<commit_message>
Ajout d'un dossier code + page accueil, ajout de la partie analyse concurrentielle (documentation), ajout du MCD (documentation) et ajout du Zoning
</commit_message>
<xml_diff>
--- a/Documentation/Rapport/Rapport_TPI2019_KPR.docx
+++ b/Documentation/Rapport/Rapport_TPI2019_KPR.docx
@@ -112,7 +112,7 @@
           <w:r>
             <w:fldChar w:fldCharType="separate"/>
           </w:r>
-          <w:hyperlink w:anchor="_Toc8207581" w:history="1">
+          <w:hyperlink w:anchor="_Toc8312266" w:history="1">
             <w:r>
               <w:rPr>
                 <w:rStyle w:val="Lienhypertexte"/>
@@ -150,7 +150,7 @@
               <w:rPr>
                 <w:webHidden/>
               </w:rPr>
-              <w:instrText xml:space="preserve"> PAGEREF _Toc8207581 \h </w:instrText>
+              <w:instrText xml:space="preserve"> PAGEREF _Toc8312266 \h </w:instrText>
             </w:r>
             <w:r>
               <w:rPr>
@@ -192,7 +192,7 @@
               <w:lang w:val="fr-CH" w:eastAsia="fr-CH"/>
             </w:rPr>
           </w:pPr>
-          <w:hyperlink w:anchor="_Toc8207582" w:history="1">
+          <w:hyperlink w:anchor="_Toc8312267" w:history="1">
             <w:r>
               <w:rPr>
                 <w:rStyle w:val="Lienhypertexte"/>
@@ -238,7 +238,7 @@
                 <w:noProof/>
                 <w:webHidden/>
               </w:rPr>
-              <w:instrText xml:space="preserve"> PAGEREF _Toc8207582 \h </w:instrText>
+              <w:instrText xml:space="preserve"> PAGEREF _Toc8312267 \h </w:instrText>
             </w:r>
             <w:r>
               <w:rPr>
@@ -284,7 +284,7 @@
               <w:lang w:val="fr-CH" w:eastAsia="fr-CH"/>
             </w:rPr>
           </w:pPr>
-          <w:hyperlink w:anchor="_Toc8207583" w:history="1">
+          <w:hyperlink w:anchor="_Toc8312268" w:history="1">
             <w:r>
               <w:rPr>
                 <w:rStyle w:val="Lienhypertexte"/>
@@ -328,7 +328,7 @@
                 <w:noProof/>
                 <w:webHidden/>
               </w:rPr>
-              <w:instrText xml:space="preserve"> PAGEREF _Toc8207583 \h </w:instrText>
+              <w:instrText xml:space="preserve"> PAGEREF _Toc8312268 \h </w:instrText>
             </w:r>
             <w:r>
               <w:rPr>
@@ -374,11 +374,12 @@
               <w:lang w:val="fr-CH" w:eastAsia="fr-CH"/>
             </w:rPr>
           </w:pPr>
-          <w:hyperlink w:anchor="_Toc8207584" w:history="1">
+          <w:hyperlink w:anchor="_Toc8312269" w:history="1">
             <w:r>
               <w:rPr>
                 <w:rStyle w:val="Lienhypertexte"/>
                 <w:noProof/>
+                <w:lang w:val="fr-CH"/>
               </w:rPr>
               <w:t>1.3</w:t>
             </w:r>
@@ -396,6 +397,189 @@
               <w:rPr>
                 <w:rStyle w:val="Lienhypertexte"/>
                 <w:noProof/>
+                <w:lang w:val="fr-CH"/>
+              </w:rPr>
+              <w:t>Objectifs</w:t>
+            </w:r>
+            <w:r>
+              <w:rPr>
+                <w:noProof/>
+                <w:webHidden/>
+              </w:rPr>
+              <w:tab/>
+            </w:r>
+            <w:r>
+              <w:rPr>
+                <w:noProof/>
+                <w:webHidden/>
+              </w:rPr>
+              <w:fldChar w:fldCharType="begin"/>
+            </w:r>
+            <w:r>
+              <w:rPr>
+                <w:noProof/>
+                <w:webHidden/>
+              </w:rPr>
+              <w:instrText xml:space="preserve"> PAGEREF _Toc8312269 \h </w:instrText>
+            </w:r>
+            <w:r>
+              <w:rPr>
+                <w:noProof/>
+                <w:webHidden/>
+              </w:rPr>
+            </w:r>
+            <w:r>
+              <w:rPr>
+                <w:noProof/>
+                <w:webHidden/>
+              </w:rPr>
+              <w:fldChar w:fldCharType="separate"/>
+            </w:r>
+            <w:r>
+              <w:rPr>
+                <w:noProof/>
+                <w:webHidden/>
+              </w:rPr>
+              <w:t>4</w:t>
+            </w:r>
+            <w:r>
+              <w:rPr>
+                <w:noProof/>
+                <w:webHidden/>
+              </w:rPr>
+              <w:fldChar w:fldCharType="end"/>
+            </w:r>
+          </w:hyperlink>
+        </w:p>
+        <w:p>
+          <w:pPr>
+            <w:pStyle w:val="TM2"/>
+            <w:tabs>
+              <w:tab w:val="left" w:pos="800"/>
+              <w:tab w:val="right" w:leader="dot" w:pos="9060"/>
+            </w:tabs>
+            <w:rPr>
+              <w:rFonts w:asciiTheme="minorHAnsi" w:eastAsiaTheme="minorEastAsia" w:hAnsiTheme="minorHAnsi" w:cstheme="minorBidi"/>
+              <w:noProof/>
+              <w:sz w:val="22"/>
+              <w:szCs w:val="22"/>
+              <w:lang w:val="fr-CH" w:eastAsia="fr-CH"/>
+            </w:rPr>
+          </w:pPr>
+          <w:hyperlink w:anchor="_Toc8312270" w:history="1">
+            <w:r>
+              <w:rPr>
+                <w:rStyle w:val="Lienhypertexte"/>
+                <w:noProof/>
+                <w:lang w:val="fr-CH"/>
+              </w:rPr>
+              <w:t>1.4</w:t>
+            </w:r>
+            <w:r>
+              <w:rPr>
+                <w:rFonts w:asciiTheme="minorHAnsi" w:eastAsiaTheme="minorEastAsia" w:hAnsiTheme="minorHAnsi" w:cstheme="minorBidi"/>
+                <w:noProof/>
+                <w:sz w:val="22"/>
+                <w:szCs w:val="22"/>
+                <w:lang w:val="fr-CH" w:eastAsia="fr-CH"/>
+              </w:rPr>
+              <w:tab/>
+            </w:r>
+            <w:r>
+              <w:rPr>
+                <w:rStyle w:val="Lienhypertexte"/>
+                <w:noProof/>
+                <w:lang w:val="fr-CH"/>
+              </w:rPr>
+              <w:t>Fonctionnalités</w:t>
+            </w:r>
+            <w:r>
+              <w:rPr>
+                <w:noProof/>
+                <w:webHidden/>
+              </w:rPr>
+              <w:tab/>
+            </w:r>
+            <w:r>
+              <w:rPr>
+                <w:noProof/>
+                <w:webHidden/>
+              </w:rPr>
+              <w:fldChar w:fldCharType="begin"/>
+            </w:r>
+            <w:r>
+              <w:rPr>
+                <w:noProof/>
+                <w:webHidden/>
+              </w:rPr>
+              <w:instrText xml:space="preserve"> PAGEREF _Toc8312270 \h </w:instrText>
+            </w:r>
+            <w:r>
+              <w:rPr>
+                <w:noProof/>
+                <w:webHidden/>
+              </w:rPr>
+            </w:r>
+            <w:r>
+              <w:rPr>
+                <w:noProof/>
+                <w:webHidden/>
+              </w:rPr>
+              <w:fldChar w:fldCharType="separate"/>
+            </w:r>
+            <w:r>
+              <w:rPr>
+                <w:noProof/>
+                <w:webHidden/>
+              </w:rPr>
+              <w:t>4</w:t>
+            </w:r>
+            <w:r>
+              <w:rPr>
+                <w:noProof/>
+                <w:webHidden/>
+              </w:rPr>
+              <w:fldChar w:fldCharType="end"/>
+            </w:r>
+          </w:hyperlink>
+        </w:p>
+        <w:p>
+          <w:pPr>
+            <w:pStyle w:val="TM2"/>
+            <w:tabs>
+              <w:tab w:val="left" w:pos="800"/>
+              <w:tab w:val="right" w:leader="dot" w:pos="9060"/>
+            </w:tabs>
+            <w:rPr>
+              <w:rFonts w:asciiTheme="minorHAnsi" w:eastAsiaTheme="minorEastAsia" w:hAnsiTheme="minorHAnsi" w:cstheme="minorBidi"/>
+              <w:noProof/>
+              <w:sz w:val="22"/>
+              <w:szCs w:val="22"/>
+              <w:lang w:val="fr-CH" w:eastAsia="fr-CH"/>
+            </w:rPr>
+          </w:pPr>
+          <w:hyperlink w:anchor="_Toc8312271" w:history="1">
+            <w:r>
+              <w:rPr>
+                <w:rStyle w:val="Lienhypertexte"/>
+                <w:noProof/>
+              </w:rPr>
+              <w:t>1.5</w:t>
+            </w:r>
+            <w:r>
+              <w:rPr>
+                <w:rFonts w:asciiTheme="minorHAnsi" w:eastAsiaTheme="minorEastAsia" w:hAnsiTheme="minorHAnsi" w:cstheme="minorBidi"/>
+                <w:noProof/>
+                <w:sz w:val="22"/>
+                <w:szCs w:val="22"/>
+                <w:lang w:val="fr-CH" w:eastAsia="fr-CH"/>
+              </w:rPr>
+              <w:tab/>
+            </w:r>
+            <w:r>
+              <w:rPr>
+                <w:rStyle w:val="Lienhypertexte"/>
+                <w:noProof/>
               </w:rPr>
               <w:t>Planification Initiale</w:t>
             </w:r>
@@ -418,7 +602,7 @@
                 <w:noProof/>
                 <w:webHidden/>
               </w:rPr>
-              <w:instrText xml:space="preserve"> PAGEREF _Toc8207584 \h </w:instrText>
+              <w:instrText xml:space="preserve"> PAGEREF _Toc8312271 \h </w:instrText>
             </w:r>
             <w:r>
               <w:rPr>
@@ -438,7 +622,808 @@
                 <w:noProof/>
                 <w:webHidden/>
               </w:rPr>
-              <w:t>4</w:t>
+              <w:t>5</w:t>
+            </w:r>
+            <w:r>
+              <w:rPr>
+                <w:noProof/>
+                <w:webHidden/>
+              </w:rPr>
+              <w:fldChar w:fldCharType="end"/>
+            </w:r>
+          </w:hyperlink>
+        </w:p>
+        <w:p>
+          <w:pPr>
+            <w:pStyle w:val="TM1"/>
+            <w:rPr>
+              <w:rFonts w:asciiTheme="minorHAnsi" w:eastAsiaTheme="minorEastAsia" w:hAnsiTheme="minorHAnsi" w:cstheme="minorBidi"/>
+              <w:sz w:val="22"/>
+              <w:szCs w:val="22"/>
+              <w:lang w:val="fr-CH" w:eastAsia="fr-CH"/>
+            </w:rPr>
+          </w:pPr>
+          <w:hyperlink w:anchor="_Toc8312272" w:history="1">
+            <w:r>
+              <w:rPr>
+                <w:rStyle w:val="Lienhypertexte"/>
+              </w:rPr>
+              <w:t>2</w:t>
+            </w:r>
+            <w:r>
+              <w:rPr>
+                <w:rFonts w:asciiTheme="minorHAnsi" w:eastAsiaTheme="minorEastAsia" w:hAnsiTheme="minorHAnsi" w:cstheme="minorBidi"/>
+                <w:sz w:val="22"/>
+                <w:szCs w:val="22"/>
+                <w:lang w:val="fr-CH" w:eastAsia="fr-CH"/>
+              </w:rPr>
+              <w:tab/>
+            </w:r>
+            <w:r>
+              <w:rPr>
+                <w:rStyle w:val="Lienhypertexte"/>
+              </w:rPr>
+              <w:t>Analyse / Conception</w:t>
+            </w:r>
+            <w:r>
+              <w:rPr>
+                <w:webHidden/>
+              </w:rPr>
+              <w:tab/>
+            </w:r>
+            <w:r>
+              <w:rPr>
+                <w:webHidden/>
+              </w:rPr>
+              <w:fldChar w:fldCharType="begin"/>
+            </w:r>
+            <w:r>
+              <w:rPr>
+                <w:webHidden/>
+              </w:rPr>
+              <w:instrText xml:space="preserve"> PAGEREF _Toc8312272 \h </w:instrText>
+            </w:r>
+            <w:r>
+              <w:rPr>
+                <w:webHidden/>
+              </w:rPr>
+            </w:r>
+            <w:r>
+              <w:rPr>
+                <w:webHidden/>
+              </w:rPr>
+              <w:fldChar w:fldCharType="separate"/>
+            </w:r>
+            <w:r>
+              <w:rPr>
+                <w:webHidden/>
+              </w:rPr>
+              <w:t>6</w:t>
+            </w:r>
+            <w:r>
+              <w:rPr>
+                <w:webHidden/>
+              </w:rPr>
+              <w:fldChar w:fldCharType="end"/>
+            </w:r>
+          </w:hyperlink>
+        </w:p>
+        <w:p>
+          <w:pPr>
+            <w:pStyle w:val="TM2"/>
+            <w:tabs>
+              <w:tab w:val="left" w:pos="800"/>
+              <w:tab w:val="right" w:leader="dot" w:pos="9060"/>
+            </w:tabs>
+            <w:rPr>
+              <w:rFonts w:asciiTheme="minorHAnsi" w:eastAsiaTheme="minorEastAsia" w:hAnsiTheme="minorHAnsi" w:cstheme="minorBidi"/>
+              <w:noProof/>
+              <w:sz w:val="22"/>
+              <w:szCs w:val="22"/>
+              <w:lang w:val="fr-CH" w:eastAsia="fr-CH"/>
+            </w:rPr>
+          </w:pPr>
+          <w:hyperlink w:anchor="_Toc8312273" w:history="1">
+            <w:r>
+              <w:rPr>
+                <w:rStyle w:val="Lienhypertexte"/>
+                <w:iCs/>
+                <w:noProof/>
+              </w:rPr>
+              <w:t>2.1</w:t>
+            </w:r>
+            <w:r>
+              <w:rPr>
+                <w:rFonts w:asciiTheme="minorHAnsi" w:eastAsiaTheme="minorEastAsia" w:hAnsiTheme="minorHAnsi" w:cstheme="minorBidi"/>
+                <w:noProof/>
+                <w:sz w:val="22"/>
+                <w:szCs w:val="22"/>
+                <w:lang w:val="fr-CH" w:eastAsia="fr-CH"/>
+              </w:rPr>
+              <w:tab/>
+            </w:r>
+            <w:r>
+              <w:rPr>
+                <w:rStyle w:val="Lienhypertexte"/>
+                <w:iCs/>
+                <w:noProof/>
+              </w:rPr>
+              <w:t>Méthode utilisée</w:t>
+            </w:r>
+            <w:r>
+              <w:rPr>
+                <w:noProof/>
+                <w:webHidden/>
+              </w:rPr>
+              <w:tab/>
+            </w:r>
+            <w:r>
+              <w:rPr>
+                <w:noProof/>
+                <w:webHidden/>
+              </w:rPr>
+              <w:fldChar w:fldCharType="begin"/>
+            </w:r>
+            <w:r>
+              <w:rPr>
+                <w:noProof/>
+                <w:webHidden/>
+              </w:rPr>
+              <w:instrText xml:space="preserve"> PAGEREF _Toc8312273 \h </w:instrText>
+            </w:r>
+            <w:r>
+              <w:rPr>
+                <w:noProof/>
+                <w:webHidden/>
+              </w:rPr>
+            </w:r>
+            <w:r>
+              <w:rPr>
+                <w:noProof/>
+                <w:webHidden/>
+              </w:rPr>
+              <w:fldChar w:fldCharType="separate"/>
+            </w:r>
+            <w:r>
+              <w:rPr>
+                <w:noProof/>
+                <w:webHidden/>
+              </w:rPr>
+              <w:t>6</w:t>
+            </w:r>
+            <w:r>
+              <w:rPr>
+                <w:noProof/>
+                <w:webHidden/>
+              </w:rPr>
+              <w:fldChar w:fldCharType="end"/>
+            </w:r>
+          </w:hyperlink>
+        </w:p>
+        <w:p>
+          <w:pPr>
+            <w:pStyle w:val="TM2"/>
+            <w:tabs>
+              <w:tab w:val="left" w:pos="800"/>
+              <w:tab w:val="right" w:leader="dot" w:pos="9060"/>
+            </w:tabs>
+            <w:rPr>
+              <w:rFonts w:asciiTheme="minorHAnsi" w:eastAsiaTheme="minorEastAsia" w:hAnsiTheme="minorHAnsi" w:cstheme="minorBidi"/>
+              <w:noProof/>
+              <w:sz w:val="22"/>
+              <w:szCs w:val="22"/>
+              <w:lang w:val="fr-CH" w:eastAsia="fr-CH"/>
+            </w:rPr>
+          </w:pPr>
+          <w:hyperlink w:anchor="_Toc8312274" w:history="1">
+            <w:r>
+              <w:rPr>
+                <w:rStyle w:val="Lienhypertexte"/>
+                <w:iCs/>
+                <w:noProof/>
+              </w:rPr>
+              <w:t>2.2</w:t>
+            </w:r>
+            <w:r>
+              <w:rPr>
+                <w:rFonts w:asciiTheme="minorHAnsi" w:eastAsiaTheme="minorEastAsia" w:hAnsiTheme="minorHAnsi" w:cstheme="minorBidi"/>
+                <w:noProof/>
+                <w:sz w:val="22"/>
+                <w:szCs w:val="22"/>
+                <w:lang w:val="fr-CH" w:eastAsia="fr-CH"/>
+              </w:rPr>
+              <w:tab/>
+            </w:r>
+            <w:r>
+              <w:rPr>
+                <w:rStyle w:val="Lienhypertexte"/>
+                <w:iCs/>
+                <w:noProof/>
+              </w:rPr>
+              <w:t>Concept</w:t>
+            </w:r>
+            <w:r>
+              <w:rPr>
+                <w:noProof/>
+                <w:webHidden/>
+              </w:rPr>
+              <w:tab/>
+            </w:r>
+            <w:r>
+              <w:rPr>
+                <w:noProof/>
+                <w:webHidden/>
+              </w:rPr>
+              <w:fldChar w:fldCharType="begin"/>
+            </w:r>
+            <w:r>
+              <w:rPr>
+                <w:noProof/>
+                <w:webHidden/>
+              </w:rPr>
+              <w:instrText xml:space="preserve"> PAGEREF _Toc8312274 \h </w:instrText>
+            </w:r>
+            <w:r>
+              <w:rPr>
+                <w:noProof/>
+                <w:webHidden/>
+              </w:rPr>
+            </w:r>
+            <w:r>
+              <w:rPr>
+                <w:noProof/>
+                <w:webHidden/>
+              </w:rPr>
+              <w:fldChar w:fldCharType="separate"/>
+            </w:r>
+            <w:r>
+              <w:rPr>
+                <w:noProof/>
+                <w:webHidden/>
+              </w:rPr>
+              <w:t>6</w:t>
+            </w:r>
+            <w:r>
+              <w:rPr>
+                <w:noProof/>
+                <w:webHidden/>
+              </w:rPr>
+              <w:fldChar w:fldCharType="end"/>
+            </w:r>
+          </w:hyperlink>
+        </w:p>
+        <w:p>
+          <w:pPr>
+            <w:pStyle w:val="TM3"/>
+            <w:tabs>
+              <w:tab w:val="left" w:pos="1200"/>
+              <w:tab w:val="right" w:leader="dot" w:pos="9060"/>
+            </w:tabs>
+            <w:rPr>
+              <w:rFonts w:asciiTheme="minorHAnsi" w:eastAsiaTheme="minorEastAsia" w:hAnsiTheme="minorHAnsi" w:cstheme="minorBidi"/>
+              <w:noProof/>
+              <w:sz w:val="22"/>
+              <w:szCs w:val="22"/>
+              <w:lang w:val="fr-CH" w:eastAsia="fr-CH"/>
+            </w:rPr>
+          </w:pPr>
+          <w:hyperlink w:anchor="_Toc8312275" w:history="1">
+            <w:r>
+              <w:rPr>
+                <w:rStyle w:val="Lienhypertexte"/>
+                <w:noProof/>
+              </w:rPr>
+              <w:t>2.2.1</w:t>
+            </w:r>
+            <w:r>
+              <w:rPr>
+                <w:rFonts w:asciiTheme="minorHAnsi" w:eastAsiaTheme="minorEastAsia" w:hAnsiTheme="minorHAnsi" w:cstheme="minorBidi"/>
+                <w:noProof/>
+                <w:sz w:val="22"/>
+                <w:szCs w:val="22"/>
+                <w:lang w:val="fr-CH" w:eastAsia="fr-CH"/>
+              </w:rPr>
+              <w:tab/>
+            </w:r>
+            <w:r>
+              <w:rPr>
+                <w:rStyle w:val="Lienhypertexte"/>
+                <w:noProof/>
+              </w:rPr>
+              <w:t>Choix Template</w:t>
+            </w:r>
+            <w:r>
+              <w:rPr>
+                <w:noProof/>
+                <w:webHidden/>
+              </w:rPr>
+              <w:tab/>
+            </w:r>
+            <w:r>
+              <w:rPr>
+                <w:noProof/>
+                <w:webHidden/>
+              </w:rPr>
+              <w:fldChar w:fldCharType="begin"/>
+            </w:r>
+            <w:r>
+              <w:rPr>
+                <w:noProof/>
+                <w:webHidden/>
+              </w:rPr>
+              <w:instrText xml:space="preserve"> PAGEREF _Toc8312275 \h </w:instrText>
+            </w:r>
+            <w:r>
+              <w:rPr>
+                <w:noProof/>
+                <w:webHidden/>
+              </w:rPr>
+            </w:r>
+            <w:r>
+              <w:rPr>
+                <w:noProof/>
+                <w:webHidden/>
+              </w:rPr>
+              <w:fldChar w:fldCharType="separate"/>
+            </w:r>
+            <w:r>
+              <w:rPr>
+                <w:noProof/>
+                <w:webHidden/>
+              </w:rPr>
+              <w:t>6</w:t>
+            </w:r>
+            <w:r>
+              <w:rPr>
+                <w:noProof/>
+                <w:webHidden/>
+              </w:rPr>
+              <w:fldChar w:fldCharType="end"/>
+            </w:r>
+          </w:hyperlink>
+        </w:p>
+        <w:p>
+          <w:pPr>
+            <w:pStyle w:val="TM3"/>
+            <w:tabs>
+              <w:tab w:val="left" w:pos="1200"/>
+              <w:tab w:val="right" w:leader="dot" w:pos="9060"/>
+            </w:tabs>
+            <w:rPr>
+              <w:rFonts w:asciiTheme="minorHAnsi" w:eastAsiaTheme="minorEastAsia" w:hAnsiTheme="minorHAnsi" w:cstheme="minorBidi"/>
+              <w:noProof/>
+              <w:sz w:val="22"/>
+              <w:szCs w:val="22"/>
+              <w:lang w:val="fr-CH" w:eastAsia="fr-CH"/>
+            </w:rPr>
+          </w:pPr>
+          <w:hyperlink w:anchor="_Toc8312276" w:history="1">
+            <w:r>
+              <w:rPr>
+                <w:rStyle w:val="Lienhypertexte"/>
+                <w:noProof/>
+              </w:rPr>
+              <w:t>2.2.2</w:t>
+            </w:r>
+            <w:r>
+              <w:rPr>
+                <w:rFonts w:asciiTheme="minorHAnsi" w:eastAsiaTheme="minorEastAsia" w:hAnsiTheme="minorHAnsi" w:cstheme="minorBidi"/>
+                <w:noProof/>
+                <w:sz w:val="22"/>
+                <w:szCs w:val="22"/>
+                <w:lang w:val="fr-CH" w:eastAsia="fr-CH"/>
+              </w:rPr>
+              <w:tab/>
+            </w:r>
+            <w:r>
+              <w:rPr>
+                <w:rStyle w:val="Lienhypertexte"/>
+                <w:noProof/>
+              </w:rPr>
+              <w:t>MCD</w:t>
+            </w:r>
+            <w:r>
+              <w:rPr>
+                <w:noProof/>
+                <w:webHidden/>
+              </w:rPr>
+              <w:tab/>
+            </w:r>
+            <w:r>
+              <w:rPr>
+                <w:noProof/>
+                <w:webHidden/>
+              </w:rPr>
+              <w:fldChar w:fldCharType="begin"/>
+            </w:r>
+            <w:r>
+              <w:rPr>
+                <w:noProof/>
+                <w:webHidden/>
+              </w:rPr>
+              <w:instrText xml:space="preserve"> PAGEREF _Toc8312276 \h </w:instrText>
+            </w:r>
+            <w:r>
+              <w:rPr>
+                <w:noProof/>
+                <w:webHidden/>
+              </w:rPr>
+            </w:r>
+            <w:r>
+              <w:rPr>
+                <w:noProof/>
+                <w:webHidden/>
+              </w:rPr>
+              <w:fldChar w:fldCharType="separate"/>
+            </w:r>
+            <w:r>
+              <w:rPr>
+                <w:noProof/>
+                <w:webHidden/>
+              </w:rPr>
+              <w:t>6</w:t>
+            </w:r>
+            <w:r>
+              <w:rPr>
+                <w:noProof/>
+                <w:webHidden/>
+              </w:rPr>
+              <w:fldChar w:fldCharType="end"/>
+            </w:r>
+          </w:hyperlink>
+        </w:p>
+        <w:p>
+          <w:pPr>
+            <w:pStyle w:val="TM3"/>
+            <w:tabs>
+              <w:tab w:val="left" w:pos="1200"/>
+              <w:tab w:val="right" w:leader="dot" w:pos="9060"/>
+            </w:tabs>
+            <w:rPr>
+              <w:rFonts w:asciiTheme="minorHAnsi" w:eastAsiaTheme="minorEastAsia" w:hAnsiTheme="minorHAnsi" w:cstheme="minorBidi"/>
+              <w:noProof/>
+              <w:sz w:val="22"/>
+              <w:szCs w:val="22"/>
+              <w:lang w:val="fr-CH" w:eastAsia="fr-CH"/>
+            </w:rPr>
+          </w:pPr>
+          <w:hyperlink w:anchor="_Toc8312277" w:history="1">
+            <w:r>
+              <w:rPr>
+                <w:rStyle w:val="Lienhypertexte"/>
+                <w:noProof/>
+              </w:rPr>
+              <w:t>2.2.3</w:t>
+            </w:r>
+            <w:r>
+              <w:rPr>
+                <w:rFonts w:asciiTheme="minorHAnsi" w:eastAsiaTheme="minorEastAsia" w:hAnsiTheme="minorHAnsi" w:cstheme="minorBidi"/>
+                <w:noProof/>
+                <w:sz w:val="22"/>
+                <w:szCs w:val="22"/>
+                <w:lang w:val="fr-CH" w:eastAsia="fr-CH"/>
+              </w:rPr>
+              <w:tab/>
+            </w:r>
+            <w:r>
+              <w:rPr>
+                <w:rStyle w:val="Lienhypertexte"/>
+                <w:noProof/>
+              </w:rPr>
+              <w:t>Zoning</w:t>
+            </w:r>
+            <w:r>
+              <w:rPr>
+                <w:noProof/>
+                <w:webHidden/>
+              </w:rPr>
+              <w:tab/>
+            </w:r>
+            <w:r>
+              <w:rPr>
+                <w:noProof/>
+                <w:webHidden/>
+              </w:rPr>
+              <w:fldChar w:fldCharType="begin"/>
+            </w:r>
+            <w:r>
+              <w:rPr>
+                <w:noProof/>
+                <w:webHidden/>
+              </w:rPr>
+              <w:instrText xml:space="preserve"> PAGEREF _Toc8312277 \h </w:instrText>
+            </w:r>
+            <w:r>
+              <w:rPr>
+                <w:noProof/>
+                <w:webHidden/>
+              </w:rPr>
+            </w:r>
+            <w:r>
+              <w:rPr>
+                <w:noProof/>
+                <w:webHidden/>
+              </w:rPr>
+              <w:fldChar w:fldCharType="separate"/>
+            </w:r>
+            <w:r>
+              <w:rPr>
+                <w:noProof/>
+                <w:webHidden/>
+              </w:rPr>
+              <w:t>7</w:t>
+            </w:r>
+            <w:r>
+              <w:rPr>
+                <w:noProof/>
+                <w:webHidden/>
+              </w:rPr>
+              <w:fldChar w:fldCharType="end"/>
+            </w:r>
+          </w:hyperlink>
+        </w:p>
+        <w:p>
+          <w:pPr>
+            <w:pStyle w:val="TM2"/>
+            <w:tabs>
+              <w:tab w:val="left" w:pos="800"/>
+              <w:tab w:val="right" w:leader="dot" w:pos="9060"/>
+            </w:tabs>
+            <w:rPr>
+              <w:rFonts w:asciiTheme="minorHAnsi" w:eastAsiaTheme="minorEastAsia" w:hAnsiTheme="minorHAnsi" w:cstheme="minorBidi"/>
+              <w:noProof/>
+              <w:sz w:val="22"/>
+              <w:szCs w:val="22"/>
+              <w:lang w:val="fr-CH" w:eastAsia="fr-CH"/>
+            </w:rPr>
+          </w:pPr>
+          <w:hyperlink w:anchor="_Toc8312278" w:history="1">
+            <w:r>
+              <w:rPr>
+                <w:rStyle w:val="Lienhypertexte"/>
+                <w:iCs/>
+                <w:noProof/>
+              </w:rPr>
+              <w:t>2.3</w:t>
+            </w:r>
+            <w:r>
+              <w:rPr>
+                <w:rFonts w:asciiTheme="minorHAnsi" w:eastAsiaTheme="minorEastAsia" w:hAnsiTheme="minorHAnsi" w:cstheme="minorBidi"/>
+                <w:noProof/>
+                <w:sz w:val="22"/>
+                <w:szCs w:val="22"/>
+                <w:lang w:val="fr-CH" w:eastAsia="fr-CH"/>
+              </w:rPr>
+              <w:tab/>
+            </w:r>
+            <w:r>
+              <w:rPr>
+                <w:rStyle w:val="Lienhypertexte"/>
+                <w:iCs/>
+                <w:noProof/>
+              </w:rPr>
+              <w:t>Analyse concurrentielle</w:t>
+            </w:r>
+            <w:r>
+              <w:rPr>
+                <w:noProof/>
+                <w:webHidden/>
+              </w:rPr>
+              <w:tab/>
+            </w:r>
+            <w:r>
+              <w:rPr>
+                <w:noProof/>
+                <w:webHidden/>
+              </w:rPr>
+              <w:fldChar w:fldCharType="begin"/>
+            </w:r>
+            <w:r>
+              <w:rPr>
+                <w:noProof/>
+                <w:webHidden/>
+              </w:rPr>
+              <w:instrText xml:space="preserve"> PAGEREF _Toc8312278 \h </w:instrText>
+            </w:r>
+            <w:r>
+              <w:rPr>
+                <w:noProof/>
+                <w:webHidden/>
+              </w:rPr>
+            </w:r>
+            <w:r>
+              <w:rPr>
+                <w:noProof/>
+                <w:webHidden/>
+              </w:rPr>
+              <w:fldChar w:fldCharType="separate"/>
+            </w:r>
+            <w:r>
+              <w:rPr>
+                <w:noProof/>
+                <w:webHidden/>
+              </w:rPr>
+              <w:t>8</w:t>
+            </w:r>
+            <w:r>
+              <w:rPr>
+                <w:noProof/>
+                <w:webHidden/>
+              </w:rPr>
+              <w:fldChar w:fldCharType="end"/>
+            </w:r>
+          </w:hyperlink>
+        </w:p>
+        <w:p>
+          <w:pPr>
+            <w:pStyle w:val="TM3"/>
+            <w:tabs>
+              <w:tab w:val="left" w:pos="1200"/>
+              <w:tab w:val="right" w:leader="dot" w:pos="9060"/>
+            </w:tabs>
+            <w:rPr>
+              <w:rFonts w:asciiTheme="minorHAnsi" w:eastAsiaTheme="minorEastAsia" w:hAnsiTheme="minorHAnsi" w:cstheme="minorBidi"/>
+              <w:noProof/>
+              <w:sz w:val="22"/>
+              <w:szCs w:val="22"/>
+              <w:lang w:val="fr-CH" w:eastAsia="fr-CH"/>
+            </w:rPr>
+          </w:pPr>
+          <w:hyperlink w:anchor="_Toc8312279" w:history="1">
+            <w:r>
+              <w:rPr>
+                <w:rStyle w:val="Lienhypertexte"/>
+                <w:noProof/>
+              </w:rPr>
+              <w:t>2.3.1</w:t>
+            </w:r>
+            <w:r>
+              <w:rPr>
+                <w:rFonts w:asciiTheme="minorHAnsi" w:eastAsiaTheme="minorEastAsia" w:hAnsiTheme="minorHAnsi" w:cstheme="minorBidi"/>
+                <w:noProof/>
+                <w:sz w:val="22"/>
+                <w:szCs w:val="22"/>
+                <w:lang w:val="fr-CH" w:eastAsia="fr-CH"/>
+              </w:rPr>
+              <w:tab/>
+            </w:r>
+            <w:r>
+              <w:rPr>
+                <w:rStyle w:val="Lienhypertexte"/>
+                <w:noProof/>
+              </w:rPr>
+              <w:t>glpi-project.org</w:t>
+            </w:r>
+            <w:r>
+              <w:rPr>
+                <w:noProof/>
+                <w:webHidden/>
+              </w:rPr>
+              <w:tab/>
+            </w:r>
+            <w:r>
+              <w:rPr>
+                <w:noProof/>
+                <w:webHidden/>
+              </w:rPr>
+              <w:fldChar w:fldCharType="begin"/>
+            </w:r>
+            <w:r>
+              <w:rPr>
+                <w:noProof/>
+                <w:webHidden/>
+              </w:rPr>
+              <w:instrText xml:space="preserve"> PAGEREF _Toc8312279 \h </w:instrText>
+            </w:r>
+            <w:r>
+              <w:rPr>
+                <w:noProof/>
+                <w:webHidden/>
+              </w:rPr>
+            </w:r>
+            <w:r>
+              <w:rPr>
+                <w:noProof/>
+                <w:webHidden/>
+              </w:rPr>
+              <w:fldChar w:fldCharType="separate"/>
+            </w:r>
+            <w:r>
+              <w:rPr>
+                <w:noProof/>
+                <w:webHidden/>
+              </w:rPr>
+              <w:t>8</w:t>
+            </w:r>
+            <w:r>
+              <w:rPr>
+                <w:noProof/>
+                <w:webHidden/>
+              </w:rPr>
+              <w:fldChar w:fldCharType="end"/>
+            </w:r>
+          </w:hyperlink>
+        </w:p>
+        <w:p>
+          <w:pPr>
+            <w:pStyle w:val="TM3"/>
+            <w:tabs>
+              <w:tab w:val="left" w:pos="1200"/>
+              <w:tab w:val="right" w:leader="dot" w:pos="9060"/>
+            </w:tabs>
+            <w:rPr>
+              <w:rFonts w:asciiTheme="minorHAnsi" w:eastAsiaTheme="minorEastAsia" w:hAnsiTheme="minorHAnsi" w:cstheme="minorBidi"/>
+              <w:noProof/>
+              <w:sz w:val="22"/>
+              <w:szCs w:val="22"/>
+              <w:lang w:val="fr-CH" w:eastAsia="fr-CH"/>
+            </w:rPr>
+          </w:pPr>
+          <w:hyperlink w:anchor="_Toc8312280" w:history="1">
+            <w:r>
+              <w:rPr>
+                <w:rStyle w:val="Lienhypertexte"/>
+                <w:noProof/>
+              </w:rPr>
+              <w:t>2.3.2</w:t>
+            </w:r>
+            <w:r>
+              <w:rPr>
+                <w:rFonts w:asciiTheme="minorHAnsi" w:eastAsiaTheme="minorEastAsia" w:hAnsiTheme="minorHAnsi" w:cstheme="minorBidi"/>
+                <w:noProof/>
+                <w:sz w:val="22"/>
+                <w:szCs w:val="22"/>
+                <w:lang w:val="fr-CH" w:eastAsia="fr-CH"/>
+              </w:rPr>
+              <w:tab/>
+            </w:r>
+            <w:r>
+              <w:rPr>
+                <w:rStyle w:val="Lienhypertexte"/>
+                <w:noProof/>
+              </w:rPr>
+              <w:t>www.manageengine.com</w:t>
+            </w:r>
+            <w:r>
+              <w:rPr>
+                <w:noProof/>
+                <w:webHidden/>
+              </w:rPr>
+              <w:tab/>
+            </w:r>
+            <w:r>
+              <w:rPr>
+                <w:noProof/>
+                <w:webHidden/>
+              </w:rPr>
+              <w:fldChar w:fldCharType="begin"/>
+            </w:r>
+            <w:r>
+              <w:rPr>
+                <w:noProof/>
+                <w:webHidden/>
+              </w:rPr>
+              <w:instrText xml:space="preserve"> PAGEREF _Toc8312280 \h </w:instrText>
+            </w:r>
+            <w:r>
+              <w:rPr>
+                <w:noProof/>
+                <w:webHidden/>
+              </w:rPr>
+            </w:r>
+            <w:r>
+              <w:rPr>
+                <w:noProof/>
+                <w:webHidden/>
+              </w:rPr>
+              <w:fldChar w:fldCharType="separate"/>
+            </w:r>
+            <w:r>
+              <w:rPr>
+                <w:noProof/>
+                <w:webHidden/>
+              </w:rPr>
+              <w:t>9</w:t>
             </w:r>
             <w:r>
               <w:rPr>
@@ -484,7 +1469,7 @@
         <w:pStyle w:val="Titre1"/>
       </w:pPr>
       <w:bookmarkStart w:id="0" w:name="_Toc8199886"/>
-      <w:bookmarkStart w:id="1" w:name="_Toc8207581"/>
+      <w:bookmarkStart w:id="1" w:name="_Toc8312266"/>
       <w:r>
         <w:lastRenderedPageBreak/>
         <w:t>Analyse prél</w:t>
@@ -507,7 +1492,7 @@
         </w:rPr>
       </w:pPr>
       <w:bookmarkStart w:id="2" w:name="_Toc8199887"/>
-      <w:bookmarkStart w:id="3" w:name="_Toc8207582"/>
+      <w:bookmarkStart w:id="3" w:name="_Toc8312267"/>
       <w:r>
         <w:rPr>
           <w:i w:val="0"/>
@@ -578,7 +1563,7 @@
       </w:pPr>
       <w:bookmarkStart w:id="4" w:name="_Toc5310046"/>
       <w:bookmarkStart w:id="5" w:name="_Toc8199888"/>
-      <w:bookmarkStart w:id="6" w:name="_Toc8207583"/>
+      <w:bookmarkStart w:id="6" w:name="_Toc8312268"/>
       <w:r>
         <w:rPr>
           <w:i w:val="0"/>
@@ -1023,12 +2008,10 @@
     <w:p>
       <w:pPr>
         <w:sectPr>
-          <w:headerReference w:type="even" r:id="rId8"/>
-          <w:headerReference w:type="default" r:id="rId9"/>
-          <w:footerReference w:type="even" r:id="rId10"/>
-          <w:footerReference w:type="default" r:id="rId11"/>
-          <w:headerReference w:type="first" r:id="rId12"/>
-          <w:footerReference w:type="first" r:id="rId13"/>
+          <w:headerReference w:type="default" r:id="rId8"/>
+          <w:footerReference w:type="default" r:id="rId9"/>
+          <w:headerReference w:type="first" r:id="rId10"/>
+          <w:footerReference w:type="first" r:id="rId11"/>
           <w:pgSz w:w="11906" w:h="16838" w:code="9"/>
           <w:pgMar w:top="1418" w:right="1418" w:bottom="1418" w:left="1418" w:header="720" w:footer="720" w:gutter="0"/>
           <w:cols w:space="720"/>
@@ -1039,10 +2022,720 @@
     <w:p>
       <w:pPr>
         <w:pStyle w:val="Titre2"/>
-      </w:pPr>
-      <w:bookmarkStart w:id="8" w:name="_Toc8207584"/>
-      <w:r>
-        <w:rPr>
+        <w:rPr>
+          <w:i w:val="0"/>
+          <w:lang w:val="fr-CH"/>
+        </w:rPr>
+      </w:pPr>
+      <w:bookmarkStart w:id="7" w:name="_Toc8312269"/>
+      <w:r>
+        <w:rPr>
+          <w:i w:val="0"/>
+          <w:lang w:val="fr-CH"/>
+        </w:rPr>
+        <w:lastRenderedPageBreak/>
+        <w:t>Objectifs</w:t>
+      </w:r>
+      <w:bookmarkEnd w:id="7"/>
+      <w:r>
+        <w:rPr>
+          <w:i w:val="0"/>
+          <w:lang w:val="fr-CH"/>
+        </w:rPr>
+        <w:t xml:space="preserve"> </w:t>
+      </w:r>
+    </w:p>
+    <w:p>
+      <w:pPr>
+        <w:rPr>
+          <w:u w:val="single"/>
+          <w:lang w:val="fr-CH"/>
+        </w:rPr>
+      </w:pPr>
+    </w:p>
+    <w:p>
+      <w:pPr>
+        <w:jc w:val="both"/>
+        <w:rPr>
+          <w:lang w:val="fr-CH"/>
+        </w:rPr>
+      </w:pPr>
+      <w:r>
+        <w:rPr>
+          <w:lang w:val="fr-CH"/>
+        </w:rPr>
+        <w:t xml:space="preserve">Le principal objectif de mon site web </w:t>
+      </w:r>
+      <w:r>
+        <w:rPr>
+          <w:lang w:val="fr-CH"/>
+        </w:rPr>
+        <w:t>est de permettre la gestion des prêts du matériel du laboratoire d’électronique de la filière informatique du CPNV à Ste-Croix.</w:t>
+      </w:r>
+    </w:p>
+    <w:p>
+      <w:pPr>
+        <w:jc w:val="both"/>
+        <w:rPr>
+          <w:lang w:val="fr-CH"/>
+        </w:rPr>
+      </w:pPr>
+    </w:p>
+    <w:p>
+      <w:pPr>
+        <w:jc w:val="both"/>
+        <w:rPr>
+          <w:lang w:val="fr-CH"/>
+        </w:rPr>
+      </w:pPr>
+      <w:r>
+        <w:rPr>
+          <w:lang w:val="fr-CH"/>
+        </w:rPr>
+        <w:t xml:space="preserve">Mon site proposera également : </w:t>
+      </w:r>
+    </w:p>
+    <w:p>
+      <w:pPr>
+        <w:jc w:val="both"/>
+        <w:rPr>
+          <w:lang w:val="fr-CH"/>
+        </w:rPr>
+      </w:pPr>
+    </w:p>
+    <w:p>
+      <w:pPr>
+        <w:pStyle w:val="Paragraphedeliste"/>
+        <w:numPr>
+          <w:ilvl w:val="0"/>
+          <w:numId w:val="17"/>
+        </w:numPr>
+        <w:jc w:val="both"/>
+        <w:rPr>
+          <w:lang w:val="fr-CH"/>
+        </w:rPr>
+      </w:pPr>
+      <w:r>
+        <w:rPr>
+          <w:lang w:val="fr-CH"/>
+        </w:rPr>
+        <w:t xml:space="preserve">Une interface ergonomique </w:t>
+      </w:r>
+    </w:p>
+    <w:p>
+      <w:pPr>
+        <w:pStyle w:val="Paragraphedeliste"/>
+        <w:numPr>
+          <w:ilvl w:val="0"/>
+          <w:numId w:val="17"/>
+        </w:numPr>
+        <w:jc w:val="both"/>
+        <w:rPr>
+          <w:lang w:val="fr-CH"/>
+        </w:rPr>
+      </w:pPr>
+      <w:r>
+        <w:rPr>
+          <w:lang w:val="fr-CH"/>
+        </w:rPr>
+        <w:t xml:space="preserve">Un design adapté à tout type d’appareils connectés </w:t>
+      </w:r>
+    </w:p>
+    <w:p>
+      <w:pPr>
+        <w:pStyle w:val="Paragraphedeliste"/>
+        <w:numPr>
+          <w:ilvl w:val="0"/>
+          <w:numId w:val="17"/>
+        </w:numPr>
+        <w:jc w:val="both"/>
+        <w:rPr>
+          <w:lang w:val="fr-CH"/>
+        </w:rPr>
+      </w:pPr>
+      <w:r>
+        <w:rPr>
+          <w:lang w:val="fr-CH"/>
+        </w:rPr>
+        <w:t xml:space="preserve">Une navigation ergonomique </w:t>
+      </w:r>
+    </w:p>
+    <w:p>
+      <w:pPr>
+        <w:pStyle w:val="Paragraphedeliste"/>
+        <w:numPr>
+          <w:ilvl w:val="0"/>
+          <w:numId w:val="17"/>
+        </w:numPr>
+        <w:jc w:val="both"/>
+        <w:rPr>
+          <w:lang w:val="fr-CH"/>
+        </w:rPr>
+      </w:pPr>
+      <w:r>
+        <w:rPr>
+          <w:lang w:val="fr-CH"/>
+        </w:rPr>
+        <w:t xml:space="preserve">Un système d’authentification </w:t>
+      </w:r>
+      <w:r>
+        <w:rPr>
+          <w:lang w:val="fr-CH"/>
+        </w:rPr>
+        <w:t>sécurisée (Cryptage du mot de passe)</w:t>
+      </w:r>
+    </w:p>
+    <w:p>
+      <w:pPr>
+        <w:pStyle w:val="Paragraphedeliste"/>
+        <w:numPr>
+          <w:ilvl w:val="0"/>
+          <w:numId w:val="17"/>
+        </w:numPr>
+        <w:jc w:val="both"/>
+        <w:rPr>
+          <w:lang w:val="fr-CH"/>
+        </w:rPr>
+      </w:pPr>
+      <w:r>
+        <w:rPr>
+          <w:lang w:val="fr-CH"/>
+        </w:rPr>
+        <w:t>Une gestion des comptes</w:t>
+      </w:r>
+    </w:p>
+    <w:p>
+      <w:pPr>
+        <w:pStyle w:val="Paragraphedeliste"/>
+        <w:numPr>
+          <w:ilvl w:val="0"/>
+          <w:numId w:val="17"/>
+        </w:numPr>
+        <w:jc w:val="both"/>
+        <w:rPr>
+          <w:lang w:val="fr-CH"/>
+        </w:rPr>
+      </w:pPr>
+      <w:r>
+        <w:rPr>
+          <w:lang w:val="fr-CH"/>
+        </w:rPr>
+        <w:t>Une gestion du matériel et des consommables</w:t>
+      </w:r>
+    </w:p>
+    <w:p>
+      <w:pPr>
+        <w:pStyle w:val="Paragraphedeliste"/>
+        <w:numPr>
+          <w:ilvl w:val="0"/>
+          <w:numId w:val="17"/>
+        </w:numPr>
+        <w:jc w:val="both"/>
+        <w:rPr>
+          <w:lang w:val="fr-CH"/>
+        </w:rPr>
+      </w:pPr>
+      <w:r>
+        <w:rPr>
+          <w:lang w:val="fr-CH"/>
+        </w:rPr>
+        <w:t>Une recherche de matériel et de consommable</w:t>
+      </w:r>
+    </w:p>
+    <w:p>
+      <w:pPr>
+        <w:pStyle w:val="Paragraphedeliste"/>
+        <w:numPr>
+          <w:ilvl w:val="0"/>
+          <w:numId w:val="17"/>
+        </w:numPr>
+        <w:jc w:val="both"/>
+        <w:rPr>
+          <w:lang w:val="fr-CH"/>
+        </w:rPr>
+      </w:pPr>
+      <w:r>
+        <w:rPr>
+          <w:lang w:val="fr-CH"/>
+        </w:rPr>
+        <w:t>Une fonction de rappel par email lors de date d’un emprunt échue</w:t>
+      </w:r>
+    </w:p>
+    <w:p>
+      <w:pPr>
+        <w:jc w:val="both"/>
+        <w:rPr>
+          <w:lang w:val="fr-CH"/>
+        </w:rPr>
+      </w:pPr>
+    </w:p>
+    <w:p>
+      <w:pPr>
+        <w:pStyle w:val="Titre2"/>
+        <w:rPr>
+          <w:i w:val="0"/>
+          <w:lang w:val="fr-CH"/>
+        </w:rPr>
+      </w:pPr>
+      <w:bookmarkStart w:id="8" w:name="_Toc8312270"/>
+      <w:r>
+        <w:rPr>
+          <w:i w:val="0"/>
+          <w:lang w:val="fr-CH"/>
+        </w:rPr>
+        <w:t>Fonctionnalités</w:t>
+      </w:r>
+      <w:bookmarkEnd w:id="8"/>
+    </w:p>
+    <w:p>
+      <w:pPr>
+        <w:rPr>
+          <w:lang w:val="fr-CH"/>
+        </w:rPr>
+      </w:pPr>
+    </w:p>
+    <w:p>
+      <w:pPr>
+        <w:jc w:val="both"/>
+        <w:rPr>
+          <w:lang w:val="fr-CH"/>
+        </w:rPr>
+      </w:pPr>
+      <w:r>
+        <w:rPr>
+          <w:lang w:val="fr-CH"/>
+        </w:rPr>
+        <w:t>Sur mon application, on distinguera 2 rôles qui sont :</w:t>
+      </w:r>
+    </w:p>
+    <w:p>
+      <w:pPr>
+        <w:jc w:val="both"/>
+        <w:rPr>
+          <w:lang w:val="fr-CH"/>
+        </w:rPr>
+      </w:pPr>
+    </w:p>
+    <w:p>
+      <w:pPr>
+        <w:pStyle w:val="Paragraphedeliste"/>
+        <w:numPr>
+          <w:ilvl w:val="0"/>
+          <w:numId w:val="18"/>
+        </w:numPr>
+        <w:jc w:val="both"/>
+        <w:rPr>
+          <w:lang w:val="fr-CH"/>
+        </w:rPr>
+      </w:pPr>
+      <w:r>
+        <w:rPr>
+          <w:lang w:val="fr-CH"/>
+        </w:rPr>
+        <w:t>Administrateur</w:t>
+      </w:r>
+    </w:p>
+    <w:p>
+      <w:pPr>
+        <w:pStyle w:val="Paragraphedeliste"/>
+        <w:numPr>
+          <w:ilvl w:val="0"/>
+          <w:numId w:val="18"/>
+        </w:numPr>
+        <w:jc w:val="both"/>
+        <w:rPr>
+          <w:lang w:val="fr-CH"/>
+        </w:rPr>
+      </w:pPr>
+      <w:r>
+        <w:rPr>
+          <w:lang w:val="fr-CH"/>
+        </w:rPr>
+        <w:t>Client</w:t>
+      </w:r>
+      <w:r>
+        <w:rPr>
+          <w:lang w:val="fr-CH"/>
+        </w:rPr>
+        <w:t xml:space="preserve"> (Authentifié)</w:t>
+      </w:r>
+    </w:p>
+    <w:p>
+      <w:pPr>
+        <w:pStyle w:val="Paragraphedeliste"/>
+        <w:numPr>
+          <w:ilvl w:val="0"/>
+          <w:numId w:val="18"/>
+        </w:numPr>
+        <w:jc w:val="both"/>
+        <w:rPr>
+          <w:lang w:val="fr-CH"/>
+        </w:rPr>
+      </w:pPr>
+      <w:r>
+        <w:rPr>
+          <w:lang w:val="fr-CH"/>
+        </w:rPr>
+        <w:t>Public (Non authentifié)</w:t>
+      </w:r>
+    </w:p>
+    <w:p>
+      <w:pPr>
+        <w:rPr>
+          <w:lang w:val="fr-CH"/>
+        </w:rPr>
+      </w:pPr>
+    </w:p>
+    <w:tbl>
+      <w:tblPr>
+        <w:tblStyle w:val="Grilledutableau"/>
+        <w:tblW w:w="0" w:type="auto"/>
+        <w:tblLook w:val="04A0" w:firstRow="1" w:lastRow="0" w:firstColumn="1" w:lastColumn="0" w:noHBand="0" w:noVBand="1"/>
+      </w:tblPr>
+      <w:tblGrid>
+        <w:gridCol w:w="4530"/>
+        <w:gridCol w:w="4530"/>
+      </w:tblGrid>
+      <w:tr>
+        <w:tc>
+          <w:tcPr>
+            <w:tcW w:w="4530" w:type="dxa"/>
+            <w:shd w:val="clear" w:color="auto" w:fill="4472C4" w:themeFill="accent1"/>
+            <w:vAlign w:val="center"/>
+          </w:tcPr>
+          <w:p>
+            <w:pPr>
+              <w:jc w:val="center"/>
+              <w:rPr>
+                <w:b/>
+                <w:color w:val="FFFFFF" w:themeColor="background1"/>
+                <w:lang w:val="fr-CH"/>
+              </w:rPr>
+            </w:pPr>
+            <w:r>
+              <w:rPr>
+                <w:b/>
+                <w:color w:val="FFFFFF" w:themeColor="background1"/>
+                <w:lang w:val="fr-CH"/>
+              </w:rPr>
+              <w:t>Administrateur</w:t>
+            </w:r>
+          </w:p>
+        </w:tc>
+        <w:tc>
+          <w:tcPr>
+            <w:tcW w:w="4530" w:type="dxa"/>
+          </w:tcPr>
+          <w:p>
+            <w:pPr>
+              <w:pStyle w:val="Paragraphedeliste"/>
+              <w:numPr>
+                <w:ilvl w:val="0"/>
+                <w:numId w:val="19"/>
+              </w:numPr>
+              <w:jc w:val="both"/>
+              <w:rPr>
+                <w:lang w:val="fr-CH"/>
+              </w:rPr>
+            </w:pPr>
+            <w:r>
+              <w:rPr>
+                <w:lang w:val="fr-CH"/>
+              </w:rPr>
+              <w:t>Gérer les validations des demandes</w:t>
+            </w:r>
+          </w:p>
+          <w:p>
+            <w:pPr>
+              <w:pStyle w:val="Paragraphedeliste"/>
+              <w:numPr>
+                <w:ilvl w:val="0"/>
+                <w:numId w:val="19"/>
+              </w:numPr>
+              <w:jc w:val="both"/>
+              <w:rPr>
+                <w:lang w:val="fr-CH"/>
+              </w:rPr>
+            </w:pPr>
+            <w:r>
+              <w:rPr>
+                <w:lang w:val="fr-CH"/>
+              </w:rPr>
+              <w:t>Gérer (CRUD) le matériel et les consommables</w:t>
+            </w:r>
+          </w:p>
+          <w:p>
+            <w:pPr>
+              <w:pStyle w:val="Paragraphedeliste"/>
+              <w:numPr>
+                <w:ilvl w:val="0"/>
+                <w:numId w:val="19"/>
+              </w:numPr>
+              <w:jc w:val="both"/>
+              <w:rPr>
+                <w:lang w:val="fr-CH"/>
+              </w:rPr>
+            </w:pPr>
+            <w:r>
+              <w:rPr>
+                <w:lang w:val="fr-CH"/>
+              </w:rPr>
+              <w:t>Gérer le nombre d’exemplaire des consommables</w:t>
+            </w:r>
+          </w:p>
+          <w:p>
+            <w:pPr>
+              <w:pStyle w:val="Paragraphedeliste"/>
+              <w:numPr>
+                <w:ilvl w:val="0"/>
+                <w:numId w:val="19"/>
+              </w:numPr>
+              <w:jc w:val="both"/>
+              <w:rPr>
+                <w:lang w:val="fr-CH"/>
+              </w:rPr>
+            </w:pPr>
+            <w:r>
+              <w:rPr>
+                <w:lang w:val="fr-CH"/>
+              </w:rPr>
+              <w:t>Envoi d’email au client lorsque la date est échue</w:t>
+            </w:r>
+          </w:p>
+          <w:p>
+            <w:pPr>
+              <w:pStyle w:val="Paragraphedeliste"/>
+              <w:numPr>
+                <w:ilvl w:val="0"/>
+                <w:numId w:val="19"/>
+              </w:numPr>
+              <w:jc w:val="both"/>
+              <w:rPr>
+                <w:lang w:val="fr-CH"/>
+              </w:rPr>
+            </w:pPr>
+            <w:r>
+              <w:rPr>
+                <w:lang w:val="fr-CH"/>
+              </w:rPr>
+              <w:t>Gérer (CRUD</w:t>
+            </w:r>
+            <w:r>
+              <w:rPr>
+                <w:rStyle w:val="Appelnotedebasdep"/>
+                <w:lang w:val="fr-CH"/>
+              </w:rPr>
+              <w:footnoteReference w:id="1"/>
+            </w:r>
+            <w:r>
+              <w:rPr>
+                <w:lang w:val="fr-CH"/>
+              </w:rPr>
+              <w:t>) les comptes</w:t>
+            </w:r>
+          </w:p>
+          <w:p>
+            <w:pPr>
+              <w:pStyle w:val="Paragraphedeliste"/>
+              <w:numPr>
+                <w:ilvl w:val="0"/>
+                <w:numId w:val="19"/>
+              </w:numPr>
+              <w:jc w:val="both"/>
+              <w:rPr>
+                <w:lang w:val="fr-CH"/>
+              </w:rPr>
+            </w:pPr>
+            <w:r>
+              <w:rPr>
+                <w:lang w:val="fr-CH"/>
+              </w:rPr>
+              <w:t>(+ Toutes les fonctionnalités du client)</w:t>
+            </w:r>
+          </w:p>
+        </w:tc>
+      </w:tr>
+      <w:tr>
+        <w:tc>
+          <w:tcPr>
+            <w:tcW w:w="4530" w:type="dxa"/>
+            <w:shd w:val="clear" w:color="auto" w:fill="4472C4" w:themeFill="accent1"/>
+            <w:vAlign w:val="center"/>
+          </w:tcPr>
+          <w:p>
+            <w:pPr>
+              <w:jc w:val="center"/>
+              <w:rPr>
+                <w:b/>
+                <w:color w:val="FFFFFF" w:themeColor="background1"/>
+                <w:lang w:val="fr-CH"/>
+              </w:rPr>
+            </w:pPr>
+            <w:r>
+              <w:rPr>
+                <w:b/>
+                <w:color w:val="FFFFFF" w:themeColor="background1"/>
+                <w:lang w:val="fr-CH"/>
+              </w:rPr>
+              <w:t>Client</w:t>
+            </w:r>
+          </w:p>
+        </w:tc>
+        <w:tc>
+          <w:tcPr>
+            <w:tcW w:w="4530" w:type="dxa"/>
+          </w:tcPr>
+          <w:p>
+            <w:pPr>
+              <w:pStyle w:val="Paragraphedeliste"/>
+              <w:numPr>
+                <w:ilvl w:val="0"/>
+                <w:numId w:val="20"/>
+              </w:numPr>
+              <w:jc w:val="both"/>
+              <w:rPr>
+                <w:lang w:val="fr-CH"/>
+              </w:rPr>
+            </w:pPr>
+            <w:r>
+              <w:rPr>
+                <w:lang w:val="fr-CH"/>
+              </w:rPr>
+              <w:t>Consulter le stock du matériel et des consommables</w:t>
+            </w:r>
+          </w:p>
+          <w:p>
+            <w:pPr>
+              <w:pStyle w:val="Paragraphedeliste"/>
+              <w:numPr>
+                <w:ilvl w:val="0"/>
+                <w:numId w:val="20"/>
+              </w:numPr>
+              <w:jc w:val="both"/>
+              <w:rPr>
+                <w:lang w:val="fr-CH"/>
+              </w:rPr>
+            </w:pPr>
+            <w:r>
+              <w:rPr>
+                <w:lang w:val="fr-CH"/>
+              </w:rPr>
+              <w:t>Demande (formulaire) d’emprunt de matériel</w:t>
+            </w:r>
+          </w:p>
+          <w:p>
+            <w:pPr>
+              <w:pStyle w:val="Paragraphedeliste"/>
+              <w:numPr>
+                <w:ilvl w:val="0"/>
+                <w:numId w:val="20"/>
+              </w:numPr>
+              <w:jc w:val="both"/>
+              <w:rPr>
+                <w:lang w:val="fr-CH"/>
+              </w:rPr>
+            </w:pPr>
+            <w:r>
+              <w:rPr>
+                <w:lang w:val="fr-CH"/>
+              </w:rPr>
+              <w:t xml:space="preserve">Demande (formulaire)  d’octroi des consommables </w:t>
+            </w:r>
+          </w:p>
+        </w:tc>
+      </w:tr>
+      <w:tr>
+        <w:tc>
+          <w:tcPr>
+            <w:tcW w:w="4530" w:type="dxa"/>
+            <w:shd w:val="clear" w:color="auto" w:fill="4472C4" w:themeFill="accent1"/>
+            <w:vAlign w:val="center"/>
+          </w:tcPr>
+          <w:p>
+            <w:pPr>
+              <w:jc w:val="center"/>
+              <w:rPr>
+                <w:b/>
+                <w:color w:val="FFFFFF" w:themeColor="background1"/>
+                <w:lang w:val="fr-CH"/>
+              </w:rPr>
+            </w:pPr>
+            <w:r>
+              <w:rPr>
+                <w:b/>
+                <w:color w:val="FFFFFF" w:themeColor="background1"/>
+                <w:lang w:val="fr-CH"/>
+              </w:rPr>
+              <w:t>Public</w:t>
+            </w:r>
+          </w:p>
+        </w:tc>
+        <w:tc>
+          <w:tcPr>
+            <w:tcW w:w="4530" w:type="dxa"/>
+          </w:tcPr>
+          <w:p>
+            <w:pPr>
+              <w:pStyle w:val="Paragraphedeliste"/>
+              <w:numPr>
+                <w:ilvl w:val="0"/>
+                <w:numId w:val="21"/>
+              </w:numPr>
+              <w:jc w:val="both"/>
+              <w:rPr>
+                <w:lang w:val="fr-CH"/>
+              </w:rPr>
+            </w:pPr>
+            <w:r>
+              <w:rPr>
+                <w:lang w:val="fr-CH"/>
+              </w:rPr>
+              <w:t>S’authentifier</w:t>
+            </w:r>
+          </w:p>
+          <w:p>
+            <w:pPr>
+              <w:pStyle w:val="Paragraphedeliste"/>
+              <w:numPr>
+                <w:ilvl w:val="0"/>
+                <w:numId w:val="21"/>
+              </w:numPr>
+              <w:jc w:val="both"/>
+              <w:rPr>
+                <w:lang w:val="fr-CH"/>
+              </w:rPr>
+            </w:pPr>
+            <w:r>
+              <w:rPr>
+                <w:lang w:val="fr-CH"/>
+              </w:rPr>
+              <w:t>Aucun accès au site</w:t>
+            </w:r>
+          </w:p>
+        </w:tc>
+      </w:tr>
+    </w:tbl>
+    <w:p>
+      <w:pPr>
+        <w:sectPr>
+          <w:pgSz w:w="11906" w:h="16838" w:code="9"/>
+          <w:pgMar w:top="1418" w:right="1418" w:bottom="1418" w:left="1418" w:header="720" w:footer="720" w:gutter="0"/>
+          <w:cols w:space="720"/>
+          <w:titlePg/>
+        </w:sectPr>
+      </w:pPr>
+    </w:p>
+    <w:p>
+      <w:pPr>
+        <w:pStyle w:val="Titre2"/>
+        <w:rPr>
+          <w:i w:val="0"/>
+        </w:rPr>
+      </w:pPr>
+      <w:bookmarkStart w:id="9" w:name="_Toc8312271"/>
+      <w:r>
+        <w:rPr>
+          <w:i w:val="0"/>
           <w:noProof/>
           <w:lang w:val="fr-CH" w:eastAsia="fr-CH"/>
         </w:rPr>
@@ -1071,7 +2764,7 @@
                     <pic:cNvPicPr/>
                   </pic:nvPicPr>
                   <pic:blipFill>
-                    <a:blip r:embed="rId14">
+                    <a:blip r:embed="rId12">
                       <a:extLst>
                         <a:ext uri="{28A0092B-C50C-407E-A947-70E740481C1C}">
                           <a14:useLocalDpi xmlns:a14="http://schemas.microsoft.com/office/drawing/2010/main" val="0"/>
@@ -1104,12 +2797,868 @@
         </w:drawing>
       </w:r>
       <w:r>
+        <w:rPr>
+          <w:i w:val="0"/>
+        </w:rPr>
         <w:t>Planification Initiale</w:t>
       </w:r>
-      <w:bookmarkEnd w:id="8"/>
+      <w:bookmarkEnd w:id="9"/>
+    </w:p>
+    <w:p/>
+    <w:p/>
+    <w:p/>
+    <w:p/>
+    <w:p/>
+    <w:p/>
+    <w:p/>
+    <w:p/>
+    <w:p/>
+    <w:p/>
+    <w:p/>
+    <w:p/>
+    <w:p/>
+    <w:p/>
+    <w:p/>
+    <w:p/>
+    <w:p/>
+    <w:p/>
+    <w:p/>
+    <w:p/>
+    <w:p/>
+    <w:p/>
+    <w:p/>
+    <w:p/>
+    <w:p/>
+    <w:p/>
+    <w:p/>
+    <w:p>
+      <w:pPr>
+        <w:sectPr>
+          <w:pgSz w:w="16838" w:h="11906" w:orient="landscape" w:code="9"/>
+          <w:pgMar w:top="1418" w:right="1418" w:bottom="1418" w:left="1418" w:header="720" w:footer="720" w:gutter="0"/>
+          <w:cols w:space="720"/>
+          <w:titlePg/>
+        </w:sectPr>
+      </w:pPr>
+    </w:p>
+    <w:p>
+      <w:pPr>
+        <w:pStyle w:val="Titre1"/>
+      </w:pPr>
+      <w:bookmarkStart w:id="10" w:name="_Toc499021836"/>
+      <w:bookmarkStart w:id="11" w:name="_Toc8312272"/>
+      <w:r>
+        <w:lastRenderedPageBreak/>
+        <w:t>Analyse / Conception</w:t>
+      </w:r>
+      <w:bookmarkEnd w:id="10"/>
+      <w:bookmarkEnd w:id="11"/>
+    </w:p>
+    <w:p>
+      <w:pPr>
+        <w:pStyle w:val="Titre2"/>
+        <w:rPr>
+          <w:i w:val="0"/>
+          <w:iCs/>
+        </w:rPr>
+      </w:pPr>
+      <w:bookmarkStart w:id="12" w:name="_Toc499021837"/>
+      <w:bookmarkStart w:id="13" w:name="_Toc8312273"/>
+      <w:r>
+        <w:rPr>
+          <w:i w:val="0"/>
+          <w:iCs/>
+        </w:rPr>
+        <w:t>Méthode utilisée</w:t>
+      </w:r>
+      <w:bookmarkEnd w:id="13"/>
+    </w:p>
+    <w:p>
+      <w:pPr>
+        <w:jc w:val="both"/>
+      </w:pPr>
+      <w:r>
+        <w:t>Afin de gérer au mieux mon projet, je vais utiliser pour ce faire la méthode agile afin de pouvoir utiliser différents sprints et pour avoir une vue d’ensemble de mon projet.</w:t>
+      </w:r>
+    </w:p>
+    <w:p>
+      <w:pPr>
+        <w:jc w:val="both"/>
+      </w:pPr>
+    </w:p>
+    <w:p>
+      <w:pPr>
+        <w:jc w:val="both"/>
+      </w:pPr>
+      <w:r>
+        <w:t>Je vais pour ce faire utiliser le site web Trello qui me permet de répertorier mes différents sprints et la date à laquelle ils devront être effectués.</w:t>
+      </w:r>
+    </w:p>
+    <w:p>
+      <w:pPr>
+        <w:pStyle w:val="Titre2"/>
+        <w:rPr>
+          <w:i w:val="0"/>
+          <w:iCs/>
+        </w:rPr>
+      </w:pPr>
+      <w:bookmarkStart w:id="14" w:name="_Toc8312274"/>
+      <w:r>
+        <w:rPr>
+          <w:i w:val="0"/>
+          <w:iCs/>
+        </w:rPr>
+        <w:t>Concept</w:t>
+      </w:r>
+      <w:bookmarkEnd w:id="12"/>
+      <w:bookmarkEnd w:id="14"/>
+    </w:p>
+    <w:p/>
+    <w:p>
+      <w:pPr>
+        <w:pStyle w:val="Titre3"/>
+        <w:rPr>
+          <w:u w:val="single"/>
+        </w:rPr>
+      </w:pPr>
+      <w:bookmarkStart w:id="15" w:name="_Toc8312275"/>
+      <w:r>
+        <w:rPr>
+          <w:u w:val="single"/>
+        </w:rPr>
+        <w:t>Choix Template</w:t>
+      </w:r>
+      <w:bookmarkEnd w:id="15"/>
+    </w:p>
+    <w:p/>
+    <w:p>
+      <w:pPr>
+        <w:jc w:val="both"/>
+      </w:pPr>
+      <w:r>
+        <w:t>J’ai décidé de partir sur un template de type administration.</w:t>
+      </w:r>
+      <w:r>
+        <w:t xml:space="preserve"> J’ai fait ce choix car ce style de template représente bien</w:t>
+      </w:r>
+      <w:r>
+        <w:t>,</w:t>
+      </w:r>
+      <w:r>
+        <w:t xml:space="preserve"> je trouve les sites de types inventaires.</w:t>
+      </w:r>
+    </w:p>
+    <w:p>
+      <w:pPr>
+        <w:jc w:val="both"/>
+      </w:pPr>
+    </w:p>
+    <w:p>
+      <w:pPr>
+        <w:jc w:val="both"/>
+      </w:pPr>
+      <w:r>
+        <w:t>Pour différencier les différents r</w:t>
+      </w:r>
+      <w:r>
+        <w:t xml:space="preserve">ôles, il y aura différents </w:t>
+      </w:r>
+      <w:r>
+        <w:t>boutons</w:t>
+      </w:r>
+      <w:r>
+        <w:t xml:space="preserve"> présents sur le menu latéral de gauche</w:t>
+      </w:r>
+      <w:r>
+        <w:t>, ils permettront de voir</w:t>
+      </w:r>
+      <w:r>
+        <w:t xml:space="preserve"> cette différence.</w:t>
+      </w:r>
+    </w:p>
+    <w:p>
+      <w:pPr>
+        <w:jc w:val="both"/>
+      </w:pPr>
+      <w:r>
+        <w:t>Le rôle public ser</w:t>
+      </w:r>
+      <w:r>
+        <w:t xml:space="preserve">a différent puisque ce dernier </w:t>
+      </w:r>
+      <w:r>
+        <w:t>aura la possibilité de seulement voir la page d’accueil (sans authentification).</w:t>
+      </w:r>
+    </w:p>
+    <w:p>
+      <w:pPr>
+        <w:jc w:val="both"/>
+      </w:pPr>
+    </w:p>
+    <w:p>
+      <w:pPr>
+        <w:jc w:val="both"/>
+      </w:pPr>
+    </w:p>
+    <w:p>
+      <w:pPr>
+        <w:pStyle w:val="Titre3"/>
+        <w:rPr>
+          <w:u w:val="single"/>
+        </w:rPr>
+      </w:pPr>
+      <w:bookmarkStart w:id="16" w:name="_Toc8312276"/>
+      <w:r>
+        <w:rPr>
+          <w:u w:val="single"/>
+        </w:rPr>
+        <w:t>MCD</w:t>
+      </w:r>
+      <w:bookmarkEnd w:id="16"/>
+    </w:p>
+    <w:p>
+      <w:r>
+        <w:rPr>
+          <w:noProof/>
+          <w:lang w:val="fr-CH" w:eastAsia="fr-CH"/>
+        </w:rPr>
+        <w:drawing>
+          <wp:anchor distT="0" distB="0" distL="114300" distR="114300" simplePos="0" relativeHeight="251659264" behindDoc="0" locked="0" layoutInCell="1" allowOverlap="1" wp14:anchorId="2F7FA5FD" wp14:editId="6672AF46">
+            <wp:simplePos x="0" y="0"/>
+            <wp:positionH relativeFrom="margin">
+              <wp:align>center</wp:align>
+            </wp:positionH>
+            <wp:positionV relativeFrom="paragraph">
+              <wp:posOffset>219710</wp:posOffset>
+            </wp:positionV>
+            <wp:extent cx="5759450" cy="2290445"/>
+            <wp:effectExtent l="19050" t="19050" r="12700" b="14605"/>
+            <wp:wrapTopAndBottom/>
+            <wp:docPr id="4" name="Image 4"/>
+            <wp:cNvGraphicFramePr>
+              <a:graphicFrameLocks xmlns:a="http://schemas.openxmlformats.org/drawingml/2006/main" noChangeAspect="1"/>
+            </wp:cNvGraphicFramePr>
+            <a:graphic xmlns:a="http://schemas.openxmlformats.org/drawingml/2006/main">
+              <a:graphicData uri="http://schemas.openxmlformats.org/drawingml/2006/picture">
+                <pic:pic xmlns:pic="http://schemas.openxmlformats.org/drawingml/2006/picture">
+                  <pic:nvPicPr>
+                    <pic:cNvPr id="1" name=""/>
+                    <pic:cNvPicPr/>
+                  </pic:nvPicPr>
+                  <pic:blipFill>
+                    <a:blip r:embed="rId13">
+                      <a:extLst>
+                        <a:ext uri="{28A0092B-C50C-407E-A947-70E740481C1C}">
+                          <a14:useLocalDpi xmlns:a14="http://schemas.microsoft.com/office/drawing/2010/main" val="0"/>
+                        </a:ext>
+                      </a:extLst>
+                    </a:blip>
+                    <a:stretch>
+                      <a:fillRect/>
+                    </a:stretch>
+                  </pic:blipFill>
+                  <pic:spPr>
+                    <a:xfrm>
+                      <a:off x="0" y="0"/>
+                      <a:ext cx="5759450" cy="2290445"/>
+                    </a:xfrm>
+                    <a:prstGeom prst="rect">
+                      <a:avLst/>
+                    </a:prstGeom>
+                    <a:ln>
+                      <a:solidFill>
+                        <a:schemeClr val="tx1"/>
+                      </a:solidFill>
+                    </a:ln>
+                  </pic:spPr>
+                </pic:pic>
+              </a:graphicData>
+            </a:graphic>
+            <wp14:sizeRelH relativeFrom="page">
+              <wp14:pctWidth>0</wp14:pctWidth>
+            </wp14:sizeRelH>
+            <wp14:sizeRelV relativeFrom="page">
+              <wp14:pctHeight>0</wp14:pctHeight>
+            </wp14:sizeRelV>
+          </wp:anchor>
+        </w:drawing>
+      </w:r>
+    </w:p>
+    <w:p>
+      <w:pPr>
+        <w:pStyle w:val="Titre3"/>
+        <w:rPr>
+          <w:u w:val="single"/>
+        </w:rPr>
+      </w:pPr>
+      <w:r>
+        <w:br w:type="page"/>
+      </w:r>
+      <w:bookmarkStart w:id="17" w:name="_Toc8312277"/>
+      <w:r>
+        <w:rPr>
+          <w:noProof/>
+        </w:rPr>
+        <w:lastRenderedPageBreak/>
+        <mc:AlternateContent>
+          <mc:Choice Requires="wps">
+            <w:drawing>
+              <wp:anchor distT="0" distB="0" distL="114300" distR="114300" simplePos="0" relativeHeight="251662336" behindDoc="0" locked="0" layoutInCell="1" allowOverlap="1" wp14:anchorId="6C06E7E9" wp14:editId="4E9F426F">
+                <wp:simplePos x="0" y="0"/>
+                <wp:positionH relativeFrom="column">
+                  <wp:posOffset>0</wp:posOffset>
+                </wp:positionH>
+                <wp:positionV relativeFrom="paragraph">
+                  <wp:posOffset>4128135</wp:posOffset>
+                </wp:positionV>
+                <wp:extent cx="5759450" cy="635"/>
+                <wp:effectExtent l="0" t="0" r="0" b="0"/>
+                <wp:wrapTopAndBottom/>
+                <wp:docPr id="6" name="Zone de texte 6"/>
+                <wp:cNvGraphicFramePr/>
+                <a:graphic xmlns:a="http://schemas.openxmlformats.org/drawingml/2006/main">
+                  <a:graphicData uri="http://schemas.microsoft.com/office/word/2010/wordprocessingShape">
+                    <wps:wsp>
+                      <wps:cNvSpPr txBox="1"/>
+                      <wps:spPr>
+                        <a:xfrm>
+                          <a:off x="0" y="0"/>
+                          <a:ext cx="5759450" cy="635"/>
+                        </a:xfrm>
+                        <a:prstGeom prst="rect">
+                          <a:avLst/>
+                        </a:prstGeom>
+                        <a:solidFill>
+                          <a:prstClr val="white"/>
+                        </a:solidFill>
+                        <a:ln>
+                          <a:noFill/>
+                        </a:ln>
+                      </wps:spPr>
+                      <wps:txbx>
+                        <w:txbxContent>
+                          <w:p>
+                            <w:pPr>
+                              <w:pStyle w:val="Lgende"/>
+                              <w:jc w:val="center"/>
+                              <w:rPr>
+                                <w:b/>
+                                <w:color w:val="auto"/>
+                                <w:szCs w:val="20"/>
+                              </w:rPr>
+                            </w:pPr>
+                            <w:r>
+                              <w:t>Zoning de mon site</w:t>
+                            </w:r>
+                          </w:p>
+                        </w:txbxContent>
+                      </wps:txbx>
+                      <wps:bodyPr rot="0" spcFirstLastPara="0" vertOverflow="overflow" horzOverflow="overflow" vert="horz" wrap="square" lIns="0" tIns="0" rIns="0" bIns="0" numCol="1" spcCol="0" rtlCol="0" fromWordArt="0" anchor="t" anchorCtr="0" forceAA="0" compatLnSpc="1">
+                        <a:prstTxWarp prst="textNoShape">
+                          <a:avLst/>
+                        </a:prstTxWarp>
+                        <a:spAutoFit/>
+                      </wps:bodyPr>
+                    </wps:wsp>
+                  </a:graphicData>
+                </a:graphic>
+              </wp:anchor>
+            </w:drawing>
+          </mc:Choice>
+          <mc:Fallback>
+            <w:pict>
+              <v:shapetype w14:anchorId="6C06E7E9" id="_x0000_t202" coordsize="21600,21600" o:spt="202" path="m,l,21600r21600,l21600,xe">
+                <v:stroke joinstyle="miter"/>
+                <v:path gradientshapeok="t" o:connecttype="rect"/>
+              </v:shapetype>
+              <v:shape id="Zone de texte 6" o:spid="_x0000_s1026" type="#_x0000_t202" style="position:absolute;left:0;text-align:left;margin-left:0;margin-top:325.05pt;width:453.5pt;height:.05pt;z-index:251662336;visibility:visible;mso-wrap-style:square;mso-wrap-distance-left:9pt;mso-wrap-distance-top:0;mso-wrap-distance-right:9pt;mso-wrap-distance-bottom:0;mso-position-horizontal:absolute;mso-position-horizontal-relative:text;mso-position-vertical:absolute;mso-position-vertical-relative:text;v-text-anchor:top" o:gfxdata="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" stroked="f">
+                <v:textbox style="mso-fit-shape-to-text:t" inset="0,0,0,0">
+                  <w:txbxContent>
+                    <w:p>
+                      <w:pPr>
+                        <w:pStyle w:val="Lgende"/>
+                        <w:jc w:val="center"/>
+                        <w:rPr>
+                          <w:b/>
+                          <w:color w:val="auto"/>
+                          <w:szCs w:val="20"/>
+                        </w:rPr>
+                      </w:pPr>
+                      <w:r>
+                        <w:t>Zoning de mon site</w:t>
+                      </w:r>
+                    </w:p>
+                  </w:txbxContent>
+                </v:textbox>
+                <w10:wrap type="topAndBottom"/>
+              </v:shape>
+            </w:pict>
+          </mc:Fallback>
+        </mc:AlternateContent>
+      </w:r>
+      <w:r>
+        <w:rPr>
+          <w:noProof/>
+          <w:lang w:val="fr-CH" w:eastAsia="fr-CH"/>
+        </w:rPr>
+        <w:drawing>
+          <wp:anchor distT="0" distB="0" distL="114300" distR="114300" simplePos="0" relativeHeight="251660288" behindDoc="0" locked="0" layoutInCell="1" allowOverlap="1" wp14:anchorId="143CF836" wp14:editId="47F67EE4">
+            <wp:simplePos x="0" y="0"/>
+            <wp:positionH relativeFrom="margin">
+              <wp:align>left</wp:align>
+            </wp:positionH>
+            <wp:positionV relativeFrom="paragraph">
+              <wp:posOffset>290313</wp:posOffset>
+            </wp:positionV>
+            <wp:extent cx="5759450" cy="3781219"/>
+            <wp:effectExtent l="0" t="0" r="0" b="0"/>
+            <wp:wrapTopAndBottom/>
+            <wp:docPr id="5" name="Image 5"/>
+            <wp:cNvGraphicFramePr>
+              <a:graphicFrameLocks xmlns:a="http://schemas.openxmlformats.org/drawingml/2006/main" noChangeAspect="1"/>
+            </wp:cNvGraphicFramePr>
+            <a:graphic xmlns:a="http://schemas.openxmlformats.org/drawingml/2006/main">
+              <a:graphicData uri="http://schemas.openxmlformats.org/drawingml/2006/picture">
+                <pic:pic xmlns:pic="http://schemas.openxmlformats.org/drawingml/2006/picture">
+                  <pic:nvPicPr>
+                    <pic:cNvPr id="0" name="Picture 1"/>
+                    <pic:cNvPicPr>
+                      <a:picLocks noChangeAspect="1" noChangeArrowheads="1"/>
+                    </pic:cNvPicPr>
+                  </pic:nvPicPr>
+                  <pic:blipFill>
+                    <a:blip r:embed="rId14">
+                      <a:extLst>
+                        <a:ext uri="{28A0092B-C50C-407E-A947-70E740481C1C}">
+                          <a14:useLocalDpi xmlns:a14="http://schemas.microsoft.com/office/drawing/2010/main" val="0"/>
+                        </a:ext>
+                      </a:extLst>
+                    </a:blip>
+                    <a:srcRect/>
+                    <a:stretch>
+                      <a:fillRect/>
+                    </a:stretch>
+                  </pic:blipFill>
+                  <pic:spPr bwMode="auto">
+                    <a:xfrm>
+                      <a:off x="0" y="0"/>
+                      <a:ext cx="5759450" cy="3781219"/>
+                    </a:xfrm>
+                    <a:prstGeom prst="rect">
+                      <a:avLst/>
+                    </a:prstGeom>
+                    <a:noFill/>
+                    <a:ln>
+                      <a:noFill/>
+                    </a:ln>
+                  </pic:spPr>
+                </pic:pic>
+              </a:graphicData>
+            </a:graphic>
+            <wp14:sizeRelH relativeFrom="page">
+              <wp14:pctWidth>0</wp14:pctWidth>
+            </wp14:sizeRelH>
+            <wp14:sizeRelV relativeFrom="page">
+              <wp14:pctHeight>0</wp14:pctHeight>
+            </wp14:sizeRelV>
+          </wp:anchor>
+        </w:drawing>
+      </w:r>
+      <w:r>
+        <w:rPr>
+          <w:u w:val="single"/>
+        </w:rPr>
+        <w:t>Zon</w:t>
+      </w:r>
+      <w:r>
+        <w:rPr>
+          <w:u w:val="single"/>
+        </w:rPr>
+        <w:t>ing</w:t>
+      </w:r>
+      <w:bookmarkEnd w:id="17"/>
+    </w:p>
+    <w:p>
+      <w:pPr>
+        <w:rPr>
+          <w:b/>
+          <w:iCs/>
+          <w:u w:val="single"/>
+        </w:rPr>
+      </w:pPr>
+      <w:r>
+        <w:rPr>
+          <w:i/>
+          <w:iCs/>
+        </w:rPr>
+        <w:br w:type="page"/>
+      </w:r>
+    </w:p>
+    <w:p>
+      <w:pPr>
+        <w:pStyle w:val="Titre2"/>
+        <w:rPr>
+          <w:i w:val="0"/>
+          <w:iCs/>
+        </w:rPr>
+      </w:pPr>
+      <w:bookmarkStart w:id="18" w:name="_Toc8312278"/>
+      <w:r>
+        <w:rPr>
+          <w:i w:val="0"/>
+          <w:iCs/>
+        </w:rPr>
+        <w:lastRenderedPageBreak/>
+        <w:t>Analyse concurrentielle</w:t>
+      </w:r>
+      <w:bookmarkEnd w:id="18"/>
+    </w:p>
+    <w:p>
+      <w:pPr>
+        <w:rPr>
+          <w:rFonts w:cs="Arial"/>
+          <w:color w:val="000000"/>
+          <w:sz w:val="23"/>
+          <w:szCs w:val="23"/>
+          <w:lang w:val="fr-CH" w:eastAsia="fr-CH"/>
+        </w:rPr>
+      </w:pPr>
+    </w:p>
+    <w:p>
+      <w:pPr>
+        <w:jc w:val="both"/>
+        <w:rPr>
+          <w:rFonts w:cs="Arial"/>
+          <w:color w:val="000000"/>
+          <w:szCs w:val="23"/>
+          <w:lang w:val="fr-CH" w:eastAsia="fr-CH"/>
+        </w:rPr>
+      </w:pPr>
+      <w:r>
+        <w:rPr>
+          <w:rFonts w:cs="Arial"/>
+          <w:color w:val="000000"/>
+          <w:szCs w:val="23"/>
+          <w:lang w:val="fr-CH" w:eastAsia="fr-CH"/>
+        </w:rPr>
+        <w:t xml:space="preserve">Cette analyse concurrentielle va porter sur </w:t>
+      </w:r>
+      <w:r>
+        <w:rPr>
+          <w:rFonts w:cs="Arial"/>
+          <w:color w:val="000000"/>
+          <w:szCs w:val="23"/>
+          <w:lang w:val="fr-CH" w:eastAsia="fr-CH"/>
+        </w:rPr>
+        <w:t>trois sites internet permettant chacun la gestion d’un stock et la réservation de matériel.</w:t>
+      </w:r>
+      <w:r>
+        <w:rPr>
+          <w:rFonts w:cs="Arial"/>
+          <w:color w:val="000000"/>
+          <w:szCs w:val="23"/>
+          <w:lang w:val="fr-CH" w:eastAsia="fr-CH"/>
+        </w:rPr>
+        <w:t xml:space="preserve"> </w:t>
+      </w:r>
+    </w:p>
+    <w:p>
+      <w:pPr>
+        <w:rPr>
+          <w:rFonts w:cs="Arial"/>
+          <w:color w:val="000000"/>
+          <w:sz w:val="23"/>
+          <w:szCs w:val="23"/>
+          <w:lang w:val="fr-CH" w:eastAsia="fr-CH"/>
+        </w:rPr>
+      </w:pPr>
+    </w:p>
+    <w:p>
+      <w:pPr>
+        <w:pStyle w:val="Titre3"/>
+        <w:rPr>
+          <w:u w:val="single"/>
+        </w:rPr>
+      </w:pPr>
+      <w:bookmarkStart w:id="19" w:name="_Toc8312279"/>
+      <w:r>
+        <w:rPr>
+          <w:u w:val="single"/>
+        </w:rPr>
+        <w:t>g</w:t>
+      </w:r>
+      <w:r>
+        <w:rPr>
+          <w:u w:val="single"/>
+        </w:rPr>
+        <w:t>lpi-project.org</w:t>
+      </w:r>
+      <w:bookmarkEnd w:id="19"/>
+    </w:p>
+    <w:p/>
+    <w:p>
+      <w:pPr>
+        <w:jc w:val="both"/>
+      </w:pPr>
+      <w:r>
+        <w:rPr>
+          <w:b/>
+        </w:rPr>
+        <w:t>Présentation :</w:t>
+      </w:r>
+      <w:r>
+        <w:t xml:space="preserve"> </w:t>
+      </w:r>
+      <w:r>
+        <w:t xml:space="preserve">GLPI est à la base un logiciel de gestion d’un parc informatique mais je vais m’intéresser ici </w:t>
+      </w:r>
+      <w:r>
+        <w:t>un</w:t>
+      </w:r>
+      <w:r>
+        <w:t>iquement aux parties inventaire</w:t>
+      </w:r>
+      <w:r>
+        <w:t xml:space="preserve"> et réservations</w:t>
+      </w:r>
+    </w:p>
+    <w:p>
+      <w:pPr>
+        <w:jc w:val="both"/>
+      </w:pPr>
+    </w:p>
+    <w:p>
+      <w:r>
+        <w:rPr>
+          <w:noProof/>
+          <w:lang w:val="fr-CH" w:eastAsia="fr-CH"/>
+        </w:rPr>
+        <w:drawing>
+          <wp:inline distT="0" distB="0" distL="0" distR="0" wp14:anchorId="6A11C486" wp14:editId="16824667">
+            <wp:extent cx="5495925" cy="2552700"/>
+            <wp:effectExtent l="19050" t="19050" r="28575" b="19050"/>
+            <wp:docPr id="8" name="Image 8"/>
+            <wp:cNvGraphicFramePr>
+              <a:graphicFrameLocks xmlns:a="http://schemas.openxmlformats.org/drawingml/2006/main" noChangeAspect="1"/>
+            </wp:cNvGraphicFramePr>
+            <a:graphic xmlns:a="http://schemas.openxmlformats.org/drawingml/2006/main">
+              <a:graphicData uri="http://schemas.openxmlformats.org/drawingml/2006/picture">
+                <pic:pic xmlns:pic="http://schemas.openxmlformats.org/drawingml/2006/picture">
+                  <pic:nvPicPr>
+                    <pic:cNvPr id="1" name=""/>
+                    <pic:cNvPicPr/>
+                  </pic:nvPicPr>
+                  <pic:blipFill rotWithShape="1">
+                    <a:blip r:embed="rId15"/>
+                    <a:srcRect l="2654" t="40224" r="38424" b="13552"/>
+                    <a:stretch/>
+                  </pic:blipFill>
+                  <pic:spPr bwMode="auto">
+                    <a:xfrm>
+                      <a:off x="0" y="0"/>
+                      <a:ext cx="5502455" cy="2555733"/>
+                    </a:xfrm>
+                    <a:prstGeom prst="rect">
+                      <a:avLst/>
+                    </a:prstGeom>
+                    <a:ln w="9525" cap="flat" cmpd="sng" algn="ctr">
+                      <a:solidFill>
+                        <a:sysClr val="windowText" lastClr="000000"/>
+                      </a:solidFill>
+                      <a:prstDash val="solid"/>
+                      <a:round/>
+                      <a:headEnd type="none" w="med" len="med"/>
+                      <a:tailEnd type="none" w="med" len="med"/>
+                    </a:ln>
+                    <a:extLst>
+                      <a:ext uri="{53640926-AAD7-44D8-BBD7-CCE9431645EC}">
+                        <a14:shadowObscured xmlns:a14="http://schemas.microsoft.com/office/drawing/2010/main"/>
+                      </a:ext>
+                    </a:extLst>
+                  </pic:spPr>
+                </pic:pic>
+              </a:graphicData>
+            </a:graphic>
+          </wp:inline>
+        </w:drawing>
+      </w:r>
+    </w:p>
+    <w:p>
+      <w:pPr>
+        <w:pStyle w:val="Lgende"/>
+        <w:jc w:val="center"/>
+      </w:pPr>
+      <w:r>
+        <w:t>Format de l'inventaire disponible sur le site</w:t>
+      </w:r>
+    </w:p>
+    <w:p>
+      <w:pPr>
+        <w:pStyle w:val="Lgende"/>
+        <w:rPr>
+          <w:i w:val="0"/>
+          <w:color w:val="auto"/>
+          <w:sz w:val="24"/>
+        </w:rPr>
+      </w:pPr>
+    </w:p>
+    <w:p>
+      <w:pPr>
+        <w:pStyle w:val="Lgende"/>
+      </w:pPr>
+      <w:r>
+        <w:br w:type="page"/>
+      </w:r>
+    </w:p>
+    <w:p>
+      <w:pPr>
+        <w:pStyle w:val="Titre3"/>
+        <w:rPr>
+          <w:u w:val="single"/>
+        </w:rPr>
+      </w:pPr>
+      <w:bookmarkStart w:id="20" w:name="_Toc8312280"/>
+      <w:r>
+        <w:rPr>
+          <w:u w:val="single"/>
+        </w:rPr>
+        <w:lastRenderedPageBreak/>
+        <w:t>manageengine.com</w:t>
+      </w:r>
+      <w:bookmarkEnd w:id="20"/>
+    </w:p>
+    <w:p/>
+    <w:p>
+      <w:pPr>
+        <w:jc w:val="both"/>
+      </w:pPr>
+      <w:r>
+        <w:rPr>
+          <w:b/>
+        </w:rPr>
+        <w:t>Présentation :</w:t>
+      </w:r>
+      <w:r>
+        <w:t xml:space="preserve"> </w:t>
+      </w:r>
+      <w:r>
+        <w:t xml:space="preserve">Le site </w:t>
+      </w:r>
+      <w:r>
+        <w:t>« </w:t>
+      </w:r>
+      <w:r>
+        <w:t>manageengine.com</w:t>
+      </w:r>
+      <w:r>
+        <w:t> »</w:t>
+      </w:r>
+      <w:r>
+        <w:t xml:space="preserve"> propose plusieurs solutions permettant la gestion des syst</w:t>
+      </w:r>
+      <w:r>
+        <w:t>èmes i</w:t>
+      </w:r>
+      <w:r>
+        <w:t xml:space="preserve">nformatiques. Ici, je vais utiliser leur logiciel </w:t>
+      </w:r>
+      <w:r>
+        <w:t>« service desk</w:t>
+      </w:r>
+      <w:r>
+        <w:t xml:space="preserve"> plus</w:t>
+      </w:r>
+      <w:r>
+        <w:t> »</w:t>
+      </w:r>
+      <w:r>
+        <w:t>, il est similaire à GLPI au niveau de la gestion de</w:t>
+      </w:r>
+      <w:r>
+        <w:t>s</w:t>
+      </w:r>
+      <w:r>
+        <w:t xml:space="preserve"> tickets et d</w:t>
+      </w:r>
+      <w:r>
+        <w:t>e l’</w:t>
+      </w:r>
+      <w:bookmarkStart w:id="21" w:name="_GoBack"/>
+      <w:bookmarkEnd w:id="21"/>
+      <w:r>
+        <w:t>inventaire.</w:t>
+      </w:r>
+    </w:p>
+    <w:p>
+      <w:pPr>
+        <w:rPr>
+          <w:noProof/>
+          <w:lang w:val="fr-CH" w:eastAsia="fr-CH"/>
+        </w:rPr>
+      </w:pPr>
+    </w:p>
+    <w:p>
+      <w:r>
+        <w:rPr>
+          <w:rStyle w:val="lev"/>
+        </w:rPr>
+        <w:drawing>
+          <wp:inline distT="0" distB="0" distL="0" distR="0" wp14:anchorId="5C54AD90" wp14:editId="621D4612">
+            <wp:extent cx="5926418" cy="2038350"/>
+            <wp:effectExtent l="19050" t="19050" r="17780" b="19050"/>
+            <wp:docPr id="9" name="Image 9"/>
+            <wp:cNvGraphicFramePr>
+              <a:graphicFrameLocks xmlns:a="http://schemas.openxmlformats.org/drawingml/2006/main" noChangeAspect="1"/>
+            </wp:cNvGraphicFramePr>
+            <a:graphic xmlns:a="http://schemas.openxmlformats.org/drawingml/2006/main">
+              <a:graphicData uri="http://schemas.openxmlformats.org/drawingml/2006/picture">
+                <pic:pic xmlns:pic="http://schemas.openxmlformats.org/drawingml/2006/picture">
+                  <pic:nvPicPr>
+                    <pic:cNvPr id="1" name=""/>
+                    <pic:cNvPicPr/>
+                  </pic:nvPicPr>
+                  <pic:blipFill rotWithShape="1">
+                    <a:blip r:embed="rId16"/>
+                    <a:srcRect r="30375"/>
+                    <a:stretch/>
+                  </pic:blipFill>
+                  <pic:spPr bwMode="auto">
+                    <a:xfrm>
+                      <a:off x="0" y="0"/>
+                      <a:ext cx="5931311" cy="2040033"/>
+                    </a:xfrm>
+                    <a:prstGeom prst="rect">
+                      <a:avLst/>
+                    </a:prstGeom>
+                    <a:ln>
+                      <a:solidFill>
+                        <a:schemeClr val="tx1"/>
+                      </a:solidFill>
+                    </a:ln>
+                    <a:extLst>
+                      <a:ext uri="{53640926-AAD7-44D8-BBD7-CCE9431645EC}">
+                        <a14:shadowObscured xmlns:a14="http://schemas.microsoft.com/office/drawing/2010/main"/>
+                      </a:ext>
+                    </a:extLst>
+                  </pic:spPr>
+                </pic:pic>
+              </a:graphicData>
+            </a:graphic>
+          </wp:inline>
+        </w:drawing>
+      </w:r>
+    </w:p>
+    <w:p>
+      <w:pPr>
+        <w:pStyle w:val="Lgende"/>
+        <w:jc w:val="center"/>
+      </w:pPr>
+      <w:r>
+        <w:t>Format de l'inventaire disponible</w:t>
+      </w:r>
     </w:p>
     <w:sectPr>
-      <w:pgSz w:w="16838" w:h="11906" w:orient="landscape" w:code="9"/>
+      <w:pgSz w:w="11906" w:h="16838" w:code="9"/>
       <w:pgMar w:top="1418" w:right="1418" w:bottom="1418" w:left="1418" w:header="720" w:footer="720" w:gutter="0"/>
       <w:cols w:space="720"/>
       <w:titlePg/>
@@ -1142,7 +3691,160 @@
   <w:p>
     <w:pPr>
       <w:pStyle w:val="Pieddepage"/>
+      <w:pBdr>
+        <w:top w:val="single" w:sz="4" w:space="1" w:color="auto"/>
+      </w:pBdr>
+      <w:rPr>
+        <w:sz w:val="16"/>
+        <w:szCs w:val="16"/>
+      </w:rPr>
     </w:pPr>
+    <w:r>
+      <w:rPr>
+        <w:sz w:val="16"/>
+        <w:szCs w:val="16"/>
+      </w:rPr>
+      <w:tab/>
+    </w:r>
+    <w:r>
+      <w:rPr>
+        <w:rStyle w:val="Numrodepage"/>
+        <w:sz w:val="16"/>
+        <w:szCs w:val="16"/>
+      </w:rPr>
+      <w:fldChar w:fldCharType="begin"/>
+    </w:r>
+    <w:r>
+      <w:rPr>
+        <w:rStyle w:val="Numrodepage"/>
+        <w:sz w:val="16"/>
+        <w:szCs w:val="16"/>
+      </w:rPr>
+      <w:instrText xml:space="preserve"> PAGE </w:instrText>
+    </w:r>
+    <w:r>
+      <w:rPr>
+        <w:rStyle w:val="Numrodepage"/>
+        <w:sz w:val="16"/>
+        <w:szCs w:val="16"/>
+      </w:rPr>
+      <w:fldChar w:fldCharType="separate"/>
+    </w:r>
+    <w:r>
+      <w:rPr>
+        <w:rStyle w:val="Numrodepage"/>
+        <w:noProof/>
+        <w:sz w:val="16"/>
+        <w:szCs w:val="16"/>
+      </w:rPr>
+      <w:t>9</w:t>
+    </w:r>
+    <w:r>
+      <w:rPr>
+        <w:rStyle w:val="Numrodepage"/>
+        <w:sz w:val="16"/>
+        <w:szCs w:val="16"/>
+      </w:rPr>
+      <w:fldChar w:fldCharType="end"/>
+    </w:r>
+    <w:r>
+      <w:rPr>
+        <w:rStyle w:val="Numrodepage"/>
+        <w:sz w:val="16"/>
+        <w:szCs w:val="16"/>
+      </w:rPr>
+      <w:t xml:space="preserve"> / </w:t>
+    </w:r>
+    <w:r>
+      <w:rPr>
+        <w:rStyle w:val="Numrodepage"/>
+        <w:sz w:val="16"/>
+        <w:szCs w:val="16"/>
+      </w:rPr>
+      <w:fldChar w:fldCharType="begin"/>
+    </w:r>
+    <w:r>
+      <w:rPr>
+        <w:rStyle w:val="Numrodepage"/>
+        <w:sz w:val="16"/>
+        <w:szCs w:val="16"/>
+      </w:rPr>
+      <w:instrText xml:space="preserve"> NUMPAGES   \* MERGEFORMAT </w:instrText>
+    </w:r>
+    <w:r>
+      <w:rPr>
+        <w:rStyle w:val="Numrodepage"/>
+        <w:sz w:val="16"/>
+        <w:szCs w:val="16"/>
+      </w:rPr>
+      <w:fldChar w:fldCharType="separate"/>
+    </w:r>
+    <w:r>
+      <w:rPr>
+        <w:rStyle w:val="Numrodepage"/>
+        <w:noProof/>
+        <w:sz w:val="16"/>
+        <w:szCs w:val="16"/>
+      </w:rPr>
+      <w:t>9</w:t>
+    </w:r>
+    <w:r>
+      <w:rPr>
+        <w:rStyle w:val="Numrodepage"/>
+        <w:sz w:val="16"/>
+        <w:szCs w:val="16"/>
+      </w:rPr>
+      <w:fldChar w:fldCharType="end"/>
+    </w:r>
+    <w:r>
+      <w:rPr>
+        <w:rStyle w:val="Numrodepage"/>
+        <w:sz w:val="16"/>
+        <w:szCs w:val="16"/>
+      </w:rPr>
+      <w:tab/>
+    </w:r>
+    <w:r>
+      <w:rPr>
+        <w:rStyle w:val="Numrodepage"/>
+        <w:sz w:val="16"/>
+        <w:szCs w:val="16"/>
+      </w:rPr>
+      <w:fldChar w:fldCharType="begin"/>
+    </w:r>
+    <w:r>
+      <w:rPr>
+        <w:rStyle w:val="Numrodepage"/>
+        <w:sz w:val="16"/>
+        <w:szCs w:val="16"/>
+      </w:rPr>
+      <w:instrText xml:space="preserve"> DATE  \@ "dd/MM/yyyy"  \* MERGEFORMAT </w:instrText>
+    </w:r>
+    <w:r>
+      <w:rPr>
+        <w:rStyle w:val="Numrodepage"/>
+        <w:sz w:val="16"/>
+        <w:szCs w:val="16"/>
+      </w:rPr>
+      <w:fldChar w:fldCharType="separate"/>
+    </w:r>
+    <w:r>
+      <w:rPr>
+        <w:rStyle w:val="Numrodepage"/>
+        <w:noProof/>
+        <w:sz w:val="16"/>
+        <w:szCs w:val="16"/>
+      </w:rPr>
+      <w:t>09/05/2019</w:t>
+    </w:r>
+    <w:r>
+      <w:rPr>
+        <w:rStyle w:val="Numrodepage"/>
+        <w:sz w:val="16"/>
+        <w:szCs w:val="16"/>
+      </w:rPr>
+      <w:fldChar w:fldCharType="end"/>
+    </w:r>
   </w:p>
 </w:ftr>
 </file>
@@ -1153,8 +3855,9 @@
     <w:pPr>
       <w:pStyle w:val="Pieddepage"/>
       <w:pBdr>
-        <w:top w:val="single" w:sz="4" w:space="1" w:color="auto"/>
+        <w:top w:val="single" w:sz="4" w:space="0" w:color="auto"/>
       </w:pBdr>
+      <w:jc w:val="center"/>
       <w:rPr>
         <w:sz w:val="16"/>
         <w:szCs w:val="16"/>
@@ -1198,7 +3901,7 @@
         <w:sz w:val="16"/>
         <w:szCs w:val="16"/>
       </w:rPr>
-      <w:t>3</w:t>
+      <w:t>6</w:t>
     </w:r>
     <w:r>
       <w:rPr>
@@ -1247,7 +3950,7 @@
         <w:sz w:val="16"/>
         <w:szCs w:val="16"/>
       </w:rPr>
-      <w:t>4</w:t>
+      <w:t>9</w:t>
     </w:r>
     <w:r>
       <w:rPr>
@@ -1296,173 +3999,7 @@
         <w:sz w:val="16"/>
         <w:szCs w:val="16"/>
       </w:rPr>
-      <w:t>08/05/2019</w:t>
-    </w:r>
-    <w:r>
-      <w:rPr>
-        <w:rStyle w:val="Numrodepage"/>
-        <w:sz w:val="16"/>
-        <w:szCs w:val="16"/>
-      </w:rPr>
-      <w:fldChar w:fldCharType="end"/>
-    </w:r>
-  </w:p>
-</w:ftr>
-</file>
-
-<file path=word/footer3.xml><?xml version="1.0" encoding="utf-8"?>
-<w:ftr xmlns:wpc="http://schemas.microsoft.com/office/word/2010/wordprocessingCanvas" xmlns:cx="http://schemas.microsoft.com/office/drawing/2014/chartex" xmlns:cx1="http://schemas.microsoft.com/office/drawing/2015/9/8/chartex" xmlns:mc="http://schemas.openxmlformats.org/markup-compatibility/2006" xmlns:o="urn:schemas-microsoft-com:office:office" xmlns:r="http://schemas.openxmlformats.org/officeDocument/2006/relationships" xmlns:m="http://schemas.openxmlformats.org/officeDocument/2006/math" xmlns:v="urn:schemas-microsoft-com:vml" xmlns:wp14="http://schemas.microsoft.com/office/word/2010/wordprocessingDrawing" xmlns:wp="http://schemas.openxmlformats.org/drawingml/2006/wordprocessingDrawing" xmlns:w10="urn:schemas-microsoft-com:office:word" xmlns:w="http://schemas.openxmlformats.org/wordprocessingml/2006/main" xmlns:w14="http://schemas.microsoft.com/office/word/2010/wordml" xmlns:w15="http://schemas.microsoft.com/office/word/2012/wordml" xmlns:w16se="http://schemas.microsoft.com/office/word/2015/wordml/symex" xmlns:wpg="http://schemas.microsoft.com/office/word/2010/wordprocessingGroup" xmlns:wpi="http://schemas.microsoft.com/office/word/2010/wordprocessingInk" xmlns:wne="http://schemas.microsoft.com/office/word/2006/wordml" xmlns:wps="http://schemas.microsoft.com/office/word/2010/wordprocessingShape" mc:Ignorable="w14 w15 w16se wp14">
-  <w:p>
-    <w:pPr>
-      <w:pStyle w:val="Pieddepage"/>
-      <w:pBdr>
-        <w:top w:val="single" w:sz="4" w:space="0" w:color="auto"/>
-      </w:pBdr>
-      <w:jc w:val="center"/>
-      <w:rPr>
-        <w:sz w:val="16"/>
-        <w:szCs w:val="16"/>
-      </w:rPr>
-    </w:pPr>
-    <w:bookmarkStart w:id="7" w:name="_GoBack"/>
-    <w:bookmarkEnd w:id="7"/>
-    <w:r>
-      <w:rPr>
-        <w:sz w:val="16"/>
-        <w:szCs w:val="16"/>
-      </w:rPr>
-      <w:tab/>
-    </w:r>
-    <w:r>
-      <w:rPr>
-        <w:rStyle w:val="Numrodepage"/>
-        <w:sz w:val="16"/>
-        <w:szCs w:val="16"/>
-      </w:rPr>
-      <w:fldChar w:fldCharType="begin"/>
-    </w:r>
-    <w:r>
-      <w:rPr>
-        <w:rStyle w:val="Numrodepage"/>
-        <w:sz w:val="16"/>
-        <w:szCs w:val="16"/>
-      </w:rPr>
-      <w:instrText xml:space="preserve"> PAGE </w:instrText>
-    </w:r>
-    <w:r>
-      <w:rPr>
-        <w:rStyle w:val="Numrodepage"/>
-        <w:sz w:val="16"/>
-        <w:szCs w:val="16"/>
-      </w:rPr>
-      <w:fldChar w:fldCharType="separate"/>
-    </w:r>
-    <w:r>
-      <w:rPr>
-        <w:rStyle w:val="Numrodepage"/>
-        <w:noProof/>
-        <w:sz w:val="16"/>
-        <w:szCs w:val="16"/>
-      </w:rPr>
-      <w:t>4</w:t>
-    </w:r>
-    <w:r>
-      <w:rPr>
-        <w:rStyle w:val="Numrodepage"/>
-        <w:sz w:val="16"/>
-        <w:szCs w:val="16"/>
-      </w:rPr>
-      <w:fldChar w:fldCharType="end"/>
-    </w:r>
-    <w:r>
-      <w:rPr>
-        <w:rStyle w:val="Numrodepage"/>
-        <w:sz w:val="16"/>
-        <w:szCs w:val="16"/>
-      </w:rPr>
-      <w:t xml:space="preserve"> / </w:t>
-    </w:r>
-    <w:r>
-      <w:rPr>
-        <w:rStyle w:val="Numrodepage"/>
-        <w:sz w:val="16"/>
-        <w:szCs w:val="16"/>
-      </w:rPr>
-      <w:fldChar w:fldCharType="begin"/>
-    </w:r>
-    <w:r>
-      <w:rPr>
-        <w:rStyle w:val="Numrodepage"/>
-        <w:sz w:val="16"/>
-        <w:szCs w:val="16"/>
-      </w:rPr>
-      <w:instrText xml:space="preserve"> NUMPAGES   \* MERGEFORMAT </w:instrText>
-    </w:r>
-    <w:r>
-      <w:rPr>
-        <w:rStyle w:val="Numrodepage"/>
-        <w:sz w:val="16"/>
-        <w:szCs w:val="16"/>
-      </w:rPr>
-      <w:fldChar w:fldCharType="separate"/>
-    </w:r>
-    <w:r>
-      <w:rPr>
-        <w:rStyle w:val="Numrodepage"/>
-        <w:noProof/>
-        <w:sz w:val="16"/>
-        <w:szCs w:val="16"/>
-      </w:rPr>
-      <w:t>4</w:t>
-    </w:r>
-    <w:r>
-      <w:rPr>
-        <w:rStyle w:val="Numrodepage"/>
-        <w:sz w:val="16"/>
-        <w:szCs w:val="16"/>
-      </w:rPr>
-      <w:fldChar w:fldCharType="end"/>
-    </w:r>
-    <w:r>
-      <w:rPr>
-        <w:rStyle w:val="Numrodepage"/>
-        <w:sz w:val="16"/>
-        <w:szCs w:val="16"/>
-      </w:rPr>
-      <w:tab/>
-    </w:r>
-    <w:r>
-      <w:rPr>
-        <w:rStyle w:val="Numrodepage"/>
-        <w:sz w:val="16"/>
-        <w:szCs w:val="16"/>
-      </w:rPr>
-      <w:fldChar w:fldCharType="begin"/>
-    </w:r>
-    <w:r>
-      <w:rPr>
-        <w:rStyle w:val="Numrodepage"/>
-        <w:sz w:val="16"/>
-        <w:szCs w:val="16"/>
-      </w:rPr>
-      <w:instrText xml:space="preserve"> DATE  \@ "dd/MM/yyyy"  \* MERGEFORMAT </w:instrText>
-    </w:r>
-    <w:r>
-      <w:rPr>
-        <w:rStyle w:val="Numrodepage"/>
-        <w:sz w:val="16"/>
-        <w:szCs w:val="16"/>
-      </w:rPr>
-      <w:fldChar w:fldCharType="separate"/>
-    </w:r>
-    <w:r>
-      <w:rPr>
-        <w:rStyle w:val="Numrodepage"/>
-        <w:noProof/>
-        <w:sz w:val="16"/>
-        <w:szCs w:val="16"/>
-      </w:rPr>
-      <w:t>08/05/2019</w:t>
+      <w:t>09/05/2019</w:t>
     </w:r>
     <w:r>
       <w:rPr>
@@ -1492,20 +4029,35 @@
       </w:r>
     </w:p>
   </w:footnote>
+  <w:footnote w:id="1">
+    <w:p>
+      <w:pPr>
+        <w:pStyle w:val="Notedebasdepage"/>
+        <w:rPr>
+          <w:lang w:val="fr-CH"/>
+        </w:rPr>
+      </w:pPr>
+      <w:r>
+        <w:rPr>
+          <w:rStyle w:val="Appelnotedebasdep"/>
+        </w:rPr>
+        <w:footnoteRef/>
+      </w:r>
+      <w:r>
+        <w:t xml:space="preserve"> </w:t>
+      </w:r>
+      <w:r>
+        <w:rPr>
+          <w:lang w:val="fr-CH"/>
+        </w:rPr>
+        <w:t>Create, Read, Update, Delete</w:t>
+      </w:r>
+    </w:p>
+  </w:footnote>
 </w:footnotes>
 </file>
 
 <file path=word/header1.xml><?xml version="1.0" encoding="utf-8"?>
-<w:hdr xmlns:wpc="http://schemas.microsoft.com/office/word/2010/wordprocessingCanvas" xmlns:cx="http://schemas.microsoft.com/office/drawing/2014/chartex" xmlns:cx1="http://schemas.microsoft.com/office/drawing/2015/9/8/chartex" xmlns:mc="http://schemas.openxmlformats.org/markup-compatibility/2006" xmlns:o="urn:schemas-microsoft-com:office:office" xmlns:r="http://schemas.openxmlformats.org/officeDocument/2006/relationships" xmlns:m="http://schemas.openxmlformats.org/officeDocument/2006/math" xmlns:v="urn:schemas-microsoft-com:vml" xmlns:wp14="http://schemas.microsoft.com/office/word/2010/wordprocessingDrawing" xmlns:wp="http://schemas.openxmlformats.org/drawingml/2006/wordprocessingDrawing" xmlns:w10="urn:schemas-microsoft-com:office:word" xmlns:w="http://schemas.openxmlformats.org/wordprocessingml/2006/main" xmlns:w14="http://schemas.microsoft.com/office/word/2010/wordml" xmlns:w15="http://schemas.microsoft.com/office/word/2012/wordml" xmlns:w16se="http://schemas.microsoft.com/office/word/2015/wordml/symex" xmlns:wpg="http://schemas.microsoft.com/office/word/2010/wordprocessingGroup" xmlns:wpi="http://schemas.microsoft.com/office/word/2010/wordprocessingInk" xmlns:wne="http://schemas.microsoft.com/office/word/2006/wordml" xmlns:wps="http://schemas.microsoft.com/office/word/2010/wordprocessingShape" mc:Ignorable="w14 w15 w16se wp14">
-  <w:p>
-    <w:pPr>
-      <w:pStyle w:val="En-tte"/>
-    </w:pPr>
-  </w:p>
-</w:hdr>
-</file>
-
-<file path=word/header2.xml><?xml version="1.0" encoding="utf-8"?>
 <w:hdr xmlns:wpc="http://schemas.microsoft.com/office/word/2010/wordprocessingCanvas" xmlns:cx="http://schemas.microsoft.com/office/drawing/2014/chartex" xmlns:cx1="http://schemas.microsoft.com/office/drawing/2015/9/8/chartex" xmlns:mc="http://schemas.openxmlformats.org/markup-compatibility/2006" xmlns:o="urn:schemas-microsoft-com:office:office" xmlns:r="http://schemas.openxmlformats.org/officeDocument/2006/relationships" xmlns:m="http://schemas.openxmlformats.org/officeDocument/2006/math" xmlns:v="urn:schemas-microsoft-com:vml" xmlns:wp14="http://schemas.microsoft.com/office/word/2010/wordprocessingDrawing" xmlns:wp="http://schemas.openxmlformats.org/drawingml/2006/wordprocessingDrawing" xmlns:w10="urn:schemas-microsoft-com:office:word" xmlns:w="http://schemas.openxmlformats.org/wordprocessingml/2006/main" xmlns:w14="http://schemas.microsoft.com/office/word/2010/wordml" xmlns:w15="http://schemas.microsoft.com/office/word/2012/wordml" xmlns:w16se="http://schemas.microsoft.com/office/word/2015/wordml/symex" xmlns:wpg="http://schemas.microsoft.com/office/word/2010/wordprocessingGroup" xmlns:wpi="http://schemas.microsoft.com/office/word/2010/wordprocessingInk" xmlns:wne="http://schemas.microsoft.com/office/word/2006/wordml" xmlns:wps="http://schemas.microsoft.com/office/word/2010/wordprocessingShape" mc:Ignorable="w14 w15 w16se wp14">
   <w:p>
     <w:pPr>
@@ -1564,20 +4116,11 @@
       </w:rPr>
     </w:pPr>
   </w:p>
-  <w:p>
-    <w:pPr>
-      <w:pStyle w:val="En-tte"/>
-      <w:rPr>
-        <w:sz w:val="16"/>
-        <w:szCs w:val="16"/>
-      </w:rPr>
-    </w:pPr>
-  </w:p>
   <w:p/>
 </w:hdr>
 </file>
 
-<file path=word/header3.xml><?xml version="1.0" encoding="utf-8"?>
+<file path=word/header2.xml><?xml version="1.0" encoding="utf-8"?>
 <w:hdr xmlns:wpc="http://schemas.microsoft.com/office/word/2010/wordprocessingCanvas" xmlns:cx="http://schemas.microsoft.com/office/drawing/2014/chartex" xmlns:cx1="http://schemas.microsoft.com/office/drawing/2015/9/8/chartex" xmlns:mc="http://schemas.openxmlformats.org/markup-compatibility/2006" xmlns:o="urn:schemas-microsoft-com:office:office" xmlns:r="http://schemas.openxmlformats.org/officeDocument/2006/relationships" xmlns:m="http://schemas.openxmlformats.org/officeDocument/2006/math" xmlns:v="urn:schemas-microsoft-com:vml" xmlns:wp14="http://schemas.microsoft.com/office/word/2010/wordprocessingDrawing" xmlns:wp="http://schemas.openxmlformats.org/drawingml/2006/wordprocessingDrawing" xmlns:w10="urn:schemas-microsoft-com:office:word" xmlns:w="http://schemas.openxmlformats.org/wordprocessingml/2006/main" xmlns:w14="http://schemas.microsoft.com/office/word/2010/wordml" xmlns:w15="http://schemas.microsoft.com/office/word/2012/wordml" xmlns:w16se="http://schemas.microsoft.com/office/word/2015/wordml/symex" xmlns:wpg="http://schemas.microsoft.com/office/word/2010/wordprocessingGroup" xmlns:wpi="http://schemas.microsoft.com/office/word/2010/wordprocessingInk" xmlns:wne="http://schemas.microsoft.com/office/word/2006/wordml" xmlns:wps="http://schemas.microsoft.com/office/word/2010/wordprocessingShape" mc:Ignorable="w14 w15 w16se wp14">
   <w:p>
     <w:pPr>
@@ -1675,6 +4218,119 @@
     </w:lvl>
   </w:abstractNum>
   <w:abstractNum w:abstractNumId="1" w15:restartNumberingAfterBreak="0">
+    <w:nsid w:val="1073499F"/>
+    <w:multiLevelType w:val="hybridMultilevel"/>
+    <w:tmpl w:val="18783C12"/>
+    <w:lvl w:ilvl="0" w:tplc="100C0001">
+      <w:start w:val="1"/>
+      <w:numFmt w:val="bullet"/>
+      <w:lvlText w:val=""/>
+      <w:lvlJc w:val="left"/>
+      <w:pPr>
+        <w:ind w:left="720" w:hanging="360"/>
+      </w:pPr>
+      <w:rPr>
+        <w:rFonts w:ascii="Symbol" w:hAnsi="Symbol" w:hint="default"/>
+      </w:rPr>
+    </w:lvl>
+    <w:lvl w:ilvl="1" w:tplc="100C0003" w:tentative="1">
+      <w:start w:val="1"/>
+      <w:numFmt w:val="bullet"/>
+      <w:lvlText w:val="o"/>
+      <w:lvlJc w:val="left"/>
+      <w:pPr>
+        <w:ind w:left="1440" w:hanging="360"/>
+      </w:pPr>
+      <w:rPr>
+        <w:rFonts w:ascii="Courier New" w:hAnsi="Courier New" w:cs="Courier New" w:hint="default"/>
+      </w:rPr>
+    </w:lvl>
+    <w:lvl w:ilvl="2" w:tplc="100C0005" w:tentative="1">
+      <w:start w:val="1"/>
+      <w:numFmt w:val="bullet"/>
+      <w:lvlText w:val=""/>
+      <w:lvlJc w:val="left"/>
+      <w:pPr>
+        <w:ind w:left="2160" w:hanging="360"/>
+      </w:pPr>
+      <w:rPr>
+        <w:rFonts w:ascii="Wingdings" w:hAnsi="Wingdings" w:hint="default"/>
+      </w:rPr>
+    </w:lvl>
+    <w:lvl w:ilvl="3" w:tplc="100C0001" w:tentative="1">
+      <w:start w:val="1"/>
+      <w:numFmt w:val="bullet"/>
+      <w:lvlText w:val=""/>
+      <w:lvlJc w:val="left"/>
+      <w:pPr>
+        <w:ind w:left="2880" w:hanging="360"/>
+      </w:pPr>
+      <w:rPr>
+        <w:rFonts w:ascii="Symbol" w:hAnsi="Symbol" w:hint="default"/>
+      </w:rPr>
+    </w:lvl>
+    <w:lvl w:ilvl="4" w:tplc="100C0003" w:tentative="1">
+      <w:start w:val="1"/>
+      <w:numFmt w:val="bullet"/>
+      <w:lvlText w:val="o"/>
+      <w:lvlJc w:val="left"/>
+      <w:pPr>
+        <w:ind w:left="3600" w:hanging="360"/>
+      </w:pPr>
+      <w:rPr>
+        <w:rFonts w:ascii="Courier New" w:hAnsi="Courier New" w:cs="Courier New" w:hint="default"/>
+      </w:rPr>
+    </w:lvl>
+    <w:lvl w:ilvl="5" w:tplc="100C0005" w:tentative="1">
+      <w:start w:val="1"/>
+      <w:numFmt w:val="bullet"/>
+      <w:lvlText w:val=""/>
+      <w:lvlJc w:val="left"/>
+      <w:pPr>
+        <w:ind w:left="4320" w:hanging="360"/>
+      </w:pPr>
+      <w:rPr>
+        <w:rFonts w:ascii="Wingdings" w:hAnsi="Wingdings" w:hint="default"/>
+      </w:rPr>
+    </w:lvl>
+    <w:lvl w:ilvl="6" w:tplc="100C0001" w:tentative="1">
+      <w:start w:val="1"/>
+      <w:numFmt w:val="bullet"/>
+      <w:lvlText w:val=""/>
+      <w:lvlJc w:val="left"/>
+      <w:pPr>
+        <w:ind w:left="5040" w:hanging="360"/>
+      </w:pPr>
+      <w:rPr>
+        <w:rFonts w:ascii="Symbol" w:hAnsi="Symbol" w:hint="default"/>
+      </w:rPr>
+    </w:lvl>
+    <w:lvl w:ilvl="7" w:tplc="100C0003" w:tentative="1">
+      <w:start w:val="1"/>
+      <w:numFmt w:val="bullet"/>
+      <w:lvlText w:val="o"/>
+      <w:lvlJc w:val="left"/>
+      <w:pPr>
+        <w:ind w:left="5760" w:hanging="360"/>
+      </w:pPr>
+      <w:rPr>
+        <w:rFonts w:ascii="Courier New" w:hAnsi="Courier New" w:cs="Courier New" w:hint="default"/>
+      </w:rPr>
+    </w:lvl>
+    <w:lvl w:ilvl="8" w:tplc="100C0005" w:tentative="1">
+      <w:start w:val="1"/>
+      <w:numFmt w:val="bullet"/>
+      <w:lvlText w:val=""/>
+      <w:lvlJc w:val="left"/>
+      <w:pPr>
+        <w:ind w:left="6480" w:hanging="360"/>
+      </w:pPr>
+      <w:rPr>
+        <w:rFonts w:ascii="Wingdings" w:hAnsi="Wingdings" w:hint="default"/>
+      </w:rPr>
+    </w:lvl>
+  </w:abstractNum>
+  <w:abstractNum w:abstractNumId="2" w15:restartNumberingAfterBreak="0">
     <w:nsid w:val="16794E2B"/>
     <w:multiLevelType w:val="hybridMultilevel"/>
     <w:tmpl w:val="641AD2C2"/>
@@ -1814,7 +4470,119 @@
       </w:rPr>
     </w:lvl>
   </w:abstractNum>
-  <w:abstractNum w:abstractNumId="2" w15:restartNumberingAfterBreak="0">
+  <w:abstractNum w:abstractNumId="3" w15:restartNumberingAfterBreak="0">
+    <w:nsid w:val="16C7114C"/>
+    <w:multiLevelType w:val="hybridMultilevel"/>
+    <w:tmpl w:val="68004DA8"/>
+    <w:lvl w:ilvl="0" w:tplc="F72E45A6">
+      <w:numFmt w:val="bullet"/>
+      <w:lvlText w:val="-"/>
+      <w:lvlJc w:val="left"/>
+      <w:pPr>
+        <w:ind w:left="720" w:hanging="360"/>
+      </w:pPr>
+      <w:rPr>
+        <w:rFonts w:ascii="Arial" w:eastAsia="Times New Roman" w:hAnsi="Arial" w:cs="Arial" w:hint="default"/>
+      </w:rPr>
+    </w:lvl>
+    <w:lvl w:ilvl="1" w:tplc="100C0003" w:tentative="1">
+      <w:start w:val="1"/>
+      <w:numFmt w:val="bullet"/>
+      <w:lvlText w:val="o"/>
+      <w:lvlJc w:val="left"/>
+      <w:pPr>
+        <w:ind w:left="1440" w:hanging="360"/>
+      </w:pPr>
+      <w:rPr>
+        <w:rFonts w:ascii="Courier New" w:hAnsi="Courier New" w:cs="Courier New" w:hint="default"/>
+      </w:rPr>
+    </w:lvl>
+    <w:lvl w:ilvl="2" w:tplc="100C0005" w:tentative="1">
+      <w:start w:val="1"/>
+      <w:numFmt w:val="bullet"/>
+      <w:lvlText w:val=""/>
+      <w:lvlJc w:val="left"/>
+      <w:pPr>
+        <w:ind w:left="2160" w:hanging="360"/>
+      </w:pPr>
+      <w:rPr>
+        <w:rFonts w:ascii="Wingdings" w:hAnsi="Wingdings" w:hint="default"/>
+      </w:rPr>
+    </w:lvl>
+    <w:lvl w:ilvl="3" w:tplc="100C0001" w:tentative="1">
+      <w:start w:val="1"/>
+      <w:numFmt w:val="bullet"/>
+      <w:lvlText w:val=""/>
+      <w:lvlJc w:val="left"/>
+      <w:pPr>
+        <w:ind w:left="2880" w:hanging="360"/>
+      </w:pPr>
+      <w:rPr>
+        <w:rFonts w:ascii="Symbol" w:hAnsi="Symbol" w:hint="default"/>
+      </w:rPr>
+    </w:lvl>
+    <w:lvl w:ilvl="4" w:tplc="100C0003" w:tentative="1">
+      <w:start w:val="1"/>
+      <w:numFmt w:val="bullet"/>
+      <w:lvlText w:val="o"/>
+      <w:lvlJc w:val="left"/>
+      <w:pPr>
+        <w:ind w:left="3600" w:hanging="360"/>
+      </w:pPr>
+      <w:rPr>
+        <w:rFonts w:ascii="Courier New" w:hAnsi="Courier New" w:cs="Courier New" w:hint="default"/>
+      </w:rPr>
+    </w:lvl>
+    <w:lvl w:ilvl="5" w:tplc="100C0005" w:tentative="1">
+      <w:start w:val="1"/>
+      <w:numFmt w:val="bullet"/>
+      <w:lvlText w:val=""/>
+      <w:lvlJc w:val="left"/>
+      <w:pPr>
+        <w:ind w:left="4320" w:hanging="360"/>
+      </w:pPr>
+      <w:rPr>
+        <w:rFonts w:ascii="Wingdings" w:hAnsi="Wingdings" w:hint="default"/>
+      </w:rPr>
+    </w:lvl>
+    <w:lvl w:ilvl="6" w:tplc="100C0001" w:tentative="1">
+      <w:start w:val="1"/>
+      <w:numFmt w:val="bullet"/>
+      <w:lvlText w:val=""/>
+      <w:lvlJc w:val="left"/>
+      <w:pPr>
+        <w:ind w:left="5040" w:hanging="360"/>
+      </w:pPr>
+      <w:rPr>
+        <w:rFonts w:ascii="Symbol" w:hAnsi="Symbol" w:hint="default"/>
+      </w:rPr>
+    </w:lvl>
+    <w:lvl w:ilvl="7" w:tplc="100C0003" w:tentative="1">
+      <w:start w:val="1"/>
+      <w:numFmt w:val="bullet"/>
+      <w:lvlText w:val="o"/>
+      <w:lvlJc w:val="left"/>
+      <w:pPr>
+        <w:ind w:left="5760" w:hanging="360"/>
+      </w:pPr>
+      <w:rPr>
+        <w:rFonts w:ascii="Courier New" w:hAnsi="Courier New" w:cs="Courier New" w:hint="default"/>
+      </w:rPr>
+    </w:lvl>
+    <w:lvl w:ilvl="8" w:tplc="100C0005" w:tentative="1">
+      <w:start w:val="1"/>
+      <w:numFmt w:val="bullet"/>
+      <w:lvlText w:val=""/>
+      <w:lvlJc w:val="left"/>
+      <w:pPr>
+        <w:ind w:left="6480" w:hanging="360"/>
+      </w:pPr>
+      <w:rPr>
+        <w:rFonts w:ascii="Wingdings" w:hAnsi="Wingdings" w:hint="default"/>
+      </w:rPr>
+    </w:lvl>
+  </w:abstractNum>
+  <w:abstractNum w:abstractNumId="4" w15:restartNumberingAfterBreak="0">
     <w:nsid w:val="19FF01AE"/>
     <w:multiLevelType w:val="hybridMultilevel"/>
     <w:tmpl w:val="EC6A3956"/>
@@ -1954,7 +4722,7 @@
       </w:rPr>
     </w:lvl>
   </w:abstractNum>
-  <w:abstractNum w:abstractNumId="3" w15:restartNumberingAfterBreak="0">
+  <w:abstractNum w:abstractNumId="5" w15:restartNumberingAfterBreak="0">
     <w:nsid w:val="27A404D8"/>
     <w:multiLevelType w:val="hybridMultilevel"/>
     <w:tmpl w:val="E4483B56"/>
@@ -2094,7 +4862,7 @@
       </w:rPr>
     </w:lvl>
   </w:abstractNum>
-  <w:abstractNum w:abstractNumId="4" w15:restartNumberingAfterBreak="0">
+  <w:abstractNum w:abstractNumId="6" w15:restartNumberingAfterBreak="0">
     <w:nsid w:val="408C02FF"/>
     <w:multiLevelType w:val="hybridMultilevel"/>
     <w:tmpl w:val="1C925AC4"/>
@@ -2231,7 +4999,7 @@
       </w:rPr>
     </w:lvl>
   </w:abstractNum>
-  <w:abstractNum w:abstractNumId="5" w15:restartNumberingAfterBreak="0">
+  <w:abstractNum w:abstractNumId="7" w15:restartNumberingAfterBreak="0">
     <w:nsid w:val="42F31DAB"/>
     <w:multiLevelType w:val="hybridMultilevel"/>
     <w:tmpl w:val="A46C5D1C"/>
@@ -2371,7 +5139,120 @@
       </w:rPr>
     </w:lvl>
   </w:abstractNum>
-  <w:abstractNum w:abstractNumId="6" w15:restartNumberingAfterBreak="0">
+  <w:abstractNum w:abstractNumId="8" w15:restartNumberingAfterBreak="0">
+    <w:nsid w:val="4B623D79"/>
+    <w:multiLevelType w:val="hybridMultilevel"/>
+    <w:tmpl w:val="F1AC1680"/>
+    <w:lvl w:ilvl="0" w:tplc="100C0001">
+      <w:start w:val="1"/>
+      <w:numFmt w:val="bullet"/>
+      <w:lvlText w:val=""/>
+      <w:lvlJc w:val="left"/>
+      <w:pPr>
+        <w:ind w:left="720" w:hanging="360"/>
+      </w:pPr>
+      <w:rPr>
+        <w:rFonts w:ascii="Symbol" w:hAnsi="Symbol" w:hint="default"/>
+      </w:rPr>
+    </w:lvl>
+    <w:lvl w:ilvl="1" w:tplc="100C0003" w:tentative="1">
+      <w:start w:val="1"/>
+      <w:numFmt w:val="bullet"/>
+      <w:lvlText w:val="o"/>
+      <w:lvlJc w:val="left"/>
+      <w:pPr>
+        <w:ind w:left="1440" w:hanging="360"/>
+      </w:pPr>
+      <w:rPr>
+        <w:rFonts w:ascii="Courier New" w:hAnsi="Courier New" w:cs="Courier New" w:hint="default"/>
+      </w:rPr>
+    </w:lvl>
+    <w:lvl w:ilvl="2" w:tplc="100C0005" w:tentative="1">
+      <w:start w:val="1"/>
+      <w:numFmt w:val="bullet"/>
+      <w:lvlText w:val=""/>
+      <w:lvlJc w:val="left"/>
+      <w:pPr>
+        <w:ind w:left="2160" w:hanging="360"/>
+      </w:pPr>
+      <w:rPr>
+        <w:rFonts w:ascii="Wingdings" w:hAnsi="Wingdings" w:hint="default"/>
+      </w:rPr>
+    </w:lvl>
+    <w:lvl w:ilvl="3" w:tplc="100C0001" w:tentative="1">
+      <w:start w:val="1"/>
+      <w:numFmt w:val="bullet"/>
+      <w:lvlText w:val=""/>
+      <w:lvlJc w:val="left"/>
+      <w:pPr>
+        <w:ind w:left="2880" w:hanging="360"/>
+      </w:pPr>
+      <w:rPr>
+        <w:rFonts w:ascii="Symbol" w:hAnsi="Symbol" w:hint="default"/>
+      </w:rPr>
+    </w:lvl>
+    <w:lvl w:ilvl="4" w:tplc="100C0003" w:tentative="1">
+      <w:start w:val="1"/>
+      <w:numFmt w:val="bullet"/>
+      <w:lvlText w:val="o"/>
+      <w:lvlJc w:val="left"/>
+      <w:pPr>
+        <w:ind w:left="3600" w:hanging="360"/>
+      </w:pPr>
+      <w:rPr>
+        <w:rFonts w:ascii="Courier New" w:hAnsi="Courier New" w:cs="Courier New" w:hint="default"/>
+      </w:rPr>
+    </w:lvl>
+    <w:lvl w:ilvl="5" w:tplc="100C0005" w:tentative="1">
+      <w:start w:val="1"/>
+      <w:numFmt w:val="bullet"/>
+      <w:lvlText w:val=""/>
+      <w:lvlJc w:val="left"/>
+      <w:pPr>
+        <w:ind w:left="4320" w:hanging="360"/>
+      </w:pPr>
+      <w:rPr>
+        <w:rFonts w:ascii="Wingdings" w:hAnsi="Wingdings" w:hint="default"/>
+      </w:rPr>
+    </w:lvl>
+    <w:lvl w:ilvl="6" w:tplc="100C0001" w:tentative="1">
+      <w:start w:val="1"/>
+      <w:numFmt w:val="bullet"/>
+      <w:lvlText w:val=""/>
+      <w:lvlJc w:val="left"/>
+      <w:pPr>
+        <w:ind w:left="5040" w:hanging="360"/>
+      </w:pPr>
+      <w:rPr>
+        <w:rFonts w:ascii="Symbol" w:hAnsi="Symbol" w:hint="default"/>
+      </w:rPr>
+    </w:lvl>
+    <w:lvl w:ilvl="7" w:tplc="100C0003" w:tentative="1">
+      <w:start w:val="1"/>
+      <w:numFmt w:val="bullet"/>
+      <w:lvlText w:val="o"/>
+      <w:lvlJc w:val="left"/>
+      <w:pPr>
+        <w:ind w:left="5760" w:hanging="360"/>
+      </w:pPr>
+      <w:rPr>
+        <w:rFonts w:ascii="Courier New" w:hAnsi="Courier New" w:cs="Courier New" w:hint="default"/>
+      </w:rPr>
+    </w:lvl>
+    <w:lvl w:ilvl="8" w:tplc="100C0005" w:tentative="1">
+      <w:start w:val="1"/>
+      <w:numFmt w:val="bullet"/>
+      <w:lvlText w:val=""/>
+      <w:lvlJc w:val="left"/>
+      <w:pPr>
+        <w:ind w:left="6480" w:hanging="360"/>
+      </w:pPr>
+      <w:rPr>
+        <w:rFonts w:ascii="Wingdings" w:hAnsi="Wingdings" w:hint="default"/>
+      </w:rPr>
+    </w:lvl>
+  </w:abstractNum>
+  <w:abstractNum w:abstractNumId="9" w15:restartNumberingAfterBreak="0">
     <w:nsid w:val="5082572C"/>
     <w:multiLevelType w:val="hybridMultilevel"/>
     <w:tmpl w:val="ED4ACFA4"/>
@@ -2511,7 +5392,7 @@
       </w:rPr>
     </w:lvl>
   </w:abstractNum>
-  <w:abstractNum w:abstractNumId="7" w15:restartNumberingAfterBreak="0">
+  <w:abstractNum w:abstractNumId="10" w15:restartNumberingAfterBreak="0">
     <w:nsid w:val="52B247CA"/>
     <w:multiLevelType w:val="hybridMultilevel"/>
     <w:tmpl w:val="B7D4D45A"/>
@@ -2651,7 +5532,7 @@
       </w:rPr>
     </w:lvl>
   </w:abstractNum>
-  <w:abstractNum w:abstractNumId="8" w15:restartNumberingAfterBreak="0">
+  <w:abstractNum w:abstractNumId="11" w15:restartNumberingAfterBreak="0">
     <w:nsid w:val="594C1361"/>
     <w:multiLevelType w:val="hybridMultilevel"/>
     <w:tmpl w:val="5C243628"/>
@@ -2791,7 +5672,120 @@
       </w:rPr>
     </w:lvl>
   </w:abstractNum>
-  <w:abstractNum w:abstractNumId="9" w15:restartNumberingAfterBreak="0">
+  <w:abstractNum w:abstractNumId="12" w15:restartNumberingAfterBreak="0">
+    <w:nsid w:val="702B702D"/>
+    <w:multiLevelType w:val="hybridMultilevel"/>
+    <w:tmpl w:val="A1A48BD6"/>
+    <w:lvl w:ilvl="0" w:tplc="100C0001">
+      <w:start w:val="1"/>
+      <w:numFmt w:val="bullet"/>
+      <w:lvlText w:val=""/>
+      <w:lvlJc w:val="left"/>
+      <w:pPr>
+        <w:ind w:left="720" w:hanging="360"/>
+      </w:pPr>
+      <w:rPr>
+        <w:rFonts w:ascii="Symbol" w:hAnsi="Symbol" w:hint="default"/>
+      </w:rPr>
+    </w:lvl>
+    <w:lvl w:ilvl="1" w:tplc="100C0003" w:tentative="1">
+      <w:start w:val="1"/>
+      <w:numFmt w:val="bullet"/>
+      <w:lvlText w:val="o"/>
+      <w:lvlJc w:val="left"/>
+      <w:pPr>
+        <w:ind w:left="1440" w:hanging="360"/>
+      </w:pPr>
+      <w:rPr>
+        <w:rFonts w:ascii="Courier New" w:hAnsi="Courier New" w:cs="Courier New" w:hint="default"/>
+      </w:rPr>
+    </w:lvl>
+    <w:lvl w:ilvl="2" w:tplc="100C0005" w:tentative="1">
+      <w:start w:val="1"/>
+      <w:numFmt w:val="bullet"/>
+      <w:lvlText w:val=""/>
+      <w:lvlJc w:val="left"/>
+      <w:pPr>
+        <w:ind w:left="2160" w:hanging="360"/>
+      </w:pPr>
+      <w:rPr>
+        <w:rFonts w:ascii="Wingdings" w:hAnsi="Wingdings" w:hint="default"/>
+      </w:rPr>
+    </w:lvl>
+    <w:lvl w:ilvl="3" w:tplc="100C0001" w:tentative="1">
+      <w:start w:val="1"/>
+      <w:numFmt w:val="bullet"/>
+      <w:lvlText w:val=""/>
+      <w:lvlJc w:val="left"/>
+      <w:pPr>
+        <w:ind w:left="2880" w:hanging="360"/>
+      </w:pPr>
+      <w:rPr>
+        <w:rFonts w:ascii="Symbol" w:hAnsi="Symbol" w:hint="default"/>
+      </w:rPr>
+    </w:lvl>
+    <w:lvl w:ilvl="4" w:tplc="100C0003" w:tentative="1">
+      <w:start w:val="1"/>
+      <w:numFmt w:val="bullet"/>
+      <w:lvlText w:val="o"/>
+      <w:lvlJc w:val="left"/>
+      <w:pPr>
+        <w:ind w:left="3600" w:hanging="360"/>
+      </w:pPr>
+      <w:rPr>
+        <w:rFonts w:ascii="Courier New" w:hAnsi="Courier New" w:cs="Courier New" w:hint="default"/>
+      </w:rPr>
+    </w:lvl>
+    <w:lvl w:ilvl="5" w:tplc="100C0005" w:tentative="1">
+      <w:start w:val="1"/>
+      <w:numFmt w:val="bullet"/>
+      <w:lvlText w:val=""/>
+      <w:lvlJc w:val="left"/>
+      <w:pPr>
+        <w:ind w:left="4320" w:hanging="360"/>
+      </w:pPr>
+      <w:rPr>
+        <w:rFonts w:ascii="Wingdings" w:hAnsi="Wingdings" w:hint="default"/>
+      </w:rPr>
+    </w:lvl>
+    <w:lvl w:ilvl="6" w:tplc="100C0001" w:tentative="1">
+      <w:start w:val="1"/>
+      <w:numFmt w:val="bullet"/>
+      <w:lvlText w:val=""/>
+      <w:lvlJc w:val="left"/>
+      <w:pPr>
+        <w:ind w:left="5040" w:hanging="360"/>
+      </w:pPr>
+      <w:rPr>
+        <w:rFonts w:ascii="Symbol" w:hAnsi="Symbol" w:hint="default"/>
+      </w:rPr>
+    </w:lvl>
+    <w:lvl w:ilvl="7" w:tplc="100C0003" w:tentative="1">
+      <w:start w:val="1"/>
+      <w:numFmt w:val="bullet"/>
+      <w:lvlText w:val="o"/>
+      <w:lvlJc w:val="left"/>
+      <w:pPr>
+        <w:ind w:left="5760" w:hanging="360"/>
+      </w:pPr>
+      <w:rPr>
+        <w:rFonts w:ascii="Courier New" w:hAnsi="Courier New" w:cs="Courier New" w:hint="default"/>
+      </w:rPr>
+    </w:lvl>
+    <w:lvl w:ilvl="8" w:tplc="100C0005" w:tentative="1">
+      <w:start w:val="1"/>
+      <w:numFmt w:val="bullet"/>
+      <w:lvlText w:val=""/>
+      <w:lvlJc w:val="left"/>
+      <w:pPr>
+        <w:ind w:left="6480" w:hanging="360"/>
+      </w:pPr>
+      <w:rPr>
+        <w:rFonts w:ascii="Wingdings" w:hAnsi="Wingdings" w:hint="default"/>
+      </w:rPr>
+    </w:lvl>
+  </w:abstractNum>
+  <w:abstractNum w:abstractNumId="13" w15:restartNumberingAfterBreak="0">
     <w:nsid w:val="71E06583"/>
     <w:multiLevelType w:val="hybridMultilevel"/>
     <w:tmpl w:val="26C81FCE"/>
@@ -2931,7 +5925,233 @@
       </w:rPr>
     </w:lvl>
   </w:abstractNum>
-  <w:abstractNum w:abstractNumId="10" w15:restartNumberingAfterBreak="0">
+  <w:abstractNum w:abstractNumId="14" w15:restartNumberingAfterBreak="0">
+    <w:nsid w:val="72847A54"/>
+    <w:multiLevelType w:val="hybridMultilevel"/>
+    <w:tmpl w:val="94BC7928"/>
+    <w:lvl w:ilvl="0" w:tplc="100C0001">
+      <w:start w:val="1"/>
+      <w:numFmt w:val="bullet"/>
+      <w:lvlText w:val=""/>
+      <w:lvlJc w:val="left"/>
+      <w:pPr>
+        <w:ind w:left="720" w:hanging="360"/>
+      </w:pPr>
+      <w:rPr>
+        <w:rFonts w:ascii="Symbol" w:hAnsi="Symbol" w:hint="default"/>
+      </w:rPr>
+    </w:lvl>
+    <w:lvl w:ilvl="1" w:tplc="100C0003" w:tentative="1">
+      <w:start w:val="1"/>
+      <w:numFmt w:val="bullet"/>
+      <w:lvlText w:val="o"/>
+      <w:lvlJc w:val="left"/>
+      <w:pPr>
+        <w:ind w:left="1440" w:hanging="360"/>
+      </w:pPr>
+      <w:rPr>
+        <w:rFonts w:ascii="Courier New" w:hAnsi="Courier New" w:cs="Courier New" w:hint="default"/>
+      </w:rPr>
+    </w:lvl>
+    <w:lvl w:ilvl="2" w:tplc="100C0005" w:tentative="1">
+      <w:start w:val="1"/>
+      <w:numFmt w:val="bullet"/>
+      <w:lvlText w:val=""/>
+      <w:lvlJc w:val="left"/>
+      <w:pPr>
+        <w:ind w:left="2160" w:hanging="360"/>
+      </w:pPr>
+      <w:rPr>
+        <w:rFonts w:ascii="Wingdings" w:hAnsi="Wingdings" w:hint="default"/>
+      </w:rPr>
+    </w:lvl>
+    <w:lvl w:ilvl="3" w:tplc="100C0001" w:tentative="1">
+      <w:start w:val="1"/>
+      <w:numFmt w:val="bullet"/>
+      <w:lvlText w:val=""/>
+      <w:lvlJc w:val="left"/>
+      <w:pPr>
+        <w:ind w:left="2880" w:hanging="360"/>
+      </w:pPr>
+      <w:rPr>
+        <w:rFonts w:ascii="Symbol" w:hAnsi="Symbol" w:hint="default"/>
+      </w:rPr>
+    </w:lvl>
+    <w:lvl w:ilvl="4" w:tplc="100C0003" w:tentative="1">
+      <w:start w:val="1"/>
+      <w:numFmt w:val="bullet"/>
+      <w:lvlText w:val="o"/>
+      <w:lvlJc w:val="left"/>
+      <w:pPr>
+        <w:ind w:left="3600" w:hanging="360"/>
+      </w:pPr>
+      <w:rPr>
+        <w:rFonts w:ascii="Courier New" w:hAnsi="Courier New" w:cs="Courier New" w:hint="default"/>
+      </w:rPr>
+    </w:lvl>
+    <w:lvl w:ilvl="5" w:tplc="100C0005" w:tentative="1">
+      <w:start w:val="1"/>
+      <w:numFmt w:val="bullet"/>
+      <w:lvlText w:val=""/>
+      <w:lvlJc w:val="left"/>
+      <w:pPr>
+        <w:ind w:left="4320" w:hanging="360"/>
+      </w:pPr>
+      <w:rPr>
+        <w:rFonts w:ascii="Wingdings" w:hAnsi="Wingdings" w:hint="default"/>
+      </w:rPr>
+    </w:lvl>
+    <w:lvl w:ilvl="6" w:tplc="100C0001" w:tentative="1">
+      <w:start w:val="1"/>
+      <w:numFmt w:val="bullet"/>
+      <w:lvlText w:val=""/>
+      <w:lvlJc w:val="left"/>
+      <w:pPr>
+        <w:ind w:left="5040" w:hanging="360"/>
+      </w:pPr>
+      <w:rPr>
+        <w:rFonts w:ascii="Symbol" w:hAnsi="Symbol" w:hint="default"/>
+      </w:rPr>
+    </w:lvl>
+    <w:lvl w:ilvl="7" w:tplc="100C0003" w:tentative="1">
+      <w:start w:val="1"/>
+      <w:numFmt w:val="bullet"/>
+      <w:lvlText w:val="o"/>
+      <w:lvlJc w:val="left"/>
+      <w:pPr>
+        <w:ind w:left="5760" w:hanging="360"/>
+      </w:pPr>
+      <w:rPr>
+        <w:rFonts w:ascii="Courier New" w:hAnsi="Courier New" w:cs="Courier New" w:hint="default"/>
+      </w:rPr>
+    </w:lvl>
+    <w:lvl w:ilvl="8" w:tplc="100C0005" w:tentative="1">
+      <w:start w:val="1"/>
+      <w:numFmt w:val="bullet"/>
+      <w:lvlText w:val=""/>
+      <w:lvlJc w:val="left"/>
+      <w:pPr>
+        <w:ind w:left="6480" w:hanging="360"/>
+      </w:pPr>
+      <w:rPr>
+        <w:rFonts w:ascii="Wingdings" w:hAnsi="Wingdings" w:hint="default"/>
+      </w:rPr>
+    </w:lvl>
+  </w:abstractNum>
+  <w:abstractNum w:abstractNumId="15" w15:restartNumberingAfterBreak="0">
+    <w:nsid w:val="73A70F47"/>
+    <w:multiLevelType w:val="hybridMultilevel"/>
+    <w:tmpl w:val="A0265108"/>
+    <w:lvl w:ilvl="0" w:tplc="100C0001">
+      <w:start w:val="1"/>
+      <w:numFmt w:val="bullet"/>
+      <w:lvlText w:val=""/>
+      <w:lvlJc w:val="left"/>
+      <w:pPr>
+        <w:ind w:left="720" w:hanging="360"/>
+      </w:pPr>
+      <w:rPr>
+        <w:rFonts w:ascii="Symbol" w:hAnsi="Symbol" w:hint="default"/>
+      </w:rPr>
+    </w:lvl>
+    <w:lvl w:ilvl="1" w:tplc="100C0003" w:tentative="1">
+      <w:start w:val="1"/>
+      <w:numFmt w:val="bullet"/>
+      <w:lvlText w:val="o"/>
+      <w:lvlJc w:val="left"/>
+      <w:pPr>
+        <w:ind w:left="1440" w:hanging="360"/>
+      </w:pPr>
+      <w:rPr>
+        <w:rFonts w:ascii="Courier New" w:hAnsi="Courier New" w:cs="Courier New" w:hint="default"/>
+      </w:rPr>
+    </w:lvl>
+    <w:lvl w:ilvl="2" w:tplc="100C0005" w:tentative="1">
+      <w:start w:val="1"/>
+      <w:numFmt w:val="bullet"/>
+      <w:lvlText w:val=""/>
+      <w:lvlJc w:val="left"/>
+      <w:pPr>
+        <w:ind w:left="2160" w:hanging="360"/>
+      </w:pPr>
+      <w:rPr>
+        <w:rFonts w:ascii="Wingdings" w:hAnsi="Wingdings" w:hint="default"/>
+      </w:rPr>
+    </w:lvl>
+    <w:lvl w:ilvl="3" w:tplc="100C0001" w:tentative="1">
+      <w:start w:val="1"/>
+      <w:numFmt w:val="bullet"/>
+      <w:lvlText w:val=""/>
+      <w:lvlJc w:val="left"/>
+      <w:pPr>
+        <w:ind w:left="2880" w:hanging="360"/>
+      </w:pPr>
+      <w:rPr>
+        <w:rFonts w:ascii="Symbol" w:hAnsi="Symbol" w:hint="default"/>
+      </w:rPr>
+    </w:lvl>
+    <w:lvl w:ilvl="4" w:tplc="100C0003" w:tentative="1">
+      <w:start w:val="1"/>
+      <w:numFmt w:val="bullet"/>
+      <w:lvlText w:val="o"/>
+      <w:lvlJc w:val="left"/>
+      <w:pPr>
+        <w:ind w:left="3600" w:hanging="360"/>
+      </w:pPr>
+      <w:rPr>
+        <w:rFonts w:ascii="Courier New" w:hAnsi="Courier New" w:cs="Courier New" w:hint="default"/>
+      </w:rPr>
+    </w:lvl>
+    <w:lvl w:ilvl="5" w:tplc="100C0005" w:tentative="1">
+      <w:start w:val="1"/>
+      <w:numFmt w:val="bullet"/>
+      <w:lvlText w:val=""/>
+      <w:lvlJc w:val="left"/>
+      <w:pPr>
+        <w:ind w:left="4320" w:hanging="360"/>
+      </w:pPr>
+      <w:rPr>
+        <w:rFonts w:ascii="Wingdings" w:hAnsi="Wingdings" w:hint="default"/>
+      </w:rPr>
+    </w:lvl>
+    <w:lvl w:ilvl="6" w:tplc="100C0001" w:tentative="1">
+      <w:start w:val="1"/>
+      <w:numFmt w:val="bullet"/>
+      <w:lvlText w:val=""/>
+      <w:lvlJc w:val="left"/>
+      <w:pPr>
+        <w:ind w:left="5040" w:hanging="360"/>
+      </w:pPr>
+      <w:rPr>
+        <w:rFonts w:ascii="Symbol" w:hAnsi="Symbol" w:hint="default"/>
+      </w:rPr>
+    </w:lvl>
+    <w:lvl w:ilvl="7" w:tplc="100C0003" w:tentative="1">
+      <w:start w:val="1"/>
+      <w:numFmt w:val="bullet"/>
+      <w:lvlText w:val="o"/>
+      <w:lvlJc w:val="left"/>
+      <w:pPr>
+        <w:ind w:left="5760" w:hanging="360"/>
+      </w:pPr>
+      <w:rPr>
+        <w:rFonts w:ascii="Courier New" w:hAnsi="Courier New" w:cs="Courier New" w:hint="default"/>
+      </w:rPr>
+    </w:lvl>
+    <w:lvl w:ilvl="8" w:tplc="100C0005" w:tentative="1">
+      <w:start w:val="1"/>
+      <w:numFmt w:val="bullet"/>
+      <w:lvlText w:val=""/>
+      <w:lvlJc w:val="left"/>
+      <w:pPr>
+        <w:ind w:left="6480" w:hanging="360"/>
+      </w:pPr>
+      <w:rPr>
+        <w:rFonts w:ascii="Wingdings" w:hAnsi="Wingdings" w:hint="default"/>
+      </w:rPr>
+    </w:lvl>
+  </w:abstractNum>
+  <w:abstractNum w:abstractNumId="16" w15:restartNumberingAfterBreak="0">
     <w:nsid w:val="75A3529B"/>
     <w:multiLevelType w:val="hybridMultilevel"/>
     <w:tmpl w:val="819EEA64"/>
@@ -3071,10 +6291,123 @@
       </w:rPr>
     </w:lvl>
   </w:abstractNum>
-  <w:abstractNum w:abstractNumId="11" w15:restartNumberingAfterBreak="0">
+  <w:abstractNum w:abstractNumId="17" w15:restartNumberingAfterBreak="0">
+    <w:nsid w:val="760E4169"/>
+    <w:multiLevelType w:val="hybridMultilevel"/>
+    <w:tmpl w:val="5628D45A"/>
+    <w:lvl w:ilvl="0" w:tplc="100C0001">
+      <w:start w:val="1"/>
+      <w:numFmt w:val="bullet"/>
+      <w:lvlText w:val=""/>
+      <w:lvlJc w:val="left"/>
+      <w:pPr>
+        <w:ind w:left="720" w:hanging="360"/>
+      </w:pPr>
+      <w:rPr>
+        <w:rFonts w:ascii="Symbol" w:hAnsi="Symbol" w:hint="default"/>
+      </w:rPr>
+    </w:lvl>
+    <w:lvl w:ilvl="1" w:tplc="100C0003" w:tentative="1">
+      <w:start w:val="1"/>
+      <w:numFmt w:val="bullet"/>
+      <w:lvlText w:val="o"/>
+      <w:lvlJc w:val="left"/>
+      <w:pPr>
+        <w:ind w:left="1440" w:hanging="360"/>
+      </w:pPr>
+      <w:rPr>
+        <w:rFonts w:ascii="Courier New" w:hAnsi="Courier New" w:cs="Courier New" w:hint="default"/>
+      </w:rPr>
+    </w:lvl>
+    <w:lvl w:ilvl="2" w:tplc="100C0005" w:tentative="1">
+      <w:start w:val="1"/>
+      <w:numFmt w:val="bullet"/>
+      <w:lvlText w:val=""/>
+      <w:lvlJc w:val="left"/>
+      <w:pPr>
+        <w:ind w:left="2160" w:hanging="360"/>
+      </w:pPr>
+      <w:rPr>
+        <w:rFonts w:ascii="Wingdings" w:hAnsi="Wingdings" w:hint="default"/>
+      </w:rPr>
+    </w:lvl>
+    <w:lvl w:ilvl="3" w:tplc="100C0001" w:tentative="1">
+      <w:start w:val="1"/>
+      <w:numFmt w:val="bullet"/>
+      <w:lvlText w:val=""/>
+      <w:lvlJc w:val="left"/>
+      <w:pPr>
+        <w:ind w:left="2880" w:hanging="360"/>
+      </w:pPr>
+      <w:rPr>
+        <w:rFonts w:ascii="Symbol" w:hAnsi="Symbol" w:hint="default"/>
+      </w:rPr>
+    </w:lvl>
+    <w:lvl w:ilvl="4" w:tplc="100C0003" w:tentative="1">
+      <w:start w:val="1"/>
+      <w:numFmt w:val="bullet"/>
+      <w:lvlText w:val="o"/>
+      <w:lvlJc w:val="left"/>
+      <w:pPr>
+        <w:ind w:left="3600" w:hanging="360"/>
+      </w:pPr>
+      <w:rPr>
+        <w:rFonts w:ascii="Courier New" w:hAnsi="Courier New" w:cs="Courier New" w:hint="default"/>
+      </w:rPr>
+    </w:lvl>
+    <w:lvl w:ilvl="5" w:tplc="100C0005" w:tentative="1">
+      <w:start w:val="1"/>
+      <w:numFmt w:val="bullet"/>
+      <w:lvlText w:val=""/>
+      <w:lvlJc w:val="left"/>
+      <w:pPr>
+        <w:ind w:left="4320" w:hanging="360"/>
+      </w:pPr>
+      <w:rPr>
+        <w:rFonts w:ascii="Wingdings" w:hAnsi="Wingdings" w:hint="default"/>
+      </w:rPr>
+    </w:lvl>
+    <w:lvl w:ilvl="6" w:tplc="100C0001" w:tentative="1">
+      <w:start w:val="1"/>
+      <w:numFmt w:val="bullet"/>
+      <w:lvlText w:val=""/>
+      <w:lvlJc w:val="left"/>
+      <w:pPr>
+        <w:ind w:left="5040" w:hanging="360"/>
+      </w:pPr>
+      <w:rPr>
+        <w:rFonts w:ascii="Symbol" w:hAnsi="Symbol" w:hint="default"/>
+      </w:rPr>
+    </w:lvl>
+    <w:lvl w:ilvl="7" w:tplc="100C0003" w:tentative="1">
+      <w:start w:val="1"/>
+      <w:numFmt w:val="bullet"/>
+      <w:lvlText w:val="o"/>
+      <w:lvlJc w:val="left"/>
+      <w:pPr>
+        <w:ind w:left="5760" w:hanging="360"/>
+      </w:pPr>
+      <w:rPr>
+        <w:rFonts w:ascii="Courier New" w:hAnsi="Courier New" w:cs="Courier New" w:hint="default"/>
+      </w:rPr>
+    </w:lvl>
+    <w:lvl w:ilvl="8" w:tplc="100C0005" w:tentative="1">
+      <w:start w:val="1"/>
+      <w:numFmt w:val="bullet"/>
+      <w:lvlText w:val=""/>
+      <w:lvlJc w:val="left"/>
+      <w:pPr>
+        <w:ind w:left="6480" w:hanging="360"/>
+      </w:pPr>
+      <w:rPr>
+        <w:rFonts w:ascii="Wingdings" w:hAnsi="Wingdings" w:hint="default"/>
+      </w:rPr>
+    </w:lvl>
+  </w:abstractNum>
+  <w:abstractNum w:abstractNumId="18" w15:restartNumberingAfterBreak="0">
     <w:nsid w:val="7B193736"/>
     <w:multiLevelType w:val="multilevel"/>
-    <w:tmpl w:val="3E0A631E"/>
+    <w:tmpl w:val="72F0C23E"/>
     <w:lvl w:ilvl="0">
       <w:start w:val="1"/>
       <w:numFmt w:val="decimal"/>
@@ -3113,6 +6446,9 @@
         </w:tabs>
         <w:ind w:left="720" w:hanging="720"/>
       </w:pPr>
+      <w:rPr>
+        <w:i w:val="0"/>
+      </w:rPr>
     </w:lvl>
     <w:lvl w:ilvl="3">
       <w:start w:val="1"/>
@@ -3193,7 +6529,7 @@
       </w:pPr>
     </w:lvl>
   </w:abstractNum>
-  <w:abstractNum w:abstractNumId="12" w15:restartNumberingAfterBreak="0">
+  <w:abstractNum w:abstractNumId="19" w15:restartNumberingAfterBreak="0">
     <w:nsid w:val="7DD245F2"/>
     <w:multiLevelType w:val="hybridMultilevel"/>
     <w:tmpl w:val="3100450C"/>
@@ -3334,46 +6670,67 @@
     </w:lvl>
   </w:abstractNum>
   <w:num w:numId="1">
-    <w:abstractNumId w:val="11"/>
+    <w:abstractNumId w:val="18"/>
   </w:num>
   <w:num w:numId="2">
     <w:abstractNumId w:val="0"/>
   </w:num>
   <w:num w:numId="3">
+    <w:abstractNumId w:val="4"/>
+  </w:num>
+  <w:num w:numId="4">
+    <w:abstractNumId w:val="16"/>
+  </w:num>
+  <w:num w:numId="5">
+    <w:abstractNumId w:val="10"/>
+  </w:num>
+  <w:num w:numId="6">
+    <w:abstractNumId w:val="5"/>
+  </w:num>
+  <w:num w:numId="7">
+    <w:abstractNumId w:val="11"/>
+  </w:num>
+  <w:num w:numId="8">
+    <w:abstractNumId w:val="19"/>
+  </w:num>
+  <w:num w:numId="9">
     <w:abstractNumId w:val="2"/>
   </w:num>
-  <w:num w:numId="4">
-    <w:abstractNumId w:val="10"/>
+  <w:num w:numId="10">
+    <w:abstractNumId w:val="6"/>
   </w:num>
-  <w:num w:numId="5">
+  <w:num w:numId="11">
+    <w:abstractNumId w:val="9"/>
+  </w:num>
+  <w:num w:numId="12">
     <w:abstractNumId w:val="7"/>
   </w:num>
-  <w:num w:numId="6">
-    <w:abstractNumId w:val="3"/>
-  </w:num>
-  <w:num w:numId="7">
-    <w:abstractNumId w:val="8"/>
-  </w:num>
-  <w:num w:numId="8">
-    <w:abstractNumId w:val="12"/>
-  </w:num>
-  <w:num w:numId="9">
-    <w:abstractNumId w:val="1"/>
-  </w:num>
-  <w:num w:numId="10">
-    <w:abstractNumId w:val="4"/>
-  </w:num>
-  <w:num w:numId="11">
-    <w:abstractNumId w:val="6"/>
-  </w:num>
-  <w:num w:numId="12">
-    <w:abstractNumId w:val="5"/>
-  </w:num>
   <w:num w:numId="13">
-    <w:abstractNumId w:val="9"/>
+    <w:abstractNumId w:val="13"/>
   </w:num>
   <w:num w:numId="14">
     <w:abstractNumId w:val="0"/>
+  </w:num>
+  <w:num w:numId="15">
+    <w:abstractNumId w:val="1"/>
+  </w:num>
+  <w:num w:numId="16">
+    <w:abstractNumId w:val="3"/>
+  </w:num>
+  <w:num w:numId="17">
+    <w:abstractNumId w:val="14"/>
+  </w:num>
+  <w:num w:numId="18">
+    <w:abstractNumId w:val="8"/>
+  </w:num>
+  <w:num w:numId="19">
+    <w:abstractNumId w:val="15"/>
+  </w:num>
+  <w:num w:numId="20">
+    <w:abstractNumId w:val="12"/>
+  </w:num>
+  <w:num w:numId="21">
+    <w:abstractNumId w:val="17"/>
   </w:num>
   <w:numIdMacAtCleanup w:val="13"/>
 </w:numbering>
@@ -3403,6 +6760,7 @@
     <w:lsdException w:name="heading 9" w:qFormat="1"/>
     <w:lsdException w:name="toc 1" w:uiPriority="39"/>
     <w:lsdException w:name="toc 2" w:uiPriority="39"/>
+    <w:lsdException w:name="toc 3" w:uiPriority="39"/>
     <w:lsdException w:name="caption" w:semiHidden="1" w:unhideWhenUsed="1" w:qFormat="1"/>
     <w:lsdException w:name="Title" w:qFormat="1"/>
     <w:lsdException w:name="Subtitle" w:qFormat="1"/>
@@ -3846,7 +7204,6 @@
   <w:style w:type="character" w:default="1" w:styleId="Policepardfaut">
     <w:name w:val="Default Paragraph Font"/>
     <w:uiPriority w:val="1"/>
-    <w:semiHidden/>
     <w:unhideWhenUsed/>
   </w:style>
   <w:style w:type="table" w:default="1" w:styleId="TableauNormal">
@@ -3951,7 +7308,7 @@
     <w:basedOn w:val="Normal"/>
     <w:next w:val="Normal"/>
     <w:autoRedefine/>
-    <w:semiHidden/>
+    <w:uiPriority w:val="39"/>
     <w:pPr>
       <w:ind w:left="400"/>
     </w:pPr>
@@ -4240,6 +7597,76 @@
       <w:szCs w:val="32"/>
       <w:u w:val="none"/>
       <w:lang w:val="fr-CH" w:eastAsia="fr-CH"/>
+    </w:rPr>
+  </w:style>
+  <w:style w:type="paragraph" w:styleId="Notedebasdepage">
+    <w:name w:val="footnote text"/>
+    <w:basedOn w:val="Normal"/>
+    <w:link w:val="NotedebasdepageCar"/>
+    <w:rsid w:val="002A4E31"/>
+    <w:rPr>
+      <w:sz w:val="20"/>
+    </w:rPr>
+  </w:style>
+  <w:style w:type="character" w:customStyle="1" w:styleId="NotedebasdepageCar">
+    <w:name w:val="Note de bas de page Car"/>
+    <w:basedOn w:val="Policepardfaut"/>
+    <w:link w:val="Notedebasdepage"/>
+    <w:rsid w:val="002A4E31"/>
+    <w:rPr>
+      <w:rFonts w:ascii="Arial" w:hAnsi="Arial"/>
+      <w:lang w:val="fr-FR" w:eastAsia="fr-FR"/>
+    </w:rPr>
+  </w:style>
+  <w:style w:type="character" w:styleId="Appelnotedebasdep">
+    <w:name w:val="footnote reference"/>
+    <w:basedOn w:val="Policepardfaut"/>
+    <w:rsid w:val="002A4E31"/>
+    <w:rPr>
+      <w:vertAlign w:val="superscript"/>
+    </w:rPr>
+  </w:style>
+  <w:style w:type="paragraph" w:styleId="Lgende">
+    <w:name w:val="caption"/>
+    <w:basedOn w:val="Normal"/>
+    <w:next w:val="Normal"/>
+    <w:unhideWhenUsed/>
+    <w:qFormat/>
+    <w:rsid w:val="00A9365D"/>
+    <w:pPr>
+      <w:spacing w:after="200"/>
+    </w:pPr>
+    <w:rPr>
+      <w:i/>
+      <w:iCs/>
+      <w:color w:val="44546A" w:themeColor="text2"/>
+      <w:sz w:val="18"/>
+      <w:szCs w:val="18"/>
+    </w:rPr>
+  </w:style>
+  <w:style w:type="paragraph" w:customStyle="1" w:styleId="Default">
+    <w:name w:val="Default"/>
+    <w:rsid w:val="0022178E"/>
+    <w:pPr>
+      <w:autoSpaceDE w:val="0"/>
+      <w:autoSpaceDN w:val="0"/>
+      <w:adjustRightInd w:val="0"/>
+    </w:pPr>
+    <w:rPr>
+      <w:rFonts w:ascii="Arial" w:hAnsi="Arial" w:cs="Arial"/>
+      <w:color w:val="000000"/>
+      <w:sz w:val="24"/>
+      <w:szCs w:val="24"/>
+    </w:rPr>
+  </w:style>
+  <w:style w:type="character" w:styleId="lev">
+    <w:name w:val="Strong"/>
+    <w:basedOn w:val="Policepardfaut"/>
+    <w:qFormat/>
+    <w:rsid w:val="0054718F"/>
+    <w:rPr>
+      <w:b/>
+      <w:bCs/>
     </w:rPr>
   </w:style>
 </w:styles>
@@ -4545,7 +7972,7 @@
 </file>
 
 <file path=customXml/itemProps1.xml><?xml version="1.0" encoding="utf-8"?>
-<ds:datastoreItem xmlns:ds="http://schemas.openxmlformats.org/officeDocument/2006/customXml" ds:itemID="{F1DC5C48-355E-4F04-A6AB-E491E780A925}">
+<ds:datastoreItem xmlns:ds="http://schemas.openxmlformats.org/officeDocument/2006/customXml" ds:itemID="{8ECBD134-8428-421B-A07E-E6869C5202F3}">
   <ds:schemaRefs>
     <ds:schemaRef ds:uri="http://schemas.openxmlformats.org/officeDocument/2006/bibliography"/>
   </ds:schemaRefs>

</xml_diff>

<commit_message>
Ajout des maquettes (Admin, Formulaires, Consommables)
</commit_message>
<xml_diff>
--- a/Documentation/Rapport/Rapport_TPI2019_KPR.docx
+++ b/Documentation/Rapport/Rapport_TPI2019_KPR.docx
@@ -5,7 +5,10 @@
     <w:sdt>
       <w:sdtPr>
         <w:rPr>
+          <w:rFonts w:ascii="Arial" w:eastAsia="Times New Roman" w:hAnsi="Arial" w:cs="Times New Roman"/>
           <w:sz w:val="2"/>
+          <w:szCs w:val="20"/>
+          <w:lang w:val="fr-FR" w:eastAsia="fr-FR"/>
         </w:rPr>
         <w:id w:val="17905506"/>
         <w:docPartObj>
@@ -15,10 +18,7 @@
       </w:sdtPr>
       <w:sdtEndPr>
         <w:rPr>
-          <w:rFonts w:ascii="Arial" w:eastAsia="Times New Roman" w:hAnsi="Arial" w:cs="Times New Roman"/>
           <w:sz w:val="24"/>
-          <w:szCs w:val="20"/>
-          <w:lang w:val="fr-FR" w:eastAsia="fr-FR"/>
         </w:rPr>
       </w:sdtEndPr>
       <w:sdtContent>
@@ -34,6 +34,7 @@
           <w:r>
             <w:rPr>
               <w:noProof/>
+              <w:lang w:val="fr-CH" w:eastAsia="fr-CH"/>
             </w:rPr>
             <mc:AlternateContent>
               <mc:Choice Requires="wps">
@@ -154,6 +155,7 @@
                                     <w:dataBinding w:prefixMappings="xmlns:ns0='http://purl.org/dc/elements/1.1/' xmlns:ns1='http://schemas.openxmlformats.org/package/2006/metadata/core-properties' " w:xpath="/ns1:coreProperties[1]/ns0:subject[1]" w:storeItemID="{6C3C8BC8-F283-45AE-878A-BAB7291924A1}"/>
                                     <w:text/>
                                   </w:sdtPr>
+                                  <w:sdtEndPr/>
                                   <w:sdtContent>
                                     <w:r>
                                       <w:rPr>
@@ -301,6 +303,7 @@
               <w:color w:val="4472C4" w:themeColor="accent1"/>
               <w:sz w:val="36"/>
               <w:szCs w:val="36"/>
+              <w:lang w:val="fr-CH" w:eastAsia="fr-CH"/>
             </w:rPr>
             <mc:AlternateContent>
               <mc:Choice Requires="wpg">
@@ -833,6 +836,7 @@
           <w:r>
             <w:rPr>
               <w:noProof/>
+              <w:lang w:val="fr-CH" w:eastAsia="fr-CH"/>
             </w:rPr>
             <mc:AlternateContent>
               <mc:Choice Requires="wps">
@@ -907,6 +911,7 @@
                                     <w:dataBinding w:prefixMappings="xmlns:ns0='http://schemas.openxmlformats.org/officeDocument/2006/extended-properties' " w:xpath="/ns0:Properties[1]/ns0:Company[1]" w:storeItemID="{6668398D-A668-4E3E-A5EB-62B293D839F1}"/>
                                     <w:text/>
                                   </w:sdtPr>
+                                  <w:sdtEndPr/>
                                   <w:sdtContent>
                                     <w:r>
                                       <w:rPr>
@@ -3852,30 +3857,13 @@
     </w:p>
     <w:p>
       <w:pPr>
-        <w:pStyle w:val="Paragraphedeliste"/>
-        <w:numPr>
-          <w:ilvl w:val="0"/>
-          <w:numId w:val="17"/>
-        </w:numPr>
         <w:jc w:val="both"/>
         <w:rPr>
           <w:lang w:val="fr-CH"/>
         </w:rPr>
       </w:pPr>
-      <w:r>
-        <w:rPr>
-          <w:lang w:val="fr-CH"/>
-        </w:rPr>
-        <w:t>Une fonction de rappel par email lors de date d’un emprunt échue</w:t>
-      </w:r>
-    </w:p>
-    <w:p>
-      <w:pPr>
-        <w:jc w:val="both"/>
-        <w:rPr>
-          <w:lang w:val="fr-CH"/>
-        </w:rPr>
-      </w:pPr>
+      <w:bookmarkStart w:id="8" w:name="_GoBack"/>
+      <w:bookmarkEnd w:id="8"/>
     </w:p>
     <w:p>
       <w:pPr>
@@ -3885,7 +3873,7 @@
           <w:lang w:val="fr-CH"/>
         </w:rPr>
       </w:pPr>
-      <w:bookmarkStart w:id="8" w:name="_Toc8391621"/>
+      <w:bookmarkStart w:id="9" w:name="_Toc8391621"/>
       <w:r>
         <w:rPr>
           <w:i w:val="0"/>
@@ -3893,7 +3881,7 @@
         </w:rPr>
         <w:t>Fonctionnalités</w:t>
       </w:r>
-      <w:bookmarkEnd w:id="8"/>
+      <w:bookmarkEnd w:id="9"/>
     </w:p>
     <w:p>
       <w:pPr>
@@ -4340,7 +4328,7 @@
           <w:i w:val="0"/>
         </w:rPr>
       </w:pPr>
-      <w:bookmarkStart w:id="9" w:name="_Toc8391622"/>
+      <w:bookmarkStart w:id="10" w:name="_Toc8391622"/>
       <w:r>
         <w:rPr>
           <w:i w:val="0"/>
@@ -4415,7 +4403,7 @@
         </w:rPr>
         <w:t>Planification Initiale</w:t>
       </w:r>
-      <w:bookmarkEnd w:id="9"/>
+      <w:bookmarkEnd w:id="10"/>
     </w:p>
     <w:p/>
     <w:p/>
@@ -4458,14 +4446,14 @@
       <w:pPr>
         <w:pStyle w:val="Titre1"/>
       </w:pPr>
-      <w:bookmarkStart w:id="10" w:name="_Toc499021836"/>
-      <w:bookmarkStart w:id="11" w:name="_Toc8391623"/>
+      <w:bookmarkStart w:id="11" w:name="_Toc499021836"/>
+      <w:bookmarkStart w:id="12" w:name="_Toc8391623"/>
       <w:r>
         <w:lastRenderedPageBreak/>
         <w:t>Analyse / Conception</w:t>
       </w:r>
-      <w:bookmarkEnd w:id="10"/>
       <w:bookmarkEnd w:id="11"/>
+      <w:bookmarkEnd w:id="12"/>
     </w:p>
     <w:p>
       <w:pPr>
@@ -4475,8 +4463,8 @@
           <w:iCs/>
         </w:rPr>
       </w:pPr>
-      <w:bookmarkStart w:id="12" w:name="_Toc499021837"/>
       <w:bookmarkStart w:id="13" w:name="_Toc8391624"/>
+      <w:bookmarkStart w:id="14" w:name="_Toc499021837"/>
       <w:r>
         <w:rPr>
           <w:i w:val="0"/>
@@ -4515,7 +4503,7 @@
           <w:iCs/>
         </w:rPr>
       </w:pPr>
-      <w:bookmarkStart w:id="14" w:name="_Toc8391625"/>
+      <w:bookmarkStart w:id="15" w:name="_Toc8391625"/>
       <w:r>
         <w:rPr>
           <w:i w:val="0"/>
@@ -4523,8 +4511,8 @@
         </w:rPr>
         <w:t>Concept</w:t>
       </w:r>
-      <w:bookmarkEnd w:id="12"/>
       <w:bookmarkEnd w:id="14"/>
+      <w:bookmarkEnd w:id="15"/>
     </w:p>
     <w:p/>
     <w:p>
@@ -4534,14 +4522,14 @@
           <w:u w:val="single"/>
         </w:rPr>
       </w:pPr>
-      <w:bookmarkStart w:id="15" w:name="_Toc8391626"/>
+      <w:bookmarkStart w:id="16" w:name="_Toc8391626"/>
       <w:r>
         <w:rPr>
           <w:u w:val="single"/>
         </w:rPr>
         <w:t>Choix Template</w:t>
       </w:r>
-      <w:bookmarkEnd w:id="15"/>
+      <w:bookmarkEnd w:id="16"/>
     </w:p>
     <w:p/>
     <w:p>
@@ -4620,14 +4608,14 @@
           <w:u w:val="single"/>
         </w:rPr>
       </w:pPr>
-      <w:bookmarkStart w:id="16" w:name="_Toc8391627"/>
+      <w:bookmarkStart w:id="17" w:name="_Toc8391627"/>
       <w:r>
         <w:rPr>
           <w:u w:val="single"/>
         </w:rPr>
         <w:t>MCD</w:t>
       </w:r>
-      <w:bookmarkEnd w:id="16"/>
+      <w:bookmarkEnd w:id="17"/>
     </w:p>
     <w:p>
       <w:r>
@@ -4707,7 +4695,7 @@
       <w:r>
         <w:br w:type="page"/>
       </w:r>
-      <w:bookmarkStart w:id="17" w:name="_Toc8391628"/>
+      <w:bookmarkStart w:id="18" w:name="_Toc8391628"/>
       <w:r>
         <w:rPr>
           <w:u w:val="single"/>
@@ -4721,7 +4709,7 @@
         </w:rPr>
         <w:t>ing</w:t>
       </w:r>
-      <w:bookmarkEnd w:id="17"/>
+      <w:bookmarkEnd w:id="18"/>
     </w:p>
     <w:p>
       <w:pPr>
@@ -4874,7 +4862,7 @@
           <w:iCs/>
         </w:rPr>
       </w:pPr>
-      <w:bookmarkStart w:id="18" w:name="_Toc8391629"/>
+      <w:bookmarkStart w:id="19" w:name="_Toc8391629"/>
       <w:r>
         <w:rPr>
           <w:i w:val="0"/>
@@ -4883,7 +4871,7 @@
         <w:lastRenderedPageBreak/>
         <w:t>Analyse concurrentielle</w:t>
       </w:r>
-      <w:bookmarkEnd w:id="18"/>
+      <w:bookmarkEnd w:id="19"/>
     </w:p>
     <w:p/>
     <w:p>
@@ -4973,7 +4961,7 @@
           <w:u w:val="single"/>
         </w:rPr>
       </w:pPr>
-      <w:bookmarkStart w:id="19" w:name="_Toc8391630"/>
+      <w:bookmarkStart w:id="20" w:name="_Toc8391630"/>
       <w:r>
         <w:rPr>
           <w:u w:val="single"/>
@@ -4986,7 +4974,7 @@
         </w:rPr>
         <w:t>lpi-project.org</w:t>
       </w:r>
-      <w:bookmarkEnd w:id="19"/>
+      <w:bookmarkEnd w:id="20"/>
     </w:p>
     <w:p>
       <w:pPr>
@@ -5252,7 +5240,7 @@
           <w:u w:val="single"/>
         </w:rPr>
       </w:pPr>
-      <w:bookmarkStart w:id="20" w:name="_Toc8391631"/>
+      <w:bookmarkStart w:id="21" w:name="_Toc8391631"/>
       <w:r>
         <w:rPr>
           <w:u w:val="single"/>
@@ -5260,7 +5248,7 @@
         <w:lastRenderedPageBreak/>
         <w:t>manageengine.com</w:t>
       </w:r>
-      <w:bookmarkEnd w:id="20"/>
+      <w:bookmarkEnd w:id="21"/>
     </w:p>
     <w:p/>
     <w:p>
@@ -5514,7 +5502,7 @@
           <w:u w:val="single"/>
         </w:rPr>
       </w:pPr>
-      <w:bookmarkStart w:id="21" w:name="_Toc8391632"/>
+      <w:bookmarkStart w:id="22" w:name="_Toc8391632"/>
       <w:r>
         <w:rPr>
           <w:u w:val="single"/>
@@ -5522,7 +5510,7 @@
         <w:lastRenderedPageBreak/>
         <w:t>snipeitapp.com</w:t>
       </w:r>
-      <w:bookmarkEnd w:id="21"/>
+      <w:bookmarkEnd w:id="22"/>
     </w:p>
     <w:p/>
     <w:p>
@@ -5800,14 +5788,14 @@
           <w:u w:val="single"/>
         </w:rPr>
       </w:pPr>
-      <w:bookmarkStart w:id="22" w:name="_Toc8391633"/>
+      <w:bookmarkStart w:id="23" w:name="_Toc8391633"/>
       <w:r>
         <w:rPr>
           <w:u w:val="single"/>
         </w:rPr>
         <w:t>Conclusion – Analyse concurrentielle</w:t>
       </w:r>
-      <w:bookmarkEnd w:id="22"/>
+      <w:bookmarkEnd w:id="23"/>
     </w:p>
     <w:p>
       <w:pPr>
@@ -5993,7 +5981,7 @@
           <w:iCs/>
         </w:rPr>
       </w:pPr>
-      <w:bookmarkStart w:id="23" w:name="_Toc8391634"/>
+      <w:bookmarkStart w:id="24" w:name="_Toc8391634"/>
       <w:r>
         <w:rPr>
           <w:i w:val="0"/>
@@ -6001,7 +5989,7 @@
         </w:rPr>
         <w:t>Stratégie de test</w:t>
       </w:r>
-      <w:bookmarkEnd w:id="23"/>
+      <w:bookmarkEnd w:id="24"/>
     </w:p>
     <w:p/>
     <w:p>
@@ -6038,14 +6026,14 @@
           <w:u w:val="single"/>
         </w:rPr>
       </w:pPr>
-      <w:bookmarkStart w:id="24" w:name="_Toc8391635"/>
+      <w:bookmarkStart w:id="25" w:name="_Toc8391635"/>
       <w:r>
         <w:rPr>
           <w:u w:val="single"/>
         </w:rPr>
         <w:t>Environnement de tests</w:t>
       </w:r>
-      <w:bookmarkEnd w:id="24"/>
+      <w:bookmarkEnd w:id="25"/>
     </w:p>
     <w:p/>
     <w:p>
@@ -6529,7 +6517,7 @@
           <w:iCs/>
         </w:rPr>
       </w:pPr>
-      <w:bookmarkStart w:id="25" w:name="_Toc8391636"/>
+      <w:bookmarkStart w:id="26" w:name="_Toc8391636"/>
       <w:r>
         <w:rPr>
           <w:i w:val="0"/>
@@ -6538,7 +6526,7 @@
         <w:lastRenderedPageBreak/>
         <w:t>Dossier de conception</w:t>
       </w:r>
-      <w:bookmarkEnd w:id="25"/>
+      <w:bookmarkEnd w:id="26"/>
     </w:p>
     <w:p>
       <w:pPr>
@@ -6729,9 +6717,7 @@
         </w:rPr>
         <w:t xml:space="preserve">Mon application sera réalisée : </w:t>
       </w:r>
-      <w:bookmarkStart w:id="26" w:name="_GoBack"/>
-    </w:p>
-    <w:bookmarkEnd w:id="26"/>
+    </w:p>
     <w:p>
       <w:pPr>
         <w:rPr>
@@ -7184,7 +7170,7 @@
         <w:sz w:val="16"/>
         <w:szCs w:val="16"/>
       </w:rPr>
-      <w:t>10/05/2019</w:t>
+      <w:t>14/05/2019</w:t>
     </w:r>
     <w:r>
       <w:rPr>
@@ -7250,7 +7236,7 @@
         <w:sz w:val="16"/>
         <w:szCs w:val="16"/>
       </w:rPr>
-      <w:t>5</w:t>
+      <w:t>3</w:t>
     </w:r>
     <w:r>
       <w:rPr>
@@ -7348,7 +7334,7 @@
         <w:sz w:val="16"/>
         <w:szCs w:val="16"/>
       </w:rPr>
-      <w:t>10/05/2019</w:t>
+      <w:t>14/05/2019</w:t>
     </w:r>
     <w:r>
       <w:rPr>
@@ -11916,6 +11902,7 @@
   <w:style w:type="character" w:default="1" w:styleId="Policepardfaut">
     <w:name w:val="Default Paragraph Font"/>
     <w:uiPriority w:val="1"/>
+    <w:semiHidden/>
     <w:unhideWhenUsed/>
   </w:style>
   <w:style w:type="table" w:default="1" w:styleId="TableauNormal">
@@ -12708,7 +12695,7 @@
 </file>
 
 <file path=customXml/itemProps1.xml><?xml version="1.0" encoding="utf-8"?>
-<ds:datastoreItem xmlns:ds="http://schemas.openxmlformats.org/officeDocument/2006/customXml" ds:itemID="{9D48C188-8F98-4275-A808-312390F6C81D}">
+<ds:datastoreItem xmlns:ds="http://schemas.openxmlformats.org/officeDocument/2006/customXml" ds:itemID="{17FB31FE-85F2-433D-894B-B330CED8B2B6}">
   <ds:schemaRefs>
     <ds:schemaRef ds:uri="http://schemas.openxmlformats.org/officeDocument/2006/bibliography"/>
   </ds:schemaRefs>

</xml_diff>

<commit_message>
Modification de mon Rapport, modification de mon MCD et MLD
</commit_message>
<xml_diff>
--- a/Documentation/Rapport/Rapport_TPI2019_KPR.docx
+++ b/Documentation/Rapport/Rapport_TPI2019_KPR.docx
@@ -1070,7 +1070,15 @@
             <w:rPr>
               <w:lang w:val="fr-FR"/>
             </w:rPr>
-            <w:t>Table des matières</w:t>
+            <w:t>Table d</w:t>
+          </w:r>
+          <w:bookmarkStart w:id="0" w:name="_GoBack"/>
+          <w:bookmarkEnd w:id="0"/>
+          <w:r>
+            <w:rPr>
+              <w:lang w:val="fr-FR"/>
+            </w:rPr>
+            <w:t>es matières</w:t>
           </w:r>
         </w:p>
         <w:p>
@@ -1092,7 +1100,7 @@
           <w:r>
             <w:fldChar w:fldCharType="separate"/>
           </w:r>
-          <w:hyperlink w:anchor="_Toc8726578" w:history="1">
+          <w:hyperlink w:anchor="_Toc8812976" w:history="1">
             <w:r>
               <w:rPr>
                 <w:rStyle w:val="Lienhypertexte"/>
@@ -1130,7 +1138,7 @@
               <w:rPr>
                 <w:webHidden/>
               </w:rPr>
-              <w:instrText xml:space="preserve"> PAGEREF _Toc8726578 \h </w:instrText>
+              <w:instrText xml:space="preserve"> PAGEREF _Toc8812976 \h </w:instrText>
             </w:r>
             <w:r>
               <w:rPr>
@@ -1172,7 +1180,7 @@
               <w:lang w:val="fr-CH" w:eastAsia="fr-CH"/>
             </w:rPr>
           </w:pPr>
-          <w:hyperlink w:anchor="_Toc8726579" w:history="1">
+          <w:hyperlink w:anchor="_Toc8812977" w:history="1">
             <w:r>
               <w:rPr>
                 <w:rStyle w:val="Lienhypertexte"/>
@@ -1218,7 +1226,7 @@
                 <w:noProof/>
                 <w:webHidden/>
               </w:rPr>
-              <w:instrText xml:space="preserve"> PAGEREF _Toc8726579 \h </w:instrText>
+              <w:instrText xml:space="preserve"> PAGEREF _Toc8812977 \h </w:instrText>
             </w:r>
             <w:r>
               <w:rPr>
@@ -1264,7 +1272,7 @@
               <w:lang w:val="fr-CH" w:eastAsia="fr-CH"/>
             </w:rPr>
           </w:pPr>
-          <w:hyperlink w:anchor="_Toc8726580" w:history="1">
+          <w:hyperlink w:anchor="_Toc8812978" w:history="1">
             <w:r>
               <w:rPr>
                 <w:rStyle w:val="Lienhypertexte"/>
@@ -1308,7 +1316,7 @@
                 <w:noProof/>
                 <w:webHidden/>
               </w:rPr>
-              <w:instrText xml:space="preserve"> PAGEREF _Toc8726580 \h </w:instrText>
+              <w:instrText xml:space="preserve"> PAGEREF _Toc8812978 \h </w:instrText>
             </w:r>
             <w:r>
               <w:rPr>
@@ -1354,7 +1362,7 @@
               <w:lang w:val="fr-CH" w:eastAsia="fr-CH"/>
             </w:rPr>
           </w:pPr>
-          <w:hyperlink w:anchor="_Toc8726581" w:history="1">
+          <w:hyperlink w:anchor="_Toc8812979" w:history="1">
             <w:r>
               <w:rPr>
                 <w:rStyle w:val="Lienhypertexte"/>
@@ -1400,7 +1408,7 @@
                 <w:noProof/>
                 <w:webHidden/>
               </w:rPr>
-              <w:instrText xml:space="preserve"> PAGEREF _Toc8726581 \h </w:instrText>
+              <w:instrText xml:space="preserve"> PAGEREF _Toc8812979 \h </w:instrText>
             </w:r>
             <w:r>
               <w:rPr>
@@ -1446,7 +1454,7 @@
               <w:lang w:val="fr-CH" w:eastAsia="fr-CH"/>
             </w:rPr>
           </w:pPr>
-          <w:hyperlink w:anchor="_Toc8726582" w:history="1">
+          <w:hyperlink w:anchor="_Toc8812980" w:history="1">
             <w:r>
               <w:rPr>
                 <w:rStyle w:val="Lienhypertexte"/>
@@ -1492,7 +1500,7 @@
                 <w:noProof/>
                 <w:webHidden/>
               </w:rPr>
-              <w:instrText xml:space="preserve"> PAGEREF _Toc8726582 \h </w:instrText>
+              <w:instrText xml:space="preserve"> PAGEREF _Toc8812980 \h </w:instrText>
             </w:r>
             <w:r>
               <w:rPr>
@@ -1538,7 +1546,7 @@
               <w:lang w:val="fr-CH" w:eastAsia="fr-CH"/>
             </w:rPr>
           </w:pPr>
-          <w:hyperlink w:anchor="_Toc8726583" w:history="1">
+          <w:hyperlink w:anchor="_Toc8812981" w:history="1">
             <w:r>
               <w:rPr>
                 <w:rStyle w:val="Lienhypertexte"/>
@@ -1582,7 +1590,7 @@
                 <w:noProof/>
                 <w:webHidden/>
               </w:rPr>
-              <w:instrText xml:space="preserve"> PAGEREF _Toc8726583 \h </w:instrText>
+              <w:instrText xml:space="preserve"> PAGEREF _Toc8812981 \h </w:instrText>
             </w:r>
             <w:r>
               <w:rPr>
@@ -1623,7 +1631,7 @@
               <w:lang w:val="fr-CH" w:eastAsia="fr-CH"/>
             </w:rPr>
           </w:pPr>
-          <w:hyperlink w:anchor="_Toc8726584" w:history="1">
+          <w:hyperlink w:anchor="_Toc8812982" w:history="1">
             <w:r>
               <w:rPr>
                 <w:rStyle w:val="Lienhypertexte"/>
@@ -1661,7 +1669,7 @@
               <w:rPr>
                 <w:webHidden/>
               </w:rPr>
-              <w:instrText xml:space="preserve"> PAGEREF _Toc8726584 \h </w:instrText>
+              <w:instrText xml:space="preserve"> PAGEREF _Toc8812982 \h </w:instrText>
             </w:r>
             <w:r>
               <w:rPr>
@@ -1703,7 +1711,7 @@
               <w:lang w:val="fr-CH" w:eastAsia="fr-CH"/>
             </w:rPr>
           </w:pPr>
-          <w:hyperlink w:anchor="_Toc8726585" w:history="1">
+          <w:hyperlink w:anchor="_Toc8812983" w:history="1">
             <w:r>
               <w:rPr>
                 <w:rStyle w:val="Lienhypertexte"/>
@@ -1749,7 +1757,7 @@
                 <w:noProof/>
                 <w:webHidden/>
               </w:rPr>
-              <w:instrText xml:space="preserve"> PAGEREF _Toc8726585 \h </w:instrText>
+              <w:instrText xml:space="preserve"> PAGEREF _Toc8812983 \h </w:instrText>
             </w:r>
             <w:r>
               <w:rPr>
@@ -1795,7 +1803,7 @@
               <w:lang w:val="fr-CH" w:eastAsia="fr-CH"/>
             </w:rPr>
           </w:pPr>
-          <w:hyperlink w:anchor="_Toc8726586" w:history="1">
+          <w:hyperlink w:anchor="_Toc8812984" w:history="1">
             <w:r>
               <w:rPr>
                 <w:rStyle w:val="Lienhypertexte"/>
@@ -1841,7 +1849,7 @@
                 <w:noProof/>
                 <w:webHidden/>
               </w:rPr>
-              <w:instrText xml:space="preserve"> PAGEREF _Toc8726586 \h </w:instrText>
+              <w:instrText xml:space="preserve"> PAGEREF _Toc8812984 \h </w:instrText>
             </w:r>
             <w:r>
               <w:rPr>
@@ -1887,7 +1895,7 @@
               <w:lang w:val="fr-CH" w:eastAsia="fr-CH"/>
             </w:rPr>
           </w:pPr>
-          <w:hyperlink w:anchor="_Toc8726587" w:history="1">
+          <w:hyperlink w:anchor="_Toc8812985" w:history="1">
             <w:r>
               <w:rPr>
                 <w:rStyle w:val="Lienhypertexte"/>
@@ -1931,7 +1939,7 @@
                 <w:noProof/>
                 <w:webHidden/>
               </w:rPr>
-              <w:instrText xml:space="preserve"> PAGEREF _Toc8726587 \h </w:instrText>
+              <w:instrText xml:space="preserve"> PAGEREF _Toc8812985 \h </w:instrText>
             </w:r>
             <w:r>
               <w:rPr>
@@ -1977,7 +1985,7 @@
               <w:lang w:val="fr-CH" w:eastAsia="fr-CH"/>
             </w:rPr>
           </w:pPr>
-          <w:hyperlink w:anchor="_Toc8726588" w:history="1">
+          <w:hyperlink w:anchor="_Toc8812986" w:history="1">
             <w:r>
               <w:rPr>
                 <w:rStyle w:val="Lienhypertexte"/>
@@ -2021,7 +2029,7 @@
                 <w:noProof/>
                 <w:webHidden/>
               </w:rPr>
-              <w:instrText xml:space="preserve"> PAGEREF _Toc8726588 \h </w:instrText>
+              <w:instrText xml:space="preserve"> PAGEREF _Toc8812986 \h </w:instrText>
             </w:r>
             <w:r>
               <w:rPr>
@@ -2067,7 +2075,7 @@
               <w:lang w:val="fr-CH" w:eastAsia="fr-CH"/>
             </w:rPr>
           </w:pPr>
-          <w:hyperlink w:anchor="_Toc8726589" w:history="1">
+          <w:hyperlink w:anchor="_Toc8812987" w:history="1">
             <w:r>
               <w:rPr>
                 <w:rStyle w:val="Lienhypertexte"/>
@@ -2111,7 +2119,7 @@
                 <w:noProof/>
                 <w:webHidden/>
               </w:rPr>
-              <w:instrText xml:space="preserve"> PAGEREF _Toc8726589 \h </w:instrText>
+              <w:instrText xml:space="preserve"> PAGEREF _Toc8812987 \h </w:instrText>
             </w:r>
             <w:r>
               <w:rPr>
@@ -2157,7 +2165,7 @@
               <w:lang w:val="fr-CH" w:eastAsia="fr-CH"/>
             </w:rPr>
           </w:pPr>
-          <w:hyperlink w:anchor="_Toc8726590" w:history="1">
+          <w:hyperlink w:anchor="_Toc8812988" w:history="1">
             <w:r>
               <w:rPr>
                 <w:rStyle w:val="Lienhypertexte"/>
@@ -2203,7 +2211,7 @@
                 <w:noProof/>
                 <w:webHidden/>
               </w:rPr>
-              <w:instrText xml:space="preserve"> PAGEREF _Toc8726590 \h </w:instrText>
+              <w:instrText xml:space="preserve"> PAGEREF _Toc8812988 \h </w:instrText>
             </w:r>
             <w:r>
               <w:rPr>
@@ -2249,7 +2257,7 @@
               <w:lang w:val="fr-CH" w:eastAsia="fr-CH"/>
             </w:rPr>
           </w:pPr>
-          <w:hyperlink w:anchor="_Toc8726591" w:history="1">
+          <w:hyperlink w:anchor="_Toc8812989" w:history="1">
             <w:r>
               <w:rPr>
                 <w:rStyle w:val="Lienhypertexte"/>
@@ -2293,7 +2301,7 @@
                 <w:noProof/>
                 <w:webHidden/>
               </w:rPr>
-              <w:instrText xml:space="preserve"> PAGEREF _Toc8726591 \h </w:instrText>
+              <w:instrText xml:space="preserve"> PAGEREF _Toc8812989 \h </w:instrText>
             </w:r>
             <w:r>
               <w:rPr>
@@ -2339,7 +2347,7 @@
               <w:lang w:val="fr-CH" w:eastAsia="fr-CH"/>
             </w:rPr>
           </w:pPr>
-          <w:hyperlink w:anchor="_Toc8726592" w:history="1">
+          <w:hyperlink w:anchor="_Toc8812990" w:history="1">
             <w:r>
               <w:rPr>
                 <w:rStyle w:val="Lienhypertexte"/>
@@ -2383,7 +2391,7 @@
                 <w:noProof/>
                 <w:webHidden/>
               </w:rPr>
-              <w:instrText xml:space="preserve"> PAGEREF _Toc8726592 \h </w:instrText>
+              <w:instrText xml:space="preserve"> PAGEREF _Toc8812990 \h </w:instrText>
             </w:r>
             <w:r>
               <w:rPr>
@@ -2429,7 +2437,7 @@
               <w:lang w:val="fr-CH" w:eastAsia="fr-CH"/>
             </w:rPr>
           </w:pPr>
-          <w:hyperlink w:anchor="_Toc8726593" w:history="1">
+          <w:hyperlink w:anchor="_Toc8812991" w:history="1">
             <w:r>
               <w:rPr>
                 <w:rStyle w:val="Lienhypertexte"/>
@@ -2473,7 +2481,7 @@
                 <w:noProof/>
                 <w:webHidden/>
               </w:rPr>
-              <w:instrText xml:space="preserve"> PAGEREF _Toc8726593 \h </w:instrText>
+              <w:instrText xml:space="preserve"> PAGEREF _Toc8812991 \h </w:instrText>
             </w:r>
             <w:r>
               <w:rPr>
@@ -2519,7 +2527,7 @@
               <w:lang w:val="fr-CH" w:eastAsia="fr-CH"/>
             </w:rPr>
           </w:pPr>
-          <w:hyperlink w:anchor="_Toc8726594" w:history="1">
+          <w:hyperlink w:anchor="_Toc8812992" w:history="1">
             <w:r>
               <w:rPr>
                 <w:rStyle w:val="Lienhypertexte"/>
@@ -2563,7 +2571,7 @@
                 <w:noProof/>
                 <w:webHidden/>
               </w:rPr>
-              <w:instrText xml:space="preserve"> PAGEREF _Toc8726594 \h </w:instrText>
+              <w:instrText xml:space="preserve"> PAGEREF _Toc8812992 \h </w:instrText>
             </w:r>
             <w:r>
               <w:rPr>
@@ -2609,7 +2617,7 @@
               <w:lang w:val="fr-CH" w:eastAsia="fr-CH"/>
             </w:rPr>
           </w:pPr>
-          <w:hyperlink w:anchor="_Toc8726595" w:history="1">
+          <w:hyperlink w:anchor="_Toc8812993" w:history="1">
             <w:r>
               <w:rPr>
                 <w:rStyle w:val="Lienhypertexte"/>
@@ -2655,7 +2663,7 @@
                 <w:noProof/>
                 <w:webHidden/>
               </w:rPr>
-              <w:instrText xml:space="preserve"> PAGEREF _Toc8726595 \h </w:instrText>
+              <w:instrText xml:space="preserve"> PAGEREF _Toc8812993 \h </w:instrText>
             </w:r>
             <w:r>
               <w:rPr>
@@ -2701,7 +2709,7 @@
               <w:lang w:val="fr-CH" w:eastAsia="fr-CH"/>
             </w:rPr>
           </w:pPr>
-          <w:hyperlink w:anchor="_Toc8726596" w:history="1">
+          <w:hyperlink w:anchor="_Toc8812994" w:history="1">
             <w:r>
               <w:rPr>
                 <w:rStyle w:val="Lienhypertexte"/>
@@ -2745,7 +2753,7 @@
                 <w:noProof/>
                 <w:webHidden/>
               </w:rPr>
-              <w:instrText xml:space="preserve"> PAGEREF _Toc8726596 \h </w:instrText>
+              <w:instrText xml:space="preserve"> PAGEREF _Toc8812994 \h </w:instrText>
             </w:r>
             <w:r>
               <w:rPr>
@@ -2791,7 +2799,7 @@
               <w:lang w:val="fr-CH" w:eastAsia="fr-CH"/>
             </w:rPr>
           </w:pPr>
-          <w:hyperlink w:anchor="_Toc8726597" w:history="1">
+          <w:hyperlink w:anchor="_Toc8812995" w:history="1">
             <w:r>
               <w:rPr>
                 <w:rStyle w:val="Lienhypertexte"/>
@@ -2837,7 +2845,7 @@
                 <w:noProof/>
                 <w:webHidden/>
               </w:rPr>
-              <w:instrText xml:space="preserve"> PAGEREF _Toc8726597 \h </w:instrText>
+              <w:instrText xml:space="preserve"> PAGEREF _Toc8812995 \h </w:instrText>
             </w:r>
             <w:r>
               <w:rPr>
@@ -2883,7 +2891,7 @@
               <w:lang w:val="fr-CH" w:eastAsia="fr-CH"/>
             </w:rPr>
           </w:pPr>
-          <w:hyperlink w:anchor="_Toc8726598" w:history="1">
+          <w:hyperlink w:anchor="_Toc8812996" w:history="1">
             <w:r>
               <w:rPr>
                 <w:rStyle w:val="Lienhypertexte"/>
@@ -2927,7 +2935,7 @@
                 <w:noProof/>
                 <w:webHidden/>
               </w:rPr>
-              <w:instrText xml:space="preserve"> PAGEREF _Toc8726598 \h </w:instrText>
+              <w:instrText xml:space="preserve"> PAGEREF _Toc8812996 \h </w:instrText>
             </w:r>
             <w:r>
               <w:rPr>
@@ -2973,7 +2981,7 @@
               <w:lang w:val="fr-CH" w:eastAsia="fr-CH"/>
             </w:rPr>
           </w:pPr>
-          <w:hyperlink w:anchor="_Toc8726599" w:history="1">
+          <w:hyperlink w:anchor="_Toc8812997" w:history="1">
             <w:r>
               <w:rPr>
                 <w:rStyle w:val="Lienhypertexte"/>
@@ -3017,7 +3025,7 @@
                 <w:noProof/>
                 <w:webHidden/>
               </w:rPr>
-              <w:instrText xml:space="preserve"> PAGEREF _Toc8726599 \h </w:instrText>
+              <w:instrText xml:space="preserve"> PAGEREF _Toc8812997 \h </w:instrText>
             </w:r>
             <w:r>
               <w:rPr>
@@ -3063,7 +3071,7 @@
               <w:lang w:val="fr-CH" w:eastAsia="fr-CH"/>
             </w:rPr>
           </w:pPr>
-          <w:hyperlink w:anchor="_Toc8726600" w:history="1">
+          <w:hyperlink w:anchor="_Toc8812998" w:history="1">
             <w:r>
               <w:rPr>
                 <w:rStyle w:val="Lienhypertexte"/>
@@ -3107,7 +3115,7 @@
                 <w:noProof/>
                 <w:webHidden/>
               </w:rPr>
-              <w:instrText xml:space="preserve"> PAGEREF _Toc8726600 \h </w:instrText>
+              <w:instrText xml:space="preserve"> PAGEREF _Toc8812998 \h </w:instrText>
             </w:r>
             <w:r>
               <w:rPr>
@@ -3128,6 +3136,96 @@
                 <w:webHidden/>
               </w:rPr>
               <w:t>13</w:t>
+            </w:r>
+            <w:r>
+              <w:rPr>
+                <w:noProof/>
+                <w:webHidden/>
+              </w:rPr>
+              <w:fldChar w:fldCharType="end"/>
+            </w:r>
+          </w:hyperlink>
+        </w:p>
+        <w:p>
+          <w:pPr>
+            <w:pStyle w:val="TM3"/>
+            <w:tabs>
+              <w:tab w:val="left" w:pos="1200"/>
+              <w:tab w:val="right" w:leader="dot" w:pos="9060"/>
+            </w:tabs>
+            <w:rPr>
+              <w:rFonts w:asciiTheme="minorHAnsi" w:eastAsiaTheme="minorEastAsia" w:hAnsiTheme="minorHAnsi" w:cstheme="minorBidi"/>
+              <w:noProof/>
+              <w:sz w:val="22"/>
+              <w:szCs w:val="22"/>
+              <w:lang w:val="fr-CH" w:eastAsia="fr-CH"/>
+            </w:rPr>
+          </w:pPr>
+          <w:hyperlink w:anchor="_Toc8812999" w:history="1">
+            <w:r>
+              <w:rPr>
+                <w:rStyle w:val="Lienhypertexte"/>
+                <w:noProof/>
+              </w:rPr>
+              <w:t>2.5.4</w:t>
+            </w:r>
+            <w:r>
+              <w:rPr>
+                <w:rFonts w:asciiTheme="minorHAnsi" w:eastAsiaTheme="minorEastAsia" w:hAnsiTheme="minorHAnsi" w:cstheme="minorBidi"/>
+                <w:noProof/>
+                <w:sz w:val="22"/>
+                <w:szCs w:val="22"/>
+                <w:lang w:val="fr-CH" w:eastAsia="fr-CH"/>
+              </w:rPr>
+              <w:tab/>
+            </w:r>
+            <w:r>
+              <w:rPr>
+                <w:rStyle w:val="Lienhypertexte"/>
+                <w:noProof/>
+              </w:rPr>
+              <w:t>MLD</w:t>
+            </w:r>
+            <w:r>
+              <w:rPr>
+                <w:noProof/>
+                <w:webHidden/>
+              </w:rPr>
+              <w:tab/>
+            </w:r>
+            <w:r>
+              <w:rPr>
+                <w:noProof/>
+                <w:webHidden/>
+              </w:rPr>
+              <w:fldChar w:fldCharType="begin"/>
+            </w:r>
+            <w:r>
+              <w:rPr>
+                <w:noProof/>
+                <w:webHidden/>
+              </w:rPr>
+              <w:instrText xml:space="preserve"> PAGEREF _Toc8812999 \h </w:instrText>
+            </w:r>
+            <w:r>
+              <w:rPr>
+                <w:noProof/>
+                <w:webHidden/>
+              </w:rPr>
+            </w:r>
+            <w:r>
+              <w:rPr>
+                <w:noProof/>
+                <w:webHidden/>
+              </w:rPr>
+              <w:fldChar w:fldCharType="separate"/>
+            </w:r>
+            <w:r>
+              <w:rPr>
+                <w:noProof/>
+                <w:webHidden/>
+              </w:rPr>
+              <w:t>19</w:t>
             </w:r>
             <w:r>
               <w:rPr>
@@ -3172,8 +3270,8 @@
       <w:pPr>
         <w:pStyle w:val="Titre1"/>
       </w:pPr>
-      <w:bookmarkStart w:id="0" w:name="_Toc8199886"/>
-      <w:bookmarkStart w:id="1" w:name="_Toc8726578"/>
+      <w:bookmarkStart w:id="1" w:name="_Toc8199886"/>
+      <w:bookmarkStart w:id="2" w:name="_Toc8812976"/>
       <w:r>
         <w:lastRenderedPageBreak/>
         <w:t>Analyse prél</w:t>
@@ -3184,8 +3282,8 @@
       <w:r>
         <w:t>minaire</w:t>
       </w:r>
-      <w:bookmarkEnd w:id="0"/>
       <w:bookmarkEnd w:id="1"/>
+      <w:bookmarkEnd w:id="2"/>
     </w:p>
     <w:p>
       <w:pPr>
@@ -3195,8 +3293,8 @@
           <w:iCs/>
         </w:rPr>
       </w:pPr>
-      <w:bookmarkStart w:id="2" w:name="_Toc8199887"/>
-      <w:bookmarkStart w:id="3" w:name="_Toc8726579"/>
+      <w:bookmarkStart w:id="3" w:name="_Toc8199887"/>
+      <w:bookmarkStart w:id="4" w:name="_Toc8812977"/>
       <w:r>
         <w:rPr>
           <w:i w:val="0"/>
@@ -3204,8 +3302,8 @@
         </w:rPr>
         <w:t>Introduction</w:t>
       </w:r>
-      <w:bookmarkEnd w:id="2"/>
       <w:bookmarkEnd w:id="3"/>
+      <w:bookmarkEnd w:id="4"/>
       <w:r>
         <w:rPr>
           <w:i w:val="0"/>
@@ -3223,7 +3321,23 @@
         <w:t xml:space="preserve">Durant ce projet, je réalise un site web de gestion de prêt de matériel du laboratoire d’électronique du CPNV de Ste-Croix. </w:t>
       </w:r>
       <w:r>
-        <w:t>Il permettra à des étudiants ou des enseignants de pouvoir emprunter ou recevoir du matériel tel que NAS, Arduino etc… ou des consommables comme des résistances, des condensateurs, ect…</w:t>
+        <w:t xml:space="preserve">Il permettra à des étudiants ou des enseignants de pouvoir emprunter ou recevoir du matériel tel que NAS, </w:t>
+      </w:r>
+      <w:proofErr w:type="spellStart"/>
+      <w:r>
+        <w:t>Arduino</w:t>
+      </w:r>
+      <w:proofErr w:type="spellEnd"/>
+      <w:r>
+        <w:t xml:space="preserve"> etc… ou des consommables comme des résistances, des condensateurs, </w:t>
+      </w:r>
+      <w:proofErr w:type="spellStart"/>
+      <w:r>
+        <w:t>ect</w:t>
+      </w:r>
+      <w:proofErr w:type="spellEnd"/>
+      <w:r>
+        <w:t>…</w:t>
       </w:r>
     </w:p>
     <w:p>
@@ -3265,18 +3379,18 @@
           <w:i w:val="0"/>
         </w:rPr>
       </w:pPr>
-      <w:bookmarkStart w:id="4" w:name="_Toc5310046"/>
-      <w:bookmarkStart w:id="5" w:name="_Toc8199888"/>
-      <w:bookmarkStart w:id="6" w:name="_Toc8726580"/>
+      <w:bookmarkStart w:id="5" w:name="_Toc5310046"/>
+      <w:bookmarkStart w:id="6" w:name="_Toc8199888"/>
+      <w:bookmarkStart w:id="7" w:name="_Toc8812978"/>
       <w:r>
         <w:rPr>
           <w:i w:val="0"/>
         </w:rPr>
         <w:t>Organisation</w:t>
       </w:r>
-      <w:bookmarkEnd w:id="4"/>
       <w:bookmarkEnd w:id="5"/>
       <w:bookmarkEnd w:id="6"/>
+      <w:bookmarkEnd w:id="7"/>
     </w:p>
     <w:p/>
     <w:tbl>
@@ -3731,7 +3845,7 @@
           <w:lang w:val="fr-CH"/>
         </w:rPr>
       </w:pPr>
-      <w:bookmarkStart w:id="7" w:name="_Toc8726581"/>
+      <w:bookmarkStart w:id="8" w:name="_Toc8812979"/>
       <w:r>
         <w:rPr>
           <w:i w:val="0"/>
@@ -3740,7 +3854,7 @@
         <w:lastRenderedPageBreak/>
         <w:t>Objectifs</w:t>
       </w:r>
-      <w:bookmarkEnd w:id="7"/>
+      <w:bookmarkEnd w:id="8"/>
       <w:r>
         <w:rPr>
           <w:i w:val="0"/>
@@ -3962,7 +4076,7 @@
           <w:lang w:val="fr-CH"/>
         </w:rPr>
       </w:pPr>
-      <w:bookmarkStart w:id="8" w:name="_Toc8726582"/>
+      <w:bookmarkStart w:id="9" w:name="_Toc8812980"/>
       <w:r>
         <w:rPr>
           <w:i w:val="0"/>
@@ -3970,7 +4084,7 @@
         </w:rPr>
         <w:t>Fonctionnalités</w:t>
       </w:r>
-      <w:bookmarkEnd w:id="8"/>
+      <w:bookmarkEnd w:id="9"/>
     </w:p>
     <w:p>
       <w:pPr>
@@ -4418,7 +4532,7 @@
           <w:i w:val="0"/>
         </w:rPr>
       </w:pPr>
-      <w:bookmarkStart w:id="9" w:name="_Toc8726583"/>
+      <w:bookmarkStart w:id="10" w:name="_Toc8812981"/>
       <w:r>
         <w:rPr>
           <w:i w:val="0"/>
@@ -4493,7 +4607,7 @@
         </w:rPr>
         <w:t>Planification Initiale</w:t>
       </w:r>
-      <w:bookmarkEnd w:id="9"/>
+      <w:bookmarkEnd w:id="10"/>
     </w:p>
     <w:p/>
     <w:p/>
@@ -4537,14 +4651,14 @@
       <w:pPr>
         <w:pStyle w:val="Titre1"/>
       </w:pPr>
-      <w:bookmarkStart w:id="10" w:name="_Toc499021836"/>
-      <w:bookmarkStart w:id="11" w:name="_Toc8726584"/>
+      <w:bookmarkStart w:id="11" w:name="_Toc499021836"/>
+      <w:bookmarkStart w:id="12" w:name="_Toc8812982"/>
       <w:r>
         <w:lastRenderedPageBreak/>
         <w:t>Analyse / Conception</w:t>
       </w:r>
-      <w:bookmarkEnd w:id="10"/>
       <w:bookmarkEnd w:id="11"/>
+      <w:bookmarkEnd w:id="12"/>
     </w:p>
     <w:p>
       <w:pPr>
@@ -4554,8 +4668,8 @@
           <w:iCs/>
         </w:rPr>
       </w:pPr>
-      <w:bookmarkStart w:id="12" w:name="_Toc499021837"/>
-      <w:bookmarkStart w:id="13" w:name="_Toc8726585"/>
+      <w:bookmarkStart w:id="13" w:name="_Toc499021837"/>
+      <w:bookmarkStart w:id="14" w:name="_Toc8812983"/>
       <w:r>
         <w:rPr>
           <w:i w:val="0"/>
@@ -4563,7 +4677,7 @@
         </w:rPr>
         <w:t>Méthode utilisée</w:t>
       </w:r>
-      <w:bookmarkEnd w:id="13"/>
+      <w:bookmarkEnd w:id="14"/>
     </w:p>
     <w:p>
       <w:pPr>
@@ -4583,8 +4697,21 @@
         <w:jc w:val="both"/>
       </w:pPr>
       <w:r>
-        <w:t>Je vais pour ce faire utiliser le site web Trello qui me permet de répertorier mes différents sprints et la date à laquelle ils devront être effectués.</w:t>
-      </w:r>
+        <w:t xml:space="preserve">Je vais pour ce faire utiliser le site web </w:t>
+      </w:r>
+      <w:proofErr w:type="spellStart"/>
+      <w:r>
+        <w:t>Trello</w:t>
+      </w:r>
+      <w:proofErr w:type="spellEnd"/>
+      <w:r>
+        <w:t xml:space="preserve"> qui me permet de répertorier mes différents sprints et la date à laquelle ils devront être effectués.</w:t>
+      </w:r>
+    </w:p>
+    <w:p>
+      <w:pPr>
+        <w:jc w:val="both"/>
+      </w:pPr>
     </w:p>
     <w:p>
       <w:pPr>
@@ -4594,7 +4721,7 @@
           <w:iCs/>
         </w:rPr>
       </w:pPr>
-      <w:bookmarkStart w:id="14" w:name="_Toc8726586"/>
+      <w:bookmarkStart w:id="15" w:name="_Toc8812984"/>
       <w:r>
         <w:rPr>
           <w:i w:val="0"/>
@@ -4602,8 +4729,8 @@
         </w:rPr>
         <w:t>Concept</w:t>
       </w:r>
-      <w:bookmarkEnd w:id="12"/>
-      <w:bookmarkEnd w:id="14"/>
+      <w:bookmarkEnd w:id="13"/>
+      <w:bookmarkEnd w:id="15"/>
     </w:p>
     <w:p/>
     <w:p>
@@ -4613,14 +4740,14 @@
           <w:u w:val="single"/>
         </w:rPr>
       </w:pPr>
-      <w:bookmarkStart w:id="15" w:name="_Toc8726587"/>
+      <w:bookmarkStart w:id="16" w:name="_Toc8812985"/>
       <w:r>
         <w:rPr>
           <w:u w:val="single"/>
         </w:rPr>
         <w:t>Choix Template</w:t>
       </w:r>
-      <w:bookmarkEnd w:id="15"/>
+      <w:bookmarkEnd w:id="16"/>
     </w:p>
     <w:p/>
     <w:p>
@@ -4689,25 +4816,21 @@
     </w:p>
     <w:p>
       <w:pPr>
-        <w:jc w:val="both"/>
-      </w:pPr>
-    </w:p>
-    <w:p>
-      <w:pPr>
         <w:pStyle w:val="Titre3"/>
         <w:rPr>
           <w:u w:val="single"/>
         </w:rPr>
       </w:pPr>
-      <w:bookmarkStart w:id="16" w:name="_Toc8726588"/>
+      <w:bookmarkStart w:id="17" w:name="_Toc8812986"/>
       <w:r>
         <w:rPr>
           <w:u w:val="single"/>
         </w:rPr>
         <w:t>MCD</w:t>
       </w:r>
-      <w:bookmarkEnd w:id="16"/>
-    </w:p>
+      <w:bookmarkEnd w:id="17"/>
+    </w:p>
+    <w:p/>
     <w:p>
       <w:r>
         <w:rPr>
@@ -4715,18 +4838,10 @@
           <w:lang w:val="fr-CH" w:eastAsia="fr-CH"/>
         </w:rPr>
         <w:drawing>
-          <wp:anchor distT="0" distB="0" distL="114300" distR="114300" simplePos="0" relativeHeight="251658240" behindDoc="0" locked="0" layoutInCell="1" allowOverlap="1" wp14:anchorId="2F7FA5FD" wp14:editId="70DC93D7">
-            <wp:simplePos x="0" y="0"/>
-            <wp:positionH relativeFrom="margin">
-              <wp:align>center</wp:align>
-            </wp:positionH>
-            <wp:positionV relativeFrom="paragraph">
-              <wp:posOffset>219710</wp:posOffset>
-            </wp:positionV>
-            <wp:extent cx="5759450" cy="2290445"/>
-            <wp:effectExtent l="19050" t="19050" r="12700" b="14605"/>
-            <wp:wrapTopAndBottom/>
-            <wp:docPr id="4" name="Image 4"/>
+          <wp:inline distT="0" distB="0" distL="0" distR="0" wp14:anchorId="0DB72D8F" wp14:editId="7970842E">
+            <wp:extent cx="5759450" cy="4102100"/>
+            <wp:effectExtent l="0" t="0" r="0" b="0"/>
+            <wp:docPr id="12" name="Image 12"/>
             <wp:cNvGraphicFramePr>
               <a:graphicFrameLocks xmlns:a="http://schemas.openxmlformats.org/drawingml/2006/main" noChangeAspect="1"/>
             </wp:cNvGraphicFramePr>
@@ -4738,13 +4853,7 @@
                     <pic:cNvPicPr/>
                   </pic:nvPicPr>
                   <pic:blipFill>
-                    <a:blip r:embed="rId14">
-                      <a:extLst>
-                        <a:ext uri="{28A0092B-C50C-407E-A947-70E740481C1C}">
-                          <a14:useLocalDpi xmlns:a14="http://schemas.microsoft.com/office/drawing/2010/main" val="0"/>
-                        </a:ext>
-                      </a:extLst>
-                    </a:blip>
+                    <a:blip r:embed="rId14"/>
                     <a:stretch>
                       <a:fillRect/>
                     </a:stretch>
@@ -4752,27 +4861,16 @@
                   <pic:spPr>
                     <a:xfrm>
                       <a:off x="0" y="0"/>
-                      <a:ext cx="5759450" cy="2290445"/>
+                      <a:ext cx="5759450" cy="4102100"/>
                     </a:xfrm>
                     <a:prstGeom prst="rect">
                       <a:avLst/>
                     </a:prstGeom>
-                    <a:ln>
-                      <a:solidFill>
-                        <a:schemeClr val="tx1"/>
-                      </a:solidFill>
-                    </a:ln>
                   </pic:spPr>
                 </pic:pic>
               </a:graphicData>
             </a:graphic>
-            <wp14:sizeRelH relativeFrom="page">
-              <wp14:pctWidth>0</wp14:pctWidth>
-            </wp14:sizeRelH>
-            <wp14:sizeRelV relativeFrom="page">
-              <wp14:pctHeight>0</wp14:pctHeight>
-            </wp14:sizeRelV>
-          </wp:anchor>
+          </wp:inline>
         </w:drawing>
       </w:r>
     </w:p>
@@ -4786,7 +4884,7 @@
       <w:r>
         <w:br w:type="page"/>
       </w:r>
-      <w:bookmarkStart w:id="17" w:name="_Toc8726589"/>
+      <w:bookmarkStart w:id="18" w:name="_Toc8812987"/>
       <w:r>
         <w:rPr>
           <w:u w:val="single"/>
@@ -4800,7 +4898,7 @@
         </w:rPr>
         <w:t>ing</w:t>
       </w:r>
-      <w:bookmarkEnd w:id="17"/>
+      <w:bookmarkEnd w:id="18"/>
     </w:p>
     <w:p>
       <w:pPr>
@@ -4953,7 +5051,7 @@
           <w:iCs/>
         </w:rPr>
       </w:pPr>
-      <w:bookmarkStart w:id="18" w:name="_Toc8726590"/>
+      <w:bookmarkStart w:id="19" w:name="_Toc8812988"/>
       <w:r>
         <w:rPr>
           <w:i w:val="0"/>
@@ -4962,7 +5060,7 @@
         <w:lastRenderedPageBreak/>
         <w:t>Analyse concurrentielle</w:t>
       </w:r>
-      <w:bookmarkEnd w:id="18"/>
+      <w:bookmarkEnd w:id="19"/>
     </w:p>
     <w:p/>
     <w:p>
@@ -5031,7 +5129,27 @@
           <w:szCs w:val="23"/>
           <w:lang w:val="fr-CH" w:eastAsia="fr-CH"/>
         </w:rPr>
-        <w:t>Afin d’analyser ces différents, je vais utiliser le mode « demo technicien » qu’ils proposent sur ces plateformes.</w:t>
+        <w:t>Afin d’analyser ces différents, je vais utiliser le mode « </w:t>
+      </w:r>
+      <w:proofErr w:type="spellStart"/>
+      <w:r>
+        <w:rPr>
+          <w:rFonts w:cs="Arial"/>
+          <w:color w:val="000000"/>
+          <w:szCs w:val="23"/>
+          <w:lang w:val="fr-CH" w:eastAsia="fr-CH"/>
+        </w:rPr>
+        <w:t>demo</w:t>
+      </w:r>
+      <w:proofErr w:type="spellEnd"/>
+      <w:r>
+        <w:rPr>
+          <w:rFonts w:cs="Arial"/>
+          <w:color w:val="000000"/>
+          <w:szCs w:val="23"/>
+          <w:lang w:val="fr-CH" w:eastAsia="fr-CH"/>
+        </w:rPr>
+        <w:t xml:space="preserve"> technicien » qu’ils proposent sur ces plateformes.</w:t>
       </w:r>
     </w:p>
     <w:p>
@@ -5052,7 +5170,7 @@
           <w:u w:val="single"/>
         </w:rPr>
       </w:pPr>
-      <w:bookmarkStart w:id="19" w:name="_Toc8726591"/>
+      <w:bookmarkStart w:id="20" w:name="_Toc8812989"/>
       <w:r>
         <w:rPr>
           <w:u w:val="single"/>
@@ -5065,7 +5183,7 @@
         </w:rPr>
         <w:t>lpi-project.org</w:t>
       </w:r>
-      <w:bookmarkEnd w:id="19"/>
+      <w:bookmarkEnd w:id="20"/>
     </w:p>
     <w:p>
       <w:pPr>
@@ -5246,7 +5364,15 @@
         <w:jc w:val="both"/>
       </w:pPr>
       <w:r>
-        <w:t>Gratuit (OpenSource)</w:t>
+        <w:t>Gratuit (</w:t>
+      </w:r>
+      <w:proofErr w:type="spellStart"/>
+      <w:r>
+        <w:t>OpenSource</w:t>
+      </w:r>
+      <w:proofErr w:type="spellEnd"/>
+      <w:r>
+        <w:t>)</w:t>
       </w:r>
     </w:p>
     <w:p>
@@ -5299,6 +5425,9 @@
       <w:r>
         <w:t>L’interface n’est plus d’actualité</w:t>
       </w:r>
+      <w:r>
+        <w:t xml:space="preserve"> (Les couleurs, l’emplacement des menus, les blocs de contenus)</w:t>
+      </w:r>
     </w:p>
     <w:p>
       <w:pPr>
@@ -5331,7 +5460,7 @@
           <w:u w:val="single"/>
         </w:rPr>
       </w:pPr>
-      <w:bookmarkStart w:id="20" w:name="_Toc8726592"/>
+      <w:bookmarkStart w:id="21" w:name="_Toc8812990"/>
       <w:r>
         <w:rPr>
           <w:u w:val="single"/>
@@ -5339,7 +5468,7 @@
         <w:lastRenderedPageBreak/>
         <w:t>manageengine.com</w:t>
       </w:r>
-      <w:bookmarkEnd w:id="20"/>
+      <w:bookmarkEnd w:id="21"/>
     </w:p>
     <w:p/>
     <w:p>
@@ -5564,6 +5693,9 @@
       <w:r>
         <w:t>L’interface n’est plus d’actualité</w:t>
       </w:r>
+      <w:r>
+        <w:t xml:space="preserve"> (Les couleurs, l’emplacement des menus, les blocs de contenus)</w:t>
+      </w:r>
     </w:p>
     <w:p>
       <w:pPr>
@@ -5593,7 +5725,7 @@
           <w:u w:val="single"/>
         </w:rPr>
       </w:pPr>
-      <w:bookmarkStart w:id="21" w:name="_Toc8726593"/>
+      <w:bookmarkStart w:id="22" w:name="_Toc8812991"/>
       <w:r>
         <w:rPr>
           <w:u w:val="single"/>
@@ -5601,7 +5733,7 @@
         <w:lastRenderedPageBreak/>
         <w:t>snipeitapp.com</w:t>
       </w:r>
-      <w:bookmarkEnd w:id="21"/>
+      <w:bookmarkEnd w:id="22"/>
     </w:p>
     <w:p/>
     <w:p>
@@ -5793,9 +5925,11 @@
       <w:r>
         <w:t>Gratuit (</w:t>
       </w:r>
+      <w:proofErr w:type="spellStart"/>
       <w:r>
         <w:t>OpenSoure</w:t>
       </w:r>
+      <w:proofErr w:type="spellEnd"/>
       <w:r>
         <w:t>)</w:t>
       </w:r>
@@ -5879,14 +6013,14 @@
           <w:u w:val="single"/>
         </w:rPr>
       </w:pPr>
-      <w:bookmarkStart w:id="22" w:name="_Toc8726594"/>
+      <w:bookmarkStart w:id="23" w:name="_Toc8812992"/>
       <w:r>
         <w:rPr>
           <w:u w:val="single"/>
         </w:rPr>
         <w:t>Conclusion – Analyse concurrentielle</w:t>
       </w:r>
-      <w:bookmarkEnd w:id="22"/>
+      <w:bookmarkEnd w:id="23"/>
     </w:p>
     <w:p>
       <w:pPr>
@@ -5929,7 +6063,21 @@
         <w:rPr>
           <w:szCs w:val="23"/>
         </w:rPr>
-        <w:t>GLPI et service desk plus proposent à mon goût une interface qui n’est plus au goût du jour, alors que snipe-it a une interface un peu plus moderne intégrant un design simpliste sans être trop coloré et écœurant. C’est un style que je compte appliquer sur mon site.</w:t>
+        <w:t xml:space="preserve">GLPI et service desk plus proposent à mon goût une interface qui n’est plus au goût du jour, alors que </w:t>
+      </w:r>
+      <w:proofErr w:type="spellStart"/>
+      <w:r>
+        <w:rPr>
+          <w:szCs w:val="23"/>
+        </w:rPr>
+        <w:t>snipe-it</w:t>
+      </w:r>
+      <w:proofErr w:type="spellEnd"/>
+      <w:r>
+        <w:rPr>
+          <w:szCs w:val="23"/>
+        </w:rPr>
+        <w:t xml:space="preserve"> a une interface un peu plus moderne intégrant un design simpliste sans être trop coloré et écœurant. C’est un style que je compte appliquer sur mon site.</w:t>
       </w:r>
       <w:r>
         <w:rPr>
@@ -5983,7 +6131,21 @@
         <w:rPr>
           <w:szCs w:val="23"/>
         </w:rPr>
-        <w:t>ervice desk plus et Snipe-it s’orientent plus sur du classique avec un formulaire et une liste pour afficher les emprunts.</w:t>
+        <w:t xml:space="preserve">ervice desk plus et </w:t>
+      </w:r>
+      <w:proofErr w:type="spellStart"/>
+      <w:r>
+        <w:rPr>
+          <w:szCs w:val="23"/>
+        </w:rPr>
+        <w:t>Snipe-it</w:t>
+      </w:r>
+      <w:proofErr w:type="spellEnd"/>
+      <w:r>
+        <w:rPr>
+          <w:szCs w:val="23"/>
+        </w:rPr>
+        <w:t xml:space="preserve"> s’orientent plus sur du classique avec un formulaire et une liste pour afficher les emprunts.</w:t>
       </w:r>
       <w:r>
         <w:rPr>
@@ -6063,7 +6225,6 @@
         <w:br w:type="page"/>
       </w:r>
     </w:p>
-    <w:p/>
     <w:p>
       <w:pPr>
         <w:pStyle w:val="Titre2"/>
@@ -6072,15 +6233,16 @@
           <w:iCs/>
         </w:rPr>
       </w:pPr>
-      <w:bookmarkStart w:id="23" w:name="_Toc8726595"/>
+      <w:bookmarkStart w:id="24" w:name="_Toc8812993"/>
       <w:r>
         <w:rPr>
           <w:i w:val="0"/>
           <w:iCs/>
         </w:rPr>
+        <w:lastRenderedPageBreak/>
         <w:t>Stratégie de test</w:t>
       </w:r>
-      <w:bookmarkEnd w:id="23"/>
+      <w:bookmarkEnd w:id="24"/>
     </w:p>
     <w:p/>
     <w:p>
@@ -6117,14 +6279,14 @@
           <w:u w:val="single"/>
         </w:rPr>
       </w:pPr>
-      <w:bookmarkStart w:id="24" w:name="_Toc8726596"/>
+      <w:bookmarkStart w:id="25" w:name="_Toc8812994"/>
       <w:r>
         <w:rPr>
           <w:u w:val="single"/>
         </w:rPr>
         <w:t>Environnement de tests</w:t>
       </w:r>
-      <w:bookmarkEnd w:id="24"/>
+      <w:bookmarkEnd w:id="25"/>
     </w:p>
     <w:p/>
     <w:p>
@@ -6375,8 +6537,13 @@
             <w:pPr>
               <w:jc w:val="both"/>
             </w:pPr>
-            <w:r>
-              <w:t>Debbuger PHP</w:t>
+            <w:proofErr w:type="spellStart"/>
+            <w:r>
+              <w:t>Debbuger</w:t>
+            </w:r>
+            <w:proofErr w:type="spellEnd"/>
+            <w:r>
+              <w:t xml:space="preserve"> PHP</w:t>
             </w:r>
           </w:p>
         </w:tc>
@@ -6553,12 +6720,14 @@
                 <w:b/>
               </w:rPr>
             </w:pPr>
+            <w:proofErr w:type="spellStart"/>
             <w:r>
               <w:rPr>
                 <w:b/>
               </w:rPr>
               <w:t>Edge</w:t>
             </w:r>
+            <w:proofErr w:type="spellEnd"/>
           </w:p>
         </w:tc>
         <w:tc>
@@ -6608,7 +6777,7 @@
           <w:iCs/>
         </w:rPr>
       </w:pPr>
-      <w:bookmarkStart w:id="25" w:name="_Toc8726597"/>
+      <w:bookmarkStart w:id="26" w:name="_Toc8812995"/>
       <w:r>
         <w:rPr>
           <w:i w:val="0"/>
@@ -6617,7 +6786,7 @@
         <w:lastRenderedPageBreak/>
         <w:t>Dossier de conception</w:t>
       </w:r>
-      <w:bookmarkEnd w:id="25"/>
+      <w:bookmarkEnd w:id="26"/>
     </w:p>
     <w:p>
       <w:pPr>
@@ -6976,14 +7145,14 @@
           <w:u w:val="single"/>
         </w:rPr>
       </w:pPr>
-      <w:bookmarkStart w:id="26" w:name="_Toc8726598"/>
+      <w:bookmarkStart w:id="27" w:name="_Toc8812996"/>
       <w:r>
         <w:rPr>
           <w:u w:val="single"/>
         </w:rPr>
         <w:t>Définition de la charte graphique</w:t>
       </w:r>
-      <w:bookmarkEnd w:id="26"/>
+      <w:bookmarkEnd w:id="27"/>
     </w:p>
     <w:p/>
     <w:p>
@@ -6995,6 +7164,328 @@
       </w:r>
     </w:p>
     <w:p/>
+    <w:tbl>
+      <w:tblPr>
+        <w:tblStyle w:val="Grilledutableau"/>
+        <w:tblW w:w="0" w:type="auto"/>
+        <w:tblLook w:val="04A0" w:firstRow="1" w:lastRow="0" w:firstColumn="1" w:lastColumn="0" w:noHBand="0" w:noVBand="1"/>
+      </w:tblPr>
+      <w:tblGrid>
+        <w:gridCol w:w="3020"/>
+        <w:gridCol w:w="3020"/>
+        <w:gridCol w:w="3020"/>
+      </w:tblGrid>
+      <w:tr>
+        <w:tc>
+          <w:tcPr>
+            <w:tcW w:w="3020" w:type="dxa"/>
+            <w:vAlign w:val="center"/>
+          </w:tcPr>
+          <w:p>
+            <w:pPr>
+              <w:jc w:val="center"/>
+            </w:pPr>
+          </w:p>
+          <w:p>
+            <w:pPr>
+              <w:jc w:val="center"/>
+            </w:pPr>
+            <w:r>
+              <w:rPr>
+                <w:noProof/>
+                <w:lang w:val="fr-CH" w:eastAsia="fr-CH"/>
+              </w:rPr>
+              <mc:AlternateContent>
+                <mc:Choice Requires="wps">
+                  <w:drawing>
+                    <wp:inline distT="0" distB="0" distL="0" distR="0" wp14:anchorId="2F6CE3FE" wp14:editId="7F736408">
+                      <wp:extent cx="571500" cy="571500"/>
+                      <wp:effectExtent l="0" t="0" r="19050" b="19050"/>
+                      <wp:docPr id="5" name="Rectangle 5"/>
+                      <wp:cNvGraphicFramePr/>
+                      <a:graphic xmlns:a="http://schemas.openxmlformats.org/drawingml/2006/main">
+                        <a:graphicData uri="http://schemas.microsoft.com/office/word/2010/wordprocessingShape">
+                          <wps:wsp>
+                            <wps:cNvSpPr/>
+                            <wps:spPr>
+                              <a:xfrm>
+                                <a:off x="0" y="0"/>
+                                <a:ext cx="571500" cy="571500"/>
+                              </a:xfrm>
+                              <a:prstGeom prst="rect">
+                                <a:avLst/>
+                              </a:prstGeom>
+                              <a:ln w="19050">
+                                <a:solidFill>
+                                  <a:schemeClr val="tx1"/>
+                                </a:solidFill>
+                              </a:ln>
+                            </wps:spPr>
+                            <wps:style>
+                              <a:lnRef idx="2">
+                                <a:schemeClr val="accent1">
+                                  <a:shade val="50000"/>
+                                </a:schemeClr>
+                              </a:lnRef>
+                              <a:fillRef idx="1">
+                                <a:schemeClr val="accent1"/>
+                              </a:fillRef>
+                              <a:effectRef idx="0">
+                                <a:schemeClr val="accent1"/>
+                              </a:effectRef>
+                              <a:fontRef idx="minor">
+                                <a:schemeClr val="lt1"/>
+                              </a:fontRef>
+                            </wps:style>
+                            <wps:bodyPr rot="0" spcFirstLastPara="0" vertOverflow="overflow" horzOverflow="overflow" vert="horz" wrap="square" lIns="91440" tIns="45720" rIns="91440" bIns="45720" numCol="1" spcCol="0" rtlCol="0" fromWordArt="0" anchor="ctr" anchorCtr="0" forceAA="0" compatLnSpc="1">
+                              <a:prstTxWarp prst="textNoShape">
+                                <a:avLst/>
+                              </a:prstTxWarp>
+                              <a:noAutofit/>
+                            </wps:bodyPr>
+                          </wps:wsp>
+                        </a:graphicData>
+                      </a:graphic>
+                    </wp:inline>
+                  </w:drawing>
+                </mc:Choice>
+                <mc:Fallback>
+                  <w:pict>
+                    <v:rect w14:anchorId="70A9708C" id="Rectangle 5" o:spid="_x0000_s1026" style="width:45pt;height:45pt;visibility:visible;mso-wrap-style:square;mso-left-percent:-10001;mso-top-percent:-10001;mso-position-horizontal:absolute;mso-position-horizontal-relative:char;mso-position-vertical:absolute;mso-position-vertical-relative:line;mso-left-percent:-10001;mso-top-percent:-10001;v-text-anchor:middle" o:gfxdata="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" fillcolor="#4472c4 [3204]" strokecolor="black [3213]" strokeweight="1.5pt">
+                      <w10:anchorlock/>
+                    </v:rect>
+                  </w:pict>
+                </mc:Fallback>
+              </mc:AlternateContent>
+            </w:r>
+          </w:p>
+          <w:p>
+            <w:pPr>
+              <w:jc w:val="center"/>
+              <w:rPr>
+                <w:b/>
+              </w:rPr>
+            </w:pPr>
+            <w:r>
+              <w:rPr>
+                <w:b/>
+              </w:rPr>
+              <w:t>#224abe</w:t>
+            </w:r>
+          </w:p>
+        </w:tc>
+        <w:tc>
+          <w:tcPr>
+            <w:tcW w:w="3020" w:type="dxa"/>
+            <w:vAlign w:val="center"/>
+          </w:tcPr>
+          <w:p>
+            <w:pPr>
+              <w:jc w:val="center"/>
+            </w:pPr>
+          </w:p>
+          <w:p>
+            <w:pPr>
+              <w:jc w:val="center"/>
+            </w:pPr>
+            <w:r>
+              <w:rPr>
+                <w:noProof/>
+                <w:lang w:val="fr-CH" w:eastAsia="fr-CH"/>
+              </w:rPr>
+              <mc:AlternateContent>
+                <mc:Choice Requires="wps">
+                  <w:drawing>
+                    <wp:inline distT="0" distB="0" distL="0" distR="0" wp14:anchorId="63ECE0C7" wp14:editId="117825D6">
+                      <wp:extent cx="571500" cy="571500"/>
+                      <wp:effectExtent l="0" t="0" r="19050" b="19050"/>
+                      <wp:docPr id="10" name="Rectangle 10"/>
+                      <wp:cNvGraphicFramePr/>
+                      <a:graphic xmlns:a="http://schemas.openxmlformats.org/drawingml/2006/main">
+                        <a:graphicData uri="http://schemas.microsoft.com/office/word/2010/wordprocessingShape">
+                          <wps:wsp>
+                            <wps:cNvSpPr/>
+                            <wps:spPr>
+                              <a:xfrm>
+                                <a:off x="0" y="0"/>
+                                <a:ext cx="571500" cy="571500"/>
+                              </a:xfrm>
+                              <a:prstGeom prst="rect">
+                                <a:avLst/>
+                              </a:prstGeom>
+                              <a:solidFill>
+                                <a:schemeClr val="bg1"/>
+                              </a:solidFill>
+                              <a:ln w="19050" cap="flat" cmpd="sng" algn="ctr">
+                                <a:solidFill>
+                                  <a:sysClr val="windowText" lastClr="000000"/>
+                                </a:solidFill>
+                                <a:prstDash val="solid"/>
+                                <a:miter lim="800000"/>
+                              </a:ln>
+                              <a:effectLst/>
+                            </wps:spPr>
+                            <wps:bodyPr rot="0" spcFirstLastPara="0" vertOverflow="overflow" horzOverflow="overflow" vert="horz" wrap="square" lIns="91440" tIns="45720" rIns="91440" bIns="45720" numCol="1" spcCol="0" rtlCol="0" fromWordArt="0" anchor="ctr" anchorCtr="0" forceAA="0" compatLnSpc="1">
+                              <a:prstTxWarp prst="textNoShape">
+                                <a:avLst/>
+                              </a:prstTxWarp>
+                              <a:noAutofit/>
+                            </wps:bodyPr>
+                          </wps:wsp>
+                        </a:graphicData>
+                      </a:graphic>
+                    </wp:inline>
+                  </w:drawing>
+                </mc:Choice>
+                <mc:Fallback>
+                  <w:pict>
+                    <v:rect w14:anchorId="6E67802A" id="Rectangle 10" o:spid="_x0000_s1026" style="width:45pt;height:45pt;visibility:visible;mso-wrap-style:square;mso-left-percent:-10001;mso-top-percent:-10001;mso-position-horizontal:absolute;mso-position-horizontal-relative:char;mso-position-vertical:absolute;mso-position-vertical-relative:line;mso-left-percent:-10001;mso-top-percent:-10001;v-text-anchor:middle" o:gfxdata="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" fillcolor="white [3212]" strokecolor="windowText" strokeweight="1.5pt">
+                      <w10:anchorlock/>
+                    </v:rect>
+                  </w:pict>
+                </mc:Fallback>
+              </mc:AlternateContent>
+            </w:r>
+          </w:p>
+          <w:p>
+            <w:pPr>
+              <w:jc w:val="center"/>
+              <w:rPr>
+                <w:rFonts w:cs="Arial"/>
+              </w:rPr>
+            </w:pPr>
+            <w:r>
+              <w:rPr>
+                <w:rFonts w:cs="Arial"/>
+                <w:b/>
+                <w:bCs/>
+                <w:caps/>
+                <w:color w:val="3F3844"/>
+                <w:spacing w:val="10"/>
+                <w:szCs w:val="27"/>
+                <w:shd w:val="clear" w:color="auto" w:fill="FFFFFF"/>
+              </w:rPr>
+              <w:t>#FFFf</w:t>
+            </w:r>
+            <w:r>
+              <w:rPr>
+                <w:rFonts w:cs="Arial"/>
+                <w:b/>
+                <w:bCs/>
+                <w:caps/>
+                <w:color w:val="3F3844"/>
+                <w:spacing w:val="10"/>
+                <w:szCs w:val="27"/>
+                <w:shd w:val="clear" w:color="auto" w:fill="FFFFFF"/>
+              </w:rPr>
+              <w:t>F</w:t>
+            </w:r>
+            <w:r>
+              <w:rPr>
+                <w:rFonts w:cs="Arial"/>
+                <w:b/>
+                <w:bCs/>
+                <w:caps/>
+                <w:color w:val="3F3844"/>
+                <w:spacing w:val="10"/>
+                <w:szCs w:val="27"/>
+                <w:shd w:val="clear" w:color="auto" w:fill="FFFFFF"/>
+              </w:rPr>
+              <w:t>f</w:t>
+            </w:r>
+          </w:p>
+        </w:tc>
+        <w:tc>
+          <w:tcPr>
+            <w:tcW w:w="3020" w:type="dxa"/>
+            <w:vAlign w:val="center"/>
+          </w:tcPr>
+          <w:p>
+            <w:pPr>
+              <w:jc w:val="center"/>
+            </w:pPr>
+          </w:p>
+          <w:p>
+            <w:pPr>
+              <w:jc w:val="center"/>
+            </w:pPr>
+            <w:r>
+              <w:rPr>
+                <w:noProof/>
+                <w:lang w:val="fr-CH" w:eastAsia="fr-CH"/>
+              </w:rPr>
+              <mc:AlternateContent>
+                <mc:Choice Requires="wps">
+                  <w:drawing>
+                    <wp:inline distT="0" distB="0" distL="0" distR="0" wp14:anchorId="12C7D6E5" wp14:editId="0170C6A5">
+                      <wp:extent cx="571500" cy="571500"/>
+                      <wp:effectExtent l="0" t="0" r="19050" b="19050"/>
+                      <wp:docPr id="11" name="Rectangle 11"/>
+                      <wp:cNvGraphicFramePr/>
+                      <a:graphic xmlns:a="http://schemas.openxmlformats.org/drawingml/2006/main">
+                        <a:graphicData uri="http://schemas.microsoft.com/office/word/2010/wordprocessingShape">
+                          <wps:wsp>
+                            <wps:cNvSpPr/>
+                            <wps:spPr>
+                              <a:xfrm>
+                                <a:off x="0" y="0"/>
+                                <a:ext cx="571500" cy="571500"/>
+                              </a:xfrm>
+                              <a:prstGeom prst="rect">
+                                <a:avLst/>
+                              </a:prstGeom>
+                              <a:solidFill>
+                                <a:srgbClr val="4E73DF"/>
+                              </a:solidFill>
+                              <a:ln w="19050" cap="flat" cmpd="sng" algn="ctr">
+                                <a:solidFill>
+                                  <a:sysClr val="windowText" lastClr="000000"/>
+                                </a:solidFill>
+                                <a:prstDash val="solid"/>
+                                <a:miter lim="800000"/>
+                              </a:ln>
+                              <a:effectLst/>
+                            </wps:spPr>
+                            <wps:bodyPr rot="0" spcFirstLastPara="0" vertOverflow="overflow" horzOverflow="overflow" vert="horz" wrap="square" lIns="91440" tIns="45720" rIns="91440" bIns="45720" numCol="1" spcCol="0" rtlCol="0" fromWordArt="0" anchor="ctr" anchorCtr="0" forceAA="0" compatLnSpc="1">
+                              <a:prstTxWarp prst="textNoShape">
+                                <a:avLst/>
+                              </a:prstTxWarp>
+                              <a:noAutofit/>
+                            </wps:bodyPr>
+                          </wps:wsp>
+                        </a:graphicData>
+                      </a:graphic>
+                    </wp:inline>
+                  </w:drawing>
+                </mc:Choice>
+                <mc:Fallback>
+                  <w:pict>
+                    <v:rect w14:anchorId="27F8347A" id="Rectangle 11" o:spid="_x0000_s1026" style="width:45pt;height:45pt;visibility:visible;mso-wrap-style:square;mso-left-percent:-10001;mso-top-percent:-10001;mso-position-horizontal:absolute;mso-position-horizontal-relative:char;mso-position-vertical:absolute;mso-position-vertical-relative:line;mso-left-percent:-10001;mso-top-percent:-10001;v-text-anchor:middle" o:gfxdata="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" fillcolor="#4e73df" strokecolor="windowText" strokeweight="1.5pt">
+                      <w10:anchorlock/>
+                    </v:rect>
+                  </w:pict>
+                </mc:Fallback>
+              </mc:AlternateContent>
+            </w:r>
+          </w:p>
+          <w:p>
+            <w:pPr>
+              <w:jc w:val="center"/>
+              <w:rPr>
+                <w:b/>
+              </w:rPr>
+            </w:pPr>
+            <w:r>
+              <w:rPr>
+                <w:b/>
+              </w:rPr>
+              <w:t>#4e73df</w:t>
+            </w:r>
+          </w:p>
+        </w:tc>
+      </w:tr>
+    </w:tbl>
+    <w:p/>
     <w:p>
       <w:pPr>
         <w:pStyle w:val="Titre3"/>
@@ -7002,14 +7493,14 @@
           <w:u w:val="single"/>
         </w:rPr>
       </w:pPr>
-      <w:bookmarkStart w:id="27" w:name="_Toc8726599"/>
+      <w:bookmarkStart w:id="28" w:name="_Toc8812997"/>
       <w:r>
         <w:rPr>
           <w:u w:val="single"/>
         </w:rPr>
         <w:t>Choix de la formule d’hébergement</w:t>
       </w:r>
-      <w:bookmarkEnd w:id="27"/>
+      <w:bookmarkEnd w:id="28"/>
     </w:p>
     <w:p>
       <w:pPr>
@@ -7021,14 +7512,63 @@
         <w:jc w:val="both"/>
       </w:pPr>
       <w:r>
-        <w:t>Po</w:t>
-      </w:r>
-      <w:r>
-        <w:t>ur l’instant j’héberge le site localement sur mon pc du CPNV</w:t>
+        <w:t>U</w:t>
+      </w:r>
+      <w:r>
+        <w:t>n hébergeur en ligne</w:t>
+      </w:r>
+      <w:r>
+        <w:t xml:space="preserve"> est utilisé</w:t>
+      </w:r>
+      <w:r>
+        <w:t xml:space="preserve"> pour assurer l’accessibilité de mon site partout et facilement.</w:t>
+      </w:r>
+      <w:r>
+        <w:t xml:space="preserve"> Pour cet hébergeur, </w:t>
+      </w:r>
+      <w:r>
+        <w:t>M. Favre</w:t>
+      </w:r>
+      <w:r>
+        <w:t xml:space="preserve"> m’a mis</w:t>
+      </w:r>
+      <w:r>
+        <w:t xml:space="preserve"> à disposition un nom de domaine pour y mettre mon site. Cet hébergeur est </w:t>
+      </w:r>
+      <w:r>
+        <w:rPr>
+          <w:b/>
+        </w:rPr>
+        <w:t>SwissCenter</w:t>
+      </w:r>
+      <w:r>
+        <w:t>.</w:t>
+      </w:r>
+    </w:p>
+    <w:p>
+      <w:pPr>
+        <w:jc w:val="both"/>
+      </w:pPr>
+    </w:p>
+    <w:p>
+      <w:pPr>
+        <w:jc w:val="both"/>
+      </w:pPr>
+      <w:r>
+        <w:t>Lien vers mon site :</w:t>
       </w:r>
       <w:r>
         <w:t xml:space="preserve"> </w:t>
       </w:r>
+      <w:hyperlink r:id="rId19" w:history="1">
+        <w:r>
+          <w:rPr>
+            <w:rStyle w:val="Lienhypertexte"/>
+            <w:b/>
+          </w:rPr>
+          <w:t>Electrostock.mycpnv.ch</w:t>
+        </w:r>
+      </w:hyperlink>
     </w:p>
     <w:p>
       <w:pPr>
@@ -7040,50 +7580,25 @@
         <w:jc w:val="both"/>
       </w:pPr>
       <w:r>
-        <w:t>Par la suite j’utiliserai un hébergeur en ligne pour assurer l’accessibilité de mon site partout et facilement.</w:t>
-      </w:r>
-      <w:r>
-        <w:t xml:space="preserve"> Pour cet hébergeur, </w:t>
-      </w:r>
-      <w:r>
-        <w:t>M. Favre</w:t>
-      </w:r>
-      <w:r>
-        <w:t xml:space="preserve"> me mettra</w:t>
-      </w:r>
-      <w:r>
-        <w:t xml:space="preserve"> à disposition un nom de domaine pour y mettre mon site. Cet hébergeur est </w:t>
-      </w:r>
-      <w:r>
-        <w:rPr>
-          <w:b/>
-        </w:rPr>
-        <w:t>SwissCenter</w:t>
+        <w:t xml:space="preserve">Ayant </w:t>
+      </w:r>
+      <w:r>
+        <w:t>déjà utilisé</w:t>
+      </w:r>
+      <w:r>
+        <w:t xml:space="preserve"> cet h</w:t>
+      </w:r>
+      <w:r>
+        <w:t xml:space="preserve">ébergeur sur d’autres projets, </w:t>
+      </w:r>
+      <w:r>
+        <w:t>je suis familiarisé avec cet outil</w:t>
       </w:r>
       <w:r>
         <w:t>.</w:t>
       </w:r>
     </w:p>
     <w:p>
-      <w:pPr>
-        <w:jc w:val="both"/>
-      </w:pPr>
-    </w:p>
-    <w:p>
-      <w:pPr>
-        <w:jc w:val="both"/>
-      </w:pPr>
-      <w:r>
-        <w:t xml:space="preserve">Ayant l’habitude d’utiliser cet hébergeur sur d’autres projets, il ne me posera </w:t>
-      </w:r>
-      <w:r>
-        <w:t>aucun souci</w:t>
-      </w:r>
-      <w:r>
-        <w:t>.</w:t>
-      </w:r>
-    </w:p>
-    <w:p>
       <w:r>
         <w:br w:type="page"/>
       </w:r>
@@ -7095,7 +7610,7 @@
           <w:u w:val="single"/>
         </w:rPr>
       </w:pPr>
-      <w:bookmarkStart w:id="28" w:name="_Toc8726600"/>
+      <w:bookmarkStart w:id="29" w:name="_Toc8812998"/>
       <w:r>
         <w:rPr>
           <w:u w:val="single"/>
@@ -7103,7 +7618,7 @@
         <w:lastRenderedPageBreak/>
         <w:t>Maquettes / Uses cases / Scénarii</w:t>
       </w:r>
-      <w:bookmarkEnd w:id="28"/>
+      <w:bookmarkEnd w:id="29"/>
     </w:p>
     <w:p/>
     <w:p>
@@ -7847,14 +8362,7 @@
           <w:b/>
           <w:i/>
         </w:rPr>
-        <w:t xml:space="preserve">Admin ou Client, je veux pouvoir </w:t>
-      </w:r>
-      <w:r>
-        <w:rPr>
-          <w:b/>
-          <w:i/>
-        </w:rPr>
-        <w:t>consulter les consommables</w:t>
+        <w:t>Admin ou Client, je veux pouvoir consulter les consommables</w:t>
       </w:r>
     </w:p>
     <w:tbl>
@@ -8032,10 +8540,7 @@
         <w:t xml:space="preserve"> permet</w:t>
       </w:r>
       <w:r>
-        <w:t xml:space="preserve"> </w:t>
-      </w:r>
-      <w:r>
-        <w:t>la recherche de matériel ou de consommables</w:t>
+        <w:t xml:space="preserve"> la recherche de matériel ou de consommables</w:t>
       </w:r>
     </w:p>
     <w:p>
@@ -8252,10 +8757,7 @@
               <w:jc w:val="both"/>
             </w:pPr>
             <w:r>
-              <w:t xml:space="preserve">Je suis redirigé sur la page </w:t>
-            </w:r>
-            <w:r>
-              <w:t>de recherche qui affiche le résultat trouvé</w:t>
+              <w:t>Je suis redirigé sur la page de recherche qui affiche le résultat trouvé</w:t>
             </w:r>
           </w:p>
         </w:tc>
@@ -8442,13 +8944,7 @@
               <w:jc w:val="both"/>
             </w:pPr>
             <w:r>
-              <w:t xml:space="preserve">Je tape dans la barre de recherche le </w:t>
-            </w:r>
-            <w:r>
-              <w:t>consommable</w:t>
-            </w:r>
-            <w:r>
-              <w:t xml:space="preserve"> que je souhaite trouver</w:t>
+              <w:t>Je tape dans la barre de recherche le consommable que je souhaite trouver</w:t>
             </w:r>
             <w:r>
               <w:t xml:space="preserve"> et je valide</w:t>
@@ -8810,14 +9306,7 @@
           <w:i/>
         </w:rPr>
         <w:lastRenderedPageBreak/>
-        <w:t xml:space="preserve">En tant que : Admin ou Client, je veux pouvoir </w:t>
-      </w:r>
-      <w:r>
-        <w:rPr>
-          <w:b/>
-          <w:i/>
-        </w:rPr>
-        <w:t>demander l’octroi d’un consommable</w:t>
+        <w:t>En tant que : Admin ou Client, je veux pouvoir demander l’octroi d’un consommable</w:t>
       </w:r>
     </w:p>
     <w:tbl>
@@ -9076,10 +9565,7 @@
         <w:t>L’application</w:t>
       </w:r>
       <w:r>
-        <w:t xml:space="preserve"> permet </w:t>
-      </w:r>
-      <w:r>
-        <w:t>la gestion du matériel et des consommables</w:t>
+        <w:t xml:space="preserve"> permet la gestion du matériel et des consommables</w:t>
       </w:r>
     </w:p>
     <w:p>
@@ -9104,14 +9590,7 @@
           <w:b/>
           <w:i/>
         </w:rPr>
-        <w:t xml:space="preserve">En tant que : Admin, je veux </w:t>
-      </w:r>
-      <w:r>
-        <w:rPr>
-          <w:b/>
-          <w:i/>
-        </w:rPr>
-        <w:t>pouvoir ajouter du matériel</w:t>
+        <w:t>En tant que : Admin, je veux pouvoir ajouter du matériel</w:t>
       </w:r>
     </w:p>
     <w:tbl>
@@ -9393,21 +9872,7 @@
           <w:b/>
           <w:i/>
         </w:rPr>
-        <w:t xml:space="preserve">En tant que : Admin, je veux pouvoir </w:t>
-      </w:r>
-      <w:r>
-        <w:rPr>
-          <w:b/>
-          <w:i/>
-        </w:rPr>
-        <w:t>supprimer</w:t>
-      </w:r>
-      <w:r>
-        <w:rPr>
-          <w:b/>
-          <w:i/>
-        </w:rPr>
-        <w:t xml:space="preserve"> du matériel</w:t>
+        <w:t>En tant que : Admin, je veux pouvoir supprimer du matériel</w:t>
       </w:r>
     </w:p>
     <w:tbl>
@@ -9512,13 +9977,7 @@
               <w:jc w:val="both"/>
             </w:pPr>
             <w:r>
-              <w:t>Sur la page d’accueil</w:t>
-            </w:r>
-            <w:r>
-              <w:t xml:space="preserve"> + Connecté en tant </w:t>
-            </w:r>
-            <w:r>
-              <w:t>qu’</w:t>
+              <w:t>Sur la page d’accueil + Connecté en tant qu’</w:t>
             </w:r>
             <w:r>
               <w:rPr>
@@ -9593,10 +10052,7 @@
               <w:jc w:val="both"/>
             </w:pPr>
             <w:r>
-              <w:t>Je suis redirigé sur la page « Matériel » et un message m’annonce la réussite de</w:t>
-            </w:r>
-            <w:r>
-              <w:t xml:space="preserve"> la suppression</w:t>
+              <w:t>Je suis redirigé sur la page « Matériel » et un message m’annonce la réussite de la suppression</w:t>
             </w:r>
             <w:r>
               <w:t xml:space="preserve"> du matériel</w:t>
@@ -9900,14 +10356,7 @@
           <w:b/>
           <w:i/>
         </w:rPr>
-        <w:t xml:space="preserve">En tant que : Admin, je veux pouvoir ajouter </w:t>
-      </w:r>
-      <w:r>
-        <w:rPr>
-          <w:b/>
-          <w:i/>
-        </w:rPr>
-        <w:t>un consommable</w:t>
+        <w:t>En tant que : Admin, je veux pouvoir ajouter un consommable</w:t>
       </w:r>
     </w:p>
     <w:tbl>
@@ -10683,10 +11132,7 @@
         <w:t>L’application</w:t>
       </w:r>
       <w:r>
-        <w:t xml:space="preserve"> permet la </w:t>
-      </w:r>
-      <w:r>
-        <w:t>gestion des utilisateurs</w:t>
+        <w:t xml:space="preserve"> permet la gestion des utilisateurs</w:t>
       </w:r>
     </w:p>
     <w:p/>
@@ -11493,10 +11939,7 @@
         <w:t>L’application</w:t>
       </w:r>
       <w:r>
-        <w:t xml:space="preserve"> permet la gestion </w:t>
-      </w:r>
-      <w:r>
-        <w:t>les demandes d’emprunts et d’octrois</w:t>
+        <w:t xml:space="preserve"> permet la gestion les demandes d’emprunts et d’octrois</w:t>
       </w:r>
     </w:p>
     <w:p>
@@ -11760,21 +12203,7 @@
           <w:b/>
           <w:i/>
         </w:rPr>
-        <w:t xml:space="preserve">En tant que : Admin, je veux </w:t>
-      </w:r>
-      <w:r>
-        <w:rPr>
-          <w:b/>
-          <w:i/>
-        </w:rPr>
-        <w:t>pouvoir refuser</w:t>
-      </w:r>
-      <w:r>
-        <w:rPr>
-          <w:b/>
-          <w:i/>
-        </w:rPr>
-        <w:t xml:space="preserve"> une demande d’emprunt</w:t>
+        <w:t>En tant que : Admin, je veux pouvoir refuser une demande d’emprunt</w:t>
       </w:r>
     </w:p>
     <w:tbl>
@@ -11921,8 +12350,6 @@
             <w:r>
               <w:t>Croix</w:t>
             </w:r>
-            <w:bookmarkStart w:id="29" w:name="_GoBack"/>
-            <w:bookmarkEnd w:id="29"/>
             <w:r>
               <w:t> »</w:t>
             </w:r>
@@ -11954,6 +12381,66 @@
       </w:tr>
     </w:tbl>
     <w:p/>
+    <w:p>
+      <w:r>
+        <w:br w:type="page"/>
+      </w:r>
+    </w:p>
+    <w:p>
+      <w:pPr>
+        <w:pStyle w:val="Titre3"/>
+      </w:pPr>
+      <w:bookmarkStart w:id="30" w:name="_Toc8812999"/>
+      <w:r>
+        <w:lastRenderedPageBreak/>
+        <w:t>MLD</w:t>
+      </w:r>
+      <w:bookmarkEnd w:id="30"/>
+    </w:p>
+    <w:p/>
+    <w:p>
+      <w:r>
+        <w:rPr>
+          <w:noProof/>
+          <w:lang w:val="fr-CH" w:eastAsia="fr-CH"/>
+        </w:rPr>
+        <w:drawing>
+          <wp:inline distT="0" distB="0" distL="0" distR="0" wp14:anchorId="6EA738E3" wp14:editId="5D052B8A">
+            <wp:extent cx="5759450" cy="4571365"/>
+            <wp:effectExtent l="0" t="0" r="0" b="635"/>
+            <wp:docPr id="14" name="Image 14"/>
+            <wp:cNvGraphicFramePr>
+              <a:graphicFrameLocks xmlns:a="http://schemas.openxmlformats.org/drawingml/2006/main" noChangeAspect="1"/>
+            </wp:cNvGraphicFramePr>
+            <a:graphic xmlns:a="http://schemas.openxmlformats.org/drawingml/2006/main">
+              <a:graphicData uri="http://schemas.openxmlformats.org/drawingml/2006/picture">
+                <pic:pic xmlns:pic="http://schemas.openxmlformats.org/drawingml/2006/picture">
+                  <pic:nvPicPr>
+                    <pic:cNvPr id="1" name=""/>
+                    <pic:cNvPicPr/>
+                  </pic:nvPicPr>
+                  <pic:blipFill>
+                    <a:blip r:embed="rId20"/>
+                    <a:stretch>
+                      <a:fillRect/>
+                    </a:stretch>
+                  </pic:blipFill>
+                  <pic:spPr>
+                    <a:xfrm>
+                      <a:off x="0" y="0"/>
+                      <a:ext cx="5759450" cy="4571365"/>
+                    </a:xfrm>
+                    <a:prstGeom prst="rect">
+                      <a:avLst/>
+                    </a:prstGeom>
+                  </pic:spPr>
+                </pic:pic>
+              </a:graphicData>
+            </a:graphic>
+          </wp:inline>
+        </w:drawing>
+      </w:r>
+    </w:p>
     <w:sectPr>
       <w:pgSz w:w="11906" w:h="16838" w:code="9"/>
       <w:pgMar w:top="1418" w:right="1418" w:bottom="1418" w:left="1418" w:header="720" w:footer="720" w:gutter="0"/>
@@ -12083,7 +12570,7 @@
         <w:sz w:val="16"/>
         <w:szCs w:val="16"/>
       </w:rPr>
-      <w:t>18</w:t>
+      <w:t>19</w:t>
     </w:r>
     <w:r>
       <w:rPr>
@@ -12132,7 +12619,7 @@
         <w:sz w:val="16"/>
         <w:szCs w:val="16"/>
       </w:rPr>
-      <w:t>14/05/2019</w:t>
+      <w:t>15/05/2019</w:t>
     </w:r>
     <w:r>
       <w:rPr>
@@ -12247,7 +12734,7 @@
         <w:sz w:val="16"/>
         <w:szCs w:val="16"/>
       </w:rPr>
-      <w:t>18</w:t>
+      <w:t>19</w:t>
     </w:r>
     <w:r>
       <w:rPr>
@@ -12296,7 +12783,7 @@
         <w:sz w:val="16"/>
         <w:szCs w:val="16"/>
       </w:rPr>
-      <w:t>14/05/2019</w:t>
+      <w:t>15/05/2019</w:t>
     </w:r>
     <w:r>
       <w:rPr>
@@ -12343,12 +12830,28 @@
       <w:r>
         <w:t xml:space="preserve"> </w:t>
       </w:r>
+      <w:proofErr w:type="spellStart"/>
       <w:r>
         <w:rPr>
           <w:lang w:val="fr-CH"/>
         </w:rPr>
-        <w:t>Create, Read, Update, Delete</w:t>
-      </w:r>
+        <w:t>Create</w:t>
+      </w:r>
+      <w:proofErr w:type="spellEnd"/>
+      <w:r>
+        <w:rPr>
+          <w:lang w:val="fr-CH"/>
+        </w:rPr>
+        <w:t xml:space="preserve">, Read, Update, </w:t>
+      </w:r>
+      <w:proofErr w:type="spellStart"/>
+      <w:r>
+        <w:rPr>
+          <w:lang w:val="fr-CH"/>
+        </w:rPr>
+        <w:t>Delete</w:t>
+      </w:r>
+      <w:proofErr w:type="spellEnd"/>
     </w:p>
   </w:footnote>
 </w:footnotes>
@@ -12382,6 +12885,7 @@
       </w:rPr>
       <w:tab/>
     </w:r>
+    <w:proofErr w:type="spellStart"/>
     <w:r>
       <w:rPr>
         <w:rFonts w:cs="Arial"/>
@@ -12391,6 +12895,7 @@
       </w:rPr>
       <w:t>ElectroStock</w:t>
     </w:r>
+    <w:proofErr w:type="spellEnd"/>
     <w:r>
       <w:rPr>
         <w:rFonts w:cs="Arial"/>
@@ -12448,6 +12953,7 @@
       </w:rPr>
       <w:tab/>
     </w:r>
+    <w:proofErr w:type="spellStart"/>
     <w:r>
       <w:rPr>
         <w:rFonts w:cs="Arial"/>
@@ -12457,6 +12963,7 @@
       </w:rPr>
       <w:t>ElectroStock</w:t>
     </w:r>
+    <w:proofErr w:type="spellEnd"/>
     <w:r>
       <w:rPr>
         <w:rFonts w:cs="Arial"/>
@@ -12522,6 +13029,7 @@
       </w:rPr>
       <w:tab/>
     </w:r>
+    <w:proofErr w:type="spellStart"/>
     <w:r>
       <w:rPr>
         <w:rFonts w:cs="Arial"/>
@@ -12531,6 +13039,7 @@
       </w:rPr>
       <w:t>ElectroStock</w:t>
     </w:r>
+    <w:proofErr w:type="spellEnd"/>
     <w:r>
       <w:rPr>
         <w:rFonts w:cs="Arial"/>
@@ -17763,7 +18272,7 @@
 </file>
 
 <file path=customXml/itemProps1.xml><?xml version="1.0" encoding="utf-8"?>
-<ds:datastoreItem xmlns:ds="http://schemas.openxmlformats.org/officeDocument/2006/customXml" ds:itemID="{33C1C49E-9F3D-4DBB-8B03-1DAA529B2401}">
+<ds:datastoreItem xmlns:ds="http://schemas.openxmlformats.org/officeDocument/2006/customXml" ds:itemID="{4F43F623-B688-455B-AEC2-59FBD9A751EE}">
   <ds:schemaRefs>
     <ds:schemaRef ds:uri="http://schemas.openxmlformats.org/officeDocument/2006/bibliography"/>
   </ds:schemaRefs>

</xml_diff>

<commit_message>
Ajout de certaines maquettes, Ajout du script de la bdd, Ajout de certaines pages (Connexion, Inscription, Accueil)
</commit_message>
<xml_diff>
--- a/Documentation/Rapport/Rapport_TPI2019_KPR.docx
+++ b/Documentation/Rapport/Rapport_TPI2019_KPR.docx
@@ -155,7 +155,6 @@
                                     <w:dataBinding w:prefixMappings="xmlns:ns0='http://purl.org/dc/elements/1.1/' xmlns:ns1='http://schemas.openxmlformats.org/package/2006/metadata/core-properties' " w:xpath="/ns1:coreProperties[1]/ns0:subject[1]" w:storeItemID="{6C3C8BC8-F283-45AE-878A-BAB7291924A1}"/>
                                     <w:text/>
                                   </w:sdtPr>
-                                  <w:sdtEndPr/>
                                   <w:sdtContent>
                                     <w:r>
                                       <w:rPr>
@@ -270,7 +269,6 @@
                               <w:dataBinding w:prefixMappings="xmlns:ns0='http://purl.org/dc/elements/1.1/' xmlns:ns1='http://schemas.openxmlformats.org/package/2006/metadata/core-properties' " w:xpath="/ns1:coreProperties[1]/ns0:subject[1]" w:storeItemID="{6C3C8BC8-F283-45AE-878A-BAB7291924A1}"/>
                               <w:text/>
                             </w:sdtPr>
-                            <w:sdtEndPr/>
                             <w:sdtContent>
                               <w:r>
                                 <w:rPr>
@@ -809,7 +807,7 @@
                   </wp:anchor>
                 </w:drawing>
               </mc:Choice>
-              <mc:Fallback>
+              <mc:Fallback xmlns:w16cid="http://schemas.microsoft.com/office/word/2016/wordml/cid" xmlns:am3d="http://schemas.microsoft.com/office/drawing/2017/model3d" xmlns:aink="http://schemas.microsoft.com/office/drawing/2016/ink" xmlns:cx8="http://schemas.microsoft.com/office/drawing/2016/5/14/chartex" xmlns:cx7="http://schemas.microsoft.com/office/drawing/2016/5/13/chartex" xmlns:cx6="http://schemas.microsoft.com/office/drawing/2016/5/12/chartex" xmlns:cx5="http://schemas.microsoft.com/office/drawing/2016/5/11/chartex" xmlns:cx4="http://schemas.microsoft.com/office/drawing/2016/5/10/chartex" xmlns:cx3="http://schemas.microsoft.com/office/drawing/2016/5/9/chartex" xmlns:cx2="http://schemas.microsoft.com/office/drawing/2015/10/21/chartex">
                 <w:pict>
                   <v:group w14:anchorId="13D069FC" id="Groupe 2" o:spid="_x0000_s1026" style="position:absolute;margin-left:0;margin-top:0;width:432.65pt;height:448.55pt;z-index:-251652096;mso-width-percent:706;mso-height-percent:566;mso-left-percent:220;mso-top-percent:300;mso-position-horizontal-relative:page;mso-position-vertical-relative:page;mso-width-percent:706;mso-height-percent:566;mso-left-percent:220;mso-top-percent:300" coordsize="43291,44910" o:gfxdata="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">
                     <o:lock v:ext="edit" aspectratio="t"/>
@@ -912,7 +910,6 @@
                                     <w:dataBinding w:prefixMappings="xmlns:ns0='http://schemas.openxmlformats.org/officeDocument/2006/extended-properties' " w:xpath="/ns0:Properties[1]/ns0:Company[1]" w:storeItemID="{6668398D-A668-4E3E-A5EB-62B293D839F1}"/>
                                     <w:text/>
                                   </w:sdtPr>
-                                  <w:sdtEndPr/>
                                   <w:sdtContent>
                                     <w:r>
                                       <w:rPr>
@@ -992,7 +989,6 @@
                               <w:dataBinding w:prefixMappings="xmlns:ns0='http://schemas.openxmlformats.org/officeDocument/2006/extended-properties' " w:xpath="/ns0:Properties[1]/ns0:Company[1]" w:storeItemID="{6668398D-A668-4E3E-A5EB-62B293D839F1}"/>
                               <w:text/>
                             </w:sdtPr>
-                            <w:sdtEndPr/>
                             <w:sdtContent>
                               <w:r>
                                 <w:rPr>
@@ -1070,15 +1066,7 @@
             <w:rPr>
               <w:lang w:val="fr-FR"/>
             </w:rPr>
-            <w:t>Table d</w:t>
-          </w:r>
-          <w:bookmarkStart w:id="0" w:name="_GoBack"/>
-          <w:bookmarkEnd w:id="0"/>
-          <w:r>
-            <w:rPr>
-              <w:lang w:val="fr-FR"/>
-            </w:rPr>
-            <w:t>es matières</w:t>
+            <w:t>Table des matières</w:t>
           </w:r>
         </w:p>
         <w:p>
@@ -1100,7 +1088,7 @@
           <w:r>
             <w:fldChar w:fldCharType="separate"/>
           </w:r>
-          <w:hyperlink w:anchor="_Toc8812976" w:history="1">
+          <w:hyperlink w:anchor="_Toc8886376" w:history="1">
             <w:r>
               <w:rPr>
                 <w:rStyle w:val="Lienhypertexte"/>
@@ -1138,7 +1126,7 @@
               <w:rPr>
                 <w:webHidden/>
               </w:rPr>
-              <w:instrText xml:space="preserve"> PAGEREF _Toc8812976 \h </w:instrText>
+              <w:instrText xml:space="preserve"> PAGEREF _Toc8886376 \h </w:instrText>
             </w:r>
             <w:r>
               <w:rPr>
@@ -1180,7 +1168,7 @@
               <w:lang w:val="fr-CH" w:eastAsia="fr-CH"/>
             </w:rPr>
           </w:pPr>
-          <w:hyperlink w:anchor="_Toc8812977" w:history="1">
+          <w:hyperlink w:anchor="_Toc8886377" w:history="1">
             <w:r>
               <w:rPr>
                 <w:rStyle w:val="Lienhypertexte"/>
@@ -1226,7 +1214,7 @@
                 <w:noProof/>
                 <w:webHidden/>
               </w:rPr>
-              <w:instrText xml:space="preserve"> PAGEREF _Toc8812977 \h </w:instrText>
+              <w:instrText xml:space="preserve"> PAGEREF _Toc8886377 \h </w:instrText>
             </w:r>
             <w:r>
               <w:rPr>
@@ -1272,7 +1260,7 @@
               <w:lang w:val="fr-CH" w:eastAsia="fr-CH"/>
             </w:rPr>
           </w:pPr>
-          <w:hyperlink w:anchor="_Toc8812978" w:history="1">
+          <w:hyperlink w:anchor="_Toc8886378" w:history="1">
             <w:r>
               <w:rPr>
                 <w:rStyle w:val="Lienhypertexte"/>
@@ -1316,7 +1304,7 @@
                 <w:noProof/>
                 <w:webHidden/>
               </w:rPr>
-              <w:instrText xml:space="preserve"> PAGEREF _Toc8812978 \h </w:instrText>
+              <w:instrText xml:space="preserve"> PAGEREF _Toc8886378 \h </w:instrText>
             </w:r>
             <w:r>
               <w:rPr>
@@ -1362,7 +1350,7 @@
               <w:lang w:val="fr-CH" w:eastAsia="fr-CH"/>
             </w:rPr>
           </w:pPr>
-          <w:hyperlink w:anchor="_Toc8812979" w:history="1">
+          <w:hyperlink w:anchor="_Toc8886379" w:history="1">
             <w:r>
               <w:rPr>
                 <w:rStyle w:val="Lienhypertexte"/>
@@ -1408,7 +1396,7 @@
                 <w:noProof/>
                 <w:webHidden/>
               </w:rPr>
-              <w:instrText xml:space="preserve"> PAGEREF _Toc8812979 \h </w:instrText>
+              <w:instrText xml:space="preserve"> PAGEREF _Toc8886379 \h </w:instrText>
             </w:r>
             <w:r>
               <w:rPr>
@@ -1454,7 +1442,7 @@
               <w:lang w:val="fr-CH" w:eastAsia="fr-CH"/>
             </w:rPr>
           </w:pPr>
-          <w:hyperlink w:anchor="_Toc8812980" w:history="1">
+          <w:hyperlink w:anchor="_Toc8886380" w:history="1">
             <w:r>
               <w:rPr>
                 <w:rStyle w:val="Lienhypertexte"/>
@@ -1500,7 +1488,7 @@
                 <w:noProof/>
                 <w:webHidden/>
               </w:rPr>
-              <w:instrText xml:space="preserve"> PAGEREF _Toc8812980 \h </w:instrText>
+              <w:instrText xml:space="preserve"> PAGEREF _Toc8886380 \h </w:instrText>
             </w:r>
             <w:r>
               <w:rPr>
@@ -1546,7 +1534,7 @@
               <w:lang w:val="fr-CH" w:eastAsia="fr-CH"/>
             </w:rPr>
           </w:pPr>
-          <w:hyperlink w:anchor="_Toc8812981" w:history="1">
+          <w:hyperlink w:anchor="_Toc8886381" w:history="1">
             <w:r>
               <w:rPr>
                 <w:rStyle w:val="Lienhypertexte"/>
@@ -1590,7 +1578,7 @@
                 <w:noProof/>
                 <w:webHidden/>
               </w:rPr>
-              <w:instrText xml:space="preserve"> PAGEREF _Toc8812981 \h </w:instrText>
+              <w:instrText xml:space="preserve"> PAGEREF _Toc8886381 \h </w:instrText>
             </w:r>
             <w:r>
               <w:rPr>
@@ -1631,7 +1619,7 @@
               <w:lang w:val="fr-CH" w:eastAsia="fr-CH"/>
             </w:rPr>
           </w:pPr>
-          <w:hyperlink w:anchor="_Toc8812982" w:history="1">
+          <w:hyperlink w:anchor="_Toc8886382" w:history="1">
             <w:r>
               <w:rPr>
                 <w:rStyle w:val="Lienhypertexte"/>
@@ -1669,7 +1657,7 @@
               <w:rPr>
                 <w:webHidden/>
               </w:rPr>
-              <w:instrText xml:space="preserve"> PAGEREF _Toc8812982 \h </w:instrText>
+              <w:instrText xml:space="preserve"> PAGEREF _Toc8886382 \h </w:instrText>
             </w:r>
             <w:r>
               <w:rPr>
@@ -1711,7 +1699,7 @@
               <w:lang w:val="fr-CH" w:eastAsia="fr-CH"/>
             </w:rPr>
           </w:pPr>
-          <w:hyperlink w:anchor="_Toc8812983" w:history="1">
+          <w:hyperlink w:anchor="_Toc8886383" w:history="1">
             <w:r>
               <w:rPr>
                 <w:rStyle w:val="Lienhypertexte"/>
@@ -1757,7 +1745,7 @@
                 <w:noProof/>
                 <w:webHidden/>
               </w:rPr>
-              <w:instrText xml:space="preserve"> PAGEREF _Toc8812983 \h </w:instrText>
+              <w:instrText xml:space="preserve"> PAGEREF _Toc8886383 \h </w:instrText>
             </w:r>
             <w:r>
               <w:rPr>
@@ -1803,7 +1791,7 @@
               <w:lang w:val="fr-CH" w:eastAsia="fr-CH"/>
             </w:rPr>
           </w:pPr>
-          <w:hyperlink w:anchor="_Toc8812984" w:history="1">
+          <w:hyperlink w:anchor="_Toc8886384" w:history="1">
             <w:r>
               <w:rPr>
                 <w:rStyle w:val="Lienhypertexte"/>
@@ -1849,7 +1837,7 @@
                 <w:noProof/>
                 <w:webHidden/>
               </w:rPr>
-              <w:instrText xml:space="preserve"> PAGEREF _Toc8812984 \h </w:instrText>
+              <w:instrText xml:space="preserve"> PAGEREF _Toc8886384 \h </w:instrText>
             </w:r>
             <w:r>
               <w:rPr>
@@ -1895,7 +1883,7 @@
               <w:lang w:val="fr-CH" w:eastAsia="fr-CH"/>
             </w:rPr>
           </w:pPr>
-          <w:hyperlink w:anchor="_Toc8812985" w:history="1">
+          <w:hyperlink w:anchor="_Toc8886385" w:history="1">
             <w:r>
               <w:rPr>
                 <w:rStyle w:val="Lienhypertexte"/>
@@ -1939,7 +1927,7 @@
                 <w:noProof/>
                 <w:webHidden/>
               </w:rPr>
-              <w:instrText xml:space="preserve"> PAGEREF _Toc8812985 \h </w:instrText>
+              <w:instrText xml:space="preserve"> PAGEREF _Toc8886385 \h </w:instrText>
             </w:r>
             <w:r>
               <w:rPr>
@@ -1985,7 +1973,7 @@
               <w:lang w:val="fr-CH" w:eastAsia="fr-CH"/>
             </w:rPr>
           </w:pPr>
-          <w:hyperlink w:anchor="_Toc8812986" w:history="1">
+          <w:hyperlink w:anchor="_Toc8886386" w:history="1">
             <w:r>
               <w:rPr>
                 <w:rStyle w:val="Lienhypertexte"/>
@@ -2029,7 +2017,7 @@
                 <w:noProof/>
                 <w:webHidden/>
               </w:rPr>
-              <w:instrText xml:space="preserve"> PAGEREF _Toc8812986 \h </w:instrText>
+              <w:instrText xml:space="preserve"> PAGEREF _Toc8886386 \h </w:instrText>
             </w:r>
             <w:r>
               <w:rPr>
@@ -2075,7 +2063,7 @@
               <w:lang w:val="fr-CH" w:eastAsia="fr-CH"/>
             </w:rPr>
           </w:pPr>
-          <w:hyperlink w:anchor="_Toc8812987" w:history="1">
+          <w:hyperlink w:anchor="_Toc8886387" w:history="1">
             <w:r>
               <w:rPr>
                 <w:rStyle w:val="Lienhypertexte"/>
@@ -2119,7 +2107,7 @@
                 <w:noProof/>
                 <w:webHidden/>
               </w:rPr>
-              <w:instrText xml:space="preserve"> PAGEREF _Toc8812987 \h </w:instrText>
+              <w:instrText xml:space="preserve"> PAGEREF _Toc8886387 \h </w:instrText>
             </w:r>
             <w:r>
               <w:rPr>
@@ -2165,7 +2153,7 @@
               <w:lang w:val="fr-CH" w:eastAsia="fr-CH"/>
             </w:rPr>
           </w:pPr>
-          <w:hyperlink w:anchor="_Toc8812988" w:history="1">
+          <w:hyperlink w:anchor="_Toc8886388" w:history="1">
             <w:r>
               <w:rPr>
                 <w:rStyle w:val="Lienhypertexte"/>
@@ -2211,7 +2199,7 @@
                 <w:noProof/>
                 <w:webHidden/>
               </w:rPr>
-              <w:instrText xml:space="preserve"> PAGEREF _Toc8812988 \h </w:instrText>
+              <w:instrText xml:space="preserve"> PAGEREF _Toc8886388 \h </w:instrText>
             </w:r>
             <w:r>
               <w:rPr>
@@ -2257,7 +2245,7 @@
               <w:lang w:val="fr-CH" w:eastAsia="fr-CH"/>
             </w:rPr>
           </w:pPr>
-          <w:hyperlink w:anchor="_Toc8812989" w:history="1">
+          <w:hyperlink w:anchor="_Toc8886389" w:history="1">
             <w:r>
               <w:rPr>
                 <w:rStyle w:val="Lienhypertexte"/>
@@ -2301,7 +2289,7 @@
                 <w:noProof/>
                 <w:webHidden/>
               </w:rPr>
-              <w:instrText xml:space="preserve"> PAGEREF _Toc8812989 \h </w:instrText>
+              <w:instrText xml:space="preserve"> PAGEREF _Toc8886389 \h </w:instrText>
             </w:r>
             <w:r>
               <w:rPr>
@@ -2347,7 +2335,7 @@
               <w:lang w:val="fr-CH" w:eastAsia="fr-CH"/>
             </w:rPr>
           </w:pPr>
-          <w:hyperlink w:anchor="_Toc8812990" w:history="1">
+          <w:hyperlink w:anchor="_Toc8886390" w:history="1">
             <w:r>
               <w:rPr>
                 <w:rStyle w:val="Lienhypertexte"/>
@@ -2391,7 +2379,7 @@
                 <w:noProof/>
                 <w:webHidden/>
               </w:rPr>
-              <w:instrText xml:space="preserve"> PAGEREF _Toc8812990 \h </w:instrText>
+              <w:instrText xml:space="preserve"> PAGEREF _Toc8886390 \h </w:instrText>
             </w:r>
             <w:r>
               <w:rPr>
@@ -2437,7 +2425,7 @@
               <w:lang w:val="fr-CH" w:eastAsia="fr-CH"/>
             </w:rPr>
           </w:pPr>
-          <w:hyperlink w:anchor="_Toc8812991" w:history="1">
+          <w:hyperlink w:anchor="_Toc8886391" w:history="1">
             <w:r>
               <w:rPr>
                 <w:rStyle w:val="Lienhypertexte"/>
@@ -2481,7 +2469,7 @@
                 <w:noProof/>
                 <w:webHidden/>
               </w:rPr>
-              <w:instrText xml:space="preserve"> PAGEREF _Toc8812991 \h </w:instrText>
+              <w:instrText xml:space="preserve"> PAGEREF _Toc8886391 \h </w:instrText>
             </w:r>
             <w:r>
               <w:rPr>
@@ -2527,7 +2515,7 @@
               <w:lang w:val="fr-CH" w:eastAsia="fr-CH"/>
             </w:rPr>
           </w:pPr>
-          <w:hyperlink w:anchor="_Toc8812992" w:history="1">
+          <w:hyperlink w:anchor="_Toc8886392" w:history="1">
             <w:r>
               <w:rPr>
                 <w:rStyle w:val="Lienhypertexte"/>
@@ -2571,7 +2559,7 @@
                 <w:noProof/>
                 <w:webHidden/>
               </w:rPr>
-              <w:instrText xml:space="preserve"> PAGEREF _Toc8812992 \h </w:instrText>
+              <w:instrText xml:space="preserve"> PAGEREF _Toc8886392 \h </w:instrText>
             </w:r>
             <w:r>
               <w:rPr>
@@ -2617,7 +2605,7 @@
               <w:lang w:val="fr-CH" w:eastAsia="fr-CH"/>
             </w:rPr>
           </w:pPr>
-          <w:hyperlink w:anchor="_Toc8812993" w:history="1">
+          <w:hyperlink w:anchor="_Toc8886393" w:history="1">
             <w:r>
               <w:rPr>
                 <w:rStyle w:val="Lienhypertexte"/>
@@ -2663,7 +2651,7 @@
                 <w:noProof/>
                 <w:webHidden/>
               </w:rPr>
-              <w:instrText xml:space="preserve"> PAGEREF _Toc8812993 \h </w:instrText>
+              <w:instrText xml:space="preserve"> PAGEREF _Toc8886393 \h </w:instrText>
             </w:r>
             <w:r>
               <w:rPr>
@@ -2709,7 +2697,7 @@
               <w:lang w:val="fr-CH" w:eastAsia="fr-CH"/>
             </w:rPr>
           </w:pPr>
-          <w:hyperlink w:anchor="_Toc8812994" w:history="1">
+          <w:hyperlink w:anchor="_Toc8886394" w:history="1">
             <w:r>
               <w:rPr>
                 <w:rStyle w:val="Lienhypertexte"/>
@@ -2753,7 +2741,7 @@
                 <w:noProof/>
                 <w:webHidden/>
               </w:rPr>
-              <w:instrText xml:space="preserve"> PAGEREF _Toc8812994 \h </w:instrText>
+              <w:instrText xml:space="preserve"> PAGEREF _Toc8886394 \h </w:instrText>
             </w:r>
             <w:r>
               <w:rPr>
@@ -2799,7 +2787,7 @@
               <w:lang w:val="fr-CH" w:eastAsia="fr-CH"/>
             </w:rPr>
           </w:pPr>
-          <w:hyperlink w:anchor="_Toc8812995" w:history="1">
+          <w:hyperlink w:anchor="_Toc8886395" w:history="1">
             <w:r>
               <w:rPr>
                 <w:rStyle w:val="Lienhypertexte"/>
@@ -2845,7 +2833,7 @@
                 <w:noProof/>
                 <w:webHidden/>
               </w:rPr>
-              <w:instrText xml:space="preserve"> PAGEREF _Toc8812995 \h </w:instrText>
+              <w:instrText xml:space="preserve"> PAGEREF _Toc8886395 \h </w:instrText>
             </w:r>
             <w:r>
               <w:rPr>
@@ -2891,7 +2879,7 @@
               <w:lang w:val="fr-CH" w:eastAsia="fr-CH"/>
             </w:rPr>
           </w:pPr>
-          <w:hyperlink w:anchor="_Toc8812996" w:history="1">
+          <w:hyperlink w:anchor="_Toc8886396" w:history="1">
             <w:r>
               <w:rPr>
                 <w:rStyle w:val="Lienhypertexte"/>
@@ -2935,7 +2923,7 @@
                 <w:noProof/>
                 <w:webHidden/>
               </w:rPr>
-              <w:instrText xml:space="preserve"> PAGEREF _Toc8812996 \h </w:instrText>
+              <w:instrText xml:space="preserve"> PAGEREF _Toc8886396 \h </w:instrText>
             </w:r>
             <w:r>
               <w:rPr>
@@ -2981,7 +2969,7 @@
               <w:lang w:val="fr-CH" w:eastAsia="fr-CH"/>
             </w:rPr>
           </w:pPr>
-          <w:hyperlink w:anchor="_Toc8812997" w:history="1">
+          <w:hyperlink w:anchor="_Toc8886397" w:history="1">
             <w:r>
               <w:rPr>
                 <w:rStyle w:val="Lienhypertexte"/>
@@ -3025,7 +3013,7 @@
                 <w:noProof/>
                 <w:webHidden/>
               </w:rPr>
-              <w:instrText xml:space="preserve"> PAGEREF _Toc8812997 \h </w:instrText>
+              <w:instrText xml:space="preserve"> PAGEREF _Toc8886397 \h </w:instrText>
             </w:r>
             <w:r>
               <w:rPr>
@@ -3071,7 +3059,7 @@
               <w:lang w:val="fr-CH" w:eastAsia="fr-CH"/>
             </w:rPr>
           </w:pPr>
-          <w:hyperlink w:anchor="_Toc8812998" w:history="1">
+          <w:hyperlink w:anchor="_Toc8886398" w:history="1">
             <w:r>
               <w:rPr>
                 <w:rStyle w:val="Lienhypertexte"/>
@@ -3115,7 +3103,7 @@
                 <w:noProof/>
                 <w:webHidden/>
               </w:rPr>
-              <w:instrText xml:space="preserve"> PAGEREF _Toc8812998 \h </w:instrText>
+              <w:instrText xml:space="preserve"> PAGEREF _Toc8886398 \h </w:instrText>
             </w:r>
             <w:r>
               <w:rPr>
@@ -3161,7 +3149,7 @@
               <w:lang w:val="fr-CH" w:eastAsia="fr-CH"/>
             </w:rPr>
           </w:pPr>
-          <w:hyperlink w:anchor="_Toc8812999" w:history="1">
+          <w:hyperlink w:anchor="_Toc8886399" w:history="1">
             <w:r>
               <w:rPr>
                 <w:rStyle w:val="Lienhypertexte"/>
@@ -3205,7 +3193,7 @@
                 <w:noProof/>
                 <w:webHidden/>
               </w:rPr>
-              <w:instrText xml:space="preserve"> PAGEREF _Toc8812999 \h </w:instrText>
+              <w:instrText xml:space="preserve"> PAGEREF _Toc8886399 \h </w:instrText>
             </w:r>
             <w:r>
               <w:rPr>
@@ -3225,7 +3213,7 @@
                 <w:noProof/>
                 <w:webHidden/>
               </w:rPr>
-              <w:t>19</w:t>
+              <w:t>20</w:t>
             </w:r>
             <w:r>
               <w:rPr>
@@ -3270,8 +3258,8 @@
       <w:pPr>
         <w:pStyle w:val="Titre1"/>
       </w:pPr>
-      <w:bookmarkStart w:id="1" w:name="_Toc8199886"/>
-      <w:bookmarkStart w:id="2" w:name="_Toc8812976"/>
+      <w:bookmarkStart w:id="0" w:name="_Toc8199886"/>
+      <w:bookmarkStart w:id="1" w:name="_Toc8886376"/>
       <w:r>
         <w:lastRenderedPageBreak/>
         <w:t>Analyse prél</w:t>
@@ -3282,8 +3270,8 @@
       <w:r>
         <w:t>minaire</w:t>
       </w:r>
+      <w:bookmarkEnd w:id="0"/>
       <w:bookmarkEnd w:id="1"/>
-      <w:bookmarkEnd w:id="2"/>
     </w:p>
     <w:p>
       <w:pPr>
@@ -3293,8 +3281,8 @@
           <w:iCs/>
         </w:rPr>
       </w:pPr>
-      <w:bookmarkStart w:id="3" w:name="_Toc8199887"/>
-      <w:bookmarkStart w:id="4" w:name="_Toc8812977"/>
+      <w:bookmarkStart w:id="2" w:name="_Toc8199887"/>
+      <w:bookmarkStart w:id="3" w:name="_Toc8886377"/>
       <w:r>
         <w:rPr>
           <w:i w:val="0"/>
@@ -3302,8 +3290,8 @@
         </w:rPr>
         <w:t>Introduction</w:t>
       </w:r>
+      <w:bookmarkEnd w:id="2"/>
       <w:bookmarkEnd w:id="3"/>
-      <w:bookmarkEnd w:id="4"/>
       <w:r>
         <w:rPr>
           <w:i w:val="0"/>
@@ -3321,23 +3309,7 @@
         <w:t xml:space="preserve">Durant ce projet, je réalise un site web de gestion de prêt de matériel du laboratoire d’électronique du CPNV de Ste-Croix. </w:t>
       </w:r>
       <w:r>
-        <w:t xml:space="preserve">Il permettra à des étudiants ou des enseignants de pouvoir emprunter ou recevoir du matériel tel que NAS, </w:t>
-      </w:r>
-      <w:proofErr w:type="spellStart"/>
-      <w:r>
-        <w:t>Arduino</w:t>
-      </w:r>
-      <w:proofErr w:type="spellEnd"/>
-      <w:r>
-        <w:t xml:space="preserve"> etc… ou des consommables comme des résistances, des condensateurs, </w:t>
-      </w:r>
-      <w:proofErr w:type="spellStart"/>
-      <w:r>
-        <w:t>ect</w:t>
-      </w:r>
-      <w:proofErr w:type="spellEnd"/>
-      <w:r>
-        <w:t>…</w:t>
+        <w:t>Il permettra à des étudiants ou des enseignants de pouvoir emprunter ou recevoir du matériel tel que NAS, Arduino etc… ou des consommables comme des résistances, des condensateurs, ect…</w:t>
       </w:r>
     </w:p>
     <w:p>
@@ -3379,18 +3351,18 @@
           <w:i w:val="0"/>
         </w:rPr>
       </w:pPr>
-      <w:bookmarkStart w:id="5" w:name="_Toc5310046"/>
-      <w:bookmarkStart w:id="6" w:name="_Toc8199888"/>
-      <w:bookmarkStart w:id="7" w:name="_Toc8812978"/>
+      <w:bookmarkStart w:id="4" w:name="_Toc5310046"/>
+      <w:bookmarkStart w:id="5" w:name="_Toc8199888"/>
+      <w:bookmarkStart w:id="6" w:name="_Toc8886378"/>
       <w:r>
         <w:rPr>
           <w:i w:val="0"/>
         </w:rPr>
         <w:t>Organisation</w:t>
       </w:r>
+      <w:bookmarkEnd w:id="4"/>
       <w:bookmarkEnd w:id="5"/>
       <w:bookmarkEnd w:id="6"/>
-      <w:bookmarkEnd w:id="7"/>
     </w:p>
     <w:p/>
     <w:tbl>
@@ -3707,7 +3679,6 @@
               <w:rPr>
                 <w:i/>
                 <w:szCs w:val="14"/>
-                <w:lang w:val="en-GB"/>
               </w:rPr>
             </w:pPr>
             <w:r>
@@ -3771,14 +3742,14 @@
               <w:rPr>
                 <w:i/>
                 <w:szCs w:val="14"/>
-                <w:lang w:val="en-GB"/>
+                <w:lang w:val="es-ES"/>
               </w:rPr>
             </w:pPr>
             <w:r>
               <w:rPr>
                 <w:i/>
                 <w:szCs w:val="14"/>
-                <w:lang w:val="en-GB"/>
+                <w:lang w:val="es-ES"/>
               </w:rPr>
               <w:t>CERAN Suleyman</w:t>
             </w:r>
@@ -3789,14 +3760,14 @@
               <w:rPr>
                 <w:i/>
                 <w:szCs w:val="14"/>
-                <w:lang w:val="en-GB"/>
+                <w:lang w:val="es-ES"/>
               </w:rPr>
             </w:pPr>
             <w:r>
               <w:rPr>
                 <w:i/>
                 <w:szCs w:val="14"/>
-                <w:lang w:val="en-GB"/>
+                <w:lang w:val="es-ES"/>
               </w:rPr>
               <w:t>079 396 31 19</w:t>
             </w:r>
@@ -3807,14 +3778,14 @@
               <w:rPr>
                 <w:i/>
                 <w:szCs w:val="14"/>
-                <w:lang w:val="en-GB"/>
+                <w:lang w:val="es-ES"/>
               </w:rPr>
             </w:pPr>
             <w:r>
               <w:rPr>
                 <w:i/>
                 <w:szCs w:val="14"/>
-                <w:lang w:val="en-GB"/>
+                <w:lang w:val="es-ES"/>
               </w:rPr>
               <w:t>Sueleyman.CERAN@gmail.com</w:t>
             </w:r>
@@ -3822,9 +3793,18 @@
         </w:tc>
       </w:tr>
     </w:tbl>
-    <w:p/>
-    <w:p>
-      <w:pPr>
+    <w:p>
+      <w:pPr>
+        <w:rPr>
+          <w:lang w:val="es-ES"/>
+        </w:rPr>
+      </w:pPr>
+    </w:p>
+    <w:p>
+      <w:pPr>
+        <w:rPr>
+          <w:lang w:val="es-ES"/>
+        </w:rPr>
         <w:sectPr>
           <w:headerReference w:type="default" r:id="rId8"/>
           <w:footerReference w:type="default" r:id="rId9"/>
@@ -3845,7 +3825,7 @@
           <w:lang w:val="fr-CH"/>
         </w:rPr>
       </w:pPr>
-      <w:bookmarkStart w:id="8" w:name="_Toc8812979"/>
+      <w:bookmarkStart w:id="7" w:name="_Toc8886379"/>
       <w:r>
         <w:rPr>
           <w:i w:val="0"/>
@@ -3854,7 +3834,7 @@
         <w:lastRenderedPageBreak/>
         <w:t>Objectifs</w:t>
       </w:r>
-      <w:bookmarkEnd w:id="8"/>
+      <w:bookmarkEnd w:id="7"/>
       <w:r>
         <w:rPr>
           <w:i w:val="0"/>
@@ -4076,7 +4056,7 @@
           <w:lang w:val="fr-CH"/>
         </w:rPr>
       </w:pPr>
-      <w:bookmarkStart w:id="9" w:name="_Toc8812980"/>
+      <w:bookmarkStart w:id="8" w:name="_Toc8886380"/>
       <w:r>
         <w:rPr>
           <w:i w:val="0"/>
@@ -4084,7 +4064,7 @@
         </w:rPr>
         <w:t>Fonctionnalités</w:t>
       </w:r>
-      <w:bookmarkEnd w:id="9"/>
+      <w:bookmarkEnd w:id="8"/>
     </w:p>
     <w:p>
       <w:pPr>
@@ -4532,7 +4512,7 @@
           <w:i w:val="0"/>
         </w:rPr>
       </w:pPr>
-      <w:bookmarkStart w:id="10" w:name="_Toc8812981"/>
+      <w:bookmarkStart w:id="9" w:name="_Toc8886381"/>
       <w:r>
         <w:rPr>
           <w:i w:val="0"/>
@@ -4607,7 +4587,7 @@
         </w:rPr>
         <w:t>Planification Initiale</w:t>
       </w:r>
-      <w:bookmarkEnd w:id="10"/>
+      <w:bookmarkEnd w:id="9"/>
     </w:p>
     <w:p/>
     <w:p/>
@@ -4651,14 +4631,14 @@
       <w:pPr>
         <w:pStyle w:val="Titre1"/>
       </w:pPr>
-      <w:bookmarkStart w:id="11" w:name="_Toc499021836"/>
-      <w:bookmarkStart w:id="12" w:name="_Toc8812982"/>
+      <w:bookmarkStart w:id="10" w:name="_Toc499021836"/>
+      <w:bookmarkStart w:id="11" w:name="_Toc8886382"/>
       <w:r>
         <w:lastRenderedPageBreak/>
         <w:t>Analyse / Conception</w:t>
       </w:r>
+      <w:bookmarkEnd w:id="10"/>
       <w:bookmarkEnd w:id="11"/>
-      <w:bookmarkEnd w:id="12"/>
     </w:p>
     <w:p>
       <w:pPr>
@@ -4668,8 +4648,8 @@
           <w:iCs/>
         </w:rPr>
       </w:pPr>
-      <w:bookmarkStart w:id="13" w:name="_Toc499021837"/>
-      <w:bookmarkStart w:id="14" w:name="_Toc8812983"/>
+      <w:bookmarkStart w:id="12" w:name="_Toc499021837"/>
+      <w:bookmarkStart w:id="13" w:name="_Toc8886383"/>
       <w:r>
         <w:rPr>
           <w:i w:val="0"/>
@@ -4677,7 +4657,7 @@
         </w:rPr>
         <w:t>Méthode utilisée</w:t>
       </w:r>
-      <w:bookmarkEnd w:id="14"/>
+      <w:bookmarkEnd w:id="13"/>
     </w:p>
     <w:p>
       <w:pPr>
@@ -4697,15 +4677,7 @@
         <w:jc w:val="both"/>
       </w:pPr>
       <w:r>
-        <w:t xml:space="preserve">Je vais pour ce faire utiliser le site web </w:t>
-      </w:r>
-      <w:proofErr w:type="spellStart"/>
-      <w:r>
-        <w:t>Trello</w:t>
-      </w:r>
-      <w:proofErr w:type="spellEnd"/>
-      <w:r>
-        <w:t xml:space="preserve"> qui me permet de répertorier mes différents sprints et la date à laquelle ils devront être effectués.</w:t>
+        <w:t>Je vais pour ce faire utiliser le site web Trello qui me permet de répertorier mes différents sprints et la date à laquelle ils devront être effectués.</w:t>
       </w:r>
     </w:p>
     <w:p>
@@ -4721,7 +4693,7 @@
           <w:iCs/>
         </w:rPr>
       </w:pPr>
-      <w:bookmarkStart w:id="15" w:name="_Toc8812984"/>
+      <w:bookmarkStart w:id="14" w:name="_Toc8886384"/>
       <w:r>
         <w:rPr>
           <w:i w:val="0"/>
@@ -4729,108 +4701,107 @@
         </w:rPr>
         <w:t>Concept</w:t>
       </w:r>
-      <w:bookmarkEnd w:id="13"/>
+      <w:bookmarkEnd w:id="12"/>
+      <w:bookmarkEnd w:id="14"/>
+    </w:p>
+    <w:p/>
+    <w:p>
+      <w:pPr>
+        <w:pStyle w:val="Titre3"/>
+        <w:rPr>
+          <w:u w:val="single"/>
+        </w:rPr>
+      </w:pPr>
+      <w:bookmarkStart w:id="15" w:name="_Toc8886385"/>
+      <w:r>
+        <w:rPr>
+          <w:u w:val="single"/>
+        </w:rPr>
+        <w:t>Choix Template</w:t>
+      </w:r>
       <w:bookmarkEnd w:id="15"/>
     </w:p>
     <w:p/>
     <w:p>
       <w:pPr>
+        <w:jc w:val="both"/>
+      </w:pPr>
+      <w:r>
+        <w:t>J’ai décidé de partir sur un template de type administration.</w:t>
+      </w:r>
+      <w:r>
+        <w:t xml:space="preserve"> J’ai fait ce choix car ce style de template représente bien</w:t>
+      </w:r>
+      <w:r>
+        <w:t>,</w:t>
+      </w:r>
+      <w:r>
+        <w:t xml:space="preserve"> je trouve les sites de types inventaires.</w:t>
+      </w:r>
+    </w:p>
+    <w:p>
+      <w:pPr>
+        <w:jc w:val="both"/>
+      </w:pPr>
+    </w:p>
+    <w:p>
+      <w:pPr>
+        <w:jc w:val="both"/>
+      </w:pPr>
+      <w:r>
+        <w:t>Pour différencier les différents r</w:t>
+      </w:r>
+      <w:r>
+        <w:t xml:space="preserve">ôles, il y aura différents </w:t>
+      </w:r>
+      <w:r>
+        <w:t>boutons</w:t>
+      </w:r>
+      <w:r>
+        <w:t xml:space="preserve"> présents sur le menu latéral de gauche</w:t>
+      </w:r>
+      <w:r>
+        <w:t>, ils permettront de voir</w:t>
+      </w:r>
+      <w:r>
+        <w:t xml:space="preserve"> cette différence.</w:t>
+      </w:r>
+    </w:p>
+    <w:p>
+      <w:pPr>
+        <w:jc w:val="both"/>
+      </w:pPr>
+      <w:r>
+        <w:t>Le rôle public ser</w:t>
+      </w:r>
+      <w:r>
+        <w:t xml:space="preserve">a différent puisque ce dernier </w:t>
+      </w:r>
+      <w:r>
+        <w:t>aura la possibilité de seulement voir la page d’accueil (sans authentification).</w:t>
+      </w:r>
+    </w:p>
+    <w:p>
+      <w:pPr>
+        <w:jc w:val="both"/>
+      </w:pPr>
+    </w:p>
+    <w:p>
+      <w:pPr>
         <w:pStyle w:val="Titre3"/>
         <w:rPr>
           <w:u w:val="single"/>
         </w:rPr>
       </w:pPr>
-      <w:bookmarkStart w:id="16" w:name="_Toc8812985"/>
+      <w:bookmarkStart w:id="16" w:name="_Toc8886386"/>
       <w:r>
         <w:rPr>
           <w:u w:val="single"/>
         </w:rPr>
-        <w:t>Choix Template</w:t>
+        <w:t>MCD</w:t>
       </w:r>
       <w:bookmarkEnd w:id="16"/>
     </w:p>
-    <w:p/>
-    <w:p>
-      <w:pPr>
-        <w:jc w:val="both"/>
-      </w:pPr>
-      <w:r>
-        <w:t>J’ai décidé de partir sur un template de type administration.</w:t>
-      </w:r>
-      <w:r>
-        <w:t xml:space="preserve"> J’ai fait ce choix car ce style de template représente bien</w:t>
-      </w:r>
-      <w:r>
-        <w:t>,</w:t>
-      </w:r>
-      <w:r>
-        <w:t xml:space="preserve"> je trouve les sites de types inventaires.</w:t>
-      </w:r>
-    </w:p>
-    <w:p>
-      <w:pPr>
-        <w:jc w:val="both"/>
-      </w:pPr>
-    </w:p>
-    <w:p>
-      <w:pPr>
-        <w:jc w:val="both"/>
-      </w:pPr>
-      <w:r>
-        <w:t>Pour différencier les différents r</w:t>
-      </w:r>
-      <w:r>
-        <w:t xml:space="preserve">ôles, il y aura différents </w:t>
-      </w:r>
-      <w:r>
-        <w:t>boutons</w:t>
-      </w:r>
-      <w:r>
-        <w:t xml:space="preserve"> présents sur le menu latéral de gauche</w:t>
-      </w:r>
-      <w:r>
-        <w:t>, ils permettront de voir</w:t>
-      </w:r>
-      <w:r>
-        <w:t xml:space="preserve"> cette différence.</w:t>
-      </w:r>
-    </w:p>
-    <w:p>
-      <w:pPr>
-        <w:jc w:val="both"/>
-      </w:pPr>
-      <w:r>
-        <w:t>Le rôle public ser</w:t>
-      </w:r>
-      <w:r>
-        <w:t xml:space="preserve">a différent puisque ce dernier </w:t>
-      </w:r>
-      <w:r>
-        <w:t>aura la possibilité de seulement voir la page d’accueil (sans authentification).</w:t>
-      </w:r>
-    </w:p>
-    <w:p>
-      <w:pPr>
-        <w:jc w:val="both"/>
-      </w:pPr>
-    </w:p>
-    <w:p>
-      <w:pPr>
-        <w:pStyle w:val="Titre3"/>
-        <w:rPr>
-          <w:u w:val="single"/>
-        </w:rPr>
-      </w:pPr>
-      <w:bookmarkStart w:id="17" w:name="_Toc8812986"/>
-      <w:r>
-        <w:rPr>
-          <w:u w:val="single"/>
-        </w:rPr>
-        <w:t>MCD</w:t>
-      </w:r>
-      <w:bookmarkEnd w:id="17"/>
-    </w:p>
-    <w:p/>
     <w:p>
       <w:r>
         <w:rPr>
@@ -4838,10 +4809,10 @@
           <w:lang w:val="fr-CH" w:eastAsia="fr-CH"/>
         </w:rPr>
         <w:drawing>
-          <wp:inline distT="0" distB="0" distL="0" distR="0" wp14:anchorId="0DB72D8F" wp14:editId="7970842E">
-            <wp:extent cx="5759450" cy="4102100"/>
-            <wp:effectExtent l="0" t="0" r="0" b="0"/>
-            <wp:docPr id="12" name="Image 12"/>
+          <wp:inline distT="0" distB="0" distL="0" distR="0" wp14:anchorId="6FF28835" wp14:editId="46603C75">
+            <wp:extent cx="4547808" cy="4433988"/>
+            <wp:effectExtent l="0" t="0" r="5715" b="5080"/>
+            <wp:docPr id="2" name="Image 2"/>
             <wp:cNvGraphicFramePr>
               <a:graphicFrameLocks xmlns:a="http://schemas.openxmlformats.org/drawingml/2006/main" noChangeAspect="1"/>
             </wp:cNvGraphicFramePr>
@@ -4861,7 +4832,7 @@
                   <pic:spPr>
                     <a:xfrm>
                       <a:off x="0" y="0"/>
-                      <a:ext cx="5759450" cy="4102100"/>
+                      <a:ext cx="4557482" cy="4443420"/>
                     </a:xfrm>
                     <a:prstGeom prst="rect">
                       <a:avLst/>
@@ -4884,12 +4855,43 @@
       <w:r>
         <w:br w:type="page"/>
       </w:r>
-      <w:bookmarkStart w:id="18" w:name="_Toc8812987"/>
+      <w:bookmarkStart w:id="17" w:name="_Toc8886387"/>
+      <w:r>
+        <w:rPr>
+          <w:b w:val="0"/>
+          <w:noProof/>
+        </w:rPr>
+        <w:lastRenderedPageBreak/>
+        <w:pict w14:anchorId="3992E08D">
+          <v:shapetype id="_x0000_t75" coordsize="21600,21600" o:spt="75" o:preferrelative="t" path="m@4@5l@4@11@9@11@9@5xe" filled="f" stroked="f">
+            <v:stroke joinstyle="miter"/>
+            <v:formulas>
+              <v:f eqn="if lineDrawn pixelLineWidth 0"/>
+              <v:f eqn="sum @0 1 0"/>
+              <v:f eqn="sum 0 0 @1"/>
+              <v:f eqn="prod @2 1 2"/>
+              <v:f eqn="prod @3 21600 pixelWidth"/>
+              <v:f eqn="prod @3 21600 pixelHeight"/>
+              <v:f eqn="sum @0 0 1"/>
+              <v:f eqn="prod @6 1 2"/>
+              <v:f eqn="prod @7 21600 pixelWidth"/>
+              <v:f eqn="sum @8 21600 0"/>
+              <v:f eqn="prod @7 21600 pixelHeight"/>
+              <v:f eqn="sum @10 21600 0"/>
+            </v:formulas>
+            <v:path o:extrusionok="f" gradientshapeok="t" o:connecttype="rect"/>
+            <o:lock v:ext="edit" aspectratio="t"/>
+          </v:shapetype>
+          <v:shape id="_x0000_s1026" type="#_x0000_t75" style="position:absolute;left:0;text-align:left;margin-left:.25pt;margin-top:23.25pt;width:453pt;height:308.25pt;z-index:251667456;mso-position-horizontal-relative:margin;mso-position-vertical-relative:text;mso-width-relative:page;mso-height-relative:page">
+            <v:imagedata r:id="rId15" o:title="ZoningElectro"/>
+            <w10:wrap type="topAndBottom" anchorx="margin"/>
+          </v:shape>
+        </w:pict>
+      </w:r>
       <w:r>
         <w:rPr>
           <w:u w:val="single"/>
         </w:rPr>
-        <w:lastRenderedPageBreak/>
         <w:t>Zon</w:t>
       </w:r>
       <w:r>
@@ -4898,7 +4900,112 @@
         </w:rPr>
         <w:t>ing</w:t>
       </w:r>
-      <w:bookmarkEnd w:id="18"/>
+      <w:bookmarkEnd w:id="17"/>
+    </w:p>
+    <w:p>
+      <w:pPr>
+        <w:rPr>
+          <w:i/>
+          <w:iCs/>
+        </w:rPr>
+      </w:pPr>
+    </w:p>
+    <w:p>
+      <w:pPr>
+        <w:rPr>
+          <w:i/>
+          <w:iCs/>
+        </w:rPr>
+      </w:pPr>
+    </w:p>
+    <w:p>
+      <w:pPr>
+        <w:rPr>
+          <w:iCs/>
+        </w:rPr>
+      </w:pPr>
+      <w:r>
+        <w:rPr>
+          <w:b/>
+          <w:iCs/>
+        </w:rPr>
+        <w:t xml:space="preserve">Menu latéral : </w:t>
+      </w:r>
+      <w:r>
+        <w:rPr>
+          <w:iCs/>
+        </w:rPr>
+        <w:t xml:space="preserve">On y retrouvera dans ce bloc les différents menus principaux tels que </w:t>
+      </w:r>
+      <w:r>
+        <w:rPr>
+          <w:iCs/>
+        </w:rPr>
+        <w:t xml:space="preserve">« Matériel », « Consommables », « Demandes Emprunt », ect… </w:t>
+      </w:r>
+    </w:p>
+    <w:p>
+      <w:pPr>
+        <w:rPr>
+          <w:b/>
+          <w:iCs/>
+        </w:rPr>
+      </w:pPr>
+    </w:p>
+    <w:p>
+      <w:pPr>
+        <w:rPr>
+          <w:iCs/>
+        </w:rPr>
+      </w:pPr>
+      <w:r>
+        <w:rPr>
+          <w:b/>
+          <w:iCs/>
+        </w:rPr>
+        <w:t xml:space="preserve">Menu : </w:t>
+      </w:r>
+      <w:r>
+        <w:rPr>
+          <w:iCs/>
+        </w:rPr>
+        <w:t>Sur ce bloc on y retrouve, le menu pour le profil et le bouton de déconnexion</w:t>
+      </w:r>
+    </w:p>
+    <w:p>
+      <w:pPr>
+        <w:rPr>
+          <w:b/>
+          <w:iCs/>
+        </w:rPr>
+      </w:pPr>
+    </w:p>
+    <w:p>
+      <w:pPr>
+        <w:rPr>
+          <w:iCs/>
+        </w:rPr>
+      </w:pPr>
+      <w:r>
+        <w:rPr>
+          <w:b/>
+          <w:iCs/>
+        </w:rPr>
+        <w:t>Contenu :</w:t>
+      </w:r>
+      <w:r>
+        <w:rPr>
+          <w:b/>
+          <w:iCs/>
+        </w:rPr>
+        <w:t xml:space="preserve"> </w:t>
+      </w:r>
+      <w:r>
+        <w:rPr>
+          <w:iCs/>
+        </w:rPr>
+        <w:t xml:space="preserve">On y retrouvera ici les différentes vues de mon site. </w:t>
+      </w:r>
     </w:p>
     <w:p>
       <w:pPr>
@@ -4916,13 +5023,13 @@
         <mc:AlternateContent>
           <mc:Choice Requires="wps">
             <w:drawing>
-              <wp:anchor distT="0" distB="0" distL="114300" distR="114300" simplePos="0" relativeHeight="251661312" behindDoc="0" locked="0" layoutInCell="1" allowOverlap="1" wp14:anchorId="6C06E7E9" wp14:editId="59209DF5">
+              <wp:anchor distT="0" distB="0" distL="114300" distR="114300" simplePos="0" relativeHeight="251661312" behindDoc="0" locked="0" layoutInCell="1" allowOverlap="1" wp14:anchorId="6C06E7E9" wp14:editId="45708DB6">
                 <wp:simplePos x="0" y="0"/>
                 <wp:positionH relativeFrom="margin">
                   <wp:align>left</wp:align>
                 </wp:positionH>
                 <wp:positionV relativeFrom="paragraph">
-                  <wp:posOffset>4225925</wp:posOffset>
+                  <wp:posOffset>5721350</wp:posOffset>
                 </wp:positionV>
                 <wp:extent cx="5759450" cy="635"/>
                 <wp:effectExtent l="0" t="0" r="0" b="8255"/>
@@ -4980,7 +5087,7 @@
           </mc:Choice>
           <mc:Fallback>
             <w:pict>
-              <v:shape w14:anchorId="6C06E7E9" id="Zone de texte 6" o:spid="_x0000_s1028" type="#_x0000_t202" style="position:absolute;margin-left:0;margin-top:332.75pt;width:453.5pt;height:.05pt;z-index:251661312;visibility:visible;mso-wrap-style:square;mso-wrap-distance-left:9pt;mso-wrap-distance-top:0;mso-wrap-distance-right:9pt;mso-wrap-distance-bottom:0;mso-position-horizontal:left;mso-position-horizontal-relative:margin;mso-position-vertical:absolute;mso-position-vertical-relative:text;v-text-anchor:top" o:gfxdata="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" stroked="f">
+              <v:shape w14:anchorId="6C06E7E9" id="Zone de texte 6" o:spid="_x0000_s1028" type="#_x0000_t202" style="position:absolute;margin-left:0;margin-top:450.5pt;width:453.5pt;height:.05pt;z-index:251661312;visibility:visible;mso-wrap-style:square;mso-wrap-distance-left:9pt;mso-wrap-distance-top:0;mso-wrap-distance-right:9pt;mso-wrap-distance-bottom:0;mso-position-horizontal:left;mso-position-horizontal-relative:margin;mso-position-vertical:absolute;mso-position-vertical-relative:text;v-text-anchor:top" o:gfxdata="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" stroked="f">
                 <v:textbox style="mso-fit-shape-to-text:t" inset="0,0,0,0">
                   <w:txbxContent>
                     <w:p>
@@ -5007,36 +5114,6 @@
       </w:r>
       <w:r>
         <w:rPr>
-          <w:noProof/>
-        </w:rPr>
-        <w:pict w14:anchorId="3992E08D">
-          <v:shapetype id="_x0000_t75" coordsize="21600,21600" o:spt="75" o:preferrelative="t" path="m@4@5l@4@11@9@11@9@5xe" filled="f" stroked="f">
-            <v:stroke joinstyle="miter"/>
-            <v:formulas>
-              <v:f eqn="if lineDrawn pixelLineWidth 0"/>
-              <v:f eqn="sum @0 1 0"/>
-              <v:f eqn="sum 0 0 @1"/>
-              <v:f eqn="prod @2 1 2"/>
-              <v:f eqn="prod @3 21600 pixelWidth"/>
-              <v:f eqn="prod @3 21600 pixelHeight"/>
-              <v:f eqn="sum @0 0 1"/>
-              <v:f eqn="prod @6 1 2"/>
-              <v:f eqn="prod @7 21600 pixelWidth"/>
-              <v:f eqn="sum @8 21600 0"/>
-              <v:f eqn="prod @7 21600 pixelHeight"/>
-              <v:f eqn="sum @10 21600 0"/>
-            </v:formulas>
-            <v:path o:extrusionok="f" gradientshapeok="t" o:connecttype="rect"/>
-            <o:lock v:ext="edit" aspectratio="t"/>
-          </v:shapetype>
-          <v:shape id="_x0000_s1026" type="#_x0000_t75" style="position:absolute;margin-left:.25pt;margin-top:15.45pt;width:453pt;height:308.25pt;z-index:251667456;mso-position-horizontal-relative:margin;mso-position-vertical-relative:text;mso-width-relative:page;mso-height-relative:page">
-            <v:imagedata r:id="rId15" o:title="ZoningElectro"/>
-            <w10:wrap type="topAndBottom" anchorx="margin"/>
-          </v:shape>
-        </w:pict>
-      </w:r>
-      <w:r>
-        <w:rPr>
           <w:i/>
           <w:iCs/>
         </w:rPr>
@@ -5051,7 +5128,7 @@
           <w:iCs/>
         </w:rPr>
       </w:pPr>
-      <w:bookmarkStart w:id="19" w:name="_Toc8812988"/>
+      <w:bookmarkStart w:id="18" w:name="_Toc8886388"/>
       <w:r>
         <w:rPr>
           <w:i w:val="0"/>
@@ -5060,7 +5137,7 @@
         <w:lastRenderedPageBreak/>
         <w:t>Analyse concurrentielle</w:t>
       </w:r>
-      <w:bookmarkEnd w:id="19"/>
+      <w:bookmarkEnd w:id="18"/>
     </w:p>
     <w:p/>
     <w:p>
@@ -5129,27 +5206,7 @@
           <w:szCs w:val="23"/>
           <w:lang w:val="fr-CH" w:eastAsia="fr-CH"/>
         </w:rPr>
-        <w:t>Afin d’analyser ces différents, je vais utiliser le mode « </w:t>
-      </w:r>
-      <w:proofErr w:type="spellStart"/>
-      <w:r>
-        <w:rPr>
-          <w:rFonts w:cs="Arial"/>
-          <w:color w:val="000000"/>
-          <w:szCs w:val="23"/>
-          <w:lang w:val="fr-CH" w:eastAsia="fr-CH"/>
-        </w:rPr>
-        <w:t>demo</w:t>
-      </w:r>
-      <w:proofErr w:type="spellEnd"/>
-      <w:r>
-        <w:rPr>
-          <w:rFonts w:cs="Arial"/>
-          <w:color w:val="000000"/>
-          <w:szCs w:val="23"/>
-          <w:lang w:val="fr-CH" w:eastAsia="fr-CH"/>
-        </w:rPr>
-        <w:t xml:space="preserve"> technicien » qu’ils proposent sur ces plateformes.</w:t>
+        <w:t>Afin d’analyser ces différents, je vais utiliser le mode « demo technicien » qu’ils proposent sur ces plateformes.</w:t>
       </w:r>
     </w:p>
     <w:p>
@@ -5170,7 +5227,7 @@
           <w:u w:val="single"/>
         </w:rPr>
       </w:pPr>
-      <w:bookmarkStart w:id="20" w:name="_Toc8812989"/>
+      <w:bookmarkStart w:id="19" w:name="_Toc8886389"/>
       <w:r>
         <w:rPr>
           <w:u w:val="single"/>
@@ -5183,7 +5240,7 @@
         </w:rPr>
         <w:t>lpi-project.org</w:t>
       </w:r>
-      <w:bookmarkEnd w:id="20"/>
+      <w:bookmarkEnd w:id="19"/>
     </w:p>
     <w:p>
       <w:pPr>
@@ -5364,15 +5421,7 @@
         <w:jc w:val="both"/>
       </w:pPr>
       <w:r>
-        <w:t>Gratuit (</w:t>
-      </w:r>
-      <w:proofErr w:type="spellStart"/>
-      <w:r>
-        <w:t>OpenSource</w:t>
-      </w:r>
-      <w:proofErr w:type="spellEnd"/>
-      <w:r>
-        <w:t>)</w:t>
+        <w:t>Gratuit (OpenSource)</w:t>
       </w:r>
     </w:p>
     <w:p>
@@ -5460,7 +5509,7 @@
           <w:u w:val="single"/>
         </w:rPr>
       </w:pPr>
-      <w:bookmarkStart w:id="21" w:name="_Toc8812990"/>
+      <w:bookmarkStart w:id="20" w:name="_Toc8886390"/>
       <w:r>
         <w:rPr>
           <w:u w:val="single"/>
@@ -5468,7 +5517,7 @@
         <w:lastRenderedPageBreak/>
         <w:t>manageengine.com</w:t>
       </w:r>
-      <w:bookmarkEnd w:id="21"/>
+      <w:bookmarkEnd w:id="20"/>
     </w:p>
     <w:p/>
     <w:p>
@@ -5725,7 +5774,7 @@
           <w:u w:val="single"/>
         </w:rPr>
       </w:pPr>
-      <w:bookmarkStart w:id="22" w:name="_Toc8812991"/>
+      <w:bookmarkStart w:id="21" w:name="_Toc8886391"/>
       <w:r>
         <w:rPr>
           <w:u w:val="single"/>
@@ -5733,7 +5782,7 @@
         <w:lastRenderedPageBreak/>
         <w:t>snipeitapp.com</w:t>
       </w:r>
-      <w:bookmarkEnd w:id="22"/>
+      <w:bookmarkEnd w:id="21"/>
     </w:p>
     <w:p/>
     <w:p>
@@ -5925,11 +5974,9 @@
       <w:r>
         <w:t>Gratuit (</w:t>
       </w:r>
-      <w:proofErr w:type="spellStart"/>
       <w:r>
         <w:t>OpenSoure</w:t>
       </w:r>
-      <w:proofErr w:type="spellEnd"/>
       <w:r>
         <w:t>)</w:t>
       </w:r>
@@ -6013,14 +6060,14 @@
           <w:u w:val="single"/>
         </w:rPr>
       </w:pPr>
-      <w:bookmarkStart w:id="23" w:name="_Toc8812992"/>
+      <w:bookmarkStart w:id="22" w:name="_Toc8886392"/>
       <w:r>
         <w:rPr>
           <w:u w:val="single"/>
         </w:rPr>
         <w:t>Conclusion – Analyse concurrentielle</w:t>
       </w:r>
-      <w:bookmarkEnd w:id="23"/>
+      <w:bookmarkEnd w:id="22"/>
     </w:p>
     <w:p>
       <w:pPr>
@@ -6063,21 +6110,7 @@
         <w:rPr>
           <w:szCs w:val="23"/>
         </w:rPr>
-        <w:t xml:space="preserve">GLPI et service desk plus proposent à mon goût une interface qui n’est plus au goût du jour, alors que </w:t>
-      </w:r>
-      <w:proofErr w:type="spellStart"/>
-      <w:r>
-        <w:rPr>
-          <w:szCs w:val="23"/>
-        </w:rPr>
-        <w:t>snipe-it</w:t>
-      </w:r>
-      <w:proofErr w:type="spellEnd"/>
-      <w:r>
-        <w:rPr>
-          <w:szCs w:val="23"/>
-        </w:rPr>
-        <w:t xml:space="preserve"> a une interface un peu plus moderne intégrant un design simpliste sans être trop coloré et écœurant. C’est un style que je compte appliquer sur mon site.</w:t>
+        <w:t>GLPI et service desk plus proposent à mon goût une interface qui n’est plus au goût du jour, alors que snipe-it a une interface un peu plus moderne intégrant un design simpliste sans être trop coloré et écœurant. C’est un style que je compte appliquer sur mon site.</w:t>
       </w:r>
       <w:r>
         <w:rPr>
@@ -6131,21 +6164,7 @@
         <w:rPr>
           <w:szCs w:val="23"/>
         </w:rPr>
-        <w:t xml:space="preserve">ervice desk plus et </w:t>
-      </w:r>
-      <w:proofErr w:type="spellStart"/>
-      <w:r>
-        <w:rPr>
-          <w:szCs w:val="23"/>
-        </w:rPr>
-        <w:t>Snipe-it</w:t>
-      </w:r>
-      <w:proofErr w:type="spellEnd"/>
-      <w:r>
-        <w:rPr>
-          <w:szCs w:val="23"/>
-        </w:rPr>
-        <w:t xml:space="preserve"> s’orientent plus sur du classique avec un formulaire et une liste pour afficher les emprunts.</w:t>
+        <w:t>ervice desk plus et Snipe-it s’orientent plus sur du classique avec un formulaire et une liste pour afficher les emprunts.</w:t>
       </w:r>
       <w:r>
         <w:rPr>
@@ -6233,7 +6252,7 @@
           <w:iCs/>
         </w:rPr>
       </w:pPr>
-      <w:bookmarkStart w:id="24" w:name="_Toc8812993"/>
+      <w:bookmarkStart w:id="23" w:name="_Toc8886393"/>
       <w:r>
         <w:rPr>
           <w:i w:val="0"/>
@@ -6242,51 +6261,160 @@
         <w:lastRenderedPageBreak/>
         <w:t>Stratégie de test</w:t>
       </w:r>
+      <w:bookmarkEnd w:id="23"/>
+    </w:p>
+    <w:p/>
+    <w:p>
+      <w:pPr>
+        <w:jc w:val="both"/>
+        <w:rPr>
+          <w:szCs w:val="23"/>
+        </w:rPr>
+      </w:pPr>
+      <w:r>
+        <w:rPr>
+          <w:szCs w:val="23"/>
+        </w:rPr>
+        <w:t>Afin de réaliser mes tests</w:t>
+      </w:r>
+      <w:r>
+        <w:rPr>
+          <w:szCs w:val="23"/>
+        </w:rPr>
+        <w:t>,</w:t>
+      </w:r>
+      <w:r>
+        <w:rPr>
+          <w:szCs w:val="23"/>
+        </w:rPr>
+        <w:t xml:space="preserve"> je vais m’appuyer sur le cahier des charges en prenant les différentes fonctionnalités que le site devra proposer.</w:t>
+      </w:r>
+    </w:p>
+    <w:p>
+      <w:pPr>
+        <w:jc w:val="both"/>
+        <w:rPr>
+          <w:szCs w:val="23"/>
+        </w:rPr>
+      </w:pPr>
+    </w:p>
+    <w:p>
+      <w:pPr>
+        <w:jc w:val="both"/>
+        <w:rPr>
+          <w:szCs w:val="23"/>
+        </w:rPr>
+      </w:pPr>
+      <w:r>
+        <w:rPr>
+          <w:szCs w:val="23"/>
+        </w:rPr>
+        <w:t>Durant la réalisation de mon projet j’effectuerai des tests</w:t>
+      </w:r>
+      <w:r>
+        <w:rPr>
+          <w:szCs w:val="23"/>
+        </w:rPr>
+        <w:t xml:space="preserve"> unitaires, d’intégrations sur mon poste de travail.</w:t>
+      </w:r>
+    </w:p>
+    <w:p>
+      <w:pPr>
+        <w:jc w:val="both"/>
+        <w:rPr>
+          <w:szCs w:val="23"/>
+        </w:rPr>
+      </w:pPr>
+    </w:p>
+    <w:p>
+      <w:pPr>
+        <w:jc w:val="both"/>
+        <w:rPr>
+          <w:szCs w:val="23"/>
+        </w:rPr>
+      </w:pPr>
+      <w:r>
+        <w:rPr>
+          <w:szCs w:val="23"/>
+        </w:rPr>
+        <w:t>Le test système sera réalisé à la fin du projet sur la plateforme</w:t>
+      </w:r>
+      <w:r>
+        <w:rPr>
+          <w:szCs w:val="23"/>
+        </w:rPr>
+        <w:t> :</w:t>
+      </w:r>
+      <w:r>
+        <w:rPr>
+          <w:szCs w:val="23"/>
+        </w:rPr>
+        <w:t xml:space="preserve"> </w:t>
+      </w:r>
+      <w:r>
+        <w:rPr>
+          <w:b/>
+          <w:szCs w:val="23"/>
+        </w:rPr>
+        <w:t>SwissCenter</w:t>
+      </w:r>
+      <w:r>
+        <w:rPr>
+          <w:szCs w:val="23"/>
+        </w:rPr>
+        <w:t>.</w:t>
+      </w:r>
+    </w:p>
+    <w:p>
+      <w:pPr>
+        <w:jc w:val="both"/>
+        <w:rPr>
+          <w:szCs w:val="23"/>
+        </w:rPr>
+      </w:pPr>
+    </w:p>
+    <w:p>
+      <w:pPr>
+        <w:jc w:val="both"/>
+        <w:rPr>
+          <w:szCs w:val="23"/>
+        </w:rPr>
+      </w:pPr>
+      <w:r>
+        <w:rPr>
+          <w:szCs w:val="23"/>
+        </w:rPr>
+        <w:t xml:space="preserve">Les différents types de tests réalisés seront des tests fonctionnels et des tests de </w:t>
+      </w:r>
+      <w:r>
+        <w:rPr>
+          <w:szCs w:val="23"/>
+        </w:rPr>
+        <w:t>performances</w:t>
+      </w:r>
+      <w:r>
+        <w:rPr>
+          <w:szCs w:val="23"/>
+        </w:rPr>
+        <w:t xml:space="preserve"> pour s’assurer du bon fonctionnement de l’application et s’assurer qu’il puisse traiter correctement les données.</w:t>
+      </w:r>
+    </w:p>
+    <w:p/>
+    <w:p>
+      <w:pPr>
+        <w:pStyle w:val="Titre3"/>
+        <w:rPr>
+          <w:u w:val="single"/>
+        </w:rPr>
+      </w:pPr>
+      <w:bookmarkStart w:id="24" w:name="_Toc8886394"/>
+      <w:r>
+        <w:rPr>
+          <w:u w:val="single"/>
+        </w:rPr>
+        <w:t>Environnement de tests</w:t>
+      </w:r>
       <w:bookmarkEnd w:id="24"/>
-    </w:p>
-    <w:p/>
-    <w:p>
-      <w:pPr>
-        <w:jc w:val="both"/>
-        <w:rPr>
-          <w:szCs w:val="23"/>
-        </w:rPr>
-      </w:pPr>
-      <w:r>
-        <w:rPr>
-          <w:szCs w:val="23"/>
-        </w:rPr>
-        <w:t>Afin de réaliser mes tests</w:t>
-      </w:r>
-      <w:r>
-        <w:rPr>
-          <w:szCs w:val="23"/>
-        </w:rPr>
-        <w:t>,</w:t>
-      </w:r>
-      <w:r>
-        <w:rPr>
-          <w:szCs w:val="23"/>
-        </w:rPr>
-        <w:t xml:space="preserve"> je vais m’appuyer sur le cahier des charges en prenant les différentes fonctionnalités que le site devra proposer.</w:t>
-      </w:r>
-    </w:p>
-    <w:p/>
-    <w:p>
-      <w:pPr>
-        <w:pStyle w:val="Titre3"/>
-        <w:rPr>
-          <w:u w:val="single"/>
-        </w:rPr>
-      </w:pPr>
-      <w:bookmarkStart w:id="25" w:name="_Toc8812994"/>
-      <w:r>
-        <w:rPr>
-          <w:u w:val="single"/>
-        </w:rPr>
-        <w:t>Environnement de tests</w:t>
-      </w:r>
-      <w:bookmarkEnd w:id="25"/>
     </w:p>
     <w:p/>
     <w:p>
@@ -6537,13 +6665,8 @@
             <w:pPr>
               <w:jc w:val="both"/>
             </w:pPr>
-            <w:proofErr w:type="spellStart"/>
-            <w:r>
-              <w:t>Debbuger</w:t>
-            </w:r>
-            <w:proofErr w:type="spellEnd"/>
-            <w:r>
-              <w:t xml:space="preserve"> PHP</w:t>
+            <w:r>
+              <w:t>Debbuger PHP</w:t>
             </w:r>
           </w:p>
         </w:tc>
@@ -6720,14 +6843,12 @@
                 <w:b/>
               </w:rPr>
             </w:pPr>
-            <w:proofErr w:type="spellStart"/>
             <w:r>
               <w:rPr>
                 <w:b/>
               </w:rPr>
               <w:t>Edge</w:t>
             </w:r>
-            <w:proofErr w:type="spellEnd"/>
           </w:p>
         </w:tc>
         <w:tc>
@@ -6777,7 +6898,7 @@
           <w:iCs/>
         </w:rPr>
       </w:pPr>
-      <w:bookmarkStart w:id="26" w:name="_Toc8812995"/>
+      <w:bookmarkStart w:id="25" w:name="_Toc8886395"/>
       <w:r>
         <w:rPr>
           <w:i w:val="0"/>
@@ -6786,7 +6907,7 @@
         <w:lastRenderedPageBreak/>
         <w:t>Dossier de conception</w:t>
       </w:r>
-      <w:bookmarkEnd w:id="26"/>
+      <w:bookmarkEnd w:id="25"/>
     </w:p>
     <w:p>
       <w:pPr>
@@ -7145,14 +7266,14 @@
           <w:u w:val="single"/>
         </w:rPr>
       </w:pPr>
-      <w:bookmarkStart w:id="27" w:name="_Toc8812996"/>
+      <w:bookmarkStart w:id="26" w:name="_Toc8886396"/>
       <w:r>
         <w:rPr>
           <w:u w:val="single"/>
         </w:rPr>
         <w:t>Définition de la charte graphique</w:t>
       </w:r>
-      <w:bookmarkEnd w:id="27"/>
+      <w:bookmarkEnd w:id="26"/>
     </w:p>
     <w:p/>
     <w:p>
@@ -7249,7 +7370,7 @@
                     </wp:inline>
                   </w:drawing>
                 </mc:Choice>
-                <mc:Fallback>
+                <mc:Fallback xmlns:w16cid="http://schemas.microsoft.com/office/word/2016/wordml/cid" xmlns:am3d="http://schemas.microsoft.com/office/drawing/2017/model3d" xmlns:aink="http://schemas.microsoft.com/office/drawing/2016/ink" xmlns:cx8="http://schemas.microsoft.com/office/drawing/2016/5/14/chartex" xmlns:cx7="http://schemas.microsoft.com/office/drawing/2016/5/13/chartex" xmlns:cx6="http://schemas.microsoft.com/office/drawing/2016/5/12/chartex" xmlns:cx5="http://schemas.microsoft.com/office/drawing/2016/5/11/chartex" xmlns:cx4="http://schemas.microsoft.com/office/drawing/2016/5/10/chartex" xmlns:cx3="http://schemas.microsoft.com/office/drawing/2016/5/9/chartex" xmlns:cx2="http://schemas.microsoft.com/office/drawing/2015/10/21/chartex">
                   <w:pict>
                     <v:rect w14:anchorId="70A9708C" id="Rectangle 5" o:spid="_x0000_s1026" style="width:45pt;height:45pt;visibility:visible;mso-wrap-style:square;mso-left-percent:-10001;mso-top-percent:-10001;mso-position-horizontal:absolute;mso-position-horizontal-relative:char;mso-position-vertical:absolute;mso-position-vertical-relative:line;mso-left-percent:-10001;mso-top-percent:-10001;v-text-anchor:middle" o:gfxdata="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" fillcolor="#4472c4 [3204]" strokecolor="black [3213]" strokeweight="1.5pt">
                       <w10:anchorlock/>
@@ -7337,7 +7458,7 @@
                     </wp:inline>
                   </w:drawing>
                 </mc:Choice>
-                <mc:Fallback>
+                <mc:Fallback xmlns:w16cid="http://schemas.microsoft.com/office/word/2016/wordml/cid" xmlns:am3d="http://schemas.microsoft.com/office/drawing/2017/model3d" xmlns:aink="http://schemas.microsoft.com/office/drawing/2016/ink" xmlns:cx8="http://schemas.microsoft.com/office/drawing/2016/5/14/chartex" xmlns:cx7="http://schemas.microsoft.com/office/drawing/2016/5/13/chartex" xmlns:cx6="http://schemas.microsoft.com/office/drawing/2016/5/12/chartex" xmlns:cx5="http://schemas.microsoft.com/office/drawing/2016/5/11/chartex" xmlns:cx4="http://schemas.microsoft.com/office/drawing/2016/5/10/chartex" xmlns:cx3="http://schemas.microsoft.com/office/drawing/2016/5/9/chartex" xmlns:cx2="http://schemas.microsoft.com/office/drawing/2015/10/21/chartex">
                   <w:pict>
                     <v:rect w14:anchorId="6E67802A" id="Rectangle 10" o:spid="_x0000_s1026" style="width:45pt;height:45pt;visibility:visible;mso-wrap-style:square;mso-left-percent:-10001;mso-top-percent:-10001;mso-position-horizontal:absolute;mso-position-horizontal-relative:char;mso-position-vertical:absolute;mso-position-vertical-relative:line;mso-left-percent:-10001;mso-top-percent:-10001;v-text-anchor:middle" o:gfxdata="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" fillcolor="white [3212]" strokecolor="windowText" strokeweight="1.5pt">
                       <w10:anchorlock/>
@@ -7360,7 +7481,6 @@
                 <w:b/>
                 <w:bCs/>
                 <w:caps/>
-                <w:color w:val="3F3844"/>
                 <w:spacing w:val="10"/>
                 <w:szCs w:val="27"/>
                 <w:shd w:val="clear" w:color="auto" w:fill="FFFFFF"/>
@@ -7373,7 +7493,6 @@
                 <w:b/>
                 <w:bCs/>
                 <w:caps/>
-                <w:color w:val="3F3844"/>
                 <w:spacing w:val="10"/>
                 <w:szCs w:val="27"/>
                 <w:shd w:val="clear" w:color="auto" w:fill="FFFFFF"/>
@@ -7386,7 +7505,6 @@
                 <w:b/>
                 <w:bCs/>
                 <w:caps/>
-                <w:color w:val="3F3844"/>
                 <w:spacing w:val="10"/>
                 <w:szCs w:val="27"/>
                 <w:shd w:val="clear" w:color="auto" w:fill="FFFFFF"/>
@@ -7458,7 +7576,7 @@
                     </wp:inline>
                   </w:drawing>
                 </mc:Choice>
-                <mc:Fallback>
+                <mc:Fallback xmlns:w16cid="http://schemas.microsoft.com/office/word/2016/wordml/cid" xmlns:am3d="http://schemas.microsoft.com/office/drawing/2017/model3d" xmlns:aink="http://schemas.microsoft.com/office/drawing/2016/ink" xmlns:cx8="http://schemas.microsoft.com/office/drawing/2016/5/14/chartex" xmlns:cx7="http://schemas.microsoft.com/office/drawing/2016/5/13/chartex" xmlns:cx6="http://schemas.microsoft.com/office/drawing/2016/5/12/chartex" xmlns:cx5="http://schemas.microsoft.com/office/drawing/2016/5/11/chartex" xmlns:cx4="http://schemas.microsoft.com/office/drawing/2016/5/10/chartex" xmlns:cx3="http://schemas.microsoft.com/office/drawing/2016/5/9/chartex" xmlns:cx2="http://schemas.microsoft.com/office/drawing/2015/10/21/chartex">
                   <w:pict>
                     <v:rect w14:anchorId="27F8347A" id="Rectangle 11" o:spid="_x0000_s1026" style="width:45pt;height:45pt;visibility:visible;mso-wrap-style:square;mso-left-percent:-10001;mso-top-percent:-10001;mso-position-horizontal:absolute;mso-position-horizontal-relative:char;mso-position-vertical:absolute;mso-position-vertical-relative:line;mso-left-percent:-10001;mso-top-percent:-10001;v-text-anchor:middle" o:gfxdata="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" fillcolor="#4e73df" strokecolor="windowText" strokeweight="1.5pt">
                       <w10:anchorlock/>
@@ -7493,14 +7611,14 @@
           <w:u w:val="single"/>
         </w:rPr>
       </w:pPr>
-      <w:bookmarkStart w:id="28" w:name="_Toc8812997"/>
+      <w:bookmarkStart w:id="27" w:name="_Toc8886397"/>
       <w:r>
         <w:rPr>
           <w:u w:val="single"/>
         </w:rPr>
         <w:t>Choix de la formule d’hébergement</w:t>
       </w:r>
-      <w:bookmarkEnd w:id="28"/>
+      <w:bookmarkEnd w:id="27"/>
     </w:p>
     <w:p>
       <w:pPr>
@@ -7610,7 +7728,7 @@
           <w:u w:val="single"/>
         </w:rPr>
       </w:pPr>
-      <w:bookmarkStart w:id="29" w:name="_Toc8812998"/>
+      <w:bookmarkStart w:id="28" w:name="_Toc8886398"/>
       <w:r>
         <w:rPr>
           <w:u w:val="single"/>
@@ -7618,7 +7736,7 @@
         <w:lastRenderedPageBreak/>
         <w:t>Maquettes / Uses cases / Scénarii</w:t>
       </w:r>
-      <w:bookmarkEnd w:id="29"/>
+      <w:bookmarkEnd w:id="28"/>
     </w:p>
     <w:p/>
     <w:p>
@@ -7647,8 +7765,14 @@
     <w:p>
       <w:pPr>
         <w:pStyle w:val="Titre4"/>
-      </w:pPr>
-      <w:r>
+        <w:rPr>
+          <w:b/>
+        </w:rPr>
+      </w:pPr>
+      <w:r>
+        <w:rPr>
+          <w:b/>
+        </w:rPr>
         <w:t>L’application permet de s’authentifier</w:t>
       </w:r>
     </w:p>
@@ -8153,12 +8277,15 @@
     <w:p>
       <w:pPr>
         <w:pStyle w:val="Titre4"/>
-      </w:pPr>
-      <w:r>
-        <w:t>L’application</w:t>
-      </w:r>
-      <w:r>
-        <w:t xml:space="preserve"> permet de consulter le matériel et des consommables en stock</w:t>
+        <w:rPr>
+          <w:b/>
+        </w:rPr>
+      </w:pPr>
+      <w:r>
+        <w:rPr>
+          <w:b/>
+        </w:rPr>
+        <w:t>L’application permet de consulter le matériel et des consommables en stock</w:t>
       </w:r>
     </w:p>
     <w:p>
@@ -8531,15 +8658,27 @@
     <w:p>
       <w:pPr>
         <w:pStyle w:val="Titre4"/>
-      </w:pPr>
-      <w:r>
+        <w:rPr>
+          <w:b/>
+        </w:rPr>
+      </w:pPr>
+      <w:r>
+        <w:rPr>
+          <w:b/>
+        </w:rPr>
         <w:lastRenderedPageBreak/>
         <w:t>L’application</w:t>
       </w:r>
       <w:r>
+        <w:rPr>
+          <w:b/>
+        </w:rPr>
         <w:t xml:space="preserve"> permet</w:t>
       </w:r>
       <w:r>
+        <w:rPr>
+          <w:b/>
+        </w:rPr>
         <w:t xml:space="preserve"> la recherche de matériel ou de consommables</w:t>
       </w:r>
     </w:p>
@@ -8995,20 +9134,38 @@
     <w:p>
       <w:pPr>
         <w:pStyle w:val="Titre4"/>
-      </w:pPr>
-      <w:r>
+        <w:rPr>
+          <w:b/>
+        </w:rPr>
+      </w:pPr>
+      <w:r>
+        <w:rPr>
+          <w:b/>
+        </w:rPr>
         <w:t>L’application</w:t>
       </w:r>
       <w:r>
+        <w:rPr>
+          <w:b/>
+        </w:rPr>
         <w:t xml:space="preserve"> permet l’emprunt</w:t>
       </w:r>
       <w:r>
+        <w:rPr>
+          <w:b/>
+        </w:rPr>
         <w:t xml:space="preserve"> de matériel ou </w:t>
       </w:r>
       <w:r>
+        <w:rPr>
+          <w:b/>
+        </w:rPr>
         <w:t>l’octroi de</w:t>
       </w:r>
       <w:r>
+        <w:rPr>
+          <w:b/>
+        </w:rPr>
         <w:t xml:space="preserve"> consommables</w:t>
       </w:r>
     </w:p>
@@ -9560,12 +9717,15 @@
     <w:p>
       <w:pPr>
         <w:pStyle w:val="Titre4"/>
-      </w:pPr>
-      <w:r>
-        <w:t>L’application</w:t>
-      </w:r>
-      <w:r>
-        <w:t xml:space="preserve"> permet la gestion du matériel et des consommables</w:t>
+        <w:rPr>
+          <w:b/>
+        </w:rPr>
+      </w:pPr>
+      <w:r>
+        <w:rPr>
+          <w:b/>
+        </w:rPr>
+        <w:t>L’application permet la gestion du matériel et des consommables</w:t>
       </w:r>
     </w:p>
     <w:p>
@@ -11127,12 +11287,15 @@
     <w:p>
       <w:pPr>
         <w:pStyle w:val="Titre4"/>
-      </w:pPr>
-      <w:r>
-        <w:t>L’application</w:t>
-      </w:r>
-      <w:r>
-        <w:t xml:space="preserve"> permet la gestion des utilisateurs</w:t>
+        <w:rPr>
+          <w:b/>
+        </w:rPr>
+      </w:pPr>
+      <w:r>
+        <w:rPr>
+          <w:b/>
+        </w:rPr>
+        <w:t>L’application permet la gestion des utilisateurs</w:t>
       </w:r>
     </w:p>
     <w:p/>
@@ -11934,12 +12097,27 @@
       <w:pPr>
         <w:pStyle w:val="Titre4"/>
         <w:jc w:val="both"/>
-      </w:pPr>
-      <w:r>
-        <w:t>L’application</w:t>
-      </w:r>
-      <w:r>
-        <w:t xml:space="preserve"> permet la gestion les demandes d’emprunts et d’octrois</w:t>
+        <w:rPr>
+          <w:b/>
+        </w:rPr>
+      </w:pPr>
+      <w:r>
+        <w:rPr>
+          <w:b/>
+        </w:rPr>
+        <w:t xml:space="preserve">L’application permet la gestion </w:t>
+      </w:r>
+      <w:r>
+        <w:rPr>
+          <w:b/>
+        </w:rPr>
+        <w:t>d</w:t>
+      </w:r>
+      <w:r>
+        <w:rPr>
+          <w:b/>
+        </w:rPr>
+        <w:t>es demandes d’emprunts et d’octrois</w:t>
       </w:r>
     </w:p>
     <w:p>
@@ -12185,6 +12363,12 @@
             <w:r>
               <w:t>« Demande d’emprunt » et le statut de l’emprunt passe en en cours</w:t>
             </w:r>
+            <w:r>
+              <w:t xml:space="preserve"> </w:t>
+            </w:r>
+            <w:r>
+              <w:t>et un mail est envoyé pour informer le client</w:t>
+            </w:r>
           </w:p>
         </w:tc>
       </w:tr>
@@ -12374,7 +12558,28 @@
               <w:jc w:val="both"/>
             </w:pPr>
             <w:r>
-              <w:t>Je suis redirigé sur la page « Demande d’emprunt » et le statut de l’emprunt passe en en cours</w:t>
+              <w:t>Je suis redirigé sur la page « Demande</w:t>
+            </w:r>
+            <w:r>
+              <w:t>s</w:t>
+            </w:r>
+            <w:r>
+              <w:t xml:space="preserve"> d’emprunt » et le statut de l’emprunt passe en</w:t>
+            </w:r>
+            <w:r>
+              <w:t xml:space="preserve"> « </w:t>
+            </w:r>
+            <w:r>
+              <w:t>Refusé</w:t>
+            </w:r>
+            <w:r>
+              <w:t> »</w:t>
+            </w:r>
+            <w:r>
+              <w:t xml:space="preserve"> </w:t>
+            </w:r>
+            <w:r>
+              <w:t>et un mail est envoyé pour informer le client</w:t>
             </w:r>
           </w:p>
         </w:tc>
@@ -12388,16 +12593,1061 @@
     </w:p>
     <w:p>
       <w:pPr>
+        <w:rPr>
+          <w:b/>
+          <w:i/>
+        </w:rPr>
+      </w:pPr>
+      <w:r>
+        <w:rPr>
+          <w:b/>
+          <w:i/>
+        </w:rPr>
+        <w:lastRenderedPageBreak/>
+        <w:t xml:space="preserve">En tant que : Admin, je veux pouvoir envoyer un mail lorsque </w:t>
+      </w:r>
+      <w:r>
+        <w:rPr>
+          <w:b/>
+          <w:i/>
+        </w:rPr>
+        <w:t xml:space="preserve">la date de retour </w:t>
+      </w:r>
+      <w:r>
+        <w:rPr>
+          <w:b/>
+          <w:i/>
+        </w:rPr>
+        <w:t xml:space="preserve">de l’emprunt </w:t>
+      </w:r>
+      <w:r>
+        <w:rPr>
+          <w:b/>
+          <w:i/>
+        </w:rPr>
+        <w:t>est dépassée</w:t>
+      </w:r>
+    </w:p>
+    <w:tbl>
+      <w:tblPr>
+        <w:tblStyle w:val="Grilledutableau"/>
+        <w:tblW w:w="0" w:type="auto"/>
+        <w:tblLook w:val="04A0" w:firstRow="1" w:lastRow="0" w:firstColumn="1" w:lastColumn="0" w:noHBand="0" w:noVBand="1"/>
+      </w:tblPr>
+      <w:tblGrid>
+        <w:gridCol w:w="3256"/>
+        <w:gridCol w:w="2830"/>
+        <w:gridCol w:w="2974"/>
+      </w:tblGrid>
+      <w:tr>
+        <w:tc>
+          <w:tcPr>
+            <w:tcW w:w="3256" w:type="dxa"/>
+            <w:shd w:val="clear" w:color="auto" w:fill="4472C4" w:themeFill="accent1"/>
+          </w:tcPr>
+          <w:p>
+            <w:pPr>
+              <w:jc w:val="both"/>
+              <w:rPr>
+                <w:b/>
+                <w:color w:val="FFFFFF" w:themeColor="background1"/>
+              </w:rPr>
+            </w:pPr>
+            <w:r>
+              <w:rPr>
+                <w:b/>
+                <w:color w:val="FFFFFF" w:themeColor="background1"/>
+              </w:rPr>
+              <w:t>Action</w:t>
+            </w:r>
+          </w:p>
+        </w:tc>
+        <w:tc>
+          <w:tcPr>
+            <w:tcW w:w="2830" w:type="dxa"/>
+            <w:shd w:val="clear" w:color="auto" w:fill="4472C4" w:themeFill="accent1"/>
+          </w:tcPr>
+          <w:p>
+            <w:pPr>
+              <w:jc w:val="both"/>
+              <w:rPr>
+                <w:b/>
+                <w:color w:val="FFFFFF" w:themeColor="background1"/>
+              </w:rPr>
+            </w:pPr>
+            <w:r>
+              <w:rPr>
+                <w:b/>
+                <w:color w:val="FFFFFF" w:themeColor="background1"/>
+              </w:rPr>
+              <w:t>Condition particulière</w:t>
+            </w:r>
+          </w:p>
+        </w:tc>
+        <w:tc>
+          <w:tcPr>
+            <w:tcW w:w="2974" w:type="dxa"/>
+            <w:shd w:val="clear" w:color="auto" w:fill="4472C4" w:themeFill="accent1"/>
+          </w:tcPr>
+          <w:p>
+            <w:pPr>
+              <w:jc w:val="both"/>
+              <w:rPr>
+                <w:b/>
+                <w:color w:val="FFFFFF" w:themeColor="background1"/>
+              </w:rPr>
+            </w:pPr>
+            <w:r>
+              <w:rPr>
+                <w:b/>
+                <w:color w:val="FFFFFF" w:themeColor="background1"/>
+              </w:rPr>
+              <w:t>Réponse</w:t>
+            </w:r>
+          </w:p>
+        </w:tc>
+      </w:tr>
+      <w:tr>
+        <w:tc>
+          <w:tcPr>
+            <w:tcW w:w="3256" w:type="dxa"/>
+          </w:tcPr>
+          <w:p>
+            <w:pPr>
+              <w:jc w:val="both"/>
+            </w:pPr>
+            <w:r>
+              <w:t>Je clique sur le menu « Demandes d’emprunt »</w:t>
+            </w:r>
+          </w:p>
+        </w:tc>
+        <w:tc>
+          <w:tcPr>
+            <w:tcW w:w="2830" w:type="dxa"/>
+          </w:tcPr>
+          <w:p>
+            <w:pPr>
+              <w:jc w:val="both"/>
+            </w:pPr>
+            <w:r>
+              <w:t>Sur la page d’accueil + Connecté en tant qu’</w:t>
+            </w:r>
+            <w:r>
+              <w:rPr>
+                <w:b/>
+              </w:rPr>
+              <w:t>admin</w:t>
+            </w:r>
+            <w:r>
+              <w:t>)</w:t>
+            </w:r>
+          </w:p>
+        </w:tc>
+        <w:tc>
+          <w:tcPr>
+            <w:tcW w:w="2974" w:type="dxa"/>
+          </w:tcPr>
+          <w:p>
+            <w:pPr>
+              <w:jc w:val="both"/>
+            </w:pPr>
+            <w:r>
+              <w:t xml:space="preserve">Je suis redirigé sur la page « Demandes </w:t>
+            </w:r>
+            <w:r>
+              <w:t>d’emprunt »</w:t>
+            </w:r>
+            <w:r>
+              <w:t xml:space="preserve"> et une liste des emprunts est affichée</w:t>
+            </w:r>
+          </w:p>
+        </w:tc>
+      </w:tr>
+      <w:tr>
+        <w:tc>
+          <w:tcPr>
+            <w:tcW w:w="3256" w:type="dxa"/>
+          </w:tcPr>
+          <w:p>
+            <w:pPr>
+              <w:jc w:val="both"/>
+            </w:pPr>
+            <w:r>
+              <w:t>Je clique sur l’icône « mail »</w:t>
+            </w:r>
+          </w:p>
+        </w:tc>
+        <w:tc>
+          <w:tcPr>
+            <w:tcW w:w="2830" w:type="dxa"/>
+          </w:tcPr>
+          <w:p>
+            <w:pPr>
+              <w:jc w:val="both"/>
+            </w:pPr>
+          </w:p>
+        </w:tc>
+        <w:tc>
+          <w:tcPr>
+            <w:tcW w:w="2974" w:type="dxa"/>
+          </w:tcPr>
+          <w:p>
+            <w:pPr>
+              <w:jc w:val="both"/>
+            </w:pPr>
+            <w:r>
+              <w:t>Un mail est envoyé à la personne pour lui indiquer que la date a été dépassée et que le matériel doit être rendu</w:t>
+            </w:r>
+          </w:p>
+        </w:tc>
+      </w:tr>
+    </w:tbl>
+    <w:p>
+      <w:pPr>
+        <w:rPr>
+          <w:b/>
+          <w:i/>
+        </w:rPr>
+      </w:pPr>
+    </w:p>
+    <w:p>
+      <w:pPr>
+        <w:rPr>
+          <w:b/>
+          <w:i/>
+        </w:rPr>
+      </w:pPr>
+      <w:r>
+        <w:rPr>
+          <w:b/>
+          <w:i/>
+        </w:rPr>
+        <w:t>En tant que : Admin, je veux pouvoir</w:t>
+      </w:r>
+      <w:r>
+        <w:rPr>
+          <w:b/>
+          <w:i/>
+        </w:rPr>
+        <w:t xml:space="preserve"> valider le retour du matériel</w:t>
+      </w:r>
+    </w:p>
+    <w:tbl>
+      <w:tblPr>
+        <w:tblStyle w:val="Grilledutableau"/>
+        <w:tblW w:w="0" w:type="auto"/>
+        <w:tblLook w:val="04A0" w:firstRow="1" w:lastRow="0" w:firstColumn="1" w:lastColumn="0" w:noHBand="0" w:noVBand="1"/>
+      </w:tblPr>
+      <w:tblGrid>
+        <w:gridCol w:w="3256"/>
+        <w:gridCol w:w="2830"/>
+        <w:gridCol w:w="2974"/>
+      </w:tblGrid>
+      <w:tr>
+        <w:tc>
+          <w:tcPr>
+            <w:tcW w:w="3256" w:type="dxa"/>
+            <w:shd w:val="clear" w:color="auto" w:fill="4472C4" w:themeFill="accent1"/>
+          </w:tcPr>
+          <w:p>
+            <w:pPr>
+              <w:jc w:val="both"/>
+              <w:rPr>
+                <w:b/>
+                <w:color w:val="FFFFFF" w:themeColor="background1"/>
+              </w:rPr>
+            </w:pPr>
+            <w:r>
+              <w:rPr>
+                <w:b/>
+                <w:color w:val="FFFFFF" w:themeColor="background1"/>
+              </w:rPr>
+              <w:t>Action</w:t>
+            </w:r>
+          </w:p>
+        </w:tc>
+        <w:tc>
+          <w:tcPr>
+            <w:tcW w:w="2830" w:type="dxa"/>
+            <w:shd w:val="clear" w:color="auto" w:fill="4472C4" w:themeFill="accent1"/>
+          </w:tcPr>
+          <w:p>
+            <w:pPr>
+              <w:jc w:val="both"/>
+              <w:rPr>
+                <w:b/>
+                <w:color w:val="FFFFFF" w:themeColor="background1"/>
+              </w:rPr>
+            </w:pPr>
+            <w:r>
+              <w:rPr>
+                <w:b/>
+                <w:color w:val="FFFFFF" w:themeColor="background1"/>
+              </w:rPr>
+              <w:t>Condition particulière</w:t>
+            </w:r>
+          </w:p>
+        </w:tc>
+        <w:tc>
+          <w:tcPr>
+            <w:tcW w:w="2974" w:type="dxa"/>
+            <w:shd w:val="clear" w:color="auto" w:fill="4472C4" w:themeFill="accent1"/>
+          </w:tcPr>
+          <w:p>
+            <w:pPr>
+              <w:jc w:val="both"/>
+              <w:rPr>
+                <w:b/>
+                <w:color w:val="FFFFFF" w:themeColor="background1"/>
+              </w:rPr>
+            </w:pPr>
+            <w:r>
+              <w:rPr>
+                <w:b/>
+                <w:color w:val="FFFFFF" w:themeColor="background1"/>
+              </w:rPr>
+              <w:t>Réponse</w:t>
+            </w:r>
+          </w:p>
+        </w:tc>
+      </w:tr>
+      <w:tr>
+        <w:tc>
+          <w:tcPr>
+            <w:tcW w:w="3256" w:type="dxa"/>
+          </w:tcPr>
+          <w:p>
+            <w:pPr>
+              <w:jc w:val="both"/>
+            </w:pPr>
+            <w:r>
+              <w:t>Je clique sur le menu « Demandes d’emprunt »</w:t>
+            </w:r>
+          </w:p>
+        </w:tc>
+        <w:tc>
+          <w:tcPr>
+            <w:tcW w:w="2830" w:type="dxa"/>
+          </w:tcPr>
+          <w:p>
+            <w:pPr>
+              <w:jc w:val="both"/>
+            </w:pPr>
+            <w:r>
+              <w:t>Sur la page d’accueil + Connecté en tant qu’</w:t>
+            </w:r>
+            <w:r>
+              <w:rPr>
+                <w:b/>
+              </w:rPr>
+              <w:t>admin</w:t>
+            </w:r>
+            <w:r>
+              <w:t>)</w:t>
+            </w:r>
+          </w:p>
+        </w:tc>
+        <w:tc>
+          <w:tcPr>
+            <w:tcW w:w="2974" w:type="dxa"/>
+          </w:tcPr>
+          <w:p>
+            <w:pPr>
+              <w:jc w:val="both"/>
+            </w:pPr>
+            <w:r>
+              <w:t xml:space="preserve">Je suis redirigé sur la page </w:t>
+            </w:r>
+            <w:r>
+              <w:t>« Demandes d’emprunt » et une liste des emprunts est affichée</w:t>
+            </w:r>
+          </w:p>
+        </w:tc>
+      </w:tr>
+      <w:tr>
+        <w:tc>
+          <w:tcPr>
+            <w:tcW w:w="3256" w:type="dxa"/>
+          </w:tcPr>
+          <w:p>
+            <w:pPr>
+              <w:jc w:val="both"/>
+            </w:pPr>
+            <w:r>
+              <w:t xml:space="preserve">Je clique sur </w:t>
+            </w:r>
+            <w:r>
+              <w:t>le bouton</w:t>
+            </w:r>
+            <w:r>
+              <w:t xml:space="preserve"> « </w:t>
+            </w:r>
+            <w:r>
+              <w:t>Check-Out</w:t>
+            </w:r>
+            <w:r>
+              <w:t>»</w:t>
+            </w:r>
+          </w:p>
+        </w:tc>
+        <w:tc>
+          <w:tcPr>
+            <w:tcW w:w="2830" w:type="dxa"/>
+          </w:tcPr>
+          <w:p>
+            <w:pPr>
+              <w:jc w:val="both"/>
+            </w:pPr>
+          </w:p>
+        </w:tc>
+        <w:tc>
+          <w:tcPr>
+            <w:tcW w:w="2974" w:type="dxa"/>
+          </w:tcPr>
+          <w:p>
+            <w:pPr>
+              <w:jc w:val="both"/>
+            </w:pPr>
+            <w:r>
+              <w:t>L</w:t>
+            </w:r>
+            <w:r>
+              <w:t>e</w:t>
+            </w:r>
+            <w:r>
+              <w:t xml:space="preserve"> </w:t>
+            </w:r>
+            <w:r>
+              <w:t>statut de l</w:t>
+            </w:r>
+            <w:r>
+              <w:t>’emprunt est passé en « Validé »</w:t>
+            </w:r>
+          </w:p>
+        </w:tc>
+      </w:tr>
+    </w:tbl>
+    <w:p>
+      <w:pPr>
+        <w:rPr>
+          <w:b/>
+          <w:i/>
+        </w:rPr>
+      </w:pPr>
+    </w:p>
+    <w:p>
+      <w:pPr>
+        <w:jc w:val="both"/>
+        <w:rPr>
+          <w:b/>
+          <w:i/>
+        </w:rPr>
+      </w:pPr>
+      <w:r>
+        <w:rPr>
+          <w:b/>
+          <w:i/>
+        </w:rPr>
+        <w:t xml:space="preserve">En tant que : Admin, je veux pouvoir valider une demande </w:t>
+      </w:r>
+      <w:r>
+        <w:rPr>
+          <w:b/>
+          <w:i/>
+        </w:rPr>
+        <w:t>d’octroi</w:t>
+      </w:r>
+    </w:p>
+    <w:tbl>
+      <w:tblPr>
+        <w:tblStyle w:val="Grilledutableau"/>
+        <w:tblW w:w="0" w:type="auto"/>
+        <w:tblLook w:val="04A0" w:firstRow="1" w:lastRow="0" w:firstColumn="1" w:lastColumn="0" w:noHBand="0" w:noVBand="1"/>
+      </w:tblPr>
+      <w:tblGrid>
+        <w:gridCol w:w="3256"/>
+        <w:gridCol w:w="2830"/>
+        <w:gridCol w:w="2974"/>
+      </w:tblGrid>
+      <w:tr>
+        <w:tc>
+          <w:tcPr>
+            <w:tcW w:w="3256" w:type="dxa"/>
+            <w:shd w:val="clear" w:color="auto" w:fill="4472C4" w:themeFill="accent1"/>
+          </w:tcPr>
+          <w:p>
+            <w:pPr>
+              <w:jc w:val="both"/>
+              <w:rPr>
+                <w:b/>
+                <w:color w:val="FFFFFF" w:themeColor="background1"/>
+              </w:rPr>
+            </w:pPr>
+            <w:r>
+              <w:rPr>
+                <w:b/>
+                <w:color w:val="FFFFFF" w:themeColor="background1"/>
+              </w:rPr>
+              <w:t>Action</w:t>
+            </w:r>
+          </w:p>
+        </w:tc>
+        <w:tc>
+          <w:tcPr>
+            <w:tcW w:w="2830" w:type="dxa"/>
+            <w:shd w:val="clear" w:color="auto" w:fill="4472C4" w:themeFill="accent1"/>
+          </w:tcPr>
+          <w:p>
+            <w:pPr>
+              <w:jc w:val="both"/>
+              <w:rPr>
+                <w:b/>
+                <w:color w:val="FFFFFF" w:themeColor="background1"/>
+              </w:rPr>
+            </w:pPr>
+            <w:r>
+              <w:rPr>
+                <w:b/>
+                <w:color w:val="FFFFFF" w:themeColor="background1"/>
+              </w:rPr>
+              <w:t>Condition particulière</w:t>
+            </w:r>
+          </w:p>
+        </w:tc>
+        <w:tc>
+          <w:tcPr>
+            <w:tcW w:w="2974" w:type="dxa"/>
+            <w:shd w:val="clear" w:color="auto" w:fill="4472C4" w:themeFill="accent1"/>
+          </w:tcPr>
+          <w:p>
+            <w:pPr>
+              <w:jc w:val="both"/>
+              <w:rPr>
+                <w:b/>
+                <w:color w:val="FFFFFF" w:themeColor="background1"/>
+              </w:rPr>
+            </w:pPr>
+            <w:r>
+              <w:rPr>
+                <w:b/>
+                <w:color w:val="FFFFFF" w:themeColor="background1"/>
+              </w:rPr>
+              <w:t>Réponse</w:t>
+            </w:r>
+          </w:p>
+        </w:tc>
+      </w:tr>
+      <w:tr>
+        <w:tc>
+          <w:tcPr>
+            <w:tcW w:w="3256" w:type="dxa"/>
+          </w:tcPr>
+          <w:p>
+            <w:pPr>
+              <w:jc w:val="both"/>
+            </w:pPr>
+            <w:r>
+              <w:t xml:space="preserve">Je clique sur le menu « Demandes </w:t>
+            </w:r>
+            <w:r>
+              <w:t>d’octroi</w:t>
+            </w:r>
+            <w:r>
+              <w:t> »</w:t>
+            </w:r>
+          </w:p>
+        </w:tc>
+        <w:tc>
+          <w:tcPr>
+            <w:tcW w:w="2830" w:type="dxa"/>
+          </w:tcPr>
+          <w:p>
+            <w:pPr>
+              <w:jc w:val="both"/>
+            </w:pPr>
+            <w:r>
+              <w:t>Sur la page d’accueil + Connecté en tant qu’</w:t>
+            </w:r>
+            <w:r>
+              <w:rPr>
+                <w:b/>
+              </w:rPr>
+              <w:t>admin</w:t>
+            </w:r>
+            <w:r>
+              <w:t>)</w:t>
+            </w:r>
+          </w:p>
+        </w:tc>
+        <w:tc>
+          <w:tcPr>
+            <w:tcW w:w="2974" w:type="dxa"/>
+          </w:tcPr>
+          <w:p>
+            <w:pPr>
+              <w:jc w:val="both"/>
+            </w:pPr>
+            <w:r>
+              <w:t>Je suis redirigé sur la page « </w:t>
+            </w:r>
+            <w:r>
+              <w:t>Demandes d’octroi</w:t>
+            </w:r>
+            <w:r>
+              <w:t xml:space="preserve">» et une liste des </w:t>
+            </w:r>
+            <w:r>
+              <w:t>octrois</w:t>
+            </w:r>
+            <w:r>
+              <w:t xml:space="preserve"> est affichée</w:t>
+            </w:r>
+          </w:p>
+        </w:tc>
+      </w:tr>
+      <w:tr>
+        <w:tc>
+          <w:tcPr>
+            <w:tcW w:w="3256" w:type="dxa"/>
+          </w:tcPr>
+          <w:p>
+            <w:pPr>
+              <w:jc w:val="both"/>
+            </w:pPr>
+            <w:r>
+              <w:t>Je clique sur l’icône « Vu »</w:t>
+            </w:r>
+          </w:p>
+        </w:tc>
+        <w:tc>
+          <w:tcPr>
+            <w:tcW w:w="2830" w:type="dxa"/>
+          </w:tcPr>
+          <w:p>
+            <w:pPr>
+              <w:jc w:val="both"/>
+            </w:pPr>
+          </w:p>
+        </w:tc>
+        <w:tc>
+          <w:tcPr>
+            <w:tcW w:w="2974" w:type="dxa"/>
+          </w:tcPr>
+          <w:p>
+            <w:pPr>
+              <w:jc w:val="both"/>
+            </w:pPr>
+            <w:r>
+              <w:t>Je suis redirigé sur la page « Demande</w:t>
+            </w:r>
+            <w:r>
+              <w:t>s</w:t>
+            </w:r>
+            <w:r>
+              <w:t xml:space="preserve"> </w:t>
+            </w:r>
+            <w:r>
+              <w:t>d’octroi</w:t>
+            </w:r>
+            <w:r>
+              <w:t xml:space="preserve"> » et le statut de </w:t>
+            </w:r>
+            <w:r>
+              <w:t>l’octroi</w:t>
+            </w:r>
+            <w:r>
+              <w:t xml:space="preserve"> passe en « Validé »</w:t>
+            </w:r>
+            <w:r>
+              <w:t xml:space="preserve"> </w:t>
+            </w:r>
+            <w:r>
+              <w:t>et un mail est envoyé pour informer le client</w:t>
+            </w:r>
+          </w:p>
+        </w:tc>
+      </w:tr>
+    </w:tbl>
+    <w:p/>
+    <w:p>
+      <w:pPr>
+        <w:jc w:val="both"/>
+        <w:rPr>
+          <w:b/>
+          <w:i/>
+        </w:rPr>
+      </w:pPr>
+      <w:r>
+        <w:rPr>
+          <w:b/>
+          <w:i/>
+        </w:rPr>
+        <w:t xml:space="preserve">En tant que : Admin, je veux pouvoir refuser une demande </w:t>
+      </w:r>
+      <w:r>
+        <w:rPr>
+          <w:b/>
+          <w:i/>
+        </w:rPr>
+        <w:t>d’octroi</w:t>
+      </w:r>
+    </w:p>
+    <w:tbl>
+      <w:tblPr>
+        <w:tblStyle w:val="Grilledutableau"/>
+        <w:tblW w:w="0" w:type="auto"/>
+        <w:tblLook w:val="04A0" w:firstRow="1" w:lastRow="0" w:firstColumn="1" w:lastColumn="0" w:noHBand="0" w:noVBand="1"/>
+      </w:tblPr>
+      <w:tblGrid>
+        <w:gridCol w:w="3256"/>
+        <w:gridCol w:w="2830"/>
+        <w:gridCol w:w="2974"/>
+      </w:tblGrid>
+      <w:tr>
+        <w:tc>
+          <w:tcPr>
+            <w:tcW w:w="3256" w:type="dxa"/>
+            <w:shd w:val="clear" w:color="auto" w:fill="4472C4" w:themeFill="accent1"/>
+          </w:tcPr>
+          <w:p>
+            <w:pPr>
+              <w:jc w:val="both"/>
+              <w:rPr>
+                <w:b/>
+                <w:color w:val="FFFFFF" w:themeColor="background1"/>
+              </w:rPr>
+            </w:pPr>
+            <w:r>
+              <w:rPr>
+                <w:b/>
+                <w:color w:val="FFFFFF" w:themeColor="background1"/>
+              </w:rPr>
+              <w:t>Action</w:t>
+            </w:r>
+          </w:p>
+        </w:tc>
+        <w:tc>
+          <w:tcPr>
+            <w:tcW w:w="2830" w:type="dxa"/>
+            <w:shd w:val="clear" w:color="auto" w:fill="4472C4" w:themeFill="accent1"/>
+          </w:tcPr>
+          <w:p>
+            <w:pPr>
+              <w:jc w:val="both"/>
+              <w:rPr>
+                <w:b/>
+                <w:color w:val="FFFFFF" w:themeColor="background1"/>
+              </w:rPr>
+            </w:pPr>
+            <w:r>
+              <w:rPr>
+                <w:b/>
+                <w:color w:val="FFFFFF" w:themeColor="background1"/>
+              </w:rPr>
+              <w:t>Condition particulière</w:t>
+            </w:r>
+          </w:p>
+        </w:tc>
+        <w:tc>
+          <w:tcPr>
+            <w:tcW w:w="2974" w:type="dxa"/>
+            <w:shd w:val="clear" w:color="auto" w:fill="4472C4" w:themeFill="accent1"/>
+          </w:tcPr>
+          <w:p>
+            <w:pPr>
+              <w:jc w:val="both"/>
+              <w:rPr>
+                <w:b/>
+                <w:color w:val="FFFFFF" w:themeColor="background1"/>
+              </w:rPr>
+            </w:pPr>
+            <w:r>
+              <w:rPr>
+                <w:b/>
+                <w:color w:val="FFFFFF" w:themeColor="background1"/>
+              </w:rPr>
+              <w:t>Réponse</w:t>
+            </w:r>
+          </w:p>
+        </w:tc>
+      </w:tr>
+      <w:tr>
+        <w:tc>
+          <w:tcPr>
+            <w:tcW w:w="3256" w:type="dxa"/>
+          </w:tcPr>
+          <w:p>
+            <w:pPr>
+              <w:jc w:val="both"/>
+            </w:pPr>
+            <w:r>
+              <w:t xml:space="preserve">Je clique sur le menu « Demandes </w:t>
+            </w:r>
+            <w:r>
+              <w:t>d’octrois</w:t>
+            </w:r>
+            <w:r>
+              <w:t> »</w:t>
+            </w:r>
+          </w:p>
+        </w:tc>
+        <w:tc>
+          <w:tcPr>
+            <w:tcW w:w="2830" w:type="dxa"/>
+          </w:tcPr>
+          <w:p>
+            <w:pPr>
+              <w:jc w:val="both"/>
+            </w:pPr>
+            <w:r>
+              <w:t>Sur la page d’accueil + Connecté en tant qu’</w:t>
+            </w:r>
+            <w:r>
+              <w:rPr>
+                <w:b/>
+              </w:rPr>
+              <w:t>admin</w:t>
+            </w:r>
+            <w:r>
+              <w:t>)</w:t>
+            </w:r>
+          </w:p>
+        </w:tc>
+        <w:tc>
+          <w:tcPr>
+            <w:tcW w:w="2974" w:type="dxa"/>
+          </w:tcPr>
+          <w:p>
+            <w:pPr>
+              <w:jc w:val="both"/>
+            </w:pPr>
+            <w:r>
+              <w:t xml:space="preserve">Je suis redirigé sur la page « Demandes </w:t>
+            </w:r>
+            <w:r>
+              <w:t>d’octroi</w:t>
+            </w:r>
+            <w:r>
+              <w:t xml:space="preserve">» et une liste des </w:t>
+            </w:r>
+            <w:r>
+              <w:t>octrois</w:t>
+            </w:r>
+            <w:r>
+              <w:t xml:space="preserve"> est affichée</w:t>
+            </w:r>
+          </w:p>
+        </w:tc>
+      </w:tr>
+      <w:tr>
+        <w:tc>
+          <w:tcPr>
+            <w:tcW w:w="3256" w:type="dxa"/>
+          </w:tcPr>
+          <w:p>
+            <w:pPr>
+              <w:jc w:val="both"/>
+            </w:pPr>
+            <w:r>
+              <w:t>Je clique sur l’icône « Croix »</w:t>
+            </w:r>
+          </w:p>
+        </w:tc>
+        <w:tc>
+          <w:tcPr>
+            <w:tcW w:w="2830" w:type="dxa"/>
+          </w:tcPr>
+          <w:p>
+            <w:pPr>
+              <w:jc w:val="both"/>
+            </w:pPr>
+          </w:p>
+        </w:tc>
+        <w:tc>
+          <w:tcPr>
+            <w:tcW w:w="2974" w:type="dxa"/>
+          </w:tcPr>
+          <w:p>
+            <w:pPr>
+              <w:jc w:val="both"/>
+            </w:pPr>
+            <w:r>
+              <w:t xml:space="preserve">Je suis redirigé sur la page « Demande </w:t>
+            </w:r>
+            <w:r>
+              <w:t>d’octroi</w:t>
+            </w:r>
+            <w:r>
+              <w:t xml:space="preserve"> » et le statut de </w:t>
+            </w:r>
+            <w:r>
+              <w:t>l’octroi</w:t>
+            </w:r>
+            <w:r>
+              <w:t xml:space="preserve"> passe en « </w:t>
+            </w:r>
+            <w:r>
+              <w:t>Refusé</w:t>
+            </w:r>
+            <w:r>
+              <w:t> »</w:t>
+            </w:r>
+            <w:r>
+              <w:t xml:space="preserve"> et un mail est envoyé pour informer le client</w:t>
+            </w:r>
+          </w:p>
+        </w:tc>
+      </w:tr>
+    </w:tbl>
+    <w:p>
+      <w:pPr>
+        <w:keepNext/>
+        <w:jc w:val="center"/>
+      </w:pPr>
+      <w:bookmarkStart w:id="29" w:name="_Toc8886399"/>
+      <w:r>
+        <w:lastRenderedPageBreak/>
+        <w:pict w14:anchorId="1807424B">
+          <v:shape id="_x0000_i1025" type="#_x0000_t75" style="width:429.75pt;height:315.75pt">
+            <v:imagedata r:id="rId20" o:title="Connexion"/>
+          </v:shape>
+        </w:pict>
+      </w:r>
+    </w:p>
+    <w:p>
+      <w:pPr>
+        <w:pStyle w:val="Lgende"/>
+        <w:jc w:val="center"/>
+      </w:pPr>
+      <w:r>
+        <w:t>Page de connexion</w:t>
+      </w:r>
+    </w:p>
+    <w:p>
+      <w:pPr>
+        <w:keepNext/>
+        <w:jc w:val="center"/>
+      </w:pPr>
+      <w:r>
+        <w:rPr>
+          <w:noProof/>
+          <w:lang w:val="fr-CH" w:eastAsia="fr-CH"/>
+        </w:rPr>
+        <w:drawing>
+          <wp:inline distT="0" distB="0" distL="0" distR="0" wp14:anchorId="2981DBBB" wp14:editId="4B094CF1">
+            <wp:extent cx="5429250" cy="3989631"/>
+            <wp:effectExtent l="0" t="0" r="0" b="0"/>
+            <wp:docPr id="4" name="Image 4"/>
+            <wp:cNvGraphicFramePr>
+              <a:graphicFrameLocks xmlns:a="http://schemas.openxmlformats.org/drawingml/2006/main" noChangeAspect="1"/>
+            </wp:cNvGraphicFramePr>
+            <a:graphic xmlns:a="http://schemas.openxmlformats.org/drawingml/2006/main">
+              <a:graphicData uri="http://schemas.openxmlformats.org/drawingml/2006/picture">
+                <pic:pic xmlns:pic="http://schemas.openxmlformats.org/drawingml/2006/picture">
+                  <pic:nvPicPr>
+                    <pic:cNvPr id="4" name="Inscription.png"/>
+                    <pic:cNvPicPr/>
+                  </pic:nvPicPr>
+                  <pic:blipFill>
+                    <a:blip r:embed="rId21">
+                      <a:extLst>
+                        <a:ext uri="{28A0092B-C50C-407E-A947-70E740481C1C}">
+                          <a14:useLocalDpi xmlns:a14="http://schemas.microsoft.com/office/drawing/2010/main" val="0"/>
+                        </a:ext>
+                      </a:extLst>
+                    </a:blip>
+                    <a:stretch>
+                      <a:fillRect/>
+                    </a:stretch>
+                  </pic:blipFill>
+                  <pic:spPr>
+                    <a:xfrm>
+                      <a:off x="0" y="0"/>
+                      <a:ext cx="5435097" cy="3993928"/>
+                    </a:xfrm>
+                    <a:prstGeom prst="rect">
+                      <a:avLst/>
+                    </a:prstGeom>
+                  </pic:spPr>
+                </pic:pic>
+              </a:graphicData>
+            </a:graphic>
+          </wp:inline>
+        </w:drawing>
+      </w:r>
+    </w:p>
+    <w:p>
+      <w:pPr>
+        <w:pStyle w:val="Lgende"/>
+        <w:tabs>
+          <w:tab w:val="left" w:pos="1560"/>
+        </w:tabs>
+        <w:jc w:val="center"/>
+      </w:pPr>
+      <w:r>
+        <w:t>Page d’inscription</w:t>
+      </w:r>
+    </w:p>
+    <w:p>
+      <w:r>
+        <w:br w:type="page"/>
+      </w:r>
+    </w:p>
+    <w:p>
+      <w:pPr>
+        <w:keepNext/>
+      </w:pPr>
+      <w:r>
+        <w:lastRenderedPageBreak/>
+        <w:pict w14:anchorId="140C4A05">
+          <v:shape id="_x0000_i1031" type="#_x0000_t75" style="width:439.5pt;height:323.25pt">
+            <v:imagedata r:id="rId22" o:title="Accueil "/>
+          </v:shape>
+        </w:pict>
+      </w:r>
+    </w:p>
+    <w:p>
+      <w:pPr>
+        <w:pStyle w:val="Lgende"/>
+        <w:jc w:val="center"/>
+      </w:pPr>
+      <w:r>
+        <w:t>Accueil (En tant que client)</w:t>
+      </w:r>
+    </w:p>
+    <w:p>
+      <w:pPr>
+        <w:keepNext/>
+      </w:pPr>
+      <w:r>
+        <w:pict w14:anchorId="371ED39B">
+          <v:shape id="_x0000_i1042" type="#_x0000_t75" style="width:437.25pt;height:321pt">
+            <v:imagedata r:id="rId23" o:title="(Admin) Tableau de bord"/>
+          </v:shape>
+        </w:pict>
+      </w:r>
+    </w:p>
+    <w:p>
+      <w:pPr>
+        <w:pStyle w:val="Lgende"/>
+        <w:jc w:val="center"/>
+      </w:pPr>
+      <w:r>
+        <w:t>Accueil (En tant qu’administrateur)</w:t>
+      </w:r>
+      <w:bookmarkStart w:id="30" w:name="_GoBack"/>
+      <w:bookmarkEnd w:id="30"/>
+    </w:p>
+    <w:p>
+      <w:pPr>
         <w:pStyle w:val="Titre3"/>
       </w:pPr>
-      <w:bookmarkStart w:id="30" w:name="_Toc8812999"/>
       <w:r>
         <w:lastRenderedPageBreak/>
         <w:t>MLD</w:t>
       </w:r>
-      <w:bookmarkEnd w:id="30"/>
-    </w:p>
-    <w:p/>
+      <w:bookmarkEnd w:id="29"/>
+    </w:p>
     <w:p>
       <w:r>
         <w:rPr>
@@ -12405,10 +13655,10 @@
           <w:lang w:val="fr-CH" w:eastAsia="fr-CH"/>
         </w:rPr>
         <w:drawing>
-          <wp:inline distT="0" distB="0" distL="0" distR="0" wp14:anchorId="6EA738E3" wp14:editId="5D052B8A">
-            <wp:extent cx="5759450" cy="4571365"/>
-            <wp:effectExtent l="0" t="0" r="0" b="635"/>
-            <wp:docPr id="14" name="Image 14"/>
+          <wp:inline distT="0" distB="0" distL="0" distR="0" wp14:anchorId="690C2E89" wp14:editId="60BE61F1">
+            <wp:extent cx="5196795" cy="4991100"/>
+            <wp:effectExtent l="0" t="0" r="4445" b="0"/>
+            <wp:docPr id="3" name="Image 3"/>
             <wp:cNvGraphicFramePr>
               <a:graphicFrameLocks xmlns:a="http://schemas.openxmlformats.org/drawingml/2006/main" noChangeAspect="1"/>
             </wp:cNvGraphicFramePr>
@@ -12420,7 +13670,7 @@
                     <pic:cNvPicPr/>
                   </pic:nvPicPr>
                   <pic:blipFill>
-                    <a:blip r:embed="rId20"/>
+                    <a:blip r:embed="rId24"/>
                     <a:stretch>
                       <a:fillRect/>
                     </a:stretch>
@@ -12428,7 +13678,7 @@
                   <pic:spPr>
                     <a:xfrm>
                       <a:off x="0" y="0"/>
-                      <a:ext cx="5759450" cy="4571365"/>
+                      <a:ext cx="5199481" cy="4993680"/>
                     </a:xfrm>
                     <a:prstGeom prst="rect">
                       <a:avLst/>
@@ -12521,7 +13771,7 @@
         <w:sz w:val="16"/>
         <w:szCs w:val="16"/>
       </w:rPr>
-      <w:t>18</w:t>
+      <w:t>21</w:t>
     </w:r>
     <w:r>
       <w:rPr>
@@ -12570,7 +13820,7 @@
         <w:sz w:val="16"/>
         <w:szCs w:val="16"/>
       </w:rPr>
-      <w:t>19</w:t>
+      <w:t>22</w:t>
     </w:r>
     <w:r>
       <w:rPr>
@@ -12619,7 +13869,7 @@
         <w:sz w:val="16"/>
         <w:szCs w:val="16"/>
       </w:rPr>
-      <w:t>15/05/2019</w:t>
+      <w:t>16/05/2019</w:t>
     </w:r>
     <w:r>
       <w:rPr>
@@ -12734,7 +13984,7 @@
         <w:sz w:val="16"/>
         <w:szCs w:val="16"/>
       </w:rPr>
-      <w:t>19</w:t>
+      <w:t>22</w:t>
     </w:r>
     <w:r>
       <w:rPr>
@@ -12783,7 +14033,7 @@
         <w:sz w:val="16"/>
         <w:szCs w:val="16"/>
       </w:rPr>
-      <w:t>15/05/2019</w:t>
+      <w:t>16/05/2019</w:t>
     </w:r>
     <w:r>
       <w:rPr>
@@ -12830,28 +14080,12 @@
       <w:r>
         <w:t xml:space="preserve"> </w:t>
       </w:r>
-      <w:proofErr w:type="spellStart"/>
       <w:r>
         <w:rPr>
           <w:lang w:val="fr-CH"/>
         </w:rPr>
-        <w:t>Create</w:t>
-      </w:r>
-      <w:proofErr w:type="spellEnd"/>
-      <w:r>
-        <w:rPr>
-          <w:lang w:val="fr-CH"/>
-        </w:rPr>
-        <w:t xml:space="preserve">, Read, Update, </w:t>
-      </w:r>
-      <w:proofErr w:type="spellStart"/>
-      <w:r>
-        <w:rPr>
-          <w:lang w:val="fr-CH"/>
-        </w:rPr>
-        <w:t>Delete</w:t>
-      </w:r>
-      <w:proofErr w:type="spellEnd"/>
+        <w:t>Create, Read, Update, Delete</w:t>
+      </w:r>
     </w:p>
   </w:footnote>
 </w:footnotes>
@@ -12885,7 +14119,6 @@
       </w:rPr>
       <w:tab/>
     </w:r>
-    <w:proofErr w:type="spellStart"/>
     <w:r>
       <w:rPr>
         <w:rFonts w:cs="Arial"/>
@@ -12895,7 +14128,6 @@
       </w:rPr>
       <w:t>ElectroStock</w:t>
     </w:r>
-    <w:proofErr w:type="spellEnd"/>
     <w:r>
       <w:rPr>
         <w:rFonts w:cs="Arial"/>
@@ -12953,7 +14185,6 @@
       </w:rPr>
       <w:tab/>
     </w:r>
-    <w:proofErr w:type="spellStart"/>
     <w:r>
       <w:rPr>
         <w:rFonts w:cs="Arial"/>
@@ -12963,7 +14194,6 @@
       </w:rPr>
       <w:t>ElectroStock</w:t>
     </w:r>
-    <w:proofErr w:type="spellEnd"/>
     <w:r>
       <w:rPr>
         <w:rFonts w:cs="Arial"/>
@@ -13029,7 +14259,6 @@
       </w:rPr>
       <w:tab/>
     </w:r>
-    <w:proofErr w:type="spellStart"/>
     <w:r>
       <w:rPr>
         <w:rFonts w:cs="Arial"/>
@@ -13039,7 +14268,6 @@
       </w:rPr>
       <w:t>ElectroStock</w:t>
     </w:r>
-    <w:proofErr w:type="spellEnd"/>
     <w:r>
       <w:rPr>
         <w:rFonts w:cs="Arial"/>
@@ -17010,7 +18238,12 @@
     <w:lsdException w:name="Hyperlink" w:uiPriority="99"/>
     <w:lsdException w:name="Strong" w:qFormat="1"/>
     <w:lsdException w:name="Emphasis" w:qFormat="1"/>
+    <w:lsdException w:name="HTML Preformatted" w:semiHidden="1" w:unhideWhenUsed="1"/>
     <w:lsdException w:name="Normal Table" w:semiHidden="1" w:unhideWhenUsed="1"/>
+    <w:lsdException w:name="No List" w:semiHidden="1" w:unhideWhenUsed="1"/>
+    <w:lsdException w:name="Outline List 1" w:semiHidden="1" w:unhideWhenUsed="1"/>
+    <w:lsdException w:name="Outline List 2" w:semiHidden="1" w:unhideWhenUsed="1"/>
+    <w:lsdException w:name="Outline List 3" w:semiHidden="1" w:unhideWhenUsed="1"/>
     <w:lsdException w:name="Table Simple 1" w:semiHidden="1" w:unhideWhenUsed="1"/>
     <w:lsdException w:name="Table Simple 2" w:semiHidden="1" w:unhideWhenUsed="1"/>
     <w:lsdException w:name="Table Simple 3" w:semiHidden="1" w:unhideWhenUsed="1"/>
@@ -18272,7 +19505,7 @@
 </file>
 
 <file path=customXml/itemProps1.xml><?xml version="1.0" encoding="utf-8"?>
-<ds:datastoreItem xmlns:ds="http://schemas.openxmlformats.org/officeDocument/2006/customXml" ds:itemID="{4F43F623-B688-455B-AEC2-59FBD9A751EE}">
+<ds:datastoreItem xmlns:ds="http://schemas.openxmlformats.org/officeDocument/2006/customXml" ds:itemID="{32F1AAEC-9AEA-4F05-9C2F-8FB50D3D3790}">
   <ds:schemaRefs>
     <ds:schemaRef ds:uri="http://schemas.openxmlformats.org/officeDocument/2006/bibliography"/>
   </ds:schemaRefs>

</xml_diff>

<commit_message>
Ajout de la fonctionnalité Matériel, Accueil. Mise à jour du script. Mise en ligne du site
</commit_message>
<xml_diff>
--- a/Documentation/Rapport/Rapport_TPI2019_KPR.docx
+++ b/Documentation/Rapport/Rapport_TPI2019_KPR.docx
@@ -155,6 +155,7 @@
                                     <w:dataBinding w:prefixMappings="xmlns:ns0='http://purl.org/dc/elements/1.1/' xmlns:ns1='http://schemas.openxmlformats.org/package/2006/metadata/core-properties' " w:xpath="/ns1:coreProperties[1]/ns0:subject[1]" w:storeItemID="{6C3C8BC8-F283-45AE-878A-BAB7291924A1}"/>
                                     <w:text/>
                                   </w:sdtPr>
+                                  <w:sdtEndPr/>
                                   <w:sdtContent>
                                     <w:r>
                                       <w:rPr>
@@ -269,6 +270,7 @@
                               <w:dataBinding w:prefixMappings="xmlns:ns0='http://purl.org/dc/elements/1.1/' xmlns:ns1='http://schemas.openxmlformats.org/package/2006/metadata/core-properties' " w:xpath="/ns1:coreProperties[1]/ns0:subject[1]" w:storeItemID="{6C3C8BC8-F283-45AE-878A-BAB7291924A1}"/>
                               <w:text/>
                             </w:sdtPr>
+                            <w:sdtEndPr/>
                             <w:sdtContent>
                               <w:r>
                                 <w:rPr>
@@ -807,7 +809,7 @@
                   </wp:anchor>
                 </w:drawing>
               </mc:Choice>
-              <mc:Fallback xmlns:w16cid="http://schemas.microsoft.com/office/word/2016/wordml/cid" xmlns:am3d="http://schemas.microsoft.com/office/drawing/2017/model3d" xmlns:aink="http://schemas.microsoft.com/office/drawing/2016/ink" xmlns:cx8="http://schemas.microsoft.com/office/drawing/2016/5/14/chartex" xmlns:cx7="http://schemas.microsoft.com/office/drawing/2016/5/13/chartex" xmlns:cx6="http://schemas.microsoft.com/office/drawing/2016/5/12/chartex" xmlns:cx5="http://schemas.microsoft.com/office/drawing/2016/5/11/chartex" xmlns:cx4="http://schemas.microsoft.com/office/drawing/2016/5/10/chartex" xmlns:cx3="http://schemas.microsoft.com/office/drawing/2016/5/9/chartex" xmlns:cx2="http://schemas.microsoft.com/office/drawing/2015/10/21/chartex">
+              <mc:Fallback xmlns:cx2="http://schemas.microsoft.com/office/drawing/2015/10/21/chartex" xmlns:cx3="http://schemas.microsoft.com/office/drawing/2016/5/9/chartex" xmlns:cx4="http://schemas.microsoft.com/office/drawing/2016/5/10/chartex" xmlns:cx5="http://schemas.microsoft.com/office/drawing/2016/5/11/chartex" xmlns:cx6="http://schemas.microsoft.com/office/drawing/2016/5/12/chartex" xmlns:cx7="http://schemas.microsoft.com/office/drawing/2016/5/13/chartex" xmlns:cx8="http://schemas.microsoft.com/office/drawing/2016/5/14/chartex" xmlns:aink="http://schemas.microsoft.com/office/drawing/2016/ink" xmlns:am3d="http://schemas.microsoft.com/office/drawing/2017/model3d" xmlns:w16cid="http://schemas.microsoft.com/office/word/2016/wordml/cid">
                 <w:pict>
                   <v:group w14:anchorId="13D069FC" id="Groupe 2" o:spid="_x0000_s1026" style="position:absolute;margin-left:0;margin-top:0;width:432.65pt;height:448.55pt;z-index:-251652096;mso-width-percent:706;mso-height-percent:566;mso-left-percent:220;mso-top-percent:300;mso-position-horizontal-relative:page;mso-position-vertical-relative:page;mso-width-percent:706;mso-height-percent:566;mso-left-percent:220;mso-top-percent:300" coordsize="43291,44910" o:gfxdata="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">
                     <o:lock v:ext="edit" aspectratio="t"/>
@@ -910,6 +912,7 @@
                                     <w:dataBinding w:prefixMappings="xmlns:ns0='http://schemas.openxmlformats.org/officeDocument/2006/extended-properties' " w:xpath="/ns0:Properties[1]/ns0:Company[1]" w:storeItemID="{6668398D-A668-4E3E-A5EB-62B293D839F1}"/>
                                     <w:text/>
                                   </w:sdtPr>
+                                  <w:sdtEndPr/>
                                   <w:sdtContent>
                                     <w:r>
                                       <w:rPr>
@@ -989,6 +992,7 @@
                               <w:dataBinding w:prefixMappings="xmlns:ns0='http://schemas.openxmlformats.org/officeDocument/2006/extended-properties' " w:xpath="/ns0:Properties[1]/ns0:Company[1]" w:storeItemID="{6668398D-A668-4E3E-A5EB-62B293D839F1}"/>
                               <w:text/>
                             </w:sdtPr>
+                            <w:sdtEndPr/>
                             <w:sdtContent>
                               <w:r>
                                 <w:rPr>
@@ -1088,7 +1092,7 @@
           <w:r>
             <w:fldChar w:fldCharType="separate"/>
           </w:r>
-          <w:hyperlink w:anchor="_Toc8886376" w:history="1">
+          <w:hyperlink w:anchor="_Toc8996611" w:history="1">
             <w:r>
               <w:rPr>
                 <w:rStyle w:val="Lienhypertexte"/>
@@ -1126,7 +1130,7 @@
               <w:rPr>
                 <w:webHidden/>
               </w:rPr>
-              <w:instrText xml:space="preserve"> PAGEREF _Toc8886376 \h </w:instrText>
+              <w:instrText xml:space="preserve"> PAGEREF _Toc8996611 \h </w:instrText>
             </w:r>
             <w:r>
               <w:rPr>
@@ -1156,10 +1160,6 @@
         <w:p>
           <w:pPr>
             <w:pStyle w:val="TM2"/>
-            <w:tabs>
-              <w:tab w:val="left" w:pos="800"/>
-              <w:tab w:val="right" w:leader="dot" w:pos="9060"/>
-            </w:tabs>
             <w:rPr>
               <w:rFonts w:asciiTheme="minorHAnsi" w:eastAsiaTheme="minorEastAsia" w:hAnsiTheme="minorHAnsi" w:cstheme="minorBidi"/>
               <w:noProof/>
@@ -1168,7 +1168,7 @@
               <w:lang w:val="fr-CH" w:eastAsia="fr-CH"/>
             </w:rPr>
           </w:pPr>
-          <w:hyperlink w:anchor="_Toc8886377" w:history="1">
+          <w:hyperlink w:anchor="_Toc8996612" w:history="1">
             <w:r>
               <w:rPr>
                 <w:rStyle w:val="Lienhypertexte"/>
@@ -1214,7 +1214,7 @@
                 <w:noProof/>
                 <w:webHidden/>
               </w:rPr>
-              <w:instrText xml:space="preserve"> PAGEREF _Toc8886377 \h </w:instrText>
+              <w:instrText xml:space="preserve"> PAGEREF _Toc8996612 \h </w:instrText>
             </w:r>
             <w:r>
               <w:rPr>
@@ -1248,10 +1248,6 @@
         <w:p>
           <w:pPr>
             <w:pStyle w:val="TM2"/>
-            <w:tabs>
-              <w:tab w:val="left" w:pos="800"/>
-              <w:tab w:val="right" w:leader="dot" w:pos="9060"/>
-            </w:tabs>
             <w:rPr>
               <w:rFonts w:asciiTheme="minorHAnsi" w:eastAsiaTheme="minorEastAsia" w:hAnsiTheme="minorHAnsi" w:cstheme="minorBidi"/>
               <w:noProof/>
@@ -1260,7 +1256,7 @@
               <w:lang w:val="fr-CH" w:eastAsia="fr-CH"/>
             </w:rPr>
           </w:pPr>
-          <w:hyperlink w:anchor="_Toc8886378" w:history="1">
+          <w:hyperlink w:anchor="_Toc8996613" w:history="1">
             <w:r>
               <w:rPr>
                 <w:rStyle w:val="Lienhypertexte"/>
@@ -1304,7 +1300,7 @@
                 <w:noProof/>
                 <w:webHidden/>
               </w:rPr>
-              <w:instrText xml:space="preserve"> PAGEREF _Toc8886378 \h </w:instrText>
+              <w:instrText xml:space="preserve"> PAGEREF _Toc8996613 \h </w:instrText>
             </w:r>
             <w:r>
               <w:rPr>
@@ -1338,10 +1334,6 @@
         <w:p>
           <w:pPr>
             <w:pStyle w:val="TM2"/>
-            <w:tabs>
-              <w:tab w:val="left" w:pos="800"/>
-              <w:tab w:val="right" w:leader="dot" w:pos="9060"/>
-            </w:tabs>
             <w:rPr>
               <w:rFonts w:asciiTheme="minorHAnsi" w:eastAsiaTheme="minorEastAsia" w:hAnsiTheme="minorHAnsi" w:cstheme="minorBidi"/>
               <w:noProof/>
@@ -1350,7 +1342,7 @@
               <w:lang w:val="fr-CH" w:eastAsia="fr-CH"/>
             </w:rPr>
           </w:pPr>
-          <w:hyperlink w:anchor="_Toc8886379" w:history="1">
+          <w:hyperlink w:anchor="_Toc8996614" w:history="1">
             <w:r>
               <w:rPr>
                 <w:rStyle w:val="Lienhypertexte"/>
@@ -1396,7 +1388,7 @@
                 <w:noProof/>
                 <w:webHidden/>
               </w:rPr>
-              <w:instrText xml:space="preserve"> PAGEREF _Toc8886379 \h </w:instrText>
+              <w:instrText xml:space="preserve"> PAGEREF _Toc8996614 \h </w:instrText>
             </w:r>
             <w:r>
               <w:rPr>
@@ -1430,10 +1422,6 @@
         <w:p>
           <w:pPr>
             <w:pStyle w:val="TM2"/>
-            <w:tabs>
-              <w:tab w:val="left" w:pos="800"/>
-              <w:tab w:val="right" w:leader="dot" w:pos="9060"/>
-            </w:tabs>
             <w:rPr>
               <w:rFonts w:asciiTheme="minorHAnsi" w:eastAsiaTheme="minorEastAsia" w:hAnsiTheme="minorHAnsi" w:cstheme="minorBidi"/>
               <w:noProof/>
@@ -1442,7 +1430,7 @@
               <w:lang w:val="fr-CH" w:eastAsia="fr-CH"/>
             </w:rPr>
           </w:pPr>
-          <w:hyperlink w:anchor="_Toc8886380" w:history="1">
+          <w:hyperlink w:anchor="_Toc8996615" w:history="1">
             <w:r>
               <w:rPr>
                 <w:rStyle w:val="Lienhypertexte"/>
@@ -1488,7 +1476,7 @@
                 <w:noProof/>
                 <w:webHidden/>
               </w:rPr>
-              <w:instrText xml:space="preserve"> PAGEREF _Toc8886380 \h </w:instrText>
+              <w:instrText xml:space="preserve"> PAGEREF _Toc8996615 \h </w:instrText>
             </w:r>
             <w:r>
               <w:rPr>
@@ -1522,10 +1510,6 @@
         <w:p>
           <w:pPr>
             <w:pStyle w:val="TM2"/>
-            <w:tabs>
-              <w:tab w:val="left" w:pos="800"/>
-              <w:tab w:val="right" w:leader="dot" w:pos="9060"/>
-            </w:tabs>
             <w:rPr>
               <w:rFonts w:asciiTheme="minorHAnsi" w:eastAsiaTheme="minorEastAsia" w:hAnsiTheme="minorHAnsi" w:cstheme="minorBidi"/>
               <w:noProof/>
@@ -1534,7 +1518,7 @@
               <w:lang w:val="fr-CH" w:eastAsia="fr-CH"/>
             </w:rPr>
           </w:pPr>
-          <w:hyperlink w:anchor="_Toc8886381" w:history="1">
+          <w:hyperlink w:anchor="_Toc8996616" w:history="1">
             <w:r>
               <w:rPr>
                 <w:rStyle w:val="Lienhypertexte"/>
@@ -1578,7 +1562,7 @@
                 <w:noProof/>
                 <w:webHidden/>
               </w:rPr>
-              <w:instrText xml:space="preserve"> PAGEREF _Toc8886381 \h </w:instrText>
+              <w:instrText xml:space="preserve"> PAGEREF _Toc8996616 \h </w:instrText>
             </w:r>
             <w:r>
               <w:rPr>
@@ -1619,7 +1603,7 @@
               <w:lang w:val="fr-CH" w:eastAsia="fr-CH"/>
             </w:rPr>
           </w:pPr>
-          <w:hyperlink w:anchor="_Toc8886382" w:history="1">
+          <w:hyperlink w:anchor="_Toc8996617" w:history="1">
             <w:r>
               <w:rPr>
                 <w:rStyle w:val="Lienhypertexte"/>
@@ -1657,7 +1641,7 @@
               <w:rPr>
                 <w:webHidden/>
               </w:rPr>
-              <w:instrText xml:space="preserve"> PAGEREF _Toc8886382 \h </w:instrText>
+              <w:instrText xml:space="preserve"> PAGEREF _Toc8996617 \h </w:instrText>
             </w:r>
             <w:r>
               <w:rPr>
@@ -1687,10 +1671,6 @@
         <w:p>
           <w:pPr>
             <w:pStyle w:val="TM2"/>
-            <w:tabs>
-              <w:tab w:val="left" w:pos="800"/>
-              <w:tab w:val="right" w:leader="dot" w:pos="9060"/>
-            </w:tabs>
             <w:rPr>
               <w:rFonts w:asciiTheme="minorHAnsi" w:eastAsiaTheme="minorEastAsia" w:hAnsiTheme="minorHAnsi" w:cstheme="minorBidi"/>
               <w:noProof/>
@@ -1699,7 +1679,7 @@
               <w:lang w:val="fr-CH" w:eastAsia="fr-CH"/>
             </w:rPr>
           </w:pPr>
-          <w:hyperlink w:anchor="_Toc8886383" w:history="1">
+          <w:hyperlink w:anchor="_Toc8996618" w:history="1">
             <w:r>
               <w:rPr>
                 <w:rStyle w:val="Lienhypertexte"/>
@@ -1745,7 +1725,7 @@
                 <w:noProof/>
                 <w:webHidden/>
               </w:rPr>
-              <w:instrText xml:space="preserve"> PAGEREF _Toc8886383 \h </w:instrText>
+              <w:instrText xml:space="preserve"> PAGEREF _Toc8996618 \h </w:instrText>
             </w:r>
             <w:r>
               <w:rPr>
@@ -1779,10 +1759,6 @@
         <w:p>
           <w:pPr>
             <w:pStyle w:val="TM2"/>
-            <w:tabs>
-              <w:tab w:val="left" w:pos="800"/>
-              <w:tab w:val="right" w:leader="dot" w:pos="9060"/>
-            </w:tabs>
             <w:rPr>
               <w:rFonts w:asciiTheme="minorHAnsi" w:eastAsiaTheme="minorEastAsia" w:hAnsiTheme="minorHAnsi" w:cstheme="minorBidi"/>
               <w:noProof/>
@@ -1791,7 +1767,7 @@
               <w:lang w:val="fr-CH" w:eastAsia="fr-CH"/>
             </w:rPr>
           </w:pPr>
-          <w:hyperlink w:anchor="_Toc8886384" w:history="1">
+          <w:hyperlink w:anchor="_Toc8996619" w:history="1">
             <w:r>
               <w:rPr>
                 <w:rStyle w:val="Lienhypertexte"/>
@@ -1837,7 +1813,7 @@
                 <w:noProof/>
                 <w:webHidden/>
               </w:rPr>
-              <w:instrText xml:space="preserve"> PAGEREF _Toc8886384 \h </w:instrText>
+              <w:instrText xml:space="preserve"> PAGEREF _Toc8996619 \h </w:instrText>
             </w:r>
             <w:r>
               <w:rPr>
@@ -1883,7 +1859,7 @@
               <w:lang w:val="fr-CH" w:eastAsia="fr-CH"/>
             </w:rPr>
           </w:pPr>
-          <w:hyperlink w:anchor="_Toc8886385" w:history="1">
+          <w:hyperlink w:anchor="_Toc8996620" w:history="1">
             <w:r>
               <w:rPr>
                 <w:rStyle w:val="Lienhypertexte"/>
@@ -1927,7 +1903,7 @@
                 <w:noProof/>
                 <w:webHidden/>
               </w:rPr>
-              <w:instrText xml:space="preserve"> PAGEREF _Toc8886385 \h </w:instrText>
+              <w:instrText xml:space="preserve"> PAGEREF _Toc8996620 \h </w:instrText>
             </w:r>
             <w:r>
               <w:rPr>
@@ -1973,7 +1949,7 @@
               <w:lang w:val="fr-CH" w:eastAsia="fr-CH"/>
             </w:rPr>
           </w:pPr>
-          <w:hyperlink w:anchor="_Toc8886386" w:history="1">
+          <w:hyperlink w:anchor="_Toc8996621" w:history="1">
             <w:r>
               <w:rPr>
                 <w:rStyle w:val="Lienhypertexte"/>
@@ -2017,7 +1993,7 @@
                 <w:noProof/>
                 <w:webHidden/>
               </w:rPr>
-              <w:instrText xml:space="preserve"> PAGEREF _Toc8886386 \h </w:instrText>
+              <w:instrText xml:space="preserve"> PAGEREF _Toc8996621 \h </w:instrText>
             </w:r>
             <w:r>
               <w:rPr>
@@ -2063,7 +2039,7 @@
               <w:lang w:val="fr-CH" w:eastAsia="fr-CH"/>
             </w:rPr>
           </w:pPr>
-          <w:hyperlink w:anchor="_Toc8886387" w:history="1">
+          <w:hyperlink w:anchor="_Toc8996622" w:history="1">
             <w:r>
               <w:rPr>
                 <w:rStyle w:val="Lienhypertexte"/>
@@ -2107,7 +2083,7 @@
                 <w:noProof/>
                 <w:webHidden/>
               </w:rPr>
-              <w:instrText xml:space="preserve"> PAGEREF _Toc8886387 \h </w:instrText>
+              <w:instrText xml:space="preserve"> PAGEREF _Toc8996622 \h </w:instrText>
             </w:r>
             <w:r>
               <w:rPr>
@@ -2141,10 +2117,6 @@
         <w:p>
           <w:pPr>
             <w:pStyle w:val="TM2"/>
-            <w:tabs>
-              <w:tab w:val="left" w:pos="800"/>
-              <w:tab w:val="right" w:leader="dot" w:pos="9060"/>
-            </w:tabs>
             <w:rPr>
               <w:rFonts w:asciiTheme="minorHAnsi" w:eastAsiaTheme="minorEastAsia" w:hAnsiTheme="minorHAnsi" w:cstheme="minorBidi"/>
               <w:noProof/>
@@ -2153,7 +2125,7 @@
               <w:lang w:val="fr-CH" w:eastAsia="fr-CH"/>
             </w:rPr>
           </w:pPr>
-          <w:hyperlink w:anchor="_Toc8886388" w:history="1">
+          <w:hyperlink w:anchor="_Toc8996623" w:history="1">
             <w:r>
               <w:rPr>
                 <w:rStyle w:val="Lienhypertexte"/>
@@ -2199,7 +2171,7 @@
                 <w:noProof/>
                 <w:webHidden/>
               </w:rPr>
-              <w:instrText xml:space="preserve"> PAGEREF _Toc8886388 \h </w:instrText>
+              <w:instrText xml:space="preserve"> PAGEREF _Toc8996623 \h </w:instrText>
             </w:r>
             <w:r>
               <w:rPr>
@@ -2245,7 +2217,7 @@
               <w:lang w:val="fr-CH" w:eastAsia="fr-CH"/>
             </w:rPr>
           </w:pPr>
-          <w:hyperlink w:anchor="_Toc8886389" w:history="1">
+          <w:hyperlink w:anchor="_Toc8996624" w:history="1">
             <w:r>
               <w:rPr>
                 <w:rStyle w:val="Lienhypertexte"/>
@@ -2289,7 +2261,7 @@
                 <w:noProof/>
                 <w:webHidden/>
               </w:rPr>
-              <w:instrText xml:space="preserve"> PAGEREF _Toc8886389 \h </w:instrText>
+              <w:instrText xml:space="preserve"> PAGEREF _Toc8996624 \h </w:instrText>
             </w:r>
             <w:r>
               <w:rPr>
@@ -2335,7 +2307,7 @@
               <w:lang w:val="fr-CH" w:eastAsia="fr-CH"/>
             </w:rPr>
           </w:pPr>
-          <w:hyperlink w:anchor="_Toc8886390" w:history="1">
+          <w:hyperlink w:anchor="_Toc8996625" w:history="1">
             <w:r>
               <w:rPr>
                 <w:rStyle w:val="Lienhypertexte"/>
@@ -2379,7 +2351,7 @@
                 <w:noProof/>
                 <w:webHidden/>
               </w:rPr>
-              <w:instrText xml:space="preserve"> PAGEREF _Toc8886390 \h </w:instrText>
+              <w:instrText xml:space="preserve"> PAGEREF _Toc8996625 \h </w:instrText>
             </w:r>
             <w:r>
               <w:rPr>
@@ -2425,7 +2397,7 @@
               <w:lang w:val="fr-CH" w:eastAsia="fr-CH"/>
             </w:rPr>
           </w:pPr>
-          <w:hyperlink w:anchor="_Toc8886391" w:history="1">
+          <w:hyperlink w:anchor="_Toc8996626" w:history="1">
             <w:r>
               <w:rPr>
                 <w:rStyle w:val="Lienhypertexte"/>
@@ -2469,7 +2441,7 @@
                 <w:noProof/>
                 <w:webHidden/>
               </w:rPr>
-              <w:instrText xml:space="preserve"> PAGEREF _Toc8886391 \h </w:instrText>
+              <w:instrText xml:space="preserve"> PAGEREF _Toc8996626 \h </w:instrText>
             </w:r>
             <w:r>
               <w:rPr>
@@ -2515,7 +2487,7 @@
               <w:lang w:val="fr-CH" w:eastAsia="fr-CH"/>
             </w:rPr>
           </w:pPr>
-          <w:hyperlink w:anchor="_Toc8886392" w:history="1">
+          <w:hyperlink w:anchor="_Toc8996627" w:history="1">
             <w:r>
               <w:rPr>
                 <w:rStyle w:val="Lienhypertexte"/>
@@ -2559,7 +2531,7 @@
                 <w:noProof/>
                 <w:webHidden/>
               </w:rPr>
-              <w:instrText xml:space="preserve"> PAGEREF _Toc8886392 \h </w:instrText>
+              <w:instrText xml:space="preserve"> PAGEREF _Toc8996627 \h </w:instrText>
             </w:r>
             <w:r>
               <w:rPr>
@@ -2589,14 +2561,12 @@
               <w:fldChar w:fldCharType="end"/>
             </w:r>
           </w:hyperlink>
+          <w:bookmarkStart w:id="0" w:name="_GoBack"/>
+          <w:bookmarkEnd w:id="0"/>
         </w:p>
         <w:p>
           <w:pPr>
             <w:pStyle w:val="TM2"/>
-            <w:tabs>
-              <w:tab w:val="left" w:pos="800"/>
-              <w:tab w:val="right" w:leader="dot" w:pos="9060"/>
-            </w:tabs>
             <w:rPr>
               <w:rFonts w:asciiTheme="minorHAnsi" w:eastAsiaTheme="minorEastAsia" w:hAnsiTheme="minorHAnsi" w:cstheme="minorBidi"/>
               <w:noProof/>
@@ -2605,7 +2575,7 @@
               <w:lang w:val="fr-CH" w:eastAsia="fr-CH"/>
             </w:rPr>
           </w:pPr>
-          <w:hyperlink w:anchor="_Toc8886393" w:history="1">
+          <w:hyperlink w:anchor="_Toc8996628" w:history="1">
             <w:r>
               <w:rPr>
                 <w:rStyle w:val="Lienhypertexte"/>
@@ -2651,7 +2621,7 @@
                 <w:noProof/>
                 <w:webHidden/>
               </w:rPr>
-              <w:instrText xml:space="preserve"> PAGEREF _Toc8886393 \h </w:instrText>
+              <w:instrText xml:space="preserve"> PAGEREF _Toc8996628 \h </w:instrText>
             </w:r>
             <w:r>
               <w:rPr>
@@ -2697,7 +2667,7 @@
               <w:lang w:val="fr-CH" w:eastAsia="fr-CH"/>
             </w:rPr>
           </w:pPr>
-          <w:hyperlink w:anchor="_Toc8886394" w:history="1">
+          <w:hyperlink w:anchor="_Toc8996629" w:history="1">
             <w:r>
               <w:rPr>
                 <w:rStyle w:val="Lienhypertexte"/>
@@ -2741,7 +2711,7 @@
                 <w:noProof/>
                 <w:webHidden/>
               </w:rPr>
-              <w:instrText xml:space="preserve"> PAGEREF _Toc8886394 \h </w:instrText>
+              <w:instrText xml:space="preserve"> PAGEREF _Toc8996629 \h </w:instrText>
             </w:r>
             <w:r>
               <w:rPr>
@@ -2775,10 +2745,6 @@
         <w:p>
           <w:pPr>
             <w:pStyle w:val="TM2"/>
-            <w:tabs>
-              <w:tab w:val="left" w:pos="800"/>
-              <w:tab w:val="right" w:leader="dot" w:pos="9060"/>
-            </w:tabs>
             <w:rPr>
               <w:rFonts w:asciiTheme="minorHAnsi" w:eastAsiaTheme="minorEastAsia" w:hAnsiTheme="minorHAnsi" w:cstheme="minorBidi"/>
               <w:noProof/>
@@ -2787,7 +2753,7 @@
               <w:lang w:val="fr-CH" w:eastAsia="fr-CH"/>
             </w:rPr>
           </w:pPr>
-          <w:hyperlink w:anchor="_Toc8886395" w:history="1">
+          <w:hyperlink w:anchor="_Toc8996630" w:history="1">
             <w:r>
               <w:rPr>
                 <w:rStyle w:val="Lienhypertexte"/>
@@ -2833,7 +2799,7 @@
                 <w:noProof/>
                 <w:webHidden/>
               </w:rPr>
-              <w:instrText xml:space="preserve"> PAGEREF _Toc8886395 \h </w:instrText>
+              <w:instrText xml:space="preserve"> PAGEREF _Toc8996630 \h </w:instrText>
             </w:r>
             <w:r>
               <w:rPr>
@@ -2879,7 +2845,7 @@
               <w:lang w:val="fr-CH" w:eastAsia="fr-CH"/>
             </w:rPr>
           </w:pPr>
-          <w:hyperlink w:anchor="_Toc8886396" w:history="1">
+          <w:hyperlink w:anchor="_Toc8996631" w:history="1">
             <w:r>
               <w:rPr>
                 <w:rStyle w:val="Lienhypertexte"/>
@@ -2923,7 +2889,7 @@
                 <w:noProof/>
                 <w:webHidden/>
               </w:rPr>
-              <w:instrText xml:space="preserve"> PAGEREF _Toc8886396 \h </w:instrText>
+              <w:instrText xml:space="preserve"> PAGEREF _Toc8996631 \h </w:instrText>
             </w:r>
             <w:r>
               <w:rPr>
@@ -2969,7 +2935,7 @@
               <w:lang w:val="fr-CH" w:eastAsia="fr-CH"/>
             </w:rPr>
           </w:pPr>
-          <w:hyperlink w:anchor="_Toc8886397" w:history="1">
+          <w:hyperlink w:anchor="_Toc8996632" w:history="1">
             <w:r>
               <w:rPr>
                 <w:rStyle w:val="Lienhypertexte"/>
@@ -3013,7 +2979,7 @@
                 <w:noProof/>
                 <w:webHidden/>
               </w:rPr>
-              <w:instrText xml:space="preserve"> PAGEREF _Toc8886397 \h </w:instrText>
+              <w:instrText xml:space="preserve"> PAGEREF _Toc8996632 \h </w:instrText>
             </w:r>
             <w:r>
               <w:rPr>
@@ -3059,7 +3025,7 @@
               <w:lang w:val="fr-CH" w:eastAsia="fr-CH"/>
             </w:rPr>
           </w:pPr>
-          <w:hyperlink w:anchor="_Toc8886398" w:history="1">
+          <w:hyperlink w:anchor="_Toc8996633" w:history="1">
             <w:r>
               <w:rPr>
                 <w:rStyle w:val="Lienhypertexte"/>
@@ -3103,7 +3069,7 @@
                 <w:noProof/>
                 <w:webHidden/>
               </w:rPr>
-              <w:instrText xml:space="preserve"> PAGEREF _Toc8886398 \h </w:instrText>
+              <w:instrText xml:space="preserve"> PAGEREF _Toc8996633 \h </w:instrText>
             </w:r>
             <w:r>
               <w:rPr>
@@ -3149,7 +3115,7 @@
               <w:lang w:val="fr-CH" w:eastAsia="fr-CH"/>
             </w:rPr>
           </w:pPr>
-          <w:hyperlink w:anchor="_Toc8886399" w:history="1">
+          <w:hyperlink w:anchor="_Toc8996634" w:history="1">
             <w:r>
               <w:rPr>
                 <w:rStyle w:val="Lienhypertexte"/>
@@ -3193,7 +3159,7 @@
                 <w:noProof/>
                 <w:webHidden/>
               </w:rPr>
-              <w:instrText xml:space="preserve"> PAGEREF _Toc8886399 \h </w:instrText>
+              <w:instrText xml:space="preserve"> PAGEREF _Toc8996634 \h </w:instrText>
             </w:r>
             <w:r>
               <w:rPr>
@@ -3213,7 +3179,7 @@
                 <w:noProof/>
                 <w:webHidden/>
               </w:rPr>
-              <w:t>20</w:t>
+              <w:t>23</w:t>
             </w:r>
             <w:r>
               <w:rPr>
@@ -3258,8 +3224,8 @@
       <w:pPr>
         <w:pStyle w:val="Titre1"/>
       </w:pPr>
-      <w:bookmarkStart w:id="0" w:name="_Toc8199886"/>
-      <w:bookmarkStart w:id="1" w:name="_Toc8886376"/>
+      <w:bookmarkStart w:id="1" w:name="_Toc8199886"/>
+      <w:bookmarkStart w:id="2" w:name="_Toc8996611"/>
       <w:r>
         <w:lastRenderedPageBreak/>
         <w:t>Analyse prél</w:t>
@@ -3270,8 +3236,8 @@
       <w:r>
         <w:t>minaire</w:t>
       </w:r>
-      <w:bookmarkEnd w:id="0"/>
       <w:bookmarkEnd w:id="1"/>
+      <w:bookmarkEnd w:id="2"/>
     </w:p>
     <w:p>
       <w:pPr>
@@ -3281,8 +3247,8 @@
           <w:iCs/>
         </w:rPr>
       </w:pPr>
-      <w:bookmarkStart w:id="2" w:name="_Toc8199887"/>
-      <w:bookmarkStart w:id="3" w:name="_Toc8886377"/>
+      <w:bookmarkStart w:id="3" w:name="_Toc8199887"/>
+      <w:bookmarkStart w:id="4" w:name="_Toc8996612"/>
       <w:r>
         <w:rPr>
           <w:i w:val="0"/>
@@ -3290,8 +3256,8 @@
         </w:rPr>
         <w:t>Introduction</w:t>
       </w:r>
-      <w:bookmarkEnd w:id="2"/>
       <w:bookmarkEnd w:id="3"/>
+      <w:bookmarkEnd w:id="4"/>
       <w:r>
         <w:rPr>
           <w:i w:val="0"/>
@@ -3351,18 +3317,18 @@
           <w:i w:val="0"/>
         </w:rPr>
       </w:pPr>
-      <w:bookmarkStart w:id="4" w:name="_Toc5310046"/>
-      <w:bookmarkStart w:id="5" w:name="_Toc8199888"/>
-      <w:bookmarkStart w:id="6" w:name="_Toc8886378"/>
+      <w:bookmarkStart w:id="5" w:name="_Toc5310046"/>
+      <w:bookmarkStart w:id="6" w:name="_Toc8199888"/>
+      <w:bookmarkStart w:id="7" w:name="_Toc8996613"/>
       <w:r>
         <w:rPr>
           <w:i w:val="0"/>
         </w:rPr>
         <w:t>Organisation</w:t>
       </w:r>
-      <w:bookmarkEnd w:id="4"/>
       <w:bookmarkEnd w:id="5"/>
       <w:bookmarkEnd w:id="6"/>
+      <w:bookmarkEnd w:id="7"/>
     </w:p>
     <w:p/>
     <w:tbl>
@@ -3825,7 +3791,7 @@
           <w:lang w:val="fr-CH"/>
         </w:rPr>
       </w:pPr>
-      <w:bookmarkStart w:id="7" w:name="_Toc8886379"/>
+      <w:bookmarkStart w:id="8" w:name="_Toc8996614"/>
       <w:r>
         <w:rPr>
           <w:i w:val="0"/>
@@ -3834,7 +3800,7 @@
         <w:lastRenderedPageBreak/>
         <w:t>Objectifs</w:t>
       </w:r>
-      <w:bookmarkEnd w:id="7"/>
+      <w:bookmarkEnd w:id="8"/>
       <w:r>
         <w:rPr>
           <w:i w:val="0"/>
@@ -4056,7 +4022,7 @@
           <w:lang w:val="fr-CH"/>
         </w:rPr>
       </w:pPr>
-      <w:bookmarkStart w:id="8" w:name="_Toc8886380"/>
+      <w:bookmarkStart w:id="9" w:name="_Toc8996615"/>
       <w:r>
         <w:rPr>
           <w:i w:val="0"/>
@@ -4064,7 +4030,7 @@
         </w:rPr>
         <w:t>Fonctionnalités</w:t>
       </w:r>
-      <w:bookmarkEnd w:id="8"/>
+      <w:bookmarkEnd w:id="9"/>
     </w:p>
     <w:p>
       <w:pPr>
@@ -4512,7 +4478,7 @@
           <w:i w:val="0"/>
         </w:rPr>
       </w:pPr>
-      <w:bookmarkStart w:id="9" w:name="_Toc8886381"/>
+      <w:bookmarkStart w:id="10" w:name="_Toc8996616"/>
       <w:r>
         <w:rPr>
           <w:i w:val="0"/>
@@ -4587,7 +4553,7 @@
         </w:rPr>
         <w:t>Planification Initiale</w:t>
       </w:r>
-      <w:bookmarkEnd w:id="9"/>
+      <w:bookmarkEnd w:id="10"/>
     </w:p>
     <w:p/>
     <w:p/>
@@ -4631,14 +4597,14 @@
       <w:pPr>
         <w:pStyle w:val="Titre1"/>
       </w:pPr>
-      <w:bookmarkStart w:id="10" w:name="_Toc499021836"/>
-      <w:bookmarkStart w:id="11" w:name="_Toc8886382"/>
+      <w:bookmarkStart w:id="11" w:name="_Toc499021836"/>
+      <w:bookmarkStart w:id="12" w:name="_Toc8996617"/>
       <w:r>
         <w:lastRenderedPageBreak/>
         <w:t>Analyse / Conception</w:t>
       </w:r>
-      <w:bookmarkEnd w:id="10"/>
       <w:bookmarkEnd w:id="11"/>
+      <w:bookmarkEnd w:id="12"/>
     </w:p>
     <w:p>
       <w:pPr>
@@ -4648,8 +4614,8 @@
           <w:iCs/>
         </w:rPr>
       </w:pPr>
-      <w:bookmarkStart w:id="12" w:name="_Toc499021837"/>
-      <w:bookmarkStart w:id="13" w:name="_Toc8886383"/>
+      <w:bookmarkStart w:id="13" w:name="_Toc499021837"/>
+      <w:bookmarkStart w:id="14" w:name="_Toc8996618"/>
       <w:r>
         <w:rPr>
           <w:i w:val="0"/>
@@ -4657,7 +4623,7 @@
         </w:rPr>
         <w:t>Méthode utilisée</w:t>
       </w:r>
-      <w:bookmarkEnd w:id="13"/>
+      <w:bookmarkEnd w:id="14"/>
     </w:p>
     <w:p>
       <w:pPr>
@@ -4693,7 +4659,7 @@
           <w:iCs/>
         </w:rPr>
       </w:pPr>
-      <w:bookmarkStart w:id="14" w:name="_Toc8886384"/>
+      <w:bookmarkStart w:id="15" w:name="_Toc8996619"/>
       <w:r>
         <w:rPr>
           <w:i w:val="0"/>
@@ -4701,8 +4667,8 @@
         </w:rPr>
         <w:t>Concept</w:t>
       </w:r>
-      <w:bookmarkEnd w:id="12"/>
-      <w:bookmarkEnd w:id="14"/>
+      <w:bookmarkEnd w:id="13"/>
+      <w:bookmarkEnd w:id="15"/>
     </w:p>
     <w:p/>
     <w:p>
@@ -4712,14 +4678,14 @@
           <w:u w:val="single"/>
         </w:rPr>
       </w:pPr>
-      <w:bookmarkStart w:id="15" w:name="_Toc8886385"/>
+      <w:bookmarkStart w:id="16" w:name="_Toc8996620"/>
       <w:r>
         <w:rPr>
           <w:u w:val="single"/>
         </w:rPr>
         <w:t>Choix Template</w:t>
       </w:r>
-      <w:bookmarkEnd w:id="15"/>
+      <w:bookmarkEnd w:id="16"/>
     </w:p>
     <w:p/>
     <w:p>
@@ -4793,14 +4759,14 @@
           <w:u w:val="single"/>
         </w:rPr>
       </w:pPr>
-      <w:bookmarkStart w:id="16" w:name="_Toc8886386"/>
+      <w:bookmarkStart w:id="17" w:name="_Toc8996621"/>
       <w:r>
         <w:rPr>
           <w:u w:val="single"/>
         </w:rPr>
         <w:t>MCD</w:t>
       </w:r>
-      <w:bookmarkEnd w:id="16"/>
+      <w:bookmarkEnd w:id="17"/>
     </w:p>
     <w:p>
       <w:r>
@@ -4855,7 +4821,7 @@
       <w:r>
         <w:br w:type="page"/>
       </w:r>
-      <w:bookmarkStart w:id="17" w:name="_Toc8886387"/>
+      <w:bookmarkStart w:id="18" w:name="_Toc8996622"/>
       <w:r>
         <w:rPr>
           <w:b w:val="0"/>
@@ -4900,7 +4866,7 @@
         </w:rPr>
         <w:t>ing</w:t>
       </w:r>
-      <w:bookmarkEnd w:id="17"/>
+      <w:bookmarkEnd w:id="18"/>
     </w:p>
     <w:p>
       <w:pPr>
@@ -5128,7 +5094,7 @@
           <w:iCs/>
         </w:rPr>
       </w:pPr>
-      <w:bookmarkStart w:id="18" w:name="_Toc8886388"/>
+      <w:bookmarkStart w:id="19" w:name="_Toc8996623"/>
       <w:r>
         <w:rPr>
           <w:i w:val="0"/>
@@ -5137,7 +5103,7 @@
         <w:lastRenderedPageBreak/>
         <w:t>Analyse concurrentielle</w:t>
       </w:r>
-      <w:bookmarkEnd w:id="18"/>
+      <w:bookmarkEnd w:id="19"/>
     </w:p>
     <w:p/>
     <w:p>
@@ -5227,7 +5193,7 @@
           <w:u w:val="single"/>
         </w:rPr>
       </w:pPr>
-      <w:bookmarkStart w:id="19" w:name="_Toc8886389"/>
+      <w:bookmarkStart w:id="20" w:name="_Toc8996624"/>
       <w:r>
         <w:rPr>
           <w:u w:val="single"/>
@@ -5240,7 +5206,7 @@
         </w:rPr>
         <w:t>lpi-project.org</w:t>
       </w:r>
-      <w:bookmarkEnd w:id="19"/>
+      <w:bookmarkEnd w:id="20"/>
     </w:p>
     <w:p>
       <w:pPr>
@@ -5509,7 +5475,7 @@
           <w:u w:val="single"/>
         </w:rPr>
       </w:pPr>
-      <w:bookmarkStart w:id="20" w:name="_Toc8886390"/>
+      <w:bookmarkStart w:id="21" w:name="_Toc8996625"/>
       <w:r>
         <w:rPr>
           <w:u w:val="single"/>
@@ -5517,7 +5483,7 @@
         <w:lastRenderedPageBreak/>
         <w:t>manageengine.com</w:t>
       </w:r>
-      <w:bookmarkEnd w:id="20"/>
+      <w:bookmarkEnd w:id="21"/>
     </w:p>
     <w:p/>
     <w:p>
@@ -5774,7 +5740,7 @@
           <w:u w:val="single"/>
         </w:rPr>
       </w:pPr>
-      <w:bookmarkStart w:id="21" w:name="_Toc8886391"/>
+      <w:bookmarkStart w:id="22" w:name="_Toc8996626"/>
       <w:r>
         <w:rPr>
           <w:u w:val="single"/>
@@ -5782,7 +5748,7 @@
         <w:lastRenderedPageBreak/>
         <w:t>snipeitapp.com</w:t>
       </w:r>
-      <w:bookmarkEnd w:id="21"/>
+      <w:bookmarkEnd w:id="22"/>
     </w:p>
     <w:p/>
     <w:p>
@@ -6060,14 +6026,14 @@
           <w:u w:val="single"/>
         </w:rPr>
       </w:pPr>
-      <w:bookmarkStart w:id="22" w:name="_Toc8886392"/>
+      <w:bookmarkStart w:id="23" w:name="_Toc8996627"/>
       <w:r>
         <w:rPr>
           <w:u w:val="single"/>
         </w:rPr>
         <w:t>Conclusion – Analyse concurrentielle</w:t>
       </w:r>
-      <w:bookmarkEnd w:id="22"/>
+      <w:bookmarkEnd w:id="23"/>
     </w:p>
     <w:p>
       <w:pPr>
@@ -6252,7 +6218,7 @@
           <w:iCs/>
         </w:rPr>
       </w:pPr>
-      <w:bookmarkStart w:id="23" w:name="_Toc8886393"/>
+      <w:bookmarkStart w:id="24" w:name="_Toc8996628"/>
       <w:r>
         <w:rPr>
           <w:i w:val="0"/>
@@ -6261,7 +6227,7 @@
         <w:lastRenderedPageBreak/>
         <w:t>Stratégie de test</w:t>
       </w:r>
-      <w:bookmarkEnd w:id="23"/>
+      <w:bookmarkEnd w:id="24"/>
     </w:p>
     <w:p/>
     <w:p>
@@ -6315,7 +6281,13 @@
         <w:rPr>
           <w:szCs w:val="23"/>
         </w:rPr>
-        <w:t xml:space="preserve"> unitaires, d’intégrations sur mon poste de travail.</w:t>
+        <w:t xml:space="preserve"> unitaires et</w:t>
+      </w:r>
+      <w:r>
+        <w:rPr>
+          <w:szCs w:val="23"/>
+        </w:rPr>
+        <w:t xml:space="preserve"> d’intégrations sur mon poste de travail.</w:t>
       </w:r>
     </w:p>
     <w:p>
@@ -6407,14 +6379,14 @@
           <w:u w:val="single"/>
         </w:rPr>
       </w:pPr>
-      <w:bookmarkStart w:id="24" w:name="_Toc8886394"/>
+      <w:bookmarkStart w:id="25" w:name="_Toc8996629"/>
       <w:r>
         <w:rPr>
           <w:u w:val="single"/>
         </w:rPr>
         <w:t>Environnement de tests</w:t>
       </w:r>
-      <w:bookmarkEnd w:id="24"/>
+      <w:bookmarkEnd w:id="25"/>
     </w:p>
     <w:p/>
     <w:p>
@@ -6898,7 +6870,7 @@
           <w:iCs/>
         </w:rPr>
       </w:pPr>
-      <w:bookmarkStart w:id="25" w:name="_Toc8886395"/>
+      <w:bookmarkStart w:id="26" w:name="_Toc8996630"/>
       <w:r>
         <w:rPr>
           <w:i w:val="0"/>
@@ -6907,7 +6879,7 @@
         <w:lastRenderedPageBreak/>
         <w:t>Dossier de conception</w:t>
       </w:r>
-      <w:bookmarkEnd w:id="25"/>
+      <w:bookmarkEnd w:id="26"/>
     </w:p>
     <w:p>
       <w:pPr>
@@ -7266,14 +7238,14 @@
           <w:u w:val="single"/>
         </w:rPr>
       </w:pPr>
-      <w:bookmarkStart w:id="26" w:name="_Toc8886396"/>
+      <w:bookmarkStart w:id="27" w:name="_Toc8996631"/>
       <w:r>
         <w:rPr>
           <w:u w:val="single"/>
         </w:rPr>
         <w:t>Définition de la charte graphique</w:t>
       </w:r>
-      <w:bookmarkEnd w:id="26"/>
+      <w:bookmarkEnd w:id="27"/>
     </w:p>
     <w:p/>
     <w:p>
@@ -7370,7 +7342,7 @@
                     </wp:inline>
                   </w:drawing>
                 </mc:Choice>
-                <mc:Fallback xmlns:w16cid="http://schemas.microsoft.com/office/word/2016/wordml/cid" xmlns:am3d="http://schemas.microsoft.com/office/drawing/2017/model3d" xmlns:aink="http://schemas.microsoft.com/office/drawing/2016/ink" xmlns:cx8="http://schemas.microsoft.com/office/drawing/2016/5/14/chartex" xmlns:cx7="http://schemas.microsoft.com/office/drawing/2016/5/13/chartex" xmlns:cx6="http://schemas.microsoft.com/office/drawing/2016/5/12/chartex" xmlns:cx5="http://schemas.microsoft.com/office/drawing/2016/5/11/chartex" xmlns:cx4="http://schemas.microsoft.com/office/drawing/2016/5/10/chartex" xmlns:cx3="http://schemas.microsoft.com/office/drawing/2016/5/9/chartex" xmlns:cx2="http://schemas.microsoft.com/office/drawing/2015/10/21/chartex">
+                <mc:Fallback xmlns:cx2="http://schemas.microsoft.com/office/drawing/2015/10/21/chartex" xmlns:cx3="http://schemas.microsoft.com/office/drawing/2016/5/9/chartex" xmlns:cx4="http://schemas.microsoft.com/office/drawing/2016/5/10/chartex" xmlns:cx5="http://schemas.microsoft.com/office/drawing/2016/5/11/chartex" xmlns:cx6="http://schemas.microsoft.com/office/drawing/2016/5/12/chartex" xmlns:cx7="http://schemas.microsoft.com/office/drawing/2016/5/13/chartex" xmlns:cx8="http://schemas.microsoft.com/office/drawing/2016/5/14/chartex" xmlns:aink="http://schemas.microsoft.com/office/drawing/2016/ink" xmlns:am3d="http://schemas.microsoft.com/office/drawing/2017/model3d" xmlns:w16cid="http://schemas.microsoft.com/office/word/2016/wordml/cid">
                   <w:pict>
                     <v:rect w14:anchorId="70A9708C" id="Rectangle 5" o:spid="_x0000_s1026" style="width:45pt;height:45pt;visibility:visible;mso-wrap-style:square;mso-left-percent:-10001;mso-top-percent:-10001;mso-position-horizontal:absolute;mso-position-horizontal-relative:char;mso-position-vertical:absolute;mso-position-vertical-relative:line;mso-left-percent:-10001;mso-top-percent:-10001;v-text-anchor:middle" o:gfxdata="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" fillcolor="#4472c4 [3204]" strokecolor="black [3213]" strokeweight="1.5pt">
                       <w10:anchorlock/>
@@ -7458,7 +7430,7 @@
                     </wp:inline>
                   </w:drawing>
                 </mc:Choice>
-                <mc:Fallback xmlns:w16cid="http://schemas.microsoft.com/office/word/2016/wordml/cid" xmlns:am3d="http://schemas.microsoft.com/office/drawing/2017/model3d" xmlns:aink="http://schemas.microsoft.com/office/drawing/2016/ink" xmlns:cx8="http://schemas.microsoft.com/office/drawing/2016/5/14/chartex" xmlns:cx7="http://schemas.microsoft.com/office/drawing/2016/5/13/chartex" xmlns:cx6="http://schemas.microsoft.com/office/drawing/2016/5/12/chartex" xmlns:cx5="http://schemas.microsoft.com/office/drawing/2016/5/11/chartex" xmlns:cx4="http://schemas.microsoft.com/office/drawing/2016/5/10/chartex" xmlns:cx3="http://schemas.microsoft.com/office/drawing/2016/5/9/chartex" xmlns:cx2="http://schemas.microsoft.com/office/drawing/2015/10/21/chartex">
+                <mc:Fallback xmlns:cx2="http://schemas.microsoft.com/office/drawing/2015/10/21/chartex" xmlns:cx3="http://schemas.microsoft.com/office/drawing/2016/5/9/chartex" xmlns:cx4="http://schemas.microsoft.com/office/drawing/2016/5/10/chartex" xmlns:cx5="http://schemas.microsoft.com/office/drawing/2016/5/11/chartex" xmlns:cx6="http://schemas.microsoft.com/office/drawing/2016/5/12/chartex" xmlns:cx7="http://schemas.microsoft.com/office/drawing/2016/5/13/chartex" xmlns:cx8="http://schemas.microsoft.com/office/drawing/2016/5/14/chartex" xmlns:aink="http://schemas.microsoft.com/office/drawing/2016/ink" xmlns:am3d="http://schemas.microsoft.com/office/drawing/2017/model3d" xmlns:w16cid="http://schemas.microsoft.com/office/word/2016/wordml/cid">
                   <w:pict>
                     <v:rect w14:anchorId="6E67802A" id="Rectangle 10" o:spid="_x0000_s1026" style="width:45pt;height:45pt;visibility:visible;mso-wrap-style:square;mso-left-percent:-10001;mso-top-percent:-10001;mso-position-horizontal:absolute;mso-position-horizontal-relative:char;mso-position-vertical:absolute;mso-position-vertical-relative:line;mso-left-percent:-10001;mso-top-percent:-10001;v-text-anchor:middle" o:gfxdata="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" fillcolor="white [3212]" strokecolor="windowText" strokeweight="1.5pt">
                       <w10:anchorlock/>
@@ -7576,7 +7548,7 @@
                     </wp:inline>
                   </w:drawing>
                 </mc:Choice>
-                <mc:Fallback xmlns:w16cid="http://schemas.microsoft.com/office/word/2016/wordml/cid" xmlns:am3d="http://schemas.microsoft.com/office/drawing/2017/model3d" xmlns:aink="http://schemas.microsoft.com/office/drawing/2016/ink" xmlns:cx8="http://schemas.microsoft.com/office/drawing/2016/5/14/chartex" xmlns:cx7="http://schemas.microsoft.com/office/drawing/2016/5/13/chartex" xmlns:cx6="http://schemas.microsoft.com/office/drawing/2016/5/12/chartex" xmlns:cx5="http://schemas.microsoft.com/office/drawing/2016/5/11/chartex" xmlns:cx4="http://schemas.microsoft.com/office/drawing/2016/5/10/chartex" xmlns:cx3="http://schemas.microsoft.com/office/drawing/2016/5/9/chartex" xmlns:cx2="http://schemas.microsoft.com/office/drawing/2015/10/21/chartex">
+                <mc:Fallback xmlns:cx2="http://schemas.microsoft.com/office/drawing/2015/10/21/chartex" xmlns:cx3="http://schemas.microsoft.com/office/drawing/2016/5/9/chartex" xmlns:cx4="http://schemas.microsoft.com/office/drawing/2016/5/10/chartex" xmlns:cx5="http://schemas.microsoft.com/office/drawing/2016/5/11/chartex" xmlns:cx6="http://schemas.microsoft.com/office/drawing/2016/5/12/chartex" xmlns:cx7="http://schemas.microsoft.com/office/drawing/2016/5/13/chartex" xmlns:cx8="http://schemas.microsoft.com/office/drawing/2016/5/14/chartex" xmlns:aink="http://schemas.microsoft.com/office/drawing/2016/ink" xmlns:am3d="http://schemas.microsoft.com/office/drawing/2017/model3d" xmlns:w16cid="http://schemas.microsoft.com/office/word/2016/wordml/cid">
                   <w:pict>
                     <v:rect w14:anchorId="27F8347A" id="Rectangle 11" o:spid="_x0000_s1026" style="width:45pt;height:45pt;visibility:visible;mso-wrap-style:square;mso-left-percent:-10001;mso-top-percent:-10001;mso-position-horizontal:absolute;mso-position-horizontal-relative:char;mso-position-vertical:absolute;mso-position-vertical-relative:line;mso-left-percent:-10001;mso-top-percent:-10001;v-text-anchor:middle" o:gfxdata="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" fillcolor="#4e73df" strokecolor="windowText" strokeweight="1.5pt">
                       <w10:anchorlock/>
@@ -7611,14 +7583,14 @@
           <w:u w:val="single"/>
         </w:rPr>
       </w:pPr>
-      <w:bookmarkStart w:id="27" w:name="_Toc8886397"/>
+      <w:bookmarkStart w:id="28" w:name="_Toc8996632"/>
       <w:r>
         <w:rPr>
           <w:u w:val="single"/>
         </w:rPr>
         <w:t>Choix de la formule d’hébergement</w:t>
       </w:r>
-      <w:bookmarkEnd w:id="27"/>
+      <w:bookmarkEnd w:id="28"/>
     </w:p>
     <w:p>
       <w:pPr>
@@ -7728,7 +7700,7 @@
           <w:u w:val="single"/>
         </w:rPr>
       </w:pPr>
-      <w:bookmarkStart w:id="28" w:name="_Toc8886398"/>
+      <w:bookmarkStart w:id="29" w:name="_Toc8996633"/>
       <w:r>
         <w:rPr>
           <w:u w:val="single"/>
@@ -7736,7 +7708,7 @@
         <w:lastRenderedPageBreak/>
         <w:t>Maquettes / Uses cases / Scénarii</w:t>
       </w:r>
-      <w:bookmarkEnd w:id="28"/>
+      <w:bookmarkEnd w:id="29"/>
     </w:p>
     <w:p/>
     <w:p>
@@ -12364,10 +12336,7 @@
               <w:t>« Demande d’emprunt » et le statut de l’emprunt passe en en cours</w:t>
             </w:r>
             <w:r>
-              <w:t xml:space="preserve"> </w:t>
-            </w:r>
-            <w:r>
-              <w:t>et un mail est envoyé pour informer le client</w:t>
+              <w:t xml:space="preserve"> et un mail est envoyé pour informer le client</w:t>
             </w:r>
           </w:p>
         </w:tc>
@@ -12576,10 +12545,7 @@
               <w:t> »</w:t>
             </w:r>
             <w:r>
-              <w:t xml:space="preserve"> </w:t>
-            </w:r>
-            <w:r>
-              <w:t>et un mail est envoyé pour informer le client</w:t>
+              <w:t xml:space="preserve"> et un mail est envoyé pour informer le client</w:t>
             </w:r>
           </w:p>
         </w:tc>
@@ -13504,11 +13470,10 @@
         <w:keepNext/>
         <w:jc w:val="center"/>
       </w:pPr>
-      <w:bookmarkStart w:id="29" w:name="_Toc8886399"/>
       <w:r>
         <w:lastRenderedPageBreak/>
         <w:pict w14:anchorId="1807424B">
-          <v:shape id="_x0000_i1025" type="#_x0000_t75" style="width:429.75pt;height:315.75pt">
+          <v:shape id="_x0000_i1025" type="#_x0000_t75" style="width:429.7pt;height:315.75pt">
             <v:imagedata r:id="rId20" o:title="Connexion"/>
           </v:shape>
         </w:pict>
@@ -13600,7 +13565,7 @@
       <w:r>
         <w:lastRenderedPageBreak/>
         <w:pict w14:anchorId="140C4A05">
-          <v:shape id="_x0000_i1031" type="#_x0000_t75" style="width:439.5pt;height:323.25pt">
+          <v:shape id="_x0000_i1026" type="#_x0000_t75" style="width:439.55pt;height:323.45pt">
             <v:imagedata r:id="rId22" o:title="Accueil "/>
           </v:shape>
         </w:pict>
@@ -13621,7 +13586,7 @@
       </w:pPr>
       <w:r>
         <w:pict w14:anchorId="371ED39B">
-          <v:shape id="_x0000_i1042" type="#_x0000_t75" style="width:437.25pt;height:321pt">
+          <v:shape id="_x0000_i1027" type="#_x0000_t75" style="width:437.1pt;height:321.2pt">
             <v:imagedata r:id="rId23" o:title="(Admin) Tableau de bord"/>
           </v:shape>
         </w:pict>
@@ -13635,18 +13600,88 @@
       <w:r>
         <w:t>Accueil (En tant qu’administrateur)</w:t>
       </w:r>
-      <w:bookmarkStart w:id="30" w:name="_GoBack"/>
-      <w:bookmarkEnd w:id="30"/>
+    </w:p>
+    <w:p>
+      <w:pPr>
+        <w:keepNext/>
+        <w:jc w:val="center"/>
+      </w:pPr>
+      <w:r>
+        <w:br w:type="page"/>
+      </w:r>
+      <w:r>
+        <w:lastRenderedPageBreak/>
+        <w:pict w14:anchorId="6C478DEC">
+          <v:shape id="_x0000_i1028" type="#_x0000_t75" style="width:431.55pt;height:317.1pt">
+            <v:imagedata r:id="rId24" o:title="(Admin) Matériel"/>
+          </v:shape>
+        </w:pict>
+      </w:r>
+    </w:p>
+    <w:p>
+      <w:pPr>
+        <w:pStyle w:val="Lgende"/>
+        <w:jc w:val="center"/>
+      </w:pPr>
+      <w:r>
+        <w:t>Matériel (</w:t>
+      </w:r>
+      <w:r>
+        <w:t>En tant qu’admin</w:t>
+      </w:r>
+      <w:r>
+        <w:t>)</w:t>
+      </w:r>
+    </w:p>
+    <w:p>
+      <w:pPr>
+        <w:keepNext/>
+        <w:jc w:val="center"/>
+      </w:pPr>
+      <w:r>
+        <w:pict w14:anchorId="0FBBD3C8">
+          <v:shape id="_x0000_i1029" type="#_x0000_t75" style="width:432.8pt;height:318.9pt">
+            <v:imagedata r:id="rId25" o:title="Matériel"/>
+          </v:shape>
+        </w:pict>
+      </w:r>
+    </w:p>
+    <w:p>
+      <w:pPr>
+        <w:pStyle w:val="Lgende"/>
+        <w:jc w:val="center"/>
+      </w:pPr>
+      <w:r>
+        <w:t>Matériel (En tant</w:t>
+      </w:r>
+      <w:r>
+        <w:t xml:space="preserve"> que client</w:t>
+      </w:r>
+      <w:r>
+        <w:t>)</w:t>
+      </w:r>
+    </w:p>
+    <w:p>
+      <w:pPr>
+        <w:rPr>
+          <w:i/>
+          <w:iCs/>
+          <w:color w:val="44546A" w:themeColor="text2"/>
+          <w:sz w:val="18"/>
+          <w:szCs w:val="18"/>
+        </w:rPr>
+      </w:pPr>
     </w:p>
     <w:p>
       <w:pPr>
         <w:pStyle w:val="Titre3"/>
       </w:pPr>
+      <w:bookmarkStart w:id="30" w:name="_Toc8996634"/>
       <w:r>
         <w:lastRenderedPageBreak/>
         <w:t>MLD</w:t>
       </w:r>
-      <w:bookmarkEnd w:id="29"/>
+      <w:bookmarkEnd w:id="30"/>
     </w:p>
     <w:p>
       <w:r>
@@ -13670,7 +13705,7 @@
                     <pic:cNvPicPr/>
                   </pic:nvPicPr>
                   <pic:blipFill>
-                    <a:blip r:embed="rId24"/>
+                    <a:blip r:embed="rId26"/>
                     <a:stretch>
                       <a:fillRect/>
                     </a:stretch>
@@ -13771,7 +13806,7 @@
         <w:sz w:val="16"/>
         <w:szCs w:val="16"/>
       </w:rPr>
-      <w:t>21</w:t>
+      <w:t>23</w:t>
     </w:r>
     <w:r>
       <w:rPr>
@@ -13820,7 +13855,7 @@
         <w:sz w:val="16"/>
         <w:szCs w:val="16"/>
       </w:rPr>
-      <w:t>22</w:t>
+      <w:t>23</w:t>
     </w:r>
     <w:r>
       <w:rPr>
@@ -13869,7 +13904,7 @@
         <w:sz w:val="16"/>
         <w:szCs w:val="16"/>
       </w:rPr>
-      <w:t>16/05/2019</w:t>
+      <w:t>17/05/2019</w:t>
     </w:r>
     <w:r>
       <w:rPr>
@@ -13935,7 +13970,7 @@
         <w:sz w:val="16"/>
         <w:szCs w:val="16"/>
       </w:rPr>
-      <w:t>5</w:t>
+      <w:t>0</w:t>
     </w:r>
     <w:r>
       <w:rPr>
@@ -13984,7 +14019,7 @@
         <w:sz w:val="16"/>
         <w:szCs w:val="16"/>
       </w:rPr>
-      <w:t>22</w:t>
+      <w:t>23</w:t>
     </w:r>
     <w:r>
       <w:rPr>
@@ -14033,7 +14068,7 @@
         <w:sz w:val="16"/>
         <w:szCs w:val="16"/>
       </w:rPr>
-      <w:t>16/05/2019</w:t>
+      <w:t>17/05/2019</w:t>
     </w:r>
     <w:r>
       <w:rPr>
@@ -18776,7 +18811,13 @@
     <w:next w:val="Normal"/>
     <w:autoRedefine/>
     <w:uiPriority w:val="39"/>
+    <w:rsid w:val="002952CC"/>
     <w:pPr>
+      <w:tabs>
+        <w:tab w:val="left" w:pos="800"/>
+        <w:tab w:val="left" w:pos="1418"/>
+        <w:tab w:val="right" w:leader="dot" w:pos="9060"/>
+      </w:tabs>
       <w:ind w:left="200"/>
     </w:pPr>
   </w:style>
@@ -19505,7 +19546,7 @@
 </file>
 
 <file path=customXml/itemProps1.xml><?xml version="1.0" encoding="utf-8"?>
-<ds:datastoreItem xmlns:ds="http://schemas.openxmlformats.org/officeDocument/2006/customXml" ds:itemID="{32F1AAEC-9AEA-4F05-9C2F-8FB50D3D3790}">
+<ds:datastoreItem xmlns:ds="http://schemas.openxmlformats.org/officeDocument/2006/customXml" ds:itemID="{903B7950-98AA-45D1-A08F-F9A0F409B195}">
   <ds:schemaRefs>
     <ds:schemaRef ds:uri="http://schemas.openxmlformats.org/officeDocument/2006/bibliography"/>
   </ds:schemaRefs>

</xml_diff>

<commit_message>
Ajout de la page emprunt et demandes emprunt, Modification du Script sql, modification du rapport
</commit_message>
<xml_diff>
--- a/Documentation/Rapport/Rapport_TPI2019_KPR.docx
+++ b/Documentation/Rapport/Rapport_TPI2019_KPR.docx
@@ -809,7 +809,7 @@
                   </wp:anchor>
                 </w:drawing>
               </mc:Choice>
-              <mc:Fallback xmlns:cx2="http://schemas.microsoft.com/office/drawing/2015/10/21/chartex" xmlns:cx3="http://schemas.microsoft.com/office/drawing/2016/5/9/chartex" xmlns:cx4="http://schemas.microsoft.com/office/drawing/2016/5/10/chartex" xmlns:cx5="http://schemas.microsoft.com/office/drawing/2016/5/11/chartex" xmlns:cx6="http://schemas.microsoft.com/office/drawing/2016/5/12/chartex" xmlns:cx7="http://schemas.microsoft.com/office/drawing/2016/5/13/chartex" xmlns:cx8="http://schemas.microsoft.com/office/drawing/2016/5/14/chartex" xmlns:aink="http://schemas.microsoft.com/office/drawing/2016/ink" xmlns:am3d="http://schemas.microsoft.com/office/drawing/2017/model3d" xmlns:w16cid="http://schemas.microsoft.com/office/word/2016/wordml/cid">
+              <mc:Fallback xmlns:w16cid="http://schemas.microsoft.com/office/word/2016/wordml/cid" xmlns:am3d="http://schemas.microsoft.com/office/drawing/2017/model3d" xmlns:aink="http://schemas.microsoft.com/office/drawing/2016/ink" xmlns:cx8="http://schemas.microsoft.com/office/drawing/2016/5/14/chartex" xmlns:cx7="http://schemas.microsoft.com/office/drawing/2016/5/13/chartex" xmlns:cx6="http://schemas.microsoft.com/office/drawing/2016/5/12/chartex" xmlns:cx5="http://schemas.microsoft.com/office/drawing/2016/5/11/chartex" xmlns:cx4="http://schemas.microsoft.com/office/drawing/2016/5/10/chartex" xmlns:cx3="http://schemas.microsoft.com/office/drawing/2016/5/9/chartex" xmlns:cx2="http://schemas.microsoft.com/office/drawing/2015/10/21/chartex">
                 <w:pict>
                   <v:group w14:anchorId="13D069FC" id="Groupe 2" o:spid="_x0000_s1026" style="position:absolute;margin-left:0;margin-top:0;width:432.65pt;height:448.55pt;z-index:-251652096;mso-width-percent:706;mso-height-percent:566;mso-left-percent:220;mso-top-percent:300;mso-position-horizontal-relative:page;mso-position-vertical-relative:page;mso-width-percent:706;mso-height-percent:566;mso-left-percent:220;mso-top-percent:300" coordsize="43291,44910" o:gfxdata="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">
                     <o:lock v:ext="edit" aspectratio="t"/>
@@ -2561,8 +2561,6 @@
               <w:fldChar w:fldCharType="end"/>
             </w:r>
           </w:hyperlink>
-          <w:bookmarkStart w:id="0" w:name="_GoBack"/>
-          <w:bookmarkEnd w:id="0"/>
         </w:p>
         <w:p>
           <w:pPr>
@@ -3224,8 +3222,8 @@
       <w:pPr>
         <w:pStyle w:val="Titre1"/>
       </w:pPr>
-      <w:bookmarkStart w:id="1" w:name="_Toc8199886"/>
-      <w:bookmarkStart w:id="2" w:name="_Toc8996611"/>
+      <w:bookmarkStart w:id="0" w:name="_Toc8199886"/>
+      <w:bookmarkStart w:id="1" w:name="_Toc8996611"/>
       <w:r>
         <w:lastRenderedPageBreak/>
         <w:t>Analyse prél</w:t>
@@ -3236,8 +3234,8 @@
       <w:r>
         <w:t>minaire</w:t>
       </w:r>
+      <w:bookmarkEnd w:id="0"/>
       <w:bookmarkEnd w:id="1"/>
-      <w:bookmarkEnd w:id="2"/>
     </w:p>
     <w:p>
       <w:pPr>
@@ -3247,8 +3245,8 @@
           <w:iCs/>
         </w:rPr>
       </w:pPr>
-      <w:bookmarkStart w:id="3" w:name="_Toc8199887"/>
-      <w:bookmarkStart w:id="4" w:name="_Toc8996612"/>
+      <w:bookmarkStart w:id="2" w:name="_Toc8199887"/>
+      <w:bookmarkStart w:id="3" w:name="_Toc8996612"/>
       <w:r>
         <w:rPr>
           <w:i w:val="0"/>
@@ -3256,8 +3254,8 @@
         </w:rPr>
         <w:t>Introduction</w:t>
       </w:r>
+      <w:bookmarkEnd w:id="2"/>
       <w:bookmarkEnd w:id="3"/>
-      <w:bookmarkEnd w:id="4"/>
       <w:r>
         <w:rPr>
           <w:i w:val="0"/>
@@ -3317,18 +3315,18 @@
           <w:i w:val="0"/>
         </w:rPr>
       </w:pPr>
-      <w:bookmarkStart w:id="5" w:name="_Toc5310046"/>
-      <w:bookmarkStart w:id="6" w:name="_Toc8199888"/>
-      <w:bookmarkStart w:id="7" w:name="_Toc8996613"/>
+      <w:bookmarkStart w:id="4" w:name="_Toc5310046"/>
+      <w:bookmarkStart w:id="5" w:name="_Toc8199888"/>
+      <w:bookmarkStart w:id="6" w:name="_Toc8996613"/>
       <w:r>
         <w:rPr>
           <w:i w:val="0"/>
         </w:rPr>
         <w:t>Organisation</w:t>
       </w:r>
+      <w:bookmarkEnd w:id="4"/>
       <w:bookmarkEnd w:id="5"/>
       <w:bookmarkEnd w:id="6"/>
-      <w:bookmarkEnd w:id="7"/>
     </w:p>
     <w:p/>
     <w:tbl>
@@ -3791,7 +3789,7 @@
           <w:lang w:val="fr-CH"/>
         </w:rPr>
       </w:pPr>
-      <w:bookmarkStart w:id="8" w:name="_Toc8996614"/>
+      <w:bookmarkStart w:id="7" w:name="_Toc8996614"/>
       <w:r>
         <w:rPr>
           <w:i w:val="0"/>
@@ -3800,7 +3798,7 @@
         <w:lastRenderedPageBreak/>
         <w:t>Objectifs</w:t>
       </w:r>
-      <w:bookmarkEnd w:id="8"/>
+      <w:bookmarkEnd w:id="7"/>
       <w:r>
         <w:rPr>
           <w:i w:val="0"/>
@@ -4022,7 +4020,7 @@
           <w:lang w:val="fr-CH"/>
         </w:rPr>
       </w:pPr>
-      <w:bookmarkStart w:id="9" w:name="_Toc8996615"/>
+      <w:bookmarkStart w:id="8" w:name="_Toc8996615"/>
       <w:r>
         <w:rPr>
           <w:i w:val="0"/>
@@ -4030,7 +4028,7 @@
         </w:rPr>
         <w:t>Fonctionnalités</w:t>
       </w:r>
-      <w:bookmarkEnd w:id="9"/>
+      <w:bookmarkEnd w:id="8"/>
     </w:p>
     <w:p>
       <w:pPr>
@@ -4478,7 +4476,7 @@
           <w:i w:val="0"/>
         </w:rPr>
       </w:pPr>
-      <w:bookmarkStart w:id="10" w:name="_Toc8996616"/>
+      <w:bookmarkStart w:id="9" w:name="_Toc8996616"/>
       <w:r>
         <w:rPr>
           <w:i w:val="0"/>
@@ -4553,7 +4551,7 @@
         </w:rPr>
         <w:t>Planification Initiale</w:t>
       </w:r>
-      <w:bookmarkEnd w:id="10"/>
+      <w:bookmarkEnd w:id="9"/>
     </w:p>
     <w:p/>
     <w:p/>
@@ -4597,14 +4595,14 @@
       <w:pPr>
         <w:pStyle w:val="Titre1"/>
       </w:pPr>
-      <w:bookmarkStart w:id="11" w:name="_Toc499021836"/>
-      <w:bookmarkStart w:id="12" w:name="_Toc8996617"/>
+      <w:bookmarkStart w:id="10" w:name="_Toc499021836"/>
+      <w:bookmarkStart w:id="11" w:name="_Toc8996617"/>
       <w:r>
         <w:lastRenderedPageBreak/>
         <w:t>Analyse / Conception</w:t>
       </w:r>
+      <w:bookmarkEnd w:id="10"/>
       <w:bookmarkEnd w:id="11"/>
-      <w:bookmarkEnd w:id="12"/>
     </w:p>
     <w:p>
       <w:pPr>
@@ -4614,8 +4612,8 @@
           <w:iCs/>
         </w:rPr>
       </w:pPr>
+      <w:bookmarkStart w:id="12" w:name="_Toc8996618"/>
       <w:bookmarkStart w:id="13" w:name="_Toc499021837"/>
-      <w:bookmarkStart w:id="14" w:name="_Toc8996618"/>
       <w:r>
         <w:rPr>
           <w:i w:val="0"/>
@@ -4623,7 +4621,7 @@
         </w:rPr>
         <w:t>Méthode utilisée</w:t>
       </w:r>
-      <w:bookmarkEnd w:id="14"/>
+      <w:bookmarkEnd w:id="12"/>
     </w:p>
     <w:p>
       <w:pPr>
@@ -4659,7 +4657,7 @@
           <w:iCs/>
         </w:rPr>
       </w:pPr>
-      <w:bookmarkStart w:id="15" w:name="_Toc8996619"/>
+      <w:bookmarkStart w:id="14" w:name="_Toc8996619"/>
       <w:r>
         <w:rPr>
           <w:i w:val="0"/>
@@ -4668,105 +4666,105 @@
         <w:t>Concept</w:t>
       </w:r>
       <w:bookmarkEnd w:id="13"/>
+      <w:bookmarkEnd w:id="14"/>
+    </w:p>
+    <w:p/>
+    <w:p>
+      <w:pPr>
+        <w:pStyle w:val="Titre3"/>
+        <w:rPr>
+          <w:u w:val="single"/>
+        </w:rPr>
+      </w:pPr>
+      <w:bookmarkStart w:id="15" w:name="_Toc8996620"/>
+      <w:r>
+        <w:rPr>
+          <w:u w:val="single"/>
+        </w:rPr>
+        <w:t>Choix Template</w:t>
+      </w:r>
       <w:bookmarkEnd w:id="15"/>
     </w:p>
     <w:p/>
     <w:p>
       <w:pPr>
+        <w:jc w:val="both"/>
+      </w:pPr>
+      <w:r>
+        <w:t>J’ai décidé de partir sur un template de type administration.</w:t>
+      </w:r>
+      <w:r>
+        <w:t xml:space="preserve"> J’ai fait ce choix car ce style de template représente bien</w:t>
+      </w:r>
+      <w:r>
+        <w:t>,</w:t>
+      </w:r>
+      <w:r>
+        <w:t xml:space="preserve"> je trouve les sites de types inventaires.</w:t>
+      </w:r>
+    </w:p>
+    <w:p>
+      <w:pPr>
+        <w:jc w:val="both"/>
+      </w:pPr>
+    </w:p>
+    <w:p>
+      <w:pPr>
+        <w:jc w:val="both"/>
+      </w:pPr>
+      <w:r>
+        <w:t>Pour différencier les différents r</w:t>
+      </w:r>
+      <w:r>
+        <w:t xml:space="preserve">ôles, il y aura différents </w:t>
+      </w:r>
+      <w:r>
+        <w:t>boutons</w:t>
+      </w:r>
+      <w:r>
+        <w:t xml:space="preserve"> présents sur le menu latéral de gauche</w:t>
+      </w:r>
+      <w:r>
+        <w:t>, ils permettront de voir</w:t>
+      </w:r>
+      <w:r>
+        <w:t xml:space="preserve"> cette différence.</w:t>
+      </w:r>
+    </w:p>
+    <w:p>
+      <w:pPr>
+        <w:jc w:val="both"/>
+      </w:pPr>
+      <w:r>
+        <w:t>Le rôle public ser</w:t>
+      </w:r>
+      <w:r>
+        <w:t xml:space="preserve">a différent puisque ce dernier </w:t>
+      </w:r>
+      <w:r>
+        <w:t>aura la possibilité de seulement voir la page d’accueil (sans authentification).</w:t>
+      </w:r>
+    </w:p>
+    <w:p>
+      <w:pPr>
+        <w:jc w:val="both"/>
+      </w:pPr>
+    </w:p>
+    <w:p>
+      <w:pPr>
         <w:pStyle w:val="Titre3"/>
         <w:rPr>
           <w:u w:val="single"/>
         </w:rPr>
       </w:pPr>
-      <w:bookmarkStart w:id="16" w:name="_Toc8996620"/>
+      <w:bookmarkStart w:id="16" w:name="_Toc8996621"/>
       <w:r>
         <w:rPr>
           <w:u w:val="single"/>
         </w:rPr>
-        <w:t>Choix Template</w:t>
+        <w:t>MCD</w:t>
       </w:r>
       <w:bookmarkEnd w:id="16"/>
-    </w:p>
-    <w:p/>
-    <w:p>
-      <w:pPr>
-        <w:jc w:val="both"/>
-      </w:pPr>
-      <w:r>
-        <w:t>J’ai décidé de partir sur un template de type administration.</w:t>
-      </w:r>
-      <w:r>
-        <w:t xml:space="preserve"> J’ai fait ce choix car ce style de template représente bien</w:t>
-      </w:r>
-      <w:r>
-        <w:t>,</w:t>
-      </w:r>
-      <w:r>
-        <w:t xml:space="preserve"> je trouve les sites de types inventaires.</w:t>
-      </w:r>
-    </w:p>
-    <w:p>
-      <w:pPr>
-        <w:jc w:val="both"/>
-      </w:pPr>
-    </w:p>
-    <w:p>
-      <w:pPr>
-        <w:jc w:val="both"/>
-      </w:pPr>
-      <w:r>
-        <w:t>Pour différencier les différents r</w:t>
-      </w:r>
-      <w:r>
-        <w:t xml:space="preserve">ôles, il y aura différents </w:t>
-      </w:r>
-      <w:r>
-        <w:t>boutons</w:t>
-      </w:r>
-      <w:r>
-        <w:t xml:space="preserve"> présents sur le menu latéral de gauche</w:t>
-      </w:r>
-      <w:r>
-        <w:t>, ils permettront de voir</w:t>
-      </w:r>
-      <w:r>
-        <w:t xml:space="preserve"> cette différence.</w:t>
-      </w:r>
-    </w:p>
-    <w:p>
-      <w:pPr>
-        <w:jc w:val="both"/>
-      </w:pPr>
-      <w:r>
-        <w:t>Le rôle public ser</w:t>
-      </w:r>
-      <w:r>
-        <w:t xml:space="preserve">a différent puisque ce dernier </w:t>
-      </w:r>
-      <w:r>
-        <w:t>aura la possibilité de seulement voir la page d’accueil (sans authentification).</w:t>
-      </w:r>
-    </w:p>
-    <w:p>
-      <w:pPr>
-        <w:jc w:val="both"/>
-      </w:pPr>
-    </w:p>
-    <w:p>
-      <w:pPr>
-        <w:pStyle w:val="Titre3"/>
-        <w:rPr>
-          <w:u w:val="single"/>
-        </w:rPr>
-      </w:pPr>
-      <w:bookmarkStart w:id="17" w:name="_Toc8996621"/>
-      <w:r>
-        <w:rPr>
-          <w:u w:val="single"/>
-        </w:rPr>
-        <w:t>MCD</w:t>
-      </w:r>
-      <w:bookmarkEnd w:id="17"/>
     </w:p>
     <w:p>
       <w:r>
@@ -4821,7 +4819,7 @@
       <w:r>
         <w:br w:type="page"/>
       </w:r>
-      <w:bookmarkStart w:id="18" w:name="_Toc8996622"/>
+      <w:bookmarkStart w:id="17" w:name="_Toc8996622"/>
       <w:r>
         <w:rPr>
           <w:b w:val="0"/>
@@ -4866,7 +4864,7 @@
         </w:rPr>
         <w:t>ing</w:t>
       </w:r>
-      <w:bookmarkEnd w:id="18"/>
+      <w:bookmarkEnd w:id="17"/>
     </w:p>
     <w:p>
       <w:pPr>
@@ -5094,7 +5092,7 @@
           <w:iCs/>
         </w:rPr>
       </w:pPr>
-      <w:bookmarkStart w:id="19" w:name="_Toc8996623"/>
+      <w:bookmarkStart w:id="18" w:name="_Toc8996623"/>
       <w:r>
         <w:rPr>
           <w:i w:val="0"/>
@@ -5103,7 +5101,7 @@
         <w:lastRenderedPageBreak/>
         <w:t>Analyse concurrentielle</w:t>
       </w:r>
-      <w:bookmarkEnd w:id="19"/>
+      <w:bookmarkEnd w:id="18"/>
     </w:p>
     <w:p/>
     <w:p>
@@ -5193,7 +5191,7 @@
           <w:u w:val="single"/>
         </w:rPr>
       </w:pPr>
-      <w:bookmarkStart w:id="20" w:name="_Toc8996624"/>
+      <w:bookmarkStart w:id="19" w:name="_Toc8996624"/>
       <w:r>
         <w:rPr>
           <w:u w:val="single"/>
@@ -5206,7 +5204,7 @@
         </w:rPr>
         <w:t>lpi-project.org</w:t>
       </w:r>
-      <w:bookmarkEnd w:id="20"/>
+      <w:bookmarkEnd w:id="19"/>
     </w:p>
     <w:p>
       <w:pPr>
@@ -5475,7 +5473,7 @@
           <w:u w:val="single"/>
         </w:rPr>
       </w:pPr>
-      <w:bookmarkStart w:id="21" w:name="_Toc8996625"/>
+      <w:bookmarkStart w:id="20" w:name="_Toc8996625"/>
       <w:r>
         <w:rPr>
           <w:u w:val="single"/>
@@ -5483,7 +5481,7 @@
         <w:lastRenderedPageBreak/>
         <w:t>manageengine.com</w:t>
       </w:r>
-      <w:bookmarkEnd w:id="21"/>
+      <w:bookmarkEnd w:id="20"/>
     </w:p>
     <w:p/>
     <w:p>
@@ -5740,7 +5738,7 @@
           <w:u w:val="single"/>
         </w:rPr>
       </w:pPr>
-      <w:bookmarkStart w:id="22" w:name="_Toc8996626"/>
+      <w:bookmarkStart w:id="21" w:name="_Toc8996626"/>
       <w:r>
         <w:rPr>
           <w:u w:val="single"/>
@@ -5748,7 +5746,7 @@
         <w:lastRenderedPageBreak/>
         <w:t>snipeitapp.com</w:t>
       </w:r>
-      <w:bookmarkEnd w:id="22"/>
+      <w:bookmarkEnd w:id="21"/>
     </w:p>
     <w:p/>
     <w:p>
@@ -6026,14 +6024,14 @@
           <w:u w:val="single"/>
         </w:rPr>
       </w:pPr>
-      <w:bookmarkStart w:id="23" w:name="_Toc8996627"/>
+      <w:bookmarkStart w:id="22" w:name="_Toc8996627"/>
       <w:r>
         <w:rPr>
           <w:u w:val="single"/>
         </w:rPr>
         <w:t>Conclusion – Analyse concurrentielle</w:t>
       </w:r>
-      <w:bookmarkEnd w:id="23"/>
+      <w:bookmarkEnd w:id="22"/>
     </w:p>
     <w:p>
       <w:pPr>
@@ -6218,7 +6216,7 @@
           <w:iCs/>
         </w:rPr>
       </w:pPr>
-      <w:bookmarkStart w:id="24" w:name="_Toc8996628"/>
+      <w:bookmarkStart w:id="23" w:name="_Toc8996628"/>
       <w:r>
         <w:rPr>
           <w:i w:val="0"/>
@@ -6227,7 +6225,7 @@
         <w:lastRenderedPageBreak/>
         <w:t>Stratégie de test</w:t>
       </w:r>
-      <w:bookmarkEnd w:id="24"/>
+      <w:bookmarkEnd w:id="23"/>
     </w:p>
     <w:p/>
     <w:p>
@@ -6379,14 +6377,14 @@
           <w:u w:val="single"/>
         </w:rPr>
       </w:pPr>
-      <w:bookmarkStart w:id="25" w:name="_Toc8996629"/>
+      <w:bookmarkStart w:id="24" w:name="_Toc8996629"/>
       <w:r>
         <w:rPr>
           <w:u w:val="single"/>
         </w:rPr>
         <w:t>Environnement de tests</w:t>
       </w:r>
-      <w:bookmarkEnd w:id="25"/>
+      <w:bookmarkEnd w:id="24"/>
     </w:p>
     <w:p/>
     <w:p>
@@ -6870,7 +6868,7 @@
           <w:iCs/>
         </w:rPr>
       </w:pPr>
-      <w:bookmarkStart w:id="26" w:name="_Toc8996630"/>
+      <w:bookmarkStart w:id="25" w:name="_Toc8996630"/>
       <w:r>
         <w:rPr>
           <w:i w:val="0"/>
@@ -6879,7 +6877,7 @@
         <w:lastRenderedPageBreak/>
         <w:t>Dossier de conception</w:t>
       </w:r>
-      <w:bookmarkEnd w:id="26"/>
+      <w:bookmarkEnd w:id="25"/>
     </w:p>
     <w:p>
       <w:pPr>
@@ -7238,14 +7236,14 @@
           <w:u w:val="single"/>
         </w:rPr>
       </w:pPr>
-      <w:bookmarkStart w:id="27" w:name="_Toc8996631"/>
+      <w:bookmarkStart w:id="26" w:name="_Toc8996631"/>
       <w:r>
         <w:rPr>
           <w:u w:val="single"/>
         </w:rPr>
         <w:t>Définition de la charte graphique</w:t>
       </w:r>
-      <w:bookmarkEnd w:id="27"/>
+      <w:bookmarkEnd w:id="26"/>
     </w:p>
     <w:p/>
     <w:p>
@@ -7342,7 +7340,7 @@
                     </wp:inline>
                   </w:drawing>
                 </mc:Choice>
-                <mc:Fallback xmlns:cx2="http://schemas.microsoft.com/office/drawing/2015/10/21/chartex" xmlns:cx3="http://schemas.microsoft.com/office/drawing/2016/5/9/chartex" xmlns:cx4="http://schemas.microsoft.com/office/drawing/2016/5/10/chartex" xmlns:cx5="http://schemas.microsoft.com/office/drawing/2016/5/11/chartex" xmlns:cx6="http://schemas.microsoft.com/office/drawing/2016/5/12/chartex" xmlns:cx7="http://schemas.microsoft.com/office/drawing/2016/5/13/chartex" xmlns:cx8="http://schemas.microsoft.com/office/drawing/2016/5/14/chartex" xmlns:aink="http://schemas.microsoft.com/office/drawing/2016/ink" xmlns:am3d="http://schemas.microsoft.com/office/drawing/2017/model3d" xmlns:w16cid="http://schemas.microsoft.com/office/word/2016/wordml/cid">
+                <mc:Fallback xmlns:w16cid="http://schemas.microsoft.com/office/word/2016/wordml/cid" xmlns:am3d="http://schemas.microsoft.com/office/drawing/2017/model3d" xmlns:aink="http://schemas.microsoft.com/office/drawing/2016/ink" xmlns:cx8="http://schemas.microsoft.com/office/drawing/2016/5/14/chartex" xmlns:cx7="http://schemas.microsoft.com/office/drawing/2016/5/13/chartex" xmlns:cx6="http://schemas.microsoft.com/office/drawing/2016/5/12/chartex" xmlns:cx5="http://schemas.microsoft.com/office/drawing/2016/5/11/chartex" xmlns:cx4="http://schemas.microsoft.com/office/drawing/2016/5/10/chartex" xmlns:cx3="http://schemas.microsoft.com/office/drawing/2016/5/9/chartex" xmlns:cx2="http://schemas.microsoft.com/office/drawing/2015/10/21/chartex">
                   <w:pict>
                     <v:rect w14:anchorId="70A9708C" id="Rectangle 5" o:spid="_x0000_s1026" style="width:45pt;height:45pt;visibility:visible;mso-wrap-style:square;mso-left-percent:-10001;mso-top-percent:-10001;mso-position-horizontal:absolute;mso-position-horizontal-relative:char;mso-position-vertical:absolute;mso-position-vertical-relative:line;mso-left-percent:-10001;mso-top-percent:-10001;v-text-anchor:middle" o:gfxdata="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" fillcolor="#4472c4 [3204]" strokecolor="black [3213]" strokeweight="1.5pt">
                       <w10:anchorlock/>
@@ -7430,7 +7428,7 @@
                     </wp:inline>
                   </w:drawing>
                 </mc:Choice>
-                <mc:Fallback xmlns:cx2="http://schemas.microsoft.com/office/drawing/2015/10/21/chartex" xmlns:cx3="http://schemas.microsoft.com/office/drawing/2016/5/9/chartex" xmlns:cx4="http://schemas.microsoft.com/office/drawing/2016/5/10/chartex" xmlns:cx5="http://schemas.microsoft.com/office/drawing/2016/5/11/chartex" xmlns:cx6="http://schemas.microsoft.com/office/drawing/2016/5/12/chartex" xmlns:cx7="http://schemas.microsoft.com/office/drawing/2016/5/13/chartex" xmlns:cx8="http://schemas.microsoft.com/office/drawing/2016/5/14/chartex" xmlns:aink="http://schemas.microsoft.com/office/drawing/2016/ink" xmlns:am3d="http://schemas.microsoft.com/office/drawing/2017/model3d" xmlns:w16cid="http://schemas.microsoft.com/office/word/2016/wordml/cid">
+                <mc:Fallback xmlns:w16cid="http://schemas.microsoft.com/office/word/2016/wordml/cid" xmlns:am3d="http://schemas.microsoft.com/office/drawing/2017/model3d" xmlns:aink="http://schemas.microsoft.com/office/drawing/2016/ink" xmlns:cx8="http://schemas.microsoft.com/office/drawing/2016/5/14/chartex" xmlns:cx7="http://schemas.microsoft.com/office/drawing/2016/5/13/chartex" xmlns:cx6="http://schemas.microsoft.com/office/drawing/2016/5/12/chartex" xmlns:cx5="http://schemas.microsoft.com/office/drawing/2016/5/11/chartex" xmlns:cx4="http://schemas.microsoft.com/office/drawing/2016/5/10/chartex" xmlns:cx3="http://schemas.microsoft.com/office/drawing/2016/5/9/chartex" xmlns:cx2="http://schemas.microsoft.com/office/drawing/2015/10/21/chartex">
                   <w:pict>
                     <v:rect w14:anchorId="6E67802A" id="Rectangle 10" o:spid="_x0000_s1026" style="width:45pt;height:45pt;visibility:visible;mso-wrap-style:square;mso-left-percent:-10001;mso-top-percent:-10001;mso-position-horizontal:absolute;mso-position-horizontal-relative:char;mso-position-vertical:absolute;mso-position-vertical-relative:line;mso-left-percent:-10001;mso-top-percent:-10001;v-text-anchor:middle" o:gfxdata="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" fillcolor="white [3212]" strokecolor="windowText" strokeweight="1.5pt">
                       <w10:anchorlock/>
@@ -7548,7 +7546,7 @@
                     </wp:inline>
                   </w:drawing>
                 </mc:Choice>
-                <mc:Fallback xmlns:cx2="http://schemas.microsoft.com/office/drawing/2015/10/21/chartex" xmlns:cx3="http://schemas.microsoft.com/office/drawing/2016/5/9/chartex" xmlns:cx4="http://schemas.microsoft.com/office/drawing/2016/5/10/chartex" xmlns:cx5="http://schemas.microsoft.com/office/drawing/2016/5/11/chartex" xmlns:cx6="http://schemas.microsoft.com/office/drawing/2016/5/12/chartex" xmlns:cx7="http://schemas.microsoft.com/office/drawing/2016/5/13/chartex" xmlns:cx8="http://schemas.microsoft.com/office/drawing/2016/5/14/chartex" xmlns:aink="http://schemas.microsoft.com/office/drawing/2016/ink" xmlns:am3d="http://schemas.microsoft.com/office/drawing/2017/model3d" xmlns:w16cid="http://schemas.microsoft.com/office/word/2016/wordml/cid">
+                <mc:Fallback xmlns:w16cid="http://schemas.microsoft.com/office/word/2016/wordml/cid" xmlns:am3d="http://schemas.microsoft.com/office/drawing/2017/model3d" xmlns:aink="http://schemas.microsoft.com/office/drawing/2016/ink" xmlns:cx8="http://schemas.microsoft.com/office/drawing/2016/5/14/chartex" xmlns:cx7="http://schemas.microsoft.com/office/drawing/2016/5/13/chartex" xmlns:cx6="http://schemas.microsoft.com/office/drawing/2016/5/12/chartex" xmlns:cx5="http://schemas.microsoft.com/office/drawing/2016/5/11/chartex" xmlns:cx4="http://schemas.microsoft.com/office/drawing/2016/5/10/chartex" xmlns:cx3="http://schemas.microsoft.com/office/drawing/2016/5/9/chartex" xmlns:cx2="http://schemas.microsoft.com/office/drawing/2015/10/21/chartex">
                   <w:pict>
                     <v:rect w14:anchorId="27F8347A" id="Rectangle 11" o:spid="_x0000_s1026" style="width:45pt;height:45pt;visibility:visible;mso-wrap-style:square;mso-left-percent:-10001;mso-top-percent:-10001;mso-position-horizontal:absolute;mso-position-horizontal-relative:char;mso-position-vertical:absolute;mso-position-vertical-relative:line;mso-left-percent:-10001;mso-top-percent:-10001;v-text-anchor:middle" o:gfxdata="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" fillcolor="#4e73df" strokecolor="windowText" strokeweight="1.5pt">
                       <w10:anchorlock/>
@@ -7583,14 +7581,14 @@
           <w:u w:val="single"/>
         </w:rPr>
       </w:pPr>
-      <w:bookmarkStart w:id="28" w:name="_Toc8996632"/>
+      <w:bookmarkStart w:id="27" w:name="_Toc8996632"/>
       <w:r>
         <w:rPr>
           <w:u w:val="single"/>
         </w:rPr>
         <w:t>Choix de la formule d’hébergement</w:t>
       </w:r>
-      <w:bookmarkEnd w:id="28"/>
+      <w:bookmarkEnd w:id="27"/>
     </w:p>
     <w:p>
       <w:pPr>
@@ -7700,7 +7698,7 @@
           <w:u w:val="single"/>
         </w:rPr>
       </w:pPr>
-      <w:bookmarkStart w:id="29" w:name="_Toc8996633"/>
+      <w:bookmarkStart w:id="28" w:name="_Toc8996633"/>
       <w:r>
         <w:rPr>
           <w:u w:val="single"/>
@@ -7708,7 +7706,7 @@
         <w:lastRenderedPageBreak/>
         <w:t>Maquettes / Uses cases / Scénarii</w:t>
       </w:r>
-      <w:bookmarkEnd w:id="29"/>
+      <w:bookmarkEnd w:id="28"/>
     </w:p>
     <w:p/>
     <w:p>
@@ -13473,7 +13471,7 @@
       <w:r>
         <w:lastRenderedPageBreak/>
         <w:pict w14:anchorId="1807424B">
-          <v:shape id="_x0000_i1025" type="#_x0000_t75" style="width:429.7pt;height:315.75pt">
+          <v:shape id="_x0000_i1025" type="#_x0000_t75" style="width:429.75pt;height:315.75pt">
             <v:imagedata r:id="rId20" o:title="Connexion"/>
           </v:shape>
         </w:pict>
@@ -13565,7 +13563,7 @@
       <w:r>
         <w:lastRenderedPageBreak/>
         <w:pict w14:anchorId="140C4A05">
-          <v:shape id="_x0000_i1026" type="#_x0000_t75" style="width:439.55pt;height:323.45pt">
+          <v:shape id="_x0000_i1026" type="#_x0000_t75" style="width:439.5pt;height:323.25pt">
             <v:imagedata r:id="rId22" o:title="Accueil "/>
           </v:shape>
         </w:pict>
@@ -13586,7 +13584,7 @@
       </w:pPr>
       <w:r>
         <w:pict w14:anchorId="371ED39B">
-          <v:shape id="_x0000_i1027" type="#_x0000_t75" style="width:437.1pt;height:321.2pt">
+          <v:shape id="_x0000_i1027" type="#_x0000_t75" style="width:437.25pt;height:321pt">
             <v:imagedata r:id="rId23" o:title="(Admin) Tableau de bord"/>
           </v:shape>
         </w:pict>
@@ -13612,7 +13610,7 @@
       <w:r>
         <w:lastRenderedPageBreak/>
         <w:pict w14:anchorId="6C478DEC">
-          <v:shape id="_x0000_i1028" type="#_x0000_t75" style="width:431.55pt;height:317.1pt">
+          <v:shape id="_x0000_i1028" type="#_x0000_t75" style="width:431.25pt;height:317.25pt">
             <v:imagedata r:id="rId24" o:title="(Admin) Matériel"/>
           </v:shape>
         </w:pict>
@@ -13640,7 +13638,7 @@
       </w:pPr>
       <w:r>
         <w:pict w14:anchorId="0FBBD3C8">
-          <v:shape id="_x0000_i1029" type="#_x0000_t75" style="width:432.8pt;height:318.9pt">
+          <v:shape id="_x0000_i1029" type="#_x0000_t75" style="width:432.75pt;height:318.75pt">
             <v:imagedata r:id="rId25" o:title="Matériel"/>
           </v:shape>
         </w:pict>
@@ -13676,11 +13674,15 @@
       <w:pPr>
         <w:pStyle w:val="Titre3"/>
       </w:pPr>
-      <w:bookmarkStart w:id="30" w:name="_Toc8996634"/>
+      <w:bookmarkStart w:id="29" w:name="_Toc8996634"/>
       <w:r>
         <w:lastRenderedPageBreak/>
         <w:t>MLD</w:t>
       </w:r>
+      <w:bookmarkEnd w:id="29"/>
+    </w:p>
+    <w:p>
+      <w:bookmarkStart w:id="30" w:name="_GoBack"/>
       <w:bookmarkEnd w:id="30"/>
     </w:p>
     <w:p>
@@ -13690,10 +13692,10 @@
           <w:lang w:val="fr-CH" w:eastAsia="fr-CH"/>
         </w:rPr>
         <w:drawing>
-          <wp:inline distT="0" distB="0" distL="0" distR="0" wp14:anchorId="690C2E89" wp14:editId="60BE61F1">
-            <wp:extent cx="5196795" cy="4991100"/>
-            <wp:effectExtent l="0" t="0" r="4445" b="0"/>
-            <wp:docPr id="3" name="Image 3"/>
+          <wp:inline distT="0" distB="0" distL="0" distR="0" wp14:anchorId="422D2663" wp14:editId="2413836D">
+            <wp:extent cx="5759450" cy="4588510"/>
+            <wp:effectExtent l="0" t="0" r="0" b="2540"/>
+            <wp:docPr id="7" name="Image 7"/>
             <wp:cNvGraphicFramePr>
               <a:graphicFrameLocks xmlns:a="http://schemas.openxmlformats.org/drawingml/2006/main" noChangeAspect="1"/>
             </wp:cNvGraphicFramePr>
@@ -13713,7 +13715,7 @@
                   <pic:spPr>
                     <a:xfrm>
                       <a:off x="0" y="0"/>
-                      <a:ext cx="5199481" cy="4993680"/>
+                      <a:ext cx="5759450" cy="4588510"/>
                     </a:xfrm>
                     <a:prstGeom prst="rect">
                       <a:avLst/>
@@ -13904,7 +13906,7 @@
         <w:sz w:val="16"/>
         <w:szCs w:val="16"/>
       </w:rPr>
-      <w:t>17/05/2019</w:t>
+      <w:t>21/05/2019</w:t>
     </w:r>
     <w:r>
       <w:rPr>
@@ -13970,7 +13972,7 @@
         <w:sz w:val="16"/>
         <w:szCs w:val="16"/>
       </w:rPr>
-      <w:t>0</w:t>
+      <w:t>5</w:t>
     </w:r>
     <w:r>
       <w:rPr>
@@ -14068,7 +14070,7 @@
         <w:sz w:val="16"/>
         <w:szCs w:val="16"/>
       </w:rPr>
-      <w:t>17/05/2019</w:t>
+      <w:t>21/05/2019</w:t>
     </w:r>
     <w:r>
       <w:rPr>
@@ -19546,7 +19548,7 @@
 </file>
 
 <file path=customXml/itemProps1.xml><?xml version="1.0" encoding="utf-8"?>
-<ds:datastoreItem xmlns:ds="http://schemas.openxmlformats.org/officeDocument/2006/customXml" ds:itemID="{903B7950-98AA-45D1-A08F-F9A0F409B195}">
+<ds:datastoreItem xmlns:ds="http://schemas.openxmlformats.org/officeDocument/2006/customXml" ds:itemID="{147F3EF3-78B1-4E31-9A8C-0D4C8D38F2DA}">
   <ds:schemaRefs>
     <ds:schemaRef ds:uri="http://schemas.openxmlformats.org/officeDocument/2006/bibliography"/>
   </ds:schemaRefs>

</xml_diff>

<commit_message>
Modification de mon script, Modification de mon rapport, Modification de mon code
</commit_message>
<xml_diff>
--- a/Documentation/Rapport/Rapport_TPI2019_KPR.docx
+++ b/Documentation/Rapport/Rapport_TPI2019_KPR.docx
@@ -1092,7 +1092,7 @@
           <w:r>
             <w:fldChar w:fldCharType="separate"/>
           </w:r>
-          <w:hyperlink w:anchor="_Toc8996611" w:history="1">
+          <w:hyperlink w:anchor="_Toc9416842" w:history="1">
             <w:r>
               <w:rPr>
                 <w:rStyle w:val="Lienhypertexte"/>
@@ -1130,7 +1130,7 @@
               <w:rPr>
                 <w:webHidden/>
               </w:rPr>
-              <w:instrText xml:space="preserve"> PAGEREF _Toc8996611 \h </w:instrText>
+              <w:instrText xml:space="preserve"> PAGEREF _Toc9416842 \h </w:instrText>
             </w:r>
             <w:r>
               <w:rPr>
@@ -1168,7 +1168,7 @@
               <w:lang w:val="fr-CH" w:eastAsia="fr-CH"/>
             </w:rPr>
           </w:pPr>
-          <w:hyperlink w:anchor="_Toc8996612" w:history="1">
+          <w:hyperlink w:anchor="_Toc9416843" w:history="1">
             <w:r>
               <w:rPr>
                 <w:rStyle w:val="Lienhypertexte"/>
@@ -1214,7 +1214,7 @@
                 <w:noProof/>
                 <w:webHidden/>
               </w:rPr>
-              <w:instrText xml:space="preserve"> PAGEREF _Toc8996612 \h </w:instrText>
+              <w:instrText xml:space="preserve"> PAGEREF _Toc9416843 \h </w:instrText>
             </w:r>
             <w:r>
               <w:rPr>
@@ -1256,7 +1256,7 @@
               <w:lang w:val="fr-CH" w:eastAsia="fr-CH"/>
             </w:rPr>
           </w:pPr>
-          <w:hyperlink w:anchor="_Toc8996613" w:history="1">
+          <w:hyperlink w:anchor="_Toc9416844" w:history="1">
             <w:r>
               <w:rPr>
                 <w:rStyle w:val="Lienhypertexte"/>
@@ -1300,7 +1300,7 @@
                 <w:noProof/>
                 <w:webHidden/>
               </w:rPr>
-              <w:instrText xml:space="preserve"> PAGEREF _Toc8996613 \h </w:instrText>
+              <w:instrText xml:space="preserve"> PAGEREF _Toc9416844 \h </w:instrText>
             </w:r>
             <w:r>
               <w:rPr>
@@ -1342,7 +1342,7 @@
               <w:lang w:val="fr-CH" w:eastAsia="fr-CH"/>
             </w:rPr>
           </w:pPr>
-          <w:hyperlink w:anchor="_Toc8996614" w:history="1">
+          <w:hyperlink w:anchor="_Toc9416845" w:history="1">
             <w:r>
               <w:rPr>
                 <w:rStyle w:val="Lienhypertexte"/>
@@ -1388,7 +1388,7 @@
                 <w:noProof/>
                 <w:webHidden/>
               </w:rPr>
-              <w:instrText xml:space="preserve"> PAGEREF _Toc8996614 \h </w:instrText>
+              <w:instrText xml:space="preserve"> PAGEREF _Toc9416845 \h </w:instrText>
             </w:r>
             <w:r>
               <w:rPr>
@@ -1430,7 +1430,7 @@
               <w:lang w:val="fr-CH" w:eastAsia="fr-CH"/>
             </w:rPr>
           </w:pPr>
-          <w:hyperlink w:anchor="_Toc8996615" w:history="1">
+          <w:hyperlink w:anchor="_Toc9416846" w:history="1">
             <w:r>
               <w:rPr>
                 <w:rStyle w:val="Lienhypertexte"/>
@@ -1476,7 +1476,7 @@
                 <w:noProof/>
                 <w:webHidden/>
               </w:rPr>
-              <w:instrText xml:space="preserve"> PAGEREF _Toc8996615 \h </w:instrText>
+              <w:instrText xml:space="preserve"> PAGEREF _Toc9416846 \h </w:instrText>
             </w:r>
             <w:r>
               <w:rPr>
@@ -1518,7 +1518,7 @@
               <w:lang w:val="fr-CH" w:eastAsia="fr-CH"/>
             </w:rPr>
           </w:pPr>
-          <w:hyperlink w:anchor="_Toc8996616" w:history="1">
+          <w:hyperlink w:anchor="_Toc9416847" w:history="1">
             <w:r>
               <w:rPr>
                 <w:rStyle w:val="Lienhypertexte"/>
@@ -1562,7 +1562,7 @@
                 <w:noProof/>
                 <w:webHidden/>
               </w:rPr>
-              <w:instrText xml:space="preserve"> PAGEREF _Toc8996616 \h </w:instrText>
+              <w:instrText xml:space="preserve"> PAGEREF _Toc9416847 \h </w:instrText>
             </w:r>
             <w:r>
               <w:rPr>
@@ -1603,7 +1603,7 @@
               <w:lang w:val="fr-CH" w:eastAsia="fr-CH"/>
             </w:rPr>
           </w:pPr>
-          <w:hyperlink w:anchor="_Toc8996617" w:history="1">
+          <w:hyperlink w:anchor="_Toc9416848" w:history="1">
             <w:r>
               <w:rPr>
                 <w:rStyle w:val="Lienhypertexte"/>
@@ -1641,7 +1641,7 @@
               <w:rPr>
                 <w:webHidden/>
               </w:rPr>
-              <w:instrText xml:space="preserve"> PAGEREF _Toc8996617 \h </w:instrText>
+              <w:instrText xml:space="preserve"> PAGEREF _Toc9416848 \h </w:instrText>
             </w:r>
             <w:r>
               <w:rPr>
@@ -1679,7 +1679,7 @@
               <w:lang w:val="fr-CH" w:eastAsia="fr-CH"/>
             </w:rPr>
           </w:pPr>
-          <w:hyperlink w:anchor="_Toc8996618" w:history="1">
+          <w:hyperlink w:anchor="_Toc9416849" w:history="1">
             <w:r>
               <w:rPr>
                 <w:rStyle w:val="Lienhypertexte"/>
@@ -1725,7 +1725,7 @@
                 <w:noProof/>
                 <w:webHidden/>
               </w:rPr>
-              <w:instrText xml:space="preserve"> PAGEREF _Toc8996618 \h </w:instrText>
+              <w:instrText xml:space="preserve"> PAGEREF _Toc9416849 \h </w:instrText>
             </w:r>
             <w:r>
               <w:rPr>
@@ -1767,7 +1767,7 @@
               <w:lang w:val="fr-CH" w:eastAsia="fr-CH"/>
             </w:rPr>
           </w:pPr>
-          <w:hyperlink w:anchor="_Toc8996619" w:history="1">
+          <w:hyperlink w:anchor="_Toc9416850" w:history="1">
             <w:r>
               <w:rPr>
                 <w:rStyle w:val="Lienhypertexte"/>
@@ -1813,7 +1813,7 @@
                 <w:noProof/>
                 <w:webHidden/>
               </w:rPr>
-              <w:instrText xml:space="preserve"> PAGEREF _Toc8996619 \h </w:instrText>
+              <w:instrText xml:space="preserve"> PAGEREF _Toc9416850 \h </w:instrText>
             </w:r>
             <w:r>
               <w:rPr>
@@ -1859,7 +1859,7 @@
               <w:lang w:val="fr-CH" w:eastAsia="fr-CH"/>
             </w:rPr>
           </w:pPr>
-          <w:hyperlink w:anchor="_Toc8996620" w:history="1">
+          <w:hyperlink w:anchor="_Toc9416851" w:history="1">
             <w:r>
               <w:rPr>
                 <w:rStyle w:val="Lienhypertexte"/>
@@ -1903,7 +1903,7 @@
                 <w:noProof/>
                 <w:webHidden/>
               </w:rPr>
-              <w:instrText xml:space="preserve"> PAGEREF _Toc8996620 \h </w:instrText>
+              <w:instrText xml:space="preserve"> PAGEREF _Toc9416851 \h </w:instrText>
             </w:r>
             <w:r>
               <w:rPr>
@@ -1949,7 +1949,7 @@
               <w:lang w:val="fr-CH" w:eastAsia="fr-CH"/>
             </w:rPr>
           </w:pPr>
-          <w:hyperlink w:anchor="_Toc8996621" w:history="1">
+          <w:hyperlink w:anchor="_Toc9416852" w:history="1">
             <w:r>
               <w:rPr>
                 <w:rStyle w:val="Lienhypertexte"/>
@@ -1993,7 +1993,7 @@
                 <w:noProof/>
                 <w:webHidden/>
               </w:rPr>
-              <w:instrText xml:space="preserve"> PAGEREF _Toc8996621 \h </w:instrText>
+              <w:instrText xml:space="preserve"> PAGEREF _Toc9416852 \h </w:instrText>
             </w:r>
             <w:r>
               <w:rPr>
@@ -2039,7 +2039,7 @@
               <w:lang w:val="fr-CH" w:eastAsia="fr-CH"/>
             </w:rPr>
           </w:pPr>
-          <w:hyperlink w:anchor="_Toc8996622" w:history="1">
+          <w:hyperlink w:anchor="_Toc9416853" w:history="1">
             <w:r>
               <w:rPr>
                 <w:rStyle w:val="Lienhypertexte"/>
@@ -2083,7 +2083,7 @@
                 <w:noProof/>
                 <w:webHidden/>
               </w:rPr>
-              <w:instrText xml:space="preserve"> PAGEREF _Toc8996622 \h </w:instrText>
+              <w:instrText xml:space="preserve"> PAGEREF _Toc9416853 \h </w:instrText>
             </w:r>
             <w:r>
               <w:rPr>
@@ -2125,7 +2125,7 @@
               <w:lang w:val="fr-CH" w:eastAsia="fr-CH"/>
             </w:rPr>
           </w:pPr>
-          <w:hyperlink w:anchor="_Toc8996623" w:history="1">
+          <w:hyperlink w:anchor="_Toc9416854" w:history="1">
             <w:r>
               <w:rPr>
                 <w:rStyle w:val="Lienhypertexte"/>
@@ -2171,7 +2171,7 @@
                 <w:noProof/>
                 <w:webHidden/>
               </w:rPr>
-              <w:instrText xml:space="preserve"> PAGEREF _Toc8996623 \h </w:instrText>
+              <w:instrText xml:space="preserve"> PAGEREF _Toc9416854 \h </w:instrText>
             </w:r>
             <w:r>
               <w:rPr>
@@ -2217,7 +2217,7 @@
               <w:lang w:val="fr-CH" w:eastAsia="fr-CH"/>
             </w:rPr>
           </w:pPr>
-          <w:hyperlink w:anchor="_Toc8996624" w:history="1">
+          <w:hyperlink w:anchor="_Toc9416855" w:history="1">
             <w:r>
               <w:rPr>
                 <w:rStyle w:val="Lienhypertexte"/>
@@ -2261,7 +2261,7 @@
                 <w:noProof/>
                 <w:webHidden/>
               </w:rPr>
-              <w:instrText xml:space="preserve"> PAGEREF _Toc8996624 \h </w:instrText>
+              <w:instrText xml:space="preserve"> PAGEREF _Toc9416855 \h </w:instrText>
             </w:r>
             <w:r>
               <w:rPr>
@@ -2307,7 +2307,7 @@
               <w:lang w:val="fr-CH" w:eastAsia="fr-CH"/>
             </w:rPr>
           </w:pPr>
-          <w:hyperlink w:anchor="_Toc8996625" w:history="1">
+          <w:hyperlink w:anchor="_Toc9416856" w:history="1">
             <w:r>
               <w:rPr>
                 <w:rStyle w:val="Lienhypertexte"/>
@@ -2351,7 +2351,7 @@
                 <w:noProof/>
                 <w:webHidden/>
               </w:rPr>
-              <w:instrText xml:space="preserve"> PAGEREF _Toc8996625 \h </w:instrText>
+              <w:instrText xml:space="preserve"> PAGEREF _Toc9416856 \h </w:instrText>
             </w:r>
             <w:r>
               <w:rPr>
@@ -2397,7 +2397,7 @@
               <w:lang w:val="fr-CH" w:eastAsia="fr-CH"/>
             </w:rPr>
           </w:pPr>
-          <w:hyperlink w:anchor="_Toc8996626" w:history="1">
+          <w:hyperlink w:anchor="_Toc9416857" w:history="1">
             <w:r>
               <w:rPr>
                 <w:rStyle w:val="Lienhypertexte"/>
@@ -2441,7 +2441,7 @@
                 <w:noProof/>
                 <w:webHidden/>
               </w:rPr>
-              <w:instrText xml:space="preserve"> PAGEREF _Toc8996626 \h </w:instrText>
+              <w:instrText xml:space="preserve"> PAGEREF _Toc9416857 \h </w:instrText>
             </w:r>
             <w:r>
               <w:rPr>
@@ -2487,7 +2487,7 @@
               <w:lang w:val="fr-CH" w:eastAsia="fr-CH"/>
             </w:rPr>
           </w:pPr>
-          <w:hyperlink w:anchor="_Toc8996627" w:history="1">
+          <w:hyperlink w:anchor="_Toc9416858" w:history="1">
             <w:r>
               <w:rPr>
                 <w:rStyle w:val="Lienhypertexte"/>
@@ -2531,7 +2531,7 @@
                 <w:noProof/>
                 <w:webHidden/>
               </w:rPr>
-              <w:instrText xml:space="preserve"> PAGEREF _Toc8996627 \h </w:instrText>
+              <w:instrText xml:space="preserve"> PAGEREF _Toc9416858 \h </w:instrText>
             </w:r>
             <w:r>
               <w:rPr>
@@ -2573,7 +2573,7 @@
               <w:lang w:val="fr-CH" w:eastAsia="fr-CH"/>
             </w:rPr>
           </w:pPr>
-          <w:hyperlink w:anchor="_Toc8996628" w:history="1">
+          <w:hyperlink w:anchor="_Toc9416859" w:history="1">
             <w:r>
               <w:rPr>
                 <w:rStyle w:val="Lienhypertexte"/>
@@ -2619,7 +2619,7 @@
                 <w:noProof/>
                 <w:webHidden/>
               </w:rPr>
-              <w:instrText xml:space="preserve"> PAGEREF _Toc8996628 \h </w:instrText>
+              <w:instrText xml:space="preserve"> PAGEREF _Toc9416859 \h </w:instrText>
             </w:r>
             <w:r>
               <w:rPr>
@@ -2665,7 +2665,7 @@
               <w:lang w:val="fr-CH" w:eastAsia="fr-CH"/>
             </w:rPr>
           </w:pPr>
-          <w:hyperlink w:anchor="_Toc8996629" w:history="1">
+          <w:hyperlink w:anchor="_Toc9416860" w:history="1">
             <w:r>
               <w:rPr>
                 <w:rStyle w:val="Lienhypertexte"/>
@@ -2709,7 +2709,7 @@
                 <w:noProof/>
                 <w:webHidden/>
               </w:rPr>
-              <w:instrText xml:space="preserve"> PAGEREF _Toc8996629 \h </w:instrText>
+              <w:instrText xml:space="preserve"> PAGEREF _Toc9416860 \h </w:instrText>
             </w:r>
             <w:r>
               <w:rPr>
@@ -2751,7 +2751,7 @@
               <w:lang w:val="fr-CH" w:eastAsia="fr-CH"/>
             </w:rPr>
           </w:pPr>
-          <w:hyperlink w:anchor="_Toc8996630" w:history="1">
+          <w:hyperlink w:anchor="_Toc9416861" w:history="1">
             <w:r>
               <w:rPr>
                 <w:rStyle w:val="Lienhypertexte"/>
@@ -2797,7 +2797,7 @@
                 <w:noProof/>
                 <w:webHidden/>
               </w:rPr>
-              <w:instrText xml:space="preserve"> PAGEREF _Toc8996630 \h </w:instrText>
+              <w:instrText xml:space="preserve"> PAGEREF _Toc9416861 \h </w:instrText>
             </w:r>
             <w:r>
               <w:rPr>
@@ -2843,7 +2843,7 @@
               <w:lang w:val="fr-CH" w:eastAsia="fr-CH"/>
             </w:rPr>
           </w:pPr>
-          <w:hyperlink w:anchor="_Toc8996631" w:history="1">
+          <w:hyperlink w:anchor="_Toc9416862" w:history="1">
             <w:r>
               <w:rPr>
                 <w:rStyle w:val="Lienhypertexte"/>
@@ -2887,7 +2887,7 @@
                 <w:noProof/>
                 <w:webHidden/>
               </w:rPr>
-              <w:instrText xml:space="preserve"> PAGEREF _Toc8996631 \h </w:instrText>
+              <w:instrText xml:space="preserve"> PAGEREF _Toc9416862 \h </w:instrText>
             </w:r>
             <w:r>
               <w:rPr>
@@ -2933,7 +2933,7 @@
               <w:lang w:val="fr-CH" w:eastAsia="fr-CH"/>
             </w:rPr>
           </w:pPr>
-          <w:hyperlink w:anchor="_Toc8996632" w:history="1">
+          <w:hyperlink w:anchor="_Toc9416863" w:history="1">
             <w:r>
               <w:rPr>
                 <w:rStyle w:val="Lienhypertexte"/>
@@ -2977,7 +2977,7 @@
                 <w:noProof/>
                 <w:webHidden/>
               </w:rPr>
-              <w:instrText xml:space="preserve"> PAGEREF _Toc8996632 \h </w:instrText>
+              <w:instrText xml:space="preserve"> PAGEREF _Toc9416863 \h </w:instrText>
             </w:r>
             <w:r>
               <w:rPr>
@@ -3023,7 +3023,7 @@
               <w:lang w:val="fr-CH" w:eastAsia="fr-CH"/>
             </w:rPr>
           </w:pPr>
-          <w:hyperlink w:anchor="_Toc8996633" w:history="1">
+          <w:hyperlink w:anchor="_Toc9416864" w:history="1">
             <w:r>
               <w:rPr>
                 <w:rStyle w:val="Lienhypertexte"/>
@@ -3067,7 +3067,7 @@
                 <w:noProof/>
                 <w:webHidden/>
               </w:rPr>
-              <w:instrText xml:space="preserve"> PAGEREF _Toc8996633 \h </w:instrText>
+              <w:instrText xml:space="preserve"> PAGEREF _Toc9416864 \h </w:instrText>
             </w:r>
             <w:r>
               <w:rPr>
@@ -3113,7 +3113,7 @@
               <w:lang w:val="fr-CH" w:eastAsia="fr-CH"/>
             </w:rPr>
           </w:pPr>
-          <w:hyperlink w:anchor="_Toc8996634" w:history="1">
+          <w:hyperlink w:anchor="_Toc9416865" w:history="1">
             <w:r>
               <w:rPr>
                 <w:rStyle w:val="Lienhypertexte"/>
@@ -3157,7 +3157,7 @@
                 <w:noProof/>
                 <w:webHidden/>
               </w:rPr>
-              <w:instrText xml:space="preserve"> PAGEREF _Toc8996634 \h </w:instrText>
+              <w:instrText xml:space="preserve"> PAGEREF _Toc9416865 \h </w:instrText>
             </w:r>
             <w:r>
               <w:rPr>
@@ -3223,7 +3223,7 @@
         <w:pStyle w:val="Titre1"/>
       </w:pPr>
       <w:bookmarkStart w:id="0" w:name="_Toc8199886"/>
-      <w:bookmarkStart w:id="1" w:name="_Toc8996611"/>
+      <w:bookmarkStart w:id="1" w:name="_Toc9416842"/>
       <w:r>
         <w:lastRenderedPageBreak/>
         <w:t>Analyse prél</w:t>
@@ -3246,7 +3246,7 @@
         </w:rPr>
       </w:pPr>
       <w:bookmarkStart w:id="2" w:name="_Toc8199887"/>
-      <w:bookmarkStart w:id="3" w:name="_Toc8996612"/>
+      <w:bookmarkStart w:id="3" w:name="_Toc9416843"/>
       <w:r>
         <w:rPr>
           <w:i w:val="0"/>
@@ -3273,7 +3273,23 @@
         <w:t xml:space="preserve">Durant ce projet, je réalise un site web de gestion de prêt de matériel du laboratoire d’électronique du CPNV de Ste-Croix. </w:t>
       </w:r>
       <w:r>
-        <w:t>Il permettra à des étudiants ou des enseignants de pouvoir emprunter ou recevoir du matériel tel que NAS, Arduino etc… ou des consommables comme des résistances, des condensateurs, ect…</w:t>
+        <w:t xml:space="preserve">Il permettra à des étudiants ou des enseignants de pouvoir emprunter ou recevoir du matériel tel que NAS, </w:t>
+      </w:r>
+      <w:proofErr w:type="spellStart"/>
+      <w:r>
+        <w:t>Arduino</w:t>
+      </w:r>
+      <w:proofErr w:type="spellEnd"/>
+      <w:r>
+        <w:t xml:space="preserve"> etc… ou des consommables comme des résistances, des condensateurs, </w:t>
+      </w:r>
+      <w:proofErr w:type="spellStart"/>
+      <w:r>
+        <w:t>ect</w:t>
+      </w:r>
+      <w:proofErr w:type="spellEnd"/>
+      <w:r>
+        <w:t>…</w:t>
       </w:r>
     </w:p>
     <w:p>
@@ -3317,7 +3333,7 @@
       </w:pPr>
       <w:bookmarkStart w:id="4" w:name="_Toc5310046"/>
       <w:bookmarkStart w:id="5" w:name="_Toc8199888"/>
-      <w:bookmarkStart w:id="6" w:name="_Toc8996613"/>
+      <w:bookmarkStart w:id="6" w:name="_Toc9416844"/>
       <w:r>
         <w:rPr>
           <w:i w:val="0"/>
@@ -3789,7 +3805,7 @@
           <w:lang w:val="fr-CH"/>
         </w:rPr>
       </w:pPr>
-      <w:bookmarkStart w:id="7" w:name="_Toc8996614"/>
+      <w:bookmarkStart w:id="7" w:name="_Toc9416845"/>
       <w:r>
         <w:rPr>
           <w:i w:val="0"/>
@@ -4020,7 +4036,7 @@
           <w:lang w:val="fr-CH"/>
         </w:rPr>
       </w:pPr>
-      <w:bookmarkStart w:id="8" w:name="_Toc8996615"/>
+      <w:bookmarkStart w:id="8" w:name="_Toc9416846"/>
       <w:r>
         <w:rPr>
           <w:i w:val="0"/>
@@ -4476,7 +4492,7 @@
           <w:i w:val="0"/>
         </w:rPr>
       </w:pPr>
-      <w:bookmarkStart w:id="9" w:name="_Toc8996616"/>
+      <w:bookmarkStart w:id="9" w:name="_Toc9416847"/>
       <w:r>
         <w:rPr>
           <w:i w:val="0"/>
@@ -4596,7 +4612,7 @@
         <w:pStyle w:val="Titre1"/>
       </w:pPr>
       <w:bookmarkStart w:id="10" w:name="_Toc499021836"/>
-      <w:bookmarkStart w:id="11" w:name="_Toc8996617"/>
+      <w:bookmarkStart w:id="11" w:name="_Toc9416848"/>
       <w:r>
         <w:lastRenderedPageBreak/>
         <w:t>Analyse / Conception</w:t>
@@ -4612,7 +4628,7 @@
           <w:iCs/>
         </w:rPr>
       </w:pPr>
-      <w:bookmarkStart w:id="12" w:name="_Toc8996618"/>
+      <w:bookmarkStart w:id="12" w:name="_Toc9416849"/>
       <w:bookmarkStart w:id="13" w:name="_Toc499021837"/>
       <w:r>
         <w:rPr>
@@ -4641,13 +4657,19 @@
         <w:jc w:val="both"/>
       </w:pPr>
       <w:r>
-        <w:t>Je vais pour ce faire utiliser le site web Trello qui me permet de répertorier mes différents sprints et la date à laquelle ils devront être effectués.</w:t>
-      </w:r>
-    </w:p>
-    <w:p>
-      <w:pPr>
-        <w:jc w:val="both"/>
-      </w:pPr>
+        <w:t xml:space="preserve">Je vais pour ce faire utiliser le site web </w:t>
+      </w:r>
+      <w:proofErr w:type="spellStart"/>
+      <w:r>
+        <w:t>Trello</w:t>
+      </w:r>
+      <w:proofErr w:type="spellEnd"/>
+      <w:r>
+        <w:t xml:space="preserve"> qui me permet de répertorier mes différents sprints et la date à laquelle ils devront être effectués.</w:t>
+      </w:r>
+      <w:r>
+        <w:t xml:space="preserve"> Mes sprints ont une durée d’une semaine et à l’intérieur de ces derniers, ils contiennent une liste de tâche avec des tests d’acceptations qui me permettent ou non de les valider.</w:t>
+      </w:r>
     </w:p>
     <w:p>
       <w:pPr>
@@ -4657,7 +4679,7 @@
           <w:iCs/>
         </w:rPr>
       </w:pPr>
-      <w:bookmarkStart w:id="14" w:name="_Toc8996619"/>
+      <w:bookmarkStart w:id="14" w:name="_Toc9416850"/>
       <w:r>
         <w:rPr>
           <w:i w:val="0"/>
@@ -4676,7 +4698,7 @@
           <w:u w:val="single"/>
         </w:rPr>
       </w:pPr>
-      <w:bookmarkStart w:id="15" w:name="_Toc8996620"/>
+      <w:bookmarkStart w:id="15" w:name="_Toc9416851"/>
       <w:r>
         <w:rPr>
           <w:u w:val="single"/>
@@ -4757,7 +4779,7 @@
           <w:u w:val="single"/>
         </w:rPr>
       </w:pPr>
-      <w:bookmarkStart w:id="16" w:name="_Toc8996621"/>
+      <w:bookmarkStart w:id="16" w:name="_Toc9416852"/>
       <w:r>
         <w:rPr>
           <w:u w:val="single"/>
@@ -4767,16 +4789,19 @@
       <w:bookmarkEnd w:id="16"/>
     </w:p>
     <w:p>
+      <w:pPr>
+        <w:jc w:val="center"/>
+      </w:pPr>
       <w:r>
         <w:rPr>
           <w:noProof/>
           <w:lang w:val="fr-CH" w:eastAsia="fr-CH"/>
         </w:rPr>
         <w:drawing>
-          <wp:inline distT="0" distB="0" distL="0" distR="0" wp14:anchorId="6FF28835" wp14:editId="46603C75">
-            <wp:extent cx="4547808" cy="4433988"/>
-            <wp:effectExtent l="0" t="0" r="5715" b="5080"/>
-            <wp:docPr id="2" name="Image 2"/>
+          <wp:inline distT="0" distB="0" distL="0" distR="0" wp14:anchorId="65B72873" wp14:editId="3E97B96A">
+            <wp:extent cx="4361356" cy="4276725"/>
+            <wp:effectExtent l="0" t="0" r="1270" b="0"/>
+            <wp:docPr id="3" name="Image 3"/>
             <wp:cNvGraphicFramePr>
               <a:graphicFrameLocks xmlns:a="http://schemas.openxmlformats.org/drawingml/2006/main" noChangeAspect="1"/>
             </wp:cNvGraphicFramePr>
@@ -4796,7 +4821,7 @@
                   <pic:spPr>
                     <a:xfrm>
                       <a:off x="0" y="0"/>
-                      <a:ext cx="4557482" cy="4443420"/>
+                      <a:ext cx="4365565" cy="4280852"/>
                     </a:xfrm>
                     <a:prstGeom prst="rect">
                       <a:avLst/>
@@ -4819,7 +4844,7 @@
       <w:r>
         <w:br w:type="page"/>
       </w:r>
-      <w:bookmarkStart w:id="17" w:name="_Toc8996622"/>
+      <w:bookmarkStart w:id="17" w:name="_Toc9416853"/>
       <w:r>
         <w:rPr>
           <w:b w:val="0"/>
@@ -4905,7 +4930,21 @@
         <w:rPr>
           <w:iCs/>
         </w:rPr>
-        <w:t xml:space="preserve">« Matériel », « Consommables », « Demandes Emprunt », ect… </w:t>
+        <w:t xml:space="preserve">« Matériel », « Consommables », « Demandes Emprunt », </w:t>
+      </w:r>
+      <w:proofErr w:type="spellStart"/>
+      <w:r>
+        <w:rPr>
+          <w:iCs/>
+        </w:rPr>
+        <w:t>ect</w:t>
+      </w:r>
+      <w:proofErr w:type="spellEnd"/>
+      <w:r>
+        <w:rPr>
+          <w:iCs/>
+        </w:rPr>
+        <w:t xml:space="preserve">… </w:t>
       </w:r>
     </w:p>
     <w:p>
@@ -5092,7 +5131,7 @@
           <w:iCs/>
         </w:rPr>
       </w:pPr>
-      <w:bookmarkStart w:id="18" w:name="_Toc8996623"/>
+      <w:bookmarkStart w:id="18" w:name="_Toc9416854"/>
       <w:r>
         <w:rPr>
           <w:i w:val="0"/>
@@ -5170,7 +5209,27 @@
           <w:szCs w:val="23"/>
           <w:lang w:val="fr-CH" w:eastAsia="fr-CH"/>
         </w:rPr>
-        <w:t>Afin d’analyser ces différents, je vais utiliser le mode « demo technicien » qu’ils proposent sur ces plateformes.</w:t>
+        <w:t>Afin d’analyser ces différents, je vais utiliser le mode « </w:t>
+      </w:r>
+      <w:proofErr w:type="spellStart"/>
+      <w:r>
+        <w:rPr>
+          <w:rFonts w:cs="Arial"/>
+          <w:color w:val="000000"/>
+          <w:szCs w:val="23"/>
+          <w:lang w:val="fr-CH" w:eastAsia="fr-CH"/>
+        </w:rPr>
+        <w:t>demo</w:t>
+      </w:r>
+      <w:proofErr w:type="spellEnd"/>
+      <w:r>
+        <w:rPr>
+          <w:rFonts w:cs="Arial"/>
+          <w:color w:val="000000"/>
+          <w:szCs w:val="23"/>
+          <w:lang w:val="fr-CH" w:eastAsia="fr-CH"/>
+        </w:rPr>
+        <w:t xml:space="preserve"> technicien » qu’ils proposent sur ces plateformes.</w:t>
       </w:r>
     </w:p>
     <w:p>
@@ -5191,7 +5250,7 @@
           <w:u w:val="single"/>
         </w:rPr>
       </w:pPr>
-      <w:bookmarkStart w:id="19" w:name="_Toc8996624"/>
+      <w:bookmarkStart w:id="19" w:name="_Toc9416855"/>
       <w:r>
         <w:rPr>
           <w:u w:val="single"/>
@@ -5385,7 +5444,15 @@
         <w:jc w:val="both"/>
       </w:pPr>
       <w:r>
-        <w:t>Gratuit (OpenSource)</w:t>
+        <w:t>Gratuit (</w:t>
+      </w:r>
+      <w:proofErr w:type="spellStart"/>
+      <w:r>
+        <w:t>OpenSource</w:t>
+      </w:r>
+      <w:proofErr w:type="spellEnd"/>
+      <w:r>
+        <w:t>)</w:t>
       </w:r>
     </w:p>
     <w:p>
@@ -5473,7 +5540,7 @@
           <w:u w:val="single"/>
         </w:rPr>
       </w:pPr>
-      <w:bookmarkStart w:id="20" w:name="_Toc8996625"/>
+      <w:bookmarkStart w:id="20" w:name="_Toc9416856"/>
       <w:r>
         <w:rPr>
           <w:u w:val="single"/>
@@ -5738,7 +5805,7 @@
           <w:u w:val="single"/>
         </w:rPr>
       </w:pPr>
-      <w:bookmarkStart w:id="21" w:name="_Toc8996626"/>
+      <w:bookmarkStart w:id="21" w:name="_Toc9416857"/>
       <w:r>
         <w:rPr>
           <w:u w:val="single"/>
@@ -5938,9 +6005,11 @@
       <w:r>
         <w:t>Gratuit (</w:t>
       </w:r>
+      <w:proofErr w:type="spellStart"/>
       <w:r>
         <w:t>OpenSoure</w:t>
       </w:r>
+      <w:proofErr w:type="spellEnd"/>
       <w:r>
         <w:t>)</w:t>
       </w:r>
@@ -6024,7 +6093,7 @@
           <w:u w:val="single"/>
         </w:rPr>
       </w:pPr>
-      <w:bookmarkStart w:id="22" w:name="_Toc8996627"/>
+      <w:bookmarkStart w:id="22" w:name="_Toc9416858"/>
       <w:r>
         <w:rPr>
           <w:u w:val="single"/>
@@ -6074,7 +6143,21 @@
         <w:rPr>
           <w:szCs w:val="23"/>
         </w:rPr>
-        <w:t>GLPI et service desk plus proposent à mon goût une interface qui n’est plus au goût du jour, alors que snipe-it a une interface un peu plus moderne intégrant un design simpliste sans être trop coloré et écœurant. C’est un style que je compte appliquer sur mon site.</w:t>
+        <w:t xml:space="preserve">GLPI et service desk plus proposent à mon goût une interface qui n’est plus au goût du jour, alors que </w:t>
+      </w:r>
+      <w:proofErr w:type="spellStart"/>
+      <w:r>
+        <w:rPr>
+          <w:szCs w:val="23"/>
+        </w:rPr>
+        <w:t>snipe-it</w:t>
+      </w:r>
+      <w:proofErr w:type="spellEnd"/>
+      <w:r>
+        <w:rPr>
+          <w:szCs w:val="23"/>
+        </w:rPr>
+        <w:t xml:space="preserve"> a une interface un peu plus moderne intégrant un design simpliste sans être trop coloré et écœurant. C’est un style que je compte appliquer sur mon site.</w:t>
       </w:r>
       <w:r>
         <w:rPr>
@@ -6128,7 +6211,21 @@
         <w:rPr>
           <w:szCs w:val="23"/>
         </w:rPr>
-        <w:t>ervice desk plus et Snipe-it s’orientent plus sur du classique avec un formulaire et une liste pour afficher les emprunts.</w:t>
+        <w:t xml:space="preserve">ervice desk plus et </w:t>
+      </w:r>
+      <w:proofErr w:type="spellStart"/>
+      <w:r>
+        <w:rPr>
+          <w:szCs w:val="23"/>
+        </w:rPr>
+        <w:t>Snipe-it</w:t>
+      </w:r>
+      <w:proofErr w:type="spellEnd"/>
+      <w:r>
+        <w:rPr>
+          <w:szCs w:val="23"/>
+        </w:rPr>
+        <w:t xml:space="preserve"> s’orientent plus sur du classique avec un formulaire et une liste pour afficher les emprunts.</w:t>
       </w:r>
       <w:r>
         <w:rPr>
@@ -6216,7 +6313,7 @@
           <w:iCs/>
         </w:rPr>
       </w:pPr>
-      <w:bookmarkStart w:id="23" w:name="_Toc8996628"/>
+      <w:bookmarkStart w:id="23" w:name="_Toc9416859"/>
       <w:r>
         <w:rPr>
           <w:i w:val="0"/>
@@ -6377,7 +6474,7 @@
           <w:u w:val="single"/>
         </w:rPr>
       </w:pPr>
-      <w:bookmarkStart w:id="24" w:name="_Toc8996629"/>
+      <w:bookmarkStart w:id="24" w:name="_Toc9416860"/>
       <w:r>
         <w:rPr>
           <w:u w:val="single"/>
@@ -6635,8 +6732,13 @@
             <w:pPr>
               <w:jc w:val="both"/>
             </w:pPr>
-            <w:r>
-              <w:t>Debbuger PHP</w:t>
+            <w:proofErr w:type="spellStart"/>
+            <w:r>
+              <w:t>Debbuger</w:t>
+            </w:r>
+            <w:proofErr w:type="spellEnd"/>
+            <w:r>
+              <w:t xml:space="preserve"> PHP</w:t>
             </w:r>
           </w:p>
         </w:tc>
@@ -6813,12 +6915,14 @@
                 <w:b/>
               </w:rPr>
             </w:pPr>
+            <w:proofErr w:type="spellStart"/>
             <w:r>
               <w:rPr>
                 <w:b/>
               </w:rPr>
               <w:t>Edge</w:t>
             </w:r>
+            <w:proofErr w:type="spellEnd"/>
           </w:p>
         </w:tc>
         <w:tc>
@@ -6868,7 +6972,7 @@
           <w:iCs/>
         </w:rPr>
       </w:pPr>
-      <w:bookmarkStart w:id="25" w:name="_Toc8996630"/>
+      <w:bookmarkStart w:id="25" w:name="_Toc9416861"/>
       <w:r>
         <w:rPr>
           <w:i w:val="0"/>
@@ -7236,7 +7340,7 @@
           <w:u w:val="single"/>
         </w:rPr>
       </w:pPr>
-      <w:bookmarkStart w:id="26" w:name="_Toc8996631"/>
+      <w:bookmarkStart w:id="26" w:name="_Toc9416862"/>
       <w:r>
         <w:rPr>
           <w:u w:val="single"/>
@@ -7581,7 +7685,7 @@
           <w:u w:val="single"/>
         </w:rPr>
       </w:pPr>
-      <w:bookmarkStart w:id="27" w:name="_Toc8996632"/>
+      <w:bookmarkStart w:id="27" w:name="_Toc9416863"/>
       <w:r>
         <w:rPr>
           <w:u w:val="single"/>
@@ -7698,7 +7802,7 @@
           <w:u w:val="single"/>
         </w:rPr>
       </w:pPr>
-      <w:bookmarkStart w:id="28" w:name="_Toc8996633"/>
+      <w:bookmarkStart w:id="28" w:name="_Toc9416864"/>
       <w:r>
         <w:rPr>
           <w:u w:val="single"/>
@@ -13471,7 +13575,7 @@
       <w:r>
         <w:lastRenderedPageBreak/>
         <w:pict w14:anchorId="1807424B">
-          <v:shape id="_x0000_i1025" type="#_x0000_t75" style="width:429.75pt;height:315.75pt">
+          <v:shape id="_x0000_i1025" type="#_x0000_t75" style="width:429.7pt;height:315.75pt">
             <v:imagedata r:id="rId20" o:title="Connexion"/>
           </v:shape>
         </w:pict>
@@ -13563,7 +13667,7 @@
       <w:r>
         <w:lastRenderedPageBreak/>
         <w:pict w14:anchorId="140C4A05">
-          <v:shape id="_x0000_i1026" type="#_x0000_t75" style="width:439.5pt;height:323.25pt">
+          <v:shape id="_x0000_i1026" type="#_x0000_t75" style="width:439.55pt;height:323.45pt">
             <v:imagedata r:id="rId22" o:title="Accueil "/>
           </v:shape>
         </w:pict>
@@ -13584,7 +13688,7 @@
       </w:pPr>
       <w:r>
         <w:pict w14:anchorId="371ED39B">
-          <v:shape id="_x0000_i1027" type="#_x0000_t75" style="width:437.25pt;height:321pt">
+          <v:shape id="_x0000_i1027" type="#_x0000_t75" style="width:437.1pt;height:321.2pt">
             <v:imagedata r:id="rId23" o:title="(Admin) Tableau de bord"/>
           </v:shape>
         </w:pict>
@@ -13610,7 +13714,7 @@
       <w:r>
         <w:lastRenderedPageBreak/>
         <w:pict w14:anchorId="6C478DEC">
-          <v:shape id="_x0000_i1028" type="#_x0000_t75" style="width:431.25pt;height:317.25pt">
+          <v:shape id="_x0000_i1028" type="#_x0000_t75" style="width:431.55pt;height:317.1pt">
             <v:imagedata r:id="rId24" o:title="(Admin) Matériel"/>
           </v:shape>
         </w:pict>
@@ -13638,7 +13742,7 @@
       </w:pPr>
       <w:r>
         <w:pict w14:anchorId="0FBBD3C8">
-          <v:shape id="_x0000_i1029" type="#_x0000_t75" style="width:432.75pt;height:318.75pt">
+          <v:shape id="_x0000_i1029" type="#_x0000_t75" style="width:432.8pt;height:318.9pt">
             <v:imagedata r:id="rId25" o:title="Matériel"/>
           </v:shape>
         </w:pict>
@@ -13674,17 +13778,16 @@
       <w:pPr>
         <w:pStyle w:val="Titre3"/>
       </w:pPr>
-      <w:bookmarkStart w:id="29" w:name="_Toc8996634"/>
+      <w:bookmarkStart w:id="29" w:name="_Toc9416865"/>
+      <w:bookmarkStart w:id="30" w:name="_GoBack"/>
+      <w:bookmarkEnd w:id="30"/>
       <w:r>
         <w:lastRenderedPageBreak/>
         <w:t>MLD</w:t>
       </w:r>
       <w:bookmarkEnd w:id="29"/>
     </w:p>
-    <w:p>
-      <w:bookmarkStart w:id="30" w:name="_GoBack"/>
-      <w:bookmarkEnd w:id="30"/>
-    </w:p>
+    <w:p/>
     <w:p>
       <w:r>
         <w:rPr>
@@ -13692,10 +13795,10 @@
           <w:lang w:val="fr-CH" w:eastAsia="fr-CH"/>
         </w:rPr>
         <w:drawing>
-          <wp:inline distT="0" distB="0" distL="0" distR="0" wp14:anchorId="422D2663" wp14:editId="2413836D">
-            <wp:extent cx="5759450" cy="4588510"/>
-            <wp:effectExtent l="0" t="0" r="0" b="2540"/>
-            <wp:docPr id="7" name="Image 7"/>
+          <wp:inline distT="0" distB="0" distL="0" distR="0" wp14:anchorId="7ACA427C" wp14:editId="7FC0AC0F">
+            <wp:extent cx="5759450" cy="4503420"/>
+            <wp:effectExtent l="0" t="0" r="0" b="0"/>
+            <wp:docPr id="12" name="Image 12"/>
             <wp:cNvGraphicFramePr>
               <a:graphicFrameLocks xmlns:a="http://schemas.openxmlformats.org/drawingml/2006/main" noChangeAspect="1"/>
             </wp:cNvGraphicFramePr>
@@ -13715,7 +13818,7 @@
                   <pic:spPr>
                     <a:xfrm>
                       <a:off x="0" y="0"/>
-                      <a:ext cx="5759450" cy="4588510"/>
+                      <a:ext cx="5759450" cy="4503420"/>
                     </a:xfrm>
                     <a:prstGeom prst="rect">
                       <a:avLst/>
@@ -13808,7 +13911,7 @@
         <w:sz w:val="16"/>
         <w:szCs w:val="16"/>
       </w:rPr>
-      <w:t>23</w:t>
+      <w:t>21</w:t>
     </w:r>
     <w:r>
       <w:rPr>
@@ -13906,7 +14009,7 @@
         <w:sz w:val="16"/>
         <w:szCs w:val="16"/>
       </w:rPr>
-      <w:t>21/05/2019</w:t>
+      <w:t>22/05/2019</w:t>
     </w:r>
     <w:r>
       <w:rPr>
@@ -14070,7 +14173,7 @@
         <w:sz w:val="16"/>
         <w:szCs w:val="16"/>
       </w:rPr>
-      <w:t>21/05/2019</w:t>
+      <w:t>22/05/2019</w:t>
     </w:r>
     <w:r>
       <w:rPr>
@@ -14117,12 +14220,28 @@
       <w:r>
         <w:t xml:space="preserve"> </w:t>
       </w:r>
+      <w:proofErr w:type="spellStart"/>
       <w:r>
         <w:rPr>
           <w:lang w:val="fr-CH"/>
         </w:rPr>
-        <w:t>Create, Read, Update, Delete</w:t>
-      </w:r>
+        <w:t>Create</w:t>
+      </w:r>
+      <w:proofErr w:type="spellEnd"/>
+      <w:r>
+        <w:rPr>
+          <w:lang w:val="fr-CH"/>
+        </w:rPr>
+        <w:t xml:space="preserve">, Read, Update, </w:t>
+      </w:r>
+      <w:proofErr w:type="spellStart"/>
+      <w:r>
+        <w:rPr>
+          <w:lang w:val="fr-CH"/>
+        </w:rPr>
+        <w:t>Delete</w:t>
+      </w:r>
+      <w:proofErr w:type="spellEnd"/>
     </w:p>
   </w:footnote>
 </w:footnotes>
@@ -14156,6 +14275,7 @@
       </w:rPr>
       <w:tab/>
     </w:r>
+    <w:proofErr w:type="spellStart"/>
     <w:r>
       <w:rPr>
         <w:rFonts w:cs="Arial"/>
@@ -14165,6 +14285,7 @@
       </w:rPr>
       <w:t>ElectroStock</w:t>
     </w:r>
+    <w:proofErr w:type="spellEnd"/>
     <w:r>
       <w:rPr>
         <w:rFonts w:cs="Arial"/>
@@ -14222,6 +14343,7 @@
       </w:rPr>
       <w:tab/>
     </w:r>
+    <w:proofErr w:type="spellStart"/>
     <w:r>
       <w:rPr>
         <w:rFonts w:cs="Arial"/>
@@ -14231,6 +14353,7 @@
       </w:rPr>
       <w:t>ElectroStock</w:t>
     </w:r>
+    <w:proofErr w:type="spellEnd"/>
     <w:r>
       <w:rPr>
         <w:rFonts w:cs="Arial"/>
@@ -14296,6 +14419,7 @@
       </w:rPr>
       <w:tab/>
     </w:r>
+    <w:proofErr w:type="spellStart"/>
     <w:r>
       <w:rPr>
         <w:rFonts w:cs="Arial"/>
@@ -14305,6 +14429,7 @@
       </w:rPr>
       <w:t>ElectroStock</w:t>
     </w:r>
+    <w:proofErr w:type="spellEnd"/>
     <w:r>
       <w:rPr>
         <w:rFonts w:cs="Arial"/>
@@ -19548,7 +19673,7 @@
 </file>
 
 <file path=customXml/itemProps1.xml><?xml version="1.0" encoding="utf-8"?>
-<ds:datastoreItem xmlns:ds="http://schemas.openxmlformats.org/officeDocument/2006/customXml" ds:itemID="{147F3EF3-78B1-4E31-9A8C-0D4C8D38F2DA}">
+<ds:datastoreItem xmlns:ds="http://schemas.openxmlformats.org/officeDocument/2006/customXml" ds:itemID="{9A86E2B0-8A3B-417D-92C1-6B156AC1B019}">
   <ds:schemaRefs>
     <ds:schemaRef ds:uri="http://schemas.openxmlformats.org/officeDocument/2006/bibliography"/>
   </ds:schemaRefs>

</xml_diff>

<commit_message>
Ajout de la fonctionnalité Check-out, Ajout de la page Archive des prêt de matériel
</commit_message>
<xml_diff>
--- a/Documentation/Rapport/Rapport_TPI2019_KPR.docx
+++ b/Documentation/Rapport/Rapport_TPI2019_KPR.docx
@@ -155,6 +155,7 @@
                                     <w:dataBinding w:prefixMappings="xmlns:ns0='http://purl.org/dc/elements/1.1/' xmlns:ns1='http://schemas.openxmlformats.org/package/2006/metadata/core-properties' " w:xpath="/ns1:coreProperties[1]/ns0:subject[1]" w:storeItemID="{6C3C8BC8-F283-45AE-878A-BAB7291924A1}"/>
                                     <w:text/>
                                   </w:sdtPr>
+                                  <w:sdtEndPr/>
                                   <w:sdtContent>
                                     <w:r>
                                       <w:rPr>
@@ -807,7 +808,7 @@
                   </wp:anchor>
                 </w:drawing>
               </mc:Choice>
-              <mc:Fallback xmlns:cx2="http://schemas.microsoft.com/office/drawing/2015/10/21/chartex" xmlns:cx3="http://schemas.microsoft.com/office/drawing/2016/5/9/chartex" xmlns:cx4="http://schemas.microsoft.com/office/drawing/2016/5/10/chartex" xmlns:cx5="http://schemas.microsoft.com/office/drawing/2016/5/11/chartex" xmlns:cx6="http://schemas.microsoft.com/office/drawing/2016/5/12/chartex" xmlns:cx7="http://schemas.microsoft.com/office/drawing/2016/5/13/chartex" xmlns:cx8="http://schemas.microsoft.com/office/drawing/2016/5/14/chartex" xmlns:aink="http://schemas.microsoft.com/office/drawing/2016/ink" xmlns:am3d="http://schemas.microsoft.com/office/drawing/2017/model3d" xmlns:w16cid="http://schemas.microsoft.com/office/word/2016/wordml/cid">
+              <mc:Fallback xmlns:w16cid="http://schemas.microsoft.com/office/word/2016/wordml/cid" xmlns:am3d="http://schemas.microsoft.com/office/drawing/2017/model3d" xmlns:aink="http://schemas.microsoft.com/office/drawing/2016/ink" xmlns:cx8="http://schemas.microsoft.com/office/drawing/2016/5/14/chartex" xmlns:cx7="http://schemas.microsoft.com/office/drawing/2016/5/13/chartex" xmlns:cx6="http://schemas.microsoft.com/office/drawing/2016/5/12/chartex" xmlns:cx5="http://schemas.microsoft.com/office/drawing/2016/5/11/chartex" xmlns:cx4="http://schemas.microsoft.com/office/drawing/2016/5/10/chartex" xmlns:cx3="http://schemas.microsoft.com/office/drawing/2016/5/9/chartex" xmlns:cx2="http://schemas.microsoft.com/office/drawing/2015/10/21/chartex">
                 <w:pict>
                   <v:group w14:anchorId="13D069FC" id="Groupe 2" o:spid="_x0000_s1026" style="position:absolute;margin-left:0;margin-top:0;width:432.65pt;height:448.55pt;z-index:-251652096;mso-width-percent:706;mso-height-percent:566;mso-left-percent:220;mso-top-percent:300;mso-position-horizontal-relative:page;mso-position-vertical-relative:page;mso-width-percent:706;mso-height-percent:566;mso-left-percent:220;mso-top-percent:300" coordsize="43291,44910" o:gfxdata="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">
                     <o:lock v:ext="edit" aspectratio="t"/>
@@ -910,6 +911,7 @@
                                     <w:dataBinding w:prefixMappings="xmlns:ns0='http://schemas.openxmlformats.org/officeDocument/2006/extended-properties' " w:xpath="/ns0:Properties[1]/ns0:Company[1]" w:storeItemID="{6668398D-A668-4E3E-A5EB-62B293D839F1}"/>
                                     <w:text/>
                                   </w:sdtPr>
+                                  <w:sdtEndPr/>
                                   <w:sdtContent>
                                     <w:r>
                                       <w:rPr>
@@ -3266,23 +3268,7 @@
         <w:t xml:space="preserve">, je réalise un site web de gestion de prêt de matériel du laboratoire d’électronique du CPNV de Ste-Croix. </w:t>
       </w:r>
       <w:r>
-        <w:t xml:space="preserve">Il permettra à des étudiants ou des enseignants de pouvoir emprunter ou recevoir du matériel tel que NAS, </w:t>
-      </w:r>
-      <w:proofErr w:type="spellStart"/>
-      <w:r>
-        <w:t>Arduino</w:t>
-      </w:r>
-      <w:proofErr w:type="spellEnd"/>
-      <w:r>
-        <w:t xml:space="preserve"> etc… ou des consommables comme des résistances, des condensateurs, </w:t>
-      </w:r>
-      <w:proofErr w:type="spellStart"/>
-      <w:r>
-        <w:t>ect</w:t>
-      </w:r>
-      <w:proofErr w:type="spellEnd"/>
-      <w:r>
-        <w:t>…</w:t>
+        <w:t>Il permettra à des étudiants ou des enseignants de pouvoir emprunter ou recevoir du matériel tel que NAS, Arduino etc… ou des consommables comme des résistances, des condensateurs, ect…</w:t>
       </w:r>
     </w:p>
     <w:p>
@@ -4650,15 +4636,7 @@
         <w:jc w:val="both"/>
       </w:pPr>
       <w:r>
-        <w:t xml:space="preserve">Je vais pour ce faire utiliser le site web </w:t>
-      </w:r>
-      <w:proofErr w:type="spellStart"/>
-      <w:r>
-        <w:t>Trello</w:t>
-      </w:r>
-      <w:proofErr w:type="spellEnd"/>
-      <w:r>
-        <w:t xml:space="preserve"> qui me permet de répertorier mes différents sprints et la date à laquelle ils devront être effectués.</w:t>
+        <w:t>Je vais pour ce faire utiliser le site web Trello qui me permet de répertorier mes différents sprints et la date à laquelle ils devront être effectués.</w:t>
       </w:r>
       <w:r>
         <w:t xml:space="preserve"> </w:t>
@@ -4931,21 +4909,7 @@
         <w:rPr>
           <w:iCs/>
         </w:rPr>
-        <w:t xml:space="preserve">« Matériel », « Consommables », « Demandes Emprunt », </w:t>
-      </w:r>
-      <w:proofErr w:type="spellStart"/>
-      <w:r>
-        <w:rPr>
-          <w:iCs/>
-        </w:rPr>
-        <w:t>ect</w:t>
-      </w:r>
-      <w:proofErr w:type="spellEnd"/>
-      <w:r>
-        <w:rPr>
-          <w:iCs/>
-        </w:rPr>
-        <w:t xml:space="preserve">… </w:t>
+        <w:t xml:space="preserve">« Matériel », « Consommables », « Demandes Emprunt », ect… </w:t>
       </w:r>
     </w:p>
     <w:p>
@@ -5210,27 +5174,7 @@
           <w:szCs w:val="23"/>
           <w:lang w:val="fr-CH" w:eastAsia="fr-CH"/>
         </w:rPr>
-        <w:t>Afin d’analyser ces différents, je vais utiliser le mode « </w:t>
-      </w:r>
-      <w:proofErr w:type="spellStart"/>
-      <w:r>
-        <w:rPr>
-          <w:rFonts w:cs="Arial"/>
-          <w:color w:val="000000"/>
-          <w:szCs w:val="23"/>
-          <w:lang w:val="fr-CH" w:eastAsia="fr-CH"/>
-        </w:rPr>
-        <w:t>demo</w:t>
-      </w:r>
-      <w:proofErr w:type="spellEnd"/>
-      <w:r>
-        <w:rPr>
-          <w:rFonts w:cs="Arial"/>
-          <w:color w:val="000000"/>
-          <w:szCs w:val="23"/>
-          <w:lang w:val="fr-CH" w:eastAsia="fr-CH"/>
-        </w:rPr>
-        <w:t xml:space="preserve"> technicien » qu’ils proposent sur ces plateformes.</w:t>
+        <w:t>Afin d’analyser ces différents, je vais utiliser le mode « demo technicien » qu’ils proposent sur ces plateformes.</w:t>
       </w:r>
     </w:p>
     <w:p>
@@ -5445,15 +5389,7 @@
         <w:jc w:val="both"/>
       </w:pPr>
       <w:r>
-        <w:t>Gratuit (</w:t>
-      </w:r>
-      <w:proofErr w:type="spellStart"/>
-      <w:r>
-        <w:t>OpenSource</w:t>
-      </w:r>
-      <w:proofErr w:type="spellEnd"/>
-      <w:r>
-        <w:t>)</w:t>
+        <w:t>Gratuit (OpenSource)</w:t>
       </w:r>
     </w:p>
     <w:p>
@@ -6006,11 +5942,9 @@
       <w:r>
         <w:t>Gratuit (</w:t>
       </w:r>
-      <w:proofErr w:type="spellStart"/>
       <w:r>
         <w:t>OpenSoure</w:t>
       </w:r>
-      <w:proofErr w:type="spellEnd"/>
       <w:r>
         <w:t>)</w:t>
       </w:r>
@@ -6214,21 +6148,12 @@
           <w:szCs w:val="23"/>
         </w:rPr>
       </w:pPr>
-      <w:proofErr w:type="spellStart"/>
       <w:r>
         <w:rPr>
           <w:b/>
           <w:szCs w:val="23"/>
         </w:rPr>
-        <w:t>SolarWinds</w:t>
-      </w:r>
-      <w:proofErr w:type="spellEnd"/>
-      <w:r>
-        <w:rPr>
-          <w:b/>
-          <w:szCs w:val="23"/>
-        </w:rPr>
-        <w:t xml:space="preserve"> N-central</w:t>
+        <w:t>SolarWinds N-central</w:t>
       </w:r>
     </w:p>
     <w:p>
@@ -6244,7 +6169,6 @@
           <w:szCs w:val="23"/>
         </w:rPr>
       </w:pPr>
-      <w:proofErr w:type="spellStart"/>
       <w:r>
         <w:rPr>
           <w:b/>
@@ -6252,7 +6176,6 @@
         </w:rPr>
         <w:t>EZOfficeInventory</w:t>
       </w:r>
-      <w:proofErr w:type="spellEnd"/>
     </w:p>
     <w:p>
       <w:pPr>
@@ -6272,17 +6195,8 @@
           <w:b/>
           <w:szCs w:val="23"/>
         </w:rPr>
-        <w:t xml:space="preserve">Oracle </w:t>
-      </w:r>
-      <w:proofErr w:type="spellStart"/>
-      <w:r>
-        <w:rPr>
-          <w:b/>
-          <w:szCs w:val="23"/>
-        </w:rPr>
-        <w:t>PeopleSoft</w:t>
-      </w:r>
-      <w:proofErr w:type="spellEnd"/>
+        <w:t>Oracle PeopleSoft</w:t>
+      </w:r>
     </w:p>
     <w:p>
       <w:pPr>
@@ -6342,7 +6256,6 @@
         </w:rPr>
         <w:t xml:space="preserve">GLPI et service desk plus proposent à mon goût une interface qui n’est plus au goût du jour, alors que </w:t>
       </w:r>
-      <w:proofErr w:type="spellStart"/>
       <w:r>
         <w:rPr>
           <w:szCs w:val="23"/>
@@ -6353,14 +6266,7 @@
         <w:rPr>
           <w:szCs w:val="23"/>
         </w:rPr>
-        <w:t>nipe</w:t>
-      </w:r>
-      <w:proofErr w:type="spellEnd"/>
-      <w:r>
-        <w:rPr>
-          <w:szCs w:val="23"/>
-        </w:rPr>
-        <w:t>-</w:t>
+        <w:t>nipe-</w:t>
       </w:r>
       <w:r>
         <w:rPr>
@@ -6424,21 +6330,7 @@
         <w:rPr>
           <w:szCs w:val="23"/>
         </w:rPr>
-        <w:t xml:space="preserve">Les systèmes de réservations des différents sites ont chacun un style différent sur GLPI on peut voir que ce sont des « post-it » coller sur un calendrier là où service desk plus et </w:t>
-      </w:r>
-      <w:proofErr w:type="spellStart"/>
-      <w:r>
-        <w:rPr>
-          <w:szCs w:val="23"/>
-        </w:rPr>
-        <w:t>Snipe</w:t>
-      </w:r>
-      <w:proofErr w:type="spellEnd"/>
-      <w:r>
-        <w:rPr>
-          <w:szCs w:val="23"/>
-        </w:rPr>
-        <w:t>-</w:t>
+        <w:t>Les systèmes de réservations des différents sites ont chacun un style différent sur GLPI on peut voir que ce sont des « post-it » coller sur un calendrier là où service desk plus et Snipe-</w:t>
       </w:r>
       <w:r>
         <w:rPr>
@@ -6480,41 +6372,13 @@
         <w:rPr>
           <w:szCs w:val="23"/>
         </w:rPr>
-        <w:t xml:space="preserve">de </w:t>
-      </w:r>
-      <w:proofErr w:type="spellStart"/>
+        <w:t>de Snipe-IT</w:t>
+      </w:r>
       <w:r>
         <w:rPr>
           <w:szCs w:val="23"/>
         </w:rPr>
-        <w:t>Snipe</w:t>
-      </w:r>
-      <w:proofErr w:type="spellEnd"/>
-      <w:r>
-        <w:rPr>
-          <w:szCs w:val="23"/>
-        </w:rPr>
-        <w:t>-IT</w:t>
-      </w:r>
-      <w:r>
-        <w:rPr>
-          <w:szCs w:val="23"/>
-        </w:rPr>
-        <w:t xml:space="preserve"> et concernant les fonctionnalités je pense aussi m’inspirer de service desk plus et de </w:t>
-      </w:r>
-      <w:proofErr w:type="spellStart"/>
-      <w:r>
-        <w:rPr>
-          <w:szCs w:val="23"/>
-        </w:rPr>
-        <w:t>Snipe</w:t>
-      </w:r>
-      <w:proofErr w:type="spellEnd"/>
-      <w:r>
-        <w:rPr>
-          <w:szCs w:val="23"/>
-        </w:rPr>
-        <w:t>-IT pour la liste des emprunts, des octrois, du matériel et des consommables</w:t>
+        <w:t xml:space="preserve"> et concernant les fonctionnalités je pense aussi m’inspirer de service desk plus et de Snipe-IT pour la liste des emprunts, des octrois, du matériel et des consommables</w:t>
       </w:r>
       <w:r>
         <w:rPr>
@@ -6945,12 +6809,17 @@
                 <w:b/>
               </w:rPr>
             </w:pPr>
-            <w:proofErr w:type="spellStart"/>
-            <w:r>
-              <w:rPr>
-                <w:b/>
-              </w:rPr>
-              <w:t>Xd</w:t>
+            <w:r>
+              <w:rPr>
+                <w:b/>
+              </w:rPr>
+              <w:t>x</w:t>
+            </w:r>
+            <w:r>
+              <w:rPr>
+                <w:b/>
+              </w:rPr>
+              <w:t>D</w:t>
             </w:r>
             <w:r>
               <w:rPr>
@@ -6958,7 +6827,6 @@
               </w:rPr>
               <w:t>ebug</w:t>
             </w:r>
-            <w:proofErr w:type="spellEnd"/>
           </w:p>
         </w:tc>
         <w:tc>
@@ -6989,11 +6857,9 @@
             <w:pPr>
               <w:jc w:val="both"/>
             </w:pPr>
-            <w:proofErr w:type="spellStart"/>
-            <w:r>
-              <w:t>Debbuger</w:t>
-            </w:r>
-            <w:proofErr w:type="spellEnd"/>
+            <w:r>
+              <w:t>Debugger</w:t>
+            </w:r>
             <w:r>
               <w:t xml:space="preserve"> PHP</w:t>
             </w:r>
@@ -7190,14 +7056,12 @@
                 <w:b/>
               </w:rPr>
             </w:pPr>
-            <w:proofErr w:type="spellStart"/>
             <w:r>
               <w:rPr>
                 <w:b/>
               </w:rPr>
               <w:t>Edge</w:t>
             </w:r>
-            <w:proofErr w:type="spellEnd"/>
           </w:p>
         </w:tc>
         <w:tc>
@@ -8154,42 +8018,8 @@
                 <w:szCs w:val="14"/>
                 <w:lang w:eastAsia="fr-FR"/>
               </w:rPr>
-              <w:t xml:space="preserve">Mise en place du </w:t>
-            </w:r>
-            <w:proofErr w:type="spellStart"/>
-            <w:r>
-              <w:rPr>
-                <w:rFonts w:ascii="Arial" w:hAnsi="Arial"/>
-                <w:iCs/>
-                <w:sz w:val="24"/>
-                <w:szCs w:val="14"/>
-                <w:lang w:eastAsia="fr-FR"/>
-              </w:rPr>
-              <w:t>Trello</w:t>
-            </w:r>
-            <w:proofErr w:type="spellEnd"/>
-            <w:r>
-              <w:rPr>
-                <w:rFonts w:ascii="Arial" w:hAnsi="Arial"/>
-                <w:iCs/>
-                <w:sz w:val="24"/>
-                <w:szCs w:val="14"/>
-                <w:lang w:eastAsia="fr-FR"/>
-              </w:rPr>
-              <w:t xml:space="preserve"> et du </w:t>
-            </w:r>
-            <w:proofErr w:type="spellStart"/>
-            <w:r>
-              <w:rPr>
-                <w:rFonts w:ascii="Arial" w:hAnsi="Arial"/>
-                <w:iCs/>
-                <w:sz w:val="24"/>
-                <w:szCs w:val="14"/>
-                <w:lang w:eastAsia="fr-FR"/>
-              </w:rPr>
-              <w:t>Github</w:t>
-            </w:r>
-            <w:proofErr w:type="spellEnd"/>
+              <w:t>Mise en place du Trello et du Github</w:t>
+            </w:r>
           </w:p>
         </w:tc>
         <w:tc>
@@ -9295,17 +9125,7 @@
                 <w:szCs w:val="14"/>
                 <w:lang w:eastAsia="fr-FR"/>
               </w:rPr>
-              <w:t xml:space="preserve">NOK | </w:t>
-            </w:r>
-            <w:r>
-              <w:rPr>
-                <w:rFonts w:ascii="Arial" w:hAnsi="Arial"/>
-                <w:iCs/>
-                <w:sz w:val="24"/>
-                <w:szCs w:val="14"/>
-                <w:lang w:eastAsia="fr-FR"/>
-              </w:rPr>
-              <w:t>Pas implémenté</w:t>
+              <w:t>NOK | Pas implémenté</w:t>
             </w:r>
           </w:p>
         </w:tc>
@@ -9432,17 +9252,7 @@
                 <w:szCs w:val="14"/>
                 <w:lang w:eastAsia="fr-FR"/>
               </w:rPr>
-              <w:t xml:space="preserve">NOK | </w:t>
-            </w:r>
-            <w:r>
-              <w:rPr>
-                <w:rFonts w:ascii="Arial" w:hAnsi="Arial"/>
-                <w:iCs/>
-                <w:sz w:val="24"/>
-                <w:szCs w:val="14"/>
-                <w:lang w:eastAsia="fr-FR"/>
-              </w:rPr>
-              <w:t>Pas implémenté</w:t>
+              <w:t>NOK | Pas implémenté</w:t>
             </w:r>
           </w:p>
         </w:tc>
@@ -10858,19 +10668,7 @@
                 <w:szCs w:val="14"/>
                 <w:lang w:eastAsia="fr-FR"/>
               </w:rPr>
-              <w:t>Réflexion sur la stratégie de te</w:t>
-            </w:r>
-            <w:bookmarkStart w:id="27" w:name="_GoBack"/>
-            <w:bookmarkEnd w:id="27"/>
-            <w:r>
-              <w:rPr>
-                <w:rFonts w:ascii="Arial" w:hAnsi="Arial"/>
-                <w:iCs/>
-                <w:sz w:val="24"/>
-                <w:szCs w:val="14"/>
-                <w:lang w:eastAsia="fr-FR"/>
-              </w:rPr>
-              <w:t>sts</w:t>
+              <w:t>Réflexion sur la stratégie de tests</w:t>
             </w:r>
           </w:p>
         </w:tc>
@@ -12395,7 +12193,27 @@
                 <w:szCs w:val="14"/>
                 <w:lang w:eastAsia="fr-FR"/>
               </w:rPr>
-              <w:t>Réalisation de la fonctionnalité Accueil</w:t>
+              <w:t>R</w:t>
+            </w:r>
+            <w:r>
+              <w:rPr>
+                <w:rFonts w:ascii="Arial" w:hAnsi="Arial"/>
+                <w:iCs/>
+                <w:sz w:val="24"/>
+                <w:szCs w:val="14"/>
+                <w:lang w:eastAsia="fr-FR"/>
+              </w:rPr>
+              <w:t xml:space="preserve">éalisation de la fonctionnalité : </w:t>
+            </w:r>
+            <w:r>
+              <w:rPr>
+                <w:rFonts w:ascii="Arial" w:hAnsi="Arial"/>
+                <w:iCs/>
+                <w:sz w:val="24"/>
+                <w:szCs w:val="14"/>
+                <w:lang w:eastAsia="fr-FR"/>
+              </w:rPr>
+              <w:t>Accueil</w:t>
             </w:r>
           </w:p>
         </w:tc>
@@ -13098,7 +12916,7 @@
           <w:iCs/>
         </w:rPr>
       </w:pPr>
-      <w:bookmarkStart w:id="28" w:name="_Toc9454102"/>
+      <w:bookmarkStart w:id="27" w:name="_Toc9454102"/>
       <w:r>
         <w:rPr>
           <w:i w:val="0"/>
@@ -13107,7 +12925,7 @@
         <w:lastRenderedPageBreak/>
         <w:t>Dossier de conception</w:t>
       </w:r>
-      <w:bookmarkEnd w:id="28"/>
+      <w:bookmarkEnd w:id="27"/>
     </w:p>
     <w:p>
       <w:pPr>
@@ -13360,14 +13178,20 @@
                 <w:b/>
               </w:rPr>
             </w:pPr>
-            <w:proofErr w:type="spellStart"/>
-            <w:r>
-              <w:rPr>
-                <w:b/>
-              </w:rPr>
-              <w:t>Xdebug</w:t>
-            </w:r>
-            <w:proofErr w:type="spellEnd"/>
+            <w:r>
+              <w:rPr>
+                <w:b/>
+              </w:rPr>
+              <w:t>x</w:t>
+            </w:r>
+            <w:bookmarkStart w:id="28" w:name="_GoBack"/>
+            <w:bookmarkEnd w:id="28"/>
+            <w:r>
+              <w:rPr>
+                <w:b/>
+              </w:rPr>
+              <w:t>Debug</w:t>
+            </w:r>
           </w:p>
         </w:tc>
         <w:tc>
@@ -13398,11 +13222,9 @@
             <w:pPr>
               <w:jc w:val="both"/>
             </w:pPr>
-            <w:proofErr w:type="spellStart"/>
-            <w:r>
-              <w:t>Debbuger</w:t>
-            </w:r>
-            <w:proofErr w:type="spellEnd"/>
+            <w:r>
+              <w:t>Debugger</w:t>
+            </w:r>
             <w:r>
               <w:t xml:space="preserve"> PHP</w:t>
             </w:r>
@@ -13907,7 +13729,7 @@
                     </wp:inline>
                   </w:drawing>
                 </mc:Choice>
-                <mc:Fallback xmlns:cx2="http://schemas.microsoft.com/office/drawing/2015/10/21/chartex" xmlns:cx3="http://schemas.microsoft.com/office/drawing/2016/5/9/chartex" xmlns:cx4="http://schemas.microsoft.com/office/drawing/2016/5/10/chartex" xmlns:cx5="http://schemas.microsoft.com/office/drawing/2016/5/11/chartex" xmlns:cx6="http://schemas.microsoft.com/office/drawing/2016/5/12/chartex" xmlns:cx7="http://schemas.microsoft.com/office/drawing/2016/5/13/chartex" xmlns:cx8="http://schemas.microsoft.com/office/drawing/2016/5/14/chartex" xmlns:aink="http://schemas.microsoft.com/office/drawing/2016/ink" xmlns:am3d="http://schemas.microsoft.com/office/drawing/2017/model3d" xmlns:w16cid="http://schemas.microsoft.com/office/word/2016/wordml/cid">
+                <mc:Fallback xmlns:w16cid="http://schemas.microsoft.com/office/word/2016/wordml/cid" xmlns:am3d="http://schemas.microsoft.com/office/drawing/2017/model3d" xmlns:aink="http://schemas.microsoft.com/office/drawing/2016/ink" xmlns:cx8="http://schemas.microsoft.com/office/drawing/2016/5/14/chartex" xmlns:cx7="http://schemas.microsoft.com/office/drawing/2016/5/13/chartex" xmlns:cx6="http://schemas.microsoft.com/office/drawing/2016/5/12/chartex" xmlns:cx5="http://schemas.microsoft.com/office/drawing/2016/5/11/chartex" xmlns:cx4="http://schemas.microsoft.com/office/drawing/2016/5/10/chartex" xmlns:cx3="http://schemas.microsoft.com/office/drawing/2016/5/9/chartex" xmlns:cx2="http://schemas.microsoft.com/office/drawing/2015/10/21/chartex">
                   <w:pict>
                     <v:rect w14:anchorId="70A9708C" id="Rectangle 5" o:spid="_x0000_s1026" style="width:45pt;height:45pt;visibility:visible;mso-wrap-style:square;mso-left-percent:-10001;mso-top-percent:-10001;mso-position-horizontal:absolute;mso-position-horizontal-relative:char;mso-position-vertical:absolute;mso-position-vertical-relative:line;mso-left-percent:-10001;mso-top-percent:-10001;v-text-anchor:middle" o:gfxdata="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" fillcolor="#4472c4 [3204]" strokecolor="black [3213]" strokeweight="1.5pt">
                       <w10:anchorlock/>
@@ -13995,7 +13817,7 @@
                     </wp:inline>
                   </w:drawing>
                 </mc:Choice>
-                <mc:Fallback xmlns:cx2="http://schemas.microsoft.com/office/drawing/2015/10/21/chartex" xmlns:cx3="http://schemas.microsoft.com/office/drawing/2016/5/9/chartex" xmlns:cx4="http://schemas.microsoft.com/office/drawing/2016/5/10/chartex" xmlns:cx5="http://schemas.microsoft.com/office/drawing/2016/5/11/chartex" xmlns:cx6="http://schemas.microsoft.com/office/drawing/2016/5/12/chartex" xmlns:cx7="http://schemas.microsoft.com/office/drawing/2016/5/13/chartex" xmlns:cx8="http://schemas.microsoft.com/office/drawing/2016/5/14/chartex" xmlns:aink="http://schemas.microsoft.com/office/drawing/2016/ink" xmlns:am3d="http://schemas.microsoft.com/office/drawing/2017/model3d" xmlns:w16cid="http://schemas.microsoft.com/office/word/2016/wordml/cid">
+                <mc:Fallback xmlns:w16cid="http://schemas.microsoft.com/office/word/2016/wordml/cid" xmlns:am3d="http://schemas.microsoft.com/office/drawing/2017/model3d" xmlns:aink="http://schemas.microsoft.com/office/drawing/2016/ink" xmlns:cx8="http://schemas.microsoft.com/office/drawing/2016/5/14/chartex" xmlns:cx7="http://schemas.microsoft.com/office/drawing/2016/5/13/chartex" xmlns:cx6="http://schemas.microsoft.com/office/drawing/2016/5/12/chartex" xmlns:cx5="http://schemas.microsoft.com/office/drawing/2016/5/11/chartex" xmlns:cx4="http://schemas.microsoft.com/office/drawing/2016/5/10/chartex" xmlns:cx3="http://schemas.microsoft.com/office/drawing/2016/5/9/chartex" xmlns:cx2="http://schemas.microsoft.com/office/drawing/2015/10/21/chartex">
                   <w:pict>
                     <v:rect w14:anchorId="6E67802A" id="Rectangle 10" o:spid="_x0000_s1026" style="width:45pt;height:45pt;visibility:visible;mso-wrap-style:square;mso-left-percent:-10001;mso-top-percent:-10001;mso-position-horizontal:absolute;mso-position-horizontal-relative:char;mso-position-vertical:absolute;mso-position-vertical-relative:line;mso-left-percent:-10001;mso-top-percent:-10001;v-text-anchor:middle" o:gfxdata="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" fillcolor="white [3212]" strokecolor="windowText" strokeweight="1.5pt">
                       <w10:anchorlock/>
@@ -14113,7 +13935,7 @@
                     </wp:inline>
                   </w:drawing>
                 </mc:Choice>
-                <mc:Fallback xmlns:cx2="http://schemas.microsoft.com/office/drawing/2015/10/21/chartex" xmlns:cx3="http://schemas.microsoft.com/office/drawing/2016/5/9/chartex" xmlns:cx4="http://schemas.microsoft.com/office/drawing/2016/5/10/chartex" xmlns:cx5="http://schemas.microsoft.com/office/drawing/2016/5/11/chartex" xmlns:cx6="http://schemas.microsoft.com/office/drawing/2016/5/12/chartex" xmlns:cx7="http://schemas.microsoft.com/office/drawing/2016/5/13/chartex" xmlns:cx8="http://schemas.microsoft.com/office/drawing/2016/5/14/chartex" xmlns:aink="http://schemas.microsoft.com/office/drawing/2016/ink" xmlns:am3d="http://schemas.microsoft.com/office/drawing/2017/model3d" xmlns:w16cid="http://schemas.microsoft.com/office/word/2016/wordml/cid">
+                <mc:Fallback xmlns:w16cid="http://schemas.microsoft.com/office/word/2016/wordml/cid" xmlns:am3d="http://schemas.microsoft.com/office/drawing/2017/model3d" xmlns:aink="http://schemas.microsoft.com/office/drawing/2016/ink" xmlns:cx8="http://schemas.microsoft.com/office/drawing/2016/5/14/chartex" xmlns:cx7="http://schemas.microsoft.com/office/drawing/2016/5/13/chartex" xmlns:cx6="http://schemas.microsoft.com/office/drawing/2016/5/12/chartex" xmlns:cx5="http://schemas.microsoft.com/office/drawing/2016/5/11/chartex" xmlns:cx4="http://schemas.microsoft.com/office/drawing/2016/5/10/chartex" xmlns:cx3="http://schemas.microsoft.com/office/drawing/2016/5/9/chartex" xmlns:cx2="http://schemas.microsoft.com/office/drawing/2015/10/21/chartex">
                   <w:pict>
                     <v:rect w14:anchorId="27F8347A" id="Rectangle 11" o:spid="_x0000_s1026" style="width:45pt;height:45pt;visibility:visible;mso-wrap-style:square;mso-left-percent:-10001;mso-top-percent:-10001;mso-position-horizontal:absolute;mso-position-horizontal-relative:char;mso-position-vertical:absolute;mso-position-vertical-relative:line;mso-left-percent:-10001;mso-top-percent:-10001;v-text-anchor:middle" o:gfxdata="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" fillcolor="#4e73df" strokecolor="windowText" strokeweight="1.5pt">
                       <w10:anchorlock/>
@@ -23097,7 +22919,7 @@
         <w:sz w:val="16"/>
         <w:szCs w:val="16"/>
       </w:rPr>
-      <w:t>23</w:t>
+      <w:t>14</w:t>
     </w:r>
     <w:r>
       <w:rPr>
@@ -23406,28 +23228,12 @@
       <w:r>
         <w:t xml:space="preserve"> </w:t>
       </w:r>
-      <w:proofErr w:type="spellStart"/>
       <w:r>
         <w:rPr>
           <w:lang w:val="fr-CH"/>
         </w:rPr>
-        <w:t>Create</w:t>
-      </w:r>
-      <w:proofErr w:type="spellEnd"/>
-      <w:r>
-        <w:rPr>
-          <w:lang w:val="fr-CH"/>
-        </w:rPr>
-        <w:t xml:space="preserve">, Read, Update, </w:t>
-      </w:r>
-      <w:proofErr w:type="spellStart"/>
-      <w:r>
-        <w:rPr>
-          <w:lang w:val="fr-CH"/>
-        </w:rPr>
-        <w:t>Delete</w:t>
-      </w:r>
-      <w:proofErr w:type="spellEnd"/>
+        <w:t>Create, Read, Update, Delete</w:t>
+      </w:r>
     </w:p>
   </w:footnote>
 </w:footnotes>
@@ -23461,7 +23267,6 @@
       </w:rPr>
       <w:tab/>
     </w:r>
-    <w:proofErr w:type="spellStart"/>
     <w:r>
       <w:rPr>
         <w:rFonts w:cs="Arial"/>
@@ -23471,7 +23276,6 @@
       </w:rPr>
       <w:t>ElectroStock</w:t>
     </w:r>
-    <w:proofErr w:type="spellEnd"/>
     <w:r>
       <w:rPr>
         <w:rFonts w:cs="Arial"/>
@@ -23529,7 +23333,6 @@
       </w:rPr>
       <w:tab/>
     </w:r>
-    <w:proofErr w:type="spellStart"/>
     <w:r>
       <w:rPr>
         <w:rFonts w:cs="Arial"/>
@@ -23539,7 +23342,6 @@
       </w:rPr>
       <w:t>ElectroStock</w:t>
     </w:r>
-    <w:proofErr w:type="spellEnd"/>
     <w:r>
       <w:rPr>
         <w:rFonts w:cs="Arial"/>
@@ -23605,7 +23407,6 @@
       </w:rPr>
       <w:tab/>
     </w:r>
-    <w:proofErr w:type="spellStart"/>
     <w:r>
       <w:rPr>
         <w:rFonts w:cs="Arial"/>
@@ -23615,7 +23416,6 @@
       </w:rPr>
       <w:t>ElectroStock</w:t>
     </w:r>
-    <w:proofErr w:type="spellEnd"/>
     <w:r>
       <w:rPr>
         <w:rFonts w:cs="Arial"/>
@@ -27699,31 +27499,12 @@
   </w:num>
   <w:num w:numId="36">
     <w:abstractNumId w:val="3"/>
-    <w:lvlOverride w:ilvl="0"/>
   </w:num>
   <w:num w:numId="37">
     <w:abstractNumId w:val="22"/>
-    <w:lvlOverride w:ilvl="0"/>
-    <w:lvlOverride w:ilvl="1"/>
-    <w:lvlOverride w:ilvl="2"/>
-    <w:lvlOverride w:ilvl="3"/>
-    <w:lvlOverride w:ilvl="4"/>
-    <w:lvlOverride w:ilvl="5"/>
-    <w:lvlOverride w:ilvl="6"/>
-    <w:lvlOverride w:ilvl="7"/>
-    <w:lvlOverride w:ilvl="8"/>
   </w:num>
   <w:num w:numId="38">
     <w:abstractNumId w:val="23"/>
-    <w:lvlOverride w:ilvl="0"/>
-    <w:lvlOverride w:ilvl="1"/>
-    <w:lvlOverride w:ilvl="2"/>
-    <w:lvlOverride w:ilvl="3"/>
-    <w:lvlOverride w:ilvl="4"/>
-    <w:lvlOverride w:ilvl="5"/>
-    <w:lvlOverride w:ilvl="6"/>
-    <w:lvlOverride w:ilvl="7"/>
-    <w:lvlOverride w:ilvl="8"/>
   </w:num>
   <w:numIdMacAtCleanup w:val="13"/>
 </w:numbering>
@@ -29033,7 +28814,7 @@
 </file>
 
 <file path=customXml/itemProps1.xml><?xml version="1.0" encoding="utf-8"?>
-<ds:datastoreItem xmlns:ds="http://schemas.openxmlformats.org/officeDocument/2006/customXml" ds:itemID="{8756F079-D2CC-47D1-B2AA-41F2AABD91E4}">
+<ds:datastoreItem xmlns:ds="http://schemas.openxmlformats.org/officeDocument/2006/customXml" ds:itemID="{6241FC39-B1F5-4132-AD07-4061EEF477DE}">
   <ds:schemaRefs>
     <ds:schemaRef ds:uri="http://schemas.openxmlformats.org/officeDocument/2006/bibliography"/>
   </ds:schemaRefs>

</xml_diff>

<commit_message>
Modification de mon rapport et de mon journal
</commit_message>
<xml_diff>
--- a/Documentation/Rapport/Rapport_TPI2019_KPR.docx
+++ b/Documentation/Rapport/Rapport_TPI2019_KPR.docx
@@ -270,6 +270,7 @@
                               <w:dataBinding w:prefixMappings="xmlns:ns0='http://purl.org/dc/elements/1.1/' xmlns:ns1='http://schemas.openxmlformats.org/package/2006/metadata/core-properties' " w:xpath="/ns1:coreProperties[1]/ns0:subject[1]" w:storeItemID="{6C3C8BC8-F283-45AE-878A-BAB7291924A1}"/>
                               <w:text/>
                             </w:sdtPr>
+                            <w:sdtEndPr/>
                             <w:sdtContent>
                               <w:r>
                                 <w:rPr>
@@ -808,7 +809,7 @@
                   </wp:anchor>
                 </w:drawing>
               </mc:Choice>
-              <mc:Fallback xmlns:w16cid="http://schemas.microsoft.com/office/word/2016/wordml/cid" xmlns:am3d="http://schemas.microsoft.com/office/drawing/2017/model3d" xmlns:aink="http://schemas.microsoft.com/office/drawing/2016/ink" xmlns:cx8="http://schemas.microsoft.com/office/drawing/2016/5/14/chartex" xmlns:cx7="http://schemas.microsoft.com/office/drawing/2016/5/13/chartex" xmlns:cx6="http://schemas.microsoft.com/office/drawing/2016/5/12/chartex" xmlns:cx5="http://schemas.microsoft.com/office/drawing/2016/5/11/chartex" xmlns:cx4="http://schemas.microsoft.com/office/drawing/2016/5/10/chartex" xmlns:cx3="http://schemas.microsoft.com/office/drawing/2016/5/9/chartex" xmlns:cx2="http://schemas.microsoft.com/office/drawing/2015/10/21/chartex">
+              <mc:Fallback xmlns:cx2="http://schemas.microsoft.com/office/drawing/2015/10/21/chartex" xmlns:cx3="http://schemas.microsoft.com/office/drawing/2016/5/9/chartex" xmlns:cx4="http://schemas.microsoft.com/office/drawing/2016/5/10/chartex" xmlns:cx5="http://schemas.microsoft.com/office/drawing/2016/5/11/chartex" xmlns:cx6="http://schemas.microsoft.com/office/drawing/2016/5/12/chartex" xmlns:cx7="http://schemas.microsoft.com/office/drawing/2016/5/13/chartex" xmlns:cx8="http://schemas.microsoft.com/office/drawing/2016/5/14/chartex" xmlns:aink="http://schemas.microsoft.com/office/drawing/2016/ink" xmlns:am3d="http://schemas.microsoft.com/office/drawing/2017/model3d" xmlns:w16cid="http://schemas.microsoft.com/office/word/2016/wordml/cid">
                 <w:pict>
                   <v:group w14:anchorId="13D069FC" id="Groupe 2" o:spid="_x0000_s1026" style="position:absolute;margin-left:0;margin-top:0;width:432.65pt;height:448.55pt;z-index:-251652096;mso-width-percent:706;mso-height-percent:566;mso-left-percent:220;mso-top-percent:300;mso-position-horizontal-relative:page;mso-position-vertical-relative:page;mso-width-percent:706;mso-height-percent:566;mso-left-percent:220;mso-top-percent:300" coordsize="43291,44910" o:gfxdata="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">
                     <o:lock v:ext="edit" aspectratio="t"/>
@@ -991,6 +992,7 @@
                               <w:dataBinding w:prefixMappings="xmlns:ns0='http://schemas.openxmlformats.org/officeDocument/2006/extended-properties' " w:xpath="/ns0:Properties[1]/ns0:Company[1]" w:storeItemID="{6668398D-A668-4E3E-A5EB-62B293D839F1}"/>
                               <w:text/>
                             </w:sdtPr>
+                            <w:sdtEndPr/>
                             <w:sdtContent>
                               <w:r>
                                 <w:rPr>
@@ -1078,6 +1080,7 @@
               <w:rFonts w:asciiTheme="minorHAnsi" w:eastAsiaTheme="minorEastAsia" w:hAnsiTheme="minorHAnsi" w:cstheme="minorBidi"/>
               <w:sz w:val="22"/>
               <w:szCs w:val="22"/>
+              <w:lang w:val="fr-CH" w:eastAsia="fr-CH"/>
             </w:rPr>
           </w:pPr>
           <w:r>
@@ -1089,7 +1092,7 @@
           <w:r>
             <w:fldChar w:fldCharType="separate"/>
           </w:r>
-          <w:hyperlink w:anchor="_Toc9454083" w:history="1">
+          <w:hyperlink w:anchor="_Toc9601889" w:history="1">
             <w:r>
               <w:rPr>
                 <w:rStyle w:val="Lienhypertexte"/>
@@ -1101,6 +1104,7 @@
                 <w:rFonts w:asciiTheme="minorHAnsi" w:eastAsiaTheme="minorEastAsia" w:hAnsiTheme="minorHAnsi" w:cstheme="minorBidi"/>
                 <w:sz w:val="22"/>
                 <w:szCs w:val="22"/>
+                <w:lang w:val="fr-CH" w:eastAsia="fr-CH"/>
               </w:rPr>
               <w:tab/>
             </w:r>
@@ -1126,7 +1130,7 @@
               <w:rPr>
                 <w:webHidden/>
               </w:rPr>
-              <w:instrText xml:space="preserve"> PAGEREF _Toc9454083 \h </w:instrText>
+              <w:instrText xml:space="preserve"> PAGEREF _Toc9601889 \h </w:instrText>
             </w:r>
             <w:r>
               <w:rPr>
@@ -1161,9 +1165,10 @@
               <w:noProof/>
               <w:sz w:val="22"/>
               <w:szCs w:val="22"/>
+              <w:lang w:val="fr-CH" w:eastAsia="fr-CH"/>
             </w:rPr>
           </w:pPr>
-          <w:hyperlink w:anchor="_Toc9454084" w:history="1">
+          <w:hyperlink w:anchor="_Toc9601890" w:history="1">
             <w:r>
               <w:rPr>
                 <w:rStyle w:val="Lienhypertexte"/>
@@ -1178,6 +1183,7 @@
                 <w:noProof/>
                 <w:sz w:val="22"/>
                 <w:szCs w:val="22"/>
+                <w:lang w:val="fr-CH" w:eastAsia="fr-CH"/>
               </w:rPr>
               <w:tab/>
             </w:r>
@@ -1208,7 +1214,7 @@
                 <w:noProof/>
                 <w:webHidden/>
               </w:rPr>
-              <w:instrText xml:space="preserve"> PAGEREF _Toc9454084 \h </w:instrText>
+              <w:instrText xml:space="preserve"> PAGEREF _Toc9601890 \h </w:instrText>
             </w:r>
             <w:r>
               <w:rPr>
@@ -1247,9 +1253,10 @@
               <w:noProof/>
               <w:sz w:val="22"/>
               <w:szCs w:val="22"/>
+              <w:lang w:val="fr-CH" w:eastAsia="fr-CH"/>
             </w:rPr>
           </w:pPr>
-          <w:hyperlink w:anchor="_Toc9454085" w:history="1">
+          <w:hyperlink w:anchor="_Toc9601891" w:history="1">
             <w:r>
               <w:rPr>
                 <w:rStyle w:val="Lienhypertexte"/>
@@ -1263,6 +1270,7 @@
                 <w:noProof/>
                 <w:sz w:val="22"/>
                 <w:szCs w:val="22"/>
+                <w:lang w:val="fr-CH" w:eastAsia="fr-CH"/>
               </w:rPr>
               <w:tab/>
             </w:r>
@@ -1292,7 +1300,7 @@
                 <w:noProof/>
                 <w:webHidden/>
               </w:rPr>
-              <w:instrText xml:space="preserve"> PAGEREF _Toc9454085 \h </w:instrText>
+              <w:instrText xml:space="preserve"> PAGEREF _Toc9601891 \h </w:instrText>
             </w:r>
             <w:r>
               <w:rPr>
@@ -1331,9 +1339,10 @@
               <w:noProof/>
               <w:sz w:val="22"/>
               <w:szCs w:val="22"/>
+              <w:lang w:val="fr-CH" w:eastAsia="fr-CH"/>
             </w:rPr>
           </w:pPr>
-          <w:hyperlink w:anchor="_Toc9454086" w:history="1">
+          <w:hyperlink w:anchor="_Toc9601892" w:history="1">
             <w:r>
               <w:rPr>
                 <w:rStyle w:val="Lienhypertexte"/>
@@ -1348,6 +1357,7 @@
                 <w:noProof/>
                 <w:sz w:val="22"/>
                 <w:szCs w:val="22"/>
+                <w:lang w:val="fr-CH" w:eastAsia="fr-CH"/>
               </w:rPr>
               <w:tab/>
             </w:r>
@@ -1378,7 +1388,7 @@
                 <w:noProof/>
                 <w:webHidden/>
               </w:rPr>
-              <w:instrText xml:space="preserve"> PAGEREF _Toc9454086 \h </w:instrText>
+              <w:instrText xml:space="preserve"> PAGEREF _Toc9601892 \h </w:instrText>
             </w:r>
             <w:r>
               <w:rPr>
@@ -1417,9 +1427,10 @@
               <w:noProof/>
               <w:sz w:val="22"/>
               <w:szCs w:val="22"/>
+              <w:lang w:val="fr-CH" w:eastAsia="fr-CH"/>
             </w:rPr>
           </w:pPr>
-          <w:hyperlink w:anchor="_Toc9454087" w:history="1">
+          <w:hyperlink w:anchor="_Toc9601893" w:history="1">
             <w:r>
               <w:rPr>
                 <w:rStyle w:val="Lienhypertexte"/>
@@ -1434,6 +1445,7 @@
                 <w:noProof/>
                 <w:sz w:val="22"/>
                 <w:szCs w:val="22"/>
+                <w:lang w:val="fr-CH" w:eastAsia="fr-CH"/>
               </w:rPr>
               <w:tab/>
             </w:r>
@@ -1464,7 +1476,7 @@
                 <w:noProof/>
                 <w:webHidden/>
               </w:rPr>
-              <w:instrText xml:space="preserve"> PAGEREF _Toc9454087 \h </w:instrText>
+              <w:instrText xml:space="preserve"> PAGEREF _Toc9601893 \h </w:instrText>
             </w:r>
             <w:r>
               <w:rPr>
@@ -1503,9 +1515,10 @@
               <w:noProof/>
               <w:sz w:val="22"/>
               <w:szCs w:val="22"/>
+              <w:lang w:val="fr-CH" w:eastAsia="fr-CH"/>
             </w:rPr>
           </w:pPr>
-          <w:hyperlink w:anchor="_Toc9454088" w:history="1">
+          <w:hyperlink w:anchor="_Toc9601894" w:history="1">
             <w:r>
               <w:rPr>
                 <w:rStyle w:val="Lienhypertexte"/>
@@ -1519,6 +1532,7 @@
                 <w:noProof/>
                 <w:sz w:val="22"/>
                 <w:szCs w:val="22"/>
+                <w:lang w:val="fr-CH" w:eastAsia="fr-CH"/>
               </w:rPr>
               <w:tab/>
             </w:r>
@@ -1548,7 +1562,7 @@
                 <w:noProof/>
                 <w:webHidden/>
               </w:rPr>
-              <w:instrText xml:space="preserve"> PAGEREF _Toc9454088 \h </w:instrText>
+              <w:instrText xml:space="preserve"> PAGEREF _Toc9601894 \h </w:instrText>
             </w:r>
             <w:r>
               <w:rPr>
@@ -1586,9 +1600,10 @@
               <w:rFonts w:asciiTheme="minorHAnsi" w:eastAsiaTheme="minorEastAsia" w:hAnsiTheme="minorHAnsi" w:cstheme="minorBidi"/>
               <w:sz w:val="22"/>
               <w:szCs w:val="22"/>
+              <w:lang w:val="fr-CH" w:eastAsia="fr-CH"/>
             </w:rPr>
           </w:pPr>
-          <w:hyperlink w:anchor="_Toc9454089" w:history="1">
+          <w:hyperlink w:anchor="_Toc9601895" w:history="1">
             <w:r>
               <w:rPr>
                 <w:rStyle w:val="Lienhypertexte"/>
@@ -1600,6 +1615,7 @@
                 <w:rFonts w:asciiTheme="minorHAnsi" w:eastAsiaTheme="minorEastAsia" w:hAnsiTheme="minorHAnsi" w:cstheme="minorBidi"/>
                 <w:sz w:val="22"/>
                 <w:szCs w:val="22"/>
+                <w:lang w:val="fr-CH" w:eastAsia="fr-CH"/>
               </w:rPr>
               <w:tab/>
             </w:r>
@@ -1625,7 +1641,7 @@
               <w:rPr>
                 <w:webHidden/>
               </w:rPr>
-              <w:instrText xml:space="preserve"> PAGEREF _Toc9454089 \h </w:instrText>
+              <w:instrText xml:space="preserve"> PAGEREF _Toc9601895 \h </w:instrText>
             </w:r>
             <w:r>
               <w:rPr>
@@ -1660,9 +1676,10 @@
               <w:noProof/>
               <w:sz w:val="22"/>
               <w:szCs w:val="22"/>
+              <w:lang w:val="fr-CH" w:eastAsia="fr-CH"/>
             </w:rPr>
           </w:pPr>
-          <w:hyperlink w:anchor="_Toc9454090" w:history="1">
+          <w:hyperlink w:anchor="_Toc9601896" w:history="1">
             <w:r>
               <w:rPr>
                 <w:rStyle w:val="Lienhypertexte"/>
@@ -1677,6 +1694,7 @@
                 <w:noProof/>
                 <w:sz w:val="22"/>
                 <w:szCs w:val="22"/>
+                <w:lang w:val="fr-CH" w:eastAsia="fr-CH"/>
               </w:rPr>
               <w:tab/>
             </w:r>
@@ -1707,7 +1725,7 @@
                 <w:noProof/>
                 <w:webHidden/>
               </w:rPr>
-              <w:instrText xml:space="preserve"> PAGEREF _Toc9454090 \h </w:instrText>
+              <w:instrText xml:space="preserve"> PAGEREF _Toc9601896 \h </w:instrText>
             </w:r>
             <w:r>
               <w:rPr>
@@ -1746,9 +1764,10 @@
               <w:noProof/>
               <w:sz w:val="22"/>
               <w:szCs w:val="22"/>
+              <w:lang w:val="fr-CH" w:eastAsia="fr-CH"/>
             </w:rPr>
           </w:pPr>
-          <w:hyperlink w:anchor="_Toc9454091" w:history="1">
+          <w:hyperlink w:anchor="_Toc9601897" w:history="1">
             <w:r>
               <w:rPr>
                 <w:rStyle w:val="Lienhypertexte"/>
@@ -1763,6 +1782,7 @@
                 <w:noProof/>
                 <w:sz w:val="22"/>
                 <w:szCs w:val="22"/>
+                <w:lang w:val="fr-CH" w:eastAsia="fr-CH"/>
               </w:rPr>
               <w:tab/>
             </w:r>
@@ -1793,7 +1813,7 @@
                 <w:noProof/>
                 <w:webHidden/>
               </w:rPr>
-              <w:instrText xml:space="preserve"> PAGEREF _Toc9454091 \h </w:instrText>
+              <w:instrText xml:space="preserve"> PAGEREF _Toc9601897 \h </w:instrText>
             </w:r>
             <w:r>
               <w:rPr>
@@ -1836,9 +1856,10 @@
               <w:noProof/>
               <w:sz w:val="22"/>
               <w:szCs w:val="22"/>
+              <w:lang w:val="fr-CH" w:eastAsia="fr-CH"/>
             </w:rPr>
           </w:pPr>
-          <w:hyperlink w:anchor="_Toc9454092" w:history="1">
+          <w:hyperlink w:anchor="_Toc9601898" w:history="1">
             <w:r>
               <w:rPr>
                 <w:rStyle w:val="Lienhypertexte"/>
@@ -1852,6 +1873,7 @@
                 <w:noProof/>
                 <w:sz w:val="22"/>
                 <w:szCs w:val="22"/>
+                <w:lang w:val="fr-CH" w:eastAsia="fr-CH"/>
               </w:rPr>
               <w:tab/>
             </w:r>
@@ -1881,7 +1903,7 @@
                 <w:noProof/>
                 <w:webHidden/>
               </w:rPr>
-              <w:instrText xml:space="preserve"> PAGEREF _Toc9454092 \h </w:instrText>
+              <w:instrText xml:space="preserve"> PAGEREF _Toc9601898 \h </w:instrText>
             </w:r>
             <w:r>
               <w:rPr>
@@ -1924,9 +1946,10 @@
               <w:noProof/>
               <w:sz w:val="22"/>
               <w:szCs w:val="22"/>
+              <w:lang w:val="fr-CH" w:eastAsia="fr-CH"/>
             </w:rPr>
           </w:pPr>
-          <w:hyperlink w:anchor="_Toc9454093" w:history="1">
+          <w:hyperlink w:anchor="_Toc9601899" w:history="1">
             <w:r>
               <w:rPr>
                 <w:rStyle w:val="Lienhypertexte"/>
@@ -1940,6 +1963,7 @@
                 <w:noProof/>
                 <w:sz w:val="22"/>
                 <w:szCs w:val="22"/>
+                <w:lang w:val="fr-CH" w:eastAsia="fr-CH"/>
               </w:rPr>
               <w:tab/>
             </w:r>
@@ -1969,7 +1993,7 @@
                 <w:noProof/>
                 <w:webHidden/>
               </w:rPr>
-              <w:instrText xml:space="preserve"> PAGEREF _Toc9454093 \h </w:instrText>
+              <w:instrText xml:space="preserve"> PAGEREF _Toc9601899 \h </w:instrText>
             </w:r>
             <w:r>
               <w:rPr>
@@ -1990,6 +2014,186 @@
                 <w:webHidden/>
               </w:rPr>
               <w:t>5</w:t>
+            </w:r>
+            <w:r>
+              <w:rPr>
+                <w:noProof/>
+                <w:webHidden/>
+              </w:rPr>
+              <w:fldChar w:fldCharType="end"/>
+            </w:r>
+          </w:hyperlink>
+          <w:bookmarkStart w:id="0" w:name="_GoBack"/>
+          <w:bookmarkEnd w:id="0"/>
+        </w:p>
+        <w:p>
+          <w:pPr>
+            <w:pStyle w:val="TM3"/>
+            <w:tabs>
+              <w:tab w:val="left" w:pos="1200"/>
+              <w:tab w:val="right" w:leader="dot" w:pos="9060"/>
+            </w:tabs>
+            <w:rPr>
+              <w:rFonts w:asciiTheme="minorHAnsi" w:eastAsiaTheme="minorEastAsia" w:hAnsiTheme="minorHAnsi" w:cstheme="minorBidi"/>
+              <w:noProof/>
+              <w:sz w:val="22"/>
+              <w:szCs w:val="22"/>
+              <w:lang w:val="fr-CH" w:eastAsia="fr-CH"/>
+            </w:rPr>
+          </w:pPr>
+          <w:hyperlink w:anchor="_Toc9601900" w:history="1">
+            <w:r>
+              <w:rPr>
+                <w:rStyle w:val="Lienhypertexte"/>
+                <w:noProof/>
+              </w:rPr>
+              <w:t>2.2.3</w:t>
+            </w:r>
+            <w:r>
+              <w:rPr>
+                <w:rFonts w:asciiTheme="minorHAnsi" w:eastAsiaTheme="minorEastAsia" w:hAnsiTheme="minorHAnsi" w:cstheme="minorBidi"/>
+                <w:noProof/>
+                <w:sz w:val="22"/>
+                <w:szCs w:val="22"/>
+                <w:lang w:val="fr-CH" w:eastAsia="fr-CH"/>
+              </w:rPr>
+              <w:tab/>
+            </w:r>
+            <w:r>
+              <w:rPr>
+                <w:rStyle w:val="Lienhypertexte"/>
+                <w:noProof/>
+              </w:rPr>
+              <w:t>Zoning</w:t>
+            </w:r>
+            <w:r>
+              <w:rPr>
+                <w:noProof/>
+                <w:webHidden/>
+              </w:rPr>
+              <w:tab/>
+            </w:r>
+            <w:r>
+              <w:rPr>
+                <w:noProof/>
+                <w:webHidden/>
+              </w:rPr>
+              <w:fldChar w:fldCharType="begin"/>
+            </w:r>
+            <w:r>
+              <w:rPr>
+                <w:noProof/>
+                <w:webHidden/>
+              </w:rPr>
+              <w:instrText xml:space="preserve"> PAGEREF _Toc9601900 \h </w:instrText>
+            </w:r>
+            <w:r>
+              <w:rPr>
+                <w:noProof/>
+                <w:webHidden/>
+              </w:rPr>
+            </w:r>
+            <w:r>
+              <w:rPr>
+                <w:noProof/>
+                <w:webHidden/>
+              </w:rPr>
+              <w:fldChar w:fldCharType="separate"/>
+            </w:r>
+            <w:r>
+              <w:rPr>
+                <w:noProof/>
+                <w:webHidden/>
+              </w:rPr>
+              <w:t>6</w:t>
+            </w:r>
+            <w:r>
+              <w:rPr>
+                <w:noProof/>
+                <w:webHidden/>
+              </w:rPr>
+              <w:fldChar w:fldCharType="end"/>
+            </w:r>
+          </w:hyperlink>
+        </w:p>
+        <w:p>
+          <w:pPr>
+            <w:pStyle w:val="TM2"/>
+            <w:rPr>
+              <w:rFonts w:asciiTheme="minorHAnsi" w:eastAsiaTheme="minorEastAsia" w:hAnsiTheme="minorHAnsi" w:cstheme="minorBidi"/>
+              <w:noProof/>
+              <w:sz w:val="22"/>
+              <w:szCs w:val="22"/>
+              <w:lang w:val="fr-CH" w:eastAsia="fr-CH"/>
+            </w:rPr>
+          </w:pPr>
+          <w:hyperlink w:anchor="_Toc9601901" w:history="1">
+            <w:r>
+              <w:rPr>
+                <w:rStyle w:val="Lienhypertexte"/>
+                <w:iCs/>
+                <w:noProof/>
+              </w:rPr>
+              <w:t>2.3</w:t>
+            </w:r>
+            <w:r>
+              <w:rPr>
+                <w:rFonts w:asciiTheme="minorHAnsi" w:eastAsiaTheme="minorEastAsia" w:hAnsiTheme="minorHAnsi" w:cstheme="minorBidi"/>
+                <w:noProof/>
+                <w:sz w:val="22"/>
+                <w:szCs w:val="22"/>
+                <w:lang w:val="fr-CH" w:eastAsia="fr-CH"/>
+              </w:rPr>
+              <w:tab/>
+            </w:r>
+            <w:r>
+              <w:rPr>
+                <w:rStyle w:val="Lienhypertexte"/>
+                <w:iCs/>
+                <w:noProof/>
+              </w:rPr>
+              <w:t>Analyse concurrentielle</w:t>
+            </w:r>
+            <w:r>
+              <w:rPr>
+                <w:noProof/>
+                <w:webHidden/>
+              </w:rPr>
+              <w:tab/>
+            </w:r>
+            <w:r>
+              <w:rPr>
+                <w:noProof/>
+                <w:webHidden/>
+              </w:rPr>
+              <w:fldChar w:fldCharType="begin"/>
+            </w:r>
+            <w:r>
+              <w:rPr>
+                <w:noProof/>
+                <w:webHidden/>
+              </w:rPr>
+              <w:instrText xml:space="preserve"> PAGEREF _Toc9601901 \h </w:instrText>
+            </w:r>
+            <w:r>
+              <w:rPr>
+                <w:noProof/>
+                <w:webHidden/>
+              </w:rPr>
+            </w:r>
+            <w:r>
+              <w:rPr>
+                <w:noProof/>
+                <w:webHidden/>
+              </w:rPr>
+              <w:fldChar w:fldCharType="separate"/>
+            </w:r>
+            <w:r>
+              <w:rPr>
+                <w:noProof/>
+                <w:webHidden/>
+              </w:rPr>
+              <w:t>7</w:t>
             </w:r>
             <w:r>
               <w:rPr>
@@ -2012,15 +2216,16 @@
               <w:noProof/>
               <w:sz w:val="22"/>
               <w:szCs w:val="22"/>
+              <w:lang w:val="fr-CH" w:eastAsia="fr-CH"/>
             </w:rPr>
           </w:pPr>
-          <w:hyperlink w:anchor="_Toc9454094" w:history="1">
+          <w:hyperlink w:anchor="_Toc9601902" w:history="1">
             <w:r>
               <w:rPr>
                 <w:rStyle w:val="Lienhypertexte"/>
                 <w:noProof/>
               </w:rPr>
-              <w:t>2.2.3</w:t>
+              <w:t>2.3.1</w:t>
             </w:r>
             <w:r>
               <w:rPr>
@@ -2028,6 +2233,7 @@
                 <w:noProof/>
                 <w:sz w:val="22"/>
                 <w:szCs w:val="22"/>
+                <w:lang w:val="fr-CH" w:eastAsia="fr-CH"/>
               </w:rPr>
               <w:tab/>
             </w:r>
@@ -2036,7 +2242,7 @@
                 <w:rStyle w:val="Lienhypertexte"/>
                 <w:noProof/>
               </w:rPr>
-              <w:t>Zoning</w:t>
+              <w:t>glpi-project.org</w:t>
             </w:r>
             <w:r>
               <w:rPr>
@@ -2057,93 +2263,7 @@
                 <w:noProof/>
                 <w:webHidden/>
               </w:rPr>
-              <w:instrText xml:space="preserve"> PAGEREF _Toc9454094 \h </w:instrText>
-            </w:r>
-            <w:r>
-              <w:rPr>
-                <w:noProof/>
-                <w:webHidden/>
-              </w:rPr>
-            </w:r>
-            <w:r>
-              <w:rPr>
-                <w:noProof/>
-                <w:webHidden/>
-              </w:rPr>
-              <w:fldChar w:fldCharType="separate"/>
-            </w:r>
-            <w:r>
-              <w:rPr>
-                <w:noProof/>
-                <w:webHidden/>
-              </w:rPr>
-              <w:t>6</w:t>
-            </w:r>
-            <w:r>
-              <w:rPr>
-                <w:noProof/>
-                <w:webHidden/>
-              </w:rPr>
-              <w:fldChar w:fldCharType="end"/>
-            </w:r>
-          </w:hyperlink>
-        </w:p>
-        <w:p>
-          <w:pPr>
-            <w:pStyle w:val="TM2"/>
-            <w:rPr>
-              <w:rFonts w:asciiTheme="minorHAnsi" w:eastAsiaTheme="minorEastAsia" w:hAnsiTheme="minorHAnsi" w:cstheme="minorBidi"/>
-              <w:noProof/>
-              <w:sz w:val="22"/>
-              <w:szCs w:val="22"/>
-            </w:rPr>
-          </w:pPr>
-          <w:hyperlink w:anchor="_Toc9454095" w:history="1">
-            <w:r>
-              <w:rPr>
-                <w:rStyle w:val="Lienhypertexte"/>
-                <w:iCs/>
-                <w:noProof/>
-              </w:rPr>
-              <w:t>2.3</w:t>
-            </w:r>
-            <w:r>
-              <w:rPr>
-                <w:rFonts w:asciiTheme="minorHAnsi" w:eastAsiaTheme="minorEastAsia" w:hAnsiTheme="minorHAnsi" w:cstheme="minorBidi"/>
-                <w:noProof/>
-                <w:sz w:val="22"/>
-                <w:szCs w:val="22"/>
-              </w:rPr>
-              <w:tab/>
-            </w:r>
-            <w:r>
-              <w:rPr>
-                <w:rStyle w:val="Lienhypertexte"/>
-                <w:iCs/>
-                <w:noProof/>
-              </w:rPr>
-              <w:t>Analyse concurrentielle</w:t>
-            </w:r>
-            <w:r>
-              <w:rPr>
-                <w:noProof/>
-                <w:webHidden/>
-              </w:rPr>
-              <w:tab/>
-            </w:r>
-            <w:r>
-              <w:rPr>
-                <w:noProof/>
-                <w:webHidden/>
-              </w:rPr>
-              <w:fldChar w:fldCharType="begin"/>
-            </w:r>
-            <w:r>
-              <w:rPr>
-                <w:noProof/>
-                <w:webHidden/>
-              </w:rPr>
-              <w:instrText xml:space="preserve"> PAGEREF _Toc9454095 \h </w:instrText>
+              <w:instrText xml:space="preserve"> PAGEREF _Toc9601902 \h </w:instrText>
             </w:r>
             <w:r>
               <w:rPr>
@@ -2186,15 +2306,16 @@
               <w:noProof/>
               <w:sz w:val="22"/>
               <w:szCs w:val="22"/>
+              <w:lang w:val="fr-CH" w:eastAsia="fr-CH"/>
             </w:rPr>
           </w:pPr>
-          <w:hyperlink w:anchor="_Toc9454096" w:history="1">
+          <w:hyperlink w:anchor="_Toc9601903" w:history="1">
             <w:r>
               <w:rPr>
                 <w:rStyle w:val="Lienhypertexte"/>
                 <w:noProof/>
               </w:rPr>
-              <w:t>2.3.1</w:t>
+              <w:t>2.3.2</w:t>
             </w:r>
             <w:r>
               <w:rPr>
@@ -2202,6 +2323,7 @@
                 <w:noProof/>
                 <w:sz w:val="22"/>
                 <w:szCs w:val="22"/>
+                <w:lang w:val="fr-CH" w:eastAsia="fr-CH"/>
               </w:rPr>
               <w:tab/>
             </w:r>
@@ -2210,7 +2332,7 @@
                 <w:rStyle w:val="Lienhypertexte"/>
                 <w:noProof/>
               </w:rPr>
-              <w:t>glpi-project.org</w:t>
+              <w:t>manageengine.com</w:t>
             </w:r>
             <w:r>
               <w:rPr>
@@ -2231,7 +2353,7 @@
                 <w:noProof/>
                 <w:webHidden/>
               </w:rPr>
-              <w:instrText xml:space="preserve"> PAGEREF _Toc9454096 \h </w:instrText>
+              <w:instrText xml:space="preserve"> PAGEREF _Toc9601903 \h </w:instrText>
             </w:r>
             <w:r>
               <w:rPr>
@@ -2251,7 +2373,7 @@
                 <w:noProof/>
                 <w:webHidden/>
               </w:rPr>
-              <w:t>7</w:t>
+              <w:t>8</w:t>
             </w:r>
             <w:r>
               <w:rPr>
@@ -2274,15 +2396,16 @@
               <w:noProof/>
               <w:sz w:val="22"/>
               <w:szCs w:val="22"/>
+              <w:lang w:val="fr-CH" w:eastAsia="fr-CH"/>
             </w:rPr>
           </w:pPr>
-          <w:hyperlink w:anchor="_Toc9454097" w:history="1">
+          <w:hyperlink w:anchor="_Toc9601904" w:history="1">
             <w:r>
               <w:rPr>
                 <w:rStyle w:val="Lienhypertexte"/>
                 <w:noProof/>
               </w:rPr>
-              <w:t>2.3.2</w:t>
+              <w:t>2.3.3</w:t>
             </w:r>
             <w:r>
               <w:rPr>
@@ -2290,6 +2413,7 @@
                 <w:noProof/>
                 <w:sz w:val="22"/>
                 <w:szCs w:val="22"/>
+                <w:lang w:val="fr-CH" w:eastAsia="fr-CH"/>
               </w:rPr>
               <w:tab/>
             </w:r>
@@ -2298,7 +2422,7 @@
                 <w:rStyle w:val="Lienhypertexte"/>
                 <w:noProof/>
               </w:rPr>
-              <w:t>manageengine.com</w:t>
+              <w:t>snipeitapp.com</w:t>
             </w:r>
             <w:r>
               <w:rPr>
@@ -2319,7 +2443,7 @@
                 <w:noProof/>
                 <w:webHidden/>
               </w:rPr>
-              <w:instrText xml:space="preserve"> PAGEREF _Toc9454097 \h </w:instrText>
+              <w:instrText xml:space="preserve"> PAGEREF _Toc9601904 \h </w:instrText>
             </w:r>
             <w:r>
               <w:rPr>
@@ -2339,7 +2463,7 @@
                 <w:noProof/>
                 <w:webHidden/>
               </w:rPr>
-              <w:t>8</w:t>
+              <w:t>9</w:t>
             </w:r>
             <w:r>
               <w:rPr>
@@ -2362,15 +2486,16 @@
               <w:noProof/>
               <w:sz w:val="22"/>
               <w:szCs w:val="22"/>
+              <w:lang w:val="fr-CH" w:eastAsia="fr-CH"/>
             </w:rPr>
           </w:pPr>
-          <w:hyperlink w:anchor="_Toc9454098" w:history="1">
+          <w:hyperlink w:anchor="_Toc9601905" w:history="1">
             <w:r>
               <w:rPr>
                 <w:rStyle w:val="Lienhypertexte"/>
                 <w:noProof/>
               </w:rPr>
-              <w:t>2.3.3</w:t>
+              <w:t>2.3.4</w:t>
             </w:r>
             <w:r>
               <w:rPr>
@@ -2378,6 +2503,7 @@
                 <w:noProof/>
                 <w:sz w:val="22"/>
                 <w:szCs w:val="22"/>
+                <w:lang w:val="fr-CH" w:eastAsia="fr-CH"/>
               </w:rPr>
               <w:tab/>
             </w:r>
@@ -2386,7 +2512,7 @@
                 <w:rStyle w:val="Lienhypertexte"/>
                 <w:noProof/>
               </w:rPr>
-              <w:t>snipeitapp.com</w:t>
+              <w:t>Conclusion – Analyse concurrentielle</w:t>
             </w:r>
             <w:r>
               <w:rPr>
@@ -2407,7 +2533,7 @@
                 <w:noProof/>
                 <w:webHidden/>
               </w:rPr>
-              <w:instrText xml:space="preserve"> PAGEREF _Toc9454098 \h </w:instrText>
+              <w:instrText xml:space="preserve"> PAGEREF _Toc9601905 \h </w:instrText>
             </w:r>
             <w:r>
               <w:rPr>
@@ -2427,7 +2553,95 @@
                 <w:noProof/>
                 <w:webHidden/>
               </w:rPr>
-              <w:t>9</w:t>
+              <w:t>10</w:t>
+            </w:r>
+            <w:r>
+              <w:rPr>
+                <w:noProof/>
+                <w:webHidden/>
+              </w:rPr>
+              <w:fldChar w:fldCharType="end"/>
+            </w:r>
+          </w:hyperlink>
+        </w:p>
+        <w:p>
+          <w:pPr>
+            <w:pStyle w:val="TM2"/>
+            <w:rPr>
+              <w:rFonts w:asciiTheme="minorHAnsi" w:eastAsiaTheme="minorEastAsia" w:hAnsiTheme="minorHAnsi" w:cstheme="minorBidi"/>
+              <w:noProof/>
+              <w:sz w:val="22"/>
+              <w:szCs w:val="22"/>
+              <w:lang w:val="fr-CH" w:eastAsia="fr-CH"/>
+            </w:rPr>
+          </w:pPr>
+          <w:hyperlink w:anchor="_Toc9601906" w:history="1">
+            <w:r>
+              <w:rPr>
+                <w:rStyle w:val="Lienhypertexte"/>
+                <w:iCs/>
+                <w:noProof/>
+              </w:rPr>
+              <w:t>2.4</w:t>
+            </w:r>
+            <w:r>
+              <w:rPr>
+                <w:rFonts w:asciiTheme="minorHAnsi" w:eastAsiaTheme="minorEastAsia" w:hAnsiTheme="minorHAnsi" w:cstheme="minorBidi"/>
+                <w:noProof/>
+                <w:sz w:val="22"/>
+                <w:szCs w:val="22"/>
+                <w:lang w:val="fr-CH" w:eastAsia="fr-CH"/>
+              </w:rPr>
+              <w:tab/>
+            </w:r>
+            <w:r>
+              <w:rPr>
+                <w:rStyle w:val="Lienhypertexte"/>
+                <w:iCs/>
+                <w:noProof/>
+              </w:rPr>
+              <w:t>Stratégie de test</w:t>
+            </w:r>
+            <w:r>
+              <w:rPr>
+                <w:noProof/>
+                <w:webHidden/>
+              </w:rPr>
+              <w:tab/>
+            </w:r>
+            <w:r>
+              <w:rPr>
+                <w:noProof/>
+                <w:webHidden/>
+              </w:rPr>
+              <w:fldChar w:fldCharType="begin"/>
+            </w:r>
+            <w:r>
+              <w:rPr>
+                <w:noProof/>
+                <w:webHidden/>
+              </w:rPr>
+              <w:instrText xml:space="preserve"> PAGEREF _Toc9601906 \h </w:instrText>
+            </w:r>
+            <w:r>
+              <w:rPr>
+                <w:noProof/>
+                <w:webHidden/>
+              </w:rPr>
+            </w:r>
+            <w:r>
+              <w:rPr>
+                <w:noProof/>
+                <w:webHidden/>
+              </w:rPr>
+              <w:fldChar w:fldCharType="separate"/>
+            </w:r>
+            <w:r>
+              <w:rPr>
+                <w:noProof/>
+                <w:webHidden/>
+              </w:rPr>
+              <w:t>11</w:t>
             </w:r>
             <w:r>
               <w:rPr>
@@ -2450,15 +2664,16 @@
               <w:noProof/>
               <w:sz w:val="22"/>
               <w:szCs w:val="22"/>
+              <w:lang w:val="fr-CH" w:eastAsia="fr-CH"/>
             </w:rPr>
           </w:pPr>
-          <w:hyperlink w:anchor="_Toc9454099" w:history="1">
+          <w:hyperlink w:anchor="_Toc9601907" w:history="1">
             <w:r>
               <w:rPr>
                 <w:rStyle w:val="Lienhypertexte"/>
                 <w:noProof/>
               </w:rPr>
-              <w:t>2.3.4</w:t>
+              <w:t>2.4.1</w:t>
             </w:r>
             <w:r>
               <w:rPr>
@@ -2466,6 +2681,7 @@
                 <w:noProof/>
                 <w:sz w:val="22"/>
                 <w:szCs w:val="22"/>
+                <w:lang w:val="fr-CH" w:eastAsia="fr-CH"/>
               </w:rPr>
               <w:tab/>
             </w:r>
@@ -2474,7 +2690,7 @@
                 <w:rStyle w:val="Lienhypertexte"/>
                 <w:noProof/>
               </w:rPr>
-              <w:t>Conclusion – Analyse concurrentielle</w:t>
+              <w:t>Environnement de tests</w:t>
             </w:r>
             <w:r>
               <w:rPr>
@@ -2495,7 +2711,7 @@
                 <w:noProof/>
                 <w:webHidden/>
               </w:rPr>
-              <w:instrText xml:space="preserve"> PAGEREF _Toc9454099 \h </w:instrText>
+              <w:instrText xml:space="preserve"> PAGEREF _Toc9601907 \h </w:instrText>
             </w:r>
             <w:r>
               <w:rPr>
@@ -2515,7 +2731,7 @@
                 <w:noProof/>
                 <w:webHidden/>
               </w:rPr>
-              <w:t>10</w:t>
+              <w:t>11</w:t>
             </w:r>
             <w:r>
               <w:rPr>
@@ -2534,16 +2750,17 @@
               <w:noProof/>
               <w:sz w:val="22"/>
               <w:szCs w:val="22"/>
+              <w:lang w:val="fr-CH" w:eastAsia="fr-CH"/>
             </w:rPr>
           </w:pPr>
-          <w:hyperlink w:anchor="_Toc9454100" w:history="1">
+          <w:hyperlink w:anchor="_Toc9601908" w:history="1">
             <w:r>
               <w:rPr>
                 <w:rStyle w:val="Lienhypertexte"/>
                 <w:iCs/>
                 <w:noProof/>
               </w:rPr>
-              <w:t>2.4</w:t>
+              <w:t>2.1</w:t>
             </w:r>
             <w:r>
               <w:rPr>
@@ -2551,6 +2768,7 @@
                 <w:noProof/>
                 <w:sz w:val="22"/>
                 <w:szCs w:val="22"/>
+                <w:lang w:val="fr-CH" w:eastAsia="fr-CH"/>
               </w:rPr>
               <w:tab/>
             </w:r>
@@ -2560,7 +2778,7 @@
                 <w:iCs/>
                 <w:noProof/>
               </w:rPr>
-              <w:t>Stratégie de test</w:t>
+              <w:t>Planification</w:t>
             </w:r>
             <w:r>
               <w:rPr>
@@ -2581,7 +2799,7 @@
                 <w:noProof/>
                 <w:webHidden/>
               </w:rPr>
-              <w:instrText xml:space="preserve"> PAGEREF _Toc9454100 \h </w:instrText>
+              <w:instrText xml:space="preserve"> PAGEREF _Toc9601908 \h </w:instrText>
             </w:r>
             <w:r>
               <w:rPr>
@@ -2601,7 +2819,95 @@
                 <w:noProof/>
                 <w:webHidden/>
               </w:rPr>
-              <w:t>11</w:t>
+              <w:t>12</w:t>
+            </w:r>
+            <w:r>
+              <w:rPr>
+                <w:noProof/>
+                <w:webHidden/>
+              </w:rPr>
+              <w:fldChar w:fldCharType="end"/>
+            </w:r>
+          </w:hyperlink>
+        </w:p>
+        <w:p>
+          <w:pPr>
+            <w:pStyle w:val="TM2"/>
+            <w:rPr>
+              <w:rFonts w:asciiTheme="minorHAnsi" w:eastAsiaTheme="minorEastAsia" w:hAnsiTheme="minorHAnsi" w:cstheme="minorBidi"/>
+              <w:noProof/>
+              <w:sz w:val="22"/>
+              <w:szCs w:val="22"/>
+              <w:lang w:val="fr-CH" w:eastAsia="fr-CH"/>
+            </w:rPr>
+          </w:pPr>
+          <w:hyperlink w:anchor="_Toc9601909" w:history="1">
+            <w:r>
+              <w:rPr>
+                <w:rStyle w:val="Lienhypertexte"/>
+                <w:iCs/>
+                <w:noProof/>
+              </w:rPr>
+              <w:t>2.2</w:t>
+            </w:r>
+            <w:r>
+              <w:rPr>
+                <w:rFonts w:asciiTheme="minorHAnsi" w:eastAsiaTheme="minorEastAsia" w:hAnsiTheme="minorHAnsi" w:cstheme="minorBidi"/>
+                <w:noProof/>
+                <w:sz w:val="22"/>
+                <w:szCs w:val="22"/>
+                <w:lang w:val="fr-CH" w:eastAsia="fr-CH"/>
+              </w:rPr>
+              <w:tab/>
+            </w:r>
+            <w:r>
+              <w:rPr>
+                <w:rStyle w:val="Lienhypertexte"/>
+                <w:iCs/>
+                <w:noProof/>
+              </w:rPr>
+              <w:t>Dossier de conception</w:t>
+            </w:r>
+            <w:r>
+              <w:rPr>
+                <w:noProof/>
+                <w:webHidden/>
+              </w:rPr>
+              <w:tab/>
+            </w:r>
+            <w:r>
+              <w:rPr>
+                <w:noProof/>
+                <w:webHidden/>
+              </w:rPr>
+              <w:fldChar w:fldCharType="begin"/>
+            </w:r>
+            <w:r>
+              <w:rPr>
+                <w:noProof/>
+                <w:webHidden/>
+              </w:rPr>
+              <w:instrText xml:space="preserve"> PAGEREF _Toc9601909 \h </w:instrText>
+            </w:r>
+            <w:r>
+              <w:rPr>
+                <w:noProof/>
+                <w:webHidden/>
+              </w:rPr>
+            </w:r>
+            <w:r>
+              <w:rPr>
+                <w:noProof/>
+                <w:webHidden/>
+              </w:rPr>
+              <w:fldChar w:fldCharType="separate"/>
+            </w:r>
+            <w:r>
+              <w:rPr>
+                <w:noProof/>
+                <w:webHidden/>
+              </w:rPr>
+              <w:t>14</w:t>
             </w:r>
             <w:r>
               <w:rPr>
@@ -2624,15 +2930,16 @@
               <w:noProof/>
               <w:sz w:val="22"/>
               <w:szCs w:val="22"/>
+              <w:lang w:val="fr-CH" w:eastAsia="fr-CH"/>
             </w:rPr>
           </w:pPr>
-          <w:hyperlink w:anchor="_Toc9454101" w:history="1">
+          <w:hyperlink w:anchor="_Toc9601910" w:history="1">
             <w:r>
               <w:rPr>
                 <w:rStyle w:val="Lienhypertexte"/>
                 <w:noProof/>
               </w:rPr>
-              <w:t>2.4.1</w:t>
+              <w:t>2.2.1</w:t>
             </w:r>
             <w:r>
               <w:rPr>
@@ -2640,6 +2947,7 @@
                 <w:noProof/>
                 <w:sz w:val="22"/>
                 <w:szCs w:val="22"/>
+                <w:lang w:val="fr-CH" w:eastAsia="fr-CH"/>
               </w:rPr>
               <w:tab/>
             </w:r>
@@ -2648,7 +2956,7 @@
                 <w:rStyle w:val="Lienhypertexte"/>
                 <w:noProof/>
               </w:rPr>
-              <w:t>Environnement de tests</w:t>
+              <w:t>Définition de la charte graphique</w:t>
             </w:r>
             <w:r>
               <w:rPr>
@@ -2669,7 +2977,7 @@
                 <w:noProof/>
                 <w:webHidden/>
               </w:rPr>
-              <w:instrText xml:space="preserve"> PAGEREF _Toc9454101 \h </w:instrText>
+              <w:instrText xml:space="preserve"> PAGEREF _Toc9601910 \h </w:instrText>
             </w:r>
             <w:r>
               <w:rPr>
@@ -2689,93 +2997,7 @@
                 <w:noProof/>
                 <w:webHidden/>
               </w:rPr>
-              <w:t>11</w:t>
-            </w:r>
-            <w:r>
-              <w:rPr>
-                <w:noProof/>
-                <w:webHidden/>
-              </w:rPr>
-              <w:fldChar w:fldCharType="end"/>
-            </w:r>
-          </w:hyperlink>
-        </w:p>
-        <w:p>
-          <w:pPr>
-            <w:pStyle w:val="TM2"/>
-            <w:rPr>
-              <w:rFonts w:asciiTheme="minorHAnsi" w:eastAsiaTheme="minorEastAsia" w:hAnsiTheme="minorHAnsi" w:cstheme="minorBidi"/>
-              <w:noProof/>
-              <w:sz w:val="22"/>
-              <w:szCs w:val="22"/>
-            </w:rPr>
-          </w:pPr>
-          <w:hyperlink w:anchor="_Toc9454102" w:history="1">
-            <w:r>
-              <w:rPr>
-                <w:rStyle w:val="Lienhypertexte"/>
-                <w:iCs/>
-                <w:noProof/>
-              </w:rPr>
-              <w:t>2.5</w:t>
-            </w:r>
-            <w:r>
-              <w:rPr>
-                <w:rFonts w:asciiTheme="minorHAnsi" w:eastAsiaTheme="minorEastAsia" w:hAnsiTheme="minorHAnsi" w:cstheme="minorBidi"/>
-                <w:noProof/>
-                <w:sz w:val="22"/>
-                <w:szCs w:val="22"/>
-              </w:rPr>
-              <w:tab/>
-            </w:r>
-            <w:r>
-              <w:rPr>
-                <w:rStyle w:val="Lienhypertexte"/>
-                <w:iCs/>
-                <w:noProof/>
-              </w:rPr>
-              <w:t>Dossier de conception</w:t>
-            </w:r>
-            <w:r>
-              <w:rPr>
-                <w:noProof/>
-                <w:webHidden/>
-              </w:rPr>
-              <w:tab/>
-            </w:r>
-            <w:r>
-              <w:rPr>
-                <w:noProof/>
-                <w:webHidden/>
-              </w:rPr>
-              <w:fldChar w:fldCharType="begin"/>
-            </w:r>
-            <w:r>
-              <w:rPr>
-                <w:noProof/>
-                <w:webHidden/>
-              </w:rPr>
-              <w:instrText xml:space="preserve"> PAGEREF _Toc9454102 \h </w:instrText>
-            </w:r>
-            <w:r>
-              <w:rPr>
-                <w:noProof/>
-                <w:webHidden/>
-              </w:rPr>
-            </w:r>
-            <w:r>
-              <w:rPr>
-                <w:noProof/>
-                <w:webHidden/>
-              </w:rPr>
-              <w:fldChar w:fldCharType="separate"/>
-            </w:r>
-            <w:r>
-              <w:rPr>
-                <w:noProof/>
-                <w:webHidden/>
-              </w:rPr>
-              <w:t>12</w:t>
+              <w:t>14</w:t>
             </w:r>
             <w:r>
               <w:rPr>
@@ -2798,15 +3020,16 @@
               <w:noProof/>
               <w:sz w:val="22"/>
               <w:szCs w:val="22"/>
+              <w:lang w:val="fr-CH" w:eastAsia="fr-CH"/>
             </w:rPr>
           </w:pPr>
-          <w:hyperlink w:anchor="_Toc9454103" w:history="1">
+          <w:hyperlink w:anchor="_Toc9601911" w:history="1">
             <w:r>
               <w:rPr>
                 <w:rStyle w:val="Lienhypertexte"/>
                 <w:noProof/>
               </w:rPr>
-              <w:t>2.5.1</w:t>
+              <w:t>2.2.2</w:t>
             </w:r>
             <w:r>
               <w:rPr>
@@ -2814,6 +3037,7 @@
                 <w:noProof/>
                 <w:sz w:val="22"/>
                 <w:szCs w:val="22"/>
+                <w:lang w:val="fr-CH" w:eastAsia="fr-CH"/>
               </w:rPr>
               <w:tab/>
             </w:r>
@@ -2822,7 +3046,7 @@
                 <w:rStyle w:val="Lienhypertexte"/>
                 <w:noProof/>
               </w:rPr>
-              <w:t>Définition de la charte graphique</w:t>
+              <w:t>Choix de la formule d’hébergement</w:t>
             </w:r>
             <w:r>
               <w:rPr>
@@ -2843,7 +3067,7 @@
                 <w:noProof/>
                 <w:webHidden/>
               </w:rPr>
-              <w:instrText xml:space="preserve"> PAGEREF _Toc9454103 \h </w:instrText>
+              <w:instrText xml:space="preserve"> PAGEREF _Toc9601911 \h </w:instrText>
             </w:r>
             <w:r>
               <w:rPr>
@@ -2863,7 +3087,7 @@
                 <w:noProof/>
                 <w:webHidden/>
               </w:rPr>
-              <w:t>12</w:t>
+              <w:t>14</w:t>
             </w:r>
             <w:r>
               <w:rPr>
@@ -2886,15 +3110,16 @@
               <w:noProof/>
               <w:sz w:val="22"/>
               <w:szCs w:val="22"/>
+              <w:lang w:val="fr-CH" w:eastAsia="fr-CH"/>
             </w:rPr>
           </w:pPr>
-          <w:hyperlink w:anchor="_Toc9454104" w:history="1">
+          <w:hyperlink w:anchor="_Toc9601912" w:history="1">
             <w:r>
               <w:rPr>
                 <w:rStyle w:val="Lienhypertexte"/>
                 <w:noProof/>
               </w:rPr>
-              <w:t>2.5.2</w:t>
+              <w:t>2.2.3</w:t>
             </w:r>
             <w:r>
               <w:rPr>
@@ -2902,6 +3127,7 @@
                 <w:noProof/>
                 <w:sz w:val="22"/>
                 <w:szCs w:val="22"/>
+                <w:lang w:val="fr-CH" w:eastAsia="fr-CH"/>
               </w:rPr>
               <w:tab/>
             </w:r>
@@ -2910,7 +3136,7 @@
                 <w:rStyle w:val="Lienhypertexte"/>
                 <w:noProof/>
               </w:rPr>
-              <w:t>Choix de la formule d’hébergement</w:t>
+              <w:t>Maquettes / Uses cases / Scénarii</w:t>
             </w:r>
             <w:r>
               <w:rPr>
@@ -2931,7 +3157,7 @@
                 <w:noProof/>
                 <w:webHidden/>
               </w:rPr>
-              <w:instrText xml:space="preserve"> PAGEREF _Toc9454104 \h </w:instrText>
+              <w:instrText xml:space="preserve"> PAGEREF _Toc9601912 \h </w:instrText>
             </w:r>
             <w:r>
               <w:rPr>
@@ -2951,7 +3177,7 @@
                 <w:noProof/>
                 <w:webHidden/>
               </w:rPr>
-              <w:t>12</w:t>
+              <w:t>15</w:t>
             </w:r>
             <w:r>
               <w:rPr>
@@ -2974,15 +3200,16 @@
               <w:noProof/>
               <w:sz w:val="22"/>
               <w:szCs w:val="22"/>
+              <w:lang w:val="fr-CH" w:eastAsia="fr-CH"/>
             </w:rPr>
           </w:pPr>
-          <w:hyperlink w:anchor="_Toc9454105" w:history="1">
+          <w:hyperlink w:anchor="_Toc9601913" w:history="1">
             <w:r>
               <w:rPr>
                 <w:rStyle w:val="Lienhypertexte"/>
                 <w:noProof/>
               </w:rPr>
-              <w:t>2.5.3</w:t>
+              <w:t>2.2.4</w:t>
             </w:r>
             <w:r>
               <w:rPr>
@@ -2990,6 +3217,7 @@
                 <w:noProof/>
                 <w:sz w:val="22"/>
                 <w:szCs w:val="22"/>
+                <w:lang w:val="fr-CH" w:eastAsia="fr-CH"/>
               </w:rPr>
               <w:tab/>
             </w:r>
@@ -2998,7 +3226,7 @@
                 <w:rStyle w:val="Lienhypertexte"/>
                 <w:noProof/>
               </w:rPr>
-              <w:t>Maquettes / Uses cases / Scénarii</w:t>
+              <w:t>MLD</w:t>
             </w:r>
             <w:r>
               <w:rPr>
@@ -3019,7 +3247,7 @@
                 <w:noProof/>
                 <w:webHidden/>
               </w:rPr>
-              <w:instrText xml:space="preserve"> PAGEREF _Toc9454105 \h </w:instrText>
+              <w:instrText xml:space="preserve"> PAGEREF _Toc9601913 \h </w:instrText>
             </w:r>
             <w:r>
               <w:rPr>
@@ -3039,95 +3267,7 @@
                 <w:noProof/>
                 <w:webHidden/>
               </w:rPr>
-              <w:t>14</w:t>
-            </w:r>
-            <w:r>
-              <w:rPr>
-                <w:noProof/>
-                <w:webHidden/>
-              </w:rPr>
-              <w:fldChar w:fldCharType="end"/>
-            </w:r>
-          </w:hyperlink>
-        </w:p>
-        <w:p>
-          <w:pPr>
-            <w:pStyle w:val="TM3"/>
-            <w:tabs>
-              <w:tab w:val="left" w:pos="1200"/>
-              <w:tab w:val="right" w:leader="dot" w:pos="9060"/>
-            </w:tabs>
-            <w:rPr>
-              <w:rFonts w:asciiTheme="minorHAnsi" w:eastAsiaTheme="minorEastAsia" w:hAnsiTheme="minorHAnsi" w:cstheme="minorBidi"/>
-              <w:noProof/>
-              <w:sz w:val="22"/>
-              <w:szCs w:val="22"/>
-            </w:rPr>
-          </w:pPr>
-          <w:hyperlink w:anchor="_Toc9454106" w:history="1">
-            <w:r>
-              <w:rPr>
-                <w:rStyle w:val="Lienhypertexte"/>
-                <w:noProof/>
-              </w:rPr>
-              <w:t>2.5.4</w:t>
-            </w:r>
-            <w:r>
-              <w:rPr>
-                <w:rFonts w:asciiTheme="minorHAnsi" w:eastAsiaTheme="minorEastAsia" w:hAnsiTheme="minorHAnsi" w:cstheme="minorBidi"/>
-                <w:noProof/>
-                <w:sz w:val="22"/>
-                <w:szCs w:val="22"/>
-              </w:rPr>
-              <w:tab/>
-            </w:r>
-            <w:r>
-              <w:rPr>
-                <w:rStyle w:val="Lienhypertexte"/>
-                <w:noProof/>
-              </w:rPr>
-              <w:t>MLD</w:t>
-            </w:r>
-            <w:r>
-              <w:rPr>
-                <w:noProof/>
-                <w:webHidden/>
-              </w:rPr>
-              <w:tab/>
-            </w:r>
-            <w:r>
-              <w:rPr>
-                <w:noProof/>
-                <w:webHidden/>
-              </w:rPr>
-              <w:fldChar w:fldCharType="begin"/>
-            </w:r>
-            <w:r>
-              <w:rPr>
-                <w:noProof/>
-                <w:webHidden/>
-              </w:rPr>
-              <w:instrText xml:space="preserve"> PAGEREF _Toc9454106 \h </w:instrText>
-            </w:r>
-            <w:r>
-              <w:rPr>
-                <w:noProof/>
-                <w:webHidden/>
-              </w:rPr>
-            </w:r>
-            <w:r>
-              <w:rPr>
-                <w:noProof/>
-                <w:webHidden/>
-              </w:rPr>
-              <w:fldChar w:fldCharType="separate"/>
-            </w:r>
-            <w:r>
-              <w:rPr>
-                <w:noProof/>
-                <w:webHidden/>
-              </w:rPr>
-              <w:t>24</w:t>
+              <w:t>30</w:t>
             </w:r>
             <w:r>
               <w:rPr>
@@ -3172,8 +3312,8 @@
       <w:pPr>
         <w:pStyle w:val="Titre1"/>
       </w:pPr>
-      <w:bookmarkStart w:id="0" w:name="_Toc8199886"/>
-      <w:bookmarkStart w:id="1" w:name="_Toc9454083"/>
+      <w:bookmarkStart w:id="1" w:name="_Toc8199886"/>
+      <w:bookmarkStart w:id="2" w:name="_Toc9601889"/>
       <w:r>
         <w:lastRenderedPageBreak/>
         <w:t>Analyse prél</w:t>
@@ -3184,8 +3324,8 @@
       <w:r>
         <w:t>minaire</w:t>
       </w:r>
-      <w:bookmarkEnd w:id="0"/>
       <w:bookmarkEnd w:id="1"/>
+      <w:bookmarkEnd w:id="2"/>
     </w:p>
     <w:p>
       <w:pPr>
@@ -3195,8 +3335,8 @@
           <w:iCs/>
         </w:rPr>
       </w:pPr>
-      <w:bookmarkStart w:id="2" w:name="_Toc8199887"/>
-      <w:bookmarkStart w:id="3" w:name="_Toc9454084"/>
+      <w:bookmarkStart w:id="3" w:name="_Toc8199887"/>
+      <w:bookmarkStart w:id="4" w:name="_Toc9601890"/>
       <w:r>
         <w:rPr>
           <w:i w:val="0"/>
@@ -3204,8 +3344,8 @@
         </w:rPr>
         <w:t>Introduction</w:t>
       </w:r>
-      <w:bookmarkEnd w:id="2"/>
       <w:bookmarkEnd w:id="3"/>
+      <w:bookmarkEnd w:id="4"/>
       <w:r>
         <w:rPr>
           <w:i w:val="0"/>
@@ -3268,7 +3408,23 @@
         <w:t xml:space="preserve">, je réalise un site web de gestion de prêt de matériel du laboratoire d’électronique du CPNV de Ste-Croix. </w:t>
       </w:r>
       <w:r>
-        <w:t>Il permettra à des étudiants ou des enseignants de pouvoir emprunter ou recevoir du matériel tel que NAS, Arduino etc… ou des consommables comme des résistances, des condensateurs, ect…</w:t>
+        <w:t xml:space="preserve">Il permettra à des étudiants ou des enseignants de pouvoir emprunter ou recevoir du matériel tel que NAS, </w:t>
+      </w:r>
+      <w:proofErr w:type="spellStart"/>
+      <w:r>
+        <w:t>Arduino</w:t>
+      </w:r>
+      <w:proofErr w:type="spellEnd"/>
+      <w:r>
+        <w:t xml:space="preserve"> etc… ou des consommables comme des résistances, des condensateurs, </w:t>
+      </w:r>
+      <w:proofErr w:type="spellStart"/>
+      <w:r>
+        <w:t>ect</w:t>
+      </w:r>
+      <w:proofErr w:type="spellEnd"/>
+      <w:r>
+        <w:t>…</w:t>
       </w:r>
     </w:p>
     <w:p>
@@ -3310,18 +3466,18 @@
           <w:i w:val="0"/>
         </w:rPr>
       </w:pPr>
-      <w:bookmarkStart w:id="4" w:name="_Toc5310046"/>
-      <w:bookmarkStart w:id="5" w:name="_Toc8199888"/>
-      <w:bookmarkStart w:id="6" w:name="_Toc9454085"/>
+      <w:bookmarkStart w:id="5" w:name="_Toc5310046"/>
+      <w:bookmarkStart w:id="6" w:name="_Toc8199888"/>
+      <w:bookmarkStart w:id="7" w:name="_Toc9601891"/>
       <w:r>
         <w:rPr>
           <w:i w:val="0"/>
         </w:rPr>
         <w:t>Organisation</w:t>
       </w:r>
-      <w:bookmarkEnd w:id="4"/>
       <w:bookmarkEnd w:id="5"/>
       <w:bookmarkEnd w:id="6"/>
+      <w:bookmarkEnd w:id="7"/>
     </w:p>
     <w:p/>
     <w:tbl>
@@ -3784,7 +3940,7 @@
           <w:lang w:val="fr-CH"/>
         </w:rPr>
       </w:pPr>
-      <w:bookmarkStart w:id="7" w:name="_Toc9454086"/>
+      <w:bookmarkStart w:id="8" w:name="_Toc9601892"/>
       <w:r>
         <w:rPr>
           <w:i w:val="0"/>
@@ -3793,7 +3949,7 @@
         <w:lastRenderedPageBreak/>
         <w:t>Objectifs</w:t>
       </w:r>
-      <w:bookmarkEnd w:id="7"/>
+      <w:bookmarkEnd w:id="8"/>
       <w:r>
         <w:rPr>
           <w:i w:val="0"/>
@@ -4015,7 +4171,7 @@
           <w:lang w:val="fr-CH"/>
         </w:rPr>
       </w:pPr>
-      <w:bookmarkStart w:id="8" w:name="_Toc9454087"/>
+      <w:bookmarkStart w:id="9" w:name="_Toc9601893"/>
       <w:r>
         <w:rPr>
           <w:i w:val="0"/>
@@ -4023,7 +4179,7 @@
         </w:rPr>
         <w:t>Fonctionnalités</w:t>
       </w:r>
-      <w:bookmarkEnd w:id="8"/>
+      <w:bookmarkEnd w:id="9"/>
     </w:p>
     <w:p>
       <w:pPr>
@@ -4471,7 +4627,7 @@
           <w:i w:val="0"/>
         </w:rPr>
       </w:pPr>
-      <w:bookmarkStart w:id="9" w:name="_Toc9454088"/>
+      <w:bookmarkStart w:id="10" w:name="_Toc9601894"/>
       <w:r>
         <w:rPr>
           <w:i w:val="0"/>
@@ -4546,7 +4702,7 @@
         </w:rPr>
         <w:t>Planification Initiale</w:t>
       </w:r>
-      <w:bookmarkEnd w:id="9"/>
+      <w:bookmarkEnd w:id="10"/>
     </w:p>
     <w:p/>
     <w:p/>
@@ -4590,75 +4746,83 @@
       <w:pPr>
         <w:pStyle w:val="Titre1"/>
       </w:pPr>
-      <w:bookmarkStart w:id="10" w:name="_Toc499021836"/>
-      <w:bookmarkStart w:id="11" w:name="_Toc9454089"/>
+      <w:bookmarkStart w:id="11" w:name="_Toc499021836"/>
+      <w:bookmarkStart w:id="12" w:name="_Toc9601895"/>
       <w:r>
         <w:lastRenderedPageBreak/>
         <w:t>Analyse / Conception</w:t>
       </w:r>
-      <w:bookmarkEnd w:id="10"/>
       <w:bookmarkEnd w:id="11"/>
-    </w:p>
-    <w:p>
-      <w:pPr>
-        <w:pStyle w:val="Titre2"/>
-        <w:rPr>
-          <w:i w:val="0"/>
-          <w:iCs/>
-        </w:rPr>
-      </w:pPr>
-      <w:bookmarkStart w:id="12" w:name="_Toc9454090"/>
-      <w:bookmarkStart w:id="13" w:name="_Toc499021837"/>
-      <w:r>
-        <w:rPr>
-          <w:i w:val="0"/>
-          <w:iCs/>
-        </w:rPr>
-        <w:t>Méthode utilisée</w:t>
-      </w:r>
       <w:bookmarkEnd w:id="12"/>
     </w:p>
     <w:p>
       <w:pPr>
-        <w:jc w:val="both"/>
-      </w:pPr>
-      <w:r>
-        <w:t>Afin de gérer au mieux mon projet, je vais utiliser pour ce faire la méthode agile afin de pouvoir utiliser différents sprints et pour avoir une vue d’ensemble de mon projet.</w:t>
-      </w:r>
+        <w:pStyle w:val="Titre2"/>
+        <w:rPr>
+          <w:i w:val="0"/>
+          <w:iCs/>
+        </w:rPr>
+      </w:pPr>
+      <w:bookmarkStart w:id="13" w:name="_Toc499021837"/>
+      <w:bookmarkStart w:id="14" w:name="_Toc9601896"/>
+      <w:r>
+        <w:rPr>
+          <w:i w:val="0"/>
+          <w:iCs/>
+        </w:rPr>
+        <w:t>Méthode utilisée</w:t>
+      </w:r>
+      <w:bookmarkEnd w:id="14"/>
     </w:p>
     <w:p>
       <w:pPr>
         <w:jc w:val="both"/>
       </w:pPr>
+      <w:r>
+        <w:t>Afin de gérer au mieux mon projet, je vais utiliser pour ce faire la méthode agile afin de pouvoir utiliser différents sprints et pour avoir une vue d’ensemble de mon projet.</w:t>
+      </w:r>
     </w:p>
     <w:p>
       <w:pPr>
         <w:jc w:val="both"/>
       </w:pPr>
-      <w:r>
-        <w:t>Je vais pour ce faire utiliser le site web Trello qui me permet de répertorier mes différents sprints et la date à laquelle ils devront être effectués.</w:t>
-      </w:r>
-      <w:r>
-        <w:t xml:space="preserve"> </w:t>
-      </w:r>
     </w:p>
     <w:p>
       <w:pPr>
         <w:jc w:val="both"/>
       </w:pPr>
       <w:r>
-        <w:t>Mes sprints ont une durée d’une semaine et à l’intérieur de ces derniers, ils contiennent une liste de tâche avec des tests d’acceptations qui me permettent ou non de les valider.</w:t>
+        <w:t xml:space="preserve">Je vais pour ce faire utiliser le site web </w:t>
+      </w:r>
+      <w:proofErr w:type="spellStart"/>
+      <w:r>
+        <w:t>Trello</w:t>
+      </w:r>
+      <w:proofErr w:type="spellEnd"/>
+      <w:r>
+        <w:t xml:space="preserve"> qui me permet de répertorier mes différents sprints et la date à laquelle ils devront être effectués.</w:t>
+      </w:r>
+      <w:r>
+        <w:t xml:space="preserve"> </w:t>
       </w:r>
     </w:p>
     <w:p>
       <w:pPr>
+        <w:jc w:val="both"/>
+      </w:pPr>
+      <w:r>
+        <w:t>Mes sprints ont une durée d’une semaine et à l’intérieur de ces derniers, ils contiennent une liste de tâche avec des tests d’acceptations qui me permettent ou non de les valider.</w:t>
+      </w:r>
+    </w:p>
+    <w:p>
+      <w:pPr>
         <w:pStyle w:val="Titre2"/>
         <w:rPr>
           <w:i w:val="0"/>
           <w:iCs/>
         </w:rPr>
       </w:pPr>
-      <w:bookmarkStart w:id="14" w:name="_Toc9454091"/>
+      <w:bookmarkStart w:id="15" w:name="_Toc9601897"/>
       <w:r>
         <w:rPr>
           <w:i w:val="0"/>
@@ -4667,28 +4831,28 @@
         <w:t>Concept</w:t>
       </w:r>
       <w:bookmarkEnd w:id="13"/>
-      <w:bookmarkEnd w:id="14"/>
-    </w:p>
-    <w:p/>
-    <w:p>
-      <w:pPr>
-        <w:pStyle w:val="Titre3"/>
-        <w:rPr>
-          <w:u w:val="single"/>
-        </w:rPr>
-      </w:pPr>
-      <w:bookmarkStart w:id="15" w:name="_Toc9454092"/>
-      <w:r>
-        <w:rPr>
-          <w:u w:val="single"/>
-        </w:rPr>
-        <w:t>Choix Template</w:t>
-      </w:r>
       <w:bookmarkEnd w:id="15"/>
     </w:p>
     <w:p/>
     <w:p>
       <w:pPr>
+        <w:pStyle w:val="Titre3"/>
+        <w:rPr>
+          <w:u w:val="single"/>
+        </w:rPr>
+      </w:pPr>
+      <w:bookmarkStart w:id="16" w:name="_Toc9601898"/>
+      <w:r>
+        <w:rPr>
+          <w:u w:val="single"/>
+        </w:rPr>
+        <w:t>Choix Template</w:t>
+      </w:r>
+      <w:bookmarkEnd w:id="16"/>
+    </w:p>
+    <w:p/>
+    <w:p>
+      <w:pPr>
         <w:jc w:val="both"/>
       </w:pPr>
       <w:r>
@@ -4758,14 +4922,14 @@
           <w:u w:val="single"/>
         </w:rPr>
       </w:pPr>
-      <w:bookmarkStart w:id="16" w:name="_Toc9454093"/>
+      <w:bookmarkStart w:id="17" w:name="_Toc9601899"/>
       <w:r>
         <w:rPr>
           <w:u w:val="single"/>
         </w:rPr>
         <w:t>MCD</w:t>
       </w:r>
-      <w:bookmarkEnd w:id="16"/>
+      <w:bookmarkEnd w:id="17"/>
     </w:p>
     <w:p>
       <w:pPr>
@@ -4823,7 +4987,7 @@
       <w:r>
         <w:br w:type="page"/>
       </w:r>
-      <w:bookmarkStart w:id="17" w:name="_Toc9454094"/>
+      <w:bookmarkStart w:id="18" w:name="_Toc9601900"/>
       <w:r>
         <w:rPr>
           <w:b w:val="0"/>
@@ -4868,7 +5032,7 @@
         </w:rPr>
         <w:t>ing</w:t>
       </w:r>
-      <w:bookmarkEnd w:id="17"/>
+      <w:bookmarkEnd w:id="18"/>
     </w:p>
     <w:p>
       <w:pPr>
@@ -4909,7 +5073,21 @@
         <w:rPr>
           <w:iCs/>
         </w:rPr>
-        <w:t xml:space="preserve">« Matériel », « Consommables », « Demandes Emprunt », ect… </w:t>
+        <w:t xml:space="preserve">« Matériel », « Consommables », « Demandes Emprunt », </w:t>
+      </w:r>
+      <w:proofErr w:type="spellStart"/>
+      <w:r>
+        <w:rPr>
+          <w:iCs/>
+        </w:rPr>
+        <w:t>ect</w:t>
+      </w:r>
+      <w:proofErr w:type="spellEnd"/>
+      <w:r>
+        <w:rPr>
+          <w:iCs/>
+        </w:rPr>
+        <w:t xml:space="preserve">… </w:t>
       </w:r>
     </w:p>
     <w:p>
@@ -5096,7 +5274,7 @@
           <w:iCs/>
         </w:rPr>
       </w:pPr>
-      <w:bookmarkStart w:id="18" w:name="_Toc9454095"/>
+      <w:bookmarkStart w:id="19" w:name="_Toc9601901"/>
       <w:r>
         <w:rPr>
           <w:i w:val="0"/>
@@ -5105,7 +5283,7 @@
         <w:lastRenderedPageBreak/>
         <w:t>Analyse concurrentielle</w:t>
       </w:r>
-      <w:bookmarkEnd w:id="18"/>
+      <w:bookmarkEnd w:id="19"/>
     </w:p>
     <w:p/>
     <w:p>
@@ -5174,7 +5352,27 @@
           <w:szCs w:val="23"/>
           <w:lang w:val="fr-CH" w:eastAsia="fr-CH"/>
         </w:rPr>
-        <w:t>Afin d’analyser ces différents, je vais utiliser le mode « demo technicien » qu’ils proposent sur ces plateformes.</w:t>
+        <w:t>Afin d’analyser ces différents, je vais utiliser le mode « </w:t>
+      </w:r>
+      <w:proofErr w:type="spellStart"/>
+      <w:r>
+        <w:rPr>
+          <w:rFonts w:cs="Arial"/>
+          <w:color w:val="000000"/>
+          <w:szCs w:val="23"/>
+          <w:lang w:val="fr-CH" w:eastAsia="fr-CH"/>
+        </w:rPr>
+        <w:t>demo</w:t>
+      </w:r>
+      <w:proofErr w:type="spellEnd"/>
+      <w:r>
+        <w:rPr>
+          <w:rFonts w:cs="Arial"/>
+          <w:color w:val="000000"/>
+          <w:szCs w:val="23"/>
+          <w:lang w:val="fr-CH" w:eastAsia="fr-CH"/>
+        </w:rPr>
+        <w:t xml:space="preserve"> technicien » qu’ils proposent sur ces plateformes.</w:t>
       </w:r>
     </w:p>
     <w:p>
@@ -5195,7 +5393,7 @@
           <w:u w:val="single"/>
         </w:rPr>
       </w:pPr>
-      <w:bookmarkStart w:id="19" w:name="_Toc9454096"/>
+      <w:bookmarkStart w:id="20" w:name="_Toc9601902"/>
       <w:r>
         <w:rPr>
           <w:u w:val="single"/>
@@ -5208,7 +5406,7 @@
         </w:rPr>
         <w:t>lpi-project.org</w:t>
       </w:r>
-      <w:bookmarkEnd w:id="19"/>
+      <w:bookmarkEnd w:id="20"/>
     </w:p>
     <w:p>
       <w:pPr>
@@ -5389,7 +5587,15 @@
         <w:jc w:val="both"/>
       </w:pPr>
       <w:r>
-        <w:t>Gratuit (OpenSource)</w:t>
+        <w:t>Gratuit (</w:t>
+      </w:r>
+      <w:proofErr w:type="spellStart"/>
+      <w:r>
+        <w:t>OpenSource</w:t>
+      </w:r>
+      <w:proofErr w:type="spellEnd"/>
+      <w:r>
+        <w:t>)</w:t>
       </w:r>
     </w:p>
     <w:p>
@@ -5477,7 +5683,7 @@
           <w:u w:val="single"/>
         </w:rPr>
       </w:pPr>
-      <w:bookmarkStart w:id="20" w:name="_Toc9454097"/>
+      <w:bookmarkStart w:id="21" w:name="_Toc9601903"/>
       <w:r>
         <w:rPr>
           <w:u w:val="single"/>
@@ -5485,7 +5691,7 @@
         <w:lastRenderedPageBreak/>
         <w:t>manageengine.com</w:t>
       </w:r>
-      <w:bookmarkEnd w:id="20"/>
+      <w:bookmarkEnd w:id="21"/>
     </w:p>
     <w:p/>
     <w:p>
@@ -5742,7 +5948,7 @@
           <w:u w:val="single"/>
         </w:rPr>
       </w:pPr>
-      <w:bookmarkStart w:id="21" w:name="_Toc9454098"/>
+      <w:bookmarkStart w:id="22" w:name="_Toc9601904"/>
       <w:r>
         <w:rPr>
           <w:u w:val="single"/>
@@ -5750,7 +5956,7 @@
         <w:lastRenderedPageBreak/>
         <w:t>snipeitapp.com</w:t>
       </w:r>
-      <w:bookmarkEnd w:id="21"/>
+      <w:bookmarkEnd w:id="22"/>
     </w:p>
     <w:p/>
     <w:p>
@@ -5942,9 +6148,11 @@
       <w:r>
         <w:t>Gratuit (</w:t>
       </w:r>
+      <w:proofErr w:type="spellStart"/>
       <w:r>
         <w:t>OpenSoure</w:t>
       </w:r>
+      <w:proofErr w:type="spellEnd"/>
       <w:r>
         <w:t>)</w:t>
       </w:r>
@@ -6028,14 +6236,14 @@
           <w:u w:val="single"/>
         </w:rPr>
       </w:pPr>
-      <w:bookmarkStart w:id="22" w:name="_Toc9454099"/>
+      <w:bookmarkStart w:id="23" w:name="_Toc9601905"/>
       <w:r>
         <w:rPr>
           <w:u w:val="single"/>
         </w:rPr>
         <w:t>Conclusion – Analyse concurrentielle</w:t>
       </w:r>
-      <w:bookmarkEnd w:id="22"/>
+      <w:bookmarkEnd w:id="23"/>
     </w:p>
     <w:p>
       <w:pPr>
@@ -6148,12 +6356,21 @@
           <w:szCs w:val="23"/>
         </w:rPr>
       </w:pPr>
+      <w:proofErr w:type="spellStart"/>
       <w:r>
         <w:rPr>
           <w:b/>
           <w:szCs w:val="23"/>
         </w:rPr>
-        <w:t>SolarWinds N-central</w:t>
+        <w:t>SolarWinds</w:t>
+      </w:r>
+      <w:proofErr w:type="spellEnd"/>
+      <w:r>
+        <w:rPr>
+          <w:b/>
+          <w:szCs w:val="23"/>
+        </w:rPr>
+        <w:t xml:space="preserve"> N-central</w:t>
       </w:r>
     </w:p>
     <w:p>
@@ -6169,6 +6386,7 @@
           <w:szCs w:val="23"/>
         </w:rPr>
       </w:pPr>
+      <w:proofErr w:type="spellStart"/>
       <w:r>
         <w:rPr>
           <w:b/>
@@ -6176,6 +6394,7 @@
         </w:rPr>
         <w:t>EZOfficeInventory</w:t>
       </w:r>
+      <w:proofErr w:type="spellEnd"/>
     </w:p>
     <w:p>
       <w:pPr>
@@ -6195,8 +6414,17 @@
           <w:b/>
           <w:szCs w:val="23"/>
         </w:rPr>
-        <w:t>Oracle PeopleSoft</w:t>
-      </w:r>
+        <w:t xml:space="preserve">Oracle </w:t>
+      </w:r>
+      <w:proofErr w:type="spellStart"/>
+      <w:r>
+        <w:rPr>
+          <w:b/>
+          <w:szCs w:val="23"/>
+        </w:rPr>
+        <w:t>PeopleSoft</w:t>
+      </w:r>
+      <w:proofErr w:type="spellEnd"/>
     </w:p>
     <w:p>
       <w:pPr>
@@ -6256,6 +6484,7 @@
         </w:rPr>
         <w:t xml:space="preserve">GLPI et service desk plus proposent à mon goût une interface qui n’est plus au goût du jour, alors que </w:t>
       </w:r>
+      <w:proofErr w:type="spellStart"/>
       <w:r>
         <w:rPr>
           <w:szCs w:val="23"/>
@@ -6266,7 +6495,14 @@
         <w:rPr>
           <w:szCs w:val="23"/>
         </w:rPr>
-        <w:t>nipe-</w:t>
+        <w:t>nipe</w:t>
+      </w:r>
+      <w:proofErr w:type="spellEnd"/>
+      <w:r>
+        <w:rPr>
+          <w:szCs w:val="23"/>
+        </w:rPr>
+        <w:t>-</w:t>
       </w:r>
       <w:r>
         <w:rPr>
@@ -6330,7 +6566,21 @@
         <w:rPr>
           <w:szCs w:val="23"/>
         </w:rPr>
-        <w:t>Les systèmes de réservations des différents sites ont chacun un style différent sur GLPI on peut voir que ce sont des « post-it » coller sur un calendrier là où service desk plus et Snipe-</w:t>
+        <w:t xml:space="preserve">Les systèmes de réservations des différents sites ont chacun un style différent sur GLPI on peut voir que ce sont des « post-it » coller sur un calendrier là où service desk plus et </w:t>
+      </w:r>
+      <w:proofErr w:type="spellStart"/>
+      <w:r>
+        <w:rPr>
+          <w:szCs w:val="23"/>
+        </w:rPr>
+        <w:t>Snipe</w:t>
+      </w:r>
+      <w:proofErr w:type="spellEnd"/>
+      <w:r>
+        <w:rPr>
+          <w:szCs w:val="23"/>
+        </w:rPr>
+        <w:t>-</w:t>
       </w:r>
       <w:r>
         <w:rPr>
@@ -6372,13 +6622,41 @@
         <w:rPr>
           <w:szCs w:val="23"/>
         </w:rPr>
-        <w:t>de Snipe-IT</w:t>
-      </w:r>
+        <w:t xml:space="preserve">de </w:t>
+      </w:r>
+      <w:proofErr w:type="spellStart"/>
       <w:r>
         <w:rPr>
           <w:szCs w:val="23"/>
         </w:rPr>
-        <w:t xml:space="preserve"> et concernant les fonctionnalités je pense aussi m’inspirer de service desk plus et de Snipe-IT pour la liste des emprunts, des octrois, du matériel et des consommables</w:t>
+        <w:t>Snipe</w:t>
+      </w:r>
+      <w:proofErr w:type="spellEnd"/>
+      <w:r>
+        <w:rPr>
+          <w:szCs w:val="23"/>
+        </w:rPr>
+        <w:t>-IT</w:t>
+      </w:r>
+      <w:r>
+        <w:rPr>
+          <w:szCs w:val="23"/>
+        </w:rPr>
+        <w:t xml:space="preserve"> et concernant les fonctionnalités je pense aussi m’inspirer de service desk plus et de </w:t>
+      </w:r>
+      <w:proofErr w:type="spellStart"/>
+      <w:r>
+        <w:rPr>
+          <w:szCs w:val="23"/>
+        </w:rPr>
+        <w:t>Snipe</w:t>
+      </w:r>
+      <w:proofErr w:type="spellEnd"/>
+      <w:r>
+        <w:rPr>
+          <w:szCs w:val="23"/>
+        </w:rPr>
+        <w:t>-IT pour la liste des emprunts, des octrois, du matériel et des consommables</w:t>
       </w:r>
       <w:r>
         <w:rPr>
@@ -6406,7 +6684,7 @@
           <w:iCs/>
         </w:rPr>
       </w:pPr>
-      <w:bookmarkStart w:id="23" w:name="_Toc9454100"/>
+      <w:bookmarkStart w:id="24" w:name="_Toc9601906"/>
       <w:r>
         <w:rPr>
           <w:i w:val="0"/>
@@ -6415,7 +6693,7 @@
         <w:lastRenderedPageBreak/>
         <w:t>Stratégie de test</w:t>
       </w:r>
-      <w:bookmarkEnd w:id="23"/>
+      <w:bookmarkEnd w:id="24"/>
     </w:p>
     <w:p/>
     <w:p>
@@ -6567,14 +6845,14 @@
           <w:u w:val="single"/>
         </w:rPr>
       </w:pPr>
-      <w:bookmarkStart w:id="24" w:name="_Toc9454101"/>
+      <w:bookmarkStart w:id="25" w:name="_Toc9601907"/>
       <w:r>
         <w:rPr>
           <w:u w:val="single"/>
         </w:rPr>
         <w:t>Environnement de tests</w:t>
       </w:r>
-      <w:bookmarkEnd w:id="24"/>
+      <w:bookmarkEnd w:id="25"/>
     </w:p>
     <w:p/>
     <w:p>
@@ -6628,7 +6906,7 @@
                 <w:color w:val="FFFFFF" w:themeColor="background1"/>
               </w:rPr>
             </w:pPr>
-            <w:bookmarkStart w:id="25" w:name="_Hlk9451287"/>
+            <w:bookmarkStart w:id="26" w:name="_Hlk9451287"/>
             <w:r>
               <w:rPr>
                 <w:b/>
@@ -6682,7 +6960,7 @@
           </w:p>
         </w:tc>
       </w:tr>
-      <w:bookmarkEnd w:id="25"/>
+      <w:bookmarkEnd w:id="26"/>
       <w:tr>
         <w:tc>
           <w:tcPr>
@@ -7056,12 +7334,14 @@
                 <w:b/>
               </w:rPr>
             </w:pPr>
+            <w:proofErr w:type="spellStart"/>
             <w:r>
               <w:rPr>
                 <w:b/>
               </w:rPr>
               <w:t>Edge</w:t>
             </w:r>
+            <w:proofErr w:type="spellEnd"/>
           </w:p>
         </w:tc>
         <w:tc>
@@ -7121,7 +7401,8 @@
           <w:iCs/>
         </w:rPr>
       </w:pPr>
-      <w:bookmarkStart w:id="26" w:name="_Toc499021840"/>
+      <w:bookmarkStart w:id="27" w:name="_Toc499021840"/>
+      <w:bookmarkStart w:id="28" w:name="_Toc9601908"/>
       <w:r>
         <w:rPr>
           <w:i w:val="0"/>
@@ -7130,7 +7411,8 @@
         <w:lastRenderedPageBreak/>
         <w:t>Planification</w:t>
       </w:r>
-      <w:bookmarkEnd w:id="26"/>
+      <w:bookmarkEnd w:id="27"/>
+      <w:bookmarkEnd w:id="28"/>
     </w:p>
     <w:p>
       <w:pPr>
@@ -8018,8 +8300,42 @@
                 <w:szCs w:val="14"/>
                 <w:lang w:eastAsia="fr-FR"/>
               </w:rPr>
-              <w:t>Mise en place du Trello et du Github</w:t>
-            </w:r>
+              <w:t xml:space="preserve">Mise en place du </w:t>
+            </w:r>
+            <w:proofErr w:type="spellStart"/>
+            <w:r>
+              <w:rPr>
+                <w:rFonts w:ascii="Arial" w:hAnsi="Arial"/>
+                <w:iCs/>
+                <w:sz w:val="24"/>
+                <w:szCs w:val="14"/>
+                <w:lang w:eastAsia="fr-FR"/>
+              </w:rPr>
+              <w:t>Trello</w:t>
+            </w:r>
+            <w:proofErr w:type="spellEnd"/>
+            <w:r>
+              <w:rPr>
+                <w:rFonts w:ascii="Arial" w:hAnsi="Arial"/>
+                <w:iCs/>
+                <w:sz w:val="24"/>
+                <w:szCs w:val="14"/>
+                <w:lang w:eastAsia="fr-FR"/>
+              </w:rPr>
+              <w:t xml:space="preserve"> et du </w:t>
+            </w:r>
+            <w:proofErr w:type="spellStart"/>
+            <w:r>
+              <w:rPr>
+                <w:rFonts w:ascii="Arial" w:hAnsi="Arial"/>
+                <w:iCs/>
+                <w:sz w:val="24"/>
+                <w:szCs w:val="14"/>
+                <w:lang w:eastAsia="fr-FR"/>
+              </w:rPr>
+              <w:t>Github</w:t>
+            </w:r>
+            <w:proofErr w:type="spellEnd"/>
           </w:p>
         </w:tc>
         <w:tc>
@@ -12916,7 +13232,7 @@
           <w:iCs/>
         </w:rPr>
       </w:pPr>
-      <w:bookmarkStart w:id="27" w:name="_Toc9454102"/>
+      <w:bookmarkStart w:id="29" w:name="_Toc9601909"/>
       <w:r>
         <w:rPr>
           <w:i w:val="0"/>
@@ -12925,7 +13241,7 @@
         <w:lastRenderedPageBreak/>
         <w:t>Dossier de conception</w:t>
       </w:r>
-      <w:bookmarkEnd w:id="27"/>
+      <w:bookmarkEnd w:id="29"/>
     </w:p>
     <w:p>
       <w:pPr>
@@ -13184,8 +13500,6 @@
               </w:rPr>
               <w:t>x</w:t>
             </w:r>
-            <w:bookmarkStart w:id="28" w:name="_GoBack"/>
-            <w:bookmarkEnd w:id="28"/>
             <w:r>
               <w:rPr>
                 <w:b/>
@@ -13626,14 +13940,14 @@
           <w:u w:val="single"/>
         </w:rPr>
       </w:pPr>
-      <w:bookmarkStart w:id="29" w:name="_Toc9454103"/>
+      <w:bookmarkStart w:id="30" w:name="_Toc9601910"/>
       <w:r>
         <w:rPr>
           <w:u w:val="single"/>
         </w:rPr>
         <w:t>Définition de la charte graphique</w:t>
       </w:r>
-      <w:bookmarkEnd w:id="29"/>
+      <w:bookmarkEnd w:id="30"/>
     </w:p>
     <w:p/>
     <w:p>
@@ -13729,7 +14043,7 @@
                     </wp:inline>
                   </w:drawing>
                 </mc:Choice>
-                <mc:Fallback xmlns:w16cid="http://schemas.microsoft.com/office/word/2016/wordml/cid" xmlns:am3d="http://schemas.microsoft.com/office/drawing/2017/model3d" xmlns:aink="http://schemas.microsoft.com/office/drawing/2016/ink" xmlns:cx8="http://schemas.microsoft.com/office/drawing/2016/5/14/chartex" xmlns:cx7="http://schemas.microsoft.com/office/drawing/2016/5/13/chartex" xmlns:cx6="http://schemas.microsoft.com/office/drawing/2016/5/12/chartex" xmlns:cx5="http://schemas.microsoft.com/office/drawing/2016/5/11/chartex" xmlns:cx4="http://schemas.microsoft.com/office/drawing/2016/5/10/chartex" xmlns:cx3="http://schemas.microsoft.com/office/drawing/2016/5/9/chartex" xmlns:cx2="http://schemas.microsoft.com/office/drawing/2015/10/21/chartex">
+                <mc:Fallback xmlns:cx2="http://schemas.microsoft.com/office/drawing/2015/10/21/chartex" xmlns:cx3="http://schemas.microsoft.com/office/drawing/2016/5/9/chartex" xmlns:cx4="http://schemas.microsoft.com/office/drawing/2016/5/10/chartex" xmlns:cx5="http://schemas.microsoft.com/office/drawing/2016/5/11/chartex" xmlns:cx6="http://schemas.microsoft.com/office/drawing/2016/5/12/chartex" xmlns:cx7="http://schemas.microsoft.com/office/drawing/2016/5/13/chartex" xmlns:cx8="http://schemas.microsoft.com/office/drawing/2016/5/14/chartex" xmlns:aink="http://schemas.microsoft.com/office/drawing/2016/ink" xmlns:am3d="http://schemas.microsoft.com/office/drawing/2017/model3d" xmlns:w16cid="http://schemas.microsoft.com/office/word/2016/wordml/cid">
                   <w:pict>
                     <v:rect w14:anchorId="70A9708C" id="Rectangle 5" o:spid="_x0000_s1026" style="width:45pt;height:45pt;visibility:visible;mso-wrap-style:square;mso-left-percent:-10001;mso-top-percent:-10001;mso-position-horizontal:absolute;mso-position-horizontal-relative:char;mso-position-vertical:absolute;mso-position-vertical-relative:line;mso-left-percent:-10001;mso-top-percent:-10001;v-text-anchor:middle" o:gfxdata="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" fillcolor="#4472c4 [3204]" strokecolor="black [3213]" strokeweight="1.5pt">
                       <w10:anchorlock/>
@@ -13817,7 +14131,7 @@
                     </wp:inline>
                   </w:drawing>
                 </mc:Choice>
-                <mc:Fallback xmlns:w16cid="http://schemas.microsoft.com/office/word/2016/wordml/cid" xmlns:am3d="http://schemas.microsoft.com/office/drawing/2017/model3d" xmlns:aink="http://schemas.microsoft.com/office/drawing/2016/ink" xmlns:cx8="http://schemas.microsoft.com/office/drawing/2016/5/14/chartex" xmlns:cx7="http://schemas.microsoft.com/office/drawing/2016/5/13/chartex" xmlns:cx6="http://schemas.microsoft.com/office/drawing/2016/5/12/chartex" xmlns:cx5="http://schemas.microsoft.com/office/drawing/2016/5/11/chartex" xmlns:cx4="http://schemas.microsoft.com/office/drawing/2016/5/10/chartex" xmlns:cx3="http://schemas.microsoft.com/office/drawing/2016/5/9/chartex" xmlns:cx2="http://schemas.microsoft.com/office/drawing/2015/10/21/chartex">
+                <mc:Fallback xmlns:cx2="http://schemas.microsoft.com/office/drawing/2015/10/21/chartex" xmlns:cx3="http://schemas.microsoft.com/office/drawing/2016/5/9/chartex" xmlns:cx4="http://schemas.microsoft.com/office/drawing/2016/5/10/chartex" xmlns:cx5="http://schemas.microsoft.com/office/drawing/2016/5/11/chartex" xmlns:cx6="http://schemas.microsoft.com/office/drawing/2016/5/12/chartex" xmlns:cx7="http://schemas.microsoft.com/office/drawing/2016/5/13/chartex" xmlns:cx8="http://schemas.microsoft.com/office/drawing/2016/5/14/chartex" xmlns:aink="http://schemas.microsoft.com/office/drawing/2016/ink" xmlns:am3d="http://schemas.microsoft.com/office/drawing/2017/model3d" xmlns:w16cid="http://schemas.microsoft.com/office/word/2016/wordml/cid">
                   <w:pict>
                     <v:rect w14:anchorId="6E67802A" id="Rectangle 10" o:spid="_x0000_s1026" style="width:45pt;height:45pt;visibility:visible;mso-wrap-style:square;mso-left-percent:-10001;mso-top-percent:-10001;mso-position-horizontal:absolute;mso-position-horizontal-relative:char;mso-position-vertical:absolute;mso-position-vertical-relative:line;mso-left-percent:-10001;mso-top-percent:-10001;v-text-anchor:middle" o:gfxdata="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" fillcolor="white [3212]" strokecolor="windowText" strokeweight="1.5pt">
                       <w10:anchorlock/>
@@ -13935,7 +14249,7 @@
                     </wp:inline>
                   </w:drawing>
                 </mc:Choice>
-                <mc:Fallback xmlns:w16cid="http://schemas.microsoft.com/office/word/2016/wordml/cid" xmlns:am3d="http://schemas.microsoft.com/office/drawing/2017/model3d" xmlns:aink="http://schemas.microsoft.com/office/drawing/2016/ink" xmlns:cx8="http://schemas.microsoft.com/office/drawing/2016/5/14/chartex" xmlns:cx7="http://schemas.microsoft.com/office/drawing/2016/5/13/chartex" xmlns:cx6="http://schemas.microsoft.com/office/drawing/2016/5/12/chartex" xmlns:cx5="http://schemas.microsoft.com/office/drawing/2016/5/11/chartex" xmlns:cx4="http://schemas.microsoft.com/office/drawing/2016/5/10/chartex" xmlns:cx3="http://schemas.microsoft.com/office/drawing/2016/5/9/chartex" xmlns:cx2="http://schemas.microsoft.com/office/drawing/2015/10/21/chartex">
+                <mc:Fallback xmlns:cx2="http://schemas.microsoft.com/office/drawing/2015/10/21/chartex" xmlns:cx3="http://schemas.microsoft.com/office/drawing/2016/5/9/chartex" xmlns:cx4="http://schemas.microsoft.com/office/drawing/2016/5/10/chartex" xmlns:cx5="http://schemas.microsoft.com/office/drawing/2016/5/11/chartex" xmlns:cx6="http://schemas.microsoft.com/office/drawing/2016/5/12/chartex" xmlns:cx7="http://schemas.microsoft.com/office/drawing/2016/5/13/chartex" xmlns:cx8="http://schemas.microsoft.com/office/drawing/2016/5/14/chartex" xmlns:aink="http://schemas.microsoft.com/office/drawing/2016/ink" xmlns:am3d="http://schemas.microsoft.com/office/drawing/2017/model3d" xmlns:w16cid="http://schemas.microsoft.com/office/word/2016/wordml/cid">
                   <w:pict>
                     <v:rect w14:anchorId="27F8347A" id="Rectangle 11" o:spid="_x0000_s1026" style="width:45pt;height:45pt;visibility:visible;mso-wrap-style:square;mso-left-percent:-10001;mso-top-percent:-10001;mso-position-horizontal:absolute;mso-position-horizontal-relative:char;mso-position-vertical:absolute;mso-position-vertical-relative:line;mso-left-percent:-10001;mso-top-percent:-10001;v-text-anchor:middle" o:gfxdata="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" fillcolor="#4e73df" strokecolor="windowText" strokeweight="1.5pt">
                       <w10:anchorlock/>
@@ -13970,14 +14284,14 @@
           <w:u w:val="single"/>
         </w:rPr>
       </w:pPr>
-      <w:bookmarkStart w:id="30" w:name="_Toc9454104"/>
+      <w:bookmarkStart w:id="31" w:name="_Toc9601911"/>
       <w:r>
         <w:rPr>
           <w:u w:val="single"/>
         </w:rPr>
         <w:t>Choix de la formule d’hébergement</w:t>
       </w:r>
-      <w:bookmarkEnd w:id="30"/>
+      <w:bookmarkEnd w:id="31"/>
     </w:p>
     <w:p>
       <w:pPr>
@@ -14091,21 +14405,15 @@
           <w:u w:val="single"/>
         </w:rPr>
       </w:pPr>
-      <w:bookmarkStart w:id="31" w:name="_Toc9454105"/>
+      <w:bookmarkStart w:id="32" w:name="_Toc9601912"/>
       <w:r>
         <w:rPr>
           <w:u w:val="single"/>
         </w:rPr>
         <w:lastRenderedPageBreak/>
-        <w:t>§§</w:t>
-      </w:r>
-      <w:r>
-        <w:rPr>
-          <w:u w:val="single"/>
-        </w:rPr>
         <w:t>Maquettes / Uses cases / Scénarii</w:t>
       </w:r>
-      <w:bookmarkEnd w:id="31"/>
+      <w:bookmarkEnd w:id="32"/>
     </w:p>
     <w:p/>
     <w:p>
@@ -22788,12 +23096,12 @@
       <w:pPr>
         <w:pStyle w:val="Titre3"/>
       </w:pPr>
-      <w:bookmarkStart w:id="32" w:name="_Toc9454106"/>
+      <w:bookmarkStart w:id="33" w:name="_Toc9601913"/>
       <w:r>
         <w:lastRenderedPageBreak/>
         <w:t>MLD</w:t>
       </w:r>
-      <w:bookmarkEnd w:id="32"/>
+      <w:bookmarkEnd w:id="33"/>
     </w:p>
     <w:p/>
     <w:p>
@@ -22919,7 +23227,7 @@
         <w:sz w:val="16"/>
         <w:szCs w:val="16"/>
       </w:rPr>
-      <w:t>14</w:t>
+      <w:t>1</w:t>
     </w:r>
     <w:r>
       <w:rPr>
@@ -23017,7 +23325,7 @@
         <w:sz w:val="16"/>
         <w:szCs w:val="16"/>
       </w:rPr>
-      <w:t>23/05/2019</w:t>
+      <w:t>24/05/2019</w:t>
     </w:r>
     <w:r>
       <w:rPr>
@@ -23083,7 +23391,7 @@
         <w:sz w:val="16"/>
         <w:szCs w:val="16"/>
       </w:rPr>
-      <w:t>5</w:t>
+      <w:t>0</w:t>
     </w:r>
     <w:r>
       <w:rPr>
@@ -23181,7 +23489,7 @@
         <w:sz w:val="16"/>
         <w:szCs w:val="16"/>
       </w:rPr>
-      <w:t>23/05/2019</w:t>
+      <w:t>24/05/2019</w:t>
     </w:r>
     <w:r>
       <w:rPr>
@@ -23228,12 +23536,28 @@
       <w:r>
         <w:t xml:space="preserve"> </w:t>
       </w:r>
+      <w:proofErr w:type="spellStart"/>
       <w:r>
         <w:rPr>
           <w:lang w:val="fr-CH"/>
         </w:rPr>
-        <w:t>Create, Read, Update, Delete</w:t>
-      </w:r>
+        <w:t>Create</w:t>
+      </w:r>
+      <w:proofErr w:type="spellEnd"/>
+      <w:r>
+        <w:rPr>
+          <w:lang w:val="fr-CH"/>
+        </w:rPr>
+        <w:t xml:space="preserve">, Read, Update, </w:t>
+      </w:r>
+      <w:proofErr w:type="spellStart"/>
+      <w:r>
+        <w:rPr>
+          <w:lang w:val="fr-CH"/>
+        </w:rPr>
+        <w:t>Delete</w:t>
+      </w:r>
+      <w:proofErr w:type="spellEnd"/>
     </w:p>
   </w:footnote>
 </w:footnotes>
@@ -23267,6 +23591,7 @@
       </w:rPr>
       <w:tab/>
     </w:r>
+    <w:proofErr w:type="spellStart"/>
     <w:r>
       <w:rPr>
         <w:rFonts w:cs="Arial"/>
@@ -23276,6 +23601,7 @@
       </w:rPr>
       <w:t>ElectroStock</w:t>
     </w:r>
+    <w:proofErr w:type="spellEnd"/>
     <w:r>
       <w:rPr>
         <w:rFonts w:cs="Arial"/>
@@ -23333,6 +23659,7 @@
       </w:rPr>
       <w:tab/>
     </w:r>
+    <w:proofErr w:type="spellStart"/>
     <w:r>
       <w:rPr>
         <w:rFonts w:cs="Arial"/>
@@ -23342,6 +23669,7 @@
       </w:rPr>
       <w:t>ElectroStock</w:t>
     </w:r>
+    <w:proofErr w:type="spellEnd"/>
     <w:r>
       <w:rPr>
         <w:rFonts w:cs="Arial"/>
@@ -23407,6 +23735,7 @@
       </w:rPr>
       <w:tab/>
     </w:r>
+    <w:proofErr w:type="spellStart"/>
     <w:r>
       <w:rPr>
         <w:rFonts w:cs="Arial"/>
@@ -23416,6 +23745,7 @@
       </w:rPr>
       <w:t>ElectroStock</w:t>
     </w:r>
+    <w:proofErr w:type="spellEnd"/>
     <w:r>
       <w:rPr>
         <w:rFonts w:cs="Arial"/>
@@ -28814,7 +29144,7 @@
 </file>
 
 <file path=customXml/itemProps1.xml><?xml version="1.0" encoding="utf-8"?>
-<ds:datastoreItem xmlns:ds="http://schemas.openxmlformats.org/officeDocument/2006/customXml" ds:itemID="{6241FC39-B1F5-4132-AD07-4061EEF477DE}">
+<ds:datastoreItem xmlns:ds="http://schemas.openxmlformats.org/officeDocument/2006/customXml" ds:itemID="{6DEB1125-A3EE-49D2-9504-0B5A17D066A2}">
   <ds:schemaRefs>
     <ds:schemaRef ds:uri="http://schemas.openxmlformats.org/officeDocument/2006/bibliography"/>
   </ds:schemaRefs>

</xml_diff>

<commit_message>
Ajout de la page (Demandes d'octroi), Modification de la documentation
</commit_message>
<xml_diff>
--- a/Documentation/Rapport/Rapport_TPI2019_KPR.docx
+++ b/Documentation/Rapport/Rapport_TPI2019_KPR.docx
@@ -809,7 +809,7 @@
                   </wp:anchor>
                 </w:drawing>
               </mc:Choice>
-              <mc:Fallback xmlns:cx2="http://schemas.microsoft.com/office/drawing/2015/10/21/chartex" xmlns:cx3="http://schemas.microsoft.com/office/drawing/2016/5/9/chartex" xmlns:cx4="http://schemas.microsoft.com/office/drawing/2016/5/10/chartex" xmlns:cx5="http://schemas.microsoft.com/office/drawing/2016/5/11/chartex" xmlns:cx6="http://schemas.microsoft.com/office/drawing/2016/5/12/chartex" xmlns:cx7="http://schemas.microsoft.com/office/drawing/2016/5/13/chartex" xmlns:cx8="http://schemas.microsoft.com/office/drawing/2016/5/14/chartex" xmlns:aink="http://schemas.microsoft.com/office/drawing/2016/ink" xmlns:am3d="http://schemas.microsoft.com/office/drawing/2017/model3d" xmlns:w16cid="http://schemas.microsoft.com/office/word/2016/wordml/cid">
+              <mc:Fallback xmlns:w16cid="http://schemas.microsoft.com/office/word/2016/wordml/cid" xmlns:am3d="http://schemas.microsoft.com/office/drawing/2017/model3d" xmlns:aink="http://schemas.microsoft.com/office/drawing/2016/ink" xmlns:cx8="http://schemas.microsoft.com/office/drawing/2016/5/14/chartex" xmlns:cx7="http://schemas.microsoft.com/office/drawing/2016/5/13/chartex" xmlns:cx6="http://schemas.microsoft.com/office/drawing/2016/5/12/chartex" xmlns:cx5="http://schemas.microsoft.com/office/drawing/2016/5/11/chartex" xmlns:cx4="http://schemas.microsoft.com/office/drawing/2016/5/10/chartex" xmlns:cx3="http://schemas.microsoft.com/office/drawing/2016/5/9/chartex" xmlns:cx2="http://schemas.microsoft.com/office/drawing/2015/10/21/chartex">
                 <w:pict>
                   <v:group w14:anchorId="13D069FC" id="Groupe 2" o:spid="_x0000_s1026" style="position:absolute;margin-left:0;margin-top:0;width:432.65pt;height:448.55pt;z-index:-251652096;mso-width-percent:706;mso-height-percent:566;mso-left-percent:220;mso-top-percent:300;mso-position-horizontal-relative:page;mso-position-vertical-relative:page;mso-width-percent:706;mso-height-percent:566;mso-left-percent:220;mso-top-percent:300" coordsize="43291,44910" o:gfxdata="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">
                     <o:lock v:ext="edit" aspectratio="t"/>
@@ -1092,7 +1092,7 @@
           <w:r>
             <w:fldChar w:fldCharType="separate"/>
           </w:r>
-          <w:hyperlink w:anchor="_Toc9601889" w:history="1">
+          <w:hyperlink w:anchor="_Toc10014733" w:history="1">
             <w:r>
               <w:rPr>
                 <w:rStyle w:val="Lienhypertexte"/>
@@ -1130,7 +1130,7 @@
               <w:rPr>
                 <w:webHidden/>
               </w:rPr>
-              <w:instrText xml:space="preserve"> PAGEREF _Toc9601889 \h </w:instrText>
+              <w:instrText xml:space="preserve"> PAGEREF _Toc10014733 \h </w:instrText>
             </w:r>
             <w:r>
               <w:rPr>
@@ -1168,7 +1168,7 @@
               <w:lang w:val="fr-CH" w:eastAsia="fr-CH"/>
             </w:rPr>
           </w:pPr>
-          <w:hyperlink w:anchor="_Toc9601890" w:history="1">
+          <w:hyperlink w:anchor="_Toc10014734" w:history="1">
             <w:r>
               <w:rPr>
                 <w:rStyle w:val="Lienhypertexte"/>
@@ -1214,7 +1214,7 @@
                 <w:noProof/>
                 <w:webHidden/>
               </w:rPr>
-              <w:instrText xml:space="preserve"> PAGEREF _Toc9601890 \h </w:instrText>
+              <w:instrText xml:space="preserve"> PAGEREF _Toc10014734 \h </w:instrText>
             </w:r>
             <w:r>
               <w:rPr>
@@ -1256,7 +1256,7 @@
               <w:lang w:val="fr-CH" w:eastAsia="fr-CH"/>
             </w:rPr>
           </w:pPr>
-          <w:hyperlink w:anchor="_Toc9601891" w:history="1">
+          <w:hyperlink w:anchor="_Toc10014735" w:history="1">
             <w:r>
               <w:rPr>
                 <w:rStyle w:val="Lienhypertexte"/>
@@ -1300,7 +1300,7 @@
                 <w:noProof/>
                 <w:webHidden/>
               </w:rPr>
-              <w:instrText xml:space="preserve"> PAGEREF _Toc9601891 \h </w:instrText>
+              <w:instrText xml:space="preserve"> PAGEREF _Toc10014735 \h </w:instrText>
             </w:r>
             <w:r>
               <w:rPr>
@@ -1342,7 +1342,7 @@
               <w:lang w:val="fr-CH" w:eastAsia="fr-CH"/>
             </w:rPr>
           </w:pPr>
-          <w:hyperlink w:anchor="_Toc9601892" w:history="1">
+          <w:hyperlink w:anchor="_Toc10014736" w:history="1">
             <w:r>
               <w:rPr>
                 <w:rStyle w:val="Lienhypertexte"/>
@@ -1388,7 +1388,7 @@
                 <w:noProof/>
                 <w:webHidden/>
               </w:rPr>
-              <w:instrText xml:space="preserve"> PAGEREF _Toc9601892 \h </w:instrText>
+              <w:instrText xml:space="preserve"> PAGEREF _Toc10014736 \h </w:instrText>
             </w:r>
             <w:r>
               <w:rPr>
@@ -1430,7 +1430,7 @@
               <w:lang w:val="fr-CH" w:eastAsia="fr-CH"/>
             </w:rPr>
           </w:pPr>
-          <w:hyperlink w:anchor="_Toc9601893" w:history="1">
+          <w:hyperlink w:anchor="_Toc10014737" w:history="1">
             <w:r>
               <w:rPr>
                 <w:rStyle w:val="Lienhypertexte"/>
@@ -1476,7 +1476,7 @@
                 <w:noProof/>
                 <w:webHidden/>
               </w:rPr>
-              <w:instrText xml:space="preserve"> PAGEREF _Toc9601893 \h </w:instrText>
+              <w:instrText xml:space="preserve"> PAGEREF _Toc10014737 \h </w:instrText>
             </w:r>
             <w:r>
               <w:rPr>
@@ -1518,7 +1518,7 @@
               <w:lang w:val="fr-CH" w:eastAsia="fr-CH"/>
             </w:rPr>
           </w:pPr>
-          <w:hyperlink w:anchor="_Toc9601894" w:history="1">
+          <w:hyperlink w:anchor="_Toc10014738" w:history="1">
             <w:r>
               <w:rPr>
                 <w:rStyle w:val="Lienhypertexte"/>
@@ -1562,7 +1562,7 @@
                 <w:noProof/>
                 <w:webHidden/>
               </w:rPr>
-              <w:instrText xml:space="preserve"> PAGEREF _Toc9601894 \h </w:instrText>
+              <w:instrText xml:space="preserve"> PAGEREF _Toc10014738 \h </w:instrText>
             </w:r>
             <w:r>
               <w:rPr>
@@ -1603,7 +1603,7 @@
               <w:lang w:val="fr-CH" w:eastAsia="fr-CH"/>
             </w:rPr>
           </w:pPr>
-          <w:hyperlink w:anchor="_Toc9601895" w:history="1">
+          <w:hyperlink w:anchor="_Toc10014739" w:history="1">
             <w:r>
               <w:rPr>
                 <w:rStyle w:val="Lienhypertexte"/>
@@ -1641,7 +1641,7 @@
               <w:rPr>
                 <w:webHidden/>
               </w:rPr>
-              <w:instrText xml:space="preserve"> PAGEREF _Toc9601895 \h </w:instrText>
+              <w:instrText xml:space="preserve"> PAGEREF _Toc10014739 \h </w:instrText>
             </w:r>
             <w:r>
               <w:rPr>
@@ -1679,7 +1679,7 @@
               <w:lang w:val="fr-CH" w:eastAsia="fr-CH"/>
             </w:rPr>
           </w:pPr>
-          <w:hyperlink w:anchor="_Toc9601896" w:history="1">
+          <w:hyperlink w:anchor="_Toc10014740" w:history="1">
             <w:r>
               <w:rPr>
                 <w:rStyle w:val="Lienhypertexte"/>
@@ -1725,7 +1725,7 @@
                 <w:noProof/>
                 <w:webHidden/>
               </w:rPr>
-              <w:instrText xml:space="preserve"> PAGEREF _Toc9601896 \h </w:instrText>
+              <w:instrText xml:space="preserve"> PAGEREF _Toc10014740 \h </w:instrText>
             </w:r>
             <w:r>
               <w:rPr>
@@ -1767,7 +1767,7 @@
               <w:lang w:val="fr-CH" w:eastAsia="fr-CH"/>
             </w:rPr>
           </w:pPr>
-          <w:hyperlink w:anchor="_Toc9601897" w:history="1">
+          <w:hyperlink w:anchor="_Toc10014741" w:history="1">
             <w:r>
               <w:rPr>
                 <w:rStyle w:val="Lienhypertexte"/>
@@ -1813,7 +1813,7 @@
                 <w:noProof/>
                 <w:webHidden/>
               </w:rPr>
-              <w:instrText xml:space="preserve"> PAGEREF _Toc9601897 \h </w:instrText>
+              <w:instrText xml:space="preserve"> PAGEREF _Toc10014741 \h </w:instrText>
             </w:r>
             <w:r>
               <w:rPr>
@@ -1859,7 +1859,7 @@
               <w:lang w:val="fr-CH" w:eastAsia="fr-CH"/>
             </w:rPr>
           </w:pPr>
-          <w:hyperlink w:anchor="_Toc9601898" w:history="1">
+          <w:hyperlink w:anchor="_Toc10014742" w:history="1">
             <w:r>
               <w:rPr>
                 <w:rStyle w:val="Lienhypertexte"/>
@@ -1903,7 +1903,7 @@
                 <w:noProof/>
                 <w:webHidden/>
               </w:rPr>
-              <w:instrText xml:space="preserve"> PAGEREF _Toc9601898 \h </w:instrText>
+              <w:instrText xml:space="preserve"> PAGEREF _Toc10014742 \h </w:instrText>
             </w:r>
             <w:r>
               <w:rPr>
@@ -1949,7 +1949,7 @@
               <w:lang w:val="fr-CH" w:eastAsia="fr-CH"/>
             </w:rPr>
           </w:pPr>
-          <w:hyperlink w:anchor="_Toc9601899" w:history="1">
+          <w:hyperlink w:anchor="_Toc10014743" w:history="1">
             <w:r>
               <w:rPr>
                 <w:rStyle w:val="Lienhypertexte"/>
@@ -1993,7 +1993,7 @@
                 <w:noProof/>
                 <w:webHidden/>
               </w:rPr>
-              <w:instrText xml:space="preserve"> PAGEREF _Toc9601899 \h </w:instrText>
+              <w:instrText xml:space="preserve"> PAGEREF _Toc10014743 \h </w:instrText>
             </w:r>
             <w:r>
               <w:rPr>
@@ -2014,186 +2014,6 @@
                 <w:webHidden/>
               </w:rPr>
               <w:t>5</w:t>
-            </w:r>
-            <w:r>
-              <w:rPr>
-                <w:noProof/>
-                <w:webHidden/>
-              </w:rPr>
-              <w:fldChar w:fldCharType="end"/>
-            </w:r>
-          </w:hyperlink>
-          <w:bookmarkStart w:id="0" w:name="_GoBack"/>
-          <w:bookmarkEnd w:id="0"/>
-        </w:p>
-        <w:p>
-          <w:pPr>
-            <w:pStyle w:val="TM3"/>
-            <w:tabs>
-              <w:tab w:val="left" w:pos="1200"/>
-              <w:tab w:val="right" w:leader="dot" w:pos="9060"/>
-            </w:tabs>
-            <w:rPr>
-              <w:rFonts w:asciiTheme="minorHAnsi" w:eastAsiaTheme="minorEastAsia" w:hAnsiTheme="minorHAnsi" w:cstheme="minorBidi"/>
-              <w:noProof/>
-              <w:sz w:val="22"/>
-              <w:szCs w:val="22"/>
-              <w:lang w:val="fr-CH" w:eastAsia="fr-CH"/>
-            </w:rPr>
-          </w:pPr>
-          <w:hyperlink w:anchor="_Toc9601900" w:history="1">
-            <w:r>
-              <w:rPr>
-                <w:rStyle w:val="Lienhypertexte"/>
-                <w:noProof/>
-              </w:rPr>
-              <w:t>2.2.3</w:t>
-            </w:r>
-            <w:r>
-              <w:rPr>
-                <w:rFonts w:asciiTheme="minorHAnsi" w:eastAsiaTheme="minorEastAsia" w:hAnsiTheme="minorHAnsi" w:cstheme="minorBidi"/>
-                <w:noProof/>
-                <w:sz w:val="22"/>
-                <w:szCs w:val="22"/>
-                <w:lang w:val="fr-CH" w:eastAsia="fr-CH"/>
-              </w:rPr>
-              <w:tab/>
-            </w:r>
-            <w:r>
-              <w:rPr>
-                <w:rStyle w:val="Lienhypertexte"/>
-                <w:noProof/>
-              </w:rPr>
-              <w:t>Zoning</w:t>
-            </w:r>
-            <w:r>
-              <w:rPr>
-                <w:noProof/>
-                <w:webHidden/>
-              </w:rPr>
-              <w:tab/>
-            </w:r>
-            <w:r>
-              <w:rPr>
-                <w:noProof/>
-                <w:webHidden/>
-              </w:rPr>
-              <w:fldChar w:fldCharType="begin"/>
-            </w:r>
-            <w:r>
-              <w:rPr>
-                <w:noProof/>
-                <w:webHidden/>
-              </w:rPr>
-              <w:instrText xml:space="preserve"> PAGEREF _Toc9601900 \h </w:instrText>
-            </w:r>
-            <w:r>
-              <w:rPr>
-                <w:noProof/>
-                <w:webHidden/>
-              </w:rPr>
-            </w:r>
-            <w:r>
-              <w:rPr>
-                <w:noProof/>
-                <w:webHidden/>
-              </w:rPr>
-              <w:fldChar w:fldCharType="separate"/>
-            </w:r>
-            <w:r>
-              <w:rPr>
-                <w:noProof/>
-                <w:webHidden/>
-              </w:rPr>
-              <w:t>6</w:t>
-            </w:r>
-            <w:r>
-              <w:rPr>
-                <w:noProof/>
-                <w:webHidden/>
-              </w:rPr>
-              <w:fldChar w:fldCharType="end"/>
-            </w:r>
-          </w:hyperlink>
-        </w:p>
-        <w:p>
-          <w:pPr>
-            <w:pStyle w:val="TM2"/>
-            <w:rPr>
-              <w:rFonts w:asciiTheme="minorHAnsi" w:eastAsiaTheme="minorEastAsia" w:hAnsiTheme="minorHAnsi" w:cstheme="minorBidi"/>
-              <w:noProof/>
-              <w:sz w:val="22"/>
-              <w:szCs w:val="22"/>
-              <w:lang w:val="fr-CH" w:eastAsia="fr-CH"/>
-            </w:rPr>
-          </w:pPr>
-          <w:hyperlink w:anchor="_Toc9601901" w:history="1">
-            <w:r>
-              <w:rPr>
-                <w:rStyle w:val="Lienhypertexte"/>
-                <w:iCs/>
-                <w:noProof/>
-              </w:rPr>
-              <w:t>2.3</w:t>
-            </w:r>
-            <w:r>
-              <w:rPr>
-                <w:rFonts w:asciiTheme="minorHAnsi" w:eastAsiaTheme="minorEastAsia" w:hAnsiTheme="minorHAnsi" w:cstheme="minorBidi"/>
-                <w:noProof/>
-                <w:sz w:val="22"/>
-                <w:szCs w:val="22"/>
-                <w:lang w:val="fr-CH" w:eastAsia="fr-CH"/>
-              </w:rPr>
-              <w:tab/>
-            </w:r>
-            <w:r>
-              <w:rPr>
-                <w:rStyle w:val="Lienhypertexte"/>
-                <w:iCs/>
-                <w:noProof/>
-              </w:rPr>
-              <w:t>Analyse concurrentielle</w:t>
-            </w:r>
-            <w:r>
-              <w:rPr>
-                <w:noProof/>
-                <w:webHidden/>
-              </w:rPr>
-              <w:tab/>
-            </w:r>
-            <w:r>
-              <w:rPr>
-                <w:noProof/>
-                <w:webHidden/>
-              </w:rPr>
-              <w:fldChar w:fldCharType="begin"/>
-            </w:r>
-            <w:r>
-              <w:rPr>
-                <w:noProof/>
-                <w:webHidden/>
-              </w:rPr>
-              <w:instrText xml:space="preserve"> PAGEREF _Toc9601901 \h </w:instrText>
-            </w:r>
-            <w:r>
-              <w:rPr>
-                <w:noProof/>
-                <w:webHidden/>
-              </w:rPr>
-            </w:r>
-            <w:r>
-              <w:rPr>
-                <w:noProof/>
-                <w:webHidden/>
-              </w:rPr>
-              <w:fldChar w:fldCharType="separate"/>
-            </w:r>
-            <w:r>
-              <w:rPr>
-                <w:noProof/>
-                <w:webHidden/>
-              </w:rPr>
-              <w:t>7</w:t>
             </w:r>
             <w:r>
               <w:rPr>
@@ -2219,13 +2039,13 @@
               <w:lang w:val="fr-CH" w:eastAsia="fr-CH"/>
             </w:rPr>
           </w:pPr>
-          <w:hyperlink w:anchor="_Toc9601902" w:history="1">
+          <w:hyperlink w:anchor="_Toc10014744" w:history="1">
             <w:r>
               <w:rPr>
                 <w:rStyle w:val="Lienhypertexte"/>
                 <w:noProof/>
               </w:rPr>
-              <w:t>2.3.1</w:t>
+              <w:t>2.2.3</w:t>
             </w:r>
             <w:r>
               <w:rPr>
@@ -2242,7 +2062,7 @@
                 <w:rStyle w:val="Lienhypertexte"/>
                 <w:noProof/>
               </w:rPr>
-              <w:t>glpi-project.org</w:t>
+              <w:t>Zoning</w:t>
             </w:r>
             <w:r>
               <w:rPr>
@@ -2263,7 +2083,95 @@
                 <w:noProof/>
                 <w:webHidden/>
               </w:rPr>
-              <w:instrText xml:space="preserve"> PAGEREF _Toc9601902 \h </w:instrText>
+              <w:instrText xml:space="preserve"> PAGEREF _Toc10014744 \h </w:instrText>
+            </w:r>
+            <w:r>
+              <w:rPr>
+                <w:noProof/>
+                <w:webHidden/>
+              </w:rPr>
+            </w:r>
+            <w:r>
+              <w:rPr>
+                <w:noProof/>
+                <w:webHidden/>
+              </w:rPr>
+              <w:fldChar w:fldCharType="separate"/>
+            </w:r>
+            <w:r>
+              <w:rPr>
+                <w:noProof/>
+                <w:webHidden/>
+              </w:rPr>
+              <w:t>6</w:t>
+            </w:r>
+            <w:r>
+              <w:rPr>
+                <w:noProof/>
+                <w:webHidden/>
+              </w:rPr>
+              <w:fldChar w:fldCharType="end"/>
+            </w:r>
+          </w:hyperlink>
+        </w:p>
+        <w:p>
+          <w:pPr>
+            <w:pStyle w:val="TM2"/>
+            <w:rPr>
+              <w:rFonts w:asciiTheme="minorHAnsi" w:eastAsiaTheme="minorEastAsia" w:hAnsiTheme="minorHAnsi" w:cstheme="minorBidi"/>
+              <w:noProof/>
+              <w:sz w:val="22"/>
+              <w:szCs w:val="22"/>
+              <w:lang w:val="fr-CH" w:eastAsia="fr-CH"/>
+            </w:rPr>
+          </w:pPr>
+          <w:hyperlink w:anchor="_Toc10014745" w:history="1">
+            <w:r>
+              <w:rPr>
+                <w:rStyle w:val="Lienhypertexte"/>
+                <w:iCs/>
+                <w:noProof/>
+              </w:rPr>
+              <w:t>2.3</w:t>
+            </w:r>
+            <w:r>
+              <w:rPr>
+                <w:rFonts w:asciiTheme="minorHAnsi" w:eastAsiaTheme="minorEastAsia" w:hAnsiTheme="minorHAnsi" w:cstheme="minorBidi"/>
+                <w:noProof/>
+                <w:sz w:val="22"/>
+                <w:szCs w:val="22"/>
+                <w:lang w:val="fr-CH" w:eastAsia="fr-CH"/>
+              </w:rPr>
+              <w:tab/>
+            </w:r>
+            <w:r>
+              <w:rPr>
+                <w:rStyle w:val="Lienhypertexte"/>
+                <w:iCs/>
+                <w:noProof/>
+              </w:rPr>
+              <w:t>Analyse concurrentielle</w:t>
+            </w:r>
+            <w:r>
+              <w:rPr>
+                <w:noProof/>
+                <w:webHidden/>
+              </w:rPr>
+              <w:tab/>
+            </w:r>
+            <w:r>
+              <w:rPr>
+                <w:noProof/>
+                <w:webHidden/>
+              </w:rPr>
+              <w:fldChar w:fldCharType="begin"/>
+            </w:r>
+            <w:r>
+              <w:rPr>
+                <w:noProof/>
+                <w:webHidden/>
+              </w:rPr>
+              <w:instrText xml:space="preserve"> PAGEREF _Toc10014745 \h </w:instrText>
             </w:r>
             <w:r>
               <w:rPr>
@@ -2309,13 +2217,13 @@
               <w:lang w:val="fr-CH" w:eastAsia="fr-CH"/>
             </w:rPr>
           </w:pPr>
-          <w:hyperlink w:anchor="_Toc9601903" w:history="1">
+          <w:hyperlink w:anchor="_Toc10014746" w:history="1">
             <w:r>
               <w:rPr>
                 <w:rStyle w:val="Lienhypertexte"/>
                 <w:noProof/>
               </w:rPr>
-              <w:t>2.3.2</w:t>
+              <w:t>2.3.1</w:t>
             </w:r>
             <w:r>
               <w:rPr>
@@ -2332,7 +2240,7 @@
                 <w:rStyle w:val="Lienhypertexte"/>
                 <w:noProof/>
               </w:rPr>
-              <w:t>manageengine.com</w:t>
+              <w:t>glpi-project.org</w:t>
             </w:r>
             <w:r>
               <w:rPr>
@@ -2353,7 +2261,7 @@
                 <w:noProof/>
                 <w:webHidden/>
               </w:rPr>
-              <w:instrText xml:space="preserve"> PAGEREF _Toc9601903 \h </w:instrText>
+              <w:instrText xml:space="preserve"> PAGEREF _Toc10014746 \h </w:instrText>
             </w:r>
             <w:r>
               <w:rPr>
@@ -2373,7 +2281,7 @@
                 <w:noProof/>
                 <w:webHidden/>
               </w:rPr>
-              <w:t>8</w:t>
+              <w:t>7</w:t>
             </w:r>
             <w:r>
               <w:rPr>
@@ -2399,13 +2307,13 @@
               <w:lang w:val="fr-CH" w:eastAsia="fr-CH"/>
             </w:rPr>
           </w:pPr>
-          <w:hyperlink w:anchor="_Toc9601904" w:history="1">
+          <w:hyperlink w:anchor="_Toc10014747" w:history="1">
             <w:r>
               <w:rPr>
                 <w:rStyle w:val="Lienhypertexte"/>
                 <w:noProof/>
               </w:rPr>
-              <w:t>2.3.3</w:t>
+              <w:t>2.3.2</w:t>
             </w:r>
             <w:r>
               <w:rPr>
@@ -2422,7 +2330,7 @@
                 <w:rStyle w:val="Lienhypertexte"/>
                 <w:noProof/>
               </w:rPr>
-              <w:t>snipeitapp.com</w:t>
+              <w:t>manageengine.com</w:t>
             </w:r>
             <w:r>
               <w:rPr>
@@ -2443,7 +2351,7 @@
                 <w:noProof/>
                 <w:webHidden/>
               </w:rPr>
-              <w:instrText xml:space="preserve"> PAGEREF _Toc9601904 \h </w:instrText>
+              <w:instrText xml:space="preserve"> PAGEREF _Toc10014747 \h </w:instrText>
             </w:r>
             <w:r>
               <w:rPr>
@@ -2463,7 +2371,7 @@
                 <w:noProof/>
                 <w:webHidden/>
               </w:rPr>
-              <w:t>9</w:t>
+              <w:t>8</w:t>
             </w:r>
             <w:r>
               <w:rPr>
@@ -2489,13 +2397,13 @@
               <w:lang w:val="fr-CH" w:eastAsia="fr-CH"/>
             </w:rPr>
           </w:pPr>
-          <w:hyperlink w:anchor="_Toc9601905" w:history="1">
+          <w:hyperlink w:anchor="_Toc10014748" w:history="1">
             <w:r>
               <w:rPr>
                 <w:rStyle w:val="Lienhypertexte"/>
                 <w:noProof/>
               </w:rPr>
-              <w:t>2.3.4</w:t>
+              <w:t>2.3.3</w:t>
             </w:r>
             <w:r>
               <w:rPr>
@@ -2512,7 +2420,7 @@
                 <w:rStyle w:val="Lienhypertexte"/>
                 <w:noProof/>
               </w:rPr>
-              <w:t>Conclusion – Analyse concurrentielle</w:t>
+              <w:t>snipeitapp.com</w:t>
             </w:r>
             <w:r>
               <w:rPr>
@@ -2533,7 +2441,7 @@
                 <w:noProof/>
                 <w:webHidden/>
               </w:rPr>
-              <w:instrText xml:space="preserve"> PAGEREF _Toc9601905 \h </w:instrText>
+              <w:instrText xml:space="preserve"> PAGEREF _Toc10014748 \h </w:instrText>
             </w:r>
             <w:r>
               <w:rPr>
@@ -2553,95 +2461,7 @@
                 <w:noProof/>
                 <w:webHidden/>
               </w:rPr>
-              <w:t>10</w:t>
-            </w:r>
-            <w:r>
-              <w:rPr>
-                <w:noProof/>
-                <w:webHidden/>
-              </w:rPr>
-              <w:fldChar w:fldCharType="end"/>
-            </w:r>
-          </w:hyperlink>
-        </w:p>
-        <w:p>
-          <w:pPr>
-            <w:pStyle w:val="TM2"/>
-            <w:rPr>
-              <w:rFonts w:asciiTheme="minorHAnsi" w:eastAsiaTheme="minorEastAsia" w:hAnsiTheme="minorHAnsi" w:cstheme="minorBidi"/>
-              <w:noProof/>
-              <w:sz w:val="22"/>
-              <w:szCs w:val="22"/>
-              <w:lang w:val="fr-CH" w:eastAsia="fr-CH"/>
-            </w:rPr>
-          </w:pPr>
-          <w:hyperlink w:anchor="_Toc9601906" w:history="1">
-            <w:r>
-              <w:rPr>
-                <w:rStyle w:val="Lienhypertexte"/>
-                <w:iCs/>
-                <w:noProof/>
-              </w:rPr>
-              <w:t>2.4</w:t>
-            </w:r>
-            <w:r>
-              <w:rPr>
-                <w:rFonts w:asciiTheme="minorHAnsi" w:eastAsiaTheme="minorEastAsia" w:hAnsiTheme="minorHAnsi" w:cstheme="minorBidi"/>
-                <w:noProof/>
-                <w:sz w:val="22"/>
-                <w:szCs w:val="22"/>
-                <w:lang w:val="fr-CH" w:eastAsia="fr-CH"/>
-              </w:rPr>
-              <w:tab/>
-            </w:r>
-            <w:r>
-              <w:rPr>
-                <w:rStyle w:val="Lienhypertexte"/>
-                <w:iCs/>
-                <w:noProof/>
-              </w:rPr>
-              <w:t>Stratégie de test</w:t>
-            </w:r>
-            <w:r>
-              <w:rPr>
-                <w:noProof/>
-                <w:webHidden/>
-              </w:rPr>
-              <w:tab/>
-            </w:r>
-            <w:r>
-              <w:rPr>
-                <w:noProof/>
-                <w:webHidden/>
-              </w:rPr>
-              <w:fldChar w:fldCharType="begin"/>
-            </w:r>
-            <w:r>
-              <w:rPr>
-                <w:noProof/>
-                <w:webHidden/>
-              </w:rPr>
-              <w:instrText xml:space="preserve"> PAGEREF _Toc9601906 \h </w:instrText>
-            </w:r>
-            <w:r>
-              <w:rPr>
-                <w:noProof/>
-                <w:webHidden/>
-              </w:rPr>
-            </w:r>
-            <w:r>
-              <w:rPr>
-                <w:noProof/>
-                <w:webHidden/>
-              </w:rPr>
-              <w:fldChar w:fldCharType="separate"/>
-            </w:r>
-            <w:r>
-              <w:rPr>
-                <w:noProof/>
-                <w:webHidden/>
-              </w:rPr>
-              <w:t>11</w:t>
+              <w:t>9</w:t>
             </w:r>
             <w:r>
               <w:rPr>
@@ -2667,13 +2487,13 @@
               <w:lang w:val="fr-CH" w:eastAsia="fr-CH"/>
             </w:rPr>
           </w:pPr>
-          <w:hyperlink w:anchor="_Toc9601907" w:history="1">
+          <w:hyperlink w:anchor="_Toc10014749" w:history="1">
             <w:r>
               <w:rPr>
                 <w:rStyle w:val="Lienhypertexte"/>
                 <w:noProof/>
               </w:rPr>
-              <w:t>2.4.1</w:t>
+              <w:t>2.3.4</w:t>
             </w:r>
             <w:r>
               <w:rPr>
@@ -2690,7 +2510,7 @@
                 <w:rStyle w:val="Lienhypertexte"/>
                 <w:noProof/>
               </w:rPr>
-              <w:t>Environnement de tests</w:t>
+              <w:t>Conclusion – Analyse concurrentielle</w:t>
             </w:r>
             <w:r>
               <w:rPr>
@@ -2711,7 +2531,7 @@
                 <w:noProof/>
                 <w:webHidden/>
               </w:rPr>
-              <w:instrText xml:space="preserve"> PAGEREF _Toc9601907 \h </w:instrText>
+              <w:instrText xml:space="preserve"> PAGEREF _Toc10014749 \h </w:instrText>
             </w:r>
             <w:r>
               <w:rPr>
@@ -2731,7 +2551,7 @@
                 <w:noProof/>
                 <w:webHidden/>
               </w:rPr>
-              <w:t>11</w:t>
+              <w:t>10</w:t>
             </w:r>
             <w:r>
               <w:rPr>
@@ -2753,14 +2573,14 @@
               <w:lang w:val="fr-CH" w:eastAsia="fr-CH"/>
             </w:rPr>
           </w:pPr>
-          <w:hyperlink w:anchor="_Toc9601908" w:history="1">
+          <w:hyperlink w:anchor="_Toc10014750" w:history="1">
             <w:r>
               <w:rPr>
                 <w:rStyle w:val="Lienhypertexte"/>
                 <w:iCs/>
                 <w:noProof/>
               </w:rPr>
-              <w:t>2.1</w:t>
+              <w:t>2.4</w:t>
             </w:r>
             <w:r>
               <w:rPr>
@@ -2778,7 +2598,7 @@
                 <w:iCs/>
                 <w:noProof/>
               </w:rPr>
-              <w:t>Planification</w:t>
+              <w:t>Stratégie de test</w:t>
             </w:r>
             <w:r>
               <w:rPr>
@@ -2799,7 +2619,7 @@
                 <w:noProof/>
                 <w:webHidden/>
               </w:rPr>
-              <w:instrText xml:space="preserve"> PAGEREF _Toc9601908 \h </w:instrText>
+              <w:instrText xml:space="preserve"> PAGEREF _Toc10014750 \h </w:instrText>
             </w:r>
             <w:r>
               <w:rPr>
@@ -2819,95 +2639,7 @@
                 <w:noProof/>
                 <w:webHidden/>
               </w:rPr>
-              <w:t>12</w:t>
-            </w:r>
-            <w:r>
-              <w:rPr>
-                <w:noProof/>
-                <w:webHidden/>
-              </w:rPr>
-              <w:fldChar w:fldCharType="end"/>
-            </w:r>
-          </w:hyperlink>
-        </w:p>
-        <w:p>
-          <w:pPr>
-            <w:pStyle w:val="TM2"/>
-            <w:rPr>
-              <w:rFonts w:asciiTheme="minorHAnsi" w:eastAsiaTheme="minorEastAsia" w:hAnsiTheme="minorHAnsi" w:cstheme="minorBidi"/>
-              <w:noProof/>
-              <w:sz w:val="22"/>
-              <w:szCs w:val="22"/>
-              <w:lang w:val="fr-CH" w:eastAsia="fr-CH"/>
-            </w:rPr>
-          </w:pPr>
-          <w:hyperlink w:anchor="_Toc9601909" w:history="1">
-            <w:r>
-              <w:rPr>
-                <w:rStyle w:val="Lienhypertexte"/>
-                <w:iCs/>
-                <w:noProof/>
-              </w:rPr>
-              <w:t>2.2</w:t>
-            </w:r>
-            <w:r>
-              <w:rPr>
-                <w:rFonts w:asciiTheme="minorHAnsi" w:eastAsiaTheme="minorEastAsia" w:hAnsiTheme="minorHAnsi" w:cstheme="minorBidi"/>
-                <w:noProof/>
-                <w:sz w:val="22"/>
-                <w:szCs w:val="22"/>
-                <w:lang w:val="fr-CH" w:eastAsia="fr-CH"/>
-              </w:rPr>
-              <w:tab/>
-            </w:r>
-            <w:r>
-              <w:rPr>
-                <w:rStyle w:val="Lienhypertexte"/>
-                <w:iCs/>
-                <w:noProof/>
-              </w:rPr>
-              <w:t>Dossier de conception</w:t>
-            </w:r>
-            <w:r>
-              <w:rPr>
-                <w:noProof/>
-                <w:webHidden/>
-              </w:rPr>
-              <w:tab/>
-            </w:r>
-            <w:r>
-              <w:rPr>
-                <w:noProof/>
-                <w:webHidden/>
-              </w:rPr>
-              <w:fldChar w:fldCharType="begin"/>
-            </w:r>
-            <w:r>
-              <w:rPr>
-                <w:noProof/>
-                <w:webHidden/>
-              </w:rPr>
-              <w:instrText xml:space="preserve"> PAGEREF _Toc9601909 \h </w:instrText>
-            </w:r>
-            <w:r>
-              <w:rPr>
-                <w:noProof/>
-                <w:webHidden/>
-              </w:rPr>
-            </w:r>
-            <w:r>
-              <w:rPr>
-                <w:noProof/>
-                <w:webHidden/>
-              </w:rPr>
-              <w:fldChar w:fldCharType="separate"/>
-            </w:r>
-            <w:r>
-              <w:rPr>
-                <w:noProof/>
-                <w:webHidden/>
-              </w:rPr>
-              <w:t>14</w:t>
+              <w:t>11</w:t>
             </w:r>
             <w:r>
               <w:rPr>
@@ -2933,13 +2665,13 @@
               <w:lang w:val="fr-CH" w:eastAsia="fr-CH"/>
             </w:rPr>
           </w:pPr>
-          <w:hyperlink w:anchor="_Toc9601910" w:history="1">
+          <w:hyperlink w:anchor="_Toc10014751" w:history="1">
             <w:r>
               <w:rPr>
                 <w:rStyle w:val="Lienhypertexte"/>
                 <w:noProof/>
               </w:rPr>
-              <w:t>2.2.1</w:t>
+              <w:t>2.4.1</w:t>
             </w:r>
             <w:r>
               <w:rPr>
@@ -2956,7 +2688,7 @@
                 <w:rStyle w:val="Lienhypertexte"/>
                 <w:noProof/>
               </w:rPr>
-              <w:t>Définition de la charte graphique</w:t>
+              <w:t>Environnement de tests</w:t>
             </w:r>
             <w:r>
               <w:rPr>
@@ -2977,7 +2709,183 @@
                 <w:noProof/>
                 <w:webHidden/>
               </w:rPr>
-              <w:instrText xml:space="preserve"> PAGEREF _Toc9601910 \h </w:instrText>
+              <w:instrText xml:space="preserve"> PAGEREF _Toc10014751 \h </w:instrText>
+            </w:r>
+            <w:r>
+              <w:rPr>
+                <w:noProof/>
+                <w:webHidden/>
+              </w:rPr>
+            </w:r>
+            <w:r>
+              <w:rPr>
+                <w:noProof/>
+                <w:webHidden/>
+              </w:rPr>
+              <w:fldChar w:fldCharType="separate"/>
+            </w:r>
+            <w:r>
+              <w:rPr>
+                <w:noProof/>
+                <w:webHidden/>
+              </w:rPr>
+              <w:t>11</w:t>
+            </w:r>
+            <w:r>
+              <w:rPr>
+                <w:noProof/>
+                <w:webHidden/>
+              </w:rPr>
+              <w:fldChar w:fldCharType="end"/>
+            </w:r>
+          </w:hyperlink>
+        </w:p>
+        <w:p>
+          <w:pPr>
+            <w:pStyle w:val="TM2"/>
+            <w:rPr>
+              <w:rFonts w:asciiTheme="minorHAnsi" w:eastAsiaTheme="minorEastAsia" w:hAnsiTheme="minorHAnsi" w:cstheme="minorBidi"/>
+              <w:noProof/>
+              <w:sz w:val="22"/>
+              <w:szCs w:val="22"/>
+              <w:lang w:val="fr-CH" w:eastAsia="fr-CH"/>
+            </w:rPr>
+          </w:pPr>
+          <w:hyperlink w:anchor="_Toc10014752" w:history="1">
+            <w:r>
+              <w:rPr>
+                <w:rStyle w:val="Lienhypertexte"/>
+                <w:iCs/>
+                <w:noProof/>
+              </w:rPr>
+              <w:t>2.1</w:t>
+            </w:r>
+            <w:r>
+              <w:rPr>
+                <w:rFonts w:asciiTheme="minorHAnsi" w:eastAsiaTheme="minorEastAsia" w:hAnsiTheme="minorHAnsi" w:cstheme="minorBidi"/>
+                <w:noProof/>
+                <w:sz w:val="22"/>
+                <w:szCs w:val="22"/>
+                <w:lang w:val="fr-CH" w:eastAsia="fr-CH"/>
+              </w:rPr>
+              <w:tab/>
+            </w:r>
+            <w:r>
+              <w:rPr>
+                <w:rStyle w:val="Lienhypertexte"/>
+                <w:iCs/>
+                <w:noProof/>
+              </w:rPr>
+              <w:t>Planification</w:t>
+            </w:r>
+            <w:r>
+              <w:rPr>
+                <w:noProof/>
+                <w:webHidden/>
+              </w:rPr>
+              <w:tab/>
+            </w:r>
+            <w:r>
+              <w:rPr>
+                <w:noProof/>
+                <w:webHidden/>
+              </w:rPr>
+              <w:fldChar w:fldCharType="begin"/>
+            </w:r>
+            <w:r>
+              <w:rPr>
+                <w:noProof/>
+                <w:webHidden/>
+              </w:rPr>
+              <w:instrText xml:space="preserve"> PAGEREF _Toc10014752 \h </w:instrText>
+            </w:r>
+            <w:r>
+              <w:rPr>
+                <w:noProof/>
+                <w:webHidden/>
+              </w:rPr>
+            </w:r>
+            <w:r>
+              <w:rPr>
+                <w:noProof/>
+                <w:webHidden/>
+              </w:rPr>
+              <w:fldChar w:fldCharType="separate"/>
+            </w:r>
+            <w:r>
+              <w:rPr>
+                <w:noProof/>
+                <w:webHidden/>
+              </w:rPr>
+              <w:t>12</w:t>
+            </w:r>
+            <w:r>
+              <w:rPr>
+                <w:noProof/>
+                <w:webHidden/>
+              </w:rPr>
+              <w:fldChar w:fldCharType="end"/>
+            </w:r>
+          </w:hyperlink>
+        </w:p>
+        <w:p>
+          <w:pPr>
+            <w:pStyle w:val="TM2"/>
+            <w:rPr>
+              <w:rFonts w:asciiTheme="minorHAnsi" w:eastAsiaTheme="minorEastAsia" w:hAnsiTheme="minorHAnsi" w:cstheme="minorBidi"/>
+              <w:noProof/>
+              <w:sz w:val="22"/>
+              <w:szCs w:val="22"/>
+              <w:lang w:val="fr-CH" w:eastAsia="fr-CH"/>
+            </w:rPr>
+          </w:pPr>
+          <w:hyperlink w:anchor="_Toc10014753" w:history="1">
+            <w:r>
+              <w:rPr>
+                <w:rStyle w:val="Lienhypertexte"/>
+                <w:iCs/>
+                <w:noProof/>
+              </w:rPr>
+              <w:t>2.2</w:t>
+            </w:r>
+            <w:r>
+              <w:rPr>
+                <w:rFonts w:asciiTheme="minorHAnsi" w:eastAsiaTheme="minorEastAsia" w:hAnsiTheme="minorHAnsi" w:cstheme="minorBidi"/>
+                <w:noProof/>
+                <w:sz w:val="22"/>
+                <w:szCs w:val="22"/>
+                <w:lang w:val="fr-CH" w:eastAsia="fr-CH"/>
+              </w:rPr>
+              <w:tab/>
+            </w:r>
+            <w:r>
+              <w:rPr>
+                <w:rStyle w:val="Lienhypertexte"/>
+                <w:iCs/>
+                <w:noProof/>
+              </w:rPr>
+              <w:t>Dossier de conception</w:t>
+            </w:r>
+            <w:r>
+              <w:rPr>
+                <w:noProof/>
+                <w:webHidden/>
+              </w:rPr>
+              <w:tab/>
+            </w:r>
+            <w:r>
+              <w:rPr>
+                <w:noProof/>
+                <w:webHidden/>
+              </w:rPr>
+              <w:fldChar w:fldCharType="begin"/>
+            </w:r>
+            <w:r>
+              <w:rPr>
+                <w:noProof/>
+                <w:webHidden/>
+              </w:rPr>
+              <w:instrText xml:space="preserve"> PAGEREF _Toc10014753 \h </w:instrText>
             </w:r>
             <w:r>
               <w:rPr>
@@ -3023,13 +2931,13 @@
               <w:lang w:val="fr-CH" w:eastAsia="fr-CH"/>
             </w:rPr>
           </w:pPr>
-          <w:hyperlink w:anchor="_Toc9601911" w:history="1">
+          <w:hyperlink w:anchor="_Toc10014754" w:history="1">
             <w:r>
               <w:rPr>
                 <w:rStyle w:val="Lienhypertexte"/>
                 <w:noProof/>
               </w:rPr>
-              <w:t>2.2.2</w:t>
+              <w:t>2.2.1</w:t>
             </w:r>
             <w:r>
               <w:rPr>
@@ -3046,7 +2954,7 @@
                 <w:rStyle w:val="Lienhypertexte"/>
                 <w:noProof/>
               </w:rPr>
-              <w:t>Choix de la formule d’hébergement</w:t>
+              <w:t>Définition de la charte graphique</w:t>
             </w:r>
             <w:r>
               <w:rPr>
@@ -3067,7 +2975,7 @@
                 <w:noProof/>
                 <w:webHidden/>
               </w:rPr>
-              <w:instrText xml:space="preserve"> PAGEREF _Toc9601911 \h </w:instrText>
+              <w:instrText xml:space="preserve"> PAGEREF _Toc10014754 \h </w:instrText>
             </w:r>
             <w:r>
               <w:rPr>
@@ -3113,13 +3021,13 @@
               <w:lang w:val="fr-CH" w:eastAsia="fr-CH"/>
             </w:rPr>
           </w:pPr>
-          <w:hyperlink w:anchor="_Toc9601912" w:history="1">
+          <w:hyperlink w:anchor="_Toc10014755" w:history="1">
             <w:r>
               <w:rPr>
                 <w:rStyle w:val="Lienhypertexte"/>
                 <w:noProof/>
               </w:rPr>
-              <w:t>2.2.3</w:t>
+              <w:t>2.2.2</w:t>
             </w:r>
             <w:r>
               <w:rPr>
@@ -3136,7 +3044,7 @@
                 <w:rStyle w:val="Lienhypertexte"/>
                 <w:noProof/>
               </w:rPr>
-              <w:t>Maquettes / Uses cases / Scénarii</w:t>
+              <w:t>Choix de la formule d’hébergement</w:t>
             </w:r>
             <w:r>
               <w:rPr>
@@ -3157,7 +3065,7 @@
                 <w:noProof/>
                 <w:webHidden/>
               </w:rPr>
-              <w:instrText xml:space="preserve"> PAGEREF _Toc9601912 \h </w:instrText>
+              <w:instrText xml:space="preserve"> PAGEREF _Toc10014755 \h </w:instrText>
             </w:r>
             <w:r>
               <w:rPr>
@@ -3177,7 +3085,7 @@
                 <w:noProof/>
                 <w:webHidden/>
               </w:rPr>
-              <w:t>15</w:t>
+              <w:t>14</w:t>
             </w:r>
             <w:r>
               <w:rPr>
@@ -3203,13 +3111,13 @@
               <w:lang w:val="fr-CH" w:eastAsia="fr-CH"/>
             </w:rPr>
           </w:pPr>
-          <w:hyperlink w:anchor="_Toc9601913" w:history="1">
+          <w:hyperlink w:anchor="_Toc10014756" w:history="1">
             <w:r>
               <w:rPr>
                 <w:rStyle w:val="Lienhypertexte"/>
                 <w:noProof/>
               </w:rPr>
-              <w:t>2.2.4</w:t>
+              <w:t>2.2.3</w:t>
             </w:r>
             <w:r>
               <w:rPr>
@@ -3226,7 +3134,7 @@
                 <w:rStyle w:val="Lienhypertexte"/>
                 <w:noProof/>
               </w:rPr>
-              <w:t>MLD</w:t>
+              <w:t>Maquettes / Uses cases / Scénarii</w:t>
             </w:r>
             <w:r>
               <w:rPr>
@@ -3247,7 +3155,111 @@
                 <w:noProof/>
                 <w:webHidden/>
               </w:rPr>
-              <w:instrText xml:space="preserve"> PAGEREF _Toc9601913 \h </w:instrText>
+              <w:instrText xml:space="preserve"> PAGEREF _Toc10014756 \h </w:instrText>
+            </w:r>
+            <w:r>
+              <w:rPr>
+                <w:noProof/>
+                <w:webHidden/>
+              </w:rPr>
+            </w:r>
+            <w:r>
+              <w:rPr>
+                <w:noProof/>
+                <w:webHidden/>
+              </w:rPr>
+              <w:fldChar w:fldCharType="separate"/>
+            </w:r>
+            <w:r>
+              <w:rPr>
+                <w:noProof/>
+                <w:webHidden/>
+              </w:rPr>
+              <w:t>15</w:t>
+            </w:r>
+            <w:r>
+              <w:rPr>
+                <w:noProof/>
+                <w:webHidden/>
+              </w:rPr>
+              <w:fldChar w:fldCharType="end"/>
+            </w:r>
+          </w:hyperlink>
+        </w:p>
+        <w:p>
+          <w:pPr>
+            <w:pStyle w:val="TM3"/>
+            <w:tabs>
+              <w:tab w:val="left" w:pos="1200"/>
+              <w:tab w:val="right" w:leader="dot" w:pos="9060"/>
+            </w:tabs>
+            <w:rPr>
+              <w:rFonts w:asciiTheme="minorHAnsi" w:eastAsiaTheme="minorEastAsia" w:hAnsiTheme="minorHAnsi" w:cstheme="minorBidi"/>
+              <w:noProof/>
+              <w:sz w:val="22"/>
+              <w:szCs w:val="22"/>
+              <w:lang w:val="fr-CH" w:eastAsia="fr-CH"/>
+            </w:rPr>
+          </w:pPr>
+          <w:hyperlink w:anchor="_Toc10014757" w:history="1">
+            <w:r>
+              <w:rPr>
+                <w:rStyle w:val="Lienhypertexte"/>
+                <w:noProof/>
+              </w:rPr>
+              <w:t>2.2.4</w:t>
+            </w:r>
+            <w:r>
+              <w:rPr>
+                <w:rFonts w:asciiTheme="minorHAnsi" w:eastAsiaTheme="minorEastAsia" w:hAnsiTheme="minorHAnsi" w:cstheme="minorBidi"/>
+                <w:noProof/>
+                <w:sz w:val="22"/>
+                <w:szCs w:val="22"/>
+                <w:lang w:val="fr-CH" w:eastAsia="fr-CH"/>
+              </w:rPr>
+              <w:tab/>
+            </w:r>
+            <w:r>
+              <w:rPr>
+                <w:rStyle w:val="Lienhypertexte"/>
+                <w:noProof/>
+              </w:rPr>
+              <w:t>M</w:t>
+            </w:r>
+            <w:r>
+              <w:rPr>
+                <w:rStyle w:val="Lienhypertexte"/>
+                <w:noProof/>
+              </w:rPr>
+              <w:t>L</w:t>
+            </w:r>
+            <w:r>
+              <w:rPr>
+                <w:rStyle w:val="Lienhypertexte"/>
+                <w:noProof/>
+              </w:rPr>
+              <w:t>D</w:t>
+            </w:r>
+            <w:r>
+              <w:rPr>
+                <w:noProof/>
+                <w:webHidden/>
+              </w:rPr>
+              <w:tab/>
+            </w:r>
+            <w:r>
+              <w:rPr>
+                <w:noProof/>
+                <w:webHidden/>
+              </w:rPr>
+              <w:fldChar w:fldCharType="begin"/>
+            </w:r>
+            <w:r>
+              <w:rPr>
+                <w:noProof/>
+                <w:webHidden/>
+              </w:rPr>
+              <w:instrText xml:space="preserve"> PAGEREF _Toc10014757 \h </w:instrText>
             </w:r>
             <w:r>
               <w:rPr>
@@ -3312,8 +3324,8 @@
       <w:pPr>
         <w:pStyle w:val="Titre1"/>
       </w:pPr>
-      <w:bookmarkStart w:id="1" w:name="_Toc8199886"/>
-      <w:bookmarkStart w:id="2" w:name="_Toc9601889"/>
+      <w:bookmarkStart w:id="0" w:name="_Toc8199886"/>
+      <w:bookmarkStart w:id="1" w:name="_Toc10014733"/>
       <w:r>
         <w:lastRenderedPageBreak/>
         <w:t>Analyse prél</w:t>
@@ -3324,8 +3336,8 @@
       <w:r>
         <w:t>minaire</w:t>
       </w:r>
+      <w:bookmarkEnd w:id="0"/>
       <w:bookmarkEnd w:id="1"/>
-      <w:bookmarkEnd w:id="2"/>
     </w:p>
     <w:p>
       <w:pPr>
@@ -3335,8 +3347,8 @@
           <w:iCs/>
         </w:rPr>
       </w:pPr>
-      <w:bookmarkStart w:id="3" w:name="_Toc8199887"/>
-      <w:bookmarkStart w:id="4" w:name="_Toc9601890"/>
+      <w:bookmarkStart w:id="2" w:name="_Toc8199887"/>
+      <w:bookmarkStart w:id="3" w:name="_Toc10014734"/>
       <w:r>
         <w:rPr>
           <w:i w:val="0"/>
@@ -3344,8 +3356,8 @@
         </w:rPr>
         <w:t>Introduction</w:t>
       </w:r>
+      <w:bookmarkEnd w:id="2"/>
       <w:bookmarkEnd w:id="3"/>
-      <w:bookmarkEnd w:id="4"/>
       <w:r>
         <w:rPr>
           <w:i w:val="0"/>
@@ -3360,33 +3372,6 @@
         <w:jc w:val="both"/>
       </w:pPr>
       <w:r>
-        <w:t>J’ai choisi de réaliser un projet de gestion de stock informatique car durant mes différents stages j’ai pu utiliser certains out</w:t>
-      </w:r>
-      <w:r>
-        <w:t>ils que je ne trouvais pas fonctionnel</w:t>
-      </w:r>
-      <w:r>
-        <w:t>s</w:t>
-      </w:r>
-      <w:r>
-        <w:t xml:space="preserve"> ou qui disposaient de beaucoup de fonctionnalités qui n’étaient pas utile. S</w:t>
-      </w:r>
-      <w:r>
-        <w:t>uite à ça</w:t>
-      </w:r>
-      <w:r>
-        <w:t>,</w:t>
-      </w:r>
-      <w:r>
-        <w:t xml:space="preserve"> M. Favre m’a proposé un projet autour de ce souhait que j’avais.</w:t>
-      </w:r>
-    </w:p>
-    <w:p/>
-    <w:p>
-      <w:pPr>
-        <w:jc w:val="both"/>
-      </w:pPr>
-      <w:r>
         <w:t>Durant ce projet</w:t>
       </w:r>
       <w:r>
@@ -3437,13 +3422,7 @@
         <w:jc w:val="both"/>
       </w:pPr>
       <w:r>
-        <w:t xml:space="preserve">La réalisation de mon site sera effectuer avec les outils de base de développement WEB (HTML5, CSS, PHP, </w:t>
-      </w:r>
-      <w:r>
-        <w:t>JavaScript</w:t>
-      </w:r>
-      <w:r>
-        <w:t>) et avec de la modélisation et gestion de base de données (MySQL).</w:t>
+        <w:t>J’ai choisi de réaliser un projet de gestion de stock informatique car durant mes différents stages j’ai pu utiliser certains outils que je ne trouvais pas fonctionnels ou qui disposaient de beaucoup de fonctionnalités qui n’étaient pas utile. Suite à ça, M. Favre m’a proposé un projet autour de ce souhait que j’avais.</w:t>
       </w:r>
     </w:p>
     <w:p>
@@ -3456,28 +3435,47 @@
         <w:jc w:val="both"/>
       </w:pPr>
       <w:r>
-        <w:t>La réalisation de ce projet me permettra de confirmer les connaissances que j’ai acquises durant mon parcours au CPNV.</w:t>
+        <w:t xml:space="preserve">La réalisation de mon site sera effectuer avec les outils de base de développement WEB (HTML5, CSS, PHP, </w:t>
+      </w:r>
+      <w:r>
+        <w:t>JavaScript</w:t>
+      </w:r>
+      <w:r>
+        <w:t>) et avec de la modélisation et gestion de base de données (MySQL).</w:t>
       </w:r>
     </w:p>
     <w:p>
       <w:pPr>
+        <w:jc w:val="both"/>
+      </w:pPr>
+    </w:p>
+    <w:p>
+      <w:pPr>
+        <w:jc w:val="both"/>
+      </w:pPr>
+      <w:r>
+        <w:t>La réalisation de ce projet me permettra de confirmer les connaissances que j’ai acquises durant mon parcours au CPNV.</w:t>
+      </w:r>
+    </w:p>
+    <w:p>
+      <w:pPr>
         <w:pStyle w:val="Titre2"/>
         <w:rPr>
           <w:i w:val="0"/>
         </w:rPr>
       </w:pPr>
-      <w:bookmarkStart w:id="5" w:name="_Toc5310046"/>
-      <w:bookmarkStart w:id="6" w:name="_Toc8199888"/>
-      <w:bookmarkStart w:id="7" w:name="_Toc9601891"/>
+      <w:bookmarkStart w:id="4" w:name="_Toc5310046"/>
+      <w:bookmarkStart w:id="5" w:name="_Toc8199888"/>
+      <w:bookmarkStart w:id="6" w:name="_Toc10014735"/>
       <w:r>
         <w:rPr>
           <w:i w:val="0"/>
         </w:rPr>
         <w:t>Organisation</w:t>
       </w:r>
+      <w:bookmarkEnd w:id="4"/>
       <w:bookmarkEnd w:id="5"/>
       <w:bookmarkEnd w:id="6"/>
-      <w:bookmarkEnd w:id="7"/>
     </w:p>
     <w:p/>
     <w:tbl>
@@ -3940,7 +3938,7 @@
           <w:lang w:val="fr-CH"/>
         </w:rPr>
       </w:pPr>
-      <w:bookmarkStart w:id="8" w:name="_Toc9601892"/>
+      <w:bookmarkStart w:id="7" w:name="_Toc10014736"/>
       <w:r>
         <w:rPr>
           <w:i w:val="0"/>
@@ -3949,7 +3947,7 @@
         <w:lastRenderedPageBreak/>
         <w:t>Objectifs</w:t>
       </w:r>
-      <w:bookmarkEnd w:id="8"/>
+      <w:bookmarkEnd w:id="7"/>
       <w:r>
         <w:rPr>
           <w:i w:val="0"/>
@@ -4171,7 +4169,7 @@
           <w:lang w:val="fr-CH"/>
         </w:rPr>
       </w:pPr>
-      <w:bookmarkStart w:id="9" w:name="_Toc9601893"/>
+      <w:bookmarkStart w:id="8" w:name="_Toc10014737"/>
       <w:r>
         <w:rPr>
           <w:i w:val="0"/>
@@ -4179,7 +4177,7 @@
         </w:rPr>
         <w:t>Fonctionnalités</w:t>
       </w:r>
-      <w:bookmarkEnd w:id="9"/>
+      <w:bookmarkEnd w:id="8"/>
     </w:p>
     <w:p>
       <w:pPr>
@@ -4627,7 +4625,7 @@
           <w:i w:val="0"/>
         </w:rPr>
       </w:pPr>
-      <w:bookmarkStart w:id="10" w:name="_Toc9601894"/>
+      <w:bookmarkStart w:id="9" w:name="_Toc10014738"/>
       <w:r>
         <w:rPr>
           <w:i w:val="0"/>
@@ -4702,7 +4700,7 @@
         </w:rPr>
         <w:t>Planification Initiale</w:t>
       </w:r>
-      <w:bookmarkEnd w:id="10"/>
+      <w:bookmarkEnd w:id="9"/>
     </w:p>
     <w:p/>
     <w:p/>
@@ -4746,14 +4744,14 @@
       <w:pPr>
         <w:pStyle w:val="Titre1"/>
       </w:pPr>
-      <w:bookmarkStart w:id="11" w:name="_Toc499021836"/>
-      <w:bookmarkStart w:id="12" w:name="_Toc9601895"/>
+      <w:bookmarkStart w:id="10" w:name="_Toc499021836"/>
+      <w:bookmarkStart w:id="11" w:name="_Toc10014739"/>
       <w:r>
         <w:lastRenderedPageBreak/>
         <w:t>Analyse / Conception</w:t>
       </w:r>
+      <w:bookmarkEnd w:id="10"/>
       <w:bookmarkEnd w:id="11"/>
-      <w:bookmarkEnd w:id="12"/>
     </w:p>
     <w:p>
       <w:pPr>
@@ -4763,8 +4761,8 @@
           <w:iCs/>
         </w:rPr>
       </w:pPr>
-      <w:bookmarkStart w:id="13" w:name="_Toc499021837"/>
-      <w:bookmarkStart w:id="14" w:name="_Toc9601896"/>
+      <w:bookmarkStart w:id="12" w:name="_Toc499021837"/>
+      <w:bookmarkStart w:id="13" w:name="_Toc10014740"/>
       <w:r>
         <w:rPr>
           <w:i w:val="0"/>
@@ -4772,165 +4770,159 @@
         </w:rPr>
         <w:t>Méthode utilisée</w:t>
       </w:r>
+      <w:bookmarkEnd w:id="13"/>
+    </w:p>
+    <w:p>
+      <w:pPr>
+        <w:jc w:val="both"/>
+      </w:pPr>
+      <w:r>
+        <w:t>Afin de gérer au mieux mon projet, je vais utiliser pour ce faire la méthode agile afin de pouvoir utiliser différents sprints et pour avoir une vue d’ensemble de mon projet.</w:t>
+      </w:r>
+    </w:p>
+    <w:p>
+      <w:pPr>
+        <w:jc w:val="both"/>
+      </w:pPr>
+    </w:p>
+    <w:p>
+      <w:pPr>
+        <w:jc w:val="both"/>
+      </w:pPr>
+      <w:r>
+        <w:t xml:space="preserve">Je vais pour ce faire utiliser le site web </w:t>
+      </w:r>
+      <w:proofErr w:type="spellStart"/>
+      <w:r>
+        <w:t>Trello</w:t>
+      </w:r>
+      <w:proofErr w:type="spellEnd"/>
+      <w:r>
+        <w:t xml:space="preserve"> qui me permet de répertorier mes différents sprints et la date à laquelle ils devront être effectués.</w:t>
+      </w:r>
+      <w:r>
+        <w:t xml:space="preserve"> </w:t>
+      </w:r>
+    </w:p>
+    <w:p>
+      <w:pPr>
+        <w:jc w:val="both"/>
+      </w:pPr>
+      <w:r>
+        <w:t>Mes sprints ont une durée d’une semaine et à l’intérieur de ces derniers, ils contiennent une liste de tâche avec des tests d’acceptations qui me permettent ou non de les valider.</w:t>
+      </w:r>
+    </w:p>
+    <w:p>
+      <w:pPr>
+        <w:pStyle w:val="Titre2"/>
+        <w:rPr>
+          <w:i w:val="0"/>
+          <w:iCs/>
+        </w:rPr>
+      </w:pPr>
+      <w:bookmarkStart w:id="14" w:name="_Toc10014741"/>
+      <w:r>
+        <w:rPr>
+          <w:i w:val="0"/>
+          <w:iCs/>
+        </w:rPr>
+        <w:t>Concept</w:t>
+      </w:r>
+      <w:bookmarkEnd w:id="12"/>
       <w:bookmarkEnd w:id="14"/>
     </w:p>
+    <w:p/>
     <w:p>
       <w:pPr>
-        <w:jc w:val="both"/>
-      </w:pPr>
-      <w:r>
-        <w:t>Afin de gérer au mieux mon projet, je vais utiliser pour ce faire la méthode agile afin de pouvoir utiliser différents sprints et pour avoir une vue d’ensemble de mon projet.</w:t>
-      </w:r>
-    </w:p>
-    <w:p>
-      <w:pPr>
-        <w:jc w:val="both"/>
-      </w:pPr>
-    </w:p>
-    <w:p>
-      <w:pPr>
-        <w:jc w:val="both"/>
-      </w:pPr>
-      <w:r>
-        <w:t xml:space="preserve">Je vais pour ce faire utiliser le site web </w:t>
-      </w:r>
-      <w:proofErr w:type="spellStart"/>
-      <w:r>
-        <w:t>Trello</w:t>
-      </w:r>
-      <w:proofErr w:type="spellEnd"/>
-      <w:r>
-        <w:t xml:space="preserve"> qui me permet de répertorier mes différents sprints et la date à laquelle ils devront être effectués.</w:t>
-      </w:r>
-      <w:r>
-        <w:t xml:space="preserve"> </w:t>
-      </w:r>
-    </w:p>
-    <w:p>
-      <w:pPr>
-        <w:jc w:val="both"/>
-      </w:pPr>
-      <w:r>
-        <w:t>Mes sprints ont une durée d’une semaine et à l’intérieur de ces derniers, ils contiennent une liste de tâche avec des tests d’acceptations qui me permettent ou non de les valider.</w:t>
-      </w:r>
-    </w:p>
-    <w:p>
-      <w:pPr>
-        <w:pStyle w:val="Titre2"/>
-        <w:rPr>
-          <w:i w:val="0"/>
-          <w:iCs/>
-        </w:rPr>
-      </w:pPr>
-      <w:bookmarkStart w:id="15" w:name="_Toc9601897"/>
-      <w:r>
-        <w:rPr>
-          <w:i w:val="0"/>
-          <w:iCs/>
-        </w:rPr>
-        <w:t>Concept</w:t>
-      </w:r>
-      <w:bookmarkEnd w:id="13"/>
+        <w:pStyle w:val="Titre3"/>
+        <w:rPr>
+          <w:u w:val="single"/>
+        </w:rPr>
+      </w:pPr>
+      <w:bookmarkStart w:id="15" w:name="_Toc10014742"/>
+      <w:r>
+        <w:rPr>
+          <w:u w:val="single"/>
+        </w:rPr>
+        <w:t>Choix Template</w:t>
+      </w:r>
       <w:bookmarkEnd w:id="15"/>
     </w:p>
     <w:p/>
     <w:p>
       <w:pPr>
+        <w:jc w:val="both"/>
+      </w:pPr>
+      <w:r>
+        <w:t>J’ai décidé de partir sur un template de type administration.</w:t>
+      </w:r>
+      <w:r>
+        <w:t xml:space="preserve"> J’ai fait ce choix car ce style de template représente bien</w:t>
+      </w:r>
+      <w:r>
+        <w:t>,</w:t>
+      </w:r>
+      <w:r>
+        <w:t xml:space="preserve"> je trouve les sites de types inventaires.</w:t>
+      </w:r>
+    </w:p>
+    <w:p>
+      <w:pPr>
+        <w:jc w:val="both"/>
+      </w:pPr>
+    </w:p>
+    <w:p>
+      <w:pPr>
+        <w:jc w:val="both"/>
+      </w:pPr>
+      <w:r>
+        <w:t>Pour différencier les différents r</w:t>
+      </w:r>
+      <w:r>
+        <w:t xml:space="preserve">ôles, il y aura différents </w:t>
+      </w:r>
+      <w:r>
+        <w:t>boutons</w:t>
+      </w:r>
+      <w:r>
+        <w:t xml:space="preserve"> présents sur le menu latéral de gauche</w:t>
+      </w:r>
+      <w:r>
+        <w:t>, ils permettront de voir</w:t>
+      </w:r>
+      <w:r>
+        <w:t xml:space="preserve"> cette différence.</w:t>
+      </w:r>
+    </w:p>
+    <w:p>
+      <w:pPr>
+        <w:jc w:val="both"/>
+      </w:pPr>
+      <w:r>
+        <w:t>Le rôle public ser</w:t>
+      </w:r>
+      <w:r>
+        <w:t xml:space="preserve">a différent puisque ce dernier </w:t>
+      </w:r>
+      <w:r>
+        <w:t>aura la possibilité de seulement voir la page d’accueil (sans authentification).</w:t>
+      </w:r>
+    </w:p>
+    <w:p>
+      <w:pPr>
+        <w:jc w:val="both"/>
+      </w:pPr>
+    </w:p>
+    <w:p>
+      <w:pPr>
         <w:pStyle w:val="Titre3"/>
-        <w:rPr>
-          <w:u w:val="single"/>
-        </w:rPr>
-      </w:pPr>
-      <w:bookmarkStart w:id="16" w:name="_Toc9601898"/>
-      <w:r>
-        <w:rPr>
-          <w:u w:val="single"/>
-        </w:rPr>
-        <w:t>Choix Template</w:t>
+      </w:pPr>
+      <w:bookmarkStart w:id="16" w:name="_Toc10014743"/>
+      <w:r>
+        <w:t>MCD</w:t>
       </w:r>
       <w:bookmarkEnd w:id="16"/>
     </w:p>
-    <w:p/>
-    <w:p>
-      <w:pPr>
-        <w:jc w:val="both"/>
-      </w:pPr>
-      <w:r>
-        <w:t>J’ai décidé de partir sur un template de type administration.</w:t>
-      </w:r>
-      <w:r>
-        <w:t xml:space="preserve"> J’ai fait ce choix car ce style de template représente bien</w:t>
-      </w:r>
-      <w:r>
-        <w:t>,</w:t>
-      </w:r>
-      <w:r>
-        <w:t xml:space="preserve"> je trouve les sites de types inventaires.</w:t>
-      </w:r>
-    </w:p>
-    <w:p>
-      <w:pPr>
-        <w:jc w:val="both"/>
-      </w:pPr>
-    </w:p>
-    <w:p>
-      <w:pPr>
-        <w:jc w:val="both"/>
-      </w:pPr>
-      <w:r>
-        <w:t>Pour différencier les différents r</w:t>
-      </w:r>
-      <w:r>
-        <w:t xml:space="preserve">ôles, il y aura différents </w:t>
-      </w:r>
-      <w:r>
-        <w:t>boutons</w:t>
-      </w:r>
-      <w:r>
-        <w:t xml:space="preserve"> présents sur le menu latéral de gauche</w:t>
-      </w:r>
-      <w:r>
-        <w:t>, ils permettront de voir</w:t>
-      </w:r>
-      <w:r>
-        <w:t xml:space="preserve"> cette différence.</w:t>
-      </w:r>
-    </w:p>
-    <w:p>
-      <w:pPr>
-        <w:jc w:val="both"/>
-      </w:pPr>
-      <w:r>
-        <w:t>Le rôle public ser</w:t>
-      </w:r>
-      <w:r>
-        <w:t xml:space="preserve">a différent puisque ce dernier </w:t>
-      </w:r>
-      <w:r>
-        <w:t>aura la possibilité de seulement voir la page d’accueil (sans authentification).</w:t>
-      </w:r>
-    </w:p>
-    <w:p>
-      <w:pPr>
-        <w:jc w:val="both"/>
-      </w:pPr>
-    </w:p>
-    <w:p>
-      <w:pPr>
-        <w:pStyle w:val="Titre3"/>
-        <w:rPr>
-          <w:u w:val="single"/>
-        </w:rPr>
-      </w:pPr>
-      <w:bookmarkStart w:id="17" w:name="_Toc9601899"/>
-      <w:r>
-        <w:rPr>
-          <w:u w:val="single"/>
-        </w:rPr>
-        <w:t>MCD</w:t>
-      </w:r>
-      <w:bookmarkEnd w:id="17"/>
-    </w:p>
     <w:p>
       <w:pPr>
         <w:jc w:val="center"/>
@@ -4941,10 +4933,10 @@
           <w:lang w:val="fr-CH" w:eastAsia="fr-CH"/>
         </w:rPr>
         <w:drawing>
-          <wp:inline distT="0" distB="0" distL="0" distR="0" wp14:anchorId="65B72873" wp14:editId="606DBD1F">
-            <wp:extent cx="4186514" cy="4105275"/>
-            <wp:effectExtent l="0" t="0" r="5080" b="0"/>
-            <wp:docPr id="3" name="Image 3"/>
+          <wp:inline distT="0" distB="0" distL="0" distR="0" wp14:anchorId="68C447C7" wp14:editId="4B95F408">
+            <wp:extent cx="3990975" cy="3943453"/>
+            <wp:effectExtent l="0" t="0" r="0" b="0"/>
+            <wp:docPr id="15" name="Image 15"/>
             <wp:cNvGraphicFramePr>
               <a:graphicFrameLocks xmlns:a="http://schemas.openxmlformats.org/drawingml/2006/main" noChangeAspect="1"/>
             </wp:cNvGraphicFramePr>
@@ -4964,7 +4956,7 @@
                   <pic:spPr>
                     <a:xfrm>
                       <a:off x="0" y="0"/>
-                      <a:ext cx="4195472" cy="4114059"/>
+                      <a:ext cx="4000117" cy="3952486"/>
                     </a:xfrm>
                     <a:prstGeom prst="rect">
                       <a:avLst/>
@@ -4978,22 +4970,28 @@
       </w:r>
     </w:p>
     <w:p>
+      <w:r>
+        <w:br w:type="page"/>
+      </w:r>
+    </w:p>
+    <w:p>
+      <w:pPr>
+        <w:jc w:val="both"/>
+      </w:pPr>
+    </w:p>
+    <w:p>
       <w:pPr>
         <w:pStyle w:val="Titre3"/>
         <w:rPr>
           <w:u w:val="single"/>
         </w:rPr>
       </w:pPr>
-      <w:r>
-        <w:br w:type="page"/>
-      </w:r>
-      <w:bookmarkStart w:id="18" w:name="_Toc9601900"/>
+      <w:bookmarkStart w:id="17" w:name="_Toc10014744"/>
       <w:r>
         <w:rPr>
           <w:b w:val="0"/>
           <w:noProof/>
         </w:rPr>
-        <w:lastRenderedPageBreak/>
         <w:pict w14:anchorId="3992E08D">
           <v:shapetype id="_x0000_t75" coordsize="21600,21600" o:spt="75" o:preferrelative="t" path="m@4@5l@4@11@9@11@9@5xe" filled="f" stroked="f">
             <v:stroke joinstyle="miter"/>
@@ -5021,18 +5019,12 @@
         </w:pict>
       </w:r>
       <w:r>
-        <w:rPr>
-          <w:u w:val="single"/>
-        </w:rPr>
         <w:t>Zon</w:t>
       </w:r>
       <w:r>
-        <w:rPr>
-          <w:u w:val="single"/>
-        </w:rPr>
         <w:t>ing</w:t>
       </w:r>
-      <w:bookmarkEnd w:id="18"/>
+      <w:bookmarkEnd w:id="17"/>
     </w:p>
     <w:p>
       <w:pPr>
@@ -5274,7 +5266,7 @@
           <w:iCs/>
         </w:rPr>
       </w:pPr>
-      <w:bookmarkStart w:id="19" w:name="_Toc9601901"/>
+      <w:bookmarkStart w:id="18" w:name="_Toc10014745"/>
       <w:r>
         <w:rPr>
           <w:i w:val="0"/>
@@ -5283,7 +5275,7 @@
         <w:lastRenderedPageBreak/>
         <w:t>Analyse concurrentielle</w:t>
       </w:r>
-      <w:bookmarkEnd w:id="19"/>
+      <w:bookmarkEnd w:id="18"/>
     </w:p>
     <w:p/>
     <w:p>
@@ -5393,7 +5385,7 @@
           <w:u w:val="single"/>
         </w:rPr>
       </w:pPr>
-      <w:bookmarkStart w:id="20" w:name="_Toc9601902"/>
+      <w:bookmarkStart w:id="19" w:name="_Toc10014746"/>
       <w:r>
         <w:rPr>
           <w:u w:val="single"/>
@@ -5406,7 +5398,7 @@
         </w:rPr>
         <w:t>lpi-project.org</w:t>
       </w:r>
-      <w:bookmarkEnd w:id="20"/>
+      <w:bookmarkEnd w:id="19"/>
     </w:p>
     <w:p>
       <w:pPr>
@@ -5683,7 +5675,7 @@
           <w:u w:val="single"/>
         </w:rPr>
       </w:pPr>
-      <w:bookmarkStart w:id="21" w:name="_Toc9601903"/>
+      <w:bookmarkStart w:id="20" w:name="_Toc10014747"/>
       <w:r>
         <w:rPr>
           <w:u w:val="single"/>
@@ -5691,7 +5683,7 @@
         <w:lastRenderedPageBreak/>
         <w:t>manageengine.com</w:t>
       </w:r>
-      <w:bookmarkEnd w:id="21"/>
+      <w:bookmarkEnd w:id="20"/>
     </w:p>
     <w:p/>
     <w:p>
@@ -5948,7 +5940,7 @@
           <w:u w:val="single"/>
         </w:rPr>
       </w:pPr>
-      <w:bookmarkStart w:id="22" w:name="_Toc9601904"/>
+      <w:bookmarkStart w:id="21" w:name="_Toc10014748"/>
       <w:r>
         <w:rPr>
           <w:u w:val="single"/>
@@ -5956,7 +5948,7 @@
         <w:lastRenderedPageBreak/>
         <w:t>snipeitapp.com</w:t>
       </w:r>
-      <w:bookmarkEnd w:id="22"/>
+      <w:bookmarkEnd w:id="21"/>
     </w:p>
     <w:p/>
     <w:p>
@@ -6236,14 +6228,14 @@
           <w:u w:val="single"/>
         </w:rPr>
       </w:pPr>
-      <w:bookmarkStart w:id="23" w:name="_Toc9601905"/>
+      <w:bookmarkStart w:id="22" w:name="_Toc10014749"/>
       <w:r>
         <w:rPr>
           <w:u w:val="single"/>
         </w:rPr>
         <w:t>Conclusion – Analyse concurrentielle</w:t>
       </w:r>
-      <w:bookmarkEnd w:id="23"/>
+      <w:bookmarkEnd w:id="22"/>
     </w:p>
     <w:p>
       <w:pPr>
@@ -6684,7 +6676,7 @@
           <w:iCs/>
         </w:rPr>
       </w:pPr>
-      <w:bookmarkStart w:id="24" w:name="_Toc9601906"/>
+      <w:bookmarkStart w:id="23" w:name="_Toc10014750"/>
       <w:r>
         <w:rPr>
           <w:i w:val="0"/>
@@ -6693,7 +6685,7 @@
         <w:lastRenderedPageBreak/>
         <w:t>Stratégie de test</w:t>
       </w:r>
-      <w:bookmarkEnd w:id="24"/>
+      <w:bookmarkEnd w:id="23"/>
     </w:p>
     <w:p/>
     <w:p>
@@ -6845,14 +6837,14 @@
           <w:u w:val="single"/>
         </w:rPr>
       </w:pPr>
-      <w:bookmarkStart w:id="25" w:name="_Toc9601907"/>
+      <w:bookmarkStart w:id="24" w:name="_Toc10014751"/>
       <w:r>
         <w:rPr>
           <w:u w:val="single"/>
         </w:rPr>
         <w:t>Environnement de tests</w:t>
       </w:r>
-      <w:bookmarkEnd w:id="25"/>
+      <w:bookmarkEnd w:id="24"/>
     </w:p>
     <w:p/>
     <w:p>
@@ -6906,7 +6898,7 @@
                 <w:color w:val="FFFFFF" w:themeColor="background1"/>
               </w:rPr>
             </w:pPr>
-            <w:bookmarkStart w:id="26" w:name="_Hlk9451287"/>
+            <w:bookmarkStart w:id="25" w:name="_Hlk9451287"/>
             <w:r>
               <w:rPr>
                 <w:b/>
@@ -6960,7 +6952,7 @@
           </w:p>
         </w:tc>
       </w:tr>
-      <w:bookmarkEnd w:id="26"/>
+      <w:bookmarkEnd w:id="25"/>
       <w:tr>
         <w:tc>
           <w:tcPr>
@@ -7401,8 +7393,8 @@
           <w:iCs/>
         </w:rPr>
       </w:pPr>
-      <w:bookmarkStart w:id="27" w:name="_Toc499021840"/>
-      <w:bookmarkStart w:id="28" w:name="_Toc9601908"/>
+      <w:bookmarkStart w:id="26" w:name="_Toc499021840"/>
+      <w:bookmarkStart w:id="27" w:name="_Toc10014752"/>
       <w:r>
         <w:rPr>
           <w:i w:val="0"/>
@@ -7411,8 +7403,8 @@
         <w:lastRenderedPageBreak/>
         <w:t>Planification</w:t>
       </w:r>
+      <w:bookmarkEnd w:id="26"/>
       <w:bookmarkEnd w:id="27"/>
-      <w:bookmarkEnd w:id="28"/>
     </w:p>
     <w:p>
       <w:pPr>
@@ -13232,7 +13224,7 @@
           <w:iCs/>
         </w:rPr>
       </w:pPr>
-      <w:bookmarkStart w:id="29" w:name="_Toc9601909"/>
+      <w:bookmarkStart w:id="28" w:name="_Toc10014753"/>
       <w:r>
         <w:rPr>
           <w:i w:val="0"/>
@@ -13241,7 +13233,7 @@
         <w:lastRenderedPageBreak/>
         <w:t>Dossier de conception</w:t>
       </w:r>
-      <w:bookmarkEnd w:id="29"/>
+      <w:bookmarkEnd w:id="28"/>
     </w:p>
     <w:p>
       <w:pPr>
@@ -13940,14 +13932,14 @@
           <w:u w:val="single"/>
         </w:rPr>
       </w:pPr>
-      <w:bookmarkStart w:id="30" w:name="_Toc9601910"/>
+      <w:bookmarkStart w:id="29" w:name="_Toc10014754"/>
       <w:r>
         <w:rPr>
           <w:u w:val="single"/>
         </w:rPr>
         <w:t>Définition de la charte graphique</w:t>
       </w:r>
-      <w:bookmarkEnd w:id="30"/>
+      <w:bookmarkEnd w:id="29"/>
     </w:p>
     <w:p/>
     <w:p>
@@ -14043,7 +14035,7 @@
                     </wp:inline>
                   </w:drawing>
                 </mc:Choice>
-                <mc:Fallback xmlns:cx2="http://schemas.microsoft.com/office/drawing/2015/10/21/chartex" xmlns:cx3="http://schemas.microsoft.com/office/drawing/2016/5/9/chartex" xmlns:cx4="http://schemas.microsoft.com/office/drawing/2016/5/10/chartex" xmlns:cx5="http://schemas.microsoft.com/office/drawing/2016/5/11/chartex" xmlns:cx6="http://schemas.microsoft.com/office/drawing/2016/5/12/chartex" xmlns:cx7="http://schemas.microsoft.com/office/drawing/2016/5/13/chartex" xmlns:cx8="http://schemas.microsoft.com/office/drawing/2016/5/14/chartex" xmlns:aink="http://schemas.microsoft.com/office/drawing/2016/ink" xmlns:am3d="http://schemas.microsoft.com/office/drawing/2017/model3d" xmlns:w16cid="http://schemas.microsoft.com/office/word/2016/wordml/cid">
+                <mc:Fallback xmlns:w16cid="http://schemas.microsoft.com/office/word/2016/wordml/cid" xmlns:am3d="http://schemas.microsoft.com/office/drawing/2017/model3d" xmlns:aink="http://schemas.microsoft.com/office/drawing/2016/ink" xmlns:cx8="http://schemas.microsoft.com/office/drawing/2016/5/14/chartex" xmlns:cx7="http://schemas.microsoft.com/office/drawing/2016/5/13/chartex" xmlns:cx6="http://schemas.microsoft.com/office/drawing/2016/5/12/chartex" xmlns:cx5="http://schemas.microsoft.com/office/drawing/2016/5/11/chartex" xmlns:cx4="http://schemas.microsoft.com/office/drawing/2016/5/10/chartex" xmlns:cx3="http://schemas.microsoft.com/office/drawing/2016/5/9/chartex" xmlns:cx2="http://schemas.microsoft.com/office/drawing/2015/10/21/chartex">
                   <w:pict>
                     <v:rect w14:anchorId="70A9708C" id="Rectangle 5" o:spid="_x0000_s1026" style="width:45pt;height:45pt;visibility:visible;mso-wrap-style:square;mso-left-percent:-10001;mso-top-percent:-10001;mso-position-horizontal:absolute;mso-position-horizontal-relative:char;mso-position-vertical:absolute;mso-position-vertical-relative:line;mso-left-percent:-10001;mso-top-percent:-10001;v-text-anchor:middle" o:gfxdata="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" fillcolor="#4472c4 [3204]" strokecolor="black [3213]" strokeweight="1.5pt">
                       <w10:anchorlock/>
@@ -14131,7 +14123,7 @@
                     </wp:inline>
                   </w:drawing>
                 </mc:Choice>
-                <mc:Fallback xmlns:cx2="http://schemas.microsoft.com/office/drawing/2015/10/21/chartex" xmlns:cx3="http://schemas.microsoft.com/office/drawing/2016/5/9/chartex" xmlns:cx4="http://schemas.microsoft.com/office/drawing/2016/5/10/chartex" xmlns:cx5="http://schemas.microsoft.com/office/drawing/2016/5/11/chartex" xmlns:cx6="http://schemas.microsoft.com/office/drawing/2016/5/12/chartex" xmlns:cx7="http://schemas.microsoft.com/office/drawing/2016/5/13/chartex" xmlns:cx8="http://schemas.microsoft.com/office/drawing/2016/5/14/chartex" xmlns:aink="http://schemas.microsoft.com/office/drawing/2016/ink" xmlns:am3d="http://schemas.microsoft.com/office/drawing/2017/model3d" xmlns:w16cid="http://schemas.microsoft.com/office/word/2016/wordml/cid">
+                <mc:Fallback xmlns:w16cid="http://schemas.microsoft.com/office/word/2016/wordml/cid" xmlns:am3d="http://schemas.microsoft.com/office/drawing/2017/model3d" xmlns:aink="http://schemas.microsoft.com/office/drawing/2016/ink" xmlns:cx8="http://schemas.microsoft.com/office/drawing/2016/5/14/chartex" xmlns:cx7="http://schemas.microsoft.com/office/drawing/2016/5/13/chartex" xmlns:cx6="http://schemas.microsoft.com/office/drawing/2016/5/12/chartex" xmlns:cx5="http://schemas.microsoft.com/office/drawing/2016/5/11/chartex" xmlns:cx4="http://schemas.microsoft.com/office/drawing/2016/5/10/chartex" xmlns:cx3="http://schemas.microsoft.com/office/drawing/2016/5/9/chartex" xmlns:cx2="http://schemas.microsoft.com/office/drawing/2015/10/21/chartex">
                   <w:pict>
                     <v:rect w14:anchorId="6E67802A" id="Rectangle 10" o:spid="_x0000_s1026" style="width:45pt;height:45pt;visibility:visible;mso-wrap-style:square;mso-left-percent:-10001;mso-top-percent:-10001;mso-position-horizontal:absolute;mso-position-horizontal-relative:char;mso-position-vertical:absolute;mso-position-vertical-relative:line;mso-left-percent:-10001;mso-top-percent:-10001;v-text-anchor:middle" o:gfxdata="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" fillcolor="white [3212]" strokecolor="windowText" strokeweight="1.5pt">
                       <w10:anchorlock/>
@@ -14249,7 +14241,7 @@
                     </wp:inline>
                   </w:drawing>
                 </mc:Choice>
-                <mc:Fallback xmlns:cx2="http://schemas.microsoft.com/office/drawing/2015/10/21/chartex" xmlns:cx3="http://schemas.microsoft.com/office/drawing/2016/5/9/chartex" xmlns:cx4="http://schemas.microsoft.com/office/drawing/2016/5/10/chartex" xmlns:cx5="http://schemas.microsoft.com/office/drawing/2016/5/11/chartex" xmlns:cx6="http://schemas.microsoft.com/office/drawing/2016/5/12/chartex" xmlns:cx7="http://schemas.microsoft.com/office/drawing/2016/5/13/chartex" xmlns:cx8="http://schemas.microsoft.com/office/drawing/2016/5/14/chartex" xmlns:aink="http://schemas.microsoft.com/office/drawing/2016/ink" xmlns:am3d="http://schemas.microsoft.com/office/drawing/2017/model3d" xmlns:w16cid="http://schemas.microsoft.com/office/word/2016/wordml/cid">
+                <mc:Fallback xmlns:w16cid="http://schemas.microsoft.com/office/word/2016/wordml/cid" xmlns:am3d="http://schemas.microsoft.com/office/drawing/2017/model3d" xmlns:aink="http://schemas.microsoft.com/office/drawing/2016/ink" xmlns:cx8="http://schemas.microsoft.com/office/drawing/2016/5/14/chartex" xmlns:cx7="http://schemas.microsoft.com/office/drawing/2016/5/13/chartex" xmlns:cx6="http://schemas.microsoft.com/office/drawing/2016/5/12/chartex" xmlns:cx5="http://schemas.microsoft.com/office/drawing/2016/5/11/chartex" xmlns:cx4="http://schemas.microsoft.com/office/drawing/2016/5/10/chartex" xmlns:cx3="http://schemas.microsoft.com/office/drawing/2016/5/9/chartex" xmlns:cx2="http://schemas.microsoft.com/office/drawing/2015/10/21/chartex">
                   <w:pict>
                     <v:rect w14:anchorId="27F8347A" id="Rectangle 11" o:spid="_x0000_s1026" style="width:45pt;height:45pt;visibility:visible;mso-wrap-style:square;mso-left-percent:-10001;mso-top-percent:-10001;mso-position-horizontal:absolute;mso-position-horizontal-relative:char;mso-position-vertical:absolute;mso-position-vertical-relative:line;mso-left-percent:-10001;mso-top-percent:-10001;v-text-anchor:middle" o:gfxdata="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" fillcolor="#4e73df" strokecolor="windowText" strokeweight="1.5pt">
                       <w10:anchorlock/>
@@ -14284,14 +14276,14 @@
           <w:u w:val="single"/>
         </w:rPr>
       </w:pPr>
-      <w:bookmarkStart w:id="31" w:name="_Toc9601911"/>
+      <w:bookmarkStart w:id="30" w:name="_Toc10014755"/>
       <w:r>
         <w:rPr>
           <w:u w:val="single"/>
         </w:rPr>
         <w:t>Choix de la formule d’hébergement</w:t>
       </w:r>
-      <w:bookmarkEnd w:id="31"/>
+      <w:bookmarkEnd w:id="30"/>
     </w:p>
     <w:p>
       <w:pPr>
@@ -14405,7 +14397,7 @@
           <w:u w:val="single"/>
         </w:rPr>
       </w:pPr>
-      <w:bookmarkStart w:id="32" w:name="_Toc9601912"/>
+      <w:bookmarkStart w:id="31" w:name="_Toc10014756"/>
       <w:r>
         <w:rPr>
           <w:u w:val="single"/>
@@ -14413,7 +14405,7 @@
         <w:lastRenderedPageBreak/>
         <w:t>Maquettes / Uses cases / Scénarii</w:t>
       </w:r>
-      <w:bookmarkEnd w:id="32"/>
+      <w:bookmarkEnd w:id="31"/>
     </w:p>
     <w:p/>
     <w:p>
@@ -21163,6 +21155,8 @@
             <w:pPr>
               <w:jc w:val="both"/>
             </w:pPr>
+            <w:bookmarkStart w:id="32" w:name="_GoBack"/>
+            <w:bookmarkEnd w:id="32"/>
           </w:p>
         </w:tc>
         <w:tc>
@@ -22893,7 +22887,7 @@
       <w:r>
         <w:lastRenderedPageBreak/>
         <w:pict w14:anchorId="1807424B">
-          <v:shape id="_x0000_i1025" type="#_x0000_t75" style="width:429.75pt;height:315.75pt">
+          <v:shape id="_x0000_i1025" type="#_x0000_t75" style="width:429.7pt;height:315.75pt">
             <v:imagedata r:id="rId20" o:title="Connexion"/>
           </v:shape>
         </w:pict>
@@ -22985,7 +22979,7 @@
       <w:r>
         <w:lastRenderedPageBreak/>
         <w:pict w14:anchorId="140C4A05">
-          <v:shape id="_x0000_i1026" type="#_x0000_t75" style="width:439.5pt;height:323.25pt">
+          <v:shape id="_x0000_i1026" type="#_x0000_t75" style="width:439.55pt;height:323.45pt">
             <v:imagedata r:id="rId22" o:title="Accueil "/>
           </v:shape>
         </w:pict>
@@ -23006,7 +23000,7 @@
       </w:pPr>
       <w:r>
         <w:pict w14:anchorId="371ED39B">
-          <v:shape id="_x0000_i1027" type="#_x0000_t75" style="width:437.25pt;height:321pt">
+          <v:shape id="_x0000_i1027" type="#_x0000_t75" style="width:437.1pt;height:321.2pt">
             <v:imagedata r:id="rId23" o:title="(Admin) Tableau de bord"/>
           </v:shape>
         </w:pict>
@@ -23032,7 +23026,7 @@
       <w:r>
         <w:lastRenderedPageBreak/>
         <w:pict w14:anchorId="6C478DEC">
-          <v:shape id="_x0000_i1028" type="#_x0000_t75" style="width:431.25pt;height:317.25pt">
+          <v:shape id="_x0000_i1028" type="#_x0000_t75" style="width:431.55pt;height:317.1pt">
             <v:imagedata r:id="rId24" o:title="(Admin) Matériel"/>
           </v:shape>
         </w:pict>
@@ -23060,7 +23054,7 @@
       </w:pPr>
       <w:r>
         <w:pict w14:anchorId="0FBBD3C8">
-          <v:shape id="_x0000_i1029" type="#_x0000_t75" style="width:432.75pt;height:318.75pt">
+          <v:shape id="_x0000_i1029" type="#_x0000_t75" style="width:432.8pt;height:318.9pt">
             <v:imagedata r:id="rId25" o:title="Matériel"/>
           </v:shape>
         </w:pict>
@@ -23096,25 +23090,37 @@
       <w:pPr>
         <w:pStyle w:val="Titre3"/>
       </w:pPr>
-      <w:bookmarkStart w:id="33" w:name="_Toc9601913"/>
-      <w:r>
+      <w:bookmarkStart w:id="33" w:name="_Toc10014757"/>
+      <w:r>
+        <w:rPr>
+          <w:u w:val="single"/>
+        </w:rPr>
         <w:lastRenderedPageBreak/>
         <w:t>MLD</w:t>
       </w:r>
       <w:bookmarkEnd w:id="33"/>
     </w:p>
-    <w:p/>
     <w:p>
+      <w:pPr>
+        <w:rPr>
+          <w:u w:val="single"/>
+        </w:rPr>
+      </w:pPr>
+    </w:p>
+    <w:p>
+      <w:pPr>
+        <w:jc w:val="center"/>
+      </w:pPr>
       <w:r>
         <w:rPr>
           <w:noProof/>
           <w:lang w:val="fr-CH" w:eastAsia="fr-CH"/>
         </w:rPr>
         <w:drawing>
-          <wp:inline distT="0" distB="0" distL="0" distR="0" wp14:anchorId="7ACA427C" wp14:editId="7FC0AC0F">
-            <wp:extent cx="5759450" cy="4503420"/>
-            <wp:effectExtent l="0" t="0" r="0" b="0"/>
-            <wp:docPr id="12" name="Image 12"/>
+          <wp:inline distT="0" distB="0" distL="0" distR="0" wp14:anchorId="2BA4AC42" wp14:editId="4150C520">
+            <wp:extent cx="5759450" cy="4493260"/>
+            <wp:effectExtent l="0" t="0" r="0" b="2540"/>
+            <wp:docPr id="2" name="Image 2"/>
             <wp:cNvGraphicFramePr>
               <a:graphicFrameLocks xmlns:a="http://schemas.openxmlformats.org/drawingml/2006/main" noChangeAspect="1"/>
             </wp:cNvGraphicFramePr>
@@ -23134,7 +23140,7 @@
                   <pic:spPr>
                     <a:xfrm>
                       <a:off x="0" y="0"/>
-                      <a:ext cx="5759450" cy="4503420"/>
+                      <a:ext cx="5759450" cy="4493260"/>
                     </a:xfrm>
                     <a:prstGeom prst="rect">
                       <a:avLst/>
@@ -23227,7 +23233,7 @@
         <w:sz w:val="16"/>
         <w:szCs w:val="16"/>
       </w:rPr>
-      <w:t>1</w:t>
+      <w:t>25</w:t>
     </w:r>
     <w:r>
       <w:rPr>
@@ -23325,7 +23331,7 @@
         <w:sz w:val="16"/>
         <w:szCs w:val="16"/>
       </w:rPr>
-      <w:t>24/05/2019</w:t>
+      <w:t>29/05/2019</w:t>
     </w:r>
     <w:r>
       <w:rPr>
@@ -23489,7 +23495,7 @@
         <w:sz w:val="16"/>
         <w:szCs w:val="16"/>
       </w:rPr>
-      <w:t>24/05/2019</w:t>
+      <w:t>29/05/2019</w:t>
     </w:r>
     <w:r>
       <w:rPr>
@@ -29144,7 +29150,7 @@
 </file>
 
 <file path=customXml/itemProps1.xml><?xml version="1.0" encoding="utf-8"?>
-<ds:datastoreItem xmlns:ds="http://schemas.openxmlformats.org/officeDocument/2006/customXml" ds:itemID="{6DEB1125-A3EE-49D2-9504-0B5A17D066A2}">
+<ds:datastoreItem xmlns:ds="http://schemas.openxmlformats.org/officeDocument/2006/customXml" ds:itemID="{FFD4535E-333C-4FA9-96F2-541068330422}">
   <ds:schemaRefs>
     <ds:schemaRef ds:uri="http://schemas.openxmlformats.org/officeDocument/2006/bibliography"/>
   </ds:schemaRefs>

</xml_diff>

<commit_message>
Mise à jour de mon rapport
</commit_message>
<xml_diff>
--- a/Documentation/Rapport/Rapport_TPI2019_KPR.docx
+++ b/Documentation/Rapport/Rapport_TPI2019_KPR.docx
@@ -13,6 +13,7 @@
           <w:docPartUnique/>
         </w:docPartObj>
       </w:sdtPr>
+      <w:sdtEndPr/>
       <w:sdtContent>
         <w:p>
           <w:pPr>
@@ -149,6 +150,7 @@
                                     <w:dataBinding w:prefixMappings="xmlns:ns0='http://purl.org/dc/elements/1.1/' xmlns:ns1='http://schemas.openxmlformats.org/package/2006/metadata/core-properties' " w:xpath="/ns1:coreProperties[1]/ns0:subject[1]" w:storeItemID="{6C3C8BC8-F283-45AE-878A-BAB7291924A1}"/>
                                     <w:text/>
                                   </w:sdtPr>
+                                  <w:sdtEndPr/>
                                   <w:sdtContent>
                                     <w:r>
                                       <w:rPr>
@@ -263,6 +265,7 @@
                               <w:dataBinding w:prefixMappings="xmlns:ns0='http://purl.org/dc/elements/1.1/' xmlns:ns1='http://schemas.openxmlformats.org/package/2006/metadata/core-properties' " w:xpath="/ns1:coreProperties[1]/ns0:subject[1]" w:storeItemID="{6C3C8BC8-F283-45AE-878A-BAB7291924A1}"/>
                               <w:text/>
                             </w:sdtPr>
+                            <w:sdtEndPr/>
                             <w:sdtContent>
                               <w:r>
                                 <w:rPr>
@@ -801,7 +804,7 @@
                   </wp:anchor>
                 </w:drawing>
               </mc:Choice>
-              <mc:Fallback xmlns:w16cid="http://schemas.microsoft.com/office/word/2016/wordml/cid" xmlns:am3d="http://schemas.microsoft.com/office/drawing/2017/model3d" xmlns:aink="http://schemas.microsoft.com/office/drawing/2016/ink" xmlns:cx8="http://schemas.microsoft.com/office/drawing/2016/5/14/chartex" xmlns:cx7="http://schemas.microsoft.com/office/drawing/2016/5/13/chartex" xmlns:cx6="http://schemas.microsoft.com/office/drawing/2016/5/12/chartex" xmlns:cx5="http://schemas.microsoft.com/office/drawing/2016/5/11/chartex" xmlns:cx4="http://schemas.microsoft.com/office/drawing/2016/5/10/chartex" xmlns:cx3="http://schemas.microsoft.com/office/drawing/2016/5/9/chartex" xmlns:cx2="http://schemas.microsoft.com/office/drawing/2015/10/21/chartex">
+              <mc:Fallback xmlns:cx2="http://schemas.microsoft.com/office/drawing/2015/10/21/chartex" xmlns:cx3="http://schemas.microsoft.com/office/drawing/2016/5/9/chartex" xmlns:cx4="http://schemas.microsoft.com/office/drawing/2016/5/10/chartex" xmlns:cx5="http://schemas.microsoft.com/office/drawing/2016/5/11/chartex" xmlns:cx6="http://schemas.microsoft.com/office/drawing/2016/5/12/chartex" xmlns:cx7="http://schemas.microsoft.com/office/drawing/2016/5/13/chartex" xmlns:cx8="http://schemas.microsoft.com/office/drawing/2016/5/14/chartex" xmlns:aink="http://schemas.microsoft.com/office/drawing/2016/ink" xmlns:am3d="http://schemas.microsoft.com/office/drawing/2017/model3d" xmlns:w16cid="http://schemas.microsoft.com/office/word/2016/wordml/cid">
                 <w:pict>
                   <v:group w14:anchorId="13D069FC" id="Groupe 2" o:spid="_x0000_s1026" style="position:absolute;margin-left:0;margin-top:0;width:432.65pt;height:448.55pt;z-index:-251652096;mso-width-percent:706;mso-height-percent:566;mso-left-percent:220;mso-top-percent:300;mso-position-horizontal-relative:page;mso-position-vertical-relative:page;mso-width-percent:706;mso-height-percent:566;mso-left-percent:220;mso-top-percent:300" coordsize="43291,44910" o:gfxdata="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">
                     <o:lock v:ext="edit" aspectratio="t"/>
@@ -904,6 +907,7 @@
                                     <w:dataBinding w:prefixMappings="xmlns:ns0='http://schemas.openxmlformats.org/officeDocument/2006/extended-properties' " w:xpath="/ns0:Properties[1]/ns0:Company[1]" w:storeItemID="{6668398D-A668-4E3E-A5EB-62B293D839F1}"/>
                                     <w:text/>
                                   </w:sdtPr>
+                                  <w:sdtEndPr/>
                                   <w:sdtContent>
                                     <w:r>
                                       <w:rPr>
@@ -991,6 +995,7 @@
                               <w:dataBinding w:prefixMappings="xmlns:ns0='http://schemas.openxmlformats.org/officeDocument/2006/extended-properties' " w:xpath="/ns0:Properties[1]/ns0:Company[1]" w:storeItemID="{6668398D-A668-4E3E-A5EB-62B293D839F1}"/>
                               <w:text/>
                             </w:sdtPr>
+                            <w:sdtEndPr/>
                             <w:sdtContent>
                               <w:r>
                                 <w:rPr>
@@ -1101,7 +1106,7 @@
           <w:r>
             <w:fldChar w:fldCharType="separate"/>
           </w:r>
-          <w:hyperlink w:anchor="_Toc10625664" w:history="1">
+          <w:hyperlink w:anchor="_Toc10628483" w:history="1">
             <w:r>
               <w:rPr>
                 <w:rStyle w:val="Lienhypertexte"/>
@@ -1139,7 +1144,7 @@
               <w:rPr>
                 <w:webHidden/>
               </w:rPr>
-              <w:instrText xml:space="preserve"> PAGEREF _Toc10625664 \h </w:instrText>
+              <w:instrText xml:space="preserve"> PAGEREF _Toc10628483 \h </w:instrText>
             </w:r>
             <w:r>
               <w:rPr>
@@ -1177,7 +1182,7 @@
               <w:lang w:val="fr-CH" w:eastAsia="fr-CH"/>
             </w:rPr>
           </w:pPr>
-          <w:hyperlink w:anchor="_Toc10625665" w:history="1">
+          <w:hyperlink w:anchor="_Toc10628484" w:history="1">
             <w:r>
               <w:rPr>
                 <w:rStyle w:val="Lienhypertexte"/>
@@ -1223,7 +1228,7 @@
                 <w:noProof/>
                 <w:webHidden/>
               </w:rPr>
-              <w:instrText xml:space="preserve"> PAGEREF _Toc10625665 \h </w:instrText>
+              <w:instrText xml:space="preserve"> PAGEREF _Toc10628484 \h </w:instrText>
             </w:r>
             <w:r>
               <w:rPr>
@@ -1265,7 +1270,7 @@
               <w:lang w:val="fr-CH" w:eastAsia="fr-CH"/>
             </w:rPr>
           </w:pPr>
-          <w:hyperlink w:anchor="_Toc10625666" w:history="1">
+          <w:hyperlink w:anchor="_Toc10628485" w:history="1">
             <w:r>
               <w:rPr>
                 <w:rStyle w:val="Lienhypertexte"/>
@@ -1309,7 +1314,7 @@
                 <w:noProof/>
                 <w:webHidden/>
               </w:rPr>
-              <w:instrText xml:space="preserve"> PAGEREF _Toc10625666 \h </w:instrText>
+              <w:instrText xml:space="preserve"> PAGEREF _Toc10628485 \h </w:instrText>
             </w:r>
             <w:r>
               <w:rPr>
@@ -1351,7 +1356,7 @@
               <w:lang w:val="fr-CH" w:eastAsia="fr-CH"/>
             </w:rPr>
           </w:pPr>
-          <w:hyperlink w:anchor="_Toc10625667" w:history="1">
+          <w:hyperlink w:anchor="_Toc10628486" w:history="1">
             <w:r>
               <w:rPr>
                 <w:rStyle w:val="Lienhypertexte"/>
@@ -1397,7 +1402,7 @@
                 <w:noProof/>
                 <w:webHidden/>
               </w:rPr>
-              <w:instrText xml:space="preserve"> PAGEREF _Toc10625667 \h </w:instrText>
+              <w:instrText xml:space="preserve"> PAGEREF _Toc10628486 \h </w:instrText>
             </w:r>
             <w:r>
               <w:rPr>
@@ -1439,7 +1444,7 @@
               <w:lang w:val="fr-CH" w:eastAsia="fr-CH"/>
             </w:rPr>
           </w:pPr>
-          <w:hyperlink w:anchor="_Toc10625668" w:history="1">
+          <w:hyperlink w:anchor="_Toc10628487" w:history="1">
             <w:r>
               <w:rPr>
                 <w:rStyle w:val="Lienhypertexte"/>
@@ -1485,7 +1490,7 @@
                 <w:noProof/>
                 <w:webHidden/>
               </w:rPr>
-              <w:instrText xml:space="preserve"> PAGEREF _Toc10625668 \h </w:instrText>
+              <w:instrText xml:space="preserve"> PAGEREF _Toc10628487 \h </w:instrText>
             </w:r>
             <w:r>
               <w:rPr>
@@ -1527,7 +1532,7 @@
               <w:lang w:val="fr-CH" w:eastAsia="fr-CH"/>
             </w:rPr>
           </w:pPr>
-          <w:hyperlink w:anchor="_Toc10625669" w:history="1">
+          <w:hyperlink w:anchor="_Toc10628488" w:history="1">
             <w:r>
               <w:rPr>
                 <w:rStyle w:val="Lienhypertexte"/>
@@ -1571,7 +1576,7 @@
                 <w:noProof/>
                 <w:webHidden/>
               </w:rPr>
-              <w:instrText xml:space="preserve"> PAGEREF _Toc10625669 \h </w:instrText>
+              <w:instrText xml:space="preserve"> PAGEREF _Toc10628488 \h </w:instrText>
             </w:r>
             <w:r>
               <w:rPr>
@@ -1612,7 +1617,7 @@
               <w:lang w:val="fr-CH" w:eastAsia="fr-CH"/>
             </w:rPr>
           </w:pPr>
-          <w:hyperlink w:anchor="_Toc10625670" w:history="1">
+          <w:hyperlink w:anchor="_Toc10628489" w:history="1">
             <w:r>
               <w:rPr>
                 <w:rStyle w:val="Lienhypertexte"/>
@@ -1650,7 +1655,7 @@
               <w:rPr>
                 <w:webHidden/>
               </w:rPr>
-              <w:instrText xml:space="preserve"> PAGEREF _Toc10625670 \h </w:instrText>
+              <w:instrText xml:space="preserve"> PAGEREF _Toc10628489 \h </w:instrText>
             </w:r>
             <w:r>
               <w:rPr>
@@ -1688,7 +1693,7 @@
               <w:lang w:val="fr-CH" w:eastAsia="fr-CH"/>
             </w:rPr>
           </w:pPr>
-          <w:hyperlink w:anchor="_Toc10625671" w:history="1">
+          <w:hyperlink w:anchor="_Toc10628490" w:history="1">
             <w:r>
               <w:rPr>
                 <w:rStyle w:val="Lienhypertexte"/>
@@ -1734,7 +1739,7 @@
                 <w:noProof/>
                 <w:webHidden/>
               </w:rPr>
-              <w:instrText xml:space="preserve"> PAGEREF _Toc10625671 \h </w:instrText>
+              <w:instrText xml:space="preserve"> PAGEREF _Toc10628490 \h </w:instrText>
             </w:r>
             <w:r>
               <w:rPr>
@@ -1776,7 +1781,7 @@
               <w:lang w:val="fr-CH" w:eastAsia="fr-CH"/>
             </w:rPr>
           </w:pPr>
-          <w:hyperlink w:anchor="_Toc10625672" w:history="1">
+          <w:hyperlink w:anchor="_Toc10628491" w:history="1">
             <w:r>
               <w:rPr>
                 <w:rStyle w:val="Lienhypertexte"/>
@@ -1822,7 +1827,7 @@
                 <w:noProof/>
                 <w:webHidden/>
               </w:rPr>
-              <w:instrText xml:space="preserve"> PAGEREF _Toc10625672 \h </w:instrText>
+              <w:instrText xml:space="preserve"> PAGEREF _Toc10628491 \h </w:instrText>
             </w:r>
             <w:r>
               <w:rPr>
@@ -1868,7 +1873,7 @@
               <w:lang w:val="fr-CH" w:eastAsia="fr-CH"/>
             </w:rPr>
           </w:pPr>
-          <w:hyperlink w:anchor="_Toc10625673" w:history="1">
+          <w:hyperlink w:anchor="_Toc10628492" w:history="1">
             <w:r>
               <w:rPr>
                 <w:rStyle w:val="Lienhypertexte"/>
@@ -1912,7 +1917,7 @@
                 <w:noProof/>
                 <w:webHidden/>
               </w:rPr>
-              <w:instrText xml:space="preserve"> PAGEREF _Toc10625673 \h </w:instrText>
+              <w:instrText xml:space="preserve"> PAGEREF _Toc10628492 \h </w:instrText>
             </w:r>
             <w:r>
               <w:rPr>
@@ -1958,7 +1963,7 @@
               <w:lang w:val="fr-CH" w:eastAsia="fr-CH"/>
             </w:rPr>
           </w:pPr>
-          <w:hyperlink w:anchor="_Toc10625674" w:history="1">
+          <w:hyperlink w:anchor="_Toc10628493" w:history="1">
             <w:r>
               <w:rPr>
                 <w:rStyle w:val="Lienhypertexte"/>
@@ -2002,7 +2007,7 @@
                 <w:noProof/>
                 <w:webHidden/>
               </w:rPr>
-              <w:instrText xml:space="preserve"> PAGEREF _Toc10625674 \h </w:instrText>
+              <w:instrText xml:space="preserve"> PAGEREF _Toc10628493 \h </w:instrText>
             </w:r>
             <w:r>
               <w:rPr>
@@ -2048,7 +2053,7 @@
               <w:lang w:val="fr-CH" w:eastAsia="fr-CH"/>
             </w:rPr>
           </w:pPr>
-          <w:hyperlink w:anchor="_Toc10625675" w:history="1">
+          <w:hyperlink w:anchor="_Toc10628494" w:history="1">
             <w:r>
               <w:rPr>
                 <w:rStyle w:val="Lienhypertexte"/>
@@ -2092,7 +2097,7 @@
                 <w:noProof/>
                 <w:webHidden/>
               </w:rPr>
-              <w:instrText xml:space="preserve"> PAGEREF _Toc10625675 \h </w:instrText>
+              <w:instrText xml:space="preserve"> PAGEREF _Toc10628494 \h </w:instrText>
             </w:r>
             <w:r>
               <w:rPr>
@@ -2134,7 +2139,7 @@
               <w:lang w:val="fr-CH" w:eastAsia="fr-CH"/>
             </w:rPr>
           </w:pPr>
-          <w:hyperlink w:anchor="_Toc10625676" w:history="1">
+          <w:hyperlink w:anchor="_Toc10628495" w:history="1">
             <w:r>
               <w:rPr>
                 <w:rStyle w:val="Lienhypertexte"/>
@@ -2180,7 +2185,7 @@
                 <w:noProof/>
                 <w:webHidden/>
               </w:rPr>
-              <w:instrText xml:space="preserve"> PAGEREF _Toc10625676 \h </w:instrText>
+              <w:instrText xml:space="preserve"> PAGEREF _Toc10628495 \h </w:instrText>
             </w:r>
             <w:r>
               <w:rPr>
@@ -2226,7 +2231,7 @@
               <w:lang w:val="fr-CH" w:eastAsia="fr-CH"/>
             </w:rPr>
           </w:pPr>
-          <w:hyperlink w:anchor="_Toc10625677" w:history="1">
+          <w:hyperlink w:anchor="_Toc10628496" w:history="1">
             <w:r>
               <w:rPr>
                 <w:rStyle w:val="Lienhypertexte"/>
@@ -2270,7 +2275,7 @@
                 <w:noProof/>
                 <w:webHidden/>
               </w:rPr>
-              <w:instrText xml:space="preserve"> PAGEREF _Toc10625677 \h </w:instrText>
+              <w:instrText xml:space="preserve"> PAGEREF _Toc10628496 \h </w:instrText>
             </w:r>
             <w:r>
               <w:rPr>
@@ -2316,7 +2321,7 @@
               <w:lang w:val="fr-CH" w:eastAsia="fr-CH"/>
             </w:rPr>
           </w:pPr>
-          <w:hyperlink w:anchor="_Toc10625678" w:history="1">
+          <w:hyperlink w:anchor="_Toc10628497" w:history="1">
             <w:r>
               <w:rPr>
                 <w:rStyle w:val="Lienhypertexte"/>
@@ -2360,7 +2365,7 @@
                 <w:noProof/>
                 <w:webHidden/>
               </w:rPr>
-              <w:instrText xml:space="preserve"> PAGEREF _Toc10625678 \h </w:instrText>
+              <w:instrText xml:space="preserve"> PAGEREF _Toc10628497 \h </w:instrText>
             </w:r>
             <w:r>
               <w:rPr>
@@ -2406,7 +2411,7 @@
               <w:lang w:val="fr-CH" w:eastAsia="fr-CH"/>
             </w:rPr>
           </w:pPr>
-          <w:hyperlink w:anchor="_Toc10625679" w:history="1">
+          <w:hyperlink w:anchor="_Toc10628498" w:history="1">
             <w:r>
               <w:rPr>
                 <w:rStyle w:val="Lienhypertexte"/>
@@ -2450,7 +2455,7 @@
                 <w:noProof/>
                 <w:webHidden/>
               </w:rPr>
-              <w:instrText xml:space="preserve"> PAGEREF _Toc10625679 \h </w:instrText>
+              <w:instrText xml:space="preserve"> PAGEREF _Toc10628498 \h </w:instrText>
             </w:r>
             <w:r>
               <w:rPr>
@@ -2496,7 +2501,7 @@
               <w:lang w:val="fr-CH" w:eastAsia="fr-CH"/>
             </w:rPr>
           </w:pPr>
-          <w:hyperlink w:anchor="_Toc10625680" w:history="1">
+          <w:hyperlink w:anchor="_Toc10628499" w:history="1">
             <w:r>
               <w:rPr>
                 <w:rStyle w:val="Lienhypertexte"/>
@@ -2540,7 +2545,7 @@
                 <w:noProof/>
                 <w:webHidden/>
               </w:rPr>
-              <w:instrText xml:space="preserve"> PAGEREF _Toc10625680 \h </w:instrText>
+              <w:instrText xml:space="preserve"> PAGEREF _Toc10628499 \h </w:instrText>
             </w:r>
             <w:r>
               <w:rPr>
@@ -2582,7 +2587,7 @@
               <w:lang w:val="fr-CH" w:eastAsia="fr-CH"/>
             </w:rPr>
           </w:pPr>
-          <w:hyperlink w:anchor="_Toc10625681" w:history="1">
+          <w:hyperlink w:anchor="_Toc10628500" w:history="1">
             <w:r>
               <w:rPr>
                 <w:rStyle w:val="Lienhypertexte"/>
@@ -2628,7 +2633,7 @@
                 <w:noProof/>
                 <w:webHidden/>
               </w:rPr>
-              <w:instrText xml:space="preserve"> PAGEREF _Toc10625681 \h </w:instrText>
+              <w:instrText xml:space="preserve"> PAGEREF _Toc10628500 \h </w:instrText>
             </w:r>
             <w:r>
               <w:rPr>
@@ -2674,7 +2679,7 @@
               <w:lang w:val="fr-CH" w:eastAsia="fr-CH"/>
             </w:rPr>
           </w:pPr>
-          <w:hyperlink w:anchor="_Toc10625682" w:history="1">
+          <w:hyperlink w:anchor="_Toc10628501" w:history="1">
             <w:r>
               <w:rPr>
                 <w:rStyle w:val="Lienhypertexte"/>
@@ -2718,7 +2723,7 @@
                 <w:noProof/>
                 <w:webHidden/>
               </w:rPr>
-              <w:instrText xml:space="preserve"> PAGEREF _Toc10625682 \h </w:instrText>
+              <w:instrText xml:space="preserve"> PAGEREF _Toc10628501 \h </w:instrText>
             </w:r>
             <w:r>
               <w:rPr>
@@ -2760,7 +2765,7 @@
               <w:lang w:val="fr-CH" w:eastAsia="fr-CH"/>
             </w:rPr>
           </w:pPr>
-          <w:hyperlink w:anchor="_Toc10625683" w:history="1">
+          <w:hyperlink w:anchor="_Toc10628502" w:history="1">
             <w:r>
               <w:rPr>
                 <w:rStyle w:val="Lienhypertexte"/>
@@ -2806,7 +2811,7 @@
                 <w:noProof/>
                 <w:webHidden/>
               </w:rPr>
-              <w:instrText xml:space="preserve"> PAGEREF _Toc10625683 \h </w:instrText>
+              <w:instrText xml:space="preserve"> PAGEREF _Toc10628502 \h </w:instrText>
             </w:r>
             <w:r>
               <w:rPr>
@@ -2848,7 +2853,7 @@
               <w:lang w:val="fr-CH" w:eastAsia="fr-CH"/>
             </w:rPr>
           </w:pPr>
-          <w:hyperlink w:anchor="_Toc10625684" w:history="1">
+          <w:hyperlink w:anchor="_Toc10628503" w:history="1">
             <w:r>
               <w:rPr>
                 <w:rStyle w:val="Lienhypertexte"/>
@@ -2894,7 +2899,7 @@
                 <w:noProof/>
                 <w:webHidden/>
               </w:rPr>
-              <w:instrText xml:space="preserve"> PAGEREF _Toc10625684 \h </w:instrText>
+              <w:instrText xml:space="preserve"> PAGEREF _Toc10628503 \h </w:instrText>
             </w:r>
             <w:r>
               <w:rPr>
@@ -2940,7 +2945,7 @@
               <w:lang w:val="fr-CH" w:eastAsia="fr-CH"/>
             </w:rPr>
           </w:pPr>
-          <w:hyperlink w:anchor="_Toc10625685" w:history="1">
+          <w:hyperlink w:anchor="_Toc10628504" w:history="1">
             <w:r>
               <w:rPr>
                 <w:rStyle w:val="Lienhypertexte"/>
@@ -2984,7 +2989,7 @@
                 <w:noProof/>
                 <w:webHidden/>
               </w:rPr>
-              <w:instrText xml:space="preserve"> PAGEREF _Toc10625685 \h </w:instrText>
+              <w:instrText xml:space="preserve"> PAGEREF _Toc10628504 \h </w:instrText>
             </w:r>
             <w:r>
               <w:rPr>
@@ -3030,7 +3035,7 @@
               <w:lang w:val="fr-CH" w:eastAsia="fr-CH"/>
             </w:rPr>
           </w:pPr>
-          <w:hyperlink w:anchor="_Toc10625686" w:history="1">
+          <w:hyperlink w:anchor="_Toc10628505" w:history="1">
             <w:r>
               <w:rPr>
                 <w:rStyle w:val="Lienhypertexte"/>
@@ -3074,7 +3079,7 @@
                 <w:noProof/>
                 <w:webHidden/>
               </w:rPr>
-              <w:instrText xml:space="preserve"> PAGEREF _Toc10625686 \h </w:instrText>
+              <w:instrText xml:space="preserve"> PAGEREF _Toc10628505 \h </w:instrText>
             </w:r>
             <w:r>
               <w:rPr>
@@ -3120,7 +3125,7 @@
               <w:lang w:val="fr-CH" w:eastAsia="fr-CH"/>
             </w:rPr>
           </w:pPr>
-          <w:hyperlink w:anchor="_Toc10625687" w:history="1">
+          <w:hyperlink w:anchor="_Toc10628506" w:history="1">
             <w:r>
               <w:rPr>
                 <w:rStyle w:val="Lienhypertexte"/>
@@ -3164,7 +3169,7 @@
                 <w:noProof/>
                 <w:webHidden/>
               </w:rPr>
-              <w:instrText xml:space="preserve"> PAGEREF _Toc10625687 \h </w:instrText>
+              <w:instrText xml:space="preserve"> PAGEREF _Toc10628506 \h </w:instrText>
             </w:r>
             <w:r>
               <w:rPr>
@@ -3210,7 +3215,7 @@
               <w:lang w:val="fr-CH" w:eastAsia="fr-CH"/>
             </w:rPr>
           </w:pPr>
-          <w:hyperlink w:anchor="_Toc10625688" w:history="1">
+          <w:hyperlink w:anchor="_Toc10628507" w:history="1">
             <w:r>
               <w:rPr>
                 <w:rStyle w:val="Lienhypertexte"/>
@@ -3254,7 +3259,7 @@
                 <w:noProof/>
                 <w:webHidden/>
               </w:rPr>
-              <w:instrText xml:space="preserve"> PAGEREF _Toc10625688 \h </w:instrText>
+              <w:instrText xml:space="preserve"> PAGEREF _Toc10628507 \h </w:instrText>
             </w:r>
             <w:r>
               <w:rPr>
@@ -3295,7 +3300,7 @@
               <w:lang w:val="fr-CH" w:eastAsia="fr-CH"/>
             </w:rPr>
           </w:pPr>
-          <w:hyperlink w:anchor="_Toc10625689" w:history="1">
+          <w:hyperlink w:anchor="_Toc10628508" w:history="1">
             <w:r>
               <w:rPr>
                 <w:rStyle w:val="Lienhypertexte"/>
@@ -3333,7 +3338,7 @@
               <w:rPr>
                 <w:webHidden/>
               </w:rPr>
-              <w:instrText xml:space="preserve"> PAGEREF _Toc10625689 \h </w:instrText>
+              <w:instrText xml:space="preserve"> PAGEREF _Toc10628508 \h </w:instrText>
             </w:r>
             <w:r>
               <w:rPr>
@@ -3371,7 +3376,7 @@
               <w:lang w:val="fr-CH" w:eastAsia="fr-CH"/>
             </w:rPr>
           </w:pPr>
-          <w:hyperlink w:anchor="_Toc10625690" w:history="1">
+          <w:hyperlink w:anchor="_Toc10628509" w:history="1">
             <w:r>
               <w:rPr>
                 <w:rStyle w:val="Lienhypertexte"/>
@@ -3417,7 +3422,7 @@
                 <w:noProof/>
                 <w:webHidden/>
               </w:rPr>
-              <w:instrText xml:space="preserve"> PAGEREF _Toc10625690 \h </w:instrText>
+              <w:instrText xml:space="preserve"> PAGEREF _Toc10628509 \h </w:instrText>
             </w:r>
             <w:r>
               <w:rPr>
@@ -3463,7 +3468,7 @@
               <w:lang w:val="fr-CH" w:eastAsia="fr-CH"/>
             </w:rPr>
           </w:pPr>
-          <w:hyperlink w:anchor="_Toc10625691" w:history="1">
+          <w:hyperlink w:anchor="_Toc10628510" w:history="1">
             <w:r>
               <w:rPr>
                 <w:rStyle w:val="Lienhypertexte"/>
@@ -3507,7 +3512,7 @@
                 <w:noProof/>
                 <w:webHidden/>
               </w:rPr>
-              <w:instrText xml:space="preserve"> PAGEREF _Toc10625691 \h </w:instrText>
+              <w:instrText xml:space="preserve"> PAGEREF _Toc10628510 \h </w:instrText>
             </w:r>
             <w:r>
               <w:rPr>
@@ -3553,7 +3558,7 @@
               <w:lang w:val="fr-CH" w:eastAsia="fr-CH"/>
             </w:rPr>
           </w:pPr>
-          <w:hyperlink w:anchor="_Toc10625692" w:history="1">
+          <w:hyperlink w:anchor="_Toc10628511" w:history="1">
             <w:r>
               <w:rPr>
                 <w:rStyle w:val="Lienhypertexte"/>
@@ -3597,7 +3602,7 @@
                 <w:noProof/>
                 <w:webHidden/>
               </w:rPr>
-              <w:instrText xml:space="preserve"> PAGEREF _Toc10625692 \h </w:instrText>
+              <w:instrText xml:space="preserve"> PAGEREF _Toc10628511 \h </w:instrText>
             </w:r>
             <w:r>
               <w:rPr>
@@ -3639,7 +3644,7 @@
               <w:lang w:val="fr-CH" w:eastAsia="fr-CH"/>
             </w:rPr>
           </w:pPr>
-          <w:hyperlink w:anchor="_Toc10625693" w:history="1">
+          <w:hyperlink w:anchor="_Toc10628512" w:history="1">
             <w:r>
               <w:rPr>
                 <w:rStyle w:val="Lienhypertexte"/>
@@ -3685,7 +3690,7 @@
                 <w:noProof/>
                 <w:webHidden/>
               </w:rPr>
-              <w:instrText xml:space="preserve"> PAGEREF _Toc10625693 \h </w:instrText>
+              <w:instrText xml:space="preserve"> PAGEREF _Toc10628512 \h </w:instrText>
             </w:r>
             <w:r>
               <w:rPr>
@@ -3727,7 +3732,7 @@
               <w:lang w:val="fr-CH" w:eastAsia="fr-CH"/>
             </w:rPr>
           </w:pPr>
-          <w:hyperlink w:anchor="_Toc10625694" w:history="1">
+          <w:hyperlink w:anchor="_Toc10628513" w:history="1">
             <w:r>
               <w:rPr>
                 <w:rStyle w:val="Lienhypertexte"/>
@@ -3773,7 +3778,7 @@
                 <w:noProof/>
                 <w:webHidden/>
               </w:rPr>
-              <w:instrText xml:space="preserve"> PAGEREF _Toc10625694 \h </w:instrText>
+              <w:instrText xml:space="preserve"> PAGEREF _Toc10628513 \h </w:instrText>
             </w:r>
             <w:r>
               <w:rPr>
@@ -3793,7 +3798,7 @@
                 <w:noProof/>
                 <w:webHidden/>
               </w:rPr>
-              <w:t>38</w:t>
+              <w:t>39</w:t>
             </w:r>
             <w:r>
               <w:rPr>
@@ -3815,7 +3820,7 @@
               <w:lang w:val="fr-CH" w:eastAsia="fr-CH"/>
             </w:rPr>
           </w:pPr>
-          <w:hyperlink w:anchor="_Toc10625695" w:history="1">
+          <w:hyperlink w:anchor="_Toc10628514" w:history="1">
             <w:r>
               <w:rPr>
                 <w:rStyle w:val="Lienhypertexte"/>
@@ -3861,7 +3866,7 @@
                 <w:noProof/>
                 <w:webHidden/>
               </w:rPr>
-              <w:instrText xml:space="preserve"> PAGEREF _Toc10625695 \h </w:instrText>
+              <w:instrText xml:space="preserve"> PAGEREF _Toc10628514 \h </w:instrText>
             </w:r>
             <w:r>
               <w:rPr>
@@ -3881,7 +3886,7 @@
                 <w:noProof/>
                 <w:webHidden/>
               </w:rPr>
-              <w:t>39</w:t>
+              <w:t>40</w:t>
             </w:r>
             <w:r>
               <w:rPr>
@@ -3903,7 +3908,7 @@
               <w:lang w:val="fr-CH" w:eastAsia="fr-CH"/>
             </w:rPr>
           </w:pPr>
-          <w:hyperlink w:anchor="_Toc10625696" w:history="1">
+          <w:hyperlink w:anchor="_Toc10628515" w:history="1">
             <w:r>
               <w:rPr>
                 <w:rStyle w:val="Lienhypertexte"/>
@@ -3947,7 +3952,7 @@
                 <w:noProof/>
                 <w:webHidden/>
               </w:rPr>
-              <w:instrText xml:space="preserve"> PAGEREF _Toc10625696 \h </w:instrText>
+              <w:instrText xml:space="preserve"> PAGEREF _Toc10628515 \h </w:instrText>
             </w:r>
             <w:r>
               <w:rPr>
@@ -3967,7 +3972,7 @@
                 <w:noProof/>
                 <w:webHidden/>
               </w:rPr>
-              <w:t>39</w:t>
+              <w:t>40</w:t>
             </w:r>
             <w:r>
               <w:rPr>
@@ -3989,7 +3994,7 @@
               <w:lang w:val="fr-CH" w:eastAsia="fr-CH"/>
             </w:rPr>
           </w:pPr>
-          <w:hyperlink w:anchor="_Toc10625697" w:history="1">
+          <w:hyperlink w:anchor="_Toc10628516" w:history="1">
             <w:r>
               <w:rPr>
                 <w:rStyle w:val="Lienhypertexte"/>
@@ -4033,7 +4038,7 @@
                 <w:noProof/>
                 <w:webHidden/>
               </w:rPr>
-              <w:instrText xml:space="preserve"> PAGEREF _Toc10625697 \h </w:instrText>
+              <w:instrText xml:space="preserve"> PAGEREF _Toc10628516 \h </w:instrText>
             </w:r>
             <w:r>
               <w:rPr>
@@ -4053,7 +4058,7 @@
                 <w:noProof/>
                 <w:webHidden/>
               </w:rPr>
-              <w:t>39</w:t>
+              <w:t>40</w:t>
             </w:r>
             <w:r>
               <w:rPr>
@@ -4074,7 +4079,7 @@
               <w:lang w:val="fr-CH" w:eastAsia="fr-CH"/>
             </w:rPr>
           </w:pPr>
-          <w:hyperlink w:anchor="_Toc10625698" w:history="1">
+          <w:hyperlink w:anchor="_Toc10628517" w:history="1">
             <w:r>
               <w:rPr>
                 <w:rStyle w:val="Lienhypertexte"/>
@@ -4112,7 +4117,7 @@
               <w:rPr>
                 <w:webHidden/>
               </w:rPr>
-              <w:instrText xml:space="preserve"> PAGEREF _Toc10625698 \h </w:instrText>
+              <w:instrText xml:space="preserve"> PAGEREF _Toc10628517 \h </w:instrText>
             </w:r>
             <w:r>
               <w:rPr>
@@ -4129,7 +4134,7 @@
               <w:rPr>
                 <w:webHidden/>
               </w:rPr>
-              <w:t>40</w:t>
+              <w:t>41</w:t>
             </w:r>
             <w:r>
               <w:rPr>
@@ -4150,7 +4155,7 @@
               <w:lang w:val="fr-CH" w:eastAsia="fr-CH"/>
             </w:rPr>
           </w:pPr>
-          <w:hyperlink w:anchor="_Toc10625699" w:history="1">
+          <w:hyperlink w:anchor="_Toc10628518" w:history="1">
             <w:r>
               <w:rPr>
                 <w:rStyle w:val="Lienhypertexte"/>
@@ -4194,7 +4199,7 @@
                 <w:noProof/>
                 <w:webHidden/>
               </w:rPr>
-              <w:instrText xml:space="preserve"> PAGEREF _Toc10625699 \h </w:instrText>
+              <w:instrText xml:space="preserve"> PAGEREF _Toc10628518 \h </w:instrText>
             </w:r>
             <w:r>
               <w:rPr>
@@ -4214,430 +4219,11 @@
                 <w:noProof/>
                 <w:webHidden/>
               </w:rPr>
-              <w:t>40</w:t>
+              <w:t>41</w:t>
             </w:r>
             <w:r>
               <w:rPr>
                 <w:noProof/>
-                <w:webHidden/>
-              </w:rPr>
-              <w:fldChar w:fldCharType="end"/>
-            </w:r>
-          </w:hyperlink>
-        </w:p>
-        <w:p>
-          <w:pPr>
-            <w:pStyle w:val="TM2"/>
-            <w:rPr>
-              <w:rFonts w:asciiTheme="minorHAnsi" w:eastAsiaTheme="minorEastAsia" w:hAnsiTheme="minorHAnsi" w:cstheme="minorBidi"/>
-              <w:noProof/>
-              <w:sz w:val="22"/>
-              <w:szCs w:val="22"/>
-              <w:lang w:val="fr-CH" w:eastAsia="fr-CH"/>
-            </w:rPr>
-          </w:pPr>
-          <w:hyperlink w:anchor="_Toc10625700" w:history="1">
-            <w:r>
-              <w:rPr>
-                <w:rStyle w:val="Lienhypertexte"/>
-                <w:noProof/>
-              </w:rPr>
-              <w:t>4.2</w:t>
-            </w:r>
-            <w:r>
-              <w:rPr>
-                <w:rFonts w:asciiTheme="minorHAnsi" w:eastAsiaTheme="minorEastAsia" w:hAnsiTheme="minorHAnsi" w:cstheme="minorBidi"/>
-                <w:noProof/>
-                <w:sz w:val="22"/>
-                <w:szCs w:val="22"/>
-                <w:lang w:val="fr-CH" w:eastAsia="fr-CH"/>
-              </w:rPr>
-              <w:tab/>
-            </w:r>
-            <w:r>
-              <w:rPr>
-                <w:rStyle w:val="Lienhypertexte"/>
-                <w:noProof/>
-              </w:rPr>
-              <w:t>Points positifs</w:t>
-            </w:r>
-            <w:r>
-              <w:rPr>
-                <w:noProof/>
-                <w:webHidden/>
-              </w:rPr>
-              <w:tab/>
-            </w:r>
-            <w:r>
-              <w:rPr>
-                <w:noProof/>
-                <w:webHidden/>
-              </w:rPr>
-              <w:fldChar w:fldCharType="begin"/>
-            </w:r>
-            <w:r>
-              <w:rPr>
-                <w:noProof/>
-                <w:webHidden/>
-              </w:rPr>
-              <w:instrText xml:space="preserve"> PAGEREF _Toc10625700 \h </w:instrText>
-            </w:r>
-            <w:r>
-              <w:rPr>
-                <w:noProof/>
-                <w:webHidden/>
-              </w:rPr>
-            </w:r>
-            <w:r>
-              <w:rPr>
-                <w:noProof/>
-                <w:webHidden/>
-              </w:rPr>
-              <w:fldChar w:fldCharType="separate"/>
-            </w:r>
-            <w:r>
-              <w:rPr>
-                <w:noProof/>
-                <w:webHidden/>
-              </w:rPr>
-              <w:t>42</w:t>
-            </w:r>
-            <w:r>
-              <w:rPr>
-                <w:noProof/>
-                <w:webHidden/>
-              </w:rPr>
-              <w:fldChar w:fldCharType="end"/>
-            </w:r>
-          </w:hyperlink>
-        </w:p>
-        <w:p>
-          <w:pPr>
-            <w:pStyle w:val="TM2"/>
-            <w:rPr>
-              <w:rFonts w:asciiTheme="minorHAnsi" w:eastAsiaTheme="minorEastAsia" w:hAnsiTheme="minorHAnsi" w:cstheme="minorBidi"/>
-              <w:noProof/>
-              <w:sz w:val="22"/>
-              <w:szCs w:val="22"/>
-              <w:lang w:val="fr-CH" w:eastAsia="fr-CH"/>
-            </w:rPr>
-          </w:pPr>
-          <w:hyperlink w:anchor="_Toc10625701" w:history="1">
-            <w:r>
-              <w:rPr>
-                <w:rStyle w:val="Lienhypertexte"/>
-                <w:noProof/>
-              </w:rPr>
-              <w:t>4.3</w:t>
-            </w:r>
-            <w:r>
-              <w:rPr>
-                <w:rFonts w:asciiTheme="minorHAnsi" w:eastAsiaTheme="minorEastAsia" w:hAnsiTheme="minorHAnsi" w:cstheme="minorBidi"/>
-                <w:noProof/>
-                <w:sz w:val="22"/>
-                <w:szCs w:val="22"/>
-                <w:lang w:val="fr-CH" w:eastAsia="fr-CH"/>
-              </w:rPr>
-              <w:tab/>
-            </w:r>
-            <w:r>
-              <w:rPr>
-                <w:rStyle w:val="Lienhypertexte"/>
-                <w:noProof/>
-              </w:rPr>
-              <w:t>Points négatifs</w:t>
-            </w:r>
-            <w:r>
-              <w:rPr>
-                <w:noProof/>
-                <w:webHidden/>
-              </w:rPr>
-              <w:tab/>
-            </w:r>
-            <w:r>
-              <w:rPr>
-                <w:noProof/>
-                <w:webHidden/>
-              </w:rPr>
-              <w:fldChar w:fldCharType="begin"/>
-            </w:r>
-            <w:r>
-              <w:rPr>
-                <w:noProof/>
-                <w:webHidden/>
-              </w:rPr>
-              <w:instrText xml:space="preserve"> PAGEREF _Toc10625701 \h </w:instrText>
-            </w:r>
-            <w:r>
-              <w:rPr>
-                <w:noProof/>
-                <w:webHidden/>
-              </w:rPr>
-            </w:r>
-            <w:r>
-              <w:rPr>
-                <w:noProof/>
-                <w:webHidden/>
-              </w:rPr>
-              <w:fldChar w:fldCharType="separate"/>
-            </w:r>
-            <w:r>
-              <w:rPr>
-                <w:noProof/>
-                <w:webHidden/>
-              </w:rPr>
-              <w:t>42</w:t>
-            </w:r>
-            <w:r>
-              <w:rPr>
-                <w:noProof/>
-                <w:webHidden/>
-              </w:rPr>
-              <w:fldChar w:fldCharType="end"/>
-            </w:r>
-          </w:hyperlink>
-        </w:p>
-        <w:p>
-          <w:pPr>
-            <w:pStyle w:val="TM2"/>
-            <w:rPr>
-              <w:rFonts w:asciiTheme="minorHAnsi" w:eastAsiaTheme="minorEastAsia" w:hAnsiTheme="minorHAnsi" w:cstheme="minorBidi"/>
-              <w:noProof/>
-              <w:sz w:val="22"/>
-              <w:szCs w:val="22"/>
-              <w:lang w:val="fr-CH" w:eastAsia="fr-CH"/>
-            </w:rPr>
-          </w:pPr>
-          <w:hyperlink w:anchor="_Toc10625702" w:history="1">
-            <w:r>
-              <w:rPr>
-                <w:rStyle w:val="Lienhypertexte"/>
-                <w:noProof/>
-              </w:rPr>
-              <w:t>4.4</w:t>
-            </w:r>
-            <w:r>
-              <w:rPr>
-                <w:rFonts w:asciiTheme="minorHAnsi" w:eastAsiaTheme="minorEastAsia" w:hAnsiTheme="minorHAnsi" w:cstheme="minorBidi"/>
-                <w:noProof/>
-                <w:sz w:val="22"/>
-                <w:szCs w:val="22"/>
-                <w:lang w:val="fr-CH" w:eastAsia="fr-CH"/>
-              </w:rPr>
-              <w:tab/>
-            </w:r>
-            <w:r>
-              <w:rPr>
-                <w:rStyle w:val="Lienhypertexte"/>
-                <w:noProof/>
-              </w:rPr>
-              <w:t>Difficultés rencontrées</w:t>
-            </w:r>
-            <w:r>
-              <w:rPr>
-                <w:noProof/>
-                <w:webHidden/>
-              </w:rPr>
-              <w:tab/>
-            </w:r>
-            <w:r>
-              <w:rPr>
-                <w:noProof/>
-                <w:webHidden/>
-              </w:rPr>
-              <w:fldChar w:fldCharType="begin"/>
-            </w:r>
-            <w:r>
-              <w:rPr>
-                <w:noProof/>
-                <w:webHidden/>
-              </w:rPr>
-              <w:instrText xml:space="preserve"> PAGEREF _Toc10625702 \h </w:instrText>
-            </w:r>
-            <w:r>
-              <w:rPr>
-                <w:noProof/>
-                <w:webHidden/>
-              </w:rPr>
-            </w:r>
-            <w:r>
-              <w:rPr>
-                <w:noProof/>
-                <w:webHidden/>
-              </w:rPr>
-              <w:fldChar w:fldCharType="separate"/>
-            </w:r>
-            <w:r>
-              <w:rPr>
-                <w:noProof/>
-                <w:webHidden/>
-              </w:rPr>
-              <w:t>42</w:t>
-            </w:r>
-            <w:r>
-              <w:rPr>
-                <w:noProof/>
-                <w:webHidden/>
-              </w:rPr>
-              <w:fldChar w:fldCharType="end"/>
-            </w:r>
-          </w:hyperlink>
-        </w:p>
-        <w:p>
-          <w:pPr>
-            <w:pStyle w:val="TM2"/>
-            <w:rPr>
-              <w:rFonts w:asciiTheme="minorHAnsi" w:eastAsiaTheme="minorEastAsia" w:hAnsiTheme="minorHAnsi" w:cstheme="minorBidi"/>
-              <w:noProof/>
-              <w:sz w:val="22"/>
-              <w:szCs w:val="22"/>
-              <w:lang w:val="fr-CH" w:eastAsia="fr-CH"/>
-            </w:rPr>
-          </w:pPr>
-          <w:hyperlink w:anchor="_Toc10625703" w:history="1">
-            <w:r>
-              <w:rPr>
-                <w:rStyle w:val="Lienhypertexte"/>
-                <w:noProof/>
-              </w:rPr>
-              <w:t>4.5</w:t>
-            </w:r>
-            <w:r>
-              <w:rPr>
-                <w:rFonts w:asciiTheme="minorHAnsi" w:eastAsiaTheme="minorEastAsia" w:hAnsiTheme="minorHAnsi" w:cstheme="minorBidi"/>
-                <w:noProof/>
-                <w:sz w:val="22"/>
-                <w:szCs w:val="22"/>
-                <w:lang w:val="fr-CH" w:eastAsia="fr-CH"/>
-              </w:rPr>
-              <w:tab/>
-            </w:r>
-            <w:r>
-              <w:rPr>
-                <w:rStyle w:val="Lienhypertexte"/>
-                <w:noProof/>
-              </w:rPr>
-              <w:t>Suites possible pour le projet</w:t>
-            </w:r>
-            <w:r>
-              <w:rPr>
-                <w:noProof/>
-                <w:webHidden/>
-              </w:rPr>
-              <w:tab/>
-            </w:r>
-            <w:r>
-              <w:rPr>
-                <w:noProof/>
-                <w:webHidden/>
-              </w:rPr>
-              <w:fldChar w:fldCharType="begin"/>
-            </w:r>
-            <w:r>
-              <w:rPr>
-                <w:noProof/>
-                <w:webHidden/>
-              </w:rPr>
-              <w:instrText xml:space="preserve"> PAGEREF _Toc10625703 \h </w:instrText>
-            </w:r>
-            <w:r>
-              <w:rPr>
-                <w:noProof/>
-                <w:webHidden/>
-              </w:rPr>
-            </w:r>
-            <w:r>
-              <w:rPr>
-                <w:noProof/>
-                <w:webHidden/>
-              </w:rPr>
-              <w:fldChar w:fldCharType="separate"/>
-            </w:r>
-            <w:r>
-              <w:rPr>
-                <w:noProof/>
-                <w:webHidden/>
-              </w:rPr>
-              <w:t>42</w:t>
-            </w:r>
-            <w:r>
-              <w:rPr>
-                <w:noProof/>
-                <w:webHidden/>
-              </w:rPr>
-              <w:fldChar w:fldCharType="end"/>
-            </w:r>
-          </w:hyperlink>
-        </w:p>
-        <w:p>
-          <w:pPr>
-            <w:pStyle w:val="TM1"/>
-            <w:rPr>
-              <w:rFonts w:asciiTheme="minorHAnsi" w:eastAsiaTheme="minorEastAsia" w:hAnsiTheme="minorHAnsi" w:cstheme="minorBidi"/>
-              <w:sz w:val="22"/>
-              <w:szCs w:val="22"/>
-              <w:lang w:val="fr-CH" w:eastAsia="fr-CH"/>
-            </w:rPr>
-          </w:pPr>
-          <w:hyperlink w:anchor="_Toc10625704" w:history="1">
-            <w:r>
-              <w:rPr>
-                <w:rStyle w:val="Lienhypertexte"/>
-              </w:rPr>
-              <w:t>5</w:t>
-            </w:r>
-            <w:r>
-              <w:rPr>
-                <w:rFonts w:asciiTheme="minorHAnsi" w:eastAsiaTheme="minorEastAsia" w:hAnsiTheme="minorHAnsi" w:cstheme="minorBidi"/>
-                <w:sz w:val="22"/>
-                <w:szCs w:val="22"/>
-                <w:lang w:val="fr-CH" w:eastAsia="fr-CH"/>
-              </w:rPr>
-              <w:tab/>
-            </w:r>
-            <w:r>
-              <w:rPr>
-                <w:rStyle w:val="Lienhypertexte"/>
-              </w:rPr>
-              <w:t>Annexes</w:t>
-            </w:r>
-            <w:r>
-              <w:rPr>
-                <w:webHidden/>
-              </w:rPr>
-              <w:tab/>
-            </w:r>
-            <w:r>
-              <w:rPr>
-                <w:webHidden/>
-              </w:rPr>
-              <w:fldChar w:fldCharType="begin"/>
-            </w:r>
-            <w:r>
-              <w:rPr>
-                <w:webHidden/>
-              </w:rPr>
-              <w:instrText xml:space="preserve"> PAGEREF _Toc10625704 \h </w:instrText>
-            </w:r>
-            <w:r>
-              <w:rPr>
-                <w:webHidden/>
-              </w:rPr>
-            </w:r>
-            <w:r>
-              <w:rPr>
-                <w:webHidden/>
-              </w:rPr>
-              <w:fldChar w:fldCharType="separate"/>
-            </w:r>
-            <w:r>
-              <w:rPr>
-                <w:webHidden/>
-              </w:rPr>
-              <w:t>42</w:t>
-            </w:r>
-            <w:r>
-              <w:rPr>
                 <w:webHidden/>
               </w:rPr>
               <w:fldChar w:fldCharType="end"/>
@@ -4673,13 +4259,15 @@
         </w:rPr>
         <w:br w:type="page"/>
       </w:r>
+      <w:bookmarkStart w:id="0" w:name="_GoBack"/>
+      <w:bookmarkEnd w:id="0"/>
     </w:p>
     <w:p>
       <w:pPr>
         <w:pStyle w:val="Titre1"/>
       </w:pPr>
-      <w:bookmarkStart w:id="0" w:name="_Toc8199886"/>
-      <w:bookmarkStart w:id="1" w:name="_Toc10625664"/>
+      <w:bookmarkStart w:id="1" w:name="_Toc8199886"/>
+      <w:bookmarkStart w:id="2" w:name="_Toc10628483"/>
       <w:r>
         <w:lastRenderedPageBreak/>
         <w:t>Analyse prél</w:t>
@@ -4690,8 +4278,8 @@
       <w:r>
         <w:t>minaire</w:t>
       </w:r>
-      <w:bookmarkEnd w:id="0"/>
       <w:bookmarkEnd w:id="1"/>
+      <w:bookmarkEnd w:id="2"/>
     </w:p>
     <w:p>
       <w:pPr>
@@ -4701,8 +4289,8 @@
           <w:iCs/>
         </w:rPr>
       </w:pPr>
-      <w:bookmarkStart w:id="2" w:name="_Toc8199887"/>
-      <w:bookmarkStart w:id="3" w:name="_Toc10625665"/>
+      <w:bookmarkStart w:id="3" w:name="_Toc8199887"/>
+      <w:bookmarkStart w:id="4" w:name="_Toc10628484"/>
       <w:r>
         <w:rPr>
           <w:i w:val="0"/>
@@ -4710,8 +4298,8 @@
         </w:rPr>
         <w:t>Introduction</w:t>
       </w:r>
-      <w:bookmarkEnd w:id="2"/>
       <w:bookmarkEnd w:id="3"/>
+      <w:bookmarkEnd w:id="4"/>
       <w:r>
         <w:rPr>
           <w:i w:val="0"/>
@@ -4802,18 +4390,18 @@
           <w:i w:val="0"/>
         </w:rPr>
       </w:pPr>
-      <w:bookmarkStart w:id="4" w:name="_Toc5310046"/>
-      <w:bookmarkStart w:id="5" w:name="_Toc8199888"/>
-      <w:bookmarkStart w:id="6" w:name="_Toc10625666"/>
+      <w:bookmarkStart w:id="5" w:name="_Toc5310046"/>
+      <w:bookmarkStart w:id="6" w:name="_Toc8199888"/>
+      <w:bookmarkStart w:id="7" w:name="_Toc10628485"/>
       <w:r>
         <w:rPr>
           <w:i w:val="0"/>
         </w:rPr>
         <w:t>Organisation</w:t>
       </w:r>
-      <w:bookmarkEnd w:id="4"/>
       <w:bookmarkEnd w:id="5"/>
       <w:bookmarkEnd w:id="6"/>
+      <w:bookmarkEnd w:id="7"/>
     </w:p>
     <w:p/>
     <w:tbl>
@@ -5276,7 +4864,7 @@
           <w:lang w:val="fr-CH"/>
         </w:rPr>
       </w:pPr>
-      <w:bookmarkStart w:id="7" w:name="_Toc10625667"/>
+      <w:bookmarkStart w:id="8" w:name="_Toc10628486"/>
       <w:r>
         <w:rPr>
           <w:i w:val="0"/>
@@ -5285,7 +4873,7 @@
         <w:lastRenderedPageBreak/>
         <w:t>Objectifs</w:t>
       </w:r>
-      <w:bookmarkEnd w:id="7"/>
+      <w:bookmarkEnd w:id="8"/>
       <w:r>
         <w:rPr>
           <w:i w:val="0"/>
@@ -5507,7 +5095,7 @@
           <w:lang w:val="fr-CH"/>
         </w:rPr>
       </w:pPr>
-      <w:bookmarkStart w:id="8" w:name="_Toc10625668"/>
+      <w:bookmarkStart w:id="9" w:name="_Toc10628487"/>
       <w:r>
         <w:rPr>
           <w:i w:val="0"/>
@@ -5515,7 +5103,7 @@
         </w:rPr>
         <w:t>Fonctionnalités</w:t>
       </w:r>
-      <w:bookmarkEnd w:id="8"/>
+      <w:bookmarkEnd w:id="9"/>
     </w:p>
     <w:p>
       <w:pPr>
@@ -5963,7 +5551,7 @@
           <w:i w:val="0"/>
         </w:rPr>
       </w:pPr>
-      <w:bookmarkStart w:id="9" w:name="_Toc10625669"/>
+      <w:bookmarkStart w:id="10" w:name="_Toc10628488"/>
       <w:r>
         <w:rPr>
           <w:i w:val="0"/>
@@ -6038,7 +5626,7 @@
         </w:rPr>
         <w:t>Planification Initiale</w:t>
       </w:r>
-      <w:bookmarkEnd w:id="9"/>
+      <w:bookmarkEnd w:id="10"/>
     </w:p>
     <w:p/>
     <w:p/>
@@ -6082,14 +5670,14 @@
       <w:pPr>
         <w:pStyle w:val="Titre1"/>
       </w:pPr>
-      <w:bookmarkStart w:id="10" w:name="_Toc499021836"/>
-      <w:bookmarkStart w:id="11" w:name="_Toc10625670"/>
+      <w:bookmarkStart w:id="11" w:name="_Toc499021836"/>
+      <w:bookmarkStart w:id="12" w:name="_Toc10628489"/>
       <w:r>
         <w:lastRenderedPageBreak/>
         <w:t>Analyse / Conception</w:t>
       </w:r>
-      <w:bookmarkEnd w:id="10"/>
       <w:bookmarkEnd w:id="11"/>
+      <w:bookmarkEnd w:id="12"/>
     </w:p>
     <w:p>
       <w:pPr>
@@ -6099,8 +5687,8 @@
           <w:iCs/>
         </w:rPr>
       </w:pPr>
-      <w:bookmarkStart w:id="12" w:name="_Toc499021837"/>
-      <w:bookmarkStart w:id="13" w:name="_Toc10625671"/>
+      <w:bookmarkStart w:id="13" w:name="_Toc499021837"/>
+      <w:bookmarkStart w:id="14" w:name="_Toc10628490"/>
       <w:r>
         <w:rPr>
           <w:i w:val="0"/>
@@ -6108,7 +5696,7 @@
         </w:rPr>
         <w:t>Méthode utilisée</w:t>
       </w:r>
-      <w:bookmarkEnd w:id="13"/>
+      <w:bookmarkEnd w:id="14"/>
     </w:p>
     <w:p>
       <w:pPr>
@@ -6150,7 +5738,7 @@
           <w:iCs/>
         </w:rPr>
       </w:pPr>
-      <w:bookmarkStart w:id="14" w:name="_Toc10625672"/>
+      <w:bookmarkStart w:id="15" w:name="_Toc10628491"/>
       <w:r>
         <w:rPr>
           <w:i w:val="0"/>
@@ -6158,8 +5746,8 @@
         </w:rPr>
         <w:t>Concept</w:t>
       </w:r>
-      <w:bookmarkEnd w:id="12"/>
-      <w:bookmarkEnd w:id="14"/>
+      <w:bookmarkEnd w:id="13"/>
+      <w:bookmarkEnd w:id="15"/>
     </w:p>
     <w:p/>
     <w:p>
@@ -6169,14 +5757,14 @@
           <w:u w:val="single"/>
         </w:rPr>
       </w:pPr>
-      <w:bookmarkStart w:id="15" w:name="_Toc10625673"/>
+      <w:bookmarkStart w:id="16" w:name="_Toc10628492"/>
       <w:r>
         <w:rPr>
           <w:u w:val="single"/>
         </w:rPr>
         <w:t>Choix Template</w:t>
       </w:r>
-      <w:bookmarkEnd w:id="15"/>
+      <w:bookmarkEnd w:id="16"/>
     </w:p>
     <w:p/>
     <w:p>
@@ -6247,11 +5835,11 @@
       <w:pPr>
         <w:pStyle w:val="Titre3"/>
       </w:pPr>
-      <w:bookmarkStart w:id="16" w:name="_Toc10625674"/>
+      <w:bookmarkStart w:id="17" w:name="_Toc10628493"/>
       <w:r>
         <w:t>MCD</w:t>
       </w:r>
-      <w:bookmarkEnd w:id="16"/>
+      <w:bookmarkEnd w:id="17"/>
     </w:p>
     <w:p>
       <w:pPr>
@@ -6316,7 +5904,7 @@
           <w:u w:val="single"/>
         </w:rPr>
       </w:pPr>
-      <w:bookmarkStart w:id="17" w:name="_Toc10625675"/>
+      <w:bookmarkStart w:id="18" w:name="_Toc10628494"/>
       <w:r>
         <w:rPr>
           <w:b w:val="0"/>
@@ -6354,7 +5942,7 @@
       <w:r>
         <w:t>ing</w:t>
       </w:r>
-      <w:bookmarkEnd w:id="17"/>
+      <w:bookmarkEnd w:id="18"/>
     </w:p>
     <w:p>
       <w:pPr>
@@ -6582,7 +6170,7 @@
           <w:iCs/>
         </w:rPr>
       </w:pPr>
-      <w:bookmarkStart w:id="18" w:name="_Toc10625676"/>
+      <w:bookmarkStart w:id="19" w:name="_Toc10628495"/>
       <w:r>
         <w:rPr>
           <w:i w:val="0"/>
@@ -6591,7 +6179,7 @@
         <w:lastRenderedPageBreak/>
         <w:t>Analyse concurrentielle</w:t>
       </w:r>
-      <w:bookmarkEnd w:id="18"/>
+      <w:bookmarkEnd w:id="19"/>
     </w:p>
     <w:p/>
     <w:p>
@@ -6681,7 +6269,7 @@
           <w:u w:val="single"/>
         </w:rPr>
       </w:pPr>
-      <w:bookmarkStart w:id="19" w:name="_Toc10625677"/>
+      <w:bookmarkStart w:id="20" w:name="_Toc10628496"/>
       <w:r>
         <w:rPr>
           <w:u w:val="single"/>
@@ -6694,7 +6282,7 @@
         </w:rPr>
         <w:t>lpi-project.org</w:t>
       </w:r>
-      <w:bookmarkEnd w:id="19"/>
+      <w:bookmarkEnd w:id="20"/>
     </w:p>
     <w:p>
       <w:pPr>
@@ -6963,7 +6551,7 @@
           <w:u w:val="single"/>
         </w:rPr>
       </w:pPr>
-      <w:bookmarkStart w:id="20" w:name="_Toc10625678"/>
+      <w:bookmarkStart w:id="21" w:name="_Toc10628497"/>
       <w:r>
         <w:rPr>
           <w:u w:val="single"/>
@@ -6971,7 +6559,7 @@
         <w:lastRenderedPageBreak/>
         <w:t>manageengine.com</w:t>
       </w:r>
-      <w:bookmarkEnd w:id="20"/>
+      <w:bookmarkEnd w:id="21"/>
     </w:p>
     <w:p/>
     <w:p>
@@ -7228,7 +6816,7 @@
           <w:u w:val="single"/>
         </w:rPr>
       </w:pPr>
-      <w:bookmarkStart w:id="21" w:name="_Toc10625679"/>
+      <w:bookmarkStart w:id="22" w:name="_Toc10628498"/>
       <w:r>
         <w:rPr>
           <w:u w:val="single"/>
@@ -7236,7 +6824,7 @@
         <w:lastRenderedPageBreak/>
         <w:t>snipeitapp.com</w:t>
       </w:r>
-      <w:bookmarkEnd w:id="21"/>
+      <w:bookmarkEnd w:id="22"/>
     </w:p>
     <w:p/>
     <w:p>
@@ -7514,14 +7102,14 @@
           <w:u w:val="single"/>
         </w:rPr>
       </w:pPr>
-      <w:bookmarkStart w:id="22" w:name="_Toc10625680"/>
+      <w:bookmarkStart w:id="23" w:name="_Toc10628499"/>
       <w:r>
         <w:rPr>
           <w:u w:val="single"/>
         </w:rPr>
         <w:t>Conclusion – Analyse concurrentielle</w:t>
       </w:r>
-      <w:bookmarkEnd w:id="22"/>
+      <w:bookmarkEnd w:id="23"/>
     </w:p>
     <w:p>
       <w:pPr>
@@ -7892,7 +7480,7 @@
           <w:iCs/>
         </w:rPr>
       </w:pPr>
-      <w:bookmarkStart w:id="23" w:name="_Toc10625681"/>
+      <w:bookmarkStart w:id="24" w:name="_Toc10628500"/>
       <w:r>
         <w:rPr>
           <w:i w:val="0"/>
@@ -7901,7 +7489,7 @@
         <w:lastRenderedPageBreak/>
         <w:t>Stratégie de test</w:t>
       </w:r>
-      <w:bookmarkEnd w:id="23"/>
+      <w:bookmarkEnd w:id="24"/>
     </w:p>
     <w:p/>
     <w:p>
@@ -8053,14 +7641,14 @@
           <w:u w:val="single"/>
         </w:rPr>
       </w:pPr>
-      <w:bookmarkStart w:id="24" w:name="_Toc10625682"/>
+      <w:bookmarkStart w:id="25" w:name="_Toc10628501"/>
       <w:r>
         <w:rPr>
           <w:u w:val="single"/>
         </w:rPr>
         <w:t>Environnement de tests</w:t>
       </w:r>
-      <w:bookmarkEnd w:id="24"/>
+      <w:bookmarkEnd w:id="25"/>
     </w:p>
     <w:p/>
     <w:p>
@@ -8114,7 +7702,7 @@
                 <w:color w:val="FFFFFF" w:themeColor="background1"/>
               </w:rPr>
             </w:pPr>
-            <w:bookmarkStart w:id="25" w:name="_Hlk9451287"/>
+            <w:bookmarkStart w:id="26" w:name="_Hlk9451287"/>
             <w:r>
               <w:rPr>
                 <w:b/>
@@ -8168,7 +7756,7 @@
           </w:p>
         </w:tc>
       </w:tr>
-      <w:bookmarkEnd w:id="25"/>
+      <w:bookmarkEnd w:id="26"/>
       <w:tr>
         <w:tc>
           <w:tcPr>
@@ -8607,8 +8195,8 @@
           <w:iCs/>
         </w:rPr>
       </w:pPr>
-      <w:bookmarkStart w:id="26" w:name="_Toc499021840"/>
-      <w:bookmarkStart w:id="27" w:name="_Toc10625683"/>
+      <w:bookmarkStart w:id="27" w:name="_Toc499021840"/>
+      <w:bookmarkStart w:id="28" w:name="_Toc10628502"/>
       <w:r>
         <w:rPr>
           <w:i w:val="0"/>
@@ -8617,8 +8205,8 @@
         <w:lastRenderedPageBreak/>
         <w:t>Planification</w:t>
       </w:r>
-      <w:bookmarkEnd w:id="26"/>
       <w:bookmarkEnd w:id="27"/>
+      <w:bookmarkEnd w:id="28"/>
     </w:p>
     <w:p>
       <w:pPr>
@@ -14404,7 +13992,7 @@
           <w:iCs/>
         </w:rPr>
       </w:pPr>
-      <w:bookmarkStart w:id="28" w:name="_Toc10625684"/>
+      <w:bookmarkStart w:id="29" w:name="_Toc10628503"/>
       <w:r>
         <w:rPr>
           <w:i w:val="0"/>
@@ -14413,7 +14001,7 @@
         <w:lastRenderedPageBreak/>
         <w:t>Dossier de conception</w:t>
       </w:r>
-      <w:bookmarkEnd w:id="28"/>
+      <w:bookmarkEnd w:id="29"/>
     </w:p>
     <w:p>
       <w:pPr>
@@ -15112,14 +14700,14 @@
           <w:u w:val="single"/>
         </w:rPr>
       </w:pPr>
-      <w:bookmarkStart w:id="29" w:name="_Toc10625685"/>
+      <w:bookmarkStart w:id="30" w:name="_Toc10628504"/>
       <w:r>
         <w:rPr>
           <w:u w:val="single"/>
         </w:rPr>
         <w:t>Définition de la charte graphique</w:t>
       </w:r>
-      <w:bookmarkEnd w:id="29"/>
+      <w:bookmarkEnd w:id="30"/>
     </w:p>
     <w:p/>
     <w:p>
@@ -15215,7 +14803,7 @@
                     </wp:inline>
                   </w:drawing>
                 </mc:Choice>
-                <mc:Fallback xmlns:w16cid="http://schemas.microsoft.com/office/word/2016/wordml/cid" xmlns:am3d="http://schemas.microsoft.com/office/drawing/2017/model3d" xmlns:aink="http://schemas.microsoft.com/office/drawing/2016/ink" xmlns:cx8="http://schemas.microsoft.com/office/drawing/2016/5/14/chartex" xmlns:cx7="http://schemas.microsoft.com/office/drawing/2016/5/13/chartex" xmlns:cx6="http://schemas.microsoft.com/office/drawing/2016/5/12/chartex" xmlns:cx5="http://schemas.microsoft.com/office/drawing/2016/5/11/chartex" xmlns:cx4="http://schemas.microsoft.com/office/drawing/2016/5/10/chartex" xmlns:cx3="http://schemas.microsoft.com/office/drawing/2016/5/9/chartex" xmlns:cx2="http://schemas.microsoft.com/office/drawing/2015/10/21/chartex">
+                <mc:Fallback xmlns:cx2="http://schemas.microsoft.com/office/drawing/2015/10/21/chartex" xmlns:cx3="http://schemas.microsoft.com/office/drawing/2016/5/9/chartex" xmlns:cx4="http://schemas.microsoft.com/office/drawing/2016/5/10/chartex" xmlns:cx5="http://schemas.microsoft.com/office/drawing/2016/5/11/chartex" xmlns:cx6="http://schemas.microsoft.com/office/drawing/2016/5/12/chartex" xmlns:cx7="http://schemas.microsoft.com/office/drawing/2016/5/13/chartex" xmlns:cx8="http://schemas.microsoft.com/office/drawing/2016/5/14/chartex" xmlns:aink="http://schemas.microsoft.com/office/drawing/2016/ink" xmlns:am3d="http://schemas.microsoft.com/office/drawing/2017/model3d" xmlns:w16cid="http://schemas.microsoft.com/office/word/2016/wordml/cid">
                   <w:pict>
                     <v:rect w14:anchorId="70A9708C" id="Rectangle 5" o:spid="_x0000_s1026" style="width:45pt;height:45pt;visibility:visible;mso-wrap-style:square;mso-left-percent:-10001;mso-top-percent:-10001;mso-position-horizontal:absolute;mso-position-horizontal-relative:char;mso-position-vertical:absolute;mso-position-vertical-relative:line;mso-left-percent:-10001;mso-top-percent:-10001;v-text-anchor:middle" o:gfxdata="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" fillcolor="#4472c4 [3204]" strokecolor="black [3213]" strokeweight="1.5pt">
                       <w10:anchorlock/>
@@ -15303,7 +14891,7 @@
                     </wp:inline>
                   </w:drawing>
                 </mc:Choice>
-                <mc:Fallback xmlns:w16cid="http://schemas.microsoft.com/office/word/2016/wordml/cid" xmlns:am3d="http://schemas.microsoft.com/office/drawing/2017/model3d" xmlns:aink="http://schemas.microsoft.com/office/drawing/2016/ink" xmlns:cx8="http://schemas.microsoft.com/office/drawing/2016/5/14/chartex" xmlns:cx7="http://schemas.microsoft.com/office/drawing/2016/5/13/chartex" xmlns:cx6="http://schemas.microsoft.com/office/drawing/2016/5/12/chartex" xmlns:cx5="http://schemas.microsoft.com/office/drawing/2016/5/11/chartex" xmlns:cx4="http://schemas.microsoft.com/office/drawing/2016/5/10/chartex" xmlns:cx3="http://schemas.microsoft.com/office/drawing/2016/5/9/chartex" xmlns:cx2="http://schemas.microsoft.com/office/drawing/2015/10/21/chartex">
+                <mc:Fallback xmlns:cx2="http://schemas.microsoft.com/office/drawing/2015/10/21/chartex" xmlns:cx3="http://schemas.microsoft.com/office/drawing/2016/5/9/chartex" xmlns:cx4="http://schemas.microsoft.com/office/drawing/2016/5/10/chartex" xmlns:cx5="http://schemas.microsoft.com/office/drawing/2016/5/11/chartex" xmlns:cx6="http://schemas.microsoft.com/office/drawing/2016/5/12/chartex" xmlns:cx7="http://schemas.microsoft.com/office/drawing/2016/5/13/chartex" xmlns:cx8="http://schemas.microsoft.com/office/drawing/2016/5/14/chartex" xmlns:aink="http://schemas.microsoft.com/office/drawing/2016/ink" xmlns:am3d="http://schemas.microsoft.com/office/drawing/2017/model3d" xmlns:w16cid="http://schemas.microsoft.com/office/word/2016/wordml/cid">
                   <w:pict>
                     <v:rect w14:anchorId="6E67802A" id="Rectangle 10" o:spid="_x0000_s1026" style="width:45pt;height:45pt;visibility:visible;mso-wrap-style:square;mso-left-percent:-10001;mso-top-percent:-10001;mso-position-horizontal:absolute;mso-position-horizontal-relative:char;mso-position-vertical:absolute;mso-position-vertical-relative:line;mso-left-percent:-10001;mso-top-percent:-10001;v-text-anchor:middle" o:gfxdata="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" fillcolor="white [3212]" strokecolor="windowText" strokeweight="1.5pt">
                       <w10:anchorlock/>
@@ -15421,7 +15009,7 @@
                     </wp:inline>
                   </w:drawing>
                 </mc:Choice>
-                <mc:Fallback xmlns:w16cid="http://schemas.microsoft.com/office/word/2016/wordml/cid" xmlns:am3d="http://schemas.microsoft.com/office/drawing/2017/model3d" xmlns:aink="http://schemas.microsoft.com/office/drawing/2016/ink" xmlns:cx8="http://schemas.microsoft.com/office/drawing/2016/5/14/chartex" xmlns:cx7="http://schemas.microsoft.com/office/drawing/2016/5/13/chartex" xmlns:cx6="http://schemas.microsoft.com/office/drawing/2016/5/12/chartex" xmlns:cx5="http://schemas.microsoft.com/office/drawing/2016/5/11/chartex" xmlns:cx4="http://schemas.microsoft.com/office/drawing/2016/5/10/chartex" xmlns:cx3="http://schemas.microsoft.com/office/drawing/2016/5/9/chartex" xmlns:cx2="http://schemas.microsoft.com/office/drawing/2015/10/21/chartex">
+                <mc:Fallback xmlns:cx2="http://schemas.microsoft.com/office/drawing/2015/10/21/chartex" xmlns:cx3="http://schemas.microsoft.com/office/drawing/2016/5/9/chartex" xmlns:cx4="http://schemas.microsoft.com/office/drawing/2016/5/10/chartex" xmlns:cx5="http://schemas.microsoft.com/office/drawing/2016/5/11/chartex" xmlns:cx6="http://schemas.microsoft.com/office/drawing/2016/5/12/chartex" xmlns:cx7="http://schemas.microsoft.com/office/drawing/2016/5/13/chartex" xmlns:cx8="http://schemas.microsoft.com/office/drawing/2016/5/14/chartex" xmlns:aink="http://schemas.microsoft.com/office/drawing/2016/ink" xmlns:am3d="http://schemas.microsoft.com/office/drawing/2017/model3d" xmlns:w16cid="http://schemas.microsoft.com/office/word/2016/wordml/cid">
                   <w:pict>
                     <v:rect w14:anchorId="27F8347A" id="Rectangle 11" o:spid="_x0000_s1026" style="width:45pt;height:45pt;visibility:visible;mso-wrap-style:square;mso-left-percent:-10001;mso-top-percent:-10001;mso-position-horizontal:absolute;mso-position-horizontal-relative:char;mso-position-vertical:absolute;mso-position-vertical-relative:line;mso-left-percent:-10001;mso-top-percent:-10001;v-text-anchor:middle" o:gfxdata="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" fillcolor="#4e73df" strokecolor="windowText" strokeweight="1.5pt">
                       <w10:anchorlock/>
@@ -15456,14 +15044,14 @@
           <w:u w:val="single"/>
         </w:rPr>
       </w:pPr>
-      <w:bookmarkStart w:id="30" w:name="_Toc10625686"/>
+      <w:bookmarkStart w:id="31" w:name="_Toc10628505"/>
       <w:r>
         <w:rPr>
           <w:u w:val="single"/>
         </w:rPr>
         <w:t>Choix de la formule d’hébergement</w:t>
       </w:r>
-      <w:bookmarkEnd w:id="30"/>
+      <w:bookmarkEnd w:id="31"/>
     </w:p>
     <w:p>
       <w:pPr>
@@ -15577,7 +15165,7 @@
           <w:u w:val="single"/>
         </w:rPr>
       </w:pPr>
-      <w:bookmarkStart w:id="31" w:name="_Toc10625687"/>
+      <w:bookmarkStart w:id="32" w:name="_Toc10628506"/>
       <w:r>
         <w:rPr>
           <w:u w:val="single"/>
@@ -15585,7 +15173,7 @@
         <w:lastRenderedPageBreak/>
         <w:t>Maquettes / Uses cases / Scénarii</w:t>
       </w:r>
-      <w:bookmarkEnd w:id="31"/>
+      <w:bookmarkEnd w:id="32"/>
     </w:p>
     <w:p/>
     <w:p>
@@ -25252,14 +24840,14 @@
       <w:pPr>
         <w:pStyle w:val="Titre3"/>
       </w:pPr>
-      <w:bookmarkStart w:id="32" w:name="_Toc10625688"/>
+      <w:bookmarkStart w:id="33" w:name="_Toc10628507"/>
       <w:r>
         <w:rPr>
           <w:u w:val="single"/>
         </w:rPr>
         <w:t>MLD</w:t>
       </w:r>
-      <w:bookmarkEnd w:id="32"/>
+      <w:bookmarkEnd w:id="33"/>
     </w:p>
     <w:p>
       <w:pPr>
@@ -25319,7 +24907,7 @@
           <w:tab w:val="num" w:pos="360"/>
         </w:tabs>
       </w:pPr>
-      <w:bookmarkStart w:id="33" w:name="_Toc10625689"/>
+      <w:bookmarkStart w:id="34" w:name="_Toc10628508"/>
       <w:r>
         <w:lastRenderedPageBreak/>
         <w:t>R</w:t>
@@ -25327,7 +24915,7 @@
       <w:r>
         <w:t>éalisation</w:t>
       </w:r>
-      <w:bookmarkEnd w:id="33"/>
+      <w:bookmarkEnd w:id="34"/>
     </w:p>
     <w:p>
       <w:pPr>
@@ -25337,10 +24925,10 @@
           <w:iCs/>
         </w:rPr>
       </w:pPr>
-      <w:bookmarkStart w:id="34" w:name="_Toc25553317"/>
-      <w:bookmarkStart w:id="35" w:name="_Toc71691022"/>
-      <w:bookmarkStart w:id="36" w:name="_Toc499021843"/>
-      <w:bookmarkStart w:id="37" w:name="_Toc10625690"/>
+      <w:bookmarkStart w:id="35" w:name="_Toc25553317"/>
+      <w:bookmarkStart w:id="36" w:name="_Toc71691022"/>
+      <w:bookmarkStart w:id="37" w:name="_Toc499021843"/>
+      <w:bookmarkStart w:id="38" w:name="_Toc10628509"/>
       <w:r>
         <w:rPr>
           <w:i w:val="0"/>
@@ -25348,13 +24936,13 @@
         </w:rPr>
         <w:t>Dossier de réalisation</w:t>
       </w:r>
-      <w:bookmarkStart w:id="38" w:name="_Toc25553318"/>
-      <w:bookmarkEnd w:id="34"/>
+      <w:bookmarkStart w:id="39" w:name="_Toc25553318"/>
       <w:bookmarkEnd w:id="35"/>
       <w:bookmarkEnd w:id="36"/>
       <w:bookmarkEnd w:id="37"/>
-    </w:p>
-    <w:bookmarkEnd w:id="38"/>
+      <w:bookmarkEnd w:id="38"/>
+    </w:p>
+    <w:bookmarkEnd w:id="39"/>
     <w:p>
       <w:pPr>
         <w:ind w:firstLine="360"/>
@@ -25370,14 +24958,14 @@
           <w:u w:val="single"/>
         </w:rPr>
       </w:pPr>
-      <w:bookmarkStart w:id="39" w:name="_Toc10625691"/>
+      <w:bookmarkStart w:id="40" w:name="_Toc10628510"/>
       <w:r>
         <w:rPr>
           <w:u w:val="single"/>
         </w:rPr>
         <w:t>Détermination de l’arborescence du site et des rubriques (Développement)</w:t>
       </w:r>
-      <w:bookmarkEnd w:id="39"/>
+      <w:bookmarkEnd w:id="40"/>
     </w:p>
     <w:p/>
     <w:p>
@@ -26222,14 +25810,14 @@
           <w:u w:val="single"/>
         </w:rPr>
       </w:pPr>
-      <w:bookmarkStart w:id="40" w:name="_Toc10625692"/>
+      <w:bookmarkStart w:id="41" w:name="_Toc10628511"/>
       <w:r>
         <w:rPr>
           <w:u w:val="single"/>
         </w:rPr>
         <w:t>Versions des systèmes</w:t>
       </w:r>
-      <w:bookmarkEnd w:id="40"/>
+      <w:bookmarkEnd w:id="41"/>
     </w:p>
     <w:p>
       <w:pPr>
@@ -26441,10 +26029,10 @@
           <w:iCs/>
         </w:rPr>
       </w:pPr>
-      <w:bookmarkStart w:id="41" w:name="_Toc25553321"/>
-      <w:bookmarkStart w:id="42" w:name="_Toc71691025"/>
-      <w:bookmarkStart w:id="43" w:name="_Toc499021844"/>
-      <w:bookmarkStart w:id="44" w:name="_Toc10625693"/>
+      <w:bookmarkStart w:id="42" w:name="_Toc25553321"/>
+      <w:bookmarkStart w:id="43" w:name="_Toc71691025"/>
+      <w:bookmarkStart w:id="44" w:name="_Toc499021844"/>
+      <w:bookmarkStart w:id="45" w:name="_Toc10628512"/>
       <w:r>
         <w:rPr>
           <w:i w:val="0"/>
@@ -26453,7 +26041,7 @@
         <w:lastRenderedPageBreak/>
         <w:t>Description des test</w:t>
       </w:r>
-      <w:bookmarkEnd w:id="41"/>
+      <w:bookmarkEnd w:id="42"/>
       <w:r>
         <w:rPr>
           <w:i w:val="0"/>
@@ -26461,9 +26049,9 @@
         </w:rPr>
         <w:t>s effectués</w:t>
       </w:r>
-      <w:bookmarkEnd w:id="42"/>
       <w:bookmarkEnd w:id="43"/>
       <w:bookmarkEnd w:id="44"/>
+      <w:bookmarkEnd w:id="45"/>
     </w:p>
     <w:p/>
     <w:p>
@@ -26502,9 +26090,9 @@
                 <w:color w:val="FFFFFF" w:themeColor="background1"/>
               </w:rPr>
             </w:pPr>
-            <w:bookmarkStart w:id="45" w:name="_Toc25553322"/>
-            <w:bookmarkStart w:id="46" w:name="_Toc71691026"/>
-            <w:bookmarkStart w:id="47" w:name="_Toc499021845"/>
+            <w:bookmarkStart w:id="46" w:name="_Toc25553322"/>
+            <w:bookmarkStart w:id="47" w:name="_Toc71691026"/>
+            <w:bookmarkStart w:id="48" w:name="_Toc499021845"/>
             <w:r>
               <w:rPr>
                 <w:b/>
@@ -27156,7 +26744,7 @@
           <w:iCs/>
         </w:rPr>
       </w:pPr>
-      <w:bookmarkStart w:id="48" w:name="_Toc10625694"/>
+      <w:bookmarkStart w:id="49" w:name="_Toc10628513"/>
       <w:r>
         <w:rPr>
           <w:i w:val="0"/>
@@ -27164,7 +26752,7 @@
         </w:rPr>
         <w:t xml:space="preserve">Erreurs </w:t>
       </w:r>
-      <w:bookmarkEnd w:id="45"/>
+      <w:bookmarkEnd w:id="46"/>
       <w:r>
         <w:rPr>
           <w:i w:val="0"/>
@@ -27172,9 +26760,9 @@
         </w:rPr>
         <w:t>restantes</w:t>
       </w:r>
-      <w:bookmarkEnd w:id="46"/>
       <w:bookmarkEnd w:id="47"/>
       <w:bookmarkEnd w:id="48"/>
+      <w:bookmarkEnd w:id="49"/>
       <w:r>
         <w:rPr>
           <w:i w:val="0"/>
@@ -27187,7 +26775,7 @@
       <w:pPr>
         <w:ind w:left="426"/>
       </w:pPr>
-      <w:bookmarkStart w:id="49" w:name="_Toc25553323"/>
+      <w:bookmarkStart w:id="50" w:name="_Toc25553323"/>
     </w:p>
     <w:p>
       <w:r>
@@ -27314,7 +26902,7 @@
           </w:p>
         </w:tc>
       </w:tr>
-      <w:bookmarkEnd w:id="49"/>
+      <w:bookmarkEnd w:id="50"/>
     </w:tbl>
     <w:p>
       <w:pPr>
@@ -27348,10 +26936,10 @@
           <w:iCs/>
         </w:rPr>
       </w:pPr>
-      <w:bookmarkStart w:id="50" w:name="_Toc25553326"/>
-      <w:bookmarkStart w:id="51" w:name="_Toc71691029"/>
-      <w:bookmarkStart w:id="52" w:name="_Toc499021846"/>
-      <w:bookmarkStart w:id="53" w:name="_Toc10625695"/>
+      <w:bookmarkStart w:id="51" w:name="_Toc25553326"/>
+      <w:bookmarkStart w:id="52" w:name="_Toc71691029"/>
+      <w:bookmarkStart w:id="53" w:name="_Toc499021846"/>
+      <w:bookmarkStart w:id="54" w:name="_Toc10628514"/>
       <w:r>
         <w:rPr>
           <w:i w:val="0"/>
@@ -27360,7 +26948,7 @@
         <w:lastRenderedPageBreak/>
         <w:t>Liste des documents</w:t>
       </w:r>
-      <w:bookmarkEnd w:id="50"/>
+      <w:bookmarkEnd w:id="51"/>
       <w:r>
         <w:rPr>
           <w:i w:val="0"/>
@@ -27368,9 +26956,9 @@
         </w:rPr>
         <w:t xml:space="preserve"> fournis</w:t>
       </w:r>
-      <w:bookmarkEnd w:id="51"/>
       <w:bookmarkEnd w:id="52"/>
       <w:bookmarkEnd w:id="53"/>
+      <w:bookmarkEnd w:id="54"/>
     </w:p>
     <w:p/>
     <w:p>
@@ -27431,14 +27019,14 @@
           <w:i w:val="0"/>
         </w:rPr>
       </w:pPr>
-      <w:bookmarkStart w:id="54" w:name="_Toc10625696"/>
+      <w:bookmarkStart w:id="55" w:name="_Toc10628515"/>
       <w:r>
         <w:rPr>
           <w:i w:val="0"/>
         </w:rPr>
         <w:t>Compte Administrateur (Test)</w:t>
       </w:r>
-      <w:bookmarkEnd w:id="54"/>
+      <w:bookmarkEnd w:id="55"/>
     </w:p>
     <w:p/>
     <w:p>
@@ -27507,14 +27095,14 @@
           <w:i w:val="0"/>
         </w:rPr>
       </w:pPr>
-      <w:bookmarkStart w:id="55" w:name="_Toc10625697"/>
+      <w:bookmarkStart w:id="56" w:name="_Toc10628516"/>
       <w:r>
         <w:rPr>
           <w:i w:val="0"/>
         </w:rPr>
         <w:t>Historique</w:t>
       </w:r>
-      <w:bookmarkEnd w:id="55"/>
+      <w:bookmarkEnd w:id="56"/>
     </w:p>
     <w:p/>
     <w:tbl>
@@ -27627,12 +27215,12 @@
       <w:pPr>
         <w:pStyle w:val="Titre1"/>
       </w:pPr>
-      <w:bookmarkStart w:id="56" w:name="_Toc10625698"/>
+      <w:bookmarkStart w:id="57" w:name="_Toc10628517"/>
       <w:r>
         <w:lastRenderedPageBreak/>
         <w:t>Conclusions</w:t>
       </w:r>
-      <w:bookmarkEnd w:id="56"/>
+      <w:bookmarkEnd w:id="57"/>
     </w:p>
     <w:p/>
     <w:p>
@@ -27642,7 +27230,7 @@
           <w:i w:val="0"/>
         </w:rPr>
       </w:pPr>
-      <w:bookmarkStart w:id="57" w:name="_Toc10625699"/>
+      <w:bookmarkStart w:id="58" w:name="_Toc10628518"/>
       <w:r>
         <w:rPr>
           <w:i w:val="0"/>
@@ -27661,7 +27249,7 @@
         </w:rPr>
         <w:t>atteints</w:t>
       </w:r>
-      <w:bookmarkEnd w:id="57"/>
+      <w:bookmarkEnd w:id="58"/>
     </w:p>
     <w:p/>
     <w:p>
@@ -27928,10 +27516,7 @@
           </w:tcPr>
           <w:p>
             <w:r>
-              <w:t>Recherche de</w:t>
-            </w:r>
-            <w:r>
-              <w:t xml:space="preserve"> consommables</w:t>
+              <w:t>Recherche de consommables</w:t>
             </w:r>
           </w:p>
         </w:tc>
@@ -28047,14 +27632,7 @@
                 <w:color w:val="FFFFFF" w:themeColor="background1"/>
               </w:rPr>
               <w:lastRenderedPageBreak/>
-              <w:t xml:space="preserve">Objectifs </w:t>
-            </w:r>
-            <w:r>
-              <w:rPr>
-                <w:b/>
-                <w:color w:val="FFFFFF" w:themeColor="background1"/>
-              </w:rPr>
-              <w:t>Administra</w:t>
+              <w:t>Objectifs Administra</w:t>
             </w:r>
             <w:r>
               <w:rPr>
@@ -28301,10 +27879,7 @@
               <w:t>Refuser une demande d’emprunt</w:t>
             </w:r>
             <w:r>
-              <w:t xml:space="preserve"> </w:t>
-            </w:r>
-            <w:r>
-              <w:t>(+ envoi de mail)</w:t>
+              <w:t xml:space="preserve"> (+ envoi de mail)</w:t>
             </w:r>
           </w:p>
         </w:tc>
@@ -28330,10 +27905,7 @@
               <w:t>Valide une demande d’octroi</w:t>
             </w:r>
             <w:r>
-              <w:t xml:space="preserve"> </w:t>
-            </w:r>
-            <w:r>
-              <w:t>(+ envoi de mail)</w:t>
+              <w:t xml:space="preserve"> (+ envoi de mail)</w:t>
             </w:r>
           </w:p>
         </w:tc>
@@ -28359,10 +27931,7 @@
               <w:t>Refuser une demande d’octroi</w:t>
             </w:r>
             <w:r>
-              <w:t xml:space="preserve"> </w:t>
-            </w:r>
-            <w:r>
-              <w:t>(+ envoi de mail)</w:t>
+              <w:t xml:space="preserve"> (+ envoi de mail)</w:t>
             </w:r>
           </w:p>
         </w:tc>
@@ -28803,10 +28372,7 @@
       </w:tr>
     </w:tbl>
     <w:p/>
-    <w:p>
-      <w:bookmarkStart w:id="58" w:name="_GoBack"/>
-      <w:bookmarkEnd w:id="58"/>
-    </w:p>
+    <w:p/>
     <w:p/>
     <w:p/>
     <w:sectPr>
@@ -28889,7 +28455,7 @@
         <w:sz w:val="16"/>
         <w:szCs w:val="16"/>
       </w:rPr>
-      <w:t>42</w:t>
+      <w:t>2</w:t>
     </w:r>
     <w:r>
       <w:rPr>
@@ -35251,7 +34817,7 @@
 </file>
 
 <file path=customXml/itemProps1.xml><?xml version="1.0" encoding="utf-8"?>
-<ds:datastoreItem xmlns:ds="http://schemas.openxmlformats.org/officeDocument/2006/customXml" ds:itemID="{C9C47860-61B6-4341-8C46-4B7D63C04C62}">
+<ds:datastoreItem xmlns:ds="http://schemas.openxmlformats.org/officeDocument/2006/customXml" ds:itemID="{4B3494AD-C74B-4962-931D-206FB62DFF35}">
   <ds:schemaRefs>
     <ds:schemaRef ds:uri="http://schemas.openxmlformats.org/officeDocument/2006/bibliography"/>
   </ds:schemaRefs>

</xml_diff>